<commit_message>
New KB macro for ranges
Added macro to biscuits KB and updated building a knowledge-base
documentation.
</commit_message>
<xml_diff>
--- a/documentation/Building a knowledge-base.docx
+++ b/documentation/Building a knowledge-base.docx
@@ -2,7 +2,10 @@
 <file path=word/document.xml><?xml version="1.0" encoding="utf-8"?>
 <w:document xmlns:wpc="http://schemas.microsoft.com/office/word/2010/wordprocessingCanvas" xmlns:mc="http://schemas.openxmlformats.org/markup-compatibility/2006" xmlns:o="urn:schemas-microsoft-com:office:office" xmlns:r="http://schemas.openxmlformats.org/officeDocument/2006/relationships" xmlns:m="http://schemas.openxmlformats.org/officeDocument/2006/math" xmlns:v="urn:schemas-microsoft-com:vml" xmlns:wp14="http://schemas.microsoft.com/office/word/2010/wordprocessingDrawing" xmlns:wp="http://schemas.openxmlformats.org/drawingml/2006/wordprocessingDrawing" xmlns:w10="urn:schemas-microsoft-com:office:word" xmlns:w="http://schemas.openxmlformats.org/wordprocessingml/2006/main" xmlns:w14="http://schemas.microsoft.com/office/word/2010/wordml" xmlns:w15="http://schemas.microsoft.com/office/word/2012/wordml" xmlns:wpg="http://schemas.microsoft.com/office/word/2010/wordprocessingGroup" xmlns:wpi="http://schemas.microsoft.com/office/word/2010/wordprocessingInk" xmlns:wne="http://schemas.microsoft.com/office/word/2006/wordml" xmlns:wps="http://schemas.microsoft.com/office/word/2010/wordprocessingShape" mc:Ignorable="w14 w15 wp14">
   <w:body>
-    <w:p/>
+    <w:p>
+      <w:bookmarkStart w:id="0" w:name="_GoBack"/>
+      <w:bookmarkEnd w:id="0"/>
+    </w:p>
     <w:p/>
     <w:p/>
     <w:p/>
@@ -544,8 +547,8 @@
         </w:sectPr>
       </w:pPr>
     </w:p>
-    <w:bookmarkStart w:id="0" w:name="_Ref395180622" w:displacedByCustomXml="next"/>
-    <w:bookmarkStart w:id="1" w:name="_Toc468098170" w:displacedByCustomXml="next"/>
+    <w:bookmarkStart w:id="1" w:name="_Toc469400118" w:displacedByCustomXml="next"/>
+    <w:bookmarkStart w:id="2" w:name="_Ref395180622" w:displacedByCustomXml="next"/>
     <w:sdt>
       <w:sdtPr>
         <w:rPr>
@@ -571,8 +574,8 @@
           <w:r>
             <w:t>Contents</w:t>
           </w:r>
+          <w:bookmarkEnd w:id="2"/>
           <w:bookmarkEnd w:id="1"/>
-          <w:bookmarkEnd w:id="0"/>
         </w:p>
         <w:p>
           <w:pPr>
@@ -595,7 +598,7 @@
           <w:r>
             <w:fldChar w:fldCharType="separate"/>
           </w:r>
-          <w:hyperlink w:anchor="_Toc468098170" w:history="1">
+          <w:hyperlink w:anchor="_Toc469400118" w:history="1">
             <w:r>
               <w:rPr>
                 <w:rStyle w:val="Hyperlink"/>
@@ -637,7 +640,7 @@
                 <w:noProof/>
                 <w:webHidden/>
               </w:rPr>
-              <w:instrText xml:space="preserve"> PAGEREF _Toc468098170 \h </w:instrText>
+              <w:instrText xml:space="preserve"> PAGEREF _Toc469400118 \h </w:instrText>
             </w:r>
             <w:r>
               <w:rPr>
@@ -680,7 +683,7 @@
               <w:lang w:eastAsia="en-GB"/>
             </w:rPr>
           </w:pPr>
-          <w:hyperlink w:anchor="_Toc468098171" w:history="1">
+          <w:hyperlink w:anchor="_Toc469400119" w:history="1">
             <w:r>
               <w:rPr>
                 <w:rStyle w:val="Hyperlink"/>
@@ -722,7 +725,7 @@
                 <w:noProof/>
                 <w:webHidden/>
               </w:rPr>
-              <w:instrText xml:space="preserve"> PAGEREF _Toc468098171 \h </w:instrText>
+              <w:instrText xml:space="preserve"> PAGEREF _Toc469400119 \h </w:instrText>
             </w:r>
             <w:r>
               <w:rPr>
@@ -765,7 +768,7 @@
               <w:lang w:eastAsia="en-GB"/>
             </w:rPr>
           </w:pPr>
-          <w:hyperlink w:anchor="_Toc468098172" w:history="1">
+          <w:hyperlink w:anchor="_Toc469400120" w:history="1">
             <w:r>
               <w:rPr>
                 <w:rStyle w:val="Hyperlink"/>
@@ -807,7 +810,7 @@
                 <w:noProof/>
                 <w:webHidden/>
               </w:rPr>
-              <w:instrText xml:space="preserve"> PAGEREF _Toc468098172 \h </w:instrText>
+              <w:instrText xml:space="preserve"> PAGEREF _Toc469400120 \h </w:instrText>
             </w:r>
             <w:r>
               <w:rPr>
@@ -851,7 +854,7 @@
               <w:lang w:eastAsia="en-GB"/>
             </w:rPr>
           </w:pPr>
-          <w:hyperlink w:anchor="_Toc468098173" w:history="1">
+          <w:hyperlink w:anchor="_Toc469400121" w:history="1">
             <w:r>
               <w:rPr>
                 <w:rStyle w:val="Hyperlink"/>
@@ -893,7 +896,7 @@
                 <w:noProof/>
                 <w:webHidden/>
               </w:rPr>
-              <w:instrText xml:space="preserve"> PAGEREF _Toc468098173 \h </w:instrText>
+              <w:instrText xml:space="preserve"> PAGEREF _Toc469400121 \h </w:instrText>
             </w:r>
             <w:r>
               <w:rPr>
@@ -937,7 +940,7 @@
               <w:lang w:eastAsia="en-GB"/>
             </w:rPr>
           </w:pPr>
-          <w:hyperlink w:anchor="_Toc468098174" w:history="1">
+          <w:hyperlink w:anchor="_Toc469400122" w:history="1">
             <w:r>
               <w:rPr>
                 <w:rStyle w:val="Hyperlink"/>
@@ -979,7 +982,7 @@
                 <w:noProof/>
                 <w:webHidden/>
               </w:rPr>
-              <w:instrText xml:space="preserve"> PAGEREF _Toc468098174 \h </w:instrText>
+              <w:instrText xml:space="preserve"> PAGEREF _Toc469400122 \h </w:instrText>
             </w:r>
             <w:r>
               <w:rPr>
@@ -1023,7 +1026,7 @@
               <w:lang w:eastAsia="en-GB"/>
             </w:rPr>
           </w:pPr>
-          <w:hyperlink w:anchor="_Toc468098175" w:history="1">
+          <w:hyperlink w:anchor="_Toc469400123" w:history="1">
             <w:r>
               <w:rPr>
                 <w:rStyle w:val="Hyperlink"/>
@@ -1065,7 +1068,7 @@
                 <w:noProof/>
                 <w:webHidden/>
               </w:rPr>
-              <w:instrText xml:space="preserve"> PAGEREF _Toc468098175 \h </w:instrText>
+              <w:instrText xml:space="preserve"> PAGEREF _Toc469400123 \h </w:instrText>
             </w:r>
             <w:r>
               <w:rPr>
@@ -1109,7 +1112,7 @@
               <w:lang w:eastAsia="en-GB"/>
             </w:rPr>
           </w:pPr>
-          <w:hyperlink w:anchor="_Toc468098176" w:history="1">
+          <w:hyperlink w:anchor="_Toc469400124" w:history="1">
             <w:r>
               <w:rPr>
                 <w:rStyle w:val="Hyperlink"/>
@@ -1151,7 +1154,7 @@
                 <w:noProof/>
                 <w:webHidden/>
               </w:rPr>
-              <w:instrText xml:space="preserve"> PAGEREF _Toc468098176 \h </w:instrText>
+              <w:instrText xml:space="preserve"> PAGEREF _Toc469400124 \h </w:instrText>
             </w:r>
             <w:r>
               <w:rPr>
@@ -1195,7 +1198,7 @@
               <w:lang w:eastAsia="en-GB"/>
             </w:rPr>
           </w:pPr>
-          <w:hyperlink w:anchor="_Toc468098177" w:history="1">
+          <w:hyperlink w:anchor="_Toc469400125" w:history="1">
             <w:r>
               <w:rPr>
                 <w:rStyle w:val="Hyperlink"/>
@@ -1237,7 +1240,7 @@
                 <w:noProof/>
                 <w:webHidden/>
               </w:rPr>
-              <w:instrText xml:space="preserve"> PAGEREF _Toc468098177 \h </w:instrText>
+              <w:instrText xml:space="preserve"> PAGEREF _Toc469400125 \h </w:instrText>
             </w:r>
             <w:r>
               <w:rPr>
@@ -1281,7 +1284,7 @@
               <w:lang w:eastAsia="en-GB"/>
             </w:rPr>
           </w:pPr>
-          <w:hyperlink w:anchor="_Toc468098178" w:history="1">
+          <w:hyperlink w:anchor="_Toc469400126" w:history="1">
             <w:r>
               <w:rPr>
                 <w:rStyle w:val="Hyperlink"/>
@@ -1323,7 +1326,7 @@
                 <w:noProof/>
                 <w:webHidden/>
               </w:rPr>
-              <w:instrText xml:space="preserve"> PAGEREF _Toc468098178 \h </w:instrText>
+              <w:instrText xml:space="preserve"> PAGEREF _Toc469400126 \h </w:instrText>
             </w:r>
             <w:r>
               <w:rPr>
@@ -1367,7 +1370,7 @@
               <w:lang w:eastAsia="en-GB"/>
             </w:rPr>
           </w:pPr>
-          <w:hyperlink w:anchor="_Toc468098179" w:history="1">
+          <w:hyperlink w:anchor="_Toc469400127" w:history="1">
             <w:r>
               <w:rPr>
                 <w:rStyle w:val="Hyperlink"/>
@@ -1409,7 +1412,7 @@
                 <w:noProof/>
                 <w:webHidden/>
               </w:rPr>
-              <w:instrText xml:space="preserve"> PAGEREF _Toc468098179 \h </w:instrText>
+              <w:instrText xml:space="preserve"> PAGEREF _Toc469400127 \h </w:instrText>
             </w:r>
             <w:r>
               <w:rPr>
@@ -1453,7 +1456,7 @@
               <w:lang w:eastAsia="en-GB"/>
             </w:rPr>
           </w:pPr>
-          <w:hyperlink w:anchor="_Toc468098180" w:history="1">
+          <w:hyperlink w:anchor="_Toc469400128" w:history="1">
             <w:r>
               <w:rPr>
                 <w:rStyle w:val="Hyperlink"/>
@@ -1495,7 +1498,7 @@
                 <w:noProof/>
                 <w:webHidden/>
               </w:rPr>
-              <w:instrText xml:space="preserve"> PAGEREF _Toc468098180 \h </w:instrText>
+              <w:instrText xml:space="preserve"> PAGEREF _Toc469400128 \h </w:instrText>
             </w:r>
             <w:r>
               <w:rPr>
@@ -1539,7 +1542,7 @@
               <w:lang w:eastAsia="en-GB"/>
             </w:rPr>
           </w:pPr>
-          <w:hyperlink w:anchor="_Toc468098181" w:history="1">
+          <w:hyperlink w:anchor="_Toc469400129" w:history="1">
             <w:r>
               <w:rPr>
                 <w:rStyle w:val="Hyperlink"/>
@@ -1581,7 +1584,7 @@
                 <w:noProof/>
                 <w:webHidden/>
               </w:rPr>
-              <w:instrText xml:space="preserve"> PAGEREF _Toc468098181 \h </w:instrText>
+              <w:instrText xml:space="preserve"> PAGEREF _Toc469400129 \h </w:instrText>
             </w:r>
             <w:r>
               <w:rPr>
@@ -1625,7 +1628,7 @@
               <w:lang w:eastAsia="en-GB"/>
             </w:rPr>
           </w:pPr>
-          <w:hyperlink w:anchor="_Toc468098182" w:history="1">
+          <w:hyperlink w:anchor="_Toc469400130" w:history="1">
             <w:r>
               <w:rPr>
                 <w:rStyle w:val="Hyperlink"/>
@@ -1667,7 +1670,7 @@
                 <w:noProof/>
                 <w:webHidden/>
               </w:rPr>
-              <w:instrText xml:space="preserve"> PAGEREF _Toc468098182 \h </w:instrText>
+              <w:instrText xml:space="preserve"> PAGEREF _Toc469400130 \h </w:instrText>
             </w:r>
             <w:r>
               <w:rPr>
@@ -1711,7 +1714,7 @@
               <w:lang w:eastAsia="en-GB"/>
             </w:rPr>
           </w:pPr>
-          <w:hyperlink w:anchor="_Toc468098183" w:history="1">
+          <w:hyperlink w:anchor="_Toc469400131" w:history="1">
             <w:r>
               <w:rPr>
                 <w:rStyle w:val="Hyperlink"/>
@@ -1753,7 +1756,7 @@
                 <w:noProof/>
                 <w:webHidden/>
               </w:rPr>
-              <w:instrText xml:space="preserve"> PAGEREF _Toc468098183 \h </w:instrText>
+              <w:instrText xml:space="preserve"> PAGEREF _Toc469400131 \h </w:instrText>
             </w:r>
             <w:r>
               <w:rPr>
@@ -1797,7 +1800,7 @@
               <w:lang w:eastAsia="en-GB"/>
             </w:rPr>
           </w:pPr>
-          <w:hyperlink w:anchor="_Toc468098184" w:history="1">
+          <w:hyperlink w:anchor="_Toc469400132" w:history="1">
             <w:r>
               <w:rPr>
                 <w:rStyle w:val="Hyperlink"/>
@@ -1839,7 +1842,7 @@
                 <w:noProof/>
                 <w:webHidden/>
               </w:rPr>
-              <w:instrText xml:space="preserve"> PAGEREF _Toc468098184 \h </w:instrText>
+              <w:instrText xml:space="preserve"> PAGEREF _Toc469400132 \h </w:instrText>
             </w:r>
             <w:r>
               <w:rPr>
@@ -1883,7 +1886,7 @@
               <w:lang w:eastAsia="en-GB"/>
             </w:rPr>
           </w:pPr>
-          <w:hyperlink w:anchor="_Toc468098185" w:history="1">
+          <w:hyperlink w:anchor="_Toc469400133" w:history="1">
             <w:r>
               <w:rPr>
                 <w:rStyle w:val="Hyperlink"/>
@@ -1925,7 +1928,7 @@
                 <w:noProof/>
                 <w:webHidden/>
               </w:rPr>
-              <w:instrText xml:space="preserve"> PAGEREF _Toc468098185 \h </w:instrText>
+              <w:instrText xml:space="preserve"> PAGEREF _Toc469400133 \h </w:instrText>
             </w:r>
             <w:r>
               <w:rPr>
@@ -1969,7 +1972,7 @@
               <w:lang w:eastAsia="en-GB"/>
             </w:rPr>
           </w:pPr>
-          <w:hyperlink w:anchor="_Toc468098186" w:history="1">
+          <w:hyperlink w:anchor="_Toc469400134" w:history="1">
             <w:r>
               <w:rPr>
                 <w:rStyle w:val="Hyperlink"/>
@@ -2011,7 +2014,7 @@
                 <w:noProof/>
                 <w:webHidden/>
               </w:rPr>
-              <w:instrText xml:space="preserve"> PAGEREF _Toc468098186 \h </w:instrText>
+              <w:instrText xml:space="preserve"> PAGEREF _Toc469400134 \h </w:instrText>
             </w:r>
             <w:r>
               <w:rPr>
@@ -2055,7 +2058,7 @@
               <w:lang w:eastAsia="en-GB"/>
             </w:rPr>
           </w:pPr>
-          <w:hyperlink w:anchor="_Toc468098187" w:history="1">
+          <w:hyperlink w:anchor="_Toc469400135" w:history="1">
             <w:r>
               <w:rPr>
                 <w:rStyle w:val="Hyperlink"/>
@@ -2097,7 +2100,7 @@
                 <w:noProof/>
                 <w:webHidden/>
               </w:rPr>
-              <w:instrText xml:space="preserve"> PAGEREF _Toc468098187 \h </w:instrText>
+              <w:instrText xml:space="preserve"> PAGEREF _Toc469400135 \h </w:instrText>
             </w:r>
             <w:r>
               <w:rPr>
@@ -2141,7 +2144,7 @@
               <w:lang w:eastAsia="en-GB"/>
             </w:rPr>
           </w:pPr>
-          <w:hyperlink w:anchor="_Toc468098188" w:history="1">
+          <w:hyperlink w:anchor="_Toc469400136" w:history="1">
             <w:r>
               <w:rPr>
                 <w:rStyle w:val="Hyperlink"/>
@@ -2183,7 +2186,7 @@
                 <w:noProof/>
                 <w:webHidden/>
               </w:rPr>
-              <w:instrText xml:space="preserve"> PAGEREF _Toc468098188 \h </w:instrText>
+              <w:instrText xml:space="preserve"> PAGEREF _Toc469400136 \h </w:instrText>
             </w:r>
             <w:r>
               <w:rPr>
@@ -2227,7 +2230,7 @@
               <w:lang w:eastAsia="en-GB"/>
             </w:rPr>
           </w:pPr>
-          <w:hyperlink w:anchor="_Toc468098189" w:history="1">
+          <w:hyperlink w:anchor="_Toc469400137" w:history="1">
             <w:r>
               <w:rPr>
                 <w:rStyle w:val="Hyperlink"/>
@@ -2269,7 +2272,7 @@
                 <w:noProof/>
                 <w:webHidden/>
               </w:rPr>
-              <w:instrText xml:space="preserve"> PAGEREF _Toc468098189 \h </w:instrText>
+              <w:instrText xml:space="preserve"> PAGEREF _Toc469400137 \h </w:instrText>
             </w:r>
             <w:r>
               <w:rPr>
@@ -2313,7 +2316,7 @@
               <w:lang w:eastAsia="en-GB"/>
             </w:rPr>
           </w:pPr>
-          <w:hyperlink w:anchor="_Toc468098190" w:history="1">
+          <w:hyperlink w:anchor="_Toc469400138" w:history="1">
             <w:r>
               <w:rPr>
                 <w:rStyle w:val="Hyperlink"/>
@@ -2355,7 +2358,7 @@
                 <w:noProof/>
                 <w:webHidden/>
               </w:rPr>
-              <w:instrText xml:space="preserve"> PAGEREF _Toc468098190 \h </w:instrText>
+              <w:instrText xml:space="preserve"> PAGEREF _Toc469400138 \h </w:instrText>
             </w:r>
             <w:r>
               <w:rPr>
@@ -2399,7 +2402,7 @@
               <w:lang w:eastAsia="en-GB"/>
             </w:rPr>
           </w:pPr>
-          <w:hyperlink w:anchor="_Toc468098191" w:history="1">
+          <w:hyperlink w:anchor="_Toc469400139" w:history="1">
             <w:r>
               <w:rPr>
                 <w:rStyle w:val="Hyperlink"/>
@@ -2441,7 +2444,7 @@
                 <w:noProof/>
                 <w:webHidden/>
               </w:rPr>
-              <w:instrText xml:space="preserve"> PAGEREF _Toc468098191 \h </w:instrText>
+              <w:instrText xml:space="preserve"> PAGEREF _Toc469400139 \h </w:instrText>
             </w:r>
             <w:r>
               <w:rPr>
@@ -2485,7 +2488,7 @@
               <w:lang w:eastAsia="en-GB"/>
             </w:rPr>
           </w:pPr>
-          <w:hyperlink w:anchor="_Toc468098192" w:history="1">
+          <w:hyperlink w:anchor="_Toc469400140" w:history="1">
             <w:r>
               <w:rPr>
                 <w:rStyle w:val="Hyperlink"/>
@@ -2527,7 +2530,7 @@
                 <w:noProof/>
                 <w:webHidden/>
               </w:rPr>
-              <w:instrText xml:space="preserve"> PAGEREF _Toc468098192 \h </w:instrText>
+              <w:instrText xml:space="preserve"> PAGEREF _Toc469400140 \h </w:instrText>
             </w:r>
             <w:r>
               <w:rPr>
@@ -2571,7 +2574,7 @@
               <w:lang w:eastAsia="en-GB"/>
             </w:rPr>
           </w:pPr>
-          <w:hyperlink w:anchor="_Toc468098193" w:history="1">
+          <w:hyperlink w:anchor="_Toc469400141" w:history="1">
             <w:r>
               <w:rPr>
                 <w:rStyle w:val="Hyperlink"/>
@@ -2613,7 +2616,7 @@
                 <w:noProof/>
                 <w:webHidden/>
               </w:rPr>
-              <w:instrText xml:space="preserve"> PAGEREF _Toc468098193 \h </w:instrText>
+              <w:instrText xml:space="preserve"> PAGEREF _Toc469400141 \h </w:instrText>
             </w:r>
             <w:r>
               <w:rPr>
@@ -2657,7 +2660,7 @@
               <w:lang w:eastAsia="en-GB"/>
             </w:rPr>
           </w:pPr>
-          <w:hyperlink w:anchor="_Toc468098194" w:history="1">
+          <w:hyperlink w:anchor="_Toc469400142" w:history="1">
             <w:r>
               <w:rPr>
                 <w:rStyle w:val="Hyperlink"/>
@@ -2699,7 +2702,7 @@
                 <w:noProof/>
                 <w:webHidden/>
               </w:rPr>
-              <w:instrText xml:space="preserve"> PAGEREF _Toc468098194 \h </w:instrText>
+              <w:instrText xml:space="preserve"> PAGEREF _Toc469400142 \h </w:instrText>
             </w:r>
             <w:r>
               <w:rPr>
@@ -2743,7 +2746,7 @@
               <w:lang w:eastAsia="en-GB"/>
             </w:rPr>
           </w:pPr>
-          <w:hyperlink w:anchor="_Toc468098195" w:history="1">
+          <w:hyperlink w:anchor="_Toc469400143" w:history="1">
             <w:r>
               <w:rPr>
                 <w:rStyle w:val="Hyperlink"/>
@@ -2785,7 +2788,7 @@
                 <w:noProof/>
                 <w:webHidden/>
               </w:rPr>
-              <w:instrText xml:space="preserve"> PAGEREF _Toc468098195 \h </w:instrText>
+              <w:instrText xml:space="preserve"> PAGEREF _Toc469400143 \h </w:instrText>
             </w:r>
             <w:r>
               <w:rPr>
@@ -2829,7 +2832,7 @@
               <w:lang w:eastAsia="en-GB"/>
             </w:rPr>
           </w:pPr>
-          <w:hyperlink w:anchor="_Toc468098196" w:history="1">
+          <w:hyperlink w:anchor="_Toc469400144" w:history="1">
             <w:r>
               <w:rPr>
                 <w:rStyle w:val="Hyperlink"/>
@@ -2871,7 +2874,7 @@
                 <w:noProof/>
                 <w:webHidden/>
               </w:rPr>
-              <w:instrText xml:space="preserve"> PAGEREF _Toc468098196 \h </w:instrText>
+              <w:instrText xml:space="preserve"> PAGEREF _Toc469400144 \h </w:instrText>
             </w:r>
             <w:r>
               <w:rPr>
@@ -2915,7 +2918,7 @@
               <w:lang w:eastAsia="en-GB"/>
             </w:rPr>
           </w:pPr>
-          <w:hyperlink w:anchor="_Toc468098197" w:history="1">
+          <w:hyperlink w:anchor="_Toc469400145" w:history="1">
             <w:r>
               <w:rPr>
                 <w:rStyle w:val="Hyperlink"/>
@@ -2957,7 +2960,7 @@
                 <w:noProof/>
                 <w:webHidden/>
               </w:rPr>
-              <w:instrText xml:space="preserve"> PAGEREF _Toc468098197 \h </w:instrText>
+              <w:instrText xml:space="preserve"> PAGEREF _Toc469400145 \h </w:instrText>
             </w:r>
             <w:r>
               <w:rPr>
@@ -3001,7 +3004,7 @@
               <w:lang w:eastAsia="en-GB"/>
             </w:rPr>
           </w:pPr>
-          <w:hyperlink w:anchor="_Toc468098198" w:history="1">
+          <w:hyperlink w:anchor="_Toc469400146" w:history="1">
             <w:r>
               <w:rPr>
                 <w:rStyle w:val="Hyperlink"/>
@@ -3043,7 +3046,7 @@
                 <w:noProof/>
                 <w:webHidden/>
               </w:rPr>
-              <w:instrText xml:space="preserve"> PAGEREF _Toc468098198 \h </w:instrText>
+              <w:instrText xml:space="preserve"> PAGEREF _Toc469400146 \h </w:instrText>
             </w:r>
             <w:r>
               <w:rPr>
@@ -3087,7 +3090,7 @@
               <w:lang w:eastAsia="en-GB"/>
             </w:rPr>
           </w:pPr>
-          <w:hyperlink w:anchor="_Toc468098199" w:history="1">
+          <w:hyperlink w:anchor="_Toc469400147" w:history="1">
             <w:r>
               <w:rPr>
                 <w:rStyle w:val="Hyperlink"/>
@@ -3129,7 +3132,7 @@
                 <w:noProof/>
                 <w:webHidden/>
               </w:rPr>
-              <w:instrText xml:space="preserve"> PAGEREF _Toc468098199 \h </w:instrText>
+              <w:instrText xml:space="preserve"> PAGEREF _Toc469400147 \h </w:instrText>
             </w:r>
             <w:r>
               <w:rPr>
@@ -3173,7 +3176,7 @@
               <w:lang w:eastAsia="en-GB"/>
             </w:rPr>
           </w:pPr>
-          <w:hyperlink w:anchor="_Toc468098200" w:history="1">
+          <w:hyperlink w:anchor="_Toc469400148" w:history="1">
             <w:r>
               <w:rPr>
                 <w:rStyle w:val="Hyperlink"/>
@@ -3215,7 +3218,7 @@
                 <w:noProof/>
                 <w:webHidden/>
               </w:rPr>
-              <w:instrText xml:space="preserve"> PAGEREF _Toc468098200 \h </w:instrText>
+              <w:instrText xml:space="preserve"> PAGEREF _Toc469400148 \h </w:instrText>
             </w:r>
             <w:r>
               <w:rPr>
@@ -3259,7 +3262,7 @@
               <w:lang w:eastAsia="en-GB"/>
             </w:rPr>
           </w:pPr>
-          <w:hyperlink w:anchor="_Toc468098201" w:history="1">
+          <w:hyperlink w:anchor="_Toc469400149" w:history="1">
             <w:r>
               <w:rPr>
                 <w:rStyle w:val="Hyperlink"/>
@@ -3301,7 +3304,7 @@
                 <w:noProof/>
                 <w:webHidden/>
               </w:rPr>
-              <w:instrText xml:space="preserve"> PAGEREF _Toc468098201 \h </w:instrText>
+              <w:instrText xml:space="preserve"> PAGEREF _Toc469400149 \h </w:instrText>
             </w:r>
             <w:r>
               <w:rPr>
@@ -3345,7 +3348,7 @@
               <w:lang w:eastAsia="en-GB"/>
             </w:rPr>
           </w:pPr>
-          <w:hyperlink w:anchor="_Toc468098202" w:history="1">
+          <w:hyperlink w:anchor="_Toc469400150" w:history="1">
             <w:r>
               <w:rPr>
                 <w:rStyle w:val="Hyperlink"/>
@@ -3387,7 +3390,7 @@
                 <w:noProof/>
                 <w:webHidden/>
               </w:rPr>
-              <w:instrText xml:space="preserve"> PAGEREF _Toc468098202 \h </w:instrText>
+              <w:instrText xml:space="preserve"> PAGEREF _Toc469400150 \h </w:instrText>
             </w:r>
             <w:r>
               <w:rPr>
@@ -3431,7 +3434,7 @@
               <w:lang w:eastAsia="en-GB"/>
             </w:rPr>
           </w:pPr>
-          <w:hyperlink w:anchor="_Toc468098203" w:history="1">
+          <w:hyperlink w:anchor="_Toc469400151" w:history="1">
             <w:r>
               <w:rPr>
                 <w:rStyle w:val="Hyperlink"/>
@@ -3473,7 +3476,7 @@
                 <w:noProof/>
                 <w:webHidden/>
               </w:rPr>
-              <w:instrText xml:space="preserve"> PAGEREF _Toc468098203 \h </w:instrText>
+              <w:instrText xml:space="preserve"> PAGEREF _Toc469400151 \h </w:instrText>
             </w:r>
             <w:r>
               <w:rPr>
@@ -3517,7 +3520,7 @@
               <w:lang w:eastAsia="en-GB"/>
             </w:rPr>
           </w:pPr>
-          <w:hyperlink w:anchor="_Toc468098204" w:history="1">
+          <w:hyperlink w:anchor="_Toc469400152" w:history="1">
             <w:r>
               <w:rPr>
                 <w:rStyle w:val="Hyperlink"/>
@@ -3559,7 +3562,7 @@
                 <w:noProof/>
                 <w:webHidden/>
               </w:rPr>
-              <w:instrText xml:space="preserve"> PAGEREF _Toc468098204 \h </w:instrText>
+              <w:instrText xml:space="preserve"> PAGEREF _Toc469400152 \h </w:instrText>
             </w:r>
             <w:r>
               <w:rPr>
@@ -3579,7 +3582,7 @@
                 <w:noProof/>
                 <w:webHidden/>
               </w:rPr>
-              <w:t>22</w:t>
+              <w:t>23</w:t>
             </w:r>
             <w:r>
               <w:rPr>
@@ -3614,12 +3617,12 @@
       <w:pPr>
         <w:pStyle w:val="Heading1"/>
       </w:pPr>
-      <w:bookmarkStart w:id="2" w:name="_Toc468098171"/>
+      <w:bookmarkStart w:id="3" w:name="_Toc469400119"/>
       <w:r>
         <w:lastRenderedPageBreak/>
         <w:t>Introduction</w:t>
       </w:r>
-      <w:bookmarkEnd w:id="2"/>
+      <w:bookmarkEnd w:id="3"/>
     </w:p>
     <w:p>
       <w:r>
@@ -3677,11 +3680,11 @@
       <w:pPr>
         <w:pStyle w:val="Heading1"/>
       </w:pPr>
-      <w:bookmarkStart w:id="3" w:name="_Toc468098172"/>
+      <w:bookmarkStart w:id="4" w:name="_Toc469400120"/>
       <w:r>
         <w:t>Building a knowledge-base</w:t>
       </w:r>
-      <w:bookmarkEnd w:id="3"/>
+      <w:bookmarkEnd w:id="4"/>
     </w:p>
     <w:p>
       <w:r>
@@ -4062,12 +4065,12 @@
       <w:pPr>
         <w:pStyle w:val="Heading2"/>
       </w:pPr>
-      <w:bookmarkStart w:id="4" w:name="_Toc468098173"/>
+      <w:bookmarkStart w:id="5" w:name="_Toc469400121"/>
       <w:r>
         <w:lastRenderedPageBreak/>
         <w:t>The taxa worksheet</w:t>
       </w:r>
-      <w:bookmarkEnd w:id="4"/>
+      <w:bookmarkEnd w:id="5"/>
     </w:p>
     <w:p>
       <w:r>
@@ -4121,11 +4124,11 @@
       <w:pPr>
         <w:pStyle w:val="Heading3"/>
       </w:pPr>
-      <w:bookmarkStart w:id="5" w:name="_Toc468098174"/>
+      <w:bookmarkStart w:id="6" w:name="_Toc469400122"/>
       <w:r>
         <w:t>General rules for the taxa worksheet</w:t>
       </w:r>
-      <w:bookmarkEnd w:id="5"/>
+      <w:bookmarkEnd w:id="6"/>
     </w:p>
     <w:p>
       <w:r>
@@ -4473,11 +4476,11 @@
       <w:pPr>
         <w:pStyle w:val="Heading3"/>
       </w:pPr>
-      <w:bookmarkStart w:id="6" w:name="_Toc468098175"/>
+      <w:bookmarkStart w:id="7" w:name="_Toc469400123"/>
       <w:r>
         <w:t>Text character state values</w:t>
       </w:r>
-      <w:bookmarkEnd w:id="6"/>
+      <w:bookmarkEnd w:id="7"/>
     </w:p>
     <w:p>
       <w:r>
@@ -4811,11 +4814,11 @@
       <w:pPr>
         <w:pStyle w:val="Heading3"/>
       </w:pPr>
-      <w:bookmarkStart w:id="7" w:name="_Toc468098176"/>
+      <w:bookmarkStart w:id="8" w:name="_Toc469400124"/>
       <w:r>
         <w:t>Numeric character state values</w:t>
       </w:r>
-      <w:bookmarkEnd w:id="7"/>
+      <w:bookmarkEnd w:id="8"/>
     </w:p>
     <w:p>
       <w:r>
@@ -4936,11 +4939,11 @@
       <w:pPr>
         <w:pStyle w:val="Heading3"/>
       </w:pPr>
-      <w:bookmarkStart w:id="8" w:name="_Toc468098177"/>
+      <w:bookmarkStart w:id="9" w:name="_Toc469400125"/>
       <w:r>
         <w:t>Special character state values</w:t>
       </w:r>
-      <w:bookmarkEnd w:id="8"/>
+      <w:bookmarkEnd w:id="9"/>
     </w:p>
     <w:p>
       <w:r>
@@ -5171,11 +5174,11 @@
       <w:pPr>
         <w:pStyle w:val="Heading2"/>
       </w:pPr>
-      <w:bookmarkStart w:id="9" w:name="_Toc468098178"/>
+      <w:bookmarkStart w:id="10" w:name="_Toc469400126"/>
       <w:r>
         <w:t>The characters worksheet</w:t>
       </w:r>
-      <w:bookmarkEnd w:id="9"/>
+      <w:bookmarkEnd w:id="10"/>
     </w:p>
     <w:p>
       <w:r>
@@ -5240,11 +5243,11 @@
       <w:pPr>
         <w:pStyle w:val="Heading3"/>
       </w:pPr>
-      <w:bookmarkStart w:id="10" w:name="_Toc468098179"/>
+      <w:bookmarkStart w:id="11" w:name="_Toc469400127"/>
       <w:r>
         <w:t>The Group column</w:t>
       </w:r>
-      <w:bookmarkEnd w:id="10"/>
+      <w:bookmarkEnd w:id="11"/>
     </w:p>
     <w:p>
       <w:r>
@@ -5347,11 +5350,11 @@
       <w:pPr>
         <w:pStyle w:val="Heading3"/>
       </w:pPr>
-      <w:bookmarkStart w:id="11" w:name="_Toc468098180"/>
+      <w:bookmarkStart w:id="12" w:name="_Toc469400128"/>
       <w:r>
         <w:t>The Label column</w:t>
       </w:r>
-      <w:bookmarkEnd w:id="11"/>
+      <w:bookmarkEnd w:id="12"/>
     </w:p>
     <w:p>
       <w:r>
@@ -5461,11 +5464,11 @@
       <w:pPr>
         <w:pStyle w:val="Heading3"/>
       </w:pPr>
-      <w:bookmarkStart w:id="12" w:name="_Toc468098181"/>
+      <w:bookmarkStart w:id="13" w:name="_Toc469400129"/>
       <w:r>
         <w:t>The Help column</w:t>
       </w:r>
-      <w:bookmarkEnd w:id="12"/>
+      <w:bookmarkEnd w:id="13"/>
     </w:p>
     <w:p>
       <w:r>
@@ -5603,11 +5606,11 @@
       <w:pPr>
         <w:pStyle w:val="Heading3"/>
       </w:pPr>
-      <w:bookmarkStart w:id="13" w:name="_Toc468098182"/>
+      <w:bookmarkStart w:id="14" w:name="_Toc469400130"/>
       <w:r>
         <w:t>The Status column</w:t>
       </w:r>
-      <w:bookmarkEnd w:id="13"/>
+      <w:bookmarkEnd w:id="14"/>
     </w:p>
     <w:p>
       <w:r>
@@ -5937,7 +5940,7 @@
       <w:pPr>
         <w:pStyle w:val="Heading3"/>
       </w:pPr>
-      <w:bookmarkStart w:id="14" w:name="_Toc468098183"/>
+      <w:bookmarkStart w:id="15" w:name="_Toc469400131"/>
       <w:r>
         <w:t xml:space="preserve">The </w:t>
       </w:r>
@@ -5949,7 +5952,7 @@
       <w:r>
         <w:t xml:space="preserve"> column</w:t>
       </w:r>
-      <w:bookmarkEnd w:id="14"/>
+      <w:bookmarkEnd w:id="15"/>
     </w:p>
     <w:p>
       <w:r>
@@ -6078,7 +6081,7 @@
       <w:pPr>
         <w:pStyle w:val="Heading3"/>
       </w:pPr>
-      <w:bookmarkStart w:id="15" w:name="_Toc468098184"/>
+      <w:bookmarkStart w:id="16" w:name="_Toc469400132"/>
       <w:r>
         <w:rPr>
           <w:noProof/>
@@ -6167,7 +6170,7 @@
       <w:r>
         <w:t xml:space="preserve"> columns</w:t>
       </w:r>
-      <w:bookmarkEnd w:id="15"/>
+      <w:bookmarkEnd w:id="16"/>
     </w:p>
     <w:p>
       <w:r>
@@ -6416,11 +6419,11 @@
       <w:pPr>
         <w:pStyle w:val="Heading3"/>
       </w:pPr>
-      <w:bookmarkStart w:id="16" w:name="_Toc468098185"/>
+      <w:bookmarkStart w:id="17" w:name="_Toc469400133"/>
       <w:r>
         <w:t>The Weight column</w:t>
       </w:r>
-      <w:bookmarkEnd w:id="16"/>
+      <w:bookmarkEnd w:id="17"/>
     </w:p>
     <w:p>
       <w:r>
@@ -6539,11 +6542,11 @@
       <w:pPr>
         <w:pStyle w:val="Heading3"/>
       </w:pPr>
-      <w:bookmarkStart w:id="17" w:name="_Toc468098186"/>
+      <w:bookmarkStart w:id="18" w:name="_Toc469400134"/>
       <w:r>
         <w:t>The Strictness column</w:t>
       </w:r>
-      <w:bookmarkEnd w:id="17"/>
+      <w:bookmarkEnd w:id="18"/>
     </w:p>
     <w:p>
       <w:r>
@@ -6724,12 +6727,7 @@
         <w:t>0</w:t>
       </w:r>
       <w:r>
-        <w:t>, those taxa with a value of ‘moderate’ would score less than those with a value of ‘very’ but more than those with a valu</w:t>
-      </w:r>
-      <w:bookmarkStart w:id="18" w:name="_GoBack"/>
-      <w:bookmarkEnd w:id="18"/>
-      <w:r>
-        <w:t xml:space="preserve">e of ‘none’. </w:t>
+        <w:t xml:space="preserve">, those taxa with a value of ‘moderate’ would score less than those with a value of ‘very’ but more than those with a value of ‘none’. </w:t>
       </w:r>
       <w:r>
         <w:rPr>
@@ -6851,7 +6849,7 @@
       <w:pPr>
         <w:pStyle w:val="Heading2"/>
       </w:pPr>
-      <w:bookmarkStart w:id="19" w:name="_Toc468098187"/>
+      <w:bookmarkStart w:id="19" w:name="_Toc469400135"/>
       <w:r>
         <w:t>The values worksheet</w:t>
       </w:r>
@@ -6987,7 +6985,7 @@
       <w:pPr>
         <w:pStyle w:val="Heading3"/>
       </w:pPr>
-      <w:bookmarkStart w:id="20" w:name="_Toc468098188"/>
+      <w:bookmarkStart w:id="20" w:name="_Toc469400136"/>
       <w:r>
         <w:rPr>
           <w:noProof/>
@@ -7177,7 +7175,7 @@
       <w:pPr>
         <w:pStyle w:val="Heading3"/>
       </w:pPr>
-      <w:bookmarkStart w:id="21" w:name="_Toc468098189"/>
+      <w:bookmarkStart w:id="21" w:name="_Toc469400137"/>
       <w:r>
         <w:t>Translating character state values</w:t>
       </w:r>
@@ -7463,7 +7461,7 @@
       <w:pPr>
         <w:pStyle w:val="Heading3"/>
       </w:pPr>
-      <w:bookmarkStart w:id="22" w:name="_Toc468098190"/>
+      <w:bookmarkStart w:id="22" w:name="_Toc469400138"/>
       <w:r>
         <w:t>Ranking ordinal character state values</w:t>
       </w:r>
@@ -7560,7 +7558,7 @@
       <w:pPr>
         <w:pStyle w:val="Heading3"/>
       </w:pPr>
-      <w:bookmarkStart w:id="23" w:name="_Toc468098191"/>
+      <w:bookmarkStart w:id="23" w:name="_Toc469400139"/>
       <w:r>
         <w:t>Specifying order for text character values in drop-down lists</w:t>
       </w:r>
@@ -7744,7 +7742,7 @@
       <w:pPr>
         <w:pStyle w:val="Heading2"/>
       </w:pPr>
-      <w:bookmarkStart w:id="24" w:name="_Toc468098192"/>
+      <w:bookmarkStart w:id="24" w:name="_Toc469400140"/>
       <w:r>
         <w:t>The media worksheet</w:t>
       </w:r>
@@ -7864,7 +7862,7 @@
       <w:pPr>
         <w:pStyle w:val="Heading3"/>
       </w:pPr>
-      <w:bookmarkStart w:id="25" w:name="_Toc468098193"/>
+      <w:bookmarkStart w:id="25" w:name="_Toc469400141"/>
       <w:r>
         <w:t>Images to supplement help text</w:t>
       </w:r>
@@ -8142,7 +8140,7 @@
       <w:pPr>
         <w:pStyle w:val="Heading3"/>
       </w:pPr>
-      <w:bookmarkStart w:id="26" w:name="_Toc468098194"/>
+      <w:bookmarkStart w:id="26" w:name="_Toc469400142"/>
       <w:r>
         <w:lastRenderedPageBreak/>
         <w:t>Images to illustrate taxa</w:t>
@@ -8326,7 +8324,7 @@
       <w:pPr>
         <w:pStyle w:val="Heading3"/>
       </w:pPr>
-      <w:bookmarkStart w:id="27" w:name="_Toc468098195"/>
+      <w:bookmarkStart w:id="27" w:name="_Toc469400143"/>
       <w:r>
         <w:t>HTML files to provide further information on taxa</w:t>
       </w:r>
@@ -8502,7 +8500,7 @@
       <w:pPr>
         <w:pStyle w:val="Heading3"/>
       </w:pPr>
-      <w:bookmarkStart w:id="28" w:name="_Toc468098196"/>
+      <w:bookmarkStart w:id="28" w:name="_Toc469400144"/>
       <w:r>
         <w:t>General comments on the media worksheet</w:t>
       </w:r>
@@ -8560,7 +8558,7 @@
       <w:pPr>
         <w:pStyle w:val="Heading2"/>
       </w:pPr>
-      <w:bookmarkStart w:id="29" w:name="_Toc468098197"/>
+      <w:bookmarkStart w:id="29" w:name="_Toc469400145"/>
       <w:r>
         <w:lastRenderedPageBreak/>
         <w:t xml:space="preserve">The </w:t>
@@ -8661,7 +8659,7 @@
       <w:pPr>
         <w:pStyle w:val="Heading3"/>
       </w:pPr>
-      <w:bookmarkStart w:id="30" w:name="_Toc468098198"/>
+      <w:bookmarkStart w:id="30" w:name="_Toc469400146"/>
       <w:r>
         <w:t>Framework configuration (type ‘</w:t>
       </w:r>
@@ -8879,7 +8877,7 @@
       <w:pPr>
         <w:pStyle w:val="Heading3"/>
       </w:pPr>
-      <w:bookmarkStart w:id="31" w:name="_Toc468098199"/>
+      <w:bookmarkStart w:id="31" w:name="_Toc469400147"/>
       <w:r>
         <w:t>Knowledge-</w:t>
       </w:r>
@@ -9136,7 +9134,7 @@
       <w:pPr>
         <w:pStyle w:val="Heading3"/>
       </w:pPr>
-      <w:bookmarkStart w:id="32" w:name="_Toc468098200"/>
+      <w:bookmarkStart w:id="32" w:name="_Toc469400148"/>
       <w:r>
         <w:lastRenderedPageBreak/>
         <w:t>Release history</w:t>
@@ -9214,7 +9212,7 @@
       <w:pPr>
         <w:pStyle w:val="Heading2"/>
       </w:pPr>
-      <w:bookmarkStart w:id="33" w:name="_Toc468098201"/>
+      <w:bookmarkStart w:id="33" w:name="_Toc469400149"/>
       <w:r>
         <w:t>Including an information file about your knowledge-base</w:t>
       </w:r>
@@ -9610,7 +9608,7 @@
       <w:pPr>
         <w:pStyle w:val="Heading2"/>
       </w:pPr>
-      <w:bookmarkStart w:id="34" w:name="_Toc468098202"/>
+      <w:bookmarkStart w:id="34" w:name="_Toc469400150"/>
       <w:r>
         <w:t>Dealing with sex</w:t>
       </w:r>
@@ -9886,7 +9884,7 @@
       <w:pPr>
         <w:pStyle w:val="Heading2"/>
       </w:pPr>
-      <w:bookmarkStart w:id="35" w:name="_Toc468098203"/>
+      <w:bookmarkStart w:id="35" w:name="_Toc469400151"/>
       <w:r>
         <w:t>The m</w:t>
       </w:r>
@@ -9897,7 +9895,57 @@
     </w:p>
     <w:p>
       <w:r>
-        <w:t xml:space="preserve">At the start of this document the ‘Save worksheets as CSV’ macro was described. There is another convenience tool on the macro worksheets that you might find useful – the ‘Get unique values’ macro. This macro was developed to ease the process of extracting unique values for a character from the taxa worksheet for use on the values worksheet. </w:t>
+        <w:t xml:space="preserve">At the start of this document the ‘Save worksheets as CSV’ macro was described. There </w:t>
+      </w:r>
+      <w:r>
+        <w:t>are some other</w:t>
+      </w:r>
+      <w:r>
+        <w:t xml:space="preserve"> convenience tool</w:t>
+      </w:r>
+      <w:r>
+        <w:t>s</w:t>
+      </w:r>
+      <w:r>
+        <w:t xml:space="preserve"> on the macro worksheets t</w:t>
+      </w:r>
+      <w:r>
+        <w:t xml:space="preserve">hat you might find useful. </w:t>
+      </w:r>
+    </w:p>
+    <w:p>
+      <w:pPr>
+        <w:pStyle w:val="ListParagraph"/>
+        <w:numPr>
+          <w:ilvl w:val="0"/>
+          <w:numId w:val="25"/>
+        </w:numPr>
+      </w:pPr>
+      <w:r>
+        <w:t xml:space="preserve">The ‘Get unique values’ macro </w:t>
+      </w:r>
+      <w:r>
+        <w:t xml:space="preserve">was developed to ease the process of extracting unique values for a character from the taxa worksheet for use on the values worksheet. </w:t>
+      </w:r>
+    </w:p>
+    <w:p>
+      <w:pPr>
+        <w:pStyle w:val="ListParagraph"/>
+        <w:numPr>
+          <w:ilvl w:val="0"/>
+          <w:numId w:val="25"/>
+        </w:numPr>
+      </w:pPr>
+      <w:r>
+        <w:t>The ‘Get max and min’ macro was developed to ease the process of extracting min and maximum values for a numeric character for use with the ‘</w:t>
+      </w:r>
+      <w:proofErr w:type="spellStart"/>
+      <w:r>
+        <w:t>Params</w:t>
+      </w:r>
+      <w:proofErr w:type="spellEnd"/>
+      <w:r>
+        <w:t>’ column of the characters worksheet.</w:t>
       </w:r>
     </w:p>
     <w:p>
@@ -9907,22 +9955,103 @@
       <w:r>
         <w:t xml:space="preserve"> (Don’t select an entire column by clicking on the header – the macro won’t work if you do that.)</w:t>
       </w:r>
-    </w:p>
-    <w:p>
+      <w:r>
+        <w:t xml:space="preserve"> </w:t>
+      </w:r>
       <w:r>
         <w:t>The macro takes care of sorting out cells where multiple values are specified with the ‘or’ character (‘|’) and it also strips out any ‘(m)’ and ‘(f)’ sex suffixes. Special values (e.g. ‘n/a’ and ‘?’) are ignored.</w:t>
       </w:r>
     </w:p>
     <w:p>
       <w:r>
-        <w:t>To use any of the macros in the knowledge-base, you need to ensure that your Excel security settings enable you to do so.</w:t>
+        <w:t xml:space="preserve">To get the </w:t>
+      </w:r>
+      <w:r>
+        <w:t>minimum and maximum</w:t>
+      </w:r>
+      <w:r>
+        <w:t xml:space="preserve"> values for a </w:t>
+      </w:r>
+      <w:r>
+        <w:t xml:space="preserve">numeric </w:t>
+      </w:r>
+      <w:r>
+        <w:t>character, select the cells from which you want to extract the values on the taxa worksheet and then go to the macros worksheet and click the ‘</w:t>
+      </w:r>
+      <w:r>
+        <w:t>Get max and min’</w:t>
+      </w:r>
+      <w:r>
+        <w:t xml:space="preserve"> button – the </w:t>
+      </w:r>
+      <w:r>
+        <w:t>min and max</w:t>
+      </w:r>
+      <w:r>
+        <w:t xml:space="preserve"> values are copied to the computer’s buffer </w:t>
+      </w:r>
+      <w:r>
+        <w:t>(as a string – ‘</w:t>
+      </w:r>
+      <w:proofErr w:type="spellStart"/>
+      <w:r>
+        <w:t>min</w:t>
+      </w:r>
+      <w:proofErr w:type="gramStart"/>
+      <w:r>
+        <w:t>,max</w:t>
+      </w:r>
+      <w:proofErr w:type="spellEnd"/>
+      <w:proofErr w:type="gramEnd"/>
+      <w:r>
+        <w:t xml:space="preserve">,’) </w:t>
+      </w:r>
+      <w:r>
+        <w:t>and you can simply paste them anywhere you like</w:t>
+      </w:r>
+      <w:r>
+        <w:t xml:space="preserve"> – usually to the corresponding ‘</w:t>
+      </w:r>
+      <w:proofErr w:type="spellStart"/>
+      <w:r>
+        <w:t>Params</w:t>
+      </w:r>
+      <w:proofErr w:type="spellEnd"/>
+      <w:r>
+        <w:t>’ column of the characters worksheet</w:t>
+      </w:r>
+      <w:r>
+        <w:t xml:space="preserve">. (Don’t select an entire column by clicking on the header – the macro won’t work if you do that.) The macro takes care </w:t>
+      </w:r>
+      <w:r>
+        <w:t>dealing with ranges specified as ‘[n1-n2]’</w:t>
+      </w:r>
+      <w:r>
+        <w:t>. Special values (e.g. ‘n/a’ and ‘?’) are ignored.</w:t>
+      </w:r>
+      <w:r>
+        <w:t xml:space="preserve"> </w:t>
+      </w:r>
+    </w:p>
+    <w:p/>
+    <w:p>
+      <w:r>
+        <w:t xml:space="preserve">To use any of the macros in the knowledge-base, you need to ensure that your Excel security </w:t>
+      </w:r>
+      <w:proofErr w:type="gramStart"/>
+      <w:r>
+        <w:t>settings</w:t>
+      </w:r>
+      <w:proofErr w:type="gramEnd"/>
+      <w:r>
+        <w:t xml:space="preserve"> enable you to do so.</w:t>
       </w:r>
     </w:p>
     <w:p>
       <w:pPr>
         <w:pStyle w:val="Heading2"/>
       </w:pPr>
-      <w:bookmarkStart w:id="36" w:name="_Toc468098204"/>
+      <w:bookmarkStart w:id="36" w:name="_Toc469400152"/>
       <w:r>
         <w:t>Using other spreadsheet features</w:t>
       </w:r>
@@ -9949,11 +10078,7 @@
       </w:r>
       <w:proofErr w:type="spellEnd"/>
       <w:r>
-        <w:t xml:space="preserve"> author. For example if you are converting an existing </w:t>
-      </w:r>
-      <w:r>
-        <w:lastRenderedPageBreak/>
-        <w:t>spreadsheet of knowledge to the framework’s format, it is convenient to copy the existing spreadsheet, as is, into extra worksheets. They won’t interfere with the framework.</w:t>
+        <w:t xml:space="preserve"> author. For example if you are converting an existing spreadsheet of knowledge to the framework’s format, it is convenient to copy the existing spreadsheet, as is, into extra worksheets. They won’t interfere with the framework.</w:t>
       </w:r>
     </w:p>
     <w:p>
@@ -10073,7 +10198,7 @@
                 <w:b/>
                 <w:noProof/>
               </w:rPr>
-              <w:t>20</w:t>
+              <w:t>21</w:t>
             </w:r>
             <w:r>
               <w:rPr>
@@ -10236,7 +10361,10 @@
       </w:drawing>
     </w:r>
     <w:r>
-      <w:t>This version edited: 28</w:t>
+      <w:t xml:space="preserve">This version edited: </w:t>
+    </w:r>
+    <w:r>
+      <w:t>13</w:t>
     </w:r>
     <w:r>
       <w:rPr>
@@ -10245,7 +10373,13 @@
       <w:t>th</w:t>
     </w:r>
     <w:r>
-      <w:t xml:space="preserve"> November 2016                                 </w:t>
+      <w:t xml:space="preserve"> </w:t>
+    </w:r>
+    <w:r>
+      <w:t>December</w:t>
+    </w:r>
+    <w:r>
+      <w:t xml:space="preserve"> 2016                                 </w:t>
     </w:r>
   </w:p>
 </w:hdr>
@@ -11659,6 +11793,119 @@
     </w:lvl>
   </w:abstractNum>
   <w:abstractNum w:abstractNumId="12" w15:restartNumberingAfterBreak="0">
+    <w:nsid w:val="510317A8"/>
+    <w:multiLevelType w:val="hybridMultilevel"/>
+    <w:tmpl w:val="935EF53E"/>
+    <w:lvl w:ilvl="0" w:tplc="08090001">
+      <w:start w:val="1"/>
+      <w:numFmt w:val="bullet"/>
+      <w:lvlText w:val=""/>
+      <w:lvlJc w:val="left"/>
+      <w:pPr>
+        <w:ind w:left="720" w:hanging="360"/>
+      </w:pPr>
+      <w:rPr>
+        <w:rFonts w:ascii="Symbol" w:hAnsi="Symbol" w:hint="default"/>
+      </w:rPr>
+    </w:lvl>
+    <w:lvl w:ilvl="1" w:tplc="08090003" w:tentative="1">
+      <w:start w:val="1"/>
+      <w:numFmt w:val="bullet"/>
+      <w:lvlText w:val="o"/>
+      <w:lvlJc w:val="left"/>
+      <w:pPr>
+        <w:ind w:left="1440" w:hanging="360"/>
+      </w:pPr>
+      <w:rPr>
+        <w:rFonts w:ascii="Courier New" w:hAnsi="Courier New" w:cs="Courier New" w:hint="default"/>
+      </w:rPr>
+    </w:lvl>
+    <w:lvl w:ilvl="2" w:tplc="08090005" w:tentative="1">
+      <w:start w:val="1"/>
+      <w:numFmt w:val="bullet"/>
+      <w:lvlText w:val=""/>
+      <w:lvlJc w:val="left"/>
+      <w:pPr>
+        <w:ind w:left="2160" w:hanging="360"/>
+      </w:pPr>
+      <w:rPr>
+        <w:rFonts w:ascii="Wingdings" w:hAnsi="Wingdings" w:hint="default"/>
+      </w:rPr>
+    </w:lvl>
+    <w:lvl w:ilvl="3" w:tplc="08090001" w:tentative="1">
+      <w:start w:val="1"/>
+      <w:numFmt w:val="bullet"/>
+      <w:lvlText w:val=""/>
+      <w:lvlJc w:val="left"/>
+      <w:pPr>
+        <w:ind w:left="2880" w:hanging="360"/>
+      </w:pPr>
+      <w:rPr>
+        <w:rFonts w:ascii="Symbol" w:hAnsi="Symbol" w:hint="default"/>
+      </w:rPr>
+    </w:lvl>
+    <w:lvl w:ilvl="4" w:tplc="08090003" w:tentative="1">
+      <w:start w:val="1"/>
+      <w:numFmt w:val="bullet"/>
+      <w:lvlText w:val="o"/>
+      <w:lvlJc w:val="left"/>
+      <w:pPr>
+        <w:ind w:left="3600" w:hanging="360"/>
+      </w:pPr>
+      <w:rPr>
+        <w:rFonts w:ascii="Courier New" w:hAnsi="Courier New" w:cs="Courier New" w:hint="default"/>
+      </w:rPr>
+    </w:lvl>
+    <w:lvl w:ilvl="5" w:tplc="08090005" w:tentative="1">
+      <w:start w:val="1"/>
+      <w:numFmt w:val="bullet"/>
+      <w:lvlText w:val=""/>
+      <w:lvlJc w:val="left"/>
+      <w:pPr>
+        <w:ind w:left="4320" w:hanging="360"/>
+      </w:pPr>
+      <w:rPr>
+        <w:rFonts w:ascii="Wingdings" w:hAnsi="Wingdings" w:hint="default"/>
+      </w:rPr>
+    </w:lvl>
+    <w:lvl w:ilvl="6" w:tplc="08090001" w:tentative="1">
+      <w:start w:val="1"/>
+      <w:numFmt w:val="bullet"/>
+      <w:lvlText w:val=""/>
+      <w:lvlJc w:val="left"/>
+      <w:pPr>
+        <w:ind w:left="5040" w:hanging="360"/>
+      </w:pPr>
+      <w:rPr>
+        <w:rFonts w:ascii="Symbol" w:hAnsi="Symbol" w:hint="default"/>
+      </w:rPr>
+    </w:lvl>
+    <w:lvl w:ilvl="7" w:tplc="08090003" w:tentative="1">
+      <w:start w:val="1"/>
+      <w:numFmt w:val="bullet"/>
+      <w:lvlText w:val="o"/>
+      <w:lvlJc w:val="left"/>
+      <w:pPr>
+        <w:ind w:left="5760" w:hanging="360"/>
+      </w:pPr>
+      <w:rPr>
+        <w:rFonts w:ascii="Courier New" w:hAnsi="Courier New" w:cs="Courier New" w:hint="default"/>
+      </w:rPr>
+    </w:lvl>
+    <w:lvl w:ilvl="8" w:tplc="08090005" w:tentative="1">
+      <w:start w:val="1"/>
+      <w:numFmt w:val="bullet"/>
+      <w:lvlText w:val=""/>
+      <w:lvlJc w:val="left"/>
+      <w:pPr>
+        <w:ind w:left="6480" w:hanging="360"/>
+      </w:pPr>
+      <w:rPr>
+        <w:rFonts w:ascii="Wingdings" w:hAnsi="Wingdings" w:hint="default"/>
+      </w:rPr>
+    </w:lvl>
+  </w:abstractNum>
+  <w:abstractNum w:abstractNumId="13" w15:restartNumberingAfterBreak="0">
     <w:nsid w:val="53F77DB2"/>
     <w:multiLevelType w:val="hybridMultilevel"/>
     <w:tmpl w:val="B1269872"/>
@@ -11771,7 +12018,7 @@
       </w:rPr>
     </w:lvl>
   </w:abstractNum>
-  <w:abstractNum w:abstractNumId="13" w15:restartNumberingAfterBreak="0">
+  <w:abstractNum w:abstractNumId="14" w15:restartNumberingAfterBreak="0">
     <w:nsid w:val="54881A05"/>
     <w:multiLevelType w:val="hybridMultilevel"/>
     <w:tmpl w:val="E794DABC"/>
@@ -11884,7 +12131,7 @@
       </w:rPr>
     </w:lvl>
   </w:abstractNum>
-  <w:abstractNum w:abstractNumId="14" w15:restartNumberingAfterBreak="0">
+  <w:abstractNum w:abstractNumId="15" w15:restartNumberingAfterBreak="0">
     <w:nsid w:val="55E6337F"/>
     <w:multiLevelType w:val="hybridMultilevel"/>
     <w:tmpl w:val="93BAD14A"/>
@@ -11997,7 +12244,7 @@
       </w:rPr>
     </w:lvl>
   </w:abstractNum>
-  <w:abstractNum w:abstractNumId="15" w15:restartNumberingAfterBreak="0">
+  <w:abstractNum w:abstractNumId="16" w15:restartNumberingAfterBreak="0">
     <w:nsid w:val="5C597BE7"/>
     <w:multiLevelType w:val="hybridMultilevel"/>
     <w:tmpl w:val="63866F26"/>
@@ -12110,7 +12357,7 @@
       </w:rPr>
     </w:lvl>
   </w:abstractNum>
-  <w:abstractNum w:abstractNumId="16" w15:restartNumberingAfterBreak="0">
+  <w:abstractNum w:abstractNumId="17" w15:restartNumberingAfterBreak="0">
     <w:nsid w:val="5D1E1AF1"/>
     <w:multiLevelType w:val="hybridMultilevel"/>
     <w:tmpl w:val="91A27D4E"/>
@@ -12223,7 +12470,7 @@
       </w:rPr>
     </w:lvl>
   </w:abstractNum>
-  <w:abstractNum w:abstractNumId="17" w15:restartNumberingAfterBreak="0">
+  <w:abstractNum w:abstractNumId="18" w15:restartNumberingAfterBreak="0">
     <w:nsid w:val="5EF06812"/>
     <w:multiLevelType w:val="hybridMultilevel"/>
     <w:tmpl w:val="8D964D6C"/>
@@ -12336,7 +12583,7 @@
       </w:rPr>
     </w:lvl>
   </w:abstractNum>
-  <w:abstractNum w:abstractNumId="18" w15:restartNumberingAfterBreak="0">
+  <w:abstractNum w:abstractNumId="19" w15:restartNumberingAfterBreak="0">
     <w:nsid w:val="62841FDB"/>
     <w:multiLevelType w:val="hybridMultilevel"/>
     <w:tmpl w:val="A8BE0DB6"/>
@@ -12449,7 +12696,7 @@
       </w:rPr>
     </w:lvl>
   </w:abstractNum>
-  <w:abstractNum w:abstractNumId="19" w15:restartNumberingAfterBreak="0">
+  <w:abstractNum w:abstractNumId="20" w15:restartNumberingAfterBreak="0">
     <w:nsid w:val="63B138FB"/>
     <w:multiLevelType w:val="hybridMultilevel"/>
     <w:tmpl w:val="57B4214A"/>
@@ -12562,7 +12809,7 @@
       </w:rPr>
     </w:lvl>
   </w:abstractNum>
-  <w:abstractNum w:abstractNumId="20" w15:restartNumberingAfterBreak="0">
+  <w:abstractNum w:abstractNumId="21" w15:restartNumberingAfterBreak="0">
     <w:nsid w:val="6EF33FA7"/>
     <w:multiLevelType w:val="multilevel"/>
     <w:tmpl w:val="08090025"/>
@@ -12657,7 +12904,7 @@
       </w:pPr>
     </w:lvl>
   </w:abstractNum>
-  <w:abstractNum w:abstractNumId="21" w15:restartNumberingAfterBreak="0">
+  <w:abstractNum w:abstractNumId="22" w15:restartNumberingAfterBreak="0">
     <w:nsid w:val="6FDD4AD1"/>
     <w:multiLevelType w:val="hybridMultilevel"/>
     <w:tmpl w:val="D79293B6"/>
@@ -12770,7 +13017,7 @@
       </w:rPr>
     </w:lvl>
   </w:abstractNum>
-  <w:abstractNum w:abstractNumId="22" w15:restartNumberingAfterBreak="0">
+  <w:abstractNum w:abstractNumId="23" w15:restartNumberingAfterBreak="0">
     <w:nsid w:val="73362856"/>
     <w:multiLevelType w:val="hybridMultilevel"/>
     <w:tmpl w:val="5650BA4E"/>
@@ -12883,7 +13130,7 @@
       </w:rPr>
     </w:lvl>
   </w:abstractNum>
-  <w:abstractNum w:abstractNumId="23" w15:restartNumberingAfterBreak="0">
+  <w:abstractNum w:abstractNumId="24" w15:restartNumberingAfterBreak="0">
     <w:nsid w:val="754408AA"/>
     <w:multiLevelType w:val="hybridMultilevel"/>
     <w:tmpl w:val="04EACFBA"/>
@@ -12997,13 +13244,13 @@
     </w:lvl>
   </w:abstractNum>
   <w:num w:numId="1">
-    <w:abstractNumId w:val="20"/>
+    <w:abstractNumId w:val="21"/>
   </w:num>
   <w:num w:numId="2">
     <w:abstractNumId w:val="3"/>
   </w:num>
   <w:num w:numId="3">
-    <w:abstractNumId w:val="17"/>
+    <w:abstractNumId w:val="18"/>
   </w:num>
   <w:num w:numId="4">
     <w:abstractNumId w:val="5"/>
@@ -13012,13 +13259,13 @@
     <w:abstractNumId w:val="4"/>
   </w:num>
   <w:num w:numId="6">
-    <w:abstractNumId w:val="23"/>
+    <w:abstractNumId w:val="24"/>
   </w:num>
   <w:num w:numId="7">
     <w:abstractNumId w:val="6"/>
   </w:num>
   <w:num w:numId="8">
-    <w:abstractNumId w:val="21"/>
+    <w:abstractNumId w:val="22"/>
   </w:num>
   <w:num w:numId="9">
     <w:abstractNumId w:val="9"/>
@@ -13027,7 +13274,7 @@
     <w:abstractNumId w:val="2"/>
   </w:num>
   <w:num w:numId="11">
-    <w:abstractNumId w:val="13"/>
+    <w:abstractNumId w:val="14"/>
   </w:num>
   <w:num w:numId="12">
     <w:abstractNumId w:val="8"/>
@@ -13036,19 +13283,19 @@
     <w:abstractNumId w:val="7"/>
   </w:num>
   <w:num w:numId="14">
-    <w:abstractNumId w:val="19"/>
+    <w:abstractNumId w:val="20"/>
   </w:num>
   <w:num w:numId="15">
     <w:abstractNumId w:val="0"/>
   </w:num>
   <w:num w:numId="16">
-    <w:abstractNumId w:val="18"/>
+    <w:abstractNumId w:val="19"/>
   </w:num>
   <w:num w:numId="17">
-    <w:abstractNumId w:val="22"/>
+    <w:abstractNumId w:val="23"/>
   </w:num>
   <w:num w:numId="18">
-    <w:abstractNumId w:val="16"/>
+    <w:abstractNumId w:val="17"/>
   </w:num>
   <w:num w:numId="19">
     <w:abstractNumId w:val="11"/>
@@ -13060,13 +13307,16 @@
     <w:abstractNumId w:val="1"/>
   </w:num>
   <w:num w:numId="22">
-    <w:abstractNumId w:val="12"/>
+    <w:abstractNumId w:val="13"/>
   </w:num>
   <w:num w:numId="23">
-    <w:abstractNumId w:val="14"/>
+    <w:abstractNumId w:val="15"/>
   </w:num>
   <w:num w:numId="24">
-    <w:abstractNumId w:val="15"/>
+    <w:abstractNumId w:val="16"/>
+  </w:num>
+  <w:num w:numId="25">
+    <w:abstractNumId w:val="12"/>
   </w:num>
   <w:numIdMacAtCleanup w:val="9"/>
 </w:numbering>
@@ -14651,7 +14901,7 @@
 </file>
 
 <file path=customXml/itemProps1.xml><?xml version="1.0" encoding="utf-8"?>
-<ds:datastoreItem xmlns:ds="http://schemas.openxmlformats.org/officeDocument/2006/customXml" ds:itemID="{8D331AF5-790C-4DD5-9F4D-B8E005D97963}">
+<ds:datastoreItem xmlns:ds="http://schemas.openxmlformats.org/officeDocument/2006/customXml" ds:itemID="{F33700F4-1CB4-4023-8150-88B6AACAAF19}">
   <ds:schemaRefs>
     <ds:schemaRef ds:uri="http://schemas.openxmlformats.org/officeDocument/2006/bibliography"/>
   </ds:schemaRefs>

</xml_diff>

<commit_message>
Minor changes made to facilitate visEarthworm for ESB website. Bug fix for vis2 where taxon included a forward slash.
</commit_message>
<xml_diff>
--- a/documentation/Building a knowledge-base.docx
+++ b/documentation/Building a knowledge-base.docx
@@ -2,10 +2,7 @@
 <file path=word/document.xml><?xml version="1.0" encoding="utf-8"?>
 <w:document xmlns:wpc="http://schemas.microsoft.com/office/word/2010/wordprocessingCanvas" xmlns:mc="http://schemas.openxmlformats.org/markup-compatibility/2006" xmlns:o="urn:schemas-microsoft-com:office:office" xmlns:r="http://schemas.openxmlformats.org/officeDocument/2006/relationships" xmlns:m="http://schemas.openxmlformats.org/officeDocument/2006/math" xmlns:v="urn:schemas-microsoft-com:vml" xmlns:wp14="http://schemas.microsoft.com/office/word/2010/wordprocessingDrawing" xmlns:wp="http://schemas.openxmlformats.org/drawingml/2006/wordprocessingDrawing" xmlns:w10="urn:schemas-microsoft-com:office:word" xmlns:w="http://schemas.openxmlformats.org/wordprocessingml/2006/main" xmlns:w14="http://schemas.microsoft.com/office/word/2010/wordml" xmlns:w15="http://schemas.microsoft.com/office/word/2012/wordml" xmlns:wpg="http://schemas.microsoft.com/office/word/2010/wordprocessingGroup" xmlns:wpi="http://schemas.microsoft.com/office/word/2010/wordprocessingInk" xmlns:wne="http://schemas.microsoft.com/office/word/2006/wordml" xmlns:wps="http://schemas.microsoft.com/office/word/2010/wordprocessingShape" mc:Ignorable="w14 w15 wp14">
   <w:body>
-    <w:p>
-      <w:bookmarkStart w:id="0" w:name="_GoBack"/>
-      <w:bookmarkEnd w:id="0"/>
-    </w:p>
+    <w:p/>
     <w:p/>
     <w:p/>
     <w:p/>
@@ -547,8 +544,8 @@
         </w:sectPr>
       </w:pPr>
     </w:p>
-    <w:bookmarkStart w:id="1" w:name="_Toc469400118" w:displacedByCustomXml="next"/>
-    <w:bookmarkStart w:id="2" w:name="_Ref395180622" w:displacedByCustomXml="next"/>
+    <w:bookmarkStart w:id="0" w:name="_Toc474864919" w:displacedByCustomXml="next"/>
+    <w:bookmarkStart w:id="1" w:name="_Ref395180622" w:displacedByCustomXml="next"/>
     <w:sdt>
       <w:sdtPr>
         <w:rPr>
@@ -574,8 +571,10 @@
           <w:r>
             <w:t>Contents</w:t>
           </w:r>
+          <w:bookmarkStart w:id="2" w:name="_GoBack"/>
+          <w:bookmarkEnd w:id="1"/>
+          <w:bookmarkEnd w:id="0"/>
           <w:bookmarkEnd w:id="2"/>
-          <w:bookmarkEnd w:id="1"/>
         </w:p>
         <w:p>
           <w:pPr>
@@ -598,7 +597,7 @@
           <w:r>
             <w:fldChar w:fldCharType="separate"/>
           </w:r>
-          <w:hyperlink w:anchor="_Toc469400118" w:history="1">
+          <w:hyperlink w:anchor="_Toc474864919" w:history="1">
             <w:r>
               <w:rPr>
                 <w:rStyle w:val="Hyperlink"/>
@@ -640,7 +639,7 @@
                 <w:noProof/>
                 <w:webHidden/>
               </w:rPr>
-              <w:instrText xml:space="preserve"> PAGEREF _Toc469400118 \h </w:instrText>
+              <w:instrText xml:space="preserve"> PAGEREF _Toc474864919 \h </w:instrText>
             </w:r>
             <w:r>
               <w:rPr>
@@ -683,7 +682,7 @@
               <w:lang w:eastAsia="en-GB"/>
             </w:rPr>
           </w:pPr>
-          <w:hyperlink w:anchor="_Toc469400119" w:history="1">
+          <w:hyperlink w:anchor="_Toc474864920" w:history="1">
             <w:r>
               <w:rPr>
                 <w:rStyle w:val="Hyperlink"/>
@@ -725,7 +724,7 @@
                 <w:noProof/>
                 <w:webHidden/>
               </w:rPr>
-              <w:instrText xml:space="preserve"> PAGEREF _Toc469400119 \h </w:instrText>
+              <w:instrText xml:space="preserve"> PAGEREF _Toc474864920 \h </w:instrText>
             </w:r>
             <w:r>
               <w:rPr>
@@ -768,7 +767,7 @@
               <w:lang w:eastAsia="en-GB"/>
             </w:rPr>
           </w:pPr>
-          <w:hyperlink w:anchor="_Toc469400120" w:history="1">
+          <w:hyperlink w:anchor="_Toc474864921" w:history="1">
             <w:r>
               <w:rPr>
                 <w:rStyle w:val="Hyperlink"/>
@@ -810,7 +809,7 @@
                 <w:noProof/>
                 <w:webHidden/>
               </w:rPr>
-              <w:instrText xml:space="preserve"> PAGEREF _Toc469400120 \h </w:instrText>
+              <w:instrText xml:space="preserve"> PAGEREF _Toc474864921 \h </w:instrText>
             </w:r>
             <w:r>
               <w:rPr>
@@ -854,7 +853,7 @@
               <w:lang w:eastAsia="en-GB"/>
             </w:rPr>
           </w:pPr>
-          <w:hyperlink w:anchor="_Toc469400121" w:history="1">
+          <w:hyperlink w:anchor="_Toc474864922" w:history="1">
             <w:r>
               <w:rPr>
                 <w:rStyle w:val="Hyperlink"/>
@@ -896,7 +895,7 @@
                 <w:noProof/>
                 <w:webHidden/>
               </w:rPr>
-              <w:instrText xml:space="preserve"> PAGEREF _Toc469400121 \h </w:instrText>
+              <w:instrText xml:space="preserve"> PAGEREF _Toc474864922 \h </w:instrText>
             </w:r>
             <w:r>
               <w:rPr>
@@ -940,7 +939,7 @@
               <w:lang w:eastAsia="en-GB"/>
             </w:rPr>
           </w:pPr>
-          <w:hyperlink w:anchor="_Toc469400122" w:history="1">
+          <w:hyperlink w:anchor="_Toc474864923" w:history="1">
             <w:r>
               <w:rPr>
                 <w:rStyle w:val="Hyperlink"/>
@@ -982,7 +981,7 @@
                 <w:noProof/>
                 <w:webHidden/>
               </w:rPr>
-              <w:instrText xml:space="preserve"> PAGEREF _Toc469400122 \h </w:instrText>
+              <w:instrText xml:space="preserve"> PAGEREF _Toc474864923 \h </w:instrText>
             </w:r>
             <w:r>
               <w:rPr>
@@ -1026,7 +1025,7 @@
               <w:lang w:eastAsia="en-GB"/>
             </w:rPr>
           </w:pPr>
-          <w:hyperlink w:anchor="_Toc469400123" w:history="1">
+          <w:hyperlink w:anchor="_Toc474864924" w:history="1">
             <w:r>
               <w:rPr>
                 <w:rStyle w:val="Hyperlink"/>
@@ -1068,7 +1067,7 @@
                 <w:noProof/>
                 <w:webHidden/>
               </w:rPr>
-              <w:instrText xml:space="preserve"> PAGEREF _Toc469400123 \h </w:instrText>
+              <w:instrText xml:space="preserve"> PAGEREF _Toc474864924 \h </w:instrText>
             </w:r>
             <w:r>
               <w:rPr>
@@ -1112,7 +1111,7 @@
               <w:lang w:eastAsia="en-GB"/>
             </w:rPr>
           </w:pPr>
-          <w:hyperlink w:anchor="_Toc469400124" w:history="1">
+          <w:hyperlink w:anchor="_Toc474864925" w:history="1">
             <w:r>
               <w:rPr>
                 <w:rStyle w:val="Hyperlink"/>
@@ -1154,7 +1153,7 @@
                 <w:noProof/>
                 <w:webHidden/>
               </w:rPr>
-              <w:instrText xml:space="preserve"> PAGEREF _Toc469400124 \h </w:instrText>
+              <w:instrText xml:space="preserve"> PAGEREF _Toc474864925 \h </w:instrText>
             </w:r>
             <w:r>
               <w:rPr>
@@ -1198,7 +1197,7 @@
               <w:lang w:eastAsia="en-GB"/>
             </w:rPr>
           </w:pPr>
-          <w:hyperlink w:anchor="_Toc469400125" w:history="1">
+          <w:hyperlink w:anchor="_Toc474864926" w:history="1">
             <w:r>
               <w:rPr>
                 <w:rStyle w:val="Hyperlink"/>
@@ -1240,7 +1239,7 @@
                 <w:noProof/>
                 <w:webHidden/>
               </w:rPr>
-              <w:instrText xml:space="preserve"> PAGEREF _Toc469400125 \h </w:instrText>
+              <w:instrText xml:space="preserve"> PAGEREF _Toc474864926 \h </w:instrText>
             </w:r>
             <w:r>
               <w:rPr>
@@ -1284,7 +1283,7 @@
               <w:lang w:eastAsia="en-GB"/>
             </w:rPr>
           </w:pPr>
-          <w:hyperlink w:anchor="_Toc469400126" w:history="1">
+          <w:hyperlink w:anchor="_Toc474864927" w:history="1">
             <w:r>
               <w:rPr>
                 <w:rStyle w:val="Hyperlink"/>
@@ -1326,7 +1325,7 @@
                 <w:noProof/>
                 <w:webHidden/>
               </w:rPr>
-              <w:instrText xml:space="preserve"> PAGEREF _Toc469400126 \h </w:instrText>
+              <w:instrText xml:space="preserve"> PAGEREF _Toc474864927 \h </w:instrText>
             </w:r>
             <w:r>
               <w:rPr>
@@ -1370,7 +1369,7 @@
               <w:lang w:eastAsia="en-GB"/>
             </w:rPr>
           </w:pPr>
-          <w:hyperlink w:anchor="_Toc469400127" w:history="1">
+          <w:hyperlink w:anchor="_Toc474864928" w:history="1">
             <w:r>
               <w:rPr>
                 <w:rStyle w:val="Hyperlink"/>
@@ -1412,7 +1411,7 @@
                 <w:noProof/>
                 <w:webHidden/>
               </w:rPr>
-              <w:instrText xml:space="preserve"> PAGEREF _Toc469400127 \h </w:instrText>
+              <w:instrText xml:space="preserve"> PAGEREF _Toc474864928 \h </w:instrText>
             </w:r>
             <w:r>
               <w:rPr>
@@ -1456,7 +1455,7 @@
               <w:lang w:eastAsia="en-GB"/>
             </w:rPr>
           </w:pPr>
-          <w:hyperlink w:anchor="_Toc469400128" w:history="1">
+          <w:hyperlink w:anchor="_Toc474864929" w:history="1">
             <w:r>
               <w:rPr>
                 <w:rStyle w:val="Hyperlink"/>
@@ -1498,7 +1497,7 @@
                 <w:noProof/>
                 <w:webHidden/>
               </w:rPr>
-              <w:instrText xml:space="preserve"> PAGEREF _Toc469400128 \h </w:instrText>
+              <w:instrText xml:space="preserve"> PAGEREF _Toc474864929 \h </w:instrText>
             </w:r>
             <w:r>
               <w:rPr>
@@ -1542,7 +1541,7 @@
               <w:lang w:eastAsia="en-GB"/>
             </w:rPr>
           </w:pPr>
-          <w:hyperlink w:anchor="_Toc469400129" w:history="1">
+          <w:hyperlink w:anchor="_Toc474864930" w:history="1">
             <w:r>
               <w:rPr>
                 <w:rStyle w:val="Hyperlink"/>
@@ -1584,7 +1583,7 @@
                 <w:noProof/>
                 <w:webHidden/>
               </w:rPr>
-              <w:instrText xml:space="preserve"> PAGEREF _Toc469400129 \h </w:instrText>
+              <w:instrText xml:space="preserve"> PAGEREF _Toc474864930 \h </w:instrText>
             </w:r>
             <w:r>
               <w:rPr>
@@ -1628,7 +1627,7 @@
               <w:lang w:eastAsia="en-GB"/>
             </w:rPr>
           </w:pPr>
-          <w:hyperlink w:anchor="_Toc469400130" w:history="1">
+          <w:hyperlink w:anchor="_Toc474864931" w:history="1">
             <w:r>
               <w:rPr>
                 <w:rStyle w:val="Hyperlink"/>
@@ -1670,7 +1669,7 @@
                 <w:noProof/>
                 <w:webHidden/>
               </w:rPr>
-              <w:instrText xml:space="preserve"> PAGEREF _Toc469400130 \h </w:instrText>
+              <w:instrText xml:space="preserve"> PAGEREF _Toc474864931 \h </w:instrText>
             </w:r>
             <w:r>
               <w:rPr>
@@ -1714,7 +1713,7 @@
               <w:lang w:eastAsia="en-GB"/>
             </w:rPr>
           </w:pPr>
-          <w:hyperlink w:anchor="_Toc469400131" w:history="1">
+          <w:hyperlink w:anchor="_Toc474864932" w:history="1">
             <w:r>
               <w:rPr>
                 <w:rStyle w:val="Hyperlink"/>
@@ -1756,7 +1755,7 @@
                 <w:noProof/>
                 <w:webHidden/>
               </w:rPr>
-              <w:instrText xml:space="preserve"> PAGEREF _Toc469400131 \h </w:instrText>
+              <w:instrText xml:space="preserve"> PAGEREF _Toc474864932 \h </w:instrText>
             </w:r>
             <w:r>
               <w:rPr>
@@ -1800,7 +1799,7 @@
               <w:lang w:eastAsia="en-GB"/>
             </w:rPr>
           </w:pPr>
-          <w:hyperlink w:anchor="_Toc469400132" w:history="1">
+          <w:hyperlink w:anchor="_Toc474864933" w:history="1">
             <w:r>
               <w:rPr>
                 <w:rStyle w:val="Hyperlink"/>
@@ -1842,7 +1841,7 @@
                 <w:noProof/>
                 <w:webHidden/>
               </w:rPr>
-              <w:instrText xml:space="preserve"> PAGEREF _Toc469400132 \h </w:instrText>
+              <w:instrText xml:space="preserve"> PAGEREF _Toc474864933 \h </w:instrText>
             </w:r>
             <w:r>
               <w:rPr>
@@ -1886,7 +1885,7 @@
               <w:lang w:eastAsia="en-GB"/>
             </w:rPr>
           </w:pPr>
-          <w:hyperlink w:anchor="_Toc469400133" w:history="1">
+          <w:hyperlink w:anchor="_Toc474864934" w:history="1">
             <w:r>
               <w:rPr>
                 <w:rStyle w:val="Hyperlink"/>
@@ -1928,7 +1927,7 @@
                 <w:noProof/>
                 <w:webHidden/>
               </w:rPr>
-              <w:instrText xml:space="preserve"> PAGEREF _Toc469400133 \h </w:instrText>
+              <w:instrText xml:space="preserve"> PAGEREF _Toc474864934 \h </w:instrText>
             </w:r>
             <w:r>
               <w:rPr>
@@ -1972,7 +1971,7 @@
               <w:lang w:eastAsia="en-GB"/>
             </w:rPr>
           </w:pPr>
-          <w:hyperlink w:anchor="_Toc469400134" w:history="1">
+          <w:hyperlink w:anchor="_Toc474864935" w:history="1">
             <w:r>
               <w:rPr>
                 <w:rStyle w:val="Hyperlink"/>
@@ -2014,7 +2013,7 @@
                 <w:noProof/>
                 <w:webHidden/>
               </w:rPr>
-              <w:instrText xml:space="preserve"> PAGEREF _Toc469400134 \h </w:instrText>
+              <w:instrText xml:space="preserve"> PAGEREF _Toc474864935 \h </w:instrText>
             </w:r>
             <w:r>
               <w:rPr>
@@ -2058,7 +2057,7 @@
               <w:lang w:eastAsia="en-GB"/>
             </w:rPr>
           </w:pPr>
-          <w:hyperlink w:anchor="_Toc469400135" w:history="1">
+          <w:hyperlink w:anchor="_Toc474864936" w:history="1">
             <w:r>
               <w:rPr>
                 <w:rStyle w:val="Hyperlink"/>
@@ -2100,7 +2099,7 @@
                 <w:noProof/>
                 <w:webHidden/>
               </w:rPr>
-              <w:instrText xml:space="preserve"> PAGEREF _Toc469400135 \h </w:instrText>
+              <w:instrText xml:space="preserve"> PAGEREF _Toc474864936 \h </w:instrText>
             </w:r>
             <w:r>
               <w:rPr>
@@ -2144,7 +2143,7 @@
               <w:lang w:eastAsia="en-GB"/>
             </w:rPr>
           </w:pPr>
-          <w:hyperlink w:anchor="_Toc469400136" w:history="1">
+          <w:hyperlink w:anchor="_Toc474864937" w:history="1">
             <w:r>
               <w:rPr>
                 <w:rStyle w:val="Hyperlink"/>
@@ -2186,7 +2185,7 @@
                 <w:noProof/>
                 <w:webHidden/>
               </w:rPr>
-              <w:instrText xml:space="preserve"> PAGEREF _Toc469400136 \h </w:instrText>
+              <w:instrText xml:space="preserve"> PAGEREF _Toc474864937 \h </w:instrText>
             </w:r>
             <w:r>
               <w:rPr>
@@ -2230,7 +2229,7 @@
               <w:lang w:eastAsia="en-GB"/>
             </w:rPr>
           </w:pPr>
-          <w:hyperlink w:anchor="_Toc469400137" w:history="1">
+          <w:hyperlink w:anchor="_Toc474864938" w:history="1">
             <w:r>
               <w:rPr>
                 <w:rStyle w:val="Hyperlink"/>
@@ -2272,7 +2271,7 @@
                 <w:noProof/>
                 <w:webHidden/>
               </w:rPr>
-              <w:instrText xml:space="preserve"> PAGEREF _Toc469400137 \h </w:instrText>
+              <w:instrText xml:space="preserve"> PAGEREF _Toc474864938 \h </w:instrText>
             </w:r>
             <w:r>
               <w:rPr>
@@ -2316,7 +2315,7 @@
               <w:lang w:eastAsia="en-GB"/>
             </w:rPr>
           </w:pPr>
-          <w:hyperlink w:anchor="_Toc469400138" w:history="1">
+          <w:hyperlink w:anchor="_Toc474864939" w:history="1">
             <w:r>
               <w:rPr>
                 <w:rStyle w:val="Hyperlink"/>
@@ -2358,7 +2357,7 @@
                 <w:noProof/>
                 <w:webHidden/>
               </w:rPr>
-              <w:instrText xml:space="preserve"> PAGEREF _Toc469400138 \h </w:instrText>
+              <w:instrText xml:space="preserve"> PAGEREF _Toc474864939 \h </w:instrText>
             </w:r>
             <w:r>
               <w:rPr>
@@ -2402,7 +2401,7 @@
               <w:lang w:eastAsia="en-GB"/>
             </w:rPr>
           </w:pPr>
-          <w:hyperlink w:anchor="_Toc469400139" w:history="1">
+          <w:hyperlink w:anchor="_Toc474864940" w:history="1">
             <w:r>
               <w:rPr>
                 <w:rStyle w:val="Hyperlink"/>
@@ -2444,7 +2443,7 @@
                 <w:noProof/>
                 <w:webHidden/>
               </w:rPr>
-              <w:instrText xml:space="preserve"> PAGEREF _Toc469400139 \h </w:instrText>
+              <w:instrText xml:space="preserve"> PAGEREF _Toc474864940 \h </w:instrText>
             </w:r>
             <w:r>
               <w:rPr>
@@ -2488,7 +2487,7 @@
               <w:lang w:eastAsia="en-GB"/>
             </w:rPr>
           </w:pPr>
-          <w:hyperlink w:anchor="_Toc469400140" w:history="1">
+          <w:hyperlink w:anchor="_Toc474864941" w:history="1">
             <w:r>
               <w:rPr>
                 <w:rStyle w:val="Hyperlink"/>
@@ -2530,7 +2529,7 @@
                 <w:noProof/>
                 <w:webHidden/>
               </w:rPr>
-              <w:instrText xml:space="preserve"> PAGEREF _Toc469400140 \h </w:instrText>
+              <w:instrText xml:space="preserve"> PAGEREF _Toc474864941 \h </w:instrText>
             </w:r>
             <w:r>
               <w:rPr>
@@ -2574,7 +2573,7 @@
               <w:lang w:eastAsia="en-GB"/>
             </w:rPr>
           </w:pPr>
-          <w:hyperlink w:anchor="_Toc469400141" w:history="1">
+          <w:hyperlink w:anchor="_Toc474864942" w:history="1">
             <w:r>
               <w:rPr>
                 <w:rStyle w:val="Hyperlink"/>
@@ -2616,7 +2615,7 @@
                 <w:noProof/>
                 <w:webHidden/>
               </w:rPr>
-              <w:instrText xml:space="preserve"> PAGEREF _Toc469400141 \h </w:instrText>
+              <w:instrText xml:space="preserve"> PAGEREF _Toc474864942 \h </w:instrText>
             </w:r>
             <w:r>
               <w:rPr>
@@ -2660,7 +2659,7 @@
               <w:lang w:eastAsia="en-GB"/>
             </w:rPr>
           </w:pPr>
-          <w:hyperlink w:anchor="_Toc469400142" w:history="1">
+          <w:hyperlink w:anchor="_Toc474864943" w:history="1">
             <w:r>
               <w:rPr>
                 <w:rStyle w:val="Hyperlink"/>
@@ -2702,7 +2701,7 @@
                 <w:noProof/>
                 <w:webHidden/>
               </w:rPr>
-              <w:instrText xml:space="preserve"> PAGEREF _Toc469400142 \h </w:instrText>
+              <w:instrText xml:space="preserve"> PAGEREF _Toc474864943 \h </w:instrText>
             </w:r>
             <w:r>
               <w:rPr>
@@ -2746,7 +2745,7 @@
               <w:lang w:eastAsia="en-GB"/>
             </w:rPr>
           </w:pPr>
-          <w:hyperlink w:anchor="_Toc469400143" w:history="1">
+          <w:hyperlink w:anchor="_Toc474864944" w:history="1">
             <w:r>
               <w:rPr>
                 <w:rStyle w:val="Hyperlink"/>
@@ -2788,7 +2787,7 @@
                 <w:noProof/>
                 <w:webHidden/>
               </w:rPr>
-              <w:instrText xml:space="preserve"> PAGEREF _Toc469400143 \h </w:instrText>
+              <w:instrText xml:space="preserve"> PAGEREF _Toc474864944 \h </w:instrText>
             </w:r>
             <w:r>
               <w:rPr>
@@ -2832,7 +2831,7 @@
               <w:lang w:eastAsia="en-GB"/>
             </w:rPr>
           </w:pPr>
-          <w:hyperlink w:anchor="_Toc469400144" w:history="1">
+          <w:hyperlink w:anchor="_Toc474864945" w:history="1">
             <w:r>
               <w:rPr>
                 <w:rStyle w:val="Hyperlink"/>
@@ -2874,7 +2873,7 @@
                 <w:noProof/>
                 <w:webHidden/>
               </w:rPr>
-              <w:instrText xml:space="preserve"> PAGEREF _Toc469400144 \h </w:instrText>
+              <w:instrText xml:space="preserve"> PAGEREF _Toc474864945 \h </w:instrText>
             </w:r>
             <w:r>
               <w:rPr>
@@ -2918,7 +2917,7 @@
               <w:lang w:eastAsia="en-GB"/>
             </w:rPr>
           </w:pPr>
-          <w:hyperlink w:anchor="_Toc469400145" w:history="1">
+          <w:hyperlink w:anchor="_Toc474864946" w:history="1">
             <w:r>
               <w:rPr>
                 <w:rStyle w:val="Hyperlink"/>
@@ -2960,7 +2959,7 @@
                 <w:noProof/>
                 <w:webHidden/>
               </w:rPr>
-              <w:instrText xml:space="preserve"> PAGEREF _Toc469400145 \h </w:instrText>
+              <w:instrText xml:space="preserve"> PAGEREF _Toc474864946 \h </w:instrText>
             </w:r>
             <w:r>
               <w:rPr>
@@ -3004,7 +3003,7 @@
               <w:lang w:eastAsia="en-GB"/>
             </w:rPr>
           </w:pPr>
-          <w:hyperlink w:anchor="_Toc469400146" w:history="1">
+          <w:hyperlink w:anchor="_Toc474864947" w:history="1">
             <w:r>
               <w:rPr>
                 <w:rStyle w:val="Hyperlink"/>
@@ -3046,7 +3045,7 @@
                 <w:noProof/>
                 <w:webHidden/>
               </w:rPr>
-              <w:instrText xml:space="preserve"> PAGEREF _Toc469400146 \h </w:instrText>
+              <w:instrText xml:space="preserve"> PAGEREF _Toc474864947 \h </w:instrText>
             </w:r>
             <w:r>
               <w:rPr>
@@ -3090,7 +3089,7 @@
               <w:lang w:eastAsia="en-GB"/>
             </w:rPr>
           </w:pPr>
-          <w:hyperlink w:anchor="_Toc469400147" w:history="1">
+          <w:hyperlink w:anchor="_Toc474864948" w:history="1">
             <w:r>
               <w:rPr>
                 <w:rStyle w:val="Hyperlink"/>
@@ -3132,7 +3131,7 @@
                 <w:noProof/>
                 <w:webHidden/>
               </w:rPr>
-              <w:instrText xml:space="preserve"> PAGEREF _Toc469400147 \h </w:instrText>
+              <w:instrText xml:space="preserve"> PAGEREF _Toc474864948 \h </w:instrText>
             </w:r>
             <w:r>
               <w:rPr>
@@ -3176,7 +3175,7 @@
               <w:lang w:eastAsia="en-GB"/>
             </w:rPr>
           </w:pPr>
-          <w:hyperlink w:anchor="_Toc469400148" w:history="1">
+          <w:hyperlink w:anchor="_Toc474864949" w:history="1">
             <w:r>
               <w:rPr>
                 <w:rStyle w:val="Hyperlink"/>
@@ -3218,7 +3217,7 @@
                 <w:noProof/>
                 <w:webHidden/>
               </w:rPr>
-              <w:instrText xml:space="preserve"> PAGEREF _Toc469400148 \h </w:instrText>
+              <w:instrText xml:space="preserve"> PAGEREF _Toc474864949 \h </w:instrText>
             </w:r>
             <w:r>
               <w:rPr>
@@ -3262,7 +3261,7 @@
               <w:lang w:eastAsia="en-GB"/>
             </w:rPr>
           </w:pPr>
-          <w:hyperlink w:anchor="_Toc469400149" w:history="1">
+          <w:hyperlink w:anchor="_Toc474864950" w:history="1">
             <w:r>
               <w:rPr>
                 <w:rStyle w:val="Hyperlink"/>
@@ -3304,7 +3303,7 @@
                 <w:noProof/>
                 <w:webHidden/>
               </w:rPr>
-              <w:instrText xml:space="preserve"> PAGEREF _Toc469400149 \h </w:instrText>
+              <w:instrText xml:space="preserve"> PAGEREF _Toc474864950 \h </w:instrText>
             </w:r>
             <w:r>
               <w:rPr>
@@ -3348,7 +3347,7 @@
               <w:lang w:eastAsia="en-GB"/>
             </w:rPr>
           </w:pPr>
-          <w:hyperlink w:anchor="_Toc469400150" w:history="1">
+          <w:hyperlink w:anchor="_Toc474864951" w:history="1">
             <w:r>
               <w:rPr>
                 <w:rStyle w:val="Hyperlink"/>
@@ -3390,7 +3389,7 @@
                 <w:noProof/>
                 <w:webHidden/>
               </w:rPr>
-              <w:instrText xml:space="preserve"> PAGEREF _Toc469400150 \h </w:instrText>
+              <w:instrText xml:space="preserve"> PAGEREF _Toc474864951 \h </w:instrText>
             </w:r>
             <w:r>
               <w:rPr>
@@ -3434,7 +3433,7 @@
               <w:lang w:eastAsia="en-GB"/>
             </w:rPr>
           </w:pPr>
-          <w:hyperlink w:anchor="_Toc469400151" w:history="1">
+          <w:hyperlink w:anchor="_Toc474864952" w:history="1">
             <w:r>
               <w:rPr>
                 <w:rStyle w:val="Hyperlink"/>
@@ -3476,7 +3475,7 @@
                 <w:noProof/>
                 <w:webHidden/>
               </w:rPr>
-              <w:instrText xml:space="preserve"> PAGEREF _Toc469400151 \h </w:instrText>
+              <w:instrText xml:space="preserve"> PAGEREF _Toc474864952 \h </w:instrText>
             </w:r>
             <w:r>
               <w:rPr>
@@ -3520,7 +3519,7 @@
               <w:lang w:eastAsia="en-GB"/>
             </w:rPr>
           </w:pPr>
-          <w:hyperlink w:anchor="_Toc469400152" w:history="1">
+          <w:hyperlink w:anchor="_Toc474864953" w:history="1">
             <w:r>
               <w:rPr>
                 <w:rStyle w:val="Hyperlink"/>
@@ -3562,7 +3561,7 @@
                 <w:noProof/>
                 <w:webHidden/>
               </w:rPr>
-              <w:instrText xml:space="preserve"> PAGEREF _Toc469400152 \h </w:instrText>
+              <w:instrText xml:space="preserve"> PAGEREF _Toc474864953 \h </w:instrText>
             </w:r>
             <w:r>
               <w:rPr>
@@ -3617,7 +3616,7 @@
       <w:pPr>
         <w:pStyle w:val="Heading1"/>
       </w:pPr>
-      <w:bookmarkStart w:id="3" w:name="_Toc469400119"/>
+      <w:bookmarkStart w:id="3" w:name="_Toc474864920"/>
       <w:r>
         <w:lastRenderedPageBreak/>
         <w:t>Introduction</w:t>
@@ -3680,7 +3679,7 @@
       <w:pPr>
         <w:pStyle w:val="Heading1"/>
       </w:pPr>
-      <w:bookmarkStart w:id="4" w:name="_Toc469400120"/>
+      <w:bookmarkStart w:id="4" w:name="_Toc474864921"/>
       <w:r>
         <w:t>Building a knowledge-base</w:t>
       </w:r>
@@ -4065,7 +4064,7 @@
       <w:pPr>
         <w:pStyle w:val="Heading2"/>
       </w:pPr>
-      <w:bookmarkStart w:id="5" w:name="_Toc469400121"/>
+      <w:bookmarkStart w:id="5" w:name="_Toc474864922"/>
       <w:r>
         <w:lastRenderedPageBreak/>
         <w:t>The taxa worksheet</w:t>
@@ -4124,7 +4123,7 @@
       <w:pPr>
         <w:pStyle w:val="Heading3"/>
       </w:pPr>
-      <w:bookmarkStart w:id="6" w:name="_Toc469400122"/>
+      <w:bookmarkStart w:id="6" w:name="_Toc474864923"/>
       <w:r>
         <w:t>General rules for the taxa worksheet</w:t>
       </w:r>
@@ -4456,7 +4455,7 @@
         <w:spacing w:after="160" w:line="259" w:lineRule="auto"/>
       </w:pPr>
       <w:r>
-        <w:t>There’s no practical limit on the number of taxa (rows) or characters (columns) that can be specified.</w:t>
+        <w:t>Character state values can ‘commented out’ by using a leading hash character (‘#’).</w:t>
       </w:r>
     </w:p>
     <w:p>
@@ -4469,6 +4468,19 @@
         <w:spacing w:after="160" w:line="259" w:lineRule="auto"/>
       </w:pPr>
       <w:r>
+        <w:t>There’s no practical limit on the number of taxa (rows) or characters (columns) that can be specified.</w:t>
+      </w:r>
+    </w:p>
+    <w:p>
+      <w:pPr>
+        <w:pStyle w:val="ListParagraph"/>
+        <w:numPr>
+          <w:ilvl w:val="0"/>
+          <w:numId w:val="20"/>
+        </w:numPr>
+        <w:spacing w:after="160" w:line="259" w:lineRule="auto"/>
+      </w:pPr>
+      <w:r>
         <w:t xml:space="preserve">There are two broad types of character state values: text and numeric. </w:t>
       </w:r>
     </w:p>
@@ -4476,7 +4488,7 @@
       <w:pPr>
         <w:pStyle w:val="Heading3"/>
       </w:pPr>
-      <w:bookmarkStart w:id="7" w:name="_Toc469400123"/>
+      <w:bookmarkStart w:id="7" w:name="_Toc474864924"/>
       <w:r>
         <w:t>Text character state values</w:t>
       </w:r>
@@ -4814,7 +4826,7 @@
       <w:pPr>
         <w:pStyle w:val="Heading3"/>
       </w:pPr>
-      <w:bookmarkStart w:id="8" w:name="_Toc469400124"/>
+      <w:bookmarkStart w:id="8" w:name="_Toc474864925"/>
       <w:r>
         <w:t>Numeric character state values</w:t>
       </w:r>
@@ -4939,7 +4951,7 @@
       <w:pPr>
         <w:pStyle w:val="Heading3"/>
       </w:pPr>
-      <w:bookmarkStart w:id="9" w:name="_Toc469400125"/>
+      <w:bookmarkStart w:id="9" w:name="_Toc474864926"/>
       <w:r>
         <w:t>Special character state values</w:t>
       </w:r>
@@ -5174,7 +5186,7 @@
       <w:pPr>
         <w:pStyle w:val="Heading2"/>
       </w:pPr>
-      <w:bookmarkStart w:id="10" w:name="_Toc469400126"/>
+      <w:bookmarkStart w:id="10" w:name="_Toc474864927"/>
       <w:r>
         <w:t>The characters worksheet</w:t>
       </w:r>
@@ -5243,7 +5255,7 @@
       <w:pPr>
         <w:pStyle w:val="Heading3"/>
       </w:pPr>
-      <w:bookmarkStart w:id="11" w:name="_Toc469400127"/>
+      <w:bookmarkStart w:id="11" w:name="_Toc474864928"/>
       <w:r>
         <w:t>The Group column</w:t>
       </w:r>
@@ -5350,7 +5362,7 @@
       <w:pPr>
         <w:pStyle w:val="Heading3"/>
       </w:pPr>
-      <w:bookmarkStart w:id="12" w:name="_Toc469400128"/>
+      <w:bookmarkStart w:id="12" w:name="_Toc474864929"/>
       <w:r>
         <w:t>The Label column</w:t>
       </w:r>
@@ -5464,7 +5476,7 @@
       <w:pPr>
         <w:pStyle w:val="Heading3"/>
       </w:pPr>
-      <w:bookmarkStart w:id="13" w:name="_Toc469400129"/>
+      <w:bookmarkStart w:id="13" w:name="_Toc474864930"/>
       <w:r>
         <w:t>The Help column</w:t>
       </w:r>
@@ -5606,7 +5618,7 @@
       <w:pPr>
         <w:pStyle w:val="Heading3"/>
       </w:pPr>
-      <w:bookmarkStart w:id="14" w:name="_Toc469400130"/>
+      <w:bookmarkStart w:id="14" w:name="_Toc474864931"/>
       <w:r>
         <w:t>The Status column</w:t>
       </w:r>
@@ -5940,7 +5952,7 @@
       <w:pPr>
         <w:pStyle w:val="Heading3"/>
       </w:pPr>
-      <w:bookmarkStart w:id="15" w:name="_Toc469400131"/>
+      <w:bookmarkStart w:id="15" w:name="_Toc474864932"/>
       <w:r>
         <w:t xml:space="preserve">The </w:t>
       </w:r>
@@ -6081,7 +6093,7 @@
       <w:pPr>
         <w:pStyle w:val="Heading3"/>
       </w:pPr>
-      <w:bookmarkStart w:id="16" w:name="_Toc469400132"/>
+      <w:bookmarkStart w:id="16" w:name="_Toc474864933"/>
       <w:r>
         <w:rPr>
           <w:noProof/>
@@ -6419,7 +6431,7 @@
       <w:pPr>
         <w:pStyle w:val="Heading3"/>
       </w:pPr>
-      <w:bookmarkStart w:id="17" w:name="_Toc469400133"/>
+      <w:bookmarkStart w:id="17" w:name="_Toc474864934"/>
       <w:r>
         <w:t>The Weight column</w:t>
       </w:r>
@@ -6542,7 +6554,7 @@
       <w:pPr>
         <w:pStyle w:val="Heading3"/>
       </w:pPr>
-      <w:bookmarkStart w:id="18" w:name="_Toc469400134"/>
+      <w:bookmarkStart w:id="18" w:name="_Toc474864935"/>
       <w:r>
         <w:t>The Strictness column</w:t>
       </w:r>
@@ -6849,7 +6861,7 @@
       <w:pPr>
         <w:pStyle w:val="Heading2"/>
       </w:pPr>
-      <w:bookmarkStart w:id="19" w:name="_Toc469400135"/>
+      <w:bookmarkStart w:id="19" w:name="_Toc474864936"/>
       <w:r>
         <w:t>The values worksheet</w:t>
       </w:r>
@@ -6985,7 +6997,7 @@
       <w:pPr>
         <w:pStyle w:val="Heading3"/>
       </w:pPr>
-      <w:bookmarkStart w:id="20" w:name="_Toc469400136"/>
+      <w:bookmarkStart w:id="20" w:name="_Toc474864937"/>
       <w:r>
         <w:rPr>
           <w:noProof/>
@@ -7175,7 +7187,7 @@
       <w:pPr>
         <w:pStyle w:val="Heading3"/>
       </w:pPr>
-      <w:bookmarkStart w:id="21" w:name="_Toc469400137"/>
+      <w:bookmarkStart w:id="21" w:name="_Toc474864938"/>
       <w:r>
         <w:t>Translating character state values</w:t>
       </w:r>
@@ -7461,7 +7473,7 @@
       <w:pPr>
         <w:pStyle w:val="Heading3"/>
       </w:pPr>
-      <w:bookmarkStart w:id="22" w:name="_Toc469400138"/>
+      <w:bookmarkStart w:id="22" w:name="_Toc474864939"/>
       <w:r>
         <w:t>Ranking ordinal character state values</w:t>
       </w:r>
@@ -7558,7 +7570,7 @@
       <w:pPr>
         <w:pStyle w:val="Heading3"/>
       </w:pPr>
-      <w:bookmarkStart w:id="23" w:name="_Toc469400139"/>
+      <w:bookmarkStart w:id="23" w:name="_Toc474864940"/>
       <w:r>
         <w:t>Specifying order for text character values in drop-down lists</w:t>
       </w:r>
@@ -7742,7 +7754,7 @@
       <w:pPr>
         <w:pStyle w:val="Heading2"/>
       </w:pPr>
-      <w:bookmarkStart w:id="24" w:name="_Toc469400140"/>
+      <w:bookmarkStart w:id="24" w:name="_Toc474864941"/>
       <w:r>
         <w:t>The media worksheet</w:t>
       </w:r>
@@ -7862,7 +7874,7 @@
       <w:pPr>
         <w:pStyle w:val="Heading3"/>
       </w:pPr>
-      <w:bookmarkStart w:id="25" w:name="_Toc469400141"/>
+      <w:bookmarkStart w:id="25" w:name="_Toc474864942"/>
       <w:r>
         <w:t>Images to supplement help text</w:t>
       </w:r>
@@ -8140,7 +8152,7 @@
       <w:pPr>
         <w:pStyle w:val="Heading3"/>
       </w:pPr>
-      <w:bookmarkStart w:id="26" w:name="_Toc469400142"/>
+      <w:bookmarkStart w:id="26" w:name="_Toc474864943"/>
       <w:r>
         <w:lastRenderedPageBreak/>
         <w:t>Images to illustrate taxa</w:t>
@@ -8324,7 +8336,7 @@
       <w:pPr>
         <w:pStyle w:val="Heading3"/>
       </w:pPr>
-      <w:bookmarkStart w:id="27" w:name="_Toc469400143"/>
+      <w:bookmarkStart w:id="27" w:name="_Toc474864944"/>
       <w:r>
         <w:t>HTML files to provide further information on taxa</w:t>
       </w:r>
@@ -8500,7 +8512,7 @@
       <w:pPr>
         <w:pStyle w:val="Heading3"/>
       </w:pPr>
-      <w:bookmarkStart w:id="28" w:name="_Toc469400144"/>
+      <w:bookmarkStart w:id="28" w:name="_Toc474864945"/>
       <w:r>
         <w:t>General comments on the media worksheet</w:t>
       </w:r>
@@ -8558,7 +8570,7 @@
       <w:pPr>
         <w:pStyle w:val="Heading2"/>
       </w:pPr>
-      <w:bookmarkStart w:id="29" w:name="_Toc469400145"/>
+      <w:bookmarkStart w:id="29" w:name="_Toc474864946"/>
       <w:r>
         <w:lastRenderedPageBreak/>
         <w:t xml:space="preserve">The </w:t>
@@ -8659,7 +8671,7 @@
       <w:pPr>
         <w:pStyle w:val="Heading3"/>
       </w:pPr>
-      <w:bookmarkStart w:id="30" w:name="_Toc469400146"/>
+      <w:bookmarkStart w:id="30" w:name="_Toc474864947"/>
       <w:r>
         <w:t>Framework configuration (type ‘</w:t>
       </w:r>
@@ -8877,7 +8889,7 @@
       <w:pPr>
         <w:pStyle w:val="Heading3"/>
       </w:pPr>
-      <w:bookmarkStart w:id="31" w:name="_Toc469400147"/>
+      <w:bookmarkStart w:id="31" w:name="_Toc474864948"/>
       <w:r>
         <w:t>Knowledge-</w:t>
       </w:r>
@@ -9134,7 +9146,7 @@
       <w:pPr>
         <w:pStyle w:val="Heading3"/>
       </w:pPr>
-      <w:bookmarkStart w:id="32" w:name="_Toc469400148"/>
+      <w:bookmarkStart w:id="32" w:name="_Toc474864949"/>
       <w:r>
         <w:lastRenderedPageBreak/>
         <w:t>Release history</w:t>
@@ -9212,7 +9224,7 @@
       <w:pPr>
         <w:pStyle w:val="Heading2"/>
       </w:pPr>
-      <w:bookmarkStart w:id="33" w:name="_Toc469400149"/>
+      <w:bookmarkStart w:id="33" w:name="_Toc474864950"/>
       <w:r>
         <w:t>Including an information file about your knowledge-base</w:t>
       </w:r>
@@ -9608,7 +9620,7 @@
       <w:pPr>
         <w:pStyle w:val="Heading2"/>
       </w:pPr>
-      <w:bookmarkStart w:id="34" w:name="_Toc469400150"/>
+      <w:bookmarkStart w:id="34" w:name="_Toc474864951"/>
       <w:r>
         <w:t>Dealing with sex</w:t>
       </w:r>
@@ -9884,7 +9896,7 @@
       <w:pPr>
         <w:pStyle w:val="Heading2"/>
       </w:pPr>
-      <w:bookmarkStart w:id="35" w:name="_Toc469400151"/>
+      <w:bookmarkStart w:id="35" w:name="_Toc474864952"/>
       <w:r>
         <w:t>The m</w:t>
       </w:r>
@@ -9964,34 +9976,7 @@
     </w:p>
     <w:p>
       <w:r>
-        <w:t xml:space="preserve">To get the </w:t>
-      </w:r>
-      <w:r>
-        <w:t>minimum and maximum</w:t>
-      </w:r>
-      <w:r>
-        <w:t xml:space="preserve"> values for a </w:t>
-      </w:r>
-      <w:r>
-        <w:t xml:space="preserve">numeric </w:t>
-      </w:r>
-      <w:r>
-        <w:t>character, select the cells from which you want to extract the values on the taxa worksheet and then go to the macros worksheet and click the ‘</w:t>
-      </w:r>
-      <w:r>
-        <w:t>Get max and min’</w:t>
-      </w:r>
-      <w:r>
-        <w:t xml:space="preserve"> button – the </w:t>
-      </w:r>
-      <w:r>
-        <w:t>min and max</w:t>
-      </w:r>
-      <w:r>
-        <w:t xml:space="preserve"> values are copied to the computer’s buffer </w:t>
-      </w:r>
-      <w:r>
-        <w:t>(as a string – ‘</w:t>
+        <w:t>To get the minimum and maximum values for a numeric character, select the cells from which you want to extract the values on the taxa worksheet and then go to the macros worksheet and click the ‘Get max and min’ button – the min and max values are copied to the computer’s buffer (as a string – ‘</w:t>
       </w:r>
       <w:proofErr w:type="spellStart"/>
       <w:r>
@@ -10004,13 +9989,7 @@
       <w:proofErr w:type="spellEnd"/>
       <w:proofErr w:type="gramEnd"/>
       <w:r>
-        <w:t xml:space="preserve">,’) </w:t>
-      </w:r>
-      <w:r>
-        <w:t>and you can simply paste them anywhere you like</w:t>
-      </w:r>
-      <w:r>
-        <w:t xml:space="preserve"> – usually to the corresponding ‘</w:t>
+        <w:t>,’) and you can simply paste them anywhere you like – usually to the corresponding ‘</w:t>
       </w:r>
       <w:proofErr w:type="spellStart"/>
       <w:r>
@@ -10018,40 +9997,20 @@
       </w:r>
       <w:proofErr w:type="spellEnd"/>
       <w:r>
-        <w:t>’ column of the characters worksheet</w:t>
-      </w:r>
-      <w:r>
-        <w:t xml:space="preserve">. (Don’t select an entire column by clicking on the header – the macro won’t work if you do that.) The macro takes care </w:t>
-      </w:r>
-      <w:r>
-        <w:t>dealing with ranges specified as ‘[n1-n2]’</w:t>
-      </w:r>
-      <w:r>
-        <w:t>. Special values (e.g. ‘n/a’ and ‘?’) are ignored.</w:t>
-      </w:r>
-      <w:r>
-        <w:t xml:space="preserve"> </w:t>
+        <w:t xml:space="preserve">’ column of the characters worksheet. (Don’t select an entire column by clicking on the header – the macro won’t work if you do that.) The macro takes care dealing with ranges specified as ‘[n1-n2]’. Special values (e.g. ‘n/a’ and ‘?’) are ignored. </w:t>
       </w:r>
     </w:p>
     <w:p/>
     <w:p>
       <w:r>
-        <w:t xml:space="preserve">To use any of the macros in the knowledge-base, you need to ensure that your Excel security </w:t>
-      </w:r>
-      <w:proofErr w:type="gramStart"/>
-      <w:r>
-        <w:t>settings</w:t>
-      </w:r>
-      <w:proofErr w:type="gramEnd"/>
-      <w:r>
-        <w:t xml:space="preserve"> enable you to do so.</w:t>
+        <w:t>To use any of the macros in the knowledge-base, you need to ensure that your Excel security settings enable you to do so.</w:t>
       </w:r>
     </w:p>
     <w:p>
       <w:pPr>
         <w:pStyle w:val="Heading2"/>
       </w:pPr>
-      <w:bookmarkStart w:id="36" w:name="_Toc469400152"/>
+      <w:bookmarkStart w:id="36" w:name="_Toc474864953"/>
       <w:r>
         <w:t>Using other spreadsheet features</w:t>
       </w:r>
@@ -14901,7 +14860,7 @@
 </file>
 
 <file path=customXml/itemProps1.xml><?xml version="1.0" encoding="utf-8"?>
-<ds:datastoreItem xmlns:ds="http://schemas.openxmlformats.org/officeDocument/2006/customXml" ds:itemID="{F33700F4-1CB4-4023-8150-88B6AACAAF19}">
+<ds:datastoreItem xmlns:ds="http://schemas.openxmlformats.org/officeDocument/2006/customXml" ds:itemID="{04B5E4DB-7CC0-4871-AC57-A57CC2251F92}">
   <ds:schemaRefs>
     <ds:schemaRef ds:uri="http://schemas.openxmlformats.org/officeDocument/2006/bibliography"/>
   </ds:schemaRefs>

</xml_diff>

<commit_message>
Updates of documentation to support move to recommending Google Chrome Web Server add-in for local knowledge-base development.
</commit_message>
<xml_diff>
--- a/documentation/Building a knowledge-base.docx
+++ b/documentation/Building a knowledge-base.docx
@@ -544,7 +544,7 @@
         </w:sectPr>
       </w:pPr>
     </w:p>
-    <w:bookmarkStart w:id="0" w:name="_Toc474864919" w:displacedByCustomXml="next"/>
+    <w:bookmarkStart w:id="0" w:name="_Toc475462315" w:displacedByCustomXml="next"/>
     <w:bookmarkStart w:id="1" w:name="_Ref395180622" w:displacedByCustomXml="next"/>
     <w:sdt>
       <w:sdtPr>
@@ -571,10 +571,8 @@
           <w:r>
             <w:t>Contents</w:t>
           </w:r>
-          <w:bookmarkStart w:id="2" w:name="_GoBack"/>
           <w:bookmarkEnd w:id="1"/>
           <w:bookmarkEnd w:id="0"/>
-          <w:bookmarkEnd w:id="2"/>
         </w:p>
         <w:p>
           <w:pPr>
@@ -597,13 +595,145 @@
           <w:r>
             <w:fldChar w:fldCharType="separate"/>
           </w:r>
-          <w:hyperlink w:anchor="_Toc474864919" w:history="1">
+          <w:bookmarkStart w:id="2" w:name="_GoBack"/>
+          <w:bookmarkEnd w:id="2"/>
+          <w:r>
+            <w:rPr>
+              <w:rStyle w:val="Hyperlink"/>
+              <w:noProof/>
+            </w:rPr>
+            <w:fldChar w:fldCharType="begin"/>
+          </w:r>
+          <w:r>
+            <w:rPr>
+              <w:rStyle w:val="Hyperlink"/>
+              <w:noProof/>
+            </w:rPr>
+            <w:instrText xml:space="preserve"> </w:instrText>
+          </w:r>
+          <w:r>
+            <w:rPr>
+              <w:noProof/>
+            </w:rPr>
+            <w:instrText>HYPERLINK \l "_Toc475462315"</w:instrText>
+          </w:r>
+          <w:r>
+            <w:rPr>
+              <w:rStyle w:val="Hyperlink"/>
+              <w:noProof/>
+            </w:rPr>
+            <w:instrText xml:space="preserve"> </w:instrText>
+          </w:r>
+          <w:r>
+            <w:rPr>
+              <w:rStyle w:val="Hyperlink"/>
+              <w:noProof/>
+            </w:rPr>
+          </w:r>
+          <w:r>
+            <w:rPr>
+              <w:rStyle w:val="Hyperlink"/>
+              <w:noProof/>
+            </w:rPr>
+            <w:fldChar w:fldCharType="separate"/>
+          </w:r>
+          <w:r>
+            <w:rPr>
+              <w:rStyle w:val="Hyperlink"/>
+              <w:noProof/>
+            </w:rPr>
+            <w:t>1</w:t>
+          </w:r>
+          <w:r>
+            <w:rPr>
+              <w:rFonts w:eastAsiaTheme="minorEastAsia"/>
+              <w:noProof/>
+              <w:lang w:eastAsia="en-GB"/>
+            </w:rPr>
+            <w:tab/>
+          </w:r>
+          <w:r>
+            <w:rPr>
+              <w:rStyle w:val="Hyperlink"/>
+              <w:noProof/>
+            </w:rPr>
+            <w:t>Contents</w:t>
+          </w:r>
+          <w:r>
+            <w:rPr>
+              <w:noProof/>
+              <w:webHidden/>
+            </w:rPr>
+            <w:tab/>
+          </w:r>
+          <w:r>
+            <w:rPr>
+              <w:noProof/>
+              <w:webHidden/>
+            </w:rPr>
+            <w:fldChar w:fldCharType="begin"/>
+          </w:r>
+          <w:r>
+            <w:rPr>
+              <w:noProof/>
+              <w:webHidden/>
+            </w:rPr>
+            <w:instrText xml:space="preserve"> PAGEREF _Toc475462315 \h </w:instrText>
+          </w:r>
+          <w:r>
+            <w:rPr>
+              <w:noProof/>
+              <w:webHidden/>
+            </w:rPr>
+          </w:r>
+          <w:r>
+            <w:rPr>
+              <w:noProof/>
+              <w:webHidden/>
+            </w:rPr>
+            <w:fldChar w:fldCharType="separate"/>
+          </w:r>
+          <w:r>
+            <w:rPr>
+              <w:noProof/>
+              <w:webHidden/>
+            </w:rPr>
+            <w:t>2</w:t>
+          </w:r>
+          <w:r>
+            <w:rPr>
+              <w:noProof/>
+              <w:webHidden/>
+            </w:rPr>
+            <w:fldChar w:fldCharType="end"/>
+          </w:r>
+          <w:r>
+            <w:rPr>
+              <w:rStyle w:val="Hyperlink"/>
+              <w:noProof/>
+            </w:rPr>
+            <w:fldChar w:fldCharType="end"/>
+          </w:r>
+        </w:p>
+        <w:p>
+          <w:pPr>
+            <w:pStyle w:val="TOC1"/>
+            <w:tabs>
+              <w:tab w:val="left" w:pos="440"/>
+            </w:tabs>
+            <w:rPr>
+              <w:rFonts w:eastAsiaTheme="minorEastAsia"/>
+              <w:noProof/>
+              <w:lang w:eastAsia="en-GB"/>
+            </w:rPr>
+          </w:pPr>
+          <w:hyperlink w:anchor="_Toc475462316" w:history="1">
             <w:r>
               <w:rPr>
                 <w:rStyle w:val="Hyperlink"/>
                 <w:noProof/>
               </w:rPr>
-              <w:t>1</w:t>
+              <w:t>2</w:t>
             </w:r>
             <w:r>
               <w:rPr>
@@ -618,7 +748,7 @@
                 <w:rStyle w:val="Hyperlink"/>
                 <w:noProof/>
               </w:rPr>
-              <w:t>Contents</w:t>
+              <w:t>Introduction</w:t>
             </w:r>
             <w:r>
               <w:rPr>
@@ -639,7 +769,7 @@
                 <w:noProof/>
                 <w:webHidden/>
               </w:rPr>
-              <w:instrText xml:space="preserve"> PAGEREF _Toc474864919 \h </w:instrText>
+              <w:instrText xml:space="preserve"> PAGEREF _Toc475462316 \h </w:instrText>
             </w:r>
             <w:r>
               <w:rPr>
@@ -659,7 +789,7 @@
                 <w:noProof/>
                 <w:webHidden/>
               </w:rPr>
-              <w:t>2</w:t>
+              <w:t>4</w:t>
             </w:r>
             <w:r>
               <w:rPr>
@@ -682,13 +812,13 @@
               <w:lang w:eastAsia="en-GB"/>
             </w:rPr>
           </w:pPr>
-          <w:hyperlink w:anchor="_Toc474864920" w:history="1">
+          <w:hyperlink w:anchor="_Toc475462317" w:history="1">
             <w:r>
               <w:rPr>
                 <w:rStyle w:val="Hyperlink"/>
                 <w:noProof/>
               </w:rPr>
-              <w:t>2</w:t>
+              <w:t>3</w:t>
             </w:r>
             <w:r>
               <w:rPr>
@@ -703,7 +833,7 @@
                 <w:rStyle w:val="Hyperlink"/>
                 <w:noProof/>
               </w:rPr>
-              <w:t>Introduction</w:t>
+              <w:t>Building a knowledge-base</w:t>
             </w:r>
             <w:r>
               <w:rPr>
@@ -724,92 +854,7 @@
                 <w:noProof/>
                 <w:webHidden/>
               </w:rPr>
-              <w:instrText xml:space="preserve"> PAGEREF _Toc474864920 \h </w:instrText>
-            </w:r>
-            <w:r>
-              <w:rPr>
-                <w:noProof/>
-                <w:webHidden/>
-              </w:rPr>
-            </w:r>
-            <w:r>
-              <w:rPr>
-                <w:noProof/>
-                <w:webHidden/>
-              </w:rPr>
-              <w:fldChar w:fldCharType="separate"/>
-            </w:r>
-            <w:r>
-              <w:rPr>
-                <w:noProof/>
-                <w:webHidden/>
-              </w:rPr>
-              <w:t>4</w:t>
-            </w:r>
-            <w:r>
-              <w:rPr>
-                <w:noProof/>
-                <w:webHidden/>
-              </w:rPr>
-              <w:fldChar w:fldCharType="end"/>
-            </w:r>
-          </w:hyperlink>
-        </w:p>
-        <w:p>
-          <w:pPr>
-            <w:pStyle w:val="TOC1"/>
-            <w:tabs>
-              <w:tab w:val="left" w:pos="440"/>
-            </w:tabs>
-            <w:rPr>
-              <w:rFonts w:eastAsiaTheme="minorEastAsia"/>
-              <w:noProof/>
-              <w:lang w:eastAsia="en-GB"/>
-            </w:rPr>
-          </w:pPr>
-          <w:hyperlink w:anchor="_Toc474864921" w:history="1">
-            <w:r>
-              <w:rPr>
-                <w:rStyle w:val="Hyperlink"/>
-                <w:noProof/>
-              </w:rPr>
-              <w:t>3</w:t>
-            </w:r>
-            <w:r>
-              <w:rPr>
-                <w:rFonts w:eastAsiaTheme="minorEastAsia"/>
-                <w:noProof/>
-                <w:lang w:eastAsia="en-GB"/>
-              </w:rPr>
-              <w:tab/>
-            </w:r>
-            <w:r>
-              <w:rPr>
-                <w:rStyle w:val="Hyperlink"/>
-                <w:noProof/>
-              </w:rPr>
-              <w:t>Building a knowledge-base</w:t>
-            </w:r>
-            <w:r>
-              <w:rPr>
-                <w:noProof/>
-                <w:webHidden/>
-              </w:rPr>
-              <w:tab/>
-            </w:r>
-            <w:r>
-              <w:rPr>
-                <w:noProof/>
-                <w:webHidden/>
-              </w:rPr>
-              <w:fldChar w:fldCharType="begin"/>
-            </w:r>
-            <w:r>
-              <w:rPr>
-                <w:noProof/>
-                <w:webHidden/>
-              </w:rPr>
-              <w:instrText xml:space="preserve"> PAGEREF _Toc474864921 \h </w:instrText>
+              <w:instrText xml:space="preserve"> PAGEREF _Toc475462317 \h </w:instrText>
             </w:r>
             <w:r>
               <w:rPr>
@@ -853,7 +898,7 @@
               <w:lang w:eastAsia="en-GB"/>
             </w:rPr>
           </w:pPr>
-          <w:hyperlink w:anchor="_Toc474864922" w:history="1">
+          <w:hyperlink w:anchor="_Toc475462318" w:history="1">
             <w:r>
               <w:rPr>
                 <w:rStyle w:val="Hyperlink"/>
@@ -895,7 +940,7 @@
                 <w:noProof/>
                 <w:webHidden/>
               </w:rPr>
-              <w:instrText xml:space="preserve"> PAGEREF _Toc474864922 \h </w:instrText>
+              <w:instrText xml:space="preserve"> PAGEREF _Toc475462318 \h </w:instrText>
             </w:r>
             <w:r>
               <w:rPr>
@@ -939,7 +984,7 @@
               <w:lang w:eastAsia="en-GB"/>
             </w:rPr>
           </w:pPr>
-          <w:hyperlink w:anchor="_Toc474864923" w:history="1">
+          <w:hyperlink w:anchor="_Toc475462319" w:history="1">
             <w:r>
               <w:rPr>
                 <w:rStyle w:val="Hyperlink"/>
@@ -981,7 +1026,7 @@
                 <w:noProof/>
                 <w:webHidden/>
               </w:rPr>
-              <w:instrText xml:space="preserve"> PAGEREF _Toc474864923 \h </w:instrText>
+              <w:instrText xml:space="preserve"> PAGEREF _Toc475462319 \h </w:instrText>
             </w:r>
             <w:r>
               <w:rPr>
@@ -1025,7 +1070,7 @@
               <w:lang w:eastAsia="en-GB"/>
             </w:rPr>
           </w:pPr>
-          <w:hyperlink w:anchor="_Toc474864924" w:history="1">
+          <w:hyperlink w:anchor="_Toc475462320" w:history="1">
             <w:r>
               <w:rPr>
                 <w:rStyle w:val="Hyperlink"/>
@@ -1067,7 +1112,7 @@
                 <w:noProof/>
                 <w:webHidden/>
               </w:rPr>
-              <w:instrText xml:space="preserve"> PAGEREF _Toc474864924 \h </w:instrText>
+              <w:instrText xml:space="preserve"> PAGEREF _Toc475462320 \h </w:instrText>
             </w:r>
             <w:r>
               <w:rPr>
@@ -1111,7 +1156,7 @@
               <w:lang w:eastAsia="en-GB"/>
             </w:rPr>
           </w:pPr>
-          <w:hyperlink w:anchor="_Toc474864925" w:history="1">
+          <w:hyperlink w:anchor="_Toc475462321" w:history="1">
             <w:r>
               <w:rPr>
                 <w:rStyle w:val="Hyperlink"/>
@@ -1153,7 +1198,7 @@
                 <w:noProof/>
                 <w:webHidden/>
               </w:rPr>
-              <w:instrText xml:space="preserve"> PAGEREF _Toc474864925 \h </w:instrText>
+              <w:instrText xml:space="preserve"> PAGEREF _Toc475462321 \h </w:instrText>
             </w:r>
             <w:r>
               <w:rPr>
@@ -1197,7 +1242,7 @@
               <w:lang w:eastAsia="en-GB"/>
             </w:rPr>
           </w:pPr>
-          <w:hyperlink w:anchor="_Toc474864926" w:history="1">
+          <w:hyperlink w:anchor="_Toc475462322" w:history="1">
             <w:r>
               <w:rPr>
                 <w:rStyle w:val="Hyperlink"/>
@@ -1239,7 +1284,7 @@
                 <w:noProof/>
                 <w:webHidden/>
               </w:rPr>
-              <w:instrText xml:space="preserve"> PAGEREF _Toc474864926 \h </w:instrText>
+              <w:instrText xml:space="preserve"> PAGEREF _Toc475462322 \h </w:instrText>
             </w:r>
             <w:r>
               <w:rPr>
@@ -1283,7 +1328,7 @@
               <w:lang w:eastAsia="en-GB"/>
             </w:rPr>
           </w:pPr>
-          <w:hyperlink w:anchor="_Toc474864927" w:history="1">
+          <w:hyperlink w:anchor="_Toc475462323" w:history="1">
             <w:r>
               <w:rPr>
                 <w:rStyle w:val="Hyperlink"/>
@@ -1325,7 +1370,7 @@
                 <w:noProof/>
                 <w:webHidden/>
               </w:rPr>
-              <w:instrText xml:space="preserve"> PAGEREF _Toc474864927 \h </w:instrText>
+              <w:instrText xml:space="preserve"> PAGEREF _Toc475462323 \h </w:instrText>
             </w:r>
             <w:r>
               <w:rPr>
@@ -1369,7 +1414,7 @@
               <w:lang w:eastAsia="en-GB"/>
             </w:rPr>
           </w:pPr>
-          <w:hyperlink w:anchor="_Toc474864928" w:history="1">
+          <w:hyperlink w:anchor="_Toc475462324" w:history="1">
             <w:r>
               <w:rPr>
                 <w:rStyle w:val="Hyperlink"/>
@@ -1411,7 +1456,7 @@
                 <w:noProof/>
                 <w:webHidden/>
               </w:rPr>
-              <w:instrText xml:space="preserve"> PAGEREF _Toc474864928 \h </w:instrText>
+              <w:instrText xml:space="preserve"> PAGEREF _Toc475462324 \h </w:instrText>
             </w:r>
             <w:r>
               <w:rPr>
@@ -1455,7 +1500,7 @@
               <w:lang w:eastAsia="en-GB"/>
             </w:rPr>
           </w:pPr>
-          <w:hyperlink w:anchor="_Toc474864929" w:history="1">
+          <w:hyperlink w:anchor="_Toc475462325" w:history="1">
             <w:r>
               <w:rPr>
                 <w:rStyle w:val="Hyperlink"/>
@@ -1497,7 +1542,7 @@
                 <w:noProof/>
                 <w:webHidden/>
               </w:rPr>
-              <w:instrText xml:space="preserve"> PAGEREF _Toc474864929 \h </w:instrText>
+              <w:instrText xml:space="preserve"> PAGEREF _Toc475462325 \h </w:instrText>
             </w:r>
             <w:r>
               <w:rPr>
@@ -1541,7 +1586,7 @@
               <w:lang w:eastAsia="en-GB"/>
             </w:rPr>
           </w:pPr>
-          <w:hyperlink w:anchor="_Toc474864930" w:history="1">
+          <w:hyperlink w:anchor="_Toc475462326" w:history="1">
             <w:r>
               <w:rPr>
                 <w:rStyle w:val="Hyperlink"/>
@@ -1583,7 +1628,7 @@
                 <w:noProof/>
                 <w:webHidden/>
               </w:rPr>
-              <w:instrText xml:space="preserve"> PAGEREF _Toc474864930 \h </w:instrText>
+              <w:instrText xml:space="preserve"> PAGEREF _Toc475462326 \h </w:instrText>
             </w:r>
             <w:r>
               <w:rPr>
@@ -1627,7 +1672,7 @@
               <w:lang w:eastAsia="en-GB"/>
             </w:rPr>
           </w:pPr>
-          <w:hyperlink w:anchor="_Toc474864931" w:history="1">
+          <w:hyperlink w:anchor="_Toc475462327" w:history="1">
             <w:r>
               <w:rPr>
                 <w:rStyle w:val="Hyperlink"/>
@@ -1669,7 +1714,7 @@
                 <w:noProof/>
                 <w:webHidden/>
               </w:rPr>
-              <w:instrText xml:space="preserve"> PAGEREF _Toc474864931 \h </w:instrText>
+              <w:instrText xml:space="preserve"> PAGEREF _Toc475462327 \h </w:instrText>
             </w:r>
             <w:r>
               <w:rPr>
@@ -1713,7 +1758,7 @@
               <w:lang w:eastAsia="en-GB"/>
             </w:rPr>
           </w:pPr>
-          <w:hyperlink w:anchor="_Toc474864932" w:history="1">
+          <w:hyperlink w:anchor="_Toc475462328" w:history="1">
             <w:r>
               <w:rPr>
                 <w:rStyle w:val="Hyperlink"/>
@@ -1755,7 +1800,7 @@
                 <w:noProof/>
                 <w:webHidden/>
               </w:rPr>
-              <w:instrText xml:space="preserve"> PAGEREF _Toc474864932 \h </w:instrText>
+              <w:instrText xml:space="preserve"> PAGEREF _Toc475462328 \h </w:instrText>
             </w:r>
             <w:r>
               <w:rPr>
@@ -1799,7 +1844,7 @@
               <w:lang w:eastAsia="en-GB"/>
             </w:rPr>
           </w:pPr>
-          <w:hyperlink w:anchor="_Toc474864933" w:history="1">
+          <w:hyperlink w:anchor="_Toc475462329" w:history="1">
             <w:r>
               <w:rPr>
                 <w:rStyle w:val="Hyperlink"/>
@@ -1841,7 +1886,7 @@
                 <w:noProof/>
                 <w:webHidden/>
               </w:rPr>
-              <w:instrText xml:space="preserve"> PAGEREF _Toc474864933 \h </w:instrText>
+              <w:instrText xml:space="preserve"> PAGEREF _Toc475462329 \h </w:instrText>
             </w:r>
             <w:r>
               <w:rPr>
@@ -1885,7 +1930,7 @@
               <w:lang w:eastAsia="en-GB"/>
             </w:rPr>
           </w:pPr>
-          <w:hyperlink w:anchor="_Toc474864934" w:history="1">
+          <w:hyperlink w:anchor="_Toc475462330" w:history="1">
             <w:r>
               <w:rPr>
                 <w:rStyle w:val="Hyperlink"/>
@@ -1927,7 +1972,7 @@
                 <w:noProof/>
                 <w:webHidden/>
               </w:rPr>
-              <w:instrText xml:space="preserve"> PAGEREF _Toc474864934 \h </w:instrText>
+              <w:instrText xml:space="preserve"> PAGEREF _Toc475462330 \h </w:instrText>
             </w:r>
             <w:r>
               <w:rPr>
@@ -1971,7 +2016,7 @@
               <w:lang w:eastAsia="en-GB"/>
             </w:rPr>
           </w:pPr>
-          <w:hyperlink w:anchor="_Toc474864935" w:history="1">
+          <w:hyperlink w:anchor="_Toc475462331" w:history="1">
             <w:r>
               <w:rPr>
                 <w:rStyle w:val="Hyperlink"/>
@@ -2013,7 +2058,7 @@
                 <w:noProof/>
                 <w:webHidden/>
               </w:rPr>
-              <w:instrText xml:space="preserve"> PAGEREF _Toc474864935 \h </w:instrText>
+              <w:instrText xml:space="preserve"> PAGEREF _Toc475462331 \h </w:instrText>
             </w:r>
             <w:r>
               <w:rPr>
@@ -2057,7 +2102,7 @@
               <w:lang w:eastAsia="en-GB"/>
             </w:rPr>
           </w:pPr>
-          <w:hyperlink w:anchor="_Toc474864936" w:history="1">
+          <w:hyperlink w:anchor="_Toc475462332" w:history="1">
             <w:r>
               <w:rPr>
                 <w:rStyle w:val="Hyperlink"/>
@@ -2099,7 +2144,7 @@
                 <w:noProof/>
                 <w:webHidden/>
               </w:rPr>
-              <w:instrText xml:space="preserve"> PAGEREF _Toc474864936 \h </w:instrText>
+              <w:instrText xml:space="preserve"> PAGEREF _Toc475462332 \h </w:instrText>
             </w:r>
             <w:r>
               <w:rPr>
@@ -2143,7 +2188,7 @@
               <w:lang w:eastAsia="en-GB"/>
             </w:rPr>
           </w:pPr>
-          <w:hyperlink w:anchor="_Toc474864937" w:history="1">
+          <w:hyperlink w:anchor="_Toc475462333" w:history="1">
             <w:r>
               <w:rPr>
                 <w:rStyle w:val="Hyperlink"/>
@@ -2185,7 +2230,7 @@
                 <w:noProof/>
                 <w:webHidden/>
               </w:rPr>
-              <w:instrText xml:space="preserve"> PAGEREF _Toc474864937 \h </w:instrText>
+              <w:instrText xml:space="preserve"> PAGEREF _Toc475462333 \h </w:instrText>
             </w:r>
             <w:r>
               <w:rPr>
@@ -2229,7 +2274,7 @@
               <w:lang w:eastAsia="en-GB"/>
             </w:rPr>
           </w:pPr>
-          <w:hyperlink w:anchor="_Toc474864938" w:history="1">
+          <w:hyperlink w:anchor="_Toc475462334" w:history="1">
             <w:r>
               <w:rPr>
                 <w:rStyle w:val="Hyperlink"/>
@@ -2271,7 +2316,7 @@
                 <w:noProof/>
                 <w:webHidden/>
               </w:rPr>
-              <w:instrText xml:space="preserve"> PAGEREF _Toc474864938 \h </w:instrText>
+              <w:instrText xml:space="preserve"> PAGEREF _Toc475462334 \h </w:instrText>
             </w:r>
             <w:r>
               <w:rPr>
@@ -2315,7 +2360,7 @@
               <w:lang w:eastAsia="en-GB"/>
             </w:rPr>
           </w:pPr>
-          <w:hyperlink w:anchor="_Toc474864939" w:history="1">
+          <w:hyperlink w:anchor="_Toc475462335" w:history="1">
             <w:r>
               <w:rPr>
                 <w:rStyle w:val="Hyperlink"/>
@@ -2357,7 +2402,7 @@
                 <w:noProof/>
                 <w:webHidden/>
               </w:rPr>
-              <w:instrText xml:space="preserve"> PAGEREF _Toc474864939 \h </w:instrText>
+              <w:instrText xml:space="preserve"> PAGEREF _Toc475462335 \h </w:instrText>
             </w:r>
             <w:r>
               <w:rPr>
@@ -2401,7 +2446,7 @@
               <w:lang w:eastAsia="en-GB"/>
             </w:rPr>
           </w:pPr>
-          <w:hyperlink w:anchor="_Toc474864940" w:history="1">
+          <w:hyperlink w:anchor="_Toc475462336" w:history="1">
             <w:r>
               <w:rPr>
                 <w:rStyle w:val="Hyperlink"/>
@@ -2443,7 +2488,7 @@
                 <w:noProof/>
                 <w:webHidden/>
               </w:rPr>
-              <w:instrText xml:space="preserve"> PAGEREF _Toc474864940 \h </w:instrText>
+              <w:instrText xml:space="preserve"> PAGEREF _Toc475462336 \h </w:instrText>
             </w:r>
             <w:r>
               <w:rPr>
@@ -2487,7 +2532,7 @@
               <w:lang w:eastAsia="en-GB"/>
             </w:rPr>
           </w:pPr>
-          <w:hyperlink w:anchor="_Toc474864941" w:history="1">
+          <w:hyperlink w:anchor="_Toc475462337" w:history="1">
             <w:r>
               <w:rPr>
                 <w:rStyle w:val="Hyperlink"/>
@@ -2529,7 +2574,7 @@
                 <w:noProof/>
                 <w:webHidden/>
               </w:rPr>
-              <w:instrText xml:space="preserve"> PAGEREF _Toc474864941 \h </w:instrText>
+              <w:instrText xml:space="preserve"> PAGEREF _Toc475462337 \h </w:instrText>
             </w:r>
             <w:r>
               <w:rPr>
@@ -2573,7 +2618,7 @@
               <w:lang w:eastAsia="en-GB"/>
             </w:rPr>
           </w:pPr>
-          <w:hyperlink w:anchor="_Toc474864942" w:history="1">
+          <w:hyperlink w:anchor="_Toc475462338" w:history="1">
             <w:r>
               <w:rPr>
                 <w:rStyle w:val="Hyperlink"/>
@@ -2615,7 +2660,7 @@
                 <w:noProof/>
                 <w:webHidden/>
               </w:rPr>
-              <w:instrText xml:space="preserve"> PAGEREF _Toc474864942 \h </w:instrText>
+              <w:instrText xml:space="preserve"> PAGEREF _Toc475462338 \h </w:instrText>
             </w:r>
             <w:r>
               <w:rPr>
@@ -2659,7 +2704,7 @@
               <w:lang w:eastAsia="en-GB"/>
             </w:rPr>
           </w:pPr>
-          <w:hyperlink w:anchor="_Toc474864943" w:history="1">
+          <w:hyperlink w:anchor="_Toc475462339" w:history="1">
             <w:r>
               <w:rPr>
                 <w:rStyle w:val="Hyperlink"/>
@@ -2701,7 +2746,7 @@
                 <w:noProof/>
                 <w:webHidden/>
               </w:rPr>
-              <w:instrText xml:space="preserve"> PAGEREF _Toc474864943 \h </w:instrText>
+              <w:instrText xml:space="preserve"> PAGEREF _Toc475462339 \h </w:instrText>
             </w:r>
             <w:r>
               <w:rPr>
@@ -2745,7 +2790,7 @@
               <w:lang w:eastAsia="en-GB"/>
             </w:rPr>
           </w:pPr>
-          <w:hyperlink w:anchor="_Toc474864944" w:history="1">
+          <w:hyperlink w:anchor="_Toc475462340" w:history="1">
             <w:r>
               <w:rPr>
                 <w:rStyle w:val="Hyperlink"/>
@@ -2787,7 +2832,7 @@
                 <w:noProof/>
                 <w:webHidden/>
               </w:rPr>
-              <w:instrText xml:space="preserve"> PAGEREF _Toc474864944 \h </w:instrText>
+              <w:instrText xml:space="preserve"> PAGEREF _Toc475462340 \h </w:instrText>
             </w:r>
             <w:r>
               <w:rPr>
@@ -2831,7 +2876,7 @@
               <w:lang w:eastAsia="en-GB"/>
             </w:rPr>
           </w:pPr>
-          <w:hyperlink w:anchor="_Toc474864945" w:history="1">
+          <w:hyperlink w:anchor="_Toc475462341" w:history="1">
             <w:r>
               <w:rPr>
                 <w:rStyle w:val="Hyperlink"/>
@@ -2873,7 +2918,7 @@
                 <w:noProof/>
                 <w:webHidden/>
               </w:rPr>
-              <w:instrText xml:space="preserve"> PAGEREF _Toc474864945 \h </w:instrText>
+              <w:instrText xml:space="preserve"> PAGEREF _Toc475462341 \h </w:instrText>
             </w:r>
             <w:r>
               <w:rPr>
@@ -2917,7 +2962,7 @@
               <w:lang w:eastAsia="en-GB"/>
             </w:rPr>
           </w:pPr>
-          <w:hyperlink w:anchor="_Toc474864946" w:history="1">
+          <w:hyperlink w:anchor="_Toc475462342" w:history="1">
             <w:r>
               <w:rPr>
                 <w:rStyle w:val="Hyperlink"/>
@@ -2959,7 +3004,7 @@
                 <w:noProof/>
                 <w:webHidden/>
               </w:rPr>
-              <w:instrText xml:space="preserve"> PAGEREF _Toc474864946 \h </w:instrText>
+              <w:instrText xml:space="preserve"> PAGEREF _Toc475462342 \h </w:instrText>
             </w:r>
             <w:r>
               <w:rPr>
@@ -3003,7 +3048,7 @@
               <w:lang w:eastAsia="en-GB"/>
             </w:rPr>
           </w:pPr>
-          <w:hyperlink w:anchor="_Toc474864947" w:history="1">
+          <w:hyperlink w:anchor="_Toc475462343" w:history="1">
             <w:r>
               <w:rPr>
                 <w:rStyle w:val="Hyperlink"/>
@@ -3045,7 +3090,7 @@
                 <w:noProof/>
                 <w:webHidden/>
               </w:rPr>
-              <w:instrText xml:space="preserve"> PAGEREF _Toc474864947 \h </w:instrText>
+              <w:instrText xml:space="preserve"> PAGEREF _Toc475462343 \h </w:instrText>
             </w:r>
             <w:r>
               <w:rPr>
@@ -3089,7 +3134,7 @@
               <w:lang w:eastAsia="en-GB"/>
             </w:rPr>
           </w:pPr>
-          <w:hyperlink w:anchor="_Toc474864948" w:history="1">
+          <w:hyperlink w:anchor="_Toc475462344" w:history="1">
             <w:r>
               <w:rPr>
                 <w:rStyle w:val="Hyperlink"/>
@@ -3131,7 +3176,7 @@
                 <w:noProof/>
                 <w:webHidden/>
               </w:rPr>
-              <w:instrText xml:space="preserve"> PAGEREF _Toc474864948 \h </w:instrText>
+              <w:instrText xml:space="preserve"> PAGEREF _Toc475462344 \h </w:instrText>
             </w:r>
             <w:r>
               <w:rPr>
@@ -3175,7 +3220,7 @@
               <w:lang w:eastAsia="en-GB"/>
             </w:rPr>
           </w:pPr>
-          <w:hyperlink w:anchor="_Toc474864949" w:history="1">
+          <w:hyperlink w:anchor="_Toc475462345" w:history="1">
             <w:r>
               <w:rPr>
                 <w:rStyle w:val="Hyperlink"/>
@@ -3217,7 +3262,7 @@
                 <w:noProof/>
                 <w:webHidden/>
               </w:rPr>
-              <w:instrText xml:space="preserve"> PAGEREF _Toc474864949 \h </w:instrText>
+              <w:instrText xml:space="preserve"> PAGEREF _Toc475462345 \h </w:instrText>
             </w:r>
             <w:r>
               <w:rPr>
@@ -3261,7 +3306,7 @@
               <w:lang w:eastAsia="en-GB"/>
             </w:rPr>
           </w:pPr>
-          <w:hyperlink w:anchor="_Toc474864950" w:history="1">
+          <w:hyperlink w:anchor="_Toc475462346" w:history="1">
             <w:r>
               <w:rPr>
                 <w:rStyle w:val="Hyperlink"/>
@@ -3303,7 +3348,7 @@
                 <w:noProof/>
                 <w:webHidden/>
               </w:rPr>
-              <w:instrText xml:space="preserve"> PAGEREF _Toc474864950 \h </w:instrText>
+              <w:instrText xml:space="preserve"> PAGEREF _Toc475462346 \h </w:instrText>
             </w:r>
             <w:r>
               <w:rPr>
@@ -3347,7 +3392,7 @@
               <w:lang w:eastAsia="en-GB"/>
             </w:rPr>
           </w:pPr>
-          <w:hyperlink w:anchor="_Toc474864951" w:history="1">
+          <w:hyperlink w:anchor="_Toc475462347" w:history="1">
             <w:r>
               <w:rPr>
                 <w:rStyle w:val="Hyperlink"/>
@@ -3389,7 +3434,7 @@
                 <w:noProof/>
                 <w:webHidden/>
               </w:rPr>
-              <w:instrText xml:space="preserve"> PAGEREF _Toc474864951 \h </w:instrText>
+              <w:instrText xml:space="preserve"> PAGEREF _Toc475462347 \h </w:instrText>
             </w:r>
             <w:r>
               <w:rPr>
@@ -3433,7 +3478,7 @@
               <w:lang w:eastAsia="en-GB"/>
             </w:rPr>
           </w:pPr>
-          <w:hyperlink w:anchor="_Toc474864952" w:history="1">
+          <w:hyperlink w:anchor="_Toc475462348" w:history="1">
             <w:r>
               <w:rPr>
                 <w:rStyle w:val="Hyperlink"/>
@@ -3475,7 +3520,7 @@
                 <w:noProof/>
                 <w:webHidden/>
               </w:rPr>
-              <w:instrText xml:space="preserve"> PAGEREF _Toc474864952 \h </w:instrText>
+              <w:instrText xml:space="preserve"> PAGEREF _Toc475462348 \h </w:instrText>
             </w:r>
             <w:r>
               <w:rPr>
@@ -3519,7 +3564,7 @@
               <w:lang w:eastAsia="en-GB"/>
             </w:rPr>
           </w:pPr>
-          <w:hyperlink w:anchor="_Toc474864953" w:history="1">
+          <w:hyperlink w:anchor="_Toc475462349" w:history="1">
             <w:r>
               <w:rPr>
                 <w:rStyle w:val="Hyperlink"/>
@@ -3561,7 +3606,7 @@
                 <w:noProof/>
                 <w:webHidden/>
               </w:rPr>
-              <w:instrText xml:space="preserve"> PAGEREF _Toc474864953 \h </w:instrText>
+              <w:instrText xml:space="preserve"> PAGEREF _Toc475462349 \h </w:instrText>
             </w:r>
             <w:r>
               <w:rPr>
@@ -3616,7 +3661,7 @@
       <w:pPr>
         <w:pStyle w:val="Heading1"/>
       </w:pPr>
-      <w:bookmarkStart w:id="3" w:name="_Toc474864920"/>
+      <w:bookmarkStart w:id="3" w:name="_Toc475462316"/>
       <w:r>
         <w:lastRenderedPageBreak/>
         <w:t>Introduction</w:t>
@@ -3679,7 +3724,7 @@
       <w:pPr>
         <w:pStyle w:val="Heading1"/>
       </w:pPr>
-      <w:bookmarkStart w:id="4" w:name="_Toc474864921"/>
+      <w:bookmarkStart w:id="4" w:name="_Toc475462317"/>
       <w:r>
         <w:t>Building a knowledge-base</w:t>
       </w:r>
@@ -4064,7 +4109,7 @@
       <w:pPr>
         <w:pStyle w:val="Heading2"/>
       </w:pPr>
-      <w:bookmarkStart w:id="5" w:name="_Toc474864922"/>
+      <w:bookmarkStart w:id="5" w:name="_Toc475462318"/>
       <w:r>
         <w:lastRenderedPageBreak/>
         <w:t>The taxa worksheet</w:t>
@@ -4123,7 +4168,7 @@
       <w:pPr>
         <w:pStyle w:val="Heading3"/>
       </w:pPr>
-      <w:bookmarkStart w:id="6" w:name="_Toc474864923"/>
+      <w:bookmarkStart w:id="6" w:name="_Toc475462319"/>
       <w:r>
         <w:t>General rules for the taxa worksheet</w:t>
       </w:r>
@@ -4488,7 +4533,7 @@
       <w:pPr>
         <w:pStyle w:val="Heading3"/>
       </w:pPr>
-      <w:bookmarkStart w:id="7" w:name="_Toc474864924"/>
+      <w:bookmarkStart w:id="7" w:name="_Toc475462320"/>
       <w:r>
         <w:t>Text character state values</w:t>
       </w:r>
@@ -4826,7 +4871,7 @@
       <w:pPr>
         <w:pStyle w:val="Heading3"/>
       </w:pPr>
-      <w:bookmarkStart w:id="8" w:name="_Toc474864925"/>
+      <w:bookmarkStart w:id="8" w:name="_Toc475462321"/>
       <w:r>
         <w:t>Numeric character state values</w:t>
       </w:r>
@@ -4951,7 +4996,7 @@
       <w:pPr>
         <w:pStyle w:val="Heading3"/>
       </w:pPr>
-      <w:bookmarkStart w:id="9" w:name="_Toc474864926"/>
+      <w:bookmarkStart w:id="9" w:name="_Toc475462322"/>
       <w:r>
         <w:t>Special character state values</w:t>
       </w:r>
@@ -5186,7 +5231,7 @@
       <w:pPr>
         <w:pStyle w:val="Heading2"/>
       </w:pPr>
-      <w:bookmarkStart w:id="10" w:name="_Toc474864927"/>
+      <w:bookmarkStart w:id="10" w:name="_Toc475462323"/>
       <w:r>
         <w:t>The characters worksheet</w:t>
       </w:r>
@@ -5255,7 +5300,7 @@
       <w:pPr>
         <w:pStyle w:val="Heading3"/>
       </w:pPr>
-      <w:bookmarkStart w:id="11" w:name="_Toc474864928"/>
+      <w:bookmarkStart w:id="11" w:name="_Toc475462324"/>
       <w:r>
         <w:t>The Group column</w:t>
       </w:r>
@@ -5362,7 +5407,7 @@
       <w:pPr>
         <w:pStyle w:val="Heading3"/>
       </w:pPr>
-      <w:bookmarkStart w:id="12" w:name="_Toc474864929"/>
+      <w:bookmarkStart w:id="12" w:name="_Toc475462325"/>
       <w:r>
         <w:t>The Label column</w:t>
       </w:r>
@@ -5476,7 +5521,7 @@
       <w:pPr>
         <w:pStyle w:val="Heading3"/>
       </w:pPr>
-      <w:bookmarkStart w:id="13" w:name="_Toc474864930"/>
+      <w:bookmarkStart w:id="13" w:name="_Toc475462326"/>
       <w:r>
         <w:t>The Help column</w:t>
       </w:r>
@@ -5618,7 +5663,7 @@
       <w:pPr>
         <w:pStyle w:val="Heading3"/>
       </w:pPr>
-      <w:bookmarkStart w:id="14" w:name="_Toc474864931"/>
+      <w:bookmarkStart w:id="14" w:name="_Toc475462327"/>
       <w:r>
         <w:t>The Status column</w:t>
       </w:r>
@@ -5952,7 +5997,7 @@
       <w:pPr>
         <w:pStyle w:val="Heading3"/>
       </w:pPr>
-      <w:bookmarkStart w:id="15" w:name="_Toc474864932"/>
+      <w:bookmarkStart w:id="15" w:name="_Toc475462328"/>
       <w:r>
         <w:t xml:space="preserve">The </w:t>
       </w:r>
@@ -6093,7 +6138,7 @@
       <w:pPr>
         <w:pStyle w:val="Heading3"/>
       </w:pPr>
-      <w:bookmarkStart w:id="16" w:name="_Toc474864933"/>
+      <w:bookmarkStart w:id="16" w:name="_Toc475462329"/>
       <w:r>
         <w:rPr>
           <w:noProof/>
@@ -6431,7 +6476,7 @@
       <w:pPr>
         <w:pStyle w:val="Heading3"/>
       </w:pPr>
-      <w:bookmarkStart w:id="17" w:name="_Toc474864934"/>
+      <w:bookmarkStart w:id="17" w:name="_Toc475462330"/>
       <w:r>
         <w:t>The Weight column</w:t>
       </w:r>
@@ -6554,7 +6599,7 @@
       <w:pPr>
         <w:pStyle w:val="Heading3"/>
       </w:pPr>
-      <w:bookmarkStart w:id="18" w:name="_Toc474864935"/>
+      <w:bookmarkStart w:id="18" w:name="_Toc475462331"/>
       <w:r>
         <w:t>The Strictness column</w:t>
       </w:r>
@@ -6861,7 +6906,7 @@
       <w:pPr>
         <w:pStyle w:val="Heading2"/>
       </w:pPr>
-      <w:bookmarkStart w:id="19" w:name="_Toc474864936"/>
+      <w:bookmarkStart w:id="19" w:name="_Toc475462332"/>
       <w:r>
         <w:t>The values worksheet</w:t>
       </w:r>
@@ -6997,7 +7042,7 @@
       <w:pPr>
         <w:pStyle w:val="Heading3"/>
       </w:pPr>
-      <w:bookmarkStart w:id="20" w:name="_Toc474864937"/>
+      <w:bookmarkStart w:id="20" w:name="_Toc475462333"/>
       <w:r>
         <w:rPr>
           <w:noProof/>
@@ -7187,7 +7232,7 @@
       <w:pPr>
         <w:pStyle w:val="Heading3"/>
       </w:pPr>
-      <w:bookmarkStart w:id="21" w:name="_Toc474864938"/>
+      <w:bookmarkStart w:id="21" w:name="_Toc475462334"/>
       <w:r>
         <w:t>Translating character state values</w:t>
       </w:r>
@@ -7473,7 +7518,7 @@
       <w:pPr>
         <w:pStyle w:val="Heading3"/>
       </w:pPr>
-      <w:bookmarkStart w:id="22" w:name="_Toc474864939"/>
+      <w:bookmarkStart w:id="22" w:name="_Toc475462335"/>
       <w:r>
         <w:t>Ranking ordinal character state values</w:t>
       </w:r>
@@ -7570,7 +7615,7 @@
       <w:pPr>
         <w:pStyle w:val="Heading3"/>
       </w:pPr>
-      <w:bookmarkStart w:id="23" w:name="_Toc474864940"/>
+      <w:bookmarkStart w:id="23" w:name="_Toc475462336"/>
       <w:r>
         <w:t>Specifying order for text character values in drop-down lists</w:t>
       </w:r>
@@ -7754,7 +7799,7 @@
       <w:pPr>
         <w:pStyle w:val="Heading2"/>
       </w:pPr>
-      <w:bookmarkStart w:id="24" w:name="_Toc474864941"/>
+      <w:bookmarkStart w:id="24" w:name="_Toc475462337"/>
       <w:r>
         <w:t>The media worksheet</w:t>
       </w:r>
@@ -7874,7 +7919,7 @@
       <w:pPr>
         <w:pStyle w:val="Heading3"/>
       </w:pPr>
-      <w:bookmarkStart w:id="25" w:name="_Toc474864942"/>
+      <w:bookmarkStart w:id="25" w:name="_Toc475462338"/>
       <w:r>
         <w:t>Images to supplement help text</w:t>
       </w:r>
@@ -8152,7 +8197,7 @@
       <w:pPr>
         <w:pStyle w:val="Heading3"/>
       </w:pPr>
-      <w:bookmarkStart w:id="26" w:name="_Toc474864943"/>
+      <w:bookmarkStart w:id="26" w:name="_Toc475462339"/>
       <w:r>
         <w:lastRenderedPageBreak/>
         <w:t>Images to illustrate taxa</w:t>
@@ -8336,7 +8381,7 @@
       <w:pPr>
         <w:pStyle w:val="Heading3"/>
       </w:pPr>
-      <w:bookmarkStart w:id="27" w:name="_Toc474864944"/>
+      <w:bookmarkStart w:id="27" w:name="_Toc475462340"/>
       <w:r>
         <w:t>HTML files to provide further information on taxa</w:t>
       </w:r>
@@ -8512,7 +8557,7 @@
       <w:pPr>
         <w:pStyle w:val="Heading3"/>
       </w:pPr>
-      <w:bookmarkStart w:id="28" w:name="_Toc474864945"/>
+      <w:bookmarkStart w:id="28" w:name="_Toc475462341"/>
       <w:r>
         <w:t>General comments on the media worksheet</w:t>
       </w:r>
@@ -8570,7 +8615,7 @@
       <w:pPr>
         <w:pStyle w:val="Heading2"/>
       </w:pPr>
-      <w:bookmarkStart w:id="29" w:name="_Toc474864946"/>
+      <w:bookmarkStart w:id="29" w:name="_Toc475462342"/>
       <w:r>
         <w:lastRenderedPageBreak/>
         <w:t xml:space="preserve">The </w:t>
@@ -8671,7 +8716,7 @@
       <w:pPr>
         <w:pStyle w:val="Heading3"/>
       </w:pPr>
-      <w:bookmarkStart w:id="30" w:name="_Toc474864947"/>
+      <w:bookmarkStart w:id="30" w:name="_Toc475462343"/>
       <w:r>
         <w:t>Framework configuration (type ‘</w:t>
       </w:r>
@@ -8889,7 +8934,7 @@
       <w:pPr>
         <w:pStyle w:val="Heading3"/>
       </w:pPr>
-      <w:bookmarkStart w:id="31" w:name="_Toc474864948"/>
+      <w:bookmarkStart w:id="31" w:name="_Toc475462344"/>
       <w:r>
         <w:t>Knowledge-</w:t>
       </w:r>
@@ -9146,7 +9191,7 @@
       <w:pPr>
         <w:pStyle w:val="Heading3"/>
       </w:pPr>
-      <w:bookmarkStart w:id="32" w:name="_Toc474864949"/>
+      <w:bookmarkStart w:id="32" w:name="_Toc475462345"/>
       <w:r>
         <w:lastRenderedPageBreak/>
         <w:t>Release history</w:t>
@@ -9224,7 +9269,7 @@
       <w:pPr>
         <w:pStyle w:val="Heading2"/>
       </w:pPr>
-      <w:bookmarkStart w:id="33" w:name="_Toc474864950"/>
+      <w:bookmarkStart w:id="33" w:name="_Toc475462346"/>
       <w:r>
         <w:t>Including an information file about your knowledge-base</w:t>
       </w:r>
@@ -9620,7 +9665,7 @@
       <w:pPr>
         <w:pStyle w:val="Heading2"/>
       </w:pPr>
-      <w:bookmarkStart w:id="34" w:name="_Toc474864951"/>
+      <w:bookmarkStart w:id="34" w:name="_Toc475462347"/>
       <w:r>
         <w:t>Dealing with sex</w:t>
       </w:r>
@@ -9896,7 +9941,7 @@
       <w:pPr>
         <w:pStyle w:val="Heading2"/>
       </w:pPr>
-      <w:bookmarkStart w:id="35" w:name="_Toc474864952"/>
+      <w:bookmarkStart w:id="35" w:name="_Toc475462348"/>
       <w:r>
         <w:t>The m</w:t>
       </w:r>
@@ -10010,7 +10055,7 @@
       <w:pPr>
         <w:pStyle w:val="Heading2"/>
       </w:pPr>
-      <w:bookmarkStart w:id="36" w:name="_Toc474864953"/>
+      <w:bookmarkStart w:id="36" w:name="_Toc475462349"/>
       <w:r>
         <w:t>Using other spreadsheet features</w:t>
       </w:r>
@@ -10157,7 +10202,7 @@
                 <w:b/>
                 <w:noProof/>
               </w:rPr>
-              <w:t>21</w:t>
+              <w:t>2</w:t>
             </w:r>
             <w:r>
               <w:rPr>
@@ -10323,22 +10368,25 @@
       <w:t xml:space="preserve">This version edited: </w:t>
     </w:r>
     <w:r>
-      <w:t>13</w:t>
+      <w:t>21</w:t>
     </w:r>
     <w:r>
       <w:rPr>
         <w:vertAlign w:val="superscript"/>
       </w:rPr>
-      <w:t>th</w:t>
+      <w:t>st</w:t>
     </w:r>
     <w:r>
-      <w:t xml:space="preserve"> </w:t>
+      <w:t xml:space="preserve"> February</w:t>
     </w:r>
     <w:r>
-      <w:t>December</w:t>
+      <w:t xml:space="preserve"> 201</w:t>
     </w:r>
     <w:r>
-      <w:t xml:space="preserve"> 2016                                 </w:t>
+      <w:t>7</w:t>
+    </w:r>
+    <w:r>
+      <w:t xml:space="preserve">                                 </w:t>
     </w:r>
   </w:p>
 </w:hdr>
@@ -14860,7 +14908,7 @@
 </file>
 
 <file path=customXml/itemProps1.xml><?xml version="1.0" encoding="utf-8"?>
-<ds:datastoreItem xmlns:ds="http://schemas.openxmlformats.org/officeDocument/2006/customXml" ds:itemID="{04B5E4DB-7CC0-4871-AC57-A57CC2251F92}">
+<ds:datastoreItem xmlns:ds="http://schemas.openxmlformats.org/officeDocument/2006/customXml" ds:itemID="{29D532DE-B8E0-4254-B653-2C5FEC74ABAE}">
   <ds:schemaRefs>
     <ds:schemaRef ds:uri="http://schemas.openxmlformats.org/officeDocument/2006/bibliography"/>
   </ds:schemaRefs>

</xml_diff>

<commit_message>
Help for vis5. Ability to select default character group. Moved score colour definition to visP. Updated change log.
</commit_message>
<xml_diff>
--- a/documentation/Building a knowledge-base.docx
+++ b/documentation/Building a knowledge-base.docx
@@ -544,8 +544,8 @@
         </w:sectPr>
       </w:pPr>
     </w:p>
-    <w:bookmarkStart w:id="0" w:name="_Toc475462315" w:displacedByCustomXml="next"/>
-    <w:bookmarkStart w:id="1" w:name="_Ref395180622" w:displacedByCustomXml="next"/>
+    <w:bookmarkStart w:id="0" w:name="_Ref395180622" w:displacedByCustomXml="next"/>
+    <w:bookmarkStart w:id="1" w:name="_Toc475462315" w:displacedByCustomXml="next"/>
     <w:sdt>
       <w:sdtPr>
         <w:rPr>
@@ -595,125 +595,78 @@
           <w:r>
             <w:fldChar w:fldCharType="separate"/>
           </w:r>
-          <w:bookmarkStart w:id="2" w:name="_GoBack"/>
-          <w:bookmarkEnd w:id="2"/>
-          <w:r>
-            <w:rPr>
-              <w:rStyle w:val="Hyperlink"/>
-              <w:noProof/>
-            </w:rPr>
-            <w:fldChar w:fldCharType="begin"/>
-          </w:r>
-          <w:r>
-            <w:rPr>
-              <w:rStyle w:val="Hyperlink"/>
-              <w:noProof/>
-            </w:rPr>
-            <w:instrText xml:space="preserve"> </w:instrText>
-          </w:r>
-          <w:r>
-            <w:rPr>
-              <w:noProof/>
-            </w:rPr>
-            <w:instrText>HYPERLINK \l "_Toc475462315"</w:instrText>
-          </w:r>
-          <w:r>
-            <w:rPr>
-              <w:rStyle w:val="Hyperlink"/>
-              <w:noProof/>
-            </w:rPr>
-            <w:instrText xml:space="preserve"> </w:instrText>
-          </w:r>
-          <w:r>
-            <w:rPr>
-              <w:rStyle w:val="Hyperlink"/>
-              <w:noProof/>
-            </w:rPr>
-          </w:r>
-          <w:r>
-            <w:rPr>
-              <w:rStyle w:val="Hyperlink"/>
-              <w:noProof/>
-            </w:rPr>
-            <w:fldChar w:fldCharType="separate"/>
-          </w:r>
-          <w:r>
-            <w:rPr>
-              <w:rStyle w:val="Hyperlink"/>
-              <w:noProof/>
-            </w:rPr>
-            <w:t>1</w:t>
-          </w:r>
-          <w:r>
-            <w:rPr>
-              <w:rFonts w:eastAsiaTheme="minorEastAsia"/>
-              <w:noProof/>
-              <w:lang w:eastAsia="en-GB"/>
-            </w:rPr>
-            <w:tab/>
-          </w:r>
-          <w:r>
-            <w:rPr>
-              <w:rStyle w:val="Hyperlink"/>
-              <w:noProof/>
-            </w:rPr>
-            <w:t>Contents</w:t>
-          </w:r>
-          <w:r>
-            <w:rPr>
-              <w:noProof/>
-              <w:webHidden/>
-            </w:rPr>
-            <w:tab/>
-          </w:r>
-          <w:r>
-            <w:rPr>
-              <w:noProof/>
-              <w:webHidden/>
-            </w:rPr>
-            <w:fldChar w:fldCharType="begin"/>
-          </w:r>
-          <w:r>
-            <w:rPr>
-              <w:noProof/>
-              <w:webHidden/>
-            </w:rPr>
-            <w:instrText xml:space="preserve"> PAGEREF _Toc475462315 \h </w:instrText>
-          </w:r>
-          <w:r>
-            <w:rPr>
-              <w:noProof/>
-              <w:webHidden/>
-            </w:rPr>
-          </w:r>
-          <w:r>
-            <w:rPr>
-              <w:noProof/>
-              <w:webHidden/>
-            </w:rPr>
-            <w:fldChar w:fldCharType="separate"/>
-          </w:r>
-          <w:r>
-            <w:rPr>
-              <w:noProof/>
-              <w:webHidden/>
-            </w:rPr>
-            <w:t>2</w:t>
-          </w:r>
-          <w:r>
-            <w:rPr>
-              <w:noProof/>
-              <w:webHidden/>
-            </w:rPr>
-            <w:fldChar w:fldCharType="end"/>
-          </w:r>
-          <w:r>
-            <w:rPr>
-              <w:rStyle w:val="Hyperlink"/>
-              <w:noProof/>
-            </w:rPr>
-            <w:fldChar w:fldCharType="end"/>
-          </w:r>
+          <w:hyperlink w:anchor="_Toc475462315" w:history="1">
+            <w:r>
+              <w:rPr>
+                <w:rStyle w:val="Hyperlink"/>
+                <w:noProof/>
+              </w:rPr>
+              <w:t>1</w:t>
+            </w:r>
+            <w:r>
+              <w:rPr>
+                <w:rFonts w:eastAsiaTheme="minorEastAsia"/>
+                <w:noProof/>
+                <w:lang w:eastAsia="en-GB"/>
+              </w:rPr>
+              <w:tab/>
+            </w:r>
+            <w:r>
+              <w:rPr>
+                <w:rStyle w:val="Hyperlink"/>
+                <w:noProof/>
+              </w:rPr>
+              <w:t>Contents</w:t>
+            </w:r>
+            <w:r>
+              <w:rPr>
+                <w:noProof/>
+                <w:webHidden/>
+              </w:rPr>
+              <w:tab/>
+            </w:r>
+            <w:r>
+              <w:rPr>
+                <w:noProof/>
+                <w:webHidden/>
+              </w:rPr>
+              <w:fldChar w:fldCharType="begin"/>
+            </w:r>
+            <w:r>
+              <w:rPr>
+                <w:noProof/>
+                <w:webHidden/>
+              </w:rPr>
+              <w:instrText xml:space="preserve"> PAGEREF _Toc475462315 \h </w:instrText>
+            </w:r>
+            <w:r>
+              <w:rPr>
+                <w:noProof/>
+                <w:webHidden/>
+              </w:rPr>
+            </w:r>
+            <w:r>
+              <w:rPr>
+                <w:noProof/>
+                <w:webHidden/>
+              </w:rPr>
+              <w:fldChar w:fldCharType="separate"/>
+            </w:r>
+            <w:r>
+              <w:rPr>
+                <w:noProof/>
+                <w:webHidden/>
+              </w:rPr>
+              <w:t>2</w:t>
+            </w:r>
+            <w:r>
+              <w:rPr>
+                <w:noProof/>
+                <w:webHidden/>
+              </w:rPr>
+              <w:fldChar w:fldCharType="end"/>
+            </w:r>
+          </w:hyperlink>
         </w:p>
         <w:p>
           <w:pPr>
@@ -3661,74 +3614,74 @@
       <w:pPr>
         <w:pStyle w:val="Heading1"/>
       </w:pPr>
-      <w:bookmarkStart w:id="3" w:name="_Toc475462316"/>
+      <w:bookmarkStart w:id="2" w:name="_Toc475462316"/>
       <w:r>
         <w:lastRenderedPageBreak/>
         <w:t>Introduction</w:t>
       </w:r>
+      <w:bookmarkEnd w:id="2"/>
+    </w:p>
+    <w:p>
+      <w:r>
+        <w:t xml:space="preserve">This document </w:t>
+      </w:r>
+      <w:r>
+        <w:t>is a reference for</w:t>
+      </w:r>
+      <w:r>
+        <w:t xml:space="preserve"> </w:t>
+      </w:r>
+      <w:r>
+        <w:t>building</w:t>
+      </w:r>
+      <w:r>
+        <w:t xml:space="preserve"> knowledge-base</w:t>
+      </w:r>
+      <w:r>
+        <w:t>s</w:t>
+      </w:r>
+      <w:r>
+        <w:t xml:space="preserve"> for use with the </w:t>
+      </w:r>
+      <w:proofErr w:type="spellStart"/>
+      <w:r>
+        <w:t>Tom.bio</w:t>
+      </w:r>
+      <w:proofErr w:type="spellEnd"/>
+      <w:r>
+        <w:t xml:space="preserve"> ID Visualisation framework (r</w:t>
+      </w:r>
+      <w:r>
+        <w:t>eferred to in this document</w:t>
+      </w:r>
+      <w:r>
+        <w:t xml:space="preserve"> as ‘the framework’)</w:t>
+      </w:r>
+      <w:r>
+        <w:t>.</w:t>
+      </w:r>
+      <w:r>
+        <w:t xml:space="preserve"> Most of the examples referred to are from the example ‘biscuits’ knowledge-base which is supplied with the framework (‘biscuits.xlsm’</w:t>
+      </w:r>
+      <w:r>
+        <w:t>).</w:t>
+      </w:r>
+      <w:r>
+        <w:t xml:space="preserve"> </w:t>
+      </w:r>
+      <w:r>
+        <w:t>We recommend that, before you start building your own knowledge-base, you work through this documentation using the ‘biscuits’ example.   This documentation will make most sense to you if you have the biscuit knowledge base open and refer to it as you go.</w:t>
+      </w:r>
+    </w:p>
+    <w:p>
+      <w:pPr>
+        <w:pStyle w:val="Heading1"/>
+      </w:pPr>
+      <w:bookmarkStart w:id="3" w:name="_Toc475462317"/>
+      <w:r>
+        <w:t>Building a knowledge-base</w:t>
+      </w:r>
       <w:bookmarkEnd w:id="3"/>
-    </w:p>
-    <w:p>
-      <w:r>
-        <w:t xml:space="preserve">This document </w:t>
-      </w:r>
-      <w:r>
-        <w:t>is a reference for</w:t>
-      </w:r>
-      <w:r>
-        <w:t xml:space="preserve"> </w:t>
-      </w:r>
-      <w:r>
-        <w:t>building</w:t>
-      </w:r>
-      <w:r>
-        <w:t xml:space="preserve"> knowledge-base</w:t>
-      </w:r>
-      <w:r>
-        <w:t>s</w:t>
-      </w:r>
-      <w:r>
-        <w:t xml:space="preserve"> for use with the </w:t>
-      </w:r>
-      <w:proofErr w:type="spellStart"/>
-      <w:r>
-        <w:t>Tom.bio</w:t>
-      </w:r>
-      <w:proofErr w:type="spellEnd"/>
-      <w:r>
-        <w:t xml:space="preserve"> ID Visualisation framework (r</w:t>
-      </w:r>
-      <w:r>
-        <w:t>eferred to in this document</w:t>
-      </w:r>
-      <w:r>
-        <w:t xml:space="preserve"> as ‘the framework’)</w:t>
-      </w:r>
-      <w:r>
-        <w:t>.</w:t>
-      </w:r>
-      <w:r>
-        <w:t xml:space="preserve"> Most of the examples referred to are from the example ‘biscuits’ knowledge-base which is supplied with the framework (‘biscuits.xlsm’</w:t>
-      </w:r>
-      <w:r>
-        <w:t>).</w:t>
-      </w:r>
-      <w:r>
-        <w:t xml:space="preserve"> </w:t>
-      </w:r>
-      <w:r>
-        <w:t>We recommend that, before you start building your own knowledge-base, you work through this documentation using the ‘biscuits’ example.   This documentation will make most sense to you if you have the biscuit knowledge base open and refer to it as you go.</w:t>
-      </w:r>
-    </w:p>
-    <w:p>
-      <w:pPr>
-        <w:pStyle w:val="Heading1"/>
-      </w:pPr>
-      <w:bookmarkStart w:id="4" w:name="_Toc475462317"/>
-      <w:r>
-        <w:t>Building a knowledge-base</w:t>
-      </w:r>
-      <w:bookmarkEnd w:id="4"/>
     </w:p>
     <w:p>
       <w:r>
@@ -4109,12 +4062,12 @@
       <w:pPr>
         <w:pStyle w:val="Heading2"/>
       </w:pPr>
-      <w:bookmarkStart w:id="5" w:name="_Toc475462318"/>
+      <w:bookmarkStart w:id="4" w:name="_Toc475462318"/>
       <w:r>
         <w:lastRenderedPageBreak/>
         <w:t>The taxa worksheet</w:t>
       </w:r>
-      <w:bookmarkEnd w:id="5"/>
+      <w:bookmarkEnd w:id="4"/>
     </w:p>
     <w:p>
       <w:r>
@@ -4168,11 +4121,11 @@
       <w:pPr>
         <w:pStyle w:val="Heading3"/>
       </w:pPr>
-      <w:bookmarkStart w:id="6" w:name="_Toc475462319"/>
+      <w:bookmarkStart w:id="5" w:name="_Toc475462319"/>
       <w:r>
         <w:t>General rules for the taxa worksheet</w:t>
       </w:r>
-      <w:bookmarkEnd w:id="6"/>
+      <w:bookmarkEnd w:id="5"/>
     </w:p>
     <w:p>
       <w:r>
@@ -4533,11 +4486,11 @@
       <w:pPr>
         <w:pStyle w:val="Heading3"/>
       </w:pPr>
-      <w:bookmarkStart w:id="7" w:name="_Toc475462320"/>
+      <w:bookmarkStart w:id="6" w:name="_Toc475462320"/>
       <w:r>
         <w:t>Text character state values</w:t>
       </w:r>
-      <w:bookmarkEnd w:id="7"/>
+      <w:bookmarkEnd w:id="6"/>
     </w:p>
     <w:p>
       <w:r>
@@ -4871,11 +4824,11 @@
       <w:pPr>
         <w:pStyle w:val="Heading3"/>
       </w:pPr>
-      <w:bookmarkStart w:id="8" w:name="_Toc475462321"/>
+      <w:bookmarkStart w:id="7" w:name="_Toc475462321"/>
       <w:r>
         <w:t>Numeric character state values</w:t>
       </w:r>
-      <w:bookmarkEnd w:id="8"/>
+      <w:bookmarkEnd w:id="7"/>
     </w:p>
     <w:p>
       <w:r>
@@ -4996,11 +4949,11 @@
       <w:pPr>
         <w:pStyle w:val="Heading3"/>
       </w:pPr>
-      <w:bookmarkStart w:id="9" w:name="_Toc475462322"/>
+      <w:bookmarkStart w:id="8" w:name="_Toc475462322"/>
       <w:r>
         <w:t>Special character state values</w:t>
       </w:r>
-      <w:bookmarkEnd w:id="9"/>
+      <w:bookmarkEnd w:id="8"/>
     </w:p>
     <w:p>
       <w:r>
@@ -5229,6 +5182,98 @@
     </w:p>
     <w:p>
       <w:pPr>
+        <w:pStyle w:val="Heading3"/>
+      </w:pPr>
+      <w:r>
+        <w:t>Describing taxonomy in a knowledge-base</w:t>
+      </w:r>
+    </w:p>
+    <w:p>
+      <w:r>
+        <w:t>Some visualisations make use of taxonomic (as opposed to morphological) knowledge expressed in a knowledge base. So for example you could record, for each taxon in your knowledge base, the genus, sub-family, family and any other higher level taxonomic groupings that you like.</w:t>
+      </w:r>
+    </w:p>
+    <w:p>
+      <w:r>
+        <w:t xml:space="preserve">To do that, you add columns to the taxa worksheet in the normal </w:t>
+      </w:r>
+      <w:r>
+        <w:t>way – each column</w:t>
+      </w:r>
+      <w:r>
+        <w:t xml:space="preserve"> representing a taxonomic rank – and populate the cells with the value of that rank for each taxon. The example below shows a section from a knowledge-base on harvestmen.</w:t>
+      </w:r>
+    </w:p>
+    <w:p>
+      <w:r>
+        <w:rPr>
+          <w:noProof/>
+          <w:lang w:eastAsia="en-GB"/>
+        </w:rPr>
+        <w:drawing>
+          <wp:inline distT="0" distB="0" distL="0" distR="0">
+            <wp:extent cx="5717311" cy="2858655"/>
+            <wp:effectExtent l="0" t="0" r="0" b="0"/>
+            <wp:docPr id="2" name="Picture 2"/>
+            <wp:cNvGraphicFramePr>
+              <a:graphicFrameLocks xmlns:a="http://schemas.openxmlformats.org/drawingml/2006/main" noChangeAspect="1"/>
+            </wp:cNvGraphicFramePr>
+            <a:graphic xmlns:a="http://schemas.openxmlformats.org/drawingml/2006/main">
+              <a:graphicData uri="http://schemas.openxmlformats.org/drawingml/2006/picture">
+                <pic:pic xmlns:pic="http://schemas.openxmlformats.org/drawingml/2006/picture">
+                  <pic:nvPicPr>
+                    <pic:cNvPr id="2" name="taxa.png"/>
+                    <pic:cNvPicPr/>
+                  </pic:nvPicPr>
+                  <pic:blipFill>
+                    <a:blip r:embed="rId20">
+                      <a:extLst>
+                        <a:ext uri="{28A0092B-C50C-407E-A947-70E740481C1C}">
+                          <a14:useLocalDpi xmlns:a14="http://schemas.microsoft.com/office/drawing/2010/main" val="0"/>
+                        </a:ext>
+                      </a:extLst>
+                    </a:blip>
+                    <a:stretch>
+                      <a:fillRect/>
+                    </a:stretch>
+                  </pic:blipFill>
+                  <pic:spPr>
+                    <a:xfrm>
+                      <a:off x="0" y="0"/>
+                      <a:ext cx="5717311" cy="2858655"/>
+                    </a:xfrm>
+                    <a:prstGeom prst="rect">
+                      <a:avLst/>
+                    </a:prstGeom>
+                  </pic:spPr>
+                </pic:pic>
+              </a:graphicData>
+            </a:graphic>
+          </wp:inline>
+        </w:drawing>
+      </w:r>
+    </w:p>
+    <w:p>
+      <w:r>
+        <w:t>The order in which you specify the columns does not matter – the taxonomic order of the ranks is indicated on the characters worksheet.</w:t>
+      </w:r>
+      <w:r>
+        <w:t xml:space="preserve"> </w:t>
+      </w:r>
+      <w:r>
+        <w:t xml:space="preserve">See ‘The group column’ section for the characters worksheet to complete your understanding of how to specify taxonomy. </w:t>
+      </w:r>
+      <w:r>
+        <w:t>Note that the taxonomy you specify must be expressible as a strict hierarchy – so all taxa that have the same value for a given taxonomic rank, must also have the same values at all higher taxonomic ranks. This is a general truism of all hierarchical taxonomies in the tree of life. If you break this rule, you can expect un</w:t>
+      </w:r>
+      <w:bookmarkStart w:id="9" w:name="_GoBack"/>
+      <w:bookmarkEnd w:id="9"/>
+      <w:r>
+        <w:t>expected results!</w:t>
+      </w:r>
+    </w:p>
+    <w:p>
+      <w:pPr>
         <w:pStyle w:val="Heading2"/>
       </w:pPr>
       <w:bookmarkStart w:id="10" w:name="_Toc475462323"/>
@@ -5264,7 +5309,7 @@
                     <pic:cNvPicPr/>
                   </pic:nvPicPr>
                   <pic:blipFill>
-                    <a:blip r:embed="rId20"/>
+                    <a:blip r:embed="rId21"/>
                     <a:stretch>
                       <a:fillRect/>
                     </a:stretch>
@@ -5287,6 +5332,7 @@
     </w:p>
     <w:p>
       <w:r>
+        <w:lastRenderedPageBreak/>
         <w:t xml:space="preserve">Regardless of the columns specified on the taxa worksheet, they will only be considered as true characters by the framework if they have an entry on the characters worksheet – i.e. they appear under the </w:t>
       </w:r>
       <w:r>
@@ -5344,7 +5390,7 @@
                     <pic:cNvPicPr/>
                   </pic:nvPicPr>
                   <pic:blipFill>
-                    <a:blip r:embed="rId21">
+                    <a:blip r:embed="rId22">
                       <a:extLst>
                         <a:ext uri="{28A0092B-C50C-407E-A947-70E740481C1C}">
                           <a14:useLocalDpi xmlns:a14="http://schemas.microsoft.com/office/drawing/2010/main" val="0"/>
@@ -5394,13 +5440,80 @@
     </w:p>
     <w:p>
       <w:r>
-        <w:t xml:space="preserve">If the value under ‘Group’ for every character is set to ‘None’, then the </w:t>
+        <w:t>If the value under ‘Group’ for every character is set to ‘None’</w:t>
+      </w:r>
+      <w:r>
+        <w:t xml:space="preserve"> (except for taxonomy characters – see below)</w:t>
+      </w:r>
+      <w:r>
+        <w:t xml:space="preserve">, then the </w:t>
       </w:r>
       <w:r>
         <w:t>framework’s</w:t>
       </w:r>
       <w:r>
         <w:t xml:space="preserve"> state input controls do not group characters at all and the grouping tabs shown in the illustration here are completely hidden. Groups are useful when you are specifying a knowledge-base with lots of characters but can just be a hindrance if there are only a few, so it’s useful to be able to specify ‘None’ in such cases.</w:t>
+      </w:r>
+    </w:p>
+    <w:p>
+      <w:r>
+        <w:t xml:space="preserve">The special group name ‘Taxonomy’ is used to indicate to the framework that the character represents a taxonomic rank and that the values in the taxa worksheet represent the taxonomic group to which each taxon belongs for this rank. The order in which taxonomy ranks are specified the on characters worksheet is critical. The higher ranks must </w:t>
+      </w:r>
+      <w:r>
+        <w:t>appear at the top and the lowest (Taxon) must appear at the bottom. An example for harvestmen is shown below.</w:t>
+      </w:r>
+    </w:p>
+    <w:p>
+      <w:r>
+        <w:drawing>
+          <wp:inline distT="0" distB="0" distL="0" distR="0" wp14:anchorId="61E4E70D" wp14:editId="2630B102">
+            <wp:extent cx="5731510" cy="703580"/>
+            <wp:effectExtent l="0" t="0" r="2540" b="1270"/>
+            <wp:docPr id="23" name="Picture 23"/>
+            <wp:cNvGraphicFramePr>
+              <a:graphicFrameLocks xmlns:a="http://schemas.openxmlformats.org/drawingml/2006/main" noChangeAspect="1"/>
+            </wp:cNvGraphicFramePr>
+            <a:graphic xmlns:a="http://schemas.openxmlformats.org/drawingml/2006/main">
+              <a:graphicData uri="http://schemas.openxmlformats.org/drawingml/2006/picture">
+                <pic:pic xmlns:pic="http://schemas.openxmlformats.org/drawingml/2006/picture">
+                  <pic:nvPicPr>
+                    <pic:cNvPr id="1" name=""/>
+                    <pic:cNvPicPr/>
+                  </pic:nvPicPr>
+                  <pic:blipFill>
+                    <a:blip r:embed="rId23"/>
+                    <a:stretch>
+                      <a:fillRect/>
+                    </a:stretch>
+                  </pic:blipFill>
+                  <pic:spPr>
+                    <a:xfrm>
+                      <a:off x="0" y="0"/>
+                      <a:ext cx="5731510" cy="703580"/>
+                    </a:xfrm>
+                    <a:prstGeom prst="rect">
+                      <a:avLst/>
+                    </a:prstGeom>
+                  </pic:spPr>
+                </pic:pic>
+              </a:graphicData>
+            </a:graphic>
+          </wp:inline>
+        </w:drawing>
+      </w:r>
+    </w:p>
+    <w:p>
+      <w:r>
+        <w:t xml:space="preserve">Note that </w:t>
+      </w:r>
+      <w:r>
+        <w:t xml:space="preserve">the values of </w:t>
+      </w:r>
+      <w:r>
+        <w:t xml:space="preserve">taxonomy characters </w:t>
+      </w:r>
+      <w:r>
+        <w:t>can also be displayed to users along with morphological characters, or even be used for key input, just like any other character (see section on ‘The status column’ below).</w:t>
       </w:r>
     </w:p>
     <w:p>
@@ -5451,7 +5564,7 @@
                     <pic:cNvPicPr/>
                   </pic:nvPicPr>
                   <pic:blipFill>
-                    <a:blip r:embed="rId22">
+                    <a:blip r:embed="rId24">
                       <a:extLst>
                         <a:ext uri="{28A0092B-C50C-407E-A947-70E740481C1C}">
                           <a14:useLocalDpi xmlns:a14="http://schemas.microsoft.com/office/drawing/2010/main" val="0"/>
@@ -5510,19 +5623,16 @@
       </w:r>
       <w:proofErr w:type="spellEnd"/>
       <w:r>
-        <w:t xml:space="preserve"> author, it may not be that meaningful to a user of the visualisations. So in the ‘Label’ column you indicate the text that will appear to a user in place of the character name used in the knowledge-base. If you like, you can frame these labels as short questions – as in the example for the decoration characters in the biscuits knowledge-base. </w:t>
-      </w:r>
+        <w:t xml:space="preserve"> author, it may not be that meaningful to a user of the visualisations. So in the ‘Label’ column you indicate the text that will appear to a user in place of the character name used in the knowledge-base. If you like, you can frame these labels as short questions – as in the example for the decoration characters in the biscuits knowledge-base. Alternatively you can use something simpler and leave the questions for the next column we will discuss – the ‘Help’ column.</w:t>
+      </w:r>
+    </w:p>
+    <w:p>
+      <w:pPr>
+        <w:pStyle w:val="Heading3"/>
+      </w:pPr>
+      <w:bookmarkStart w:id="13" w:name="_Toc475462326"/>
       <w:r>
         <w:lastRenderedPageBreak/>
-        <w:t>Alternatively you can use something simpler and leave the questions for the next column we will discuss – the ‘Help’ column.</w:t>
-      </w:r>
-    </w:p>
-    <w:p>
-      <w:pPr>
-        <w:pStyle w:val="Heading3"/>
-      </w:pPr>
-      <w:bookmarkStart w:id="13" w:name="_Toc475462326"/>
-      <w:r>
         <w:t>The Help column</w:t>
       </w:r>
       <w:bookmarkEnd w:id="13"/>
@@ -5565,7 +5675,7 @@
                     <pic:cNvPicPr/>
                   </pic:nvPicPr>
                   <pic:blipFill>
-                    <a:blip r:embed="rId23">
+                    <a:blip r:embed="rId25">
                       <a:extLst>
                         <a:ext uri="{28A0092B-C50C-407E-A947-70E740481C1C}">
                           <a14:useLocalDpi xmlns:a14="http://schemas.microsoft.com/office/drawing/2010/main" val="0"/>
@@ -5618,7 +5728,7 @@
                     <pic:cNvPicPr/>
                   </pic:nvPicPr>
                   <pic:blipFill>
-                    <a:blip r:embed="rId24"/>
+                    <a:blip r:embed="rId26"/>
                     <a:stretch>
                       <a:fillRect/>
                     </a:stretch>
@@ -5733,7 +5843,7 @@
                           </pic:cNvPicPr>
                         </pic:nvPicPr>
                         <pic:blipFill>
-                          <a:blip r:embed="rId25">
+                          <a:blip r:embed="rId27">
                             <a:extLst>
                               <a:ext uri="{28A0092B-C50C-407E-A947-70E740481C1C}">
                                 <a14:useLocalDpi xmlns:a14="http://schemas.microsoft.com/office/drawing/2010/main" val="0"/>
@@ -5805,7 +5915,7 @@
             <w:pict>
               <v:group w14:anchorId="6E27067D" id="Group 55" o:spid="_x0000_s1026" style="position:absolute;margin-left:231.75pt;margin-top:110.35pt;width:226.35pt;height:161.25pt;z-index:-251620352" coordsize="28746,20478" o:gfxdata="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">
                 <v:shape id="Picture 7" o:spid="_x0000_s1027" type="#_x0000_t75" style="position:absolute;width:28746;height:20478;visibility:visible;mso-wrap-style:square" o:gfxdata="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">
-                  <v:imagedata r:id="rId26" o:title=""/>
+                  <v:imagedata r:id="rId28" o:title=""/>
                   <v:path arrowok="t"/>
                 </v:shape>
                 <v:roundrect id="Rounded Rectangle 53" o:spid="_x0000_s1028" style="position:absolute;left:952;top:12477;width:25051;height:7239;visibility:visible;mso-wrap-style:square;v-text-anchor:middle" arcsize="10923f" o:gfxdata="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" filled="f" strokecolor="red" strokeweight="2pt"/>
@@ -5867,7 +5977,7 @@
                           </pic:cNvPicPr>
                         </pic:nvPicPr>
                         <pic:blipFill>
-                          <a:blip r:embed="rId27">
+                          <a:blip r:embed="rId29">
                             <a:extLst>
                               <a:ext uri="{28A0092B-C50C-407E-A947-70E740481C1C}">
                                 <a14:useLocalDpi xmlns:a14="http://schemas.microsoft.com/office/drawing/2010/main" val="0"/>
@@ -5939,7 +6049,7 @@
             <w:pict>
               <v:group w14:anchorId="7C44224A" id="Group 54" o:spid="_x0000_s1026" style="position:absolute;margin-left:126pt;margin-top:47.35pt;width:334.5pt;height:57pt;z-index:-251622400" coordsize="42481,7239" o:gfxdata="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">
                 <v:shape id="Picture 50" o:spid="_x0000_s1027" type="#_x0000_t75" style="position:absolute;width:42291;height:6477;visibility:visible;mso-wrap-style:square" o:gfxdata="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">
-                  <v:imagedata r:id="rId28" o:title=""/>
+                  <v:imagedata r:id="rId30" o:title=""/>
                   <v:path arrowok="t"/>
                 </v:shape>
                 <v:oval id="Oval 52" o:spid="_x0000_s1028" style="position:absolute;left:37147;top:857;width:5334;height:6382;visibility:visible;mso-wrap-style:square;v-text-anchor:middle" o:gfxdata="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" filled="f" strokecolor="red" strokeweight="2pt"/>
@@ -5986,19 +6096,16 @@
       </w:r>
       <w:proofErr w:type="spellEnd"/>
       <w:r>
-        <w:t xml:space="preserve"> values for the taxon as shown in the illustration on the right. Here you </w:t>
-      </w:r>
+        <w:t xml:space="preserve"> values for the taxon as shown in the illustration on the right. Here you can see values for all characters including those that can be used for character state input (values in bold) and those which are display only (values in normal font weight).</w:t>
+      </w:r>
+    </w:p>
+    <w:p>
+      <w:pPr>
+        <w:pStyle w:val="Heading3"/>
+      </w:pPr>
+      <w:bookmarkStart w:id="15" w:name="_Toc475462328"/>
       <w:r>
         <w:lastRenderedPageBreak/>
-        <w:t>can see values for all characters including those that can be used for character state input (values in bold) and those which are display only (values in normal font weight).</w:t>
-      </w:r>
-    </w:p>
-    <w:p>
-      <w:pPr>
-        <w:pStyle w:val="Heading3"/>
-      </w:pPr>
-      <w:bookmarkStart w:id="15" w:name="_Toc475462328"/>
-      <w:r>
         <w:t xml:space="preserve">The </w:t>
       </w:r>
       <w:proofErr w:type="spellStart"/>
@@ -6049,7 +6156,7 @@
                     <pic:cNvPicPr/>
                   </pic:nvPicPr>
                   <pic:blipFill>
-                    <a:blip r:embed="rId29">
+                    <a:blip r:embed="rId31">
                       <a:extLst>
                         <a:ext uri="{28A0092B-C50C-407E-A947-70E740481C1C}">
                           <a14:useLocalDpi xmlns:a14="http://schemas.microsoft.com/office/drawing/2010/main" val="0"/>
@@ -6176,7 +6283,7 @@
                     <pic:cNvPicPr/>
                   </pic:nvPicPr>
                   <pic:blipFill>
-                    <a:blip r:embed="rId30">
+                    <a:blip r:embed="rId32">
                       <a:extLst>
                         <a:ext uri="{28A0092B-C50C-407E-A947-70E740481C1C}">
                           <a14:useLocalDpi xmlns:a14="http://schemas.microsoft.com/office/drawing/2010/main" val="0"/>
@@ -6375,7 +6482,7 @@
                     <pic:cNvPicPr/>
                   </pic:nvPicPr>
                   <pic:blipFill>
-                    <a:blip r:embed="rId31">
+                    <a:blip r:embed="rId33">
                       <a:extLst>
                         <a:ext uri="{28A0092B-C50C-407E-A947-70E740481C1C}">
                           <a14:useLocalDpi xmlns:a14="http://schemas.microsoft.com/office/drawing/2010/main" val="0"/>
@@ -6451,11 +6558,7 @@
       </w:r>
       <w:proofErr w:type="spellEnd"/>
       <w:r>
-        <w:t xml:space="preserve">’ – it makes for a clearer specification of knowledge and more transparent working of the visualisations. But it can be handy to allow the user </w:t>
-      </w:r>
-      <w:r>
-        <w:lastRenderedPageBreak/>
-        <w:t xml:space="preserve">to ‘hedge their bets’ for text characters that are particularly variable or subjective such as colour. </w:t>
+        <w:t xml:space="preserve">’ – it makes for a clearer specification of knowledge and more transparent working of the visualisations. But it can be handy to allow the user to ‘hedge their bets’ for text characters that are particularly variable or subjective such as colour. </w:t>
       </w:r>
       <w:r>
         <w:rPr>
@@ -6478,6 +6581,7 @@
       </w:pPr>
       <w:bookmarkStart w:id="17" w:name="_Toc475462330"/>
       <w:r>
+        <w:lastRenderedPageBreak/>
         <w:t>The Weight column</w:t>
       </w:r>
       <w:bookmarkEnd w:id="17"/>
@@ -6520,7 +6624,7 @@
                     <pic:cNvPicPr/>
                   </pic:nvPicPr>
                   <pic:blipFill>
-                    <a:blip r:embed="rId32">
+                    <a:blip r:embed="rId34">
                       <a:extLst>
                         <a:ext uri="{28A0092B-C50C-407E-A947-70E740481C1C}">
                           <a14:useLocalDpi xmlns:a14="http://schemas.microsoft.com/office/drawing/2010/main" val="0"/>
@@ -6688,7 +6792,7 @@
                     <pic:cNvPicPr/>
                   </pic:nvPicPr>
                   <pic:blipFill>
-                    <a:blip r:embed="rId33">
+                    <a:blip r:embed="rId35">
                       <a:extLst>
                         <a:ext uri="{28A0092B-C50C-407E-A947-70E740481C1C}">
                           <a14:useLocalDpi xmlns:a14="http://schemas.microsoft.com/office/drawing/2010/main" val="0"/>
@@ -6824,7 +6928,7 @@
                     <pic:cNvPicPr/>
                   </pic:nvPicPr>
                   <pic:blipFill>
-                    <a:blip r:embed="rId34"/>
+                    <a:blip r:embed="rId36"/>
                     <a:stretch>
                       <a:fillRect/>
                     </a:stretch>
@@ -6939,7 +7043,7 @@
                     <pic:cNvPicPr/>
                   </pic:nvPicPr>
                   <pic:blipFill>
-                    <a:blip r:embed="rId35"/>
+                    <a:blip r:embed="rId37"/>
                     <a:stretch>
                       <a:fillRect/>
                     </a:stretch>
@@ -7080,7 +7184,7 @@
                     <pic:cNvPicPr/>
                   </pic:nvPicPr>
                   <pic:blipFill>
-                    <a:blip r:embed="rId36">
+                    <a:blip r:embed="rId38">
                       <a:extLst>
                         <a:ext uri="{28A0092B-C50C-407E-A947-70E740481C1C}">
                           <a14:useLocalDpi xmlns:a14="http://schemas.microsoft.com/office/drawing/2010/main" val="0"/>
@@ -7155,7 +7259,7 @@
                     <pic:cNvPicPr/>
                   </pic:nvPicPr>
                   <pic:blipFill>
-                    <a:blip r:embed="rId37">
+                    <a:blip r:embed="rId39">
                       <a:extLst>
                         <a:ext uri="{28A0092B-C50C-407E-A947-70E740481C1C}">
                           <a14:useLocalDpi xmlns:a14="http://schemas.microsoft.com/office/drawing/2010/main" val="0"/>
@@ -7317,7 +7421,7 @@
                           </pic:cNvPicPr>
                         </pic:nvPicPr>
                         <pic:blipFill>
-                          <a:blip r:embed="rId38">
+                          <a:blip r:embed="rId40">
                             <a:extLst>
                               <a:ext uri="{28A0092B-C50C-407E-A947-70E740481C1C}">
                                 <a14:useLocalDpi xmlns:a14="http://schemas.microsoft.com/office/drawing/2010/main" val="0"/>
@@ -7346,7 +7450,7 @@
                           </pic:cNvPicPr>
                         </pic:nvPicPr>
                         <pic:blipFill>
-                          <a:blip r:embed="rId39">
+                          <a:blip r:embed="rId41">
                             <a:extLst>
                               <a:ext uri="{28A0092B-C50C-407E-A947-70E740481C1C}">
                                 <a14:useLocalDpi xmlns:a14="http://schemas.microsoft.com/office/drawing/2010/main" val="0"/>
@@ -7375,7 +7479,7 @@
                           </pic:cNvPicPr>
                         </pic:nvPicPr>
                         <pic:blipFill>
-                          <a:blip r:embed="rId40">
+                          <a:blip r:embed="rId42">
                             <a:extLst>
                               <a:ext uri="{28A0092B-C50C-407E-A947-70E740481C1C}">
                                 <a14:useLocalDpi xmlns:a14="http://schemas.microsoft.com/office/drawing/2010/main" val="0"/>
@@ -7406,15 +7510,15 @@
             <w:pict>
               <v:group w14:anchorId="3F238121" id="Group 65" o:spid="_x0000_s1026" style="position:absolute;margin-left:201pt;margin-top:0;width:255.75pt;height:279.75pt;z-index:-251611136" coordsize="32480,35528" o:gfxdata="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">
                 <v:shape id="Picture 12" o:spid="_x0000_s1027" type="#_x0000_t75" style="position:absolute;left:8001;top:10287;width:24479;height:12192;visibility:visible;mso-wrap-style:square" o:gfxdata="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">
-                  <v:imagedata r:id="rId41" o:title=""/>
+                  <v:imagedata r:id="rId43" o:title=""/>
                   <v:path arrowok="t"/>
                 </v:shape>
                 <v:shape id="Picture 13" o:spid="_x0000_s1028" type="#_x0000_t75" style="position:absolute;left:8286;top:24098;width:23845;height:11430;visibility:visible;mso-wrap-style:square" o:gfxdata="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">
-                  <v:imagedata r:id="rId42" o:title=""/>
+                  <v:imagedata r:id="rId44" o:title=""/>
                   <v:path arrowok="t"/>
                 </v:shape>
                 <v:shape id="Picture 64" o:spid="_x0000_s1029" type="#_x0000_t75" style="position:absolute;width:32385;height:9906;visibility:visible;mso-wrap-style:square" o:gfxdata="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">
-                  <v:imagedata r:id="rId43" o:title=""/>
+                  <v:imagedata r:id="rId45" o:title=""/>
                   <v:path arrowok="t"/>
                 </v:shape>
                 <w10:wrap type="tight"/>
@@ -7562,7 +7666,7 @@
                     <pic:cNvPicPr/>
                   </pic:nvPicPr>
                   <pic:blipFill>
-                    <a:blip r:embed="rId44">
+                    <a:blip r:embed="rId46">
                       <a:extLst>
                         <a:ext uri="{28A0092B-C50C-407E-A947-70E740481C1C}">
                           <a14:useLocalDpi xmlns:a14="http://schemas.microsoft.com/office/drawing/2010/main" val="0"/>
@@ -7662,7 +7766,7 @@
                     <pic:cNvPicPr/>
                   </pic:nvPicPr>
                   <pic:blipFill>
-                    <a:blip r:embed="rId45">
+                    <a:blip r:embed="rId47">
                       <a:extLst>
                         <a:ext uri="{28A0092B-C50C-407E-A947-70E740481C1C}">
                           <a14:useLocalDpi xmlns:a14="http://schemas.microsoft.com/office/drawing/2010/main" val="0"/>
@@ -7731,7 +7835,7 @@
                     <pic:cNvPicPr/>
                   </pic:nvPicPr>
                   <pic:blipFill>
-                    <a:blip r:embed="rId46">
+                    <a:blip r:embed="rId48">
                       <a:extLst>
                         <a:ext uri="{28A0092B-C50C-407E-A947-70E740481C1C}">
                           <a14:useLocalDpi xmlns:a14="http://schemas.microsoft.com/office/drawing/2010/main" val="0"/>
@@ -7832,7 +7936,7 @@
                     <pic:cNvPicPr/>
                   </pic:nvPicPr>
                   <pic:blipFill>
-                    <a:blip r:embed="rId47"/>
+                    <a:blip r:embed="rId49"/>
                     <a:stretch>
                       <a:fillRect/>
                     </a:stretch>
@@ -7969,7 +8073,7 @@
                     <pic:cNvPicPr/>
                   </pic:nvPicPr>
                   <pic:blipFill>
-                    <a:blip r:embed="rId48">
+                    <a:blip r:embed="rId50">
                       <a:extLst>
                         <a:ext uri="{28A0092B-C50C-407E-A947-70E740481C1C}">
                           <a14:useLocalDpi xmlns:a14="http://schemas.microsoft.com/office/drawing/2010/main" val="0"/>
@@ -8053,7 +8157,7 @@
                     <pic:cNvPicPr/>
                   </pic:nvPicPr>
                   <pic:blipFill>
-                    <a:blip r:embed="rId49">
+                    <a:blip r:embed="rId51">
                       <a:extLst>
                         <a:ext uri="{28A0092B-C50C-407E-A947-70E740481C1C}">
                           <a14:useLocalDpi xmlns:a14="http://schemas.microsoft.com/office/drawing/2010/main" val="0"/>
@@ -8172,7 +8276,7 @@
                     <pic:cNvPicPr/>
                   </pic:nvPicPr>
                   <pic:blipFill>
-                    <a:blip r:embed="rId50"/>
+                    <a:blip r:embed="rId52"/>
                     <a:stretch>
                       <a:fillRect/>
                     </a:stretch>
@@ -8242,7 +8346,7 @@
                     <pic:cNvPicPr/>
                   </pic:nvPicPr>
                   <pic:blipFill>
-                    <a:blip r:embed="rId51">
+                    <a:blip r:embed="rId53">
                       <a:extLst>
                         <a:ext uri="{28A0092B-C50C-407E-A947-70E740481C1C}">
                           <a14:useLocalDpi xmlns:a14="http://schemas.microsoft.com/office/drawing/2010/main" val="0"/>
@@ -8356,7 +8460,7 @@
                     <pic:cNvPicPr/>
                   </pic:nvPicPr>
                   <pic:blipFill>
-                    <a:blip r:embed="rId52"/>
+                    <a:blip r:embed="rId54"/>
                     <a:stretch>
                       <a:fillRect/>
                     </a:stretch>
@@ -8476,7 +8580,7 @@
                     <pic:cNvPicPr/>
                   </pic:nvPicPr>
                   <pic:blipFill>
-                    <a:blip r:embed="rId53"/>
+                    <a:blip r:embed="rId55"/>
                     <a:stretch>
                       <a:fillRect/>
                     </a:stretch>
@@ -8532,7 +8636,7 @@
                     <pic:cNvPicPr/>
                   </pic:nvPicPr>
                   <pic:blipFill>
-                    <a:blip r:embed="rId54"/>
+                    <a:blip r:embed="rId56"/>
                     <a:stretch>
                       <a:fillRect/>
                     </a:stretch>
@@ -8665,7 +8769,7 @@
                     <pic:cNvPicPr/>
                   </pic:nvPicPr>
                   <pic:blipFill>
-                    <a:blip r:embed="rId55"/>
+                    <a:blip r:embed="rId57"/>
                     <a:stretch>
                       <a:fillRect/>
                     </a:stretch>
@@ -8904,7 +9008,7 @@
                     <pic:cNvPicPr/>
                   </pic:nvPicPr>
                   <pic:blipFill>
-                    <a:blip r:embed="rId56"/>
+                    <a:blip r:embed="rId58"/>
                     <a:stretch>
                       <a:fillRect/>
                     </a:stretch>
@@ -9010,7 +9114,7 @@
                     </pic:cNvPicPr>
                   </pic:nvPicPr>
                   <pic:blipFill>
-                    <a:blip r:embed="rId57">
+                    <a:blip r:embed="rId59">
                       <a:extLst>
                         <a:ext uri="{28A0092B-C50C-407E-A947-70E740481C1C}">
                           <a14:useLocalDpi xmlns:a14="http://schemas.microsoft.com/office/drawing/2010/main" val="0"/>
@@ -9142,7 +9246,7 @@
         </w:rPr>
         <w:t xml:space="preserve"> Framework for ID visualisations). Field Studies Council. Preston Montford, Shrewsbury. Accessed Wed Nov 23 2016. </w:t>
       </w:r>
-      <w:hyperlink r:id="rId58" w:history="1">
+      <w:hyperlink r:id="rId60" w:history="1">
         <w:r>
           <w:rPr>
             <w:rStyle w:val="Hyperlink"/>
@@ -9239,7 +9343,7 @@
                     <pic:cNvPicPr/>
                   </pic:nvPicPr>
                   <pic:blipFill>
-                    <a:blip r:embed="rId59"/>
+                    <a:blip r:embed="rId61"/>
                     <a:stretch>
                       <a:fillRect/>
                     </a:stretch>
@@ -9318,7 +9422,7 @@
                     <pic:cNvPicPr/>
                   </pic:nvPicPr>
                   <pic:blipFill>
-                    <a:blip r:embed="rId60"/>
+                    <a:blip r:embed="rId62"/>
                     <a:stretch>
                       <a:fillRect/>
                     </a:stretch>
@@ -9712,7 +9816,7 @@
                     <pic:cNvPicPr/>
                   </pic:nvPicPr>
                   <pic:blipFill>
-                    <a:blip r:embed="rId61">
+                    <a:blip r:embed="rId63">
                       <a:extLst>
                         <a:ext uri="{28A0092B-C50C-407E-A947-70E740481C1C}">
                           <a14:useLocalDpi xmlns:a14="http://schemas.microsoft.com/office/drawing/2010/main" val="0"/>
@@ -9839,7 +9943,7 @@
                     <pic:cNvPicPr/>
                   </pic:nvPicPr>
                   <pic:blipFill>
-                    <a:blip r:embed="rId62"/>
+                    <a:blip r:embed="rId64"/>
                     <a:stretch>
                       <a:fillRect/>
                     </a:stretch>
@@ -9902,7 +10006,7 @@
                     <pic:cNvPicPr/>
                   </pic:nvPicPr>
                   <pic:blipFill>
-                    <a:blip r:embed="rId63"/>
+                    <a:blip r:embed="rId65"/>
                     <a:stretch>
                       <a:fillRect/>
                     </a:stretch>
@@ -10097,9 +10201,9 @@
     </w:p>
     <w:p/>
     <w:sectPr>
-      <w:headerReference w:type="even" r:id="rId64"/>
-      <w:footerReference w:type="default" r:id="rId65"/>
-      <w:headerReference w:type="first" r:id="rId66"/>
+      <w:headerReference w:type="even" r:id="rId66"/>
+      <w:footerReference w:type="default" r:id="rId67"/>
+      <w:headerReference w:type="first" r:id="rId68"/>
       <w:pgSz w:w="11906" w:h="16838"/>
       <w:pgMar w:top="1440" w:right="1440" w:bottom="1440" w:left="1440" w:header="708" w:footer="708" w:gutter="0"/>
       <w:cols w:space="708"/>
@@ -10202,7 +10306,7 @@
                 <w:b/>
                 <w:noProof/>
               </w:rPr>
-              <w:t>2</w:t>
+              <w:t>7</w:t>
             </w:r>
             <w:r>
               <w:rPr>
@@ -10242,7 +10346,7 @@
                 <w:b/>
                 <w:noProof/>
               </w:rPr>
-              <w:t>23</w:t>
+              <w:t>24</w:t>
             </w:r>
             <w:r>
               <w:rPr>
@@ -10368,16 +10472,16 @@
       <w:t xml:space="preserve">This version edited: </w:t>
     </w:r>
     <w:r>
-      <w:t>21</w:t>
+      <w:t>25</w:t>
     </w:r>
     <w:r>
       <w:rPr>
         <w:vertAlign w:val="superscript"/>
       </w:rPr>
-      <w:t>st</w:t>
+      <w:t>th</w:t>
     </w:r>
     <w:r>
-      <w:t xml:space="preserve"> February</w:t>
+      <w:t xml:space="preserve"> May</w:t>
     </w:r>
     <w:r>
       <w:t xml:space="preserve"> 201</w:t>
@@ -14908,7 +15012,7 @@
 </file>
 
 <file path=customXml/itemProps1.xml><?xml version="1.0" encoding="utf-8"?>
-<ds:datastoreItem xmlns:ds="http://schemas.openxmlformats.org/officeDocument/2006/customXml" ds:itemID="{29D532DE-B8E0-4254-B653-2C5FEC74ABAE}">
+<ds:datastoreItem xmlns:ds="http://schemas.openxmlformats.org/officeDocument/2006/customXml" ds:itemID="{9AEF7DDA-40E9-413A-B2DA-7AD5D05B3749}">
   <ds:schemaRefs>
     <ds:schemaRef ds:uri="http://schemas.openxmlformats.org/officeDocument/2006/bibliography"/>
   </ds:schemaRefs>

</xml_diff>

<commit_message>
Final changes ready for release 1.4.0.
</commit_message>
<xml_diff>
--- a/documentation/Building a knowledge-base.docx
+++ b/documentation/Building a knowledge-base.docx
@@ -544,8 +544,8 @@
         </w:sectPr>
       </w:pPr>
     </w:p>
-    <w:bookmarkStart w:id="0" w:name="_Ref395180622" w:displacedByCustomXml="next"/>
-    <w:bookmarkStart w:id="1" w:name="_Toc475462315" w:displacedByCustomXml="next"/>
+    <w:bookmarkStart w:id="0" w:name="_Toc487794003" w:displacedByCustomXml="next"/>
+    <w:bookmarkStart w:id="1" w:name="_Ref395180622" w:displacedByCustomXml="next"/>
     <w:sdt>
       <w:sdtPr>
         <w:rPr>
@@ -595,7 +595,7 @@
           <w:r>
             <w:fldChar w:fldCharType="separate"/>
           </w:r>
-          <w:hyperlink w:anchor="_Toc475462315" w:history="1">
+          <w:hyperlink w:anchor="_Toc487794003" w:history="1">
             <w:r>
               <w:rPr>
                 <w:rStyle w:val="Hyperlink"/>
@@ -637,7 +637,7 @@
                 <w:noProof/>
                 <w:webHidden/>
               </w:rPr>
-              <w:instrText xml:space="preserve"> PAGEREF _Toc475462315 \h </w:instrText>
+              <w:instrText xml:space="preserve"> PAGEREF _Toc487794003 \h </w:instrText>
             </w:r>
             <w:r>
               <w:rPr>
@@ -680,7 +680,7 @@
               <w:lang w:eastAsia="en-GB"/>
             </w:rPr>
           </w:pPr>
-          <w:hyperlink w:anchor="_Toc475462316" w:history="1">
+          <w:hyperlink w:anchor="_Toc487794004" w:history="1">
             <w:r>
               <w:rPr>
                 <w:rStyle w:val="Hyperlink"/>
@@ -722,7 +722,7 @@
                 <w:noProof/>
                 <w:webHidden/>
               </w:rPr>
-              <w:instrText xml:space="preserve"> PAGEREF _Toc475462316 \h </w:instrText>
+              <w:instrText xml:space="preserve"> PAGEREF _Toc487794004 \h </w:instrText>
             </w:r>
             <w:r>
               <w:rPr>
@@ -765,7 +765,7 @@
               <w:lang w:eastAsia="en-GB"/>
             </w:rPr>
           </w:pPr>
-          <w:hyperlink w:anchor="_Toc475462317" w:history="1">
+          <w:hyperlink w:anchor="_Toc487794005" w:history="1">
             <w:r>
               <w:rPr>
                 <w:rStyle w:val="Hyperlink"/>
@@ -807,7 +807,7 @@
                 <w:noProof/>
                 <w:webHidden/>
               </w:rPr>
-              <w:instrText xml:space="preserve"> PAGEREF _Toc475462317 \h </w:instrText>
+              <w:instrText xml:space="preserve"> PAGEREF _Toc487794005 \h </w:instrText>
             </w:r>
             <w:r>
               <w:rPr>
@@ -851,7 +851,7 @@
               <w:lang w:eastAsia="en-GB"/>
             </w:rPr>
           </w:pPr>
-          <w:hyperlink w:anchor="_Toc475462318" w:history="1">
+          <w:hyperlink w:anchor="_Toc487794006" w:history="1">
             <w:r>
               <w:rPr>
                 <w:rStyle w:val="Hyperlink"/>
@@ -893,7 +893,7 @@
                 <w:noProof/>
                 <w:webHidden/>
               </w:rPr>
-              <w:instrText xml:space="preserve"> PAGEREF _Toc475462318 \h </w:instrText>
+              <w:instrText xml:space="preserve"> PAGEREF _Toc487794006 \h </w:instrText>
             </w:r>
             <w:r>
               <w:rPr>
@@ -937,7 +937,7 @@
               <w:lang w:eastAsia="en-GB"/>
             </w:rPr>
           </w:pPr>
-          <w:hyperlink w:anchor="_Toc475462319" w:history="1">
+          <w:hyperlink w:anchor="_Toc487794007" w:history="1">
             <w:r>
               <w:rPr>
                 <w:rStyle w:val="Hyperlink"/>
@@ -979,7 +979,7 @@
                 <w:noProof/>
                 <w:webHidden/>
               </w:rPr>
-              <w:instrText xml:space="preserve"> PAGEREF _Toc475462319 \h </w:instrText>
+              <w:instrText xml:space="preserve"> PAGEREF _Toc487794007 \h </w:instrText>
             </w:r>
             <w:r>
               <w:rPr>
@@ -1023,7 +1023,7 @@
               <w:lang w:eastAsia="en-GB"/>
             </w:rPr>
           </w:pPr>
-          <w:hyperlink w:anchor="_Toc475462320" w:history="1">
+          <w:hyperlink w:anchor="_Toc487794008" w:history="1">
             <w:r>
               <w:rPr>
                 <w:rStyle w:val="Hyperlink"/>
@@ -1065,7 +1065,7 @@
                 <w:noProof/>
                 <w:webHidden/>
               </w:rPr>
-              <w:instrText xml:space="preserve"> PAGEREF _Toc475462320 \h </w:instrText>
+              <w:instrText xml:space="preserve"> PAGEREF _Toc487794008 \h </w:instrText>
             </w:r>
             <w:r>
               <w:rPr>
@@ -1109,7 +1109,7 @@
               <w:lang w:eastAsia="en-GB"/>
             </w:rPr>
           </w:pPr>
-          <w:hyperlink w:anchor="_Toc475462321" w:history="1">
+          <w:hyperlink w:anchor="_Toc487794009" w:history="1">
             <w:r>
               <w:rPr>
                 <w:rStyle w:val="Hyperlink"/>
@@ -1151,7 +1151,7 @@
                 <w:noProof/>
                 <w:webHidden/>
               </w:rPr>
-              <w:instrText xml:space="preserve"> PAGEREF _Toc475462321 \h </w:instrText>
+              <w:instrText xml:space="preserve"> PAGEREF _Toc487794009 \h </w:instrText>
             </w:r>
             <w:r>
               <w:rPr>
@@ -1195,7 +1195,7 @@
               <w:lang w:eastAsia="en-GB"/>
             </w:rPr>
           </w:pPr>
-          <w:hyperlink w:anchor="_Toc475462322" w:history="1">
+          <w:hyperlink w:anchor="_Toc487794010" w:history="1">
             <w:r>
               <w:rPr>
                 <w:rStyle w:val="Hyperlink"/>
@@ -1216,6 +1216,92 @@
                 <w:rStyle w:val="Hyperlink"/>
                 <w:noProof/>
               </w:rPr>
+              <w:t>Ordinal character state values</w:t>
+            </w:r>
+            <w:r>
+              <w:rPr>
+                <w:noProof/>
+                <w:webHidden/>
+              </w:rPr>
+              <w:tab/>
+            </w:r>
+            <w:r>
+              <w:rPr>
+                <w:noProof/>
+                <w:webHidden/>
+              </w:rPr>
+              <w:fldChar w:fldCharType="begin"/>
+            </w:r>
+            <w:r>
+              <w:rPr>
+                <w:noProof/>
+                <w:webHidden/>
+              </w:rPr>
+              <w:instrText xml:space="preserve"> PAGEREF _Toc487794010 \h </w:instrText>
+            </w:r>
+            <w:r>
+              <w:rPr>
+                <w:noProof/>
+                <w:webHidden/>
+              </w:rPr>
+            </w:r>
+            <w:r>
+              <w:rPr>
+                <w:noProof/>
+                <w:webHidden/>
+              </w:rPr>
+              <w:fldChar w:fldCharType="separate"/>
+            </w:r>
+            <w:r>
+              <w:rPr>
+                <w:noProof/>
+                <w:webHidden/>
+              </w:rPr>
+              <w:t>6</w:t>
+            </w:r>
+            <w:r>
+              <w:rPr>
+                <w:noProof/>
+                <w:webHidden/>
+              </w:rPr>
+              <w:fldChar w:fldCharType="end"/>
+            </w:r>
+          </w:hyperlink>
+        </w:p>
+        <w:p>
+          <w:pPr>
+            <w:pStyle w:val="TOC3"/>
+            <w:tabs>
+              <w:tab w:val="left" w:pos="1320"/>
+              <w:tab w:val="right" w:leader="dot" w:pos="9016"/>
+            </w:tabs>
+            <w:rPr>
+              <w:rFonts w:eastAsiaTheme="minorEastAsia"/>
+              <w:noProof/>
+              <w:lang w:eastAsia="en-GB"/>
+            </w:rPr>
+          </w:pPr>
+          <w:hyperlink w:anchor="_Toc487794011" w:history="1">
+            <w:r>
+              <w:rPr>
+                <w:rStyle w:val="Hyperlink"/>
+                <w:noProof/>
+              </w:rPr>
+              <w:t>3.1.5</w:t>
+            </w:r>
+            <w:r>
+              <w:rPr>
+                <w:rFonts w:eastAsiaTheme="minorEastAsia"/>
+                <w:noProof/>
+                <w:lang w:eastAsia="en-GB"/>
+              </w:rPr>
+              <w:tab/>
+            </w:r>
+            <w:r>
+              <w:rPr>
+                <w:rStyle w:val="Hyperlink"/>
+                <w:noProof/>
+              </w:rPr>
               <w:t>Special character state values</w:t>
             </w:r>
             <w:r>
@@ -1237,7 +1323,7 @@
                 <w:noProof/>
                 <w:webHidden/>
               </w:rPr>
-              <w:instrText xml:space="preserve"> PAGEREF _Toc475462322 \h </w:instrText>
+              <w:instrText xml:space="preserve"> PAGEREF _Toc487794011 \h </w:instrText>
             </w:r>
             <w:r>
               <w:rPr>
@@ -1257,7 +1343,93 @@
                 <w:noProof/>
                 <w:webHidden/>
               </w:rPr>
-              <w:t>6</w:t>
+              <w:t>7</w:t>
+            </w:r>
+            <w:r>
+              <w:rPr>
+                <w:noProof/>
+                <w:webHidden/>
+              </w:rPr>
+              <w:fldChar w:fldCharType="end"/>
+            </w:r>
+          </w:hyperlink>
+        </w:p>
+        <w:p>
+          <w:pPr>
+            <w:pStyle w:val="TOC3"/>
+            <w:tabs>
+              <w:tab w:val="left" w:pos="1320"/>
+              <w:tab w:val="right" w:leader="dot" w:pos="9016"/>
+            </w:tabs>
+            <w:rPr>
+              <w:rFonts w:eastAsiaTheme="minorEastAsia"/>
+              <w:noProof/>
+              <w:lang w:eastAsia="en-GB"/>
+            </w:rPr>
+          </w:pPr>
+          <w:hyperlink w:anchor="_Toc487794012" w:history="1">
+            <w:r>
+              <w:rPr>
+                <w:rStyle w:val="Hyperlink"/>
+                <w:noProof/>
+              </w:rPr>
+              <w:t>3.1.6</w:t>
+            </w:r>
+            <w:r>
+              <w:rPr>
+                <w:rFonts w:eastAsiaTheme="minorEastAsia"/>
+                <w:noProof/>
+                <w:lang w:eastAsia="en-GB"/>
+              </w:rPr>
+              <w:tab/>
+            </w:r>
+            <w:r>
+              <w:rPr>
+                <w:rStyle w:val="Hyperlink"/>
+                <w:noProof/>
+              </w:rPr>
+              <w:t>Describing taxonomy in a knowledge-base</w:t>
+            </w:r>
+            <w:r>
+              <w:rPr>
+                <w:noProof/>
+                <w:webHidden/>
+              </w:rPr>
+              <w:tab/>
+            </w:r>
+            <w:r>
+              <w:rPr>
+                <w:noProof/>
+                <w:webHidden/>
+              </w:rPr>
+              <w:fldChar w:fldCharType="begin"/>
+            </w:r>
+            <w:r>
+              <w:rPr>
+                <w:noProof/>
+                <w:webHidden/>
+              </w:rPr>
+              <w:instrText xml:space="preserve"> PAGEREF _Toc487794012 \h </w:instrText>
+            </w:r>
+            <w:r>
+              <w:rPr>
+                <w:noProof/>
+                <w:webHidden/>
+              </w:rPr>
+            </w:r>
+            <w:r>
+              <w:rPr>
+                <w:noProof/>
+                <w:webHidden/>
+              </w:rPr>
+              <w:fldChar w:fldCharType="separate"/>
+            </w:r>
+            <w:r>
+              <w:rPr>
+                <w:noProof/>
+                <w:webHidden/>
+              </w:rPr>
+              <w:t>7</w:t>
             </w:r>
             <w:r>
               <w:rPr>
@@ -1281,7 +1453,7 @@
               <w:lang w:eastAsia="en-GB"/>
             </w:rPr>
           </w:pPr>
-          <w:hyperlink w:anchor="_Toc475462323" w:history="1">
+          <w:hyperlink w:anchor="_Toc487794013" w:history="1">
             <w:r>
               <w:rPr>
                 <w:rStyle w:val="Hyperlink"/>
@@ -1323,7 +1495,7 @@
                 <w:noProof/>
                 <w:webHidden/>
               </w:rPr>
-              <w:instrText xml:space="preserve"> PAGEREF _Toc475462323 \h </w:instrText>
+              <w:instrText xml:space="preserve"> PAGEREF _Toc487794013 \h </w:instrText>
             </w:r>
             <w:r>
               <w:rPr>
@@ -1343,7 +1515,7 @@
                 <w:noProof/>
                 <w:webHidden/>
               </w:rPr>
-              <w:t>7</w:t>
+              <w:t>8</w:t>
             </w:r>
             <w:r>
               <w:rPr>
@@ -1367,7 +1539,7 @@
               <w:lang w:eastAsia="en-GB"/>
             </w:rPr>
           </w:pPr>
-          <w:hyperlink w:anchor="_Toc475462324" w:history="1">
+          <w:hyperlink w:anchor="_Toc487794014" w:history="1">
             <w:r>
               <w:rPr>
                 <w:rStyle w:val="Hyperlink"/>
@@ -1409,7 +1581,7 @@
                 <w:noProof/>
                 <w:webHidden/>
               </w:rPr>
-              <w:instrText xml:space="preserve"> PAGEREF _Toc475462324 \h </w:instrText>
+              <w:instrText xml:space="preserve"> PAGEREF _Toc487794014 \h </w:instrText>
             </w:r>
             <w:r>
               <w:rPr>
@@ -1429,7 +1601,7 @@
                 <w:noProof/>
                 <w:webHidden/>
               </w:rPr>
-              <w:t>7</w:t>
+              <w:t>9</w:t>
             </w:r>
             <w:r>
               <w:rPr>
@@ -1453,7 +1625,7 @@
               <w:lang w:eastAsia="en-GB"/>
             </w:rPr>
           </w:pPr>
-          <w:hyperlink w:anchor="_Toc475462325" w:history="1">
+          <w:hyperlink w:anchor="_Toc487794015" w:history="1">
             <w:r>
               <w:rPr>
                 <w:rStyle w:val="Hyperlink"/>
@@ -1495,7 +1667,7 @@
                 <w:noProof/>
                 <w:webHidden/>
               </w:rPr>
-              <w:instrText xml:space="preserve"> PAGEREF _Toc475462325 \h </w:instrText>
+              <w:instrText xml:space="preserve"> PAGEREF _Toc487794015 \h </w:instrText>
             </w:r>
             <w:r>
               <w:rPr>
@@ -1515,7 +1687,7 @@
                 <w:noProof/>
                 <w:webHidden/>
               </w:rPr>
-              <w:t>7</w:t>
+              <w:t>9</w:t>
             </w:r>
             <w:r>
               <w:rPr>
@@ -1539,7 +1711,7 @@
               <w:lang w:eastAsia="en-GB"/>
             </w:rPr>
           </w:pPr>
-          <w:hyperlink w:anchor="_Toc475462326" w:history="1">
+          <w:hyperlink w:anchor="_Toc487794016" w:history="1">
             <w:r>
               <w:rPr>
                 <w:rStyle w:val="Hyperlink"/>
@@ -1581,7 +1753,7 @@
                 <w:noProof/>
                 <w:webHidden/>
               </w:rPr>
-              <w:instrText xml:space="preserve"> PAGEREF _Toc475462326 \h </w:instrText>
+              <w:instrText xml:space="preserve"> PAGEREF _Toc487794016 \h </w:instrText>
             </w:r>
             <w:r>
               <w:rPr>
@@ -1601,7 +1773,7 @@
                 <w:noProof/>
                 <w:webHidden/>
               </w:rPr>
-              <w:t>8</w:t>
+              <w:t>10</w:t>
             </w:r>
             <w:r>
               <w:rPr>
@@ -1625,7 +1797,7 @@
               <w:lang w:eastAsia="en-GB"/>
             </w:rPr>
           </w:pPr>
-          <w:hyperlink w:anchor="_Toc475462327" w:history="1">
+          <w:hyperlink w:anchor="_Toc487794017" w:history="1">
             <w:r>
               <w:rPr>
                 <w:rStyle w:val="Hyperlink"/>
@@ -1667,7 +1839,7 @@
                 <w:noProof/>
                 <w:webHidden/>
               </w:rPr>
-              <w:instrText xml:space="preserve"> PAGEREF _Toc475462327 \h </w:instrText>
+              <w:instrText xml:space="preserve"> PAGEREF _Toc487794017 \h </w:instrText>
             </w:r>
             <w:r>
               <w:rPr>
@@ -1687,7 +1859,7 @@
                 <w:noProof/>
                 <w:webHidden/>
               </w:rPr>
-              <w:t>8</w:t>
+              <w:t>10</w:t>
             </w:r>
             <w:r>
               <w:rPr>
@@ -1711,7 +1883,7 @@
               <w:lang w:eastAsia="en-GB"/>
             </w:rPr>
           </w:pPr>
-          <w:hyperlink w:anchor="_Toc475462328" w:history="1">
+          <w:hyperlink w:anchor="_Toc487794018" w:history="1">
             <w:r>
               <w:rPr>
                 <w:rStyle w:val="Hyperlink"/>
@@ -1753,7 +1925,7 @@
                 <w:noProof/>
                 <w:webHidden/>
               </w:rPr>
-              <w:instrText xml:space="preserve"> PAGEREF _Toc475462328 \h </w:instrText>
+              <w:instrText xml:space="preserve"> PAGEREF _Toc487794018 \h </w:instrText>
             </w:r>
             <w:r>
               <w:rPr>
@@ -1773,7 +1945,7 @@
                 <w:noProof/>
                 <w:webHidden/>
               </w:rPr>
-              <w:t>9</w:t>
+              <w:t>11</w:t>
             </w:r>
             <w:r>
               <w:rPr>
@@ -1797,7 +1969,7 @@
               <w:lang w:eastAsia="en-GB"/>
             </w:rPr>
           </w:pPr>
-          <w:hyperlink w:anchor="_Toc475462329" w:history="1">
+          <w:hyperlink w:anchor="_Toc487794019" w:history="1">
             <w:r>
               <w:rPr>
                 <w:rStyle w:val="Hyperlink"/>
@@ -1839,7 +2011,7 @@
                 <w:noProof/>
                 <w:webHidden/>
               </w:rPr>
-              <w:instrText xml:space="preserve"> PAGEREF _Toc475462329 \h </w:instrText>
+              <w:instrText xml:space="preserve"> PAGEREF _Toc487794019 \h </w:instrText>
             </w:r>
             <w:r>
               <w:rPr>
@@ -1859,7 +2031,7 @@
                 <w:noProof/>
                 <w:webHidden/>
               </w:rPr>
-              <w:t>9</w:t>
+              <w:t>11</w:t>
             </w:r>
             <w:r>
               <w:rPr>
@@ -1883,7 +2055,7 @@
               <w:lang w:eastAsia="en-GB"/>
             </w:rPr>
           </w:pPr>
-          <w:hyperlink w:anchor="_Toc475462330" w:history="1">
+          <w:hyperlink w:anchor="_Toc487794020" w:history="1">
             <w:r>
               <w:rPr>
                 <w:rStyle w:val="Hyperlink"/>
@@ -1925,7 +2097,7 @@
                 <w:noProof/>
                 <w:webHidden/>
               </w:rPr>
-              <w:instrText xml:space="preserve"> PAGEREF _Toc475462330 \h </w:instrText>
+              <w:instrText xml:space="preserve"> PAGEREF _Toc487794020 \h </w:instrText>
             </w:r>
             <w:r>
               <w:rPr>
@@ -1945,7 +2117,7 @@
                 <w:noProof/>
                 <w:webHidden/>
               </w:rPr>
-              <w:t>10</w:t>
+              <w:t>12</w:t>
             </w:r>
             <w:r>
               <w:rPr>
@@ -1969,7 +2141,7 @@
               <w:lang w:eastAsia="en-GB"/>
             </w:rPr>
           </w:pPr>
-          <w:hyperlink w:anchor="_Toc475462331" w:history="1">
+          <w:hyperlink w:anchor="_Toc487794021" w:history="1">
             <w:r>
               <w:rPr>
                 <w:rStyle w:val="Hyperlink"/>
@@ -2011,7 +2183,7 @@
                 <w:noProof/>
                 <w:webHidden/>
               </w:rPr>
-              <w:instrText xml:space="preserve"> PAGEREF _Toc475462331 \h </w:instrText>
+              <w:instrText xml:space="preserve"> PAGEREF _Toc487794021 \h </w:instrText>
             </w:r>
             <w:r>
               <w:rPr>
@@ -2031,7 +2203,7 @@
                 <w:noProof/>
                 <w:webHidden/>
               </w:rPr>
-              <w:t>10</w:t>
+              <w:t>12</w:t>
             </w:r>
             <w:r>
               <w:rPr>
@@ -2055,7 +2227,7 @@
               <w:lang w:eastAsia="en-GB"/>
             </w:rPr>
           </w:pPr>
-          <w:hyperlink w:anchor="_Toc475462332" w:history="1">
+          <w:hyperlink w:anchor="_Toc487794022" w:history="1">
             <w:r>
               <w:rPr>
                 <w:rStyle w:val="Hyperlink"/>
@@ -2097,7 +2269,7 @@
                 <w:noProof/>
                 <w:webHidden/>
               </w:rPr>
-              <w:instrText xml:space="preserve"> PAGEREF _Toc475462332 \h </w:instrText>
+              <w:instrText xml:space="preserve"> PAGEREF _Toc487794022 \h </w:instrText>
             </w:r>
             <w:r>
               <w:rPr>
@@ -2117,7 +2289,7 @@
                 <w:noProof/>
                 <w:webHidden/>
               </w:rPr>
-              <w:t>11</w:t>
+              <w:t>14</w:t>
             </w:r>
             <w:r>
               <w:rPr>
@@ -2141,7 +2313,7 @@
               <w:lang w:eastAsia="en-GB"/>
             </w:rPr>
           </w:pPr>
-          <w:hyperlink w:anchor="_Toc475462333" w:history="1">
+          <w:hyperlink w:anchor="_Toc487794023" w:history="1">
             <w:r>
               <w:rPr>
                 <w:rStyle w:val="Hyperlink"/>
@@ -2183,7 +2355,7 @@
                 <w:noProof/>
                 <w:webHidden/>
               </w:rPr>
-              <w:instrText xml:space="preserve"> PAGEREF _Toc475462333 \h </w:instrText>
+              <w:instrText xml:space="preserve"> PAGEREF _Toc487794023 \h </w:instrText>
             </w:r>
             <w:r>
               <w:rPr>
@@ -2203,7 +2375,7 @@
                 <w:noProof/>
                 <w:webHidden/>
               </w:rPr>
-              <w:t>12</w:t>
+              <w:t>15</w:t>
             </w:r>
             <w:r>
               <w:rPr>
@@ -2227,7 +2399,7 @@
               <w:lang w:eastAsia="en-GB"/>
             </w:rPr>
           </w:pPr>
-          <w:hyperlink w:anchor="_Toc475462334" w:history="1">
+          <w:hyperlink w:anchor="_Toc487794024" w:history="1">
             <w:r>
               <w:rPr>
                 <w:rStyle w:val="Hyperlink"/>
@@ -2269,7 +2441,7 @@
                 <w:noProof/>
                 <w:webHidden/>
               </w:rPr>
-              <w:instrText xml:space="preserve"> PAGEREF _Toc475462334 \h </w:instrText>
+              <w:instrText xml:space="preserve"> PAGEREF _Toc487794024 \h </w:instrText>
             </w:r>
             <w:r>
               <w:rPr>
@@ -2289,7 +2461,7 @@
                 <w:noProof/>
                 <w:webHidden/>
               </w:rPr>
-              <w:t>12</w:t>
+              <w:t>15</w:t>
             </w:r>
             <w:r>
               <w:rPr>
@@ -2313,7 +2485,7 @@
               <w:lang w:eastAsia="en-GB"/>
             </w:rPr>
           </w:pPr>
-          <w:hyperlink w:anchor="_Toc475462335" w:history="1">
+          <w:hyperlink w:anchor="_Toc487794025" w:history="1">
             <w:r>
               <w:rPr>
                 <w:rStyle w:val="Hyperlink"/>
@@ -2355,7 +2527,7 @@
                 <w:noProof/>
                 <w:webHidden/>
               </w:rPr>
-              <w:instrText xml:space="preserve"> PAGEREF _Toc475462335 \h </w:instrText>
+              <w:instrText xml:space="preserve"> PAGEREF _Toc487794025 \h </w:instrText>
             </w:r>
             <w:r>
               <w:rPr>
@@ -2375,7 +2547,7 @@
                 <w:noProof/>
                 <w:webHidden/>
               </w:rPr>
-              <w:t>13</w:t>
+              <w:t>16</w:t>
             </w:r>
             <w:r>
               <w:rPr>
@@ -2399,7 +2571,7 @@
               <w:lang w:eastAsia="en-GB"/>
             </w:rPr>
           </w:pPr>
-          <w:hyperlink w:anchor="_Toc475462336" w:history="1">
+          <w:hyperlink w:anchor="_Toc487794026" w:history="1">
             <w:r>
               <w:rPr>
                 <w:rStyle w:val="Hyperlink"/>
@@ -2441,7 +2613,7 @@
                 <w:noProof/>
                 <w:webHidden/>
               </w:rPr>
-              <w:instrText xml:space="preserve"> PAGEREF _Toc475462336 \h </w:instrText>
+              <w:instrText xml:space="preserve"> PAGEREF _Toc487794026 \h </w:instrText>
             </w:r>
             <w:r>
               <w:rPr>
@@ -2461,7 +2633,7 @@
                 <w:noProof/>
                 <w:webHidden/>
               </w:rPr>
-              <w:t>13</w:t>
+              <w:t>16</w:t>
             </w:r>
             <w:r>
               <w:rPr>
@@ -2485,7 +2657,7 @@
               <w:lang w:eastAsia="en-GB"/>
             </w:rPr>
           </w:pPr>
-          <w:hyperlink w:anchor="_Toc475462337" w:history="1">
+          <w:hyperlink w:anchor="_Toc487794027" w:history="1">
             <w:r>
               <w:rPr>
                 <w:rStyle w:val="Hyperlink"/>
@@ -2527,7 +2699,7 @@
                 <w:noProof/>
                 <w:webHidden/>
               </w:rPr>
-              <w:instrText xml:space="preserve"> PAGEREF _Toc475462337 \h </w:instrText>
+              <w:instrText xml:space="preserve"> PAGEREF _Toc487794027 \h </w:instrText>
             </w:r>
             <w:r>
               <w:rPr>
@@ -2547,7 +2719,7 @@
                 <w:noProof/>
                 <w:webHidden/>
               </w:rPr>
-              <w:t>14</w:t>
+              <w:t>17</w:t>
             </w:r>
             <w:r>
               <w:rPr>
@@ -2571,7 +2743,7 @@
               <w:lang w:eastAsia="en-GB"/>
             </w:rPr>
           </w:pPr>
-          <w:hyperlink w:anchor="_Toc475462338" w:history="1">
+          <w:hyperlink w:anchor="_Toc487794028" w:history="1">
             <w:r>
               <w:rPr>
                 <w:rStyle w:val="Hyperlink"/>
@@ -2613,7 +2785,7 @@
                 <w:noProof/>
                 <w:webHidden/>
               </w:rPr>
-              <w:instrText xml:space="preserve"> PAGEREF _Toc475462338 \h </w:instrText>
+              <w:instrText xml:space="preserve"> PAGEREF _Toc487794028 \h </w:instrText>
             </w:r>
             <w:r>
               <w:rPr>
@@ -2633,7 +2805,7 @@
                 <w:noProof/>
                 <w:webHidden/>
               </w:rPr>
-              <w:t>14</w:t>
+              <w:t>18</w:t>
             </w:r>
             <w:r>
               <w:rPr>
@@ -2657,7 +2829,7 @@
               <w:lang w:eastAsia="en-GB"/>
             </w:rPr>
           </w:pPr>
-          <w:hyperlink w:anchor="_Toc475462339" w:history="1">
+          <w:hyperlink w:anchor="_Toc487794029" w:history="1">
             <w:r>
               <w:rPr>
                 <w:rStyle w:val="Hyperlink"/>
@@ -2699,7 +2871,7 @@
                 <w:noProof/>
                 <w:webHidden/>
               </w:rPr>
-              <w:instrText xml:space="preserve"> PAGEREF _Toc475462339 \h </w:instrText>
+              <w:instrText xml:space="preserve"> PAGEREF _Toc487794029 \h </w:instrText>
             </w:r>
             <w:r>
               <w:rPr>
@@ -2719,7 +2891,7 @@
                 <w:noProof/>
                 <w:webHidden/>
               </w:rPr>
-              <w:t>16</w:t>
+              <w:t>19</w:t>
             </w:r>
             <w:r>
               <w:rPr>
@@ -2743,7 +2915,7 @@
               <w:lang w:eastAsia="en-GB"/>
             </w:rPr>
           </w:pPr>
-          <w:hyperlink w:anchor="_Toc475462340" w:history="1">
+          <w:hyperlink w:anchor="_Toc487794030" w:history="1">
             <w:r>
               <w:rPr>
                 <w:rStyle w:val="Hyperlink"/>
@@ -2785,7 +2957,7 @@
                 <w:noProof/>
                 <w:webHidden/>
               </w:rPr>
-              <w:instrText xml:space="preserve"> PAGEREF _Toc475462340 \h </w:instrText>
+              <w:instrText xml:space="preserve"> PAGEREF _Toc487794030 \h </w:instrText>
             </w:r>
             <w:r>
               <w:rPr>
@@ -2805,7 +2977,7 @@
                 <w:noProof/>
                 <w:webHidden/>
               </w:rPr>
-              <w:t>16</w:t>
+              <w:t>19</w:t>
             </w:r>
             <w:r>
               <w:rPr>
@@ -2829,7 +3001,7 @@
               <w:lang w:eastAsia="en-GB"/>
             </w:rPr>
           </w:pPr>
-          <w:hyperlink w:anchor="_Toc475462341" w:history="1">
+          <w:hyperlink w:anchor="_Toc487794031" w:history="1">
             <w:r>
               <w:rPr>
                 <w:rStyle w:val="Hyperlink"/>
@@ -2871,7 +3043,7 @@
                 <w:noProof/>
                 <w:webHidden/>
               </w:rPr>
-              <w:instrText xml:space="preserve"> PAGEREF _Toc475462341 \h </w:instrText>
+              <w:instrText xml:space="preserve"> PAGEREF _Toc487794031 \h </w:instrText>
             </w:r>
             <w:r>
               <w:rPr>
@@ -2891,7 +3063,7 @@
                 <w:noProof/>
                 <w:webHidden/>
               </w:rPr>
-              <w:t>17</w:t>
+              <w:t>20</w:t>
             </w:r>
             <w:r>
               <w:rPr>
@@ -2915,7 +3087,7 @@
               <w:lang w:eastAsia="en-GB"/>
             </w:rPr>
           </w:pPr>
-          <w:hyperlink w:anchor="_Toc475462342" w:history="1">
+          <w:hyperlink w:anchor="_Toc487794032" w:history="1">
             <w:r>
               <w:rPr>
                 <w:rStyle w:val="Hyperlink"/>
@@ -2957,7 +3129,7 @@
                 <w:noProof/>
                 <w:webHidden/>
               </w:rPr>
-              <w:instrText xml:space="preserve"> PAGEREF _Toc475462342 \h </w:instrText>
+              <w:instrText xml:space="preserve"> PAGEREF _Toc487794032 \h </w:instrText>
             </w:r>
             <w:r>
               <w:rPr>
@@ -2977,7 +3149,7 @@
                 <w:noProof/>
                 <w:webHidden/>
               </w:rPr>
-              <w:t>18</w:t>
+              <w:t>21</w:t>
             </w:r>
             <w:r>
               <w:rPr>
@@ -3001,7 +3173,7 @@
               <w:lang w:eastAsia="en-GB"/>
             </w:rPr>
           </w:pPr>
-          <w:hyperlink w:anchor="_Toc475462343" w:history="1">
+          <w:hyperlink w:anchor="_Toc487794033" w:history="1">
             <w:r>
               <w:rPr>
                 <w:rStyle w:val="Hyperlink"/>
@@ -3043,7 +3215,7 @@
                 <w:noProof/>
                 <w:webHidden/>
               </w:rPr>
-              <w:instrText xml:space="preserve"> PAGEREF _Toc475462343 \h </w:instrText>
+              <w:instrText xml:space="preserve"> PAGEREF _Toc487794033 \h </w:instrText>
             </w:r>
             <w:r>
               <w:rPr>
@@ -3063,7 +3235,7 @@
                 <w:noProof/>
                 <w:webHidden/>
               </w:rPr>
-              <w:t>18</w:t>
+              <w:t>21</w:t>
             </w:r>
             <w:r>
               <w:rPr>
@@ -3087,7 +3259,7 @@
               <w:lang w:eastAsia="en-GB"/>
             </w:rPr>
           </w:pPr>
-          <w:hyperlink w:anchor="_Toc475462344" w:history="1">
+          <w:hyperlink w:anchor="_Toc487794034" w:history="1">
             <w:r>
               <w:rPr>
                 <w:rStyle w:val="Hyperlink"/>
@@ -3129,7 +3301,7 @@
                 <w:noProof/>
                 <w:webHidden/>
               </w:rPr>
-              <w:instrText xml:space="preserve"> PAGEREF _Toc475462344 \h </w:instrText>
+              <w:instrText xml:space="preserve"> PAGEREF _Toc487794034 \h </w:instrText>
             </w:r>
             <w:r>
               <w:rPr>
@@ -3149,7 +3321,7 @@
                 <w:noProof/>
                 <w:webHidden/>
               </w:rPr>
-              <w:t>19</w:t>
+              <w:t>22</w:t>
             </w:r>
             <w:r>
               <w:rPr>
@@ -3173,7 +3345,7 @@
               <w:lang w:eastAsia="en-GB"/>
             </w:rPr>
           </w:pPr>
-          <w:hyperlink w:anchor="_Toc475462345" w:history="1">
+          <w:hyperlink w:anchor="_Toc487794035" w:history="1">
             <w:r>
               <w:rPr>
                 <w:rStyle w:val="Hyperlink"/>
@@ -3215,7 +3387,7 @@
                 <w:noProof/>
                 <w:webHidden/>
               </w:rPr>
-              <w:instrText xml:space="preserve"> PAGEREF _Toc475462345 \h </w:instrText>
+              <w:instrText xml:space="preserve"> PAGEREF _Toc487794035 \h </w:instrText>
             </w:r>
             <w:r>
               <w:rPr>
@@ -3235,7 +3407,7 @@
                 <w:noProof/>
                 <w:webHidden/>
               </w:rPr>
-              <w:t>20</w:t>
+              <w:t>23</w:t>
             </w:r>
             <w:r>
               <w:rPr>
@@ -3259,7 +3431,7 @@
               <w:lang w:eastAsia="en-GB"/>
             </w:rPr>
           </w:pPr>
-          <w:hyperlink w:anchor="_Toc475462346" w:history="1">
+          <w:hyperlink w:anchor="_Toc487794036" w:history="1">
             <w:r>
               <w:rPr>
                 <w:rStyle w:val="Hyperlink"/>
@@ -3301,7 +3473,7 @@
                 <w:noProof/>
                 <w:webHidden/>
               </w:rPr>
-              <w:instrText xml:space="preserve"> PAGEREF _Toc475462346 \h </w:instrText>
+              <w:instrText xml:space="preserve"> PAGEREF _Toc487794036 \h </w:instrText>
             </w:r>
             <w:r>
               <w:rPr>
@@ -3321,7 +3493,7 @@
                 <w:noProof/>
                 <w:webHidden/>
               </w:rPr>
-              <w:t>20</w:t>
+              <w:t>23</w:t>
             </w:r>
             <w:r>
               <w:rPr>
@@ -3345,7 +3517,7 @@
               <w:lang w:eastAsia="en-GB"/>
             </w:rPr>
           </w:pPr>
-          <w:hyperlink w:anchor="_Toc475462347" w:history="1">
+          <w:hyperlink w:anchor="_Toc487794037" w:history="1">
             <w:r>
               <w:rPr>
                 <w:rStyle w:val="Hyperlink"/>
@@ -3387,7 +3559,7 @@
                 <w:noProof/>
                 <w:webHidden/>
               </w:rPr>
-              <w:instrText xml:space="preserve"> PAGEREF _Toc475462347 \h </w:instrText>
+              <w:instrText xml:space="preserve"> PAGEREF _Toc487794037 \h </w:instrText>
             </w:r>
             <w:r>
               <w:rPr>
@@ -3407,7 +3579,7 @@
                 <w:noProof/>
                 <w:webHidden/>
               </w:rPr>
-              <w:t>21</w:t>
+              <w:t>24</w:t>
             </w:r>
             <w:r>
               <w:rPr>
@@ -3431,7 +3603,7 @@
               <w:lang w:eastAsia="en-GB"/>
             </w:rPr>
           </w:pPr>
-          <w:hyperlink w:anchor="_Toc475462348" w:history="1">
+          <w:hyperlink w:anchor="_Toc487794038" w:history="1">
             <w:r>
               <w:rPr>
                 <w:rStyle w:val="Hyperlink"/>
@@ -3473,7 +3645,7 @@
                 <w:noProof/>
                 <w:webHidden/>
               </w:rPr>
-              <w:instrText xml:space="preserve"> PAGEREF _Toc475462348 \h </w:instrText>
+              <w:instrText xml:space="preserve"> PAGEREF _Toc487794038 \h </w:instrText>
             </w:r>
             <w:r>
               <w:rPr>
@@ -3493,7 +3665,7 @@
                 <w:noProof/>
                 <w:webHidden/>
               </w:rPr>
-              <w:t>22</w:t>
+              <w:t>25</w:t>
             </w:r>
             <w:r>
               <w:rPr>
@@ -3517,7 +3689,7 @@
               <w:lang w:eastAsia="en-GB"/>
             </w:rPr>
           </w:pPr>
-          <w:hyperlink w:anchor="_Toc475462349" w:history="1">
+          <w:hyperlink w:anchor="_Toc487794039" w:history="1">
             <w:r>
               <w:rPr>
                 <w:rStyle w:val="Hyperlink"/>
@@ -3559,7 +3731,7 @@
                 <w:noProof/>
                 <w:webHidden/>
               </w:rPr>
-              <w:instrText xml:space="preserve"> PAGEREF _Toc475462349 \h </w:instrText>
+              <w:instrText xml:space="preserve"> PAGEREF _Toc487794039 \h </w:instrText>
             </w:r>
             <w:r>
               <w:rPr>
@@ -3579,7 +3751,7 @@
                 <w:noProof/>
                 <w:webHidden/>
               </w:rPr>
-              <w:t>23</w:t>
+              <w:t>26</w:t>
             </w:r>
             <w:r>
               <w:rPr>
@@ -3614,7 +3786,7 @@
       <w:pPr>
         <w:pStyle w:val="Heading1"/>
       </w:pPr>
-      <w:bookmarkStart w:id="2" w:name="_Toc475462316"/>
+      <w:bookmarkStart w:id="2" w:name="_Toc487794004"/>
       <w:r>
         <w:lastRenderedPageBreak/>
         <w:t>Introduction</w:t>
@@ -3677,7 +3849,7 @@
       <w:pPr>
         <w:pStyle w:val="Heading1"/>
       </w:pPr>
-      <w:bookmarkStart w:id="3" w:name="_Toc475462317"/>
+      <w:bookmarkStart w:id="3" w:name="_Toc487794005"/>
       <w:r>
         <w:t>Building a knowledge-base</w:t>
       </w:r>
@@ -4062,7 +4234,7 @@
       <w:pPr>
         <w:pStyle w:val="Heading2"/>
       </w:pPr>
-      <w:bookmarkStart w:id="4" w:name="_Toc475462318"/>
+      <w:bookmarkStart w:id="4" w:name="_Toc487794006"/>
       <w:r>
         <w:lastRenderedPageBreak/>
         <w:t>The taxa worksheet</w:t>
@@ -4076,15 +4248,11 @@
     </w:p>
     <w:p>
       <w:r>
-        <w:rPr>
-          <w:noProof/>
-          <w:lang w:eastAsia="en-GB"/>
-        </w:rPr>
         <w:drawing>
-          <wp:inline distT="0" distB="0" distL="0" distR="0" wp14:anchorId="2A6C47FF" wp14:editId="1712D9FB">
-            <wp:extent cx="5731510" cy="1446530"/>
-            <wp:effectExtent l="0" t="0" r="2540" b="1270"/>
-            <wp:docPr id="5" name="Picture 5"/>
+          <wp:inline distT="0" distB="0" distL="0" distR="0" wp14:anchorId="325C4246" wp14:editId="2E9C29B1">
+            <wp:extent cx="5731510" cy="1463675"/>
+            <wp:effectExtent l="0" t="0" r="2540" b="3175"/>
+            <wp:docPr id="21" name="Picture 21"/>
             <wp:cNvGraphicFramePr>
               <a:graphicFrameLocks xmlns:a="http://schemas.openxmlformats.org/drawingml/2006/main" noChangeAspect="1"/>
             </wp:cNvGraphicFramePr>
@@ -4104,7 +4272,7 @@
                   <pic:spPr>
                     <a:xfrm>
                       <a:off x="0" y="0"/>
-                      <a:ext cx="5731510" cy="1446530"/>
+                      <a:ext cx="5731510" cy="1463675"/>
                     </a:xfrm>
                     <a:prstGeom prst="rect">
                       <a:avLst/>
@@ -4121,7 +4289,7 @@
       <w:pPr>
         <w:pStyle w:val="Heading3"/>
       </w:pPr>
-      <w:bookmarkStart w:id="5" w:name="_Toc475462319"/>
+      <w:bookmarkStart w:id="5" w:name="_Toc487794007"/>
       <w:r>
         <w:t>General rules for the taxa worksheet</w:t>
       </w:r>
@@ -4486,7 +4654,7 @@
       <w:pPr>
         <w:pStyle w:val="Heading3"/>
       </w:pPr>
-      <w:bookmarkStart w:id="6" w:name="_Toc475462320"/>
+      <w:bookmarkStart w:id="6" w:name="_Toc487794008"/>
       <w:r>
         <w:t>Text character state values</w:t>
       </w:r>
@@ -4824,7 +4992,7 @@
       <w:pPr>
         <w:pStyle w:val="Heading3"/>
       </w:pPr>
-      <w:bookmarkStart w:id="7" w:name="_Toc475462321"/>
+      <w:bookmarkStart w:id="7" w:name="_Toc487794009"/>
       <w:r>
         <w:t>Numeric character state values</w:t>
       </w:r>
@@ -4949,11 +5117,218 @@
       <w:pPr>
         <w:pStyle w:val="Heading3"/>
       </w:pPr>
-      <w:bookmarkStart w:id="8" w:name="_Toc475462322"/>
+      <w:bookmarkStart w:id="8" w:name="_Toc487794010"/>
+      <w:r>
+        <w:t>Ordinal character state values</w:t>
+      </w:r>
+      <w:bookmarkEnd w:id="8"/>
+    </w:p>
+    <w:p>
+      <w:r>
+        <w:t xml:space="preserve">Ordinal characters are a bit of a hybrid of text and numeric – having some properties of each of </w:t>
+      </w:r>
+      <w:r>
+        <w:t>them</w:t>
+      </w:r>
+      <w:r>
+        <w:t xml:space="preserve">. They look like text values – being comprised of words rather than numbers – but the essential feature of ordinal character values is that they can be ranked – like numbers. </w:t>
+      </w:r>
+    </w:p>
+    <w:p>
+      <w:r>
+        <w:t>For example imagine a character that can take the following values:</w:t>
+      </w:r>
+    </w:p>
+    <w:p>
+      <w:pPr>
+        <w:pStyle w:val="ListParagraph"/>
+        <w:numPr>
+          <w:ilvl w:val="0"/>
+          <w:numId w:val="26"/>
+        </w:numPr>
+      </w:pPr>
+      <w:r>
+        <w:t>‘hairless’</w:t>
+      </w:r>
+    </w:p>
+    <w:p>
+      <w:pPr>
+        <w:pStyle w:val="ListParagraph"/>
+        <w:numPr>
+          <w:ilvl w:val="0"/>
+          <w:numId w:val="26"/>
+        </w:numPr>
+      </w:pPr>
+      <w:r>
+        <w:t>‘few hairs’</w:t>
+      </w:r>
+    </w:p>
+    <w:p>
+      <w:pPr>
+        <w:pStyle w:val="ListParagraph"/>
+        <w:numPr>
+          <w:ilvl w:val="0"/>
+          <w:numId w:val="26"/>
+        </w:numPr>
+      </w:pPr>
+      <w:r>
+        <w:t>‘moderately hairy’</w:t>
+      </w:r>
+    </w:p>
+    <w:p>
+      <w:pPr>
+        <w:pStyle w:val="ListParagraph"/>
+        <w:numPr>
+          <w:ilvl w:val="0"/>
+          <w:numId w:val="26"/>
+        </w:numPr>
+      </w:pPr>
+      <w:r>
+        <w:t>‘very hairy’</w:t>
+      </w:r>
+    </w:p>
+    <w:p>
+      <w:pPr>
+        <w:pStyle w:val="ListParagraph"/>
+        <w:numPr>
+          <w:ilvl w:val="0"/>
+          <w:numId w:val="26"/>
+        </w:numPr>
+      </w:pPr>
+      <w:r>
+        <w:t>‘downy’</w:t>
+      </w:r>
+    </w:p>
+    <w:p>
+      <w:r>
+        <w:t xml:space="preserve">These values are comprised of words, but they can be ordered – e.g. ‘moderately hairy’ is less than ‘very hairy’ but greater than ‘few hairs’. Why is this important? If this character </w:t>
+      </w:r>
+      <w:r>
+        <w:t>was</w:t>
+      </w:r>
+      <w:r>
+        <w:t xml:space="preserve"> a ‘text’ type, then </w:t>
+      </w:r>
+      <w:r>
+        <w:t xml:space="preserve">a value of ‘few hairs’ specified by a user would not match ‘downy’ taxa or taxa that are ‘moderately hairy’. But in reality these types of character states are hard to judge and they can often also be variable in nature; under these circumstances, you might want taxa that are ‘moderately hairy’ to score </w:t>
+      </w:r>
+      <w:r>
+        <w:rPr>
+          <w:i/>
+        </w:rPr>
+        <w:t>something</w:t>
+      </w:r>
+      <w:r>
+        <w:t xml:space="preserve"> when the user enters ‘few hairs’ and, furthermore, to score more than taxa that are ‘downy’. In such cases, you specify characters as type ‘ordinal’ (which will be described in the section on the ‘characters worksheet’).</w:t>
+      </w:r>
+    </w:p>
+    <w:p>
+      <w:r>
+        <w:rPr>
+          <w:noProof/>
+          <w:lang w:eastAsia="en-GB"/>
+        </w:rPr>
+        <w:lastRenderedPageBreak/>
+        <w:drawing>
+          <wp:anchor distT="0" distB="0" distL="114300" distR="114300" simplePos="0" relativeHeight="251708416" behindDoc="0" locked="0" layoutInCell="1" allowOverlap="1">
+            <wp:simplePos x="0" y="0"/>
+            <wp:positionH relativeFrom="column">
+              <wp:posOffset>4743450</wp:posOffset>
+            </wp:positionH>
+            <wp:positionV relativeFrom="paragraph">
+              <wp:posOffset>19050</wp:posOffset>
+            </wp:positionV>
+            <wp:extent cx="1048174" cy="2439386"/>
+            <wp:effectExtent l="0" t="0" r="0" b="0"/>
+            <wp:wrapSquare wrapText="bothSides"/>
+            <wp:docPr id="29" name="Picture 29"/>
+            <wp:cNvGraphicFramePr>
+              <a:graphicFrameLocks xmlns:a="http://schemas.openxmlformats.org/drawingml/2006/main" noChangeAspect="1"/>
+            </wp:cNvGraphicFramePr>
+            <a:graphic xmlns:a="http://schemas.openxmlformats.org/drawingml/2006/main">
+              <a:graphicData uri="http://schemas.openxmlformats.org/drawingml/2006/picture">
+                <pic:pic xmlns:pic="http://schemas.openxmlformats.org/drawingml/2006/picture">
+                  <pic:nvPicPr>
+                    <pic:cNvPr id="1" name=""/>
+                    <pic:cNvPicPr/>
+                  </pic:nvPicPr>
+                  <pic:blipFill>
+                    <a:blip r:embed="rId19">
+                      <a:extLst>
+                        <a:ext uri="{28A0092B-C50C-407E-A947-70E740481C1C}">
+                          <a14:useLocalDpi xmlns:a14="http://schemas.microsoft.com/office/drawing/2010/main" val="0"/>
+                        </a:ext>
+                      </a:extLst>
+                    </a:blip>
+                    <a:stretch>
+                      <a:fillRect/>
+                    </a:stretch>
+                  </pic:blipFill>
+                  <pic:spPr>
+                    <a:xfrm>
+                      <a:off x="0" y="0"/>
+                      <a:ext cx="1048174" cy="2439386"/>
+                    </a:xfrm>
+                    <a:prstGeom prst="rect">
+                      <a:avLst/>
+                    </a:prstGeom>
+                  </pic:spPr>
+                </pic:pic>
+              </a:graphicData>
+            </a:graphic>
+            <wp14:sizeRelH relativeFrom="page">
+              <wp14:pctWidth>0</wp14:pctWidth>
+            </wp14:sizeRelH>
+            <wp14:sizeRelV relativeFrom="page">
+              <wp14:pctHeight>0</wp14:pctHeight>
+            </wp14:sizeRelV>
+          </wp:anchor>
+        </w:drawing>
+      </w:r>
+      <w:r>
+        <w:t xml:space="preserve"> </w:t>
+      </w:r>
+      <w:r>
+        <w:t xml:space="preserve">The way you can specify ordinal character values on the </w:t>
+      </w:r>
+      <w:r>
+        <w:t>taxa worksheet has something</w:t>
+      </w:r>
+      <w:r>
+        <w:t xml:space="preserve"> in common with text characters and some</w:t>
+      </w:r>
+      <w:r>
+        <w:t>thing</w:t>
+      </w:r>
+      <w:r>
+        <w:t xml:space="preserve"> with numeric characters. Like text characters, values are just specified by entering their text values</w:t>
+      </w:r>
+      <w:r>
+        <w:t xml:space="preserve">. Alternatives can be specified by using the ‘or’ character – ‘|’ – as with text characters, but because they are ranked, it is normally better to specify an ordinal range, in a similar fashion to numeric characters. For example if you wanted to specify a hairiness range for a certain </w:t>
+      </w:r>
+      <w:proofErr w:type="spellStart"/>
+      <w:r>
+        <w:t>taxon</w:t>
+      </w:r>
+      <w:proofErr w:type="spellEnd"/>
+      <w:r>
+        <w:t>, you could specify it thus: ‘[hairless-moderately hairy]’.</w:t>
+      </w:r>
+    </w:p>
+    <w:p>
+      <w:r>
+        <w:t>An example from the biscuits knowledge-base is shown here. (Note however, that although the ‘or’ character has been demonstrated, there are probably few realistic examples where you’d need to use this – normally a range will suffice.)</w:t>
+      </w:r>
+    </w:p>
+    <w:p>
+      <w:pPr>
+        <w:pStyle w:val="Heading3"/>
+      </w:pPr>
+      <w:bookmarkStart w:id="9" w:name="_Toc487794011"/>
       <w:r>
         <w:t>Special character state values</w:t>
       </w:r>
-      <w:bookmarkEnd w:id="8"/>
+      <w:bookmarkEnd w:id="9"/>
     </w:p>
     <w:p>
       <w:r>
@@ -5058,7 +5433,7 @@
                     <pic:cNvPicPr/>
                   </pic:nvPicPr>
                   <pic:blipFill>
-                    <a:blip r:embed="rId19">
+                    <a:blip r:embed="rId20">
                       <a:extLst>
                         <a:ext uri="{28A0092B-C50C-407E-A947-70E740481C1C}">
                           <a14:useLocalDpi xmlns:a14="http://schemas.microsoft.com/office/drawing/2010/main" val="0"/>
@@ -5143,58 +5518,63 @@
       </w:r>
       <w:proofErr w:type="spellEnd"/>
       <w:r>
-        <w:t xml:space="preserve"> the value </w:t>
-      </w:r>
+        <w:t xml:space="preserve"> the value ‘n/a’ is used for the character ‘</w:t>
+      </w:r>
+      <w:proofErr w:type="spellStart"/>
+      <w:r>
+        <w:t>FillingColour</w:t>
+      </w:r>
+      <w:proofErr w:type="spellEnd"/>
+      <w:r>
+        <w:t>’ for those taxa that have a value of ‘single’ f</w:t>
+      </w:r>
+      <w:r>
+        <w:t>or the character ‘</w:t>
+      </w:r>
+      <w:proofErr w:type="spellStart"/>
+      <w:r>
+        <w:t>SingleDouble</w:t>
+      </w:r>
+      <w:proofErr w:type="spellEnd"/>
+      <w:r>
+        <w:t xml:space="preserve">’, indicating </w:t>
+      </w:r>
+      <w:r>
+        <w:t>that they do not have fillings. If the user specifies a value for the character ‘</w:t>
+      </w:r>
+      <w:proofErr w:type="spellStart"/>
+      <w:r>
+        <w:t>FillingColour</w:t>
+      </w:r>
+      <w:proofErr w:type="spellEnd"/>
+      <w:r>
+        <w:t>’ then those taxa with a value of ‘n/a’ will score negatively for that character.</w:t>
+      </w:r>
+    </w:p>
+    <w:p>
+      <w:pPr>
+        <w:pStyle w:val="Heading3"/>
+      </w:pPr>
+      <w:bookmarkStart w:id="10" w:name="_Toc487794012"/>
+      <w:r>
+        <w:t>Describing taxonomy in a knowledge-base</w:t>
+      </w:r>
+      <w:bookmarkEnd w:id="10"/>
+    </w:p>
+    <w:p>
+      <w:r>
+        <w:t>Some visualisations make use of taxonomic (as opposed to morphological) knowledge expressed in a knowledge base</w:t>
+      </w:r>
+      <w:r>
+        <w:t xml:space="preserve"> (e.g. the Circle-pack key)</w:t>
+      </w:r>
+      <w:r>
+        <w:t>. So for example you could record, for each taxon in your knowledge base, the genus, sub-family, family and any other higher level taxonomic groupings that you like.</w:t>
+      </w:r>
+    </w:p>
+    <w:p>
       <w:r>
         <w:lastRenderedPageBreak/>
-        <w:t>‘n/a’ is used for the character ‘</w:t>
-      </w:r>
-      <w:proofErr w:type="spellStart"/>
-      <w:r>
-        <w:t>FillingColour</w:t>
-      </w:r>
-      <w:proofErr w:type="spellEnd"/>
-      <w:r>
-        <w:t>’ for those taxa that have a value of ‘single’ f</w:t>
-      </w:r>
-      <w:r>
-        <w:t>or the character ‘</w:t>
-      </w:r>
-      <w:proofErr w:type="spellStart"/>
-      <w:r>
-        <w:t>SingleDouble</w:t>
-      </w:r>
-      <w:proofErr w:type="spellEnd"/>
-      <w:r>
-        <w:t xml:space="preserve">’, indicating </w:t>
-      </w:r>
-      <w:r>
-        <w:t>that they do not have fillings. If the user specifies a value for the character ‘</w:t>
-      </w:r>
-      <w:proofErr w:type="spellStart"/>
-      <w:r>
-        <w:t>FillingColour</w:t>
-      </w:r>
-      <w:proofErr w:type="spellEnd"/>
-      <w:r>
-        <w:t>’ then those taxa with a value of ‘n/a’ will score negatively for that character.</w:t>
-      </w:r>
-    </w:p>
-    <w:p>
-      <w:pPr>
-        <w:pStyle w:val="Heading3"/>
-      </w:pPr>
-      <w:r>
-        <w:t>Describing taxonomy in a knowledge-base</w:t>
-      </w:r>
-    </w:p>
-    <w:p>
-      <w:r>
-        <w:t>Some visualisations make use of taxonomic (as opposed to morphological) knowledge expressed in a knowledge base. So for example you could record, for each taxon in your knowledge base, the genus, sub-family, family and any other higher level taxonomic groupings that you like.</w:t>
-      </w:r>
-    </w:p>
-    <w:p>
-      <w:r>
         <w:t xml:space="preserve">To do that, you add columns to the taxa worksheet in the normal </w:t>
       </w:r>
       <w:r>
@@ -5226,7 +5606,7 @@
                     <pic:cNvPicPr/>
                   </pic:nvPicPr>
                   <pic:blipFill>
-                    <a:blip r:embed="rId20">
+                    <a:blip r:embed="rId21">
                       <a:extLst>
                         <a:ext uri="{28A0092B-C50C-407E-A947-70E740481C1C}">
                           <a14:useLocalDpi xmlns:a14="http://schemas.microsoft.com/office/drawing/2010/main" val="0"/>
@@ -5264,23 +5644,18 @@
         <w:t xml:space="preserve">See ‘The group column’ section for the characters worksheet to complete your understanding of how to specify taxonomy. </w:t>
       </w:r>
       <w:r>
-        <w:t>Note that the taxonomy you specify must be expressible as a strict hierarchy – so all taxa that have the same value for a given taxonomic rank, must also have the same values at all higher taxonomic ranks. This is a general truism of all hierarchical taxonomies in the tree of life. If you break this rule, you can expect un</w:t>
-      </w:r>
-      <w:bookmarkStart w:id="9" w:name="_GoBack"/>
-      <w:bookmarkEnd w:id="9"/>
-      <w:r>
-        <w:t>expected results!</w:t>
+        <w:t>Note that the taxonomy you specify must be expressible as a strict hierarchy – so all taxa that have the same value for a given taxonomic rank, must also have the same values at all higher taxonomic ranks. This is a general truism of all hierarchical taxonomies in the tree of life. If you break this rule, you can expect unexpected results!</w:t>
       </w:r>
     </w:p>
     <w:p>
       <w:pPr>
         <w:pStyle w:val="Heading2"/>
       </w:pPr>
-      <w:bookmarkStart w:id="10" w:name="_Toc475462323"/>
+      <w:bookmarkStart w:id="11" w:name="_Toc487794013"/>
       <w:r>
         <w:t>The characters worksheet</w:t>
       </w:r>
-      <w:bookmarkEnd w:id="10"/>
+      <w:bookmarkEnd w:id="11"/>
     </w:p>
     <w:p>
       <w:r>
@@ -5294,10 +5669,10 @@
           <w:lang w:eastAsia="en-GB"/>
         </w:rPr>
         <w:drawing>
-          <wp:inline distT="0" distB="0" distL="0" distR="0" wp14:anchorId="5F17F45B" wp14:editId="127E1835">
-            <wp:extent cx="5731510" cy="1632585"/>
-            <wp:effectExtent l="0" t="0" r="2540" b="5715"/>
-            <wp:docPr id="47" name="Picture 47"/>
+          <wp:inline distT="0" distB="0" distL="0" distR="0" wp14:anchorId="07D94974" wp14:editId="4A83340B">
+            <wp:extent cx="5731510" cy="1917065"/>
+            <wp:effectExtent l="0" t="0" r="2540" b="6985"/>
+            <wp:docPr id="30" name="Picture 30"/>
             <wp:cNvGraphicFramePr>
               <a:graphicFrameLocks xmlns:a="http://schemas.openxmlformats.org/drawingml/2006/main" noChangeAspect="1"/>
             </wp:cNvGraphicFramePr>
@@ -5309,7 +5684,7 @@
                     <pic:cNvPicPr/>
                   </pic:nvPicPr>
                   <pic:blipFill>
-                    <a:blip r:embed="rId21"/>
+                    <a:blip r:embed="rId22"/>
                     <a:stretch>
                       <a:fillRect/>
                     </a:stretch>
@@ -5317,7 +5692,7 @@
                   <pic:spPr>
                     <a:xfrm>
                       <a:off x="0" y="0"/>
-                      <a:ext cx="5731510" cy="1632585"/>
+                      <a:ext cx="5731510" cy="1917065"/>
                     </a:xfrm>
                     <a:prstGeom prst="rect">
                       <a:avLst/>
@@ -5332,25 +5707,25 @@
     </w:p>
     <w:p>
       <w:r>
+        <w:t xml:space="preserve">Regardless of the columns specified on the taxa worksheet, they will only be considered as true characters by the framework if they have an entry on the characters worksheet – i.e. they appear under the </w:t>
+      </w:r>
+      <w:r>
+        <w:t>‘Character’</w:t>
+      </w:r>
+      <w:r>
+        <w:t xml:space="preserve"> column. So every character that you want to use in the visualisations must have a line on this worksheet.</w:t>
+      </w:r>
+    </w:p>
+    <w:p>
+      <w:pPr>
+        <w:pStyle w:val="Heading3"/>
+      </w:pPr>
+      <w:bookmarkStart w:id="12" w:name="_Toc487794014"/>
+      <w:r>
         <w:lastRenderedPageBreak/>
-        <w:t xml:space="preserve">Regardless of the columns specified on the taxa worksheet, they will only be considered as true characters by the framework if they have an entry on the characters worksheet – i.e. they appear under the </w:t>
-      </w:r>
-      <w:r>
-        <w:t>‘Character’</w:t>
-      </w:r>
-      <w:r>
-        <w:t xml:space="preserve"> column. So every character that you want to use in the visualisations must have a line on this worksheet.</w:t>
-      </w:r>
-    </w:p>
-    <w:p>
-      <w:pPr>
-        <w:pStyle w:val="Heading3"/>
-      </w:pPr>
-      <w:bookmarkStart w:id="11" w:name="_Toc475462324"/>
-      <w:r>
         <w:t>The Group column</w:t>
       </w:r>
-      <w:bookmarkEnd w:id="11"/>
+      <w:bookmarkEnd w:id="12"/>
     </w:p>
     <w:p>
       <w:r>
@@ -5390,7 +5765,7 @@
                     <pic:cNvPicPr/>
                   </pic:nvPicPr>
                   <pic:blipFill>
-                    <a:blip r:embed="rId22">
+                    <a:blip r:embed="rId23">
                       <a:extLst>
                         <a:ext uri="{28A0092B-C50C-407E-A947-70E740481C1C}">
                           <a14:useLocalDpi xmlns:a14="http://schemas.microsoft.com/office/drawing/2010/main" val="0"/>
@@ -5465,6 +5840,10 @@
     </w:p>
     <w:p>
       <w:r>
+        <w:rPr>
+          <w:noProof/>
+          <w:lang w:eastAsia="en-GB"/>
+        </w:rPr>
         <w:drawing>
           <wp:inline distT="0" distB="0" distL="0" distR="0" wp14:anchorId="61E4E70D" wp14:editId="2630B102">
             <wp:extent cx="5731510" cy="703580"/>
@@ -5481,7 +5860,7 @@
                     <pic:cNvPicPr/>
                   </pic:nvPicPr>
                   <pic:blipFill>
-                    <a:blip r:embed="rId23"/>
+                    <a:blip r:embed="rId24"/>
                     <a:stretch>
                       <a:fillRect/>
                     </a:stretch>
@@ -5520,11 +5899,11 @@
       <w:pPr>
         <w:pStyle w:val="Heading3"/>
       </w:pPr>
-      <w:bookmarkStart w:id="12" w:name="_Toc475462325"/>
+      <w:bookmarkStart w:id="13" w:name="_Toc487794015"/>
       <w:r>
         <w:t>The Label column</w:t>
       </w:r>
-      <w:bookmarkEnd w:id="12"/>
+      <w:bookmarkEnd w:id="13"/>
     </w:p>
     <w:p>
       <w:r>
@@ -5564,7 +5943,7 @@
                     <pic:cNvPicPr/>
                   </pic:nvPicPr>
                   <pic:blipFill>
-                    <a:blip r:embed="rId24">
+                    <a:blip r:embed="rId25">
                       <a:extLst>
                         <a:ext uri="{28A0092B-C50C-407E-A947-70E740481C1C}">
                           <a14:useLocalDpi xmlns:a14="http://schemas.microsoft.com/office/drawing/2010/main" val="0"/>
@@ -5630,12 +6009,12 @@
       <w:pPr>
         <w:pStyle w:val="Heading3"/>
       </w:pPr>
-      <w:bookmarkStart w:id="13" w:name="_Toc475462326"/>
+      <w:bookmarkStart w:id="14" w:name="_Toc487794016"/>
       <w:r>
         <w:lastRenderedPageBreak/>
         <w:t>The Help column</w:t>
       </w:r>
-      <w:bookmarkEnd w:id="13"/>
+      <w:bookmarkEnd w:id="14"/>
     </w:p>
     <w:p>
       <w:r>
@@ -5675,7 +6054,7 @@
                     <pic:cNvPicPr/>
                   </pic:nvPicPr>
                   <pic:blipFill>
-                    <a:blip r:embed="rId25">
+                    <a:blip r:embed="rId26">
                       <a:extLst>
                         <a:ext uri="{28A0092B-C50C-407E-A947-70E740481C1C}">
                           <a14:useLocalDpi xmlns:a14="http://schemas.microsoft.com/office/drawing/2010/main" val="0"/>
@@ -5728,7 +6107,7 @@
                     <pic:cNvPicPr/>
                   </pic:nvPicPr>
                   <pic:blipFill>
-                    <a:blip r:embed="rId26"/>
+                    <a:blip r:embed="rId27"/>
                     <a:stretch>
                       <a:fillRect/>
                     </a:stretch>
@@ -5773,11 +6152,11 @@
       <w:pPr>
         <w:pStyle w:val="Heading3"/>
       </w:pPr>
-      <w:bookmarkStart w:id="14" w:name="_Toc475462327"/>
+      <w:bookmarkStart w:id="15" w:name="_Toc487794017"/>
       <w:r>
         <w:t>The Status column</w:t>
       </w:r>
-      <w:bookmarkEnd w:id="14"/>
+      <w:bookmarkEnd w:id="15"/>
     </w:p>
     <w:p>
       <w:r>
@@ -5843,7 +6222,7 @@
                           </pic:cNvPicPr>
                         </pic:nvPicPr>
                         <pic:blipFill>
-                          <a:blip r:embed="rId27">
+                          <a:blip r:embed="rId28">
                             <a:extLst>
                               <a:ext uri="{28A0092B-C50C-407E-A947-70E740481C1C}">
                                 <a14:useLocalDpi xmlns:a14="http://schemas.microsoft.com/office/drawing/2010/main" val="0"/>
@@ -5915,7 +6294,7 @@
             <w:pict>
               <v:group w14:anchorId="6E27067D" id="Group 55" o:spid="_x0000_s1026" style="position:absolute;margin-left:231.75pt;margin-top:110.35pt;width:226.35pt;height:161.25pt;z-index:-251620352" coordsize="28746,20478" o:gfxdata="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">
                 <v:shape id="Picture 7" o:spid="_x0000_s1027" type="#_x0000_t75" style="position:absolute;width:28746;height:20478;visibility:visible;mso-wrap-style:square" o:gfxdata="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">
-                  <v:imagedata r:id="rId28" o:title=""/>
+                  <v:imagedata r:id="rId29" o:title=""/>
                   <v:path arrowok="t"/>
                 </v:shape>
                 <v:roundrect id="Rounded Rectangle 53" o:spid="_x0000_s1028" style="position:absolute;left:952;top:12477;width:25051;height:7239;visibility:visible;mso-wrap-style:square;v-text-anchor:middle" arcsize="10923f" o:gfxdata="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" filled="f" strokecolor="red" strokeweight="2pt"/>
@@ -5977,7 +6356,7 @@
                           </pic:cNvPicPr>
                         </pic:nvPicPr>
                         <pic:blipFill>
-                          <a:blip r:embed="rId29">
+                          <a:blip r:embed="rId30">
                             <a:extLst>
                               <a:ext uri="{28A0092B-C50C-407E-A947-70E740481C1C}">
                                 <a14:useLocalDpi xmlns:a14="http://schemas.microsoft.com/office/drawing/2010/main" val="0"/>
@@ -6049,7 +6428,7 @@
             <w:pict>
               <v:group w14:anchorId="7C44224A" id="Group 54" o:spid="_x0000_s1026" style="position:absolute;margin-left:126pt;margin-top:47.35pt;width:334.5pt;height:57pt;z-index:-251622400" coordsize="42481,7239" o:gfxdata="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">
                 <v:shape id="Picture 50" o:spid="_x0000_s1027" type="#_x0000_t75" style="position:absolute;width:42291;height:6477;visibility:visible;mso-wrap-style:square" o:gfxdata="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">
-                  <v:imagedata r:id="rId30" o:title=""/>
+                  <v:imagedata r:id="rId31" o:title=""/>
                   <v:path arrowok="t"/>
                 </v:shape>
                 <v:oval id="Oval 52" o:spid="_x0000_s1028" style="position:absolute;left:37147;top:857;width:5334;height:6382;visibility:visible;mso-wrap-style:square;v-text-anchor:middle" o:gfxdata="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" filled="f" strokecolor="red" strokeweight="2pt"/>
@@ -6103,7 +6482,7 @@
       <w:pPr>
         <w:pStyle w:val="Heading3"/>
       </w:pPr>
-      <w:bookmarkStart w:id="15" w:name="_Toc475462328"/>
+      <w:bookmarkStart w:id="16" w:name="_Toc487794018"/>
       <w:r>
         <w:lastRenderedPageBreak/>
         <w:t xml:space="preserve">The </w:t>
@@ -6116,7 +6495,7 @@
       <w:r>
         <w:t xml:space="preserve"> column</w:t>
       </w:r>
-      <w:bookmarkEnd w:id="15"/>
+      <w:bookmarkEnd w:id="16"/>
     </w:p>
     <w:p>
       <w:r>
@@ -6125,26 +6504,18 @@
           <w:lang w:eastAsia="en-GB"/>
         </w:rPr>
         <w:drawing>
-          <wp:anchor distT="0" distB="0" distL="114300" distR="114300" simplePos="0" relativeHeight="251699200" behindDoc="1" locked="0" layoutInCell="1" allowOverlap="1">
+          <wp:anchor distT="0" distB="0" distL="114300" distR="114300" simplePos="0" relativeHeight="251709440" behindDoc="0" locked="0" layoutInCell="1" allowOverlap="1">
             <wp:simplePos x="0" y="0"/>
             <wp:positionH relativeFrom="column">
-              <wp:posOffset>4324350</wp:posOffset>
+              <wp:posOffset>3981450</wp:posOffset>
             </wp:positionH>
             <wp:positionV relativeFrom="paragraph">
-              <wp:posOffset>497205</wp:posOffset>
+              <wp:posOffset>878205</wp:posOffset>
             </wp:positionV>
-            <wp:extent cx="1457325" cy="1123950"/>
-            <wp:effectExtent l="0" t="0" r="9525" b="0"/>
-            <wp:wrapTight wrapText="bothSides">
-              <wp:wrapPolygon edited="0">
-                <wp:start x="0" y="0"/>
-                <wp:lineTo x="0" y="21234"/>
-                <wp:lineTo x="21459" y="21234"/>
-                <wp:lineTo x="21459" y="0"/>
-                <wp:lineTo x="0" y="0"/>
-              </wp:wrapPolygon>
-            </wp:wrapTight>
-            <wp:docPr id="58" name="Picture 58"/>
+            <wp:extent cx="1762838" cy="1438857"/>
+            <wp:effectExtent l="0" t="0" r="8890" b="9525"/>
+            <wp:wrapSquare wrapText="bothSides"/>
+            <wp:docPr id="37" name="Picture 37"/>
             <wp:cNvGraphicFramePr>
               <a:graphicFrameLocks xmlns:a="http://schemas.openxmlformats.org/drawingml/2006/main" noChangeAspect="1"/>
             </wp:cNvGraphicFramePr>
@@ -6156,7 +6527,7 @@
                     <pic:cNvPicPr/>
                   </pic:nvPicPr>
                   <pic:blipFill>
-                    <a:blip r:embed="rId31">
+                    <a:blip r:embed="rId32">
                       <a:extLst>
                         <a:ext uri="{28A0092B-C50C-407E-A947-70E740481C1C}">
                           <a14:useLocalDpi xmlns:a14="http://schemas.microsoft.com/office/drawing/2010/main" val="0"/>
@@ -6170,7 +6541,7 @@
                   <pic:spPr>
                     <a:xfrm>
                       <a:off x="0" y="0"/>
-                      <a:ext cx="1457325" cy="1123950"/>
+                      <a:ext cx="1762838" cy="1438857"/>
                     </a:xfrm>
                     <a:prstGeom prst="rect">
                       <a:avLst/>
@@ -6189,6 +6560,9 @@
         </w:drawing>
       </w:r>
       <w:r>
+        <w:t xml:space="preserve"> </w:t>
+      </w:r>
+      <w:r>
         <w:t xml:space="preserve">Under </w:t>
       </w:r>
       <w:r>
@@ -6203,13 +6577,25 @@
         <w:t>’ column</w:t>
       </w:r>
       <w:r>
-        <w:t xml:space="preserve"> you specify the data type of the character. In the section on the taxa worksheet we noted that there were two broad types of character state values – numeric and text. In fact it can be a little more nuanced than this because text values </w:t>
-      </w:r>
-      <w:r>
-        <w:t>can</w:t>
-      </w:r>
-      <w:r>
-        <w:t xml:space="preserve"> be treated as ordinal values by specifying a value of ‘ordinal’ in this column. So the three valid values for ‘</w:t>
+        <w:t xml:space="preserve"> you specify the data type of the character. In the section on the taxa worksheet we noted that there were </w:t>
+      </w:r>
+      <w:r>
+        <w:t>three</w:t>
+      </w:r>
+      <w:r>
+        <w:t xml:space="preserve"> types of character state values – </w:t>
+      </w:r>
+      <w:r>
+        <w:t xml:space="preserve">text, </w:t>
+      </w:r>
+      <w:r>
+        <w:t xml:space="preserve">numeric and </w:t>
+      </w:r>
+      <w:r>
+        <w:t>ordinal</w:t>
+      </w:r>
+      <w:r>
+        <w:t xml:space="preserve"> – these are indicated in the ‘</w:t>
       </w:r>
       <w:proofErr w:type="spellStart"/>
       <w:r>
@@ -6217,35 +6603,119 @@
       </w:r>
       <w:proofErr w:type="spellEnd"/>
       <w:r>
-        <w:t xml:space="preserve">’ are ‘numeric’, ‘text’ and ‘ordinal’. </w:t>
-      </w:r>
-    </w:p>
-    <w:p>
-      <w:r>
-        <w:t>The difference between text values and ordinal values is that the latter can be ranked. So, for example, in the biscuits knowledge-base, the ‘</w:t>
+        <w:t>’ column simply by entering the words, ‘text’, ‘numeric’ and ‘ordinal’ respectively.</w:t>
+      </w:r>
+    </w:p>
+    <w:p>
+      <w:r>
+        <w:t>But there is a special class of ordinal values – circular ordinals – that we need to think about. Consider an ordinal character that whose values could take the name of any month of the year. This could be a ‘peak emergence’ character or something like that. You can see why it would be specified as ordinal – if the user specifies a value of ‘</w:t>
       </w:r>
       <w:proofErr w:type="spellStart"/>
       <w:r>
-        <w:t>ChocTaste</w:t>
+        <w:t>june</w:t>
       </w:r>
       <w:proofErr w:type="spellEnd"/>
       <w:r>
-        <w:t xml:space="preserve">’ character is specified as ordinal, because the values that can be taken by this character – ‘none’, ‘little’, ‘moderate’ and ‘very’ can be ranked, as here, in order of increasing </w:t>
+        <w:t>’, then taxa with the values ‘may’ and ‘</w:t>
       </w:r>
       <w:proofErr w:type="spellStart"/>
       <w:r>
-        <w:t>chocolatiness</w:t>
+        <w:t>july</w:t>
       </w:r>
       <w:proofErr w:type="spellEnd"/>
       <w:r>
-        <w:t>! The values are still specified as text, but the framework will assign ranks to each of the values. (That part is specified on the values worksheet.)</w:t>
+        <w:t>’ should score equally and both would be a closer match than taxa with values of ‘</w:t>
+      </w:r>
+      <w:proofErr w:type="spellStart"/>
+      <w:r>
+        <w:t>april</w:t>
+      </w:r>
+      <w:proofErr w:type="spellEnd"/>
+      <w:r>
+        <w:t xml:space="preserve">’ </w:t>
+      </w:r>
+      <w:r>
+        <w:t>or</w:t>
+      </w:r>
+      <w:r>
+        <w:t xml:space="preserve"> ‘august’. But what if the user specified a value of ‘</w:t>
+      </w:r>
+      <w:proofErr w:type="spellStart"/>
+      <w:r>
+        <w:t>december</w:t>
+      </w:r>
+      <w:proofErr w:type="spellEnd"/>
+      <w:r>
+        <w:t>’? Taxa with values of ‘</w:t>
+      </w:r>
+      <w:proofErr w:type="spellStart"/>
+      <w:r>
+        <w:t>november</w:t>
+      </w:r>
+      <w:proofErr w:type="spellEnd"/>
+      <w:r>
+        <w:t>’ would score a close match, but those with a value of ‘</w:t>
+      </w:r>
+      <w:proofErr w:type="spellStart"/>
+      <w:r>
+        <w:t>january</w:t>
+      </w:r>
+      <w:proofErr w:type="spellEnd"/>
+      <w:r>
+        <w:t xml:space="preserve">’ would score a low match because </w:t>
+      </w:r>
+      <w:r>
+        <w:t>that’s</w:t>
+      </w:r>
+      <w:r>
+        <w:t xml:space="preserve"> at the other end of the ordinal scale. To account for situations like these, you can specify a ‘</w:t>
+      </w:r>
+      <w:proofErr w:type="spellStart"/>
+      <w:r>
+        <w:t>ValueType</w:t>
+      </w:r>
+      <w:proofErr w:type="spellEnd"/>
+      <w:r>
+        <w:t>’ of ‘</w:t>
+      </w:r>
+      <w:proofErr w:type="spellStart"/>
+      <w:r>
+        <w:t>ordinalCircular</w:t>
+      </w:r>
+      <w:proofErr w:type="spellEnd"/>
+      <w:r>
+        <w:t>’. This effectively joins the two extremities of the ordinal range to each other –</w:t>
+      </w:r>
+      <w:r>
+        <w:t xml:space="preserve"> i.e. a ‘circular ordinal’ – and in this case, taxa with a value of ‘</w:t>
+      </w:r>
+      <w:proofErr w:type="spellStart"/>
+      <w:r>
+        <w:t>january</w:t>
+      </w:r>
+      <w:proofErr w:type="spellEnd"/>
+      <w:r>
+        <w:t>’ would score the same as those with a value of ‘</w:t>
+      </w:r>
+      <w:proofErr w:type="spellStart"/>
+      <w:r>
+        <w:t>november</w:t>
+      </w:r>
+      <w:proofErr w:type="spellEnd"/>
+      <w:r>
+        <w:t>’.</w:t>
+      </w:r>
+    </w:p>
+    <w:p>
+      <w:r>
+        <w:t xml:space="preserve">(Note that for both ordinal and circular ordinal characters, we have to specify the ranking order – this is done on the values worksheet.) </w:t>
       </w:r>
     </w:p>
     <w:p>
       <w:pPr>
         <w:pStyle w:val="Heading3"/>
       </w:pPr>
-      <w:bookmarkStart w:id="16" w:name="_Toc475462329"/>
+      <w:bookmarkStart w:id="17" w:name="_Toc487794019"/>
       <w:r>
         <w:rPr>
           <w:noProof/>
@@ -6283,7 +6753,7 @@
                     <pic:cNvPicPr/>
                   </pic:nvPicPr>
                   <pic:blipFill>
-                    <a:blip r:embed="rId32">
+                    <a:blip r:embed="rId33">
                       <a:extLst>
                         <a:ext uri="{28A0092B-C50C-407E-A947-70E740481C1C}">
                           <a14:useLocalDpi xmlns:a14="http://schemas.microsoft.com/office/drawing/2010/main" val="0"/>
@@ -6334,7 +6804,7 @@
       <w:r>
         <w:t xml:space="preserve"> columns</w:t>
       </w:r>
-      <w:bookmarkEnd w:id="16"/>
+      <w:bookmarkEnd w:id="17"/>
     </w:p>
     <w:p>
       <w:r>
@@ -6482,7 +6952,7 @@
                     <pic:cNvPicPr/>
                   </pic:nvPicPr>
                   <pic:blipFill>
-                    <a:blip r:embed="rId33">
+                    <a:blip r:embed="rId34">
                       <a:extLst>
                         <a:ext uri="{28A0092B-C50C-407E-A947-70E740481C1C}">
                           <a14:useLocalDpi xmlns:a14="http://schemas.microsoft.com/office/drawing/2010/main" val="0"/>
@@ -6537,7 +7007,11 @@
       </w:r>
       <w:proofErr w:type="spellEnd"/>
       <w:r>
-        <w:t>’ of ‘text’ or ‘ordinal’. Both ‘single’ and ‘multi’ control types are drop-down lists from which the user can select the appropriate value. The difference between them is that for ‘single’ controls, only one value can be specified at once whilst for ‘multi’ controls, more than one value can be specified. The illustration on the right shows the ‘multi’ type control specified in the biscuits knowledge-base for the character ‘</w:t>
+        <w:t xml:space="preserve">’ of ‘text’ or ‘ordinal’. Both ‘single’ and ‘multi’ control types are drop-down lists from which the user can select the appropriate value. The difference between them is that for ‘single’ controls, only one value can be specified at once whilst for ‘multi’ controls, more than one value can be specified. </w:t>
+      </w:r>
+      <w:r>
+        <w:lastRenderedPageBreak/>
+        <w:t>The illustration on the right shows the ‘multi’ type control specified in the biscuits knowledge-base for the character ‘</w:t>
       </w:r>
       <w:proofErr w:type="spellStart"/>
       <w:r>
@@ -6579,12 +7053,11 @@
       <w:pPr>
         <w:pStyle w:val="Heading3"/>
       </w:pPr>
-      <w:bookmarkStart w:id="17" w:name="_Toc475462330"/>
-      <w:r>
-        <w:lastRenderedPageBreak/>
+      <w:bookmarkStart w:id="18" w:name="_Toc487794020"/>
+      <w:r>
         <w:t>The Weight column</w:t>
       </w:r>
-      <w:bookmarkEnd w:id="17"/>
+      <w:bookmarkEnd w:id="18"/>
     </w:p>
     <w:p>
       <w:r>
@@ -6624,7 +7097,7 @@
                     <pic:cNvPicPr/>
                   </pic:nvPicPr>
                   <pic:blipFill>
-                    <a:blip r:embed="rId34">
+                    <a:blip r:embed="rId35">
                       <a:extLst>
                         <a:ext uri="{28A0092B-C50C-407E-A947-70E740481C1C}">
                           <a14:useLocalDpi xmlns:a14="http://schemas.microsoft.com/office/drawing/2010/main" val="0"/>
@@ -6703,11 +7176,11 @@
       <w:pPr>
         <w:pStyle w:val="Heading3"/>
       </w:pPr>
-      <w:bookmarkStart w:id="18" w:name="_Toc475462331"/>
+      <w:bookmarkStart w:id="19" w:name="_Toc487794021"/>
       <w:r>
         <w:t>The Strictness column</w:t>
       </w:r>
-      <w:bookmarkEnd w:id="18"/>
+      <w:bookmarkEnd w:id="19"/>
     </w:p>
     <w:p>
       <w:r>
@@ -6725,7 +7198,24 @@
         <w:t>’</w:t>
       </w:r>
       <w:r>
-        <w:t xml:space="preserve"> of ‘numeric’ or ‘ordinal’. You can use it to specify how much latitude to give to user-specified values that are not exact matches for a tax</w:t>
+        <w:t xml:space="preserve"> of ‘numeric’, </w:t>
+      </w:r>
+      <w:r>
+        <w:t>‘ordinal’</w:t>
+      </w:r>
+      <w:r>
+        <w:t xml:space="preserve"> or ‘</w:t>
+      </w:r>
+      <w:proofErr w:type="spellStart"/>
+      <w:r>
+        <w:t>ordinalCircular</w:t>
+      </w:r>
+      <w:proofErr w:type="spellEnd"/>
+      <w:r>
+        <w:t>’</w:t>
+      </w:r>
+      <w:r>
+        <w:t>. You can use it to specify how much latitude to give to user-specified values that are not exact matches for a tax</w:t>
       </w:r>
       <w:r>
         <w:t>on</w:t>
@@ -6792,7 +7282,7 @@
                     <pic:cNvPicPr/>
                   </pic:nvPicPr>
                   <pic:blipFill>
-                    <a:blip r:embed="rId35">
+                    <a:blip r:embed="rId36">
                       <a:extLst>
                         <a:ext uri="{28A0092B-C50C-407E-A947-70E740481C1C}">
                           <a14:useLocalDpi xmlns:a14="http://schemas.microsoft.com/office/drawing/2010/main" val="0"/>
@@ -6882,7 +7372,11 @@
       </w:r>
       <w:proofErr w:type="spellEnd"/>
       <w:r>
-        <w:t xml:space="preserve">’ in the biscuit knowledge-base, a user specified value of ‘very’ would only score a perfect match for taxa with a value of ‘very’. And if the ‘Strictness’ value for this character was 10, then those taxa with a value of ‘moderate’ would score nothing – just like those with a value of ‘none’. But with a ‘Strictness’ value of </w:t>
+        <w:t xml:space="preserve">’ in the biscuit knowledge-base, a user specified value of ‘very’ would only score a perfect match for taxa with a value of ‘very’. And if the ‘Strictness’ value for this character was 10, then those taxa with </w:t>
+      </w:r>
+      <w:r>
+        <w:lastRenderedPageBreak/>
+        <w:t xml:space="preserve">a value of ‘moderate’ would score nothing – just like those with a value of ‘none’. But with a ‘Strictness’ value of </w:t>
       </w:r>
       <w:r>
         <w:t>0</w:t>
@@ -6911,7 +7405,6 @@
           <w:noProof/>
           <w:lang w:eastAsia="en-GB"/>
         </w:rPr>
-        <w:lastRenderedPageBreak/>
         <w:drawing>
           <wp:inline distT="0" distB="0" distL="0" distR="0" wp14:anchorId="0DA54A68" wp14:editId="08983752">
             <wp:extent cx="5731510" cy="2469515"/>
@@ -6928,7 +7421,7 @@
                     <pic:cNvPicPr/>
                   </pic:nvPicPr>
                   <pic:blipFill>
-                    <a:blip r:embed="rId36"/>
+                    <a:blip r:embed="rId37"/>
                     <a:stretch>
                       <a:fillRect/>
                     </a:stretch>
@@ -7008,13 +7501,29 @@
     </w:p>
     <w:p>
       <w:pPr>
+        <w:rPr>
+          <w:rFonts w:asciiTheme="majorHAnsi" w:eastAsiaTheme="majorEastAsia" w:hAnsiTheme="majorHAnsi" w:cstheme="majorBidi"/>
+          <w:b/>
+          <w:bCs/>
+          <w:color w:val="4F81BD" w:themeColor="accent1"/>
+          <w:sz w:val="26"/>
+          <w:szCs w:val="26"/>
+        </w:rPr>
+      </w:pPr>
+      <w:bookmarkStart w:id="20" w:name="_Toc487794022"/>
+      <w:r>
+        <w:br w:type="page"/>
+      </w:r>
+    </w:p>
+    <w:p>
+      <w:pPr>
         <w:pStyle w:val="Heading2"/>
       </w:pPr>
-      <w:bookmarkStart w:id="19" w:name="_Toc475462332"/>
-      <w:r>
+      <w:r>
+        <w:lastRenderedPageBreak/>
         <w:t>The values worksheet</w:t>
       </w:r>
-      <w:bookmarkEnd w:id="19"/>
+      <w:bookmarkEnd w:id="20"/>
     </w:p>
     <w:p>
       <w:r>
@@ -7043,7 +7552,7 @@
                     <pic:cNvPicPr/>
                   </pic:nvPicPr>
                   <pic:blipFill>
-                    <a:blip r:embed="rId37"/>
+                    <a:blip r:embed="rId38"/>
                     <a:stretch>
                       <a:fillRect/>
                     </a:stretch>
@@ -7066,7 +7575,6 @@
     </w:p>
     <w:p>
       <w:r>
-        <w:lastRenderedPageBreak/>
         <w:t xml:space="preserve">It should be noted right away that a knowledge-base will work without any rows in the values worksheet. You </w:t>
       </w:r>
       <w:r>
@@ -7146,12 +7654,13 @@
       <w:pPr>
         <w:pStyle w:val="Heading3"/>
       </w:pPr>
-      <w:bookmarkStart w:id="20" w:name="_Toc475462333"/>
+      <w:bookmarkStart w:id="21" w:name="_Toc487794023"/>
       <w:r>
         <w:rPr>
           <w:noProof/>
           <w:lang w:eastAsia="en-GB"/>
         </w:rPr>
+        <w:lastRenderedPageBreak/>
         <w:drawing>
           <wp:anchor distT="0" distB="0" distL="114300" distR="114300" simplePos="0" relativeHeight="251703296" behindDoc="1" locked="0" layoutInCell="1" allowOverlap="1" wp14:anchorId="06D69AF4" wp14:editId="72033404">
             <wp:simplePos x="0" y="0"/>
@@ -7184,7 +7693,7 @@
                     <pic:cNvPicPr/>
                   </pic:nvPicPr>
                   <pic:blipFill>
-                    <a:blip r:embed="rId38">
+                    <a:blip r:embed="rId39">
                       <a:extLst>
                         <a:ext uri="{28A0092B-C50C-407E-A947-70E740481C1C}">
                           <a14:useLocalDpi xmlns:a14="http://schemas.microsoft.com/office/drawing/2010/main" val="0"/>
@@ -7219,7 +7728,7 @@
       <w:r>
         <w:t>Providing help on character state values</w:t>
       </w:r>
-      <w:bookmarkEnd w:id="20"/>
+      <w:bookmarkEnd w:id="21"/>
     </w:p>
     <w:p>
       <w:r>
@@ -7259,7 +7768,7 @@
                     <pic:cNvPicPr/>
                   </pic:nvPicPr>
                   <pic:blipFill>
-                    <a:blip r:embed="rId39">
+                    <a:blip r:embed="rId40">
                       <a:extLst>
                         <a:ext uri="{28A0092B-C50C-407E-A947-70E740481C1C}">
                           <a14:useLocalDpi xmlns:a14="http://schemas.microsoft.com/office/drawing/2010/main" val="0"/>
@@ -7336,11 +7845,11 @@
       <w:pPr>
         <w:pStyle w:val="Heading3"/>
       </w:pPr>
-      <w:bookmarkStart w:id="21" w:name="_Toc475462334"/>
+      <w:bookmarkStart w:id="22" w:name="_Toc487794024"/>
       <w:r>
         <w:t>Translating character state values</w:t>
       </w:r>
-      <w:bookmarkEnd w:id="21"/>
+      <w:bookmarkEnd w:id="22"/>
     </w:p>
     <w:p>
       <w:r>
@@ -7421,7 +7930,7 @@
                           </pic:cNvPicPr>
                         </pic:nvPicPr>
                         <pic:blipFill>
-                          <a:blip r:embed="rId40">
+                          <a:blip r:embed="rId41">
                             <a:extLst>
                               <a:ext uri="{28A0092B-C50C-407E-A947-70E740481C1C}">
                                 <a14:useLocalDpi xmlns:a14="http://schemas.microsoft.com/office/drawing/2010/main" val="0"/>
@@ -7450,7 +7959,7 @@
                           </pic:cNvPicPr>
                         </pic:nvPicPr>
                         <pic:blipFill>
-                          <a:blip r:embed="rId41">
+                          <a:blip r:embed="rId42">
                             <a:extLst>
                               <a:ext uri="{28A0092B-C50C-407E-A947-70E740481C1C}">
                                 <a14:useLocalDpi xmlns:a14="http://schemas.microsoft.com/office/drawing/2010/main" val="0"/>
@@ -7479,7 +7988,7 @@
                           </pic:cNvPicPr>
                         </pic:nvPicPr>
                         <pic:blipFill>
-                          <a:blip r:embed="rId42">
+                          <a:blip r:embed="rId43">
                             <a:extLst>
                               <a:ext uri="{28A0092B-C50C-407E-A947-70E740481C1C}">
                                 <a14:useLocalDpi xmlns:a14="http://schemas.microsoft.com/office/drawing/2010/main" val="0"/>
@@ -7510,15 +8019,15 @@
             <w:pict>
               <v:group w14:anchorId="3F238121" id="Group 65" o:spid="_x0000_s1026" style="position:absolute;margin-left:201pt;margin-top:0;width:255.75pt;height:279.75pt;z-index:-251611136" coordsize="32480,35528" o:gfxdata="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">
                 <v:shape id="Picture 12" o:spid="_x0000_s1027" type="#_x0000_t75" style="position:absolute;left:8001;top:10287;width:24479;height:12192;visibility:visible;mso-wrap-style:square" o:gfxdata="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">
-                  <v:imagedata r:id="rId43" o:title=""/>
+                  <v:imagedata r:id="rId44" o:title=""/>
                   <v:path arrowok="t"/>
                 </v:shape>
                 <v:shape id="Picture 13" o:spid="_x0000_s1028" type="#_x0000_t75" style="position:absolute;left:8286;top:24098;width:23845;height:11430;visibility:visible;mso-wrap-style:square" o:gfxdata="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">
-                  <v:imagedata r:id="rId44" o:title=""/>
+                  <v:imagedata r:id="rId45" o:title=""/>
                   <v:path arrowok="t"/>
                 </v:shape>
                 <v:shape id="Picture 64" o:spid="_x0000_s1029" type="#_x0000_t75" style="position:absolute;width:32385;height:9906;visibility:visible;mso-wrap-style:square" o:gfxdata="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">
-                  <v:imagedata r:id="rId45" o:title=""/>
+                  <v:imagedata r:id="rId46" o:title=""/>
                   <v:path arrowok="t"/>
                 </v:shape>
                 <w10:wrap type="tight"/>
@@ -7622,11 +8131,11 @@
       <w:pPr>
         <w:pStyle w:val="Heading3"/>
       </w:pPr>
-      <w:bookmarkStart w:id="22" w:name="_Toc475462335"/>
+      <w:bookmarkStart w:id="23" w:name="_Toc487794025"/>
       <w:r>
         <w:t>Ranking ordinal character state values</w:t>
       </w:r>
-      <w:bookmarkEnd w:id="22"/>
+      <w:bookmarkEnd w:id="23"/>
     </w:p>
     <w:p>
       <w:r>
@@ -7666,7 +8175,7 @@
                     <pic:cNvPicPr/>
                   </pic:nvPicPr>
                   <pic:blipFill>
-                    <a:blip r:embed="rId46">
+                    <a:blip r:embed="rId47">
                       <a:extLst>
                         <a:ext uri="{28A0092B-C50C-407E-A947-70E740481C1C}">
                           <a14:useLocalDpi xmlns:a14="http://schemas.microsoft.com/office/drawing/2010/main" val="0"/>
@@ -7699,7 +8208,13 @@
         </w:drawing>
       </w:r>
       <w:r>
-        <w:t xml:space="preserve">Ordinal characters have been described under the relevant parts of the section on the characters worksheet. But ordinal characters can only operate if a ranking is assigned to each possible character state value and this is done on the values worksheet. A number is not explicitly assigned to define rank; instead, rank is implicitly assigned on the basis of the order in which the values are listed on the values worksheet. </w:t>
+        <w:t xml:space="preserve">Ordinal characters have been described under the relevant parts of the section on the characters worksheet. But ordinal </w:t>
+      </w:r>
+      <w:r>
+        <w:t xml:space="preserve">(and circular ordinal) </w:t>
+      </w:r>
+      <w:r>
+        <w:t xml:space="preserve">characters can only operate if a ranking is assigned to each possible character state value and this is done on the values worksheet. A number is not explicitly assigned to define rank; instead, rank is implicitly assigned on the basis of the order in which the values are listed on the values worksheet. </w:t>
       </w:r>
     </w:p>
     <w:p>
@@ -7719,11 +8234,11 @@
       <w:pPr>
         <w:pStyle w:val="Heading3"/>
       </w:pPr>
-      <w:bookmarkStart w:id="23" w:name="_Toc475462336"/>
+      <w:bookmarkStart w:id="24" w:name="_Toc487794026"/>
       <w:r>
         <w:t>Specifying order for text character values in drop-down lists</w:t>
       </w:r>
-      <w:bookmarkEnd w:id="23"/>
+      <w:bookmarkEnd w:id="24"/>
     </w:p>
     <w:p>
       <w:r>
@@ -7734,6 +8249,7 @@
           <w:noProof/>
           <w:lang w:eastAsia="en-GB"/>
         </w:rPr>
+        <w:lastRenderedPageBreak/>
         <w:drawing>
           <wp:anchor distT="0" distB="0" distL="114300" distR="114300" simplePos="0" relativeHeight="251668480" behindDoc="1" locked="0" layoutInCell="1" allowOverlap="1" wp14:anchorId="2D25C45B" wp14:editId="1CEA982C">
             <wp:simplePos x="0" y="0"/>
@@ -7766,7 +8282,7 @@
                     <pic:cNvPicPr/>
                   </pic:nvPicPr>
                   <pic:blipFill>
-                    <a:blip r:embed="rId47">
+                    <a:blip r:embed="rId48">
                       <a:extLst>
                         <a:ext uri="{28A0092B-C50C-407E-A947-70E740481C1C}">
                           <a14:useLocalDpi xmlns:a14="http://schemas.microsoft.com/office/drawing/2010/main" val="0"/>
@@ -7835,7 +8351,7 @@
                     <pic:cNvPicPr/>
                   </pic:nvPicPr>
                   <pic:blipFill>
-                    <a:blip r:embed="rId48">
+                    <a:blip r:embed="rId49">
                       <a:extLst>
                         <a:ext uri="{28A0092B-C50C-407E-A947-70E740481C1C}">
                           <a14:useLocalDpi xmlns:a14="http://schemas.microsoft.com/office/drawing/2010/main" val="0"/>
@@ -7868,11 +8384,7 @@
         </w:drawing>
       </w:r>
       <w:r>
-        <w:t xml:space="preserve">especially if there are very few </w:t>
-      </w:r>
-      <w:r>
-        <w:lastRenderedPageBreak/>
-        <w:t xml:space="preserve">possible character state values. But sometimes this can lead to ugly and unintuitive lists, as in the case </w:t>
+        <w:t xml:space="preserve">especially if there are very few possible character state values. But sometimes this can lead to ugly and unintuitive lists, as in the case </w:t>
       </w:r>
       <w:r>
         <w:t>of the left-most list above</w:t>
@@ -7896,18 +8408,32 @@
     </w:p>
     <w:p>
       <w:r>
-        <w:t>Remember that unless this is an ‘ordinal’ character, the order has no effect whatsoever on the scoring of the character, only the order in which the state values appear to visualisation users.</w:t>
+        <w:t>Remember that unless this is an ‘ordinal’</w:t>
+      </w:r>
+      <w:r>
+        <w:t xml:space="preserve"> or ‘</w:t>
+      </w:r>
+      <w:proofErr w:type="spellStart"/>
+      <w:r>
+        <w:t>circularOrdinal</w:t>
+      </w:r>
+      <w:proofErr w:type="spellEnd"/>
+      <w:r>
+        <w:t>’</w:t>
+      </w:r>
+      <w:r>
+        <w:t xml:space="preserve"> character, the order has no effect whatsoever on the scoring of the character, only the order in which the state values appear to visualisation users.</w:t>
       </w:r>
     </w:p>
     <w:p>
       <w:pPr>
         <w:pStyle w:val="Heading2"/>
       </w:pPr>
-      <w:bookmarkStart w:id="24" w:name="_Toc475462337"/>
+      <w:bookmarkStart w:id="25" w:name="_Toc487794027"/>
       <w:r>
         <w:t>The media worksheet</w:t>
       </w:r>
-      <w:bookmarkEnd w:id="24"/>
+      <w:bookmarkEnd w:id="25"/>
     </w:p>
     <w:p>
       <w:r>
@@ -7936,7 +8462,7 @@
                     <pic:cNvPicPr/>
                   </pic:nvPicPr>
                   <pic:blipFill>
-                    <a:blip r:embed="rId49"/>
+                    <a:blip r:embed="rId50"/>
                     <a:stretch>
                       <a:fillRect/>
                     </a:stretch>
@@ -8023,11 +8549,12 @@
       <w:pPr>
         <w:pStyle w:val="Heading3"/>
       </w:pPr>
-      <w:bookmarkStart w:id="25" w:name="_Toc475462338"/>
-      <w:r>
+      <w:bookmarkStart w:id="26" w:name="_Toc487794028"/>
+      <w:r>
+        <w:lastRenderedPageBreak/>
         <w:t>Images to supplement help text</w:t>
       </w:r>
-      <w:bookmarkEnd w:id="25"/>
+      <w:bookmarkEnd w:id="26"/>
     </w:p>
     <w:p>
       <w:r>
@@ -8040,7 +8567,6 @@
           <w:noProof/>
           <w:lang w:eastAsia="en-GB"/>
         </w:rPr>
-        <w:lastRenderedPageBreak/>
         <w:drawing>
           <wp:anchor distT="0" distB="0" distL="114300" distR="114300" simplePos="0" relativeHeight="251669504" behindDoc="1" locked="0" layoutInCell="1" allowOverlap="1" wp14:anchorId="3952CCB3" wp14:editId="3883CBF0">
             <wp:simplePos x="0" y="0"/>
@@ -8073,7 +8599,7 @@
                     <pic:cNvPicPr/>
                   </pic:nvPicPr>
                   <pic:blipFill>
-                    <a:blip r:embed="rId50">
+                    <a:blip r:embed="rId51">
                       <a:extLst>
                         <a:ext uri="{28A0092B-C50C-407E-A947-70E740481C1C}">
                           <a14:useLocalDpi xmlns:a14="http://schemas.microsoft.com/office/drawing/2010/main" val="0"/>
@@ -8157,7 +8683,7 @@
                     <pic:cNvPicPr/>
                   </pic:nvPicPr>
                   <pic:blipFill>
-                    <a:blip r:embed="rId51">
+                    <a:blip r:embed="rId52">
                       <a:extLst>
                         <a:ext uri="{28A0092B-C50C-407E-A947-70E740481C1C}">
                           <a14:useLocalDpi xmlns:a14="http://schemas.microsoft.com/office/drawing/2010/main" val="0"/>
@@ -8260,6 +8786,7 @@
           <w:noProof/>
           <w:lang w:eastAsia="en-GB"/>
         </w:rPr>
+        <w:lastRenderedPageBreak/>
         <w:drawing>
           <wp:inline distT="0" distB="0" distL="0" distR="0" wp14:anchorId="60160C73" wp14:editId="1B6E068C">
             <wp:extent cx="5731510" cy="1155065"/>
@@ -8276,7 +8803,7 @@
                     <pic:cNvPicPr/>
                   </pic:nvPicPr>
                   <pic:blipFill>
-                    <a:blip r:embed="rId52"/>
+                    <a:blip r:embed="rId53"/>
                     <a:stretch>
                       <a:fillRect/>
                     </a:stretch>
@@ -8301,40 +8828,32 @@
       <w:pPr>
         <w:pStyle w:val="Heading3"/>
       </w:pPr>
-      <w:bookmarkStart w:id="26" w:name="_Toc475462339"/>
-      <w:r>
-        <w:lastRenderedPageBreak/>
+      <w:bookmarkStart w:id="27" w:name="_Toc487794029"/>
+      <w:r>
         <w:t>Images to illustrate taxa</w:t>
       </w:r>
-      <w:bookmarkEnd w:id="26"/>
-    </w:p>
-    <w:p>
-      <w:r>
-        <w:rPr>
-          <w:noProof/>
-          <w:lang w:eastAsia="en-GB"/>
-        </w:rPr>
+      <w:bookmarkEnd w:id="27"/>
+    </w:p>
+    <w:p>
+      <w:r>
+        <w:t>Images to illustrate taxa are specified in exactly the same way as those to illustrate character and state values, except that instead of specifying a value for the columns ‘State’ and/or ‘Character’ (which must both be left blank), you specify the name of the associated taxon in the ‘Taxon’ column.</w:t>
+      </w:r>
+    </w:p>
+    <w:p>
+      <w:r>
         <w:drawing>
-          <wp:anchor distT="0" distB="0" distL="114300" distR="114300" simplePos="0" relativeHeight="251706368" behindDoc="1" locked="0" layoutInCell="1" allowOverlap="1" wp14:anchorId="71A8125B" wp14:editId="57D5100A">
+          <wp:anchor distT="0" distB="0" distL="114300" distR="114300" simplePos="0" relativeHeight="251710464" behindDoc="0" locked="0" layoutInCell="1" allowOverlap="1">
             <wp:simplePos x="0" y="0"/>
             <wp:positionH relativeFrom="column">
-              <wp:posOffset>3887470</wp:posOffset>
+              <wp:posOffset>3364865</wp:posOffset>
             </wp:positionH>
             <wp:positionV relativeFrom="paragraph">
-              <wp:posOffset>697230</wp:posOffset>
+              <wp:posOffset>887095</wp:posOffset>
             </wp:positionV>
-            <wp:extent cx="1988820" cy="1676400"/>
-            <wp:effectExtent l="0" t="0" r="0" b="0"/>
-            <wp:wrapTight wrapText="bothSides">
-              <wp:wrapPolygon edited="0">
-                <wp:start x="0" y="0"/>
-                <wp:lineTo x="0" y="21355"/>
-                <wp:lineTo x="21310" y="21355"/>
-                <wp:lineTo x="21310" y="0"/>
-                <wp:lineTo x="0" y="0"/>
-              </wp:wrapPolygon>
-            </wp:wrapTight>
-            <wp:docPr id="69" name="Picture 69"/>
+            <wp:extent cx="2369820" cy="2334260"/>
+            <wp:effectExtent l="0" t="0" r="0" b="8890"/>
+            <wp:wrapSquare wrapText="bothSides"/>
+            <wp:docPr id="40" name="Picture 40"/>
             <wp:cNvGraphicFramePr>
               <a:graphicFrameLocks xmlns:a="http://schemas.openxmlformats.org/drawingml/2006/main" noChangeAspect="1"/>
             </wp:cNvGraphicFramePr>
@@ -8346,7 +8865,7 @@
                     <pic:cNvPicPr/>
                   </pic:nvPicPr>
                   <pic:blipFill>
-                    <a:blip r:embed="rId53">
+                    <a:blip r:embed="rId54">
                       <a:extLst>
                         <a:ext uri="{28A0092B-C50C-407E-A947-70E740481C1C}">
                           <a14:useLocalDpi xmlns:a14="http://schemas.microsoft.com/office/drawing/2010/main" val="0"/>
@@ -8360,7 +8879,7 @@
                   <pic:spPr>
                     <a:xfrm>
                       <a:off x="0" y="0"/>
-                      <a:ext cx="1988820" cy="1676400"/>
+                      <a:ext cx="2369820" cy="2334260"/>
                     </a:xfrm>
                     <a:prstGeom prst="rect">
                       <a:avLst/>
@@ -8379,11 +8898,6 @@
         </w:drawing>
       </w:r>
       <w:r>
-        <w:t>Images to illustrate taxa are specified in exactly the same way as those to illustrate character and state values, except that instead of specifying a value for the columns ‘State’ and/or ‘Character’ (which must both be left blank), you specify the name of the associated taxon in the ‘Taxon’ column.</w:t>
-      </w:r>
-    </w:p>
-    <w:p>
-      <w:r>
         <w:t xml:space="preserve">The ‘Priority’ column is used in the same way. Make sure that if you have more than one image associated with a </w:t>
       </w:r>
       <w:proofErr w:type="spellStart"/>
@@ -8405,7 +8919,13 @@
     </w:p>
     <w:p>
       <w:r>
-        <w:t xml:space="preserve">The image on the right shows an image viewer (included in a number of the visualisations) for a </w:t>
+        <w:t xml:space="preserve">The image on the right shows an image </w:t>
+      </w:r>
+      <w:r>
+        <w:t xml:space="preserve">group </w:t>
+      </w:r>
+      <w:r>
+        <w:t xml:space="preserve">viewer (included in a number of the visualisations) for a </w:t>
       </w:r>
       <w:proofErr w:type="spellStart"/>
       <w:r>
@@ -8460,7 +8980,7 @@
                     <pic:cNvPicPr/>
                   </pic:nvPicPr>
                   <pic:blipFill>
-                    <a:blip r:embed="rId54"/>
+                    <a:blip r:embed="rId55"/>
                     <a:stretch>
                       <a:fillRect/>
                     </a:stretch>
@@ -8485,11 +9005,11 @@
       <w:pPr>
         <w:pStyle w:val="Heading3"/>
       </w:pPr>
-      <w:bookmarkStart w:id="27" w:name="_Toc475462340"/>
+      <w:bookmarkStart w:id="28" w:name="_Toc487794030"/>
       <w:r>
         <w:t>HTML files to provide further information on taxa</w:t>
       </w:r>
-      <w:bookmarkEnd w:id="27"/>
+      <w:bookmarkEnd w:id="28"/>
     </w:p>
     <w:p>
       <w:r>
@@ -8530,6 +9050,7 @@
     </w:p>
     <w:p>
       <w:r>
+        <w:lastRenderedPageBreak/>
         <w:t xml:space="preserve">Using the media worksheet to specify HTML files associated with taxa is very similar to specifying images associated with taxa. Follow the same steps as for images, but use a value of ‘html-local’ in the ‘Type’ column. The value of the ‘Priority’ column is used by the framework to decide which file to show first if more than one is specified for a </w:t>
       </w:r>
       <w:proofErr w:type="spellStart"/>
@@ -8544,18 +9065,6 @@
     <w:p>
       <w:r>
         <w:t xml:space="preserve">A few simple examples have been included with the biscuits knowledge-base. Two files are specified for the ‘Milk Chocolate Digestive’ taxon and one for the ‘Bourbon’ taxon. </w:t>
-      </w:r>
-    </w:p>
-    <w:p>
-      <w:r>
-        <w:lastRenderedPageBreak/>
-        <w:t>The image below is from the ‘Full Taxon Details’ visualisation and shows one of the two text files specified for Chocolate Digestive. The other can be displayed by selecting it from the drop-down list (</w:t>
-      </w:r>
-      <w:r>
-        <w:t xml:space="preserve">shaded darker green and </w:t>
-      </w:r>
-      <w:r>
-        <w:t>currently showing ‘History of the Digestive’).</w:t>
       </w:r>
     </w:p>
     <w:p>
@@ -8565,10 +9074,18 @@
           <w:lang w:eastAsia="en-GB"/>
         </w:rPr>
         <w:drawing>
-          <wp:inline distT="0" distB="0" distL="0" distR="0" wp14:anchorId="7424A9B0" wp14:editId="3D8ECC42">
-            <wp:extent cx="5731510" cy="3157855"/>
-            <wp:effectExtent l="0" t="0" r="2540" b="4445"/>
-            <wp:docPr id="21" name="Picture 21"/>
+          <wp:anchor distT="0" distB="0" distL="114300" distR="114300" simplePos="0" relativeHeight="251707392" behindDoc="0" locked="0" layoutInCell="1" allowOverlap="1">
+            <wp:simplePos x="0" y="0"/>
+            <wp:positionH relativeFrom="column">
+              <wp:posOffset>3180080</wp:posOffset>
+            </wp:positionH>
+            <wp:positionV relativeFrom="paragraph">
+              <wp:posOffset>0</wp:posOffset>
+            </wp:positionV>
+            <wp:extent cx="2574290" cy="2524125"/>
+            <wp:effectExtent l="0" t="0" r="0" b="9525"/>
+            <wp:wrapSquare wrapText="bothSides"/>
+            <wp:docPr id="28" name="Picture 28"/>
             <wp:cNvGraphicFramePr>
               <a:graphicFrameLocks xmlns:a="http://schemas.openxmlformats.org/drawingml/2006/main" noChangeAspect="1"/>
             </wp:cNvGraphicFramePr>
@@ -8580,7 +9097,13 @@
                     <pic:cNvPicPr/>
                   </pic:nvPicPr>
                   <pic:blipFill>
-                    <a:blip r:embed="rId55"/>
+                    <a:blip r:embed="rId56">
+                      <a:extLst>
+                        <a:ext uri="{28A0092B-C50C-407E-A947-70E740481C1C}">
+                          <a14:useLocalDpi xmlns:a14="http://schemas.microsoft.com/office/drawing/2010/main" val="0"/>
+                        </a:ext>
+                      </a:extLst>
+                    </a:blip>
                     <a:stretch>
                       <a:fillRect/>
                     </a:stretch>
@@ -8588,7 +9111,7 @@
                   <pic:spPr>
                     <a:xfrm>
                       <a:off x="0" y="0"/>
-                      <a:ext cx="5731510" cy="3157855"/>
+                      <a:ext cx="2574290" cy="2524125"/>
                     </a:xfrm>
                     <a:prstGeom prst="rect">
                       <a:avLst/>
@@ -8597,8 +9120,55 @@
                 </pic:pic>
               </a:graphicData>
             </a:graphic>
-          </wp:inline>
+            <wp14:sizeRelH relativeFrom="page">
+              <wp14:pctWidth>0</wp14:pctWidth>
+            </wp14:sizeRelH>
+            <wp14:sizeRelV relativeFrom="page">
+              <wp14:pctHeight>0</wp14:pctHeight>
+            </wp14:sizeRelV>
+          </wp:anchor>
         </w:drawing>
+      </w:r>
+      <w:r>
+        <w:t xml:space="preserve">The image </w:t>
+      </w:r>
+      <w:r>
+        <w:t>on the right</w:t>
+      </w:r>
+      <w:r>
+        <w:t xml:space="preserve"> is from the ‘</w:t>
+      </w:r>
+      <w:r>
+        <w:t>taxon details</w:t>
+      </w:r>
+      <w:r>
+        <w:t xml:space="preserve">’ </w:t>
+      </w:r>
+      <w:r>
+        <w:t xml:space="preserve">dialog box that appears when you select the name of a </w:t>
+      </w:r>
+      <w:proofErr w:type="spellStart"/>
+      <w:r>
+        <w:t>taxon</w:t>
+      </w:r>
+      <w:proofErr w:type="spellEnd"/>
+      <w:r>
+        <w:t xml:space="preserve"> from any of the default visualisations.</w:t>
+      </w:r>
+      <w:r>
+        <w:t xml:space="preserve"> </w:t>
+      </w:r>
+      <w:r>
+        <w:t>The image</w:t>
+      </w:r>
+      <w:r>
+        <w:t xml:space="preserve"> shows one of the two text files specified for Chocolate Digestive. The other can be displayed by selecting it from the drop-down list (</w:t>
+      </w:r>
+      <w:r>
+        <w:t xml:space="preserve">shaded darker green and </w:t>
+      </w:r>
+      <w:r>
+        <w:t>currently showing ‘History of the Digestive’).</w:t>
       </w:r>
     </w:p>
     <w:p>
@@ -8636,7 +9206,7 @@
                     <pic:cNvPicPr/>
                   </pic:nvPicPr>
                   <pic:blipFill>
-                    <a:blip r:embed="rId56"/>
+                    <a:blip r:embed="rId57"/>
                     <a:stretch>
                       <a:fillRect/>
                     </a:stretch>
@@ -8661,11 +9231,11 @@
       <w:pPr>
         <w:pStyle w:val="Heading3"/>
       </w:pPr>
-      <w:bookmarkStart w:id="28" w:name="_Toc475462341"/>
+      <w:bookmarkStart w:id="29" w:name="_Toc487794031"/>
       <w:r>
         <w:t>General comments on the media worksheet</w:t>
       </w:r>
-      <w:bookmarkEnd w:id="28"/>
+      <w:bookmarkEnd w:id="29"/>
     </w:p>
     <w:p>
       <w:r>
@@ -8719,7 +9289,7 @@
       <w:pPr>
         <w:pStyle w:val="Heading2"/>
       </w:pPr>
-      <w:bookmarkStart w:id="29" w:name="_Toc475462342"/>
+      <w:bookmarkStart w:id="30" w:name="_Toc487794032"/>
       <w:r>
         <w:lastRenderedPageBreak/>
         <w:t xml:space="preserve">The </w:t>
@@ -8732,7 +9302,7 @@
       <w:r>
         <w:t xml:space="preserve"> worksheet</w:t>
       </w:r>
-      <w:bookmarkEnd w:id="29"/>
+      <w:bookmarkEnd w:id="30"/>
     </w:p>
     <w:p>
       <w:r>
@@ -8754,249 +9324,10 @@
           <w:lang w:eastAsia="en-GB"/>
         </w:rPr>
         <w:drawing>
-          <wp:inline distT="0" distB="0" distL="0" distR="0" wp14:anchorId="034D7C62" wp14:editId="409E27C4">
-            <wp:extent cx="5731510" cy="1826895"/>
-            <wp:effectExtent l="0" t="0" r="2540" b="1905"/>
-            <wp:docPr id="71" name="Picture 71"/>
-            <wp:cNvGraphicFramePr>
-              <a:graphicFrameLocks xmlns:a="http://schemas.openxmlformats.org/drawingml/2006/main" noChangeAspect="1"/>
-            </wp:cNvGraphicFramePr>
-            <a:graphic xmlns:a="http://schemas.openxmlformats.org/drawingml/2006/main">
-              <a:graphicData uri="http://schemas.openxmlformats.org/drawingml/2006/picture">
-                <pic:pic xmlns:pic="http://schemas.openxmlformats.org/drawingml/2006/picture">
-                  <pic:nvPicPr>
-                    <pic:cNvPr id="1" name=""/>
-                    <pic:cNvPicPr/>
-                  </pic:nvPicPr>
-                  <pic:blipFill>
-                    <a:blip r:embed="rId57"/>
-                    <a:stretch>
-                      <a:fillRect/>
-                    </a:stretch>
-                  </pic:blipFill>
-                  <pic:spPr>
-                    <a:xfrm>
-                      <a:off x="0" y="0"/>
-                      <a:ext cx="5731510" cy="1826895"/>
-                    </a:xfrm>
-                    <a:prstGeom prst="rect">
-                      <a:avLst/>
-                    </a:prstGeom>
-                  </pic:spPr>
-                </pic:pic>
-              </a:graphicData>
-            </a:graphic>
-          </wp:inline>
-        </w:drawing>
-      </w:r>
-    </w:p>
-    <w:p>
-      <w:r>
-        <w:t xml:space="preserve">The </w:t>
-      </w:r>
-      <w:proofErr w:type="spellStart"/>
-      <w:r>
-        <w:t>config</w:t>
-      </w:r>
-      <w:proofErr w:type="spellEnd"/>
-      <w:r>
-        <w:t xml:space="preserve"> worksheet is used to specify some configuration options for the visualisation framework and metadata about the knowledge-</w:t>
-      </w:r>
-      <w:proofErr w:type="spellStart"/>
-      <w:r>
-        <w:t>base</w:t>
-      </w:r>
-      <w:proofErr w:type="spellEnd"/>
-      <w:r>
-        <w:t xml:space="preserve"> itself. </w:t>
-      </w:r>
-    </w:p>
-    <w:p>
-      <w:r>
-        <w:t>The basic format of entries in on this worksheet is simple key/value pairs corresponding to the columns ‘Key’ and ‘Value’. Any keys with the value of the ‘Mandatory’ column set to ‘yes’ must be specified in order for the framework to function correctly – those set to ‘no’ are optional. The ‘Type’ column indicates the type of key/value pair corresponding to the three sections below.</w:t>
-      </w:r>
-    </w:p>
-    <w:p>
-      <w:pPr>
-        <w:pStyle w:val="Heading3"/>
-      </w:pPr>
-      <w:bookmarkStart w:id="30" w:name="_Toc475462343"/>
-      <w:r>
-        <w:t>Framework configuration (type ‘</w:t>
-      </w:r>
-      <w:proofErr w:type="spellStart"/>
-      <w:r>
-        <w:t>config</w:t>
-      </w:r>
-      <w:proofErr w:type="spellEnd"/>
-      <w:r>
-        <w:t>’)</w:t>
-      </w:r>
-      <w:bookmarkEnd w:id="30"/>
-    </w:p>
-    <w:p>
-      <w:r>
-        <w:t>The key ‘</w:t>
-      </w:r>
-      <w:proofErr w:type="spellStart"/>
-      <w:r>
-        <w:rPr>
-          <w:b/>
-        </w:rPr>
-        <w:t>excludedDefaultTools</w:t>
-      </w:r>
-      <w:proofErr w:type="spellEnd"/>
-      <w:r>
-        <w:t>’ can be used to remove one or more of the default visualisations from the framework when used with your knowledge-base. There are currently four default tools:</w:t>
-      </w:r>
-    </w:p>
-    <w:p>
-      <w:pPr>
-        <w:pStyle w:val="ListParagraph"/>
-        <w:numPr>
-          <w:ilvl w:val="0"/>
-          <w:numId w:val="24"/>
-        </w:numPr>
-        <w:spacing w:after="160" w:line="259" w:lineRule="auto"/>
-      </w:pPr>
-      <w:r>
-        <w:t>Two-column key (vis1)</w:t>
-      </w:r>
-    </w:p>
-    <w:p>
-      <w:pPr>
-        <w:pStyle w:val="ListParagraph"/>
-        <w:numPr>
-          <w:ilvl w:val="0"/>
-          <w:numId w:val="24"/>
-        </w:numPr>
-        <w:spacing w:after="160" w:line="259" w:lineRule="auto"/>
-      </w:pPr>
-      <w:r>
-        <w:t>Single-column key (vis2)</w:t>
-      </w:r>
-    </w:p>
-    <w:p>
-      <w:pPr>
-        <w:pStyle w:val="ListParagraph"/>
-        <w:numPr>
-          <w:ilvl w:val="0"/>
-          <w:numId w:val="24"/>
-        </w:numPr>
-        <w:spacing w:after="160" w:line="259" w:lineRule="auto"/>
-      </w:pPr>
-      <w:r>
-        <w:t>Side by side comparison (vis3)</w:t>
-      </w:r>
-    </w:p>
-    <w:p>
-      <w:pPr>
-        <w:pStyle w:val="ListParagraph"/>
-        <w:numPr>
-          <w:ilvl w:val="0"/>
-          <w:numId w:val="24"/>
-        </w:numPr>
-        <w:spacing w:after="160" w:line="259" w:lineRule="auto"/>
-      </w:pPr>
-      <w:r>
-        <w:t>Full taxon details (vis4)</w:t>
-      </w:r>
-    </w:p>
-    <w:p>
-      <w:r>
-        <w:t>The codes in parentheses can be used in the ‘Values’ column for the ‘</w:t>
-      </w:r>
-      <w:proofErr w:type="spellStart"/>
-      <w:r>
-        <w:t>excludedDefaultTools</w:t>
-      </w:r>
-      <w:proofErr w:type="spellEnd"/>
-      <w:r>
-        <w:t xml:space="preserve">’ key to exclude the visualisation when the framework starts. For example set the value to </w:t>
-      </w:r>
-      <w:r>
-        <w:t xml:space="preserve">'vis1, vis3' to remove the 'Two-column </w:t>
-      </w:r>
-      <w:proofErr w:type="spellStart"/>
-      <w:r>
-        <w:t>key'</w:t>
-      </w:r>
-      <w:proofErr w:type="spellEnd"/>
-      <w:r>
-        <w:t xml:space="preserve"> and 'Side-by-side comparison' visualisations</w:t>
-      </w:r>
-      <w:r>
-        <w:t xml:space="preserve"> from the ‘Select a tool’ drop-down list in the framework.</w:t>
-      </w:r>
-    </w:p>
-    <w:p>
-      <w:r>
-        <w:t>The key ‘</w:t>
-      </w:r>
-      <w:proofErr w:type="spellStart"/>
-      <w:r>
-        <w:rPr>
-          <w:b/>
-        </w:rPr>
-        <w:t>otherIncludedTools</w:t>
-      </w:r>
-      <w:proofErr w:type="spellEnd"/>
-      <w:r>
-        <w:t>’ can be used to specify non-default visualisation tools that you have access to. You are unlikely to need to use this unless you have access to a non-default visualisation, e.g. you are a programmer who has created a new visualisation for the framework.</w:t>
-      </w:r>
-    </w:p>
-    <w:p>
-      <w:r>
-        <w:t>The key ‘</w:t>
-      </w:r>
-      <w:proofErr w:type="spellStart"/>
-      <w:r>
-        <w:rPr>
-          <w:b/>
-        </w:rPr>
-        <w:t>selectedTool</w:t>
-      </w:r>
-      <w:proofErr w:type="spellEnd"/>
-      <w:r>
-        <w:t xml:space="preserve">’ can be used to specify the visualisation that you want the framework to show upon initialisation. By default this is the first included visualisation – ‘Two-column key (vis1)’ if you haven’t excluded it. For example to instruct the framework to initialise with the ‘Single-column </w:t>
-      </w:r>
-      <w:proofErr w:type="spellStart"/>
-      <w:r>
-        <w:t>key’</w:t>
-      </w:r>
-      <w:proofErr w:type="spellEnd"/>
-      <w:r>
-        <w:t xml:space="preserve"> visualisation, set the value of this key to ‘vis2’.</w:t>
-      </w:r>
-    </w:p>
-    <w:p>
-      <w:r>
-        <w:t>The key ‘</w:t>
-      </w:r>
-      <w:proofErr w:type="spellStart"/>
-      <w:r>
-        <w:rPr>
-          <w:b/>
-        </w:rPr>
-        <w:t>checkValidity</w:t>
-      </w:r>
-      <w:proofErr w:type="spellEnd"/>
-      <w:r>
-        <w:t>’ is a very important one if you are creating a new knowledge-base. Setting the value of this to ‘yes’ instructs the framework to carry out and report on some validity checks on your knowledge base when it is initialising. The image below shows some example output for these checks.</w:t>
-      </w:r>
-    </w:p>
-    <w:p>
-      <w:r>
-        <w:rPr>
-          <w:noProof/>
-          <w:lang w:eastAsia="en-GB"/>
-        </w:rPr>
-        <w:lastRenderedPageBreak/>
-        <w:drawing>
-          <wp:inline distT="0" distB="0" distL="0" distR="0" wp14:anchorId="5685CC59" wp14:editId="65FD498C">
-            <wp:extent cx="5731510" cy="3590925"/>
-            <wp:effectExtent l="0" t="0" r="2540" b="9525"/>
-            <wp:docPr id="24" name="Picture 24"/>
+          <wp:inline distT="0" distB="0" distL="0" distR="0" wp14:anchorId="657EEC5F" wp14:editId="20247FD3">
+            <wp:extent cx="5731510" cy="1711960"/>
+            <wp:effectExtent l="0" t="0" r="2540" b="2540"/>
+            <wp:docPr id="19" name="Picture 19"/>
             <wp:cNvGraphicFramePr>
               <a:graphicFrameLocks xmlns:a="http://schemas.openxmlformats.org/drawingml/2006/main" noChangeAspect="1"/>
             </wp:cNvGraphicFramePr>
@@ -9016,6 +9347,264 @@
                   <pic:spPr>
                     <a:xfrm>
                       <a:off x="0" y="0"/>
+                      <a:ext cx="5731510" cy="1711960"/>
+                    </a:xfrm>
+                    <a:prstGeom prst="rect">
+                      <a:avLst/>
+                    </a:prstGeom>
+                  </pic:spPr>
+                </pic:pic>
+              </a:graphicData>
+            </a:graphic>
+          </wp:inline>
+        </w:drawing>
+      </w:r>
+    </w:p>
+    <w:p>
+      <w:r>
+        <w:t xml:space="preserve">The </w:t>
+      </w:r>
+      <w:proofErr w:type="spellStart"/>
+      <w:r>
+        <w:t>config</w:t>
+      </w:r>
+      <w:proofErr w:type="spellEnd"/>
+      <w:r>
+        <w:t xml:space="preserve"> worksheet is used to specify some configuration options for the visualisation framework and metadata about the knowledge-</w:t>
+      </w:r>
+      <w:proofErr w:type="spellStart"/>
+      <w:r>
+        <w:t>base</w:t>
+      </w:r>
+      <w:proofErr w:type="spellEnd"/>
+      <w:r>
+        <w:t xml:space="preserve"> itself. </w:t>
+      </w:r>
+    </w:p>
+    <w:p>
+      <w:r>
+        <w:t>The basic format of entries in on this worksheet is simple key/value pairs corresponding to the columns ‘Key’ and ‘Value’. Any keys with the value of the ‘Mandatory’ column set to ‘yes’ must be specified in order for the framework to function correctly – those set to ‘no’ are optional. The ‘Type’ column indicates the type of key/value pair corresponding to the three sections below.</w:t>
+      </w:r>
+    </w:p>
+    <w:p>
+      <w:pPr>
+        <w:pStyle w:val="Heading3"/>
+      </w:pPr>
+      <w:bookmarkStart w:id="31" w:name="_Toc487794033"/>
+      <w:r>
+        <w:t>Framework configuration (type ‘</w:t>
+      </w:r>
+      <w:proofErr w:type="spellStart"/>
+      <w:r>
+        <w:t>config</w:t>
+      </w:r>
+      <w:proofErr w:type="spellEnd"/>
+      <w:r>
+        <w:t>’)</w:t>
+      </w:r>
+      <w:bookmarkEnd w:id="31"/>
+    </w:p>
+    <w:p>
+      <w:r>
+        <w:t>The key ‘</w:t>
+      </w:r>
+      <w:proofErr w:type="spellStart"/>
+      <w:r>
+        <w:rPr>
+          <w:b/>
+        </w:rPr>
+        <w:t>excludedDefaultTools</w:t>
+      </w:r>
+      <w:proofErr w:type="spellEnd"/>
+      <w:r>
+        <w:t>’ can be used to remove one or more of the default visualisations from the framework when used with your knowledge-base. There are currently four default tools:</w:t>
+      </w:r>
+    </w:p>
+    <w:p>
+      <w:pPr>
+        <w:pStyle w:val="ListParagraph"/>
+        <w:numPr>
+          <w:ilvl w:val="0"/>
+          <w:numId w:val="24"/>
+        </w:numPr>
+        <w:spacing w:after="160" w:line="259" w:lineRule="auto"/>
+      </w:pPr>
+      <w:r>
+        <w:t>Two-column key (vis1)</w:t>
+      </w:r>
+    </w:p>
+    <w:p>
+      <w:pPr>
+        <w:pStyle w:val="ListParagraph"/>
+        <w:numPr>
+          <w:ilvl w:val="0"/>
+          <w:numId w:val="24"/>
+        </w:numPr>
+        <w:spacing w:after="160" w:line="259" w:lineRule="auto"/>
+      </w:pPr>
+      <w:r>
+        <w:t>Single-column key (vis2)</w:t>
+      </w:r>
+    </w:p>
+    <w:p>
+      <w:pPr>
+        <w:pStyle w:val="ListParagraph"/>
+        <w:numPr>
+          <w:ilvl w:val="0"/>
+          <w:numId w:val="24"/>
+        </w:numPr>
+        <w:spacing w:after="160" w:line="259" w:lineRule="auto"/>
+      </w:pPr>
+      <w:r>
+        <w:t>Circle-pack key (vis5)</w:t>
+      </w:r>
+    </w:p>
+    <w:p>
+      <w:pPr>
+        <w:pStyle w:val="ListParagraph"/>
+        <w:numPr>
+          <w:ilvl w:val="0"/>
+          <w:numId w:val="24"/>
+        </w:numPr>
+        <w:spacing w:after="160" w:line="259" w:lineRule="auto"/>
+      </w:pPr>
+      <w:r>
+        <w:t>Side by side comparison (vis3)</w:t>
+      </w:r>
+    </w:p>
+    <w:p>
+      <w:r>
+        <w:t>The codes in parentheses can be used in the ‘Values’ column for the ‘</w:t>
+      </w:r>
+      <w:proofErr w:type="spellStart"/>
+      <w:r>
+        <w:t>excludedDefaultTools</w:t>
+      </w:r>
+      <w:proofErr w:type="spellEnd"/>
+      <w:r>
+        <w:t xml:space="preserve">’ key to exclude the visualisation when the framework starts. For example set the value to </w:t>
+      </w:r>
+      <w:r>
+        <w:t xml:space="preserve">'vis1, vis3' to remove the 'Two-column </w:t>
+      </w:r>
+      <w:proofErr w:type="spellStart"/>
+      <w:r>
+        <w:t>key'</w:t>
+      </w:r>
+      <w:proofErr w:type="spellEnd"/>
+      <w:r>
+        <w:t xml:space="preserve"> and 'Side-by-side comparison' visualisations</w:t>
+      </w:r>
+      <w:r>
+        <w:t xml:space="preserve"> from the ‘Select a tool’ drop-down list in the framework.</w:t>
+      </w:r>
+    </w:p>
+    <w:p>
+      <w:r>
+        <w:t>The key ‘</w:t>
+      </w:r>
+      <w:proofErr w:type="spellStart"/>
+      <w:r>
+        <w:rPr>
+          <w:b/>
+        </w:rPr>
+        <w:t>otherIncludedTools</w:t>
+      </w:r>
+      <w:proofErr w:type="spellEnd"/>
+      <w:r>
+        <w:t>’ can be used to specify non-default visualisation tools that you have access to. You are unlikely to need to use this unless you have access to a non-default visualisation, e.g. you are a programmer who has created a new visualisation for the framework.</w:t>
+      </w:r>
+    </w:p>
+    <w:p>
+      <w:r>
+        <w:t>The key ‘</w:t>
+      </w:r>
+      <w:proofErr w:type="spellStart"/>
+      <w:r>
+        <w:rPr>
+          <w:b/>
+        </w:rPr>
+        <w:t>selectedTool</w:t>
+      </w:r>
+      <w:proofErr w:type="spellEnd"/>
+      <w:r>
+        <w:t xml:space="preserve">’ can be used to specify the visualisation that you want the framework to show upon initialisation. By default this is the first included visualisation – ‘Two-column key (vis1)’ if you haven’t excluded it. For example to instruct the framework to initialise with the ‘Single-column </w:t>
+      </w:r>
+      <w:proofErr w:type="spellStart"/>
+      <w:r>
+        <w:t>key’</w:t>
+      </w:r>
+      <w:proofErr w:type="spellEnd"/>
+      <w:r>
+        <w:t xml:space="preserve"> visualisation, set the value of this key to ‘vis2’.</w:t>
+      </w:r>
+    </w:p>
+    <w:p>
+      <w:r>
+        <w:t>The key ‘</w:t>
+      </w:r>
+      <w:proofErr w:type="spellStart"/>
+      <w:r>
+        <w:rPr>
+          <w:b/>
+        </w:rPr>
+        <w:t>checkValidity</w:t>
+      </w:r>
+      <w:proofErr w:type="spellEnd"/>
+      <w:r>
+        <w:t>’ is a very important one if you are creating a new knowledge-base. Setting the value of this to ‘yes’ instructs the framework to carry out and report on some validity checks on your knowledge base when it is initialising. The image below shows some example output for these checks.</w:t>
+      </w:r>
+    </w:p>
+    <w:p>
+      <w:r>
+        <w:lastRenderedPageBreak/>
+        <w:t>The key ‘</w:t>
+      </w:r>
+      <w:proofErr w:type="spellStart"/>
+      <w:r>
+        <w:rPr>
+          <w:b/>
+        </w:rPr>
+        <w:t>defaultControlGroup</w:t>
+      </w:r>
+      <w:proofErr w:type="spellEnd"/>
+      <w:r>
+        <w:t>’ allows you to indicate the name of a control group to select by default when your visualisation starts up. The value you specify must correspond to one of the value in the ‘Group’ column of the characters worksheet.  In the biscuits knowledge-base, the value is set to ‘Structure’ when means that when the visualisation start</w:t>
+      </w:r>
+      <w:r>
+        <w:t>s it will do so with the ‘Structure’ group selected rather than the ‘All’ group (which is the default).</w:t>
+      </w:r>
+    </w:p>
+    <w:p>
+      <w:r>
+        <w:rPr>
+          <w:noProof/>
+          <w:lang w:eastAsia="en-GB"/>
+        </w:rPr>
+        <w:drawing>
+          <wp:inline distT="0" distB="0" distL="0" distR="0" wp14:anchorId="5685CC59" wp14:editId="65FD498C">
+            <wp:extent cx="5731510" cy="3590925"/>
+            <wp:effectExtent l="0" t="0" r="2540" b="9525"/>
+            <wp:docPr id="24" name="Picture 24"/>
+            <wp:cNvGraphicFramePr>
+              <a:graphicFrameLocks xmlns:a="http://schemas.openxmlformats.org/drawingml/2006/main" noChangeAspect="1"/>
+            </wp:cNvGraphicFramePr>
+            <a:graphic xmlns:a="http://schemas.openxmlformats.org/drawingml/2006/main">
+              <a:graphicData uri="http://schemas.openxmlformats.org/drawingml/2006/picture">
+                <pic:pic xmlns:pic="http://schemas.openxmlformats.org/drawingml/2006/picture">
+                  <pic:nvPicPr>
+                    <pic:cNvPr id="1" name=""/>
+                    <pic:cNvPicPr/>
+                  </pic:nvPicPr>
+                  <pic:blipFill>
+                    <a:blip r:embed="rId59"/>
+                    <a:stretch>
+                      <a:fillRect/>
+                    </a:stretch>
+                  </pic:blipFill>
+                  <pic:spPr>
+                    <a:xfrm>
+                      <a:off x="0" y="0"/>
                       <a:ext cx="5731510" cy="3590925"/>
                     </a:xfrm>
                     <a:prstGeom prst="rect">
@@ -9038,7 +9627,7 @@
       <w:pPr>
         <w:pStyle w:val="Heading3"/>
       </w:pPr>
-      <w:bookmarkStart w:id="31" w:name="_Toc475462344"/>
+      <w:bookmarkStart w:id="32" w:name="_Toc487794034"/>
       <w:r>
         <w:t>Knowledge-</w:t>
       </w:r>
@@ -9050,7 +9639,7 @@
       <w:r>
         <w:t xml:space="preserve"> metadata</w:t>
       </w:r>
-      <w:bookmarkEnd w:id="31"/>
+      <w:bookmarkEnd w:id="32"/>
     </w:p>
     <w:p>
       <w:r>
@@ -9114,7 +9703,7 @@
                     </pic:cNvPicPr>
                   </pic:nvPicPr>
                   <pic:blipFill>
-                    <a:blip r:embed="rId59">
+                    <a:blip r:embed="rId60">
                       <a:extLst>
                         <a:ext uri="{28A0092B-C50C-407E-A947-70E740481C1C}">
                           <a14:useLocalDpi xmlns:a14="http://schemas.microsoft.com/office/drawing/2010/main" val="0"/>
@@ -9246,7 +9835,7 @@
         </w:rPr>
         <w:t xml:space="preserve"> Framework for ID visualisations). Field Studies Council. Preston Montford, Shrewsbury. Accessed Wed Nov 23 2016. </w:t>
       </w:r>
-      <w:hyperlink r:id="rId60" w:history="1">
+      <w:hyperlink r:id="rId61" w:history="1">
         <w:r>
           <w:rPr>
             <w:rStyle w:val="Hyperlink"/>
@@ -9260,6 +9849,7 @@
     </w:p>
     <w:p>
       <w:r>
+        <w:lastRenderedPageBreak/>
         <w:t>Citation text is important because it allows people who make determinations based on your knowledge-base to reference it when required (e.g. for the purposes of verification).</w:t>
       </w:r>
     </w:p>
@@ -9295,12 +9885,11 @@
       <w:pPr>
         <w:pStyle w:val="Heading3"/>
       </w:pPr>
-      <w:bookmarkStart w:id="32" w:name="_Toc475462345"/>
-      <w:r>
-        <w:lastRenderedPageBreak/>
+      <w:bookmarkStart w:id="33" w:name="_Toc487794035"/>
+      <w:r>
         <w:t>Release history</w:t>
       </w:r>
-      <w:bookmarkEnd w:id="32"/>
+      <w:bookmarkEnd w:id="33"/>
     </w:p>
     <w:p>
       <w:r>
@@ -9343,7 +9932,7 @@
                     <pic:cNvPicPr/>
                   </pic:nvPicPr>
                   <pic:blipFill>
-                    <a:blip r:embed="rId61"/>
+                    <a:blip r:embed="rId62"/>
                     <a:stretch>
                       <a:fillRect/>
                     </a:stretch>
@@ -9373,11 +9962,11 @@
       <w:pPr>
         <w:pStyle w:val="Heading2"/>
       </w:pPr>
-      <w:bookmarkStart w:id="33" w:name="_Toc475462346"/>
+      <w:bookmarkStart w:id="34" w:name="_Toc487794036"/>
       <w:r>
         <w:t>Including an information file about your knowledge-base</w:t>
       </w:r>
-      <w:bookmarkEnd w:id="33"/>
+      <w:bookmarkEnd w:id="34"/>
     </w:p>
     <w:p>
       <w:r>
@@ -9422,7 +10011,7 @@
                     <pic:cNvPicPr/>
                   </pic:nvPicPr>
                   <pic:blipFill>
-                    <a:blip r:embed="rId62"/>
+                    <a:blip r:embed="rId63"/>
                     <a:stretch>
                       <a:fillRect/>
                     </a:stretch>
@@ -9445,6 +10034,7 @@
     </w:p>
     <w:p>
       <w:r>
+        <w:lastRenderedPageBreak/>
         <w:t xml:space="preserve">If you want to include external resources in your ‘info.html’ file, they need to be included in sub-folders of the folder containing your knowledge-base. Furthermore, you need to reference them in a particular way in your knowledge-base as shown below for the </w:t>
       </w:r>
       <w:proofErr w:type="spellStart"/>
@@ -9758,25 +10348,21 @@
       </w:r>
       <w:proofErr w:type="spellEnd"/>
       <w:r>
-        <w:t xml:space="preserve"> folder. That means that the knowledge-base </w:t>
-      </w:r>
-      <w:r>
-        <w:lastRenderedPageBreak/>
-        <w:t>can be moved around – e.g. from local computer to a web-server – without having to edit this file every time.</w:t>
+        <w:t xml:space="preserve"> folder. That means that the knowledge-base can be moved around – e.g. from local computer to a web-server – without having to edit this file every time.</w:t>
       </w:r>
     </w:p>
     <w:p>
       <w:pPr>
         <w:pStyle w:val="Heading2"/>
       </w:pPr>
-      <w:bookmarkStart w:id="34" w:name="_Toc475462347"/>
+      <w:bookmarkStart w:id="35" w:name="_Toc487794037"/>
       <w:r>
         <w:t>Dealing with sex</w:t>
       </w:r>
       <w:r>
         <w:t>ual dimorphism</w:t>
       </w:r>
-      <w:bookmarkEnd w:id="34"/>
+      <w:bookmarkEnd w:id="35"/>
     </w:p>
     <w:p>
       <w:r>
@@ -9816,7 +10402,7 @@
                     <pic:cNvPicPr/>
                   </pic:nvPicPr>
                   <pic:blipFill>
-                    <a:blip r:embed="rId63">
+                    <a:blip r:embed="rId64">
                       <a:extLst>
                         <a:ext uri="{28A0092B-C50C-407E-A947-70E740481C1C}">
                           <a14:useLocalDpi xmlns:a14="http://schemas.microsoft.com/office/drawing/2010/main" val="0"/>
@@ -9901,8 +10487,14 @@
         <w:t xml:space="preserve"> shown above.</w:t>
       </w:r>
     </w:p>
-    <w:p>
-      <w:r>
+    <w:p/>
+    <w:p/>
+    <w:p/>
+    <w:p/>
+    <w:p/>
+    <w:p>
+      <w:r>
+        <w:lastRenderedPageBreak/>
         <w:t xml:space="preserve">Scenario 1: user specifies a saddle visibility as ‘distinct’ </w:t>
       </w:r>
       <w:r>
@@ -9943,7 +10535,7 @@
                     <pic:cNvPicPr/>
                   </pic:nvPicPr>
                   <pic:blipFill>
-                    <a:blip r:embed="rId64"/>
+                    <a:blip r:embed="rId65"/>
                     <a:stretch>
                       <a:fillRect/>
                     </a:stretch>
@@ -9966,12 +10558,6 @@
     </w:p>
     <w:p>
       <w:r>
-        <w:br w:type="page"/>
-      </w:r>
-    </w:p>
-    <w:p>
-      <w:r>
-        <w:lastRenderedPageBreak/>
         <w:t xml:space="preserve">Scenario 2: user specifies a saddle visibility as ‘distinct’ </w:t>
       </w:r>
       <w:r>
@@ -10006,7 +10592,7 @@
                     <pic:cNvPicPr/>
                   </pic:nvPicPr>
                   <pic:blipFill>
-                    <a:blip r:embed="rId65"/>
+                    <a:blip r:embed="rId66"/>
                     <a:stretch>
                       <a:fillRect/>
                     </a:stretch>
@@ -10045,14 +10631,14 @@
       <w:pPr>
         <w:pStyle w:val="Heading2"/>
       </w:pPr>
-      <w:bookmarkStart w:id="35" w:name="_Toc475462348"/>
+      <w:bookmarkStart w:id="36" w:name="_Toc487794038"/>
       <w:r>
         <w:t>The m</w:t>
       </w:r>
       <w:r>
         <w:t>acros worksheet</w:t>
       </w:r>
-      <w:bookmarkEnd w:id="35"/>
+      <w:bookmarkEnd w:id="36"/>
     </w:p>
     <w:p>
       <w:r>
@@ -10111,6 +10697,7 @@
     </w:p>
     <w:p>
       <w:r>
+        <w:lastRenderedPageBreak/>
         <w:t>To get the unique values for a character, select the cells from which you want to extract the values on the taxa worksheet and then go to the macros worksheet and click the ‘Get unique values’ button – the unique values are copied to the computer’s buffer and you can simply paste them anywhere you like.</w:t>
       </w:r>
       <w:r>
@@ -10148,8 +10735,9 @@
       <w:r>
         <w:t xml:space="preserve">’ column of the characters worksheet. (Don’t select an entire column by clicking on the header – the macro won’t work if you do that.) The macro takes care dealing with ranges specified as ‘[n1-n2]’. Special values (e.g. ‘n/a’ and ‘?’) are ignored. </w:t>
       </w:r>
-    </w:p>
-    <w:p/>
+      <w:bookmarkStart w:id="37" w:name="_GoBack"/>
+      <w:bookmarkEnd w:id="37"/>
+    </w:p>
     <w:p>
       <w:r>
         <w:t>To use any of the macros in the knowledge-base, you need to ensure that your Excel security settings enable you to do so.</w:t>
@@ -10159,11 +10747,11 @@
       <w:pPr>
         <w:pStyle w:val="Heading2"/>
       </w:pPr>
-      <w:bookmarkStart w:id="36" w:name="_Toc475462349"/>
+      <w:bookmarkStart w:id="38" w:name="_Toc487794039"/>
       <w:r>
         <w:t>Using other spreadsheet features</w:t>
       </w:r>
-      <w:bookmarkEnd w:id="36"/>
+      <w:bookmarkEnd w:id="38"/>
     </w:p>
     <w:p>
       <w:r>
@@ -10201,9 +10789,9 @@
     </w:p>
     <w:p/>
     <w:sectPr>
-      <w:headerReference w:type="even" r:id="rId66"/>
-      <w:footerReference w:type="default" r:id="rId67"/>
-      <w:headerReference w:type="first" r:id="rId68"/>
+      <w:headerReference w:type="even" r:id="rId67"/>
+      <w:footerReference w:type="default" r:id="rId68"/>
+      <w:headerReference w:type="first" r:id="rId69"/>
       <w:pgSz w:w="11906" w:h="16838"/>
       <w:pgMar w:top="1440" w:right="1440" w:bottom="1440" w:left="1440" w:header="708" w:footer="708" w:gutter="0"/>
       <w:cols w:space="708"/>
@@ -10306,7 +10894,7 @@
                 <w:b/>
                 <w:noProof/>
               </w:rPr>
-              <w:t>7</w:t>
+              <w:t>21</w:t>
             </w:r>
             <w:r>
               <w:rPr>
@@ -10346,7 +10934,7 @@
                 <w:b/>
                 <w:noProof/>
               </w:rPr>
-              <w:t>24</w:t>
+              <w:t>26</w:t>
             </w:r>
             <w:r>
               <w:rPr>
@@ -10472,7 +11060,7 @@
       <w:t xml:space="preserve">This version edited: </w:t>
     </w:r>
     <w:r>
-      <w:t>25</w:t>
+      <w:t>14</w:t>
     </w:r>
     <w:r>
       <w:rPr>
@@ -10481,16 +11069,13 @@
       <w:t>th</w:t>
     </w:r>
     <w:r>
-      <w:t xml:space="preserve"> May</w:t>
+      <w:t xml:space="preserve"> </w:t>
     </w:r>
     <w:r>
-      <w:t xml:space="preserve"> 201</w:t>
+      <w:t>July</w:t>
     </w:r>
     <w:r>
-      <w:t>7</w:t>
-    </w:r>
-    <w:r>
-      <w:t xml:space="preserve">                                 </w:t>
+      <w:t xml:space="preserve"> 2017                                 </w:t>
     </w:r>
   </w:p>
 </w:hdr>
@@ -12695,6 +13280,119 @@
     </w:lvl>
   </w:abstractNum>
   <w:abstractNum w:abstractNumId="19" w15:restartNumberingAfterBreak="0">
+    <w:nsid w:val="626209FB"/>
+    <w:multiLevelType w:val="hybridMultilevel"/>
+    <w:tmpl w:val="258E1160"/>
+    <w:lvl w:ilvl="0" w:tplc="08090001">
+      <w:start w:val="1"/>
+      <w:numFmt w:val="bullet"/>
+      <w:lvlText w:val=""/>
+      <w:lvlJc w:val="left"/>
+      <w:pPr>
+        <w:ind w:left="720" w:hanging="360"/>
+      </w:pPr>
+      <w:rPr>
+        <w:rFonts w:ascii="Symbol" w:hAnsi="Symbol" w:hint="default"/>
+      </w:rPr>
+    </w:lvl>
+    <w:lvl w:ilvl="1" w:tplc="08090003" w:tentative="1">
+      <w:start w:val="1"/>
+      <w:numFmt w:val="bullet"/>
+      <w:lvlText w:val="o"/>
+      <w:lvlJc w:val="left"/>
+      <w:pPr>
+        <w:ind w:left="1440" w:hanging="360"/>
+      </w:pPr>
+      <w:rPr>
+        <w:rFonts w:ascii="Courier New" w:hAnsi="Courier New" w:cs="Courier New" w:hint="default"/>
+      </w:rPr>
+    </w:lvl>
+    <w:lvl w:ilvl="2" w:tplc="08090005" w:tentative="1">
+      <w:start w:val="1"/>
+      <w:numFmt w:val="bullet"/>
+      <w:lvlText w:val=""/>
+      <w:lvlJc w:val="left"/>
+      <w:pPr>
+        <w:ind w:left="2160" w:hanging="360"/>
+      </w:pPr>
+      <w:rPr>
+        <w:rFonts w:ascii="Wingdings" w:hAnsi="Wingdings" w:hint="default"/>
+      </w:rPr>
+    </w:lvl>
+    <w:lvl w:ilvl="3" w:tplc="08090001" w:tentative="1">
+      <w:start w:val="1"/>
+      <w:numFmt w:val="bullet"/>
+      <w:lvlText w:val=""/>
+      <w:lvlJc w:val="left"/>
+      <w:pPr>
+        <w:ind w:left="2880" w:hanging="360"/>
+      </w:pPr>
+      <w:rPr>
+        <w:rFonts w:ascii="Symbol" w:hAnsi="Symbol" w:hint="default"/>
+      </w:rPr>
+    </w:lvl>
+    <w:lvl w:ilvl="4" w:tplc="08090003" w:tentative="1">
+      <w:start w:val="1"/>
+      <w:numFmt w:val="bullet"/>
+      <w:lvlText w:val="o"/>
+      <w:lvlJc w:val="left"/>
+      <w:pPr>
+        <w:ind w:left="3600" w:hanging="360"/>
+      </w:pPr>
+      <w:rPr>
+        <w:rFonts w:ascii="Courier New" w:hAnsi="Courier New" w:cs="Courier New" w:hint="default"/>
+      </w:rPr>
+    </w:lvl>
+    <w:lvl w:ilvl="5" w:tplc="08090005" w:tentative="1">
+      <w:start w:val="1"/>
+      <w:numFmt w:val="bullet"/>
+      <w:lvlText w:val=""/>
+      <w:lvlJc w:val="left"/>
+      <w:pPr>
+        <w:ind w:left="4320" w:hanging="360"/>
+      </w:pPr>
+      <w:rPr>
+        <w:rFonts w:ascii="Wingdings" w:hAnsi="Wingdings" w:hint="default"/>
+      </w:rPr>
+    </w:lvl>
+    <w:lvl w:ilvl="6" w:tplc="08090001" w:tentative="1">
+      <w:start w:val="1"/>
+      <w:numFmt w:val="bullet"/>
+      <w:lvlText w:val=""/>
+      <w:lvlJc w:val="left"/>
+      <w:pPr>
+        <w:ind w:left="5040" w:hanging="360"/>
+      </w:pPr>
+      <w:rPr>
+        <w:rFonts w:ascii="Symbol" w:hAnsi="Symbol" w:hint="default"/>
+      </w:rPr>
+    </w:lvl>
+    <w:lvl w:ilvl="7" w:tplc="08090003" w:tentative="1">
+      <w:start w:val="1"/>
+      <w:numFmt w:val="bullet"/>
+      <w:lvlText w:val="o"/>
+      <w:lvlJc w:val="left"/>
+      <w:pPr>
+        <w:ind w:left="5760" w:hanging="360"/>
+      </w:pPr>
+      <w:rPr>
+        <w:rFonts w:ascii="Courier New" w:hAnsi="Courier New" w:cs="Courier New" w:hint="default"/>
+      </w:rPr>
+    </w:lvl>
+    <w:lvl w:ilvl="8" w:tplc="08090005" w:tentative="1">
+      <w:start w:val="1"/>
+      <w:numFmt w:val="bullet"/>
+      <w:lvlText w:val=""/>
+      <w:lvlJc w:val="left"/>
+      <w:pPr>
+        <w:ind w:left="6480" w:hanging="360"/>
+      </w:pPr>
+      <w:rPr>
+        <w:rFonts w:ascii="Wingdings" w:hAnsi="Wingdings" w:hint="default"/>
+      </w:rPr>
+    </w:lvl>
+  </w:abstractNum>
+  <w:abstractNum w:abstractNumId="20" w15:restartNumberingAfterBreak="0">
     <w:nsid w:val="62841FDB"/>
     <w:multiLevelType w:val="hybridMultilevel"/>
     <w:tmpl w:val="A8BE0DB6"/>
@@ -12807,7 +13505,7 @@
       </w:rPr>
     </w:lvl>
   </w:abstractNum>
-  <w:abstractNum w:abstractNumId="20" w15:restartNumberingAfterBreak="0">
+  <w:abstractNum w:abstractNumId="21" w15:restartNumberingAfterBreak="0">
     <w:nsid w:val="63B138FB"/>
     <w:multiLevelType w:val="hybridMultilevel"/>
     <w:tmpl w:val="57B4214A"/>
@@ -12920,7 +13618,7 @@
       </w:rPr>
     </w:lvl>
   </w:abstractNum>
-  <w:abstractNum w:abstractNumId="21" w15:restartNumberingAfterBreak="0">
+  <w:abstractNum w:abstractNumId="22" w15:restartNumberingAfterBreak="0">
     <w:nsid w:val="6EF33FA7"/>
     <w:multiLevelType w:val="multilevel"/>
     <w:tmpl w:val="08090025"/>
@@ -13015,7 +13713,7 @@
       </w:pPr>
     </w:lvl>
   </w:abstractNum>
-  <w:abstractNum w:abstractNumId="22" w15:restartNumberingAfterBreak="0">
+  <w:abstractNum w:abstractNumId="23" w15:restartNumberingAfterBreak="0">
     <w:nsid w:val="6FDD4AD1"/>
     <w:multiLevelType w:val="hybridMultilevel"/>
     <w:tmpl w:val="D79293B6"/>
@@ -13128,7 +13826,7 @@
       </w:rPr>
     </w:lvl>
   </w:abstractNum>
-  <w:abstractNum w:abstractNumId="23" w15:restartNumberingAfterBreak="0">
+  <w:abstractNum w:abstractNumId="24" w15:restartNumberingAfterBreak="0">
     <w:nsid w:val="73362856"/>
     <w:multiLevelType w:val="hybridMultilevel"/>
     <w:tmpl w:val="5650BA4E"/>
@@ -13241,7 +13939,7 @@
       </w:rPr>
     </w:lvl>
   </w:abstractNum>
-  <w:abstractNum w:abstractNumId="24" w15:restartNumberingAfterBreak="0">
+  <w:abstractNum w:abstractNumId="25" w15:restartNumberingAfterBreak="0">
     <w:nsid w:val="754408AA"/>
     <w:multiLevelType w:val="hybridMultilevel"/>
     <w:tmpl w:val="04EACFBA"/>
@@ -13355,7 +14053,7 @@
     </w:lvl>
   </w:abstractNum>
   <w:num w:numId="1">
-    <w:abstractNumId w:val="21"/>
+    <w:abstractNumId w:val="22"/>
   </w:num>
   <w:num w:numId="2">
     <w:abstractNumId w:val="3"/>
@@ -13370,13 +14068,13 @@
     <w:abstractNumId w:val="4"/>
   </w:num>
   <w:num w:numId="6">
-    <w:abstractNumId w:val="24"/>
+    <w:abstractNumId w:val="25"/>
   </w:num>
   <w:num w:numId="7">
     <w:abstractNumId w:val="6"/>
   </w:num>
   <w:num w:numId="8">
-    <w:abstractNumId w:val="22"/>
+    <w:abstractNumId w:val="23"/>
   </w:num>
   <w:num w:numId="9">
     <w:abstractNumId w:val="9"/>
@@ -13394,16 +14092,16 @@
     <w:abstractNumId w:val="7"/>
   </w:num>
   <w:num w:numId="14">
-    <w:abstractNumId w:val="20"/>
+    <w:abstractNumId w:val="21"/>
   </w:num>
   <w:num w:numId="15">
     <w:abstractNumId w:val="0"/>
   </w:num>
   <w:num w:numId="16">
-    <w:abstractNumId w:val="19"/>
+    <w:abstractNumId w:val="20"/>
   </w:num>
   <w:num w:numId="17">
-    <w:abstractNumId w:val="23"/>
+    <w:abstractNumId w:val="24"/>
   </w:num>
   <w:num w:numId="18">
     <w:abstractNumId w:val="17"/>
@@ -13428,6 +14126,9 @@
   </w:num>
   <w:num w:numId="25">
     <w:abstractNumId w:val="12"/>
+  </w:num>
+  <w:num w:numId="26">
+    <w:abstractNumId w:val="19"/>
   </w:num>
   <w:numIdMacAtCleanup w:val="9"/>
 </w:numbering>
@@ -15012,7 +15713,7 @@
 </file>
 
 <file path=customXml/itemProps1.xml><?xml version="1.0" encoding="utf-8"?>
-<ds:datastoreItem xmlns:ds="http://schemas.openxmlformats.org/officeDocument/2006/customXml" ds:itemID="{9AEF7DDA-40E9-413A-B2DA-7AD5D05B3749}">
+<ds:datastoreItem xmlns:ds="http://schemas.openxmlformats.org/officeDocument/2006/customXml" ds:itemID="{5BC747C6-0F8F-4819-BC02-CEAD1C04F027}">
   <ds:schemaRefs>
     <ds:schemaRef ds:uri="http://schemas.openxmlformats.org/officeDocument/2006/bibliography"/>
   </ds:schemaRefs>

</xml_diff>

<commit_message>
Updates to enable the new tooltip functionality for version 1.5.0, including updates to documentation.
</commit_message>
<xml_diff>
--- a/documentation/Building a knowledge-base.docx
+++ b/documentation/Building a knowledge-base.docx
@@ -2,7 +2,10 @@
 <file path=word/document.xml><?xml version="1.0" encoding="utf-8"?>
 <w:document xmlns:wpc="http://schemas.microsoft.com/office/word/2010/wordprocessingCanvas" xmlns:mc="http://schemas.openxmlformats.org/markup-compatibility/2006" xmlns:o="urn:schemas-microsoft-com:office:office" xmlns:r="http://schemas.openxmlformats.org/officeDocument/2006/relationships" xmlns:m="http://schemas.openxmlformats.org/officeDocument/2006/math" xmlns:v="urn:schemas-microsoft-com:vml" xmlns:wp14="http://schemas.microsoft.com/office/word/2010/wordprocessingDrawing" xmlns:wp="http://schemas.openxmlformats.org/drawingml/2006/wordprocessingDrawing" xmlns:w10="urn:schemas-microsoft-com:office:word" xmlns:w="http://schemas.openxmlformats.org/wordprocessingml/2006/main" xmlns:w14="http://schemas.microsoft.com/office/word/2010/wordml" xmlns:w15="http://schemas.microsoft.com/office/word/2012/wordml" xmlns:wpg="http://schemas.microsoft.com/office/word/2010/wordprocessingGroup" xmlns:wpi="http://schemas.microsoft.com/office/word/2010/wordprocessingInk" xmlns:wne="http://schemas.microsoft.com/office/word/2006/wordml" xmlns:wps="http://schemas.microsoft.com/office/word/2010/wordprocessingShape" mc:Ignorable="w14 w15 wp14">
   <w:body>
-    <w:p/>
+    <w:p>
+      <w:bookmarkStart w:id="0" w:name="_GoBack"/>
+      <w:bookmarkEnd w:id="0"/>
+    </w:p>
     <w:p/>
     <w:p/>
     <w:p/>
@@ -544,8 +547,8 @@
         </w:sectPr>
       </w:pPr>
     </w:p>
-    <w:bookmarkStart w:id="0" w:name="_Toc487794003" w:displacedByCustomXml="next"/>
-    <w:bookmarkStart w:id="1" w:name="_Ref395180622" w:displacedByCustomXml="next"/>
+    <w:bookmarkStart w:id="1" w:name="_Toc495589407" w:displacedByCustomXml="next"/>
+    <w:bookmarkStart w:id="2" w:name="_Ref395180622" w:displacedByCustomXml="next"/>
     <w:sdt>
       <w:sdtPr>
         <w:rPr>
@@ -571,8 +574,8 @@
           <w:r>
             <w:t>Contents</w:t>
           </w:r>
+          <w:bookmarkEnd w:id="2"/>
           <w:bookmarkEnd w:id="1"/>
-          <w:bookmarkEnd w:id="0"/>
         </w:p>
         <w:p>
           <w:pPr>
@@ -595,7 +598,7 @@
           <w:r>
             <w:fldChar w:fldCharType="separate"/>
           </w:r>
-          <w:hyperlink w:anchor="_Toc487794003" w:history="1">
+          <w:hyperlink w:anchor="_Toc495589407" w:history="1">
             <w:r>
               <w:rPr>
                 <w:rStyle w:val="Hyperlink"/>
@@ -637,7 +640,7 @@
                 <w:noProof/>
                 <w:webHidden/>
               </w:rPr>
-              <w:instrText xml:space="preserve"> PAGEREF _Toc487794003 \h </w:instrText>
+              <w:instrText xml:space="preserve"> PAGEREF _Toc495589407 \h </w:instrText>
             </w:r>
             <w:r>
               <w:rPr>
@@ -680,7 +683,7 @@
               <w:lang w:eastAsia="en-GB"/>
             </w:rPr>
           </w:pPr>
-          <w:hyperlink w:anchor="_Toc487794004" w:history="1">
+          <w:hyperlink w:anchor="_Toc495589408" w:history="1">
             <w:r>
               <w:rPr>
                 <w:rStyle w:val="Hyperlink"/>
@@ -722,7 +725,7 @@
                 <w:noProof/>
                 <w:webHidden/>
               </w:rPr>
-              <w:instrText xml:space="preserve"> PAGEREF _Toc487794004 \h </w:instrText>
+              <w:instrText xml:space="preserve"> PAGEREF _Toc495589408 \h </w:instrText>
             </w:r>
             <w:r>
               <w:rPr>
@@ -765,7 +768,7 @@
               <w:lang w:eastAsia="en-GB"/>
             </w:rPr>
           </w:pPr>
-          <w:hyperlink w:anchor="_Toc487794005" w:history="1">
+          <w:hyperlink w:anchor="_Toc495589409" w:history="1">
             <w:r>
               <w:rPr>
                 <w:rStyle w:val="Hyperlink"/>
@@ -807,7 +810,7 @@
                 <w:noProof/>
                 <w:webHidden/>
               </w:rPr>
-              <w:instrText xml:space="preserve"> PAGEREF _Toc487794005 \h </w:instrText>
+              <w:instrText xml:space="preserve"> PAGEREF _Toc495589409 \h </w:instrText>
             </w:r>
             <w:r>
               <w:rPr>
@@ -851,7 +854,7 @@
               <w:lang w:eastAsia="en-GB"/>
             </w:rPr>
           </w:pPr>
-          <w:hyperlink w:anchor="_Toc487794006" w:history="1">
+          <w:hyperlink w:anchor="_Toc495589410" w:history="1">
             <w:r>
               <w:rPr>
                 <w:rStyle w:val="Hyperlink"/>
@@ -893,7 +896,7 @@
                 <w:noProof/>
                 <w:webHidden/>
               </w:rPr>
-              <w:instrText xml:space="preserve"> PAGEREF _Toc487794006 \h </w:instrText>
+              <w:instrText xml:space="preserve"> PAGEREF _Toc495589410 \h </w:instrText>
             </w:r>
             <w:r>
               <w:rPr>
@@ -937,7 +940,7 @@
               <w:lang w:eastAsia="en-GB"/>
             </w:rPr>
           </w:pPr>
-          <w:hyperlink w:anchor="_Toc487794007" w:history="1">
+          <w:hyperlink w:anchor="_Toc495589411" w:history="1">
             <w:r>
               <w:rPr>
                 <w:rStyle w:val="Hyperlink"/>
@@ -979,7 +982,7 @@
                 <w:noProof/>
                 <w:webHidden/>
               </w:rPr>
-              <w:instrText xml:space="preserve"> PAGEREF _Toc487794007 \h </w:instrText>
+              <w:instrText xml:space="preserve"> PAGEREF _Toc495589411 \h </w:instrText>
             </w:r>
             <w:r>
               <w:rPr>
@@ -1023,7 +1026,7 @@
               <w:lang w:eastAsia="en-GB"/>
             </w:rPr>
           </w:pPr>
-          <w:hyperlink w:anchor="_Toc487794008" w:history="1">
+          <w:hyperlink w:anchor="_Toc495589412" w:history="1">
             <w:r>
               <w:rPr>
                 <w:rStyle w:val="Hyperlink"/>
@@ -1065,7 +1068,7 @@
                 <w:noProof/>
                 <w:webHidden/>
               </w:rPr>
-              <w:instrText xml:space="preserve"> PAGEREF _Toc487794008 \h </w:instrText>
+              <w:instrText xml:space="preserve"> PAGEREF _Toc495589412 \h </w:instrText>
             </w:r>
             <w:r>
               <w:rPr>
@@ -1109,7 +1112,7 @@
               <w:lang w:eastAsia="en-GB"/>
             </w:rPr>
           </w:pPr>
-          <w:hyperlink w:anchor="_Toc487794009" w:history="1">
+          <w:hyperlink w:anchor="_Toc495589413" w:history="1">
             <w:r>
               <w:rPr>
                 <w:rStyle w:val="Hyperlink"/>
@@ -1151,7 +1154,7 @@
                 <w:noProof/>
                 <w:webHidden/>
               </w:rPr>
-              <w:instrText xml:space="preserve"> PAGEREF _Toc487794009 \h </w:instrText>
+              <w:instrText xml:space="preserve"> PAGEREF _Toc495589413 \h </w:instrText>
             </w:r>
             <w:r>
               <w:rPr>
@@ -1195,7 +1198,7 @@
               <w:lang w:eastAsia="en-GB"/>
             </w:rPr>
           </w:pPr>
-          <w:hyperlink w:anchor="_Toc487794010" w:history="1">
+          <w:hyperlink w:anchor="_Toc495589414" w:history="1">
             <w:r>
               <w:rPr>
                 <w:rStyle w:val="Hyperlink"/>
@@ -1237,7 +1240,7 @@
                 <w:noProof/>
                 <w:webHidden/>
               </w:rPr>
-              <w:instrText xml:space="preserve"> PAGEREF _Toc487794010 \h </w:instrText>
+              <w:instrText xml:space="preserve"> PAGEREF _Toc495589414 \h </w:instrText>
             </w:r>
             <w:r>
               <w:rPr>
@@ -1281,7 +1284,7 @@
               <w:lang w:eastAsia="en-GB"/>
             </w:rPr>
           </w:pPr>
-          <w:hyperlink w:anchor="_Toc487794011" w:history="1">
+          <w:hyperlink w:anchor="_Toc495589415" w:history="1">
             <w:r>
               <w:rPr>
                 <w:rStyle w:val="Hyperlink"/>
@@ -1323,7 +1326,7 @@
                 <w:noProof/>
                 <w:webHidden/>
               </w:rPr>
-              <w:instrText xml:space="preserve"> PAGEREF _Toc487794011 \h </w:instrText>
+              <w:instrText xml:space="preserve"> PAGEREF _Toc495589415 \h </w:instrText>
             </w:r>
             <w:r>
               <w:rPr>
@@ -1367,7 +1370,7 @@
               <w:lang w:eastAsia="en-GB"/>
             </w:rPr>
           </w:pPr>
-          <w:hyperlink w:anchor="_Toc487794012" w:history="1">
+          <w:hyperlink w:anchor="_Toc495589416" w:history="1">
             <w:r>
               <w:rPr>
                 <w:rStyle w:val="Hyperlink"/>
@@ -1409,7 +1412,7 @@
                 <w:noProof/>
                 <w:webHidden/>
               </w:rPr>
-              <w:instrText xml:space="preserve"> PAGEREF _Toc487794012 \h </w:instrText>
+              <w:instrText xml:space="preserve"> PAGEREF _Toc495589416 \h </w:instrText>
             </w:r>
             <w:r>
               <w:rPr>
@@ -1453,7 +1456,7 @@
               <w:lang w:eastAsia="en-GB"/>
             </w:rPr>
           </w:pPr>
-          <w:hyperlink w:anchor="_Toc487794013" w:history="1">
+          <w:hyperlink w:anchor="_Toc495589417" w:history="1">
             <w:r>
               <w:rPr>
                 <w:rStyle w:val="Hyperlink"/>
@@ -1495,7 +1498,7 @@
                 <w:noProof/>
                 <w:webHidden/>
               </w:rPr>
-              <w:instrText xml:space="preserve"> PAGEREF _Toc487794013 \h </w:instrText>
+              <w:instrText xml:space="preserve"> PAGEREF _Toc495589417 \h </w:instrText>
             </w:r>
             <w:r>
               <w:rPr>
@@ -1539,7 +1542,7 @@
               <w:lang w:eastAsia="en-GB"/>
             </w:rPr>
           </w:pPr>
-          <w:hyperlink w:anchor="_Toc487794014" w:history="1">
+          <w:hyperlink w:anchor="_Toc495589418" w:history="1">
             <w:r>
               <w:rPr>
                 <w:rStyle w:val="Hyperlink"/>
@@ -1581,7 +1584,7 @@
                 <w:noProof/>
                 <w:webHidden/>
               </w:rPr>
-              <w:instrText xml:space="preserve"> PAGEREF _Toc487794014 \h </w:instrText>
+              <w:instrText xml:space="preserve"> PAGEREF _Toc495589418 \h </w:instrText>
             </w:r>
             <w:r>
               <w:rPr>
@@ -1625,7 +1628,7 @@
               <w:lang w:eastAsia="en-GB"/>
             </w:rPr>
           </w:pPr>
-          <w:hyperlink w:anchor="_Toc487794015" w:history="1">
+          <w:hyperlink w:anchor="_Toc495589419" w:history="1">
             <w:r>
               <w:rPr>
                 <w:rStyle w:val="Hyperlink"/>
@@ -1667,7 +1670,7 @@
                 <w:noProof/>
                 <w:webHidden/>
               </w:rPr>
-              <w:instrText xml:space="preserve"> PAGEREF _Toc487794015 \h </w:instrText>
+              <w:instrText xml:space="preserve"> PAGEREF _Toc495589419 \h </w:instrText>
             </w:r>
             <w:r>
               <w:rPr>
@@ -1711,7 +1714,7 @@
               <w:lang w:eastAsia="en-GB"/>
             </w:rPr>
           </w:pPr>
-          <w:hyperlink w:anchor="_Toc487794016" w:history="1">
+          <w:hyperlink w:anchor="_Toc495589420" w:history="1">
             <w:r>
               <w:rPr>
                 <w:rStyle w:val="Hyperlink"/>
@@ -1732,7 +1735,7 @@
                 <w:rStyle w:val="Hyperlink"/>
                 <w:noProof/>
               </w:rPr>
-              <w:t>The Help column</w:t>
+              <w:t>The Help and HelpShort columns</w:t>
             </w:r>
             <w:r>
               <w:rPr>
@@ -1753,7 +1756,7 @@
                 <w:noProof/>
                 <w:webHidden/>
               </w:rPr>
-              <w:instrText xml:space="preserve"> PAGEREF _Toc487794016 \h </w:instrText>
+              <w:instrText xml:space="preserve"> PAGEREF _Toc495589420 \h </w:instrText>
             </w:r>
             <w:r>
               <w:rPr>
@@ -1797,7 +1800,7 @@
               <w:lang w:eastAsia="en-GB"/>
             </w:rPr>
           </w:pPr>
-          <w:hyperlink w:anchor="_Toc487794017" w:history="1">
+          <w:hyperlink w:anchor="_Toc495589421" w:history="1">
             <w:r>
               <w:rPr>
                 <w:rStyle w:val="Hyperlink"/>
@@ -1839,7 +1842,7 @@
                 <w:noProof/>
                 <w:webHidden/>
               </w:rPr>
-              <w:instrText xml:space="preserve"> PAGEREF _Toc487794017 \h </w:instrText>
+              <w:instrText xml:space="preserve"> PAGEREF _Toc495589421 \h </w:instrText>
             </w:r>
             <w:r>
               <w:rPr>
@@ -1883,7 +1886,7 @@
               <w:lang w:eastAsia="en-GB"/>
             </w:rPr>
           </w:pPr>
-          <w:hyperlink w:anchor="_Toc487794018" w:history="1">
+          <w:hyperlink w:anchor="_Toc495589422" w:history="1">
             <w:r>
               <w:rPr>
                 <w:rStyle w:val="Hyperlink"/>
@@ -1925,7 +1928,7 @@
                 <w:noProof/>
                 <w:webHidden/>
               </w:rPr>
-              <w:instrText xml:space="preserve"> PAGEREF _Toc487794018 \h </w:instrText>
+              <w:instrText xml:space="preserve"> PAGEREF _Toc495589422 \h </w:instrText>
             </w:r>
             <w:r>
               <w:rPr>
@@ -1969,7 +1972,7 @@
               <w:lang w:eastAsia="en-GB"/>
             </w:rPr>
           </w:pPr>
-          <w:hyperlink w:anchor="_Toc487794019" w:history="1">
+          <w:hyperlink w:anchor="_Toc495589423" w:history="1">
             <w:r>
               <w:rPr>
                 <w:rStyle w:val="Hyperlink"/>
@@ -2011,7 +2014,7 @@
                 <w:noProof/>
                 <w:webHidden/>
               </w:rPr>
-              <w:instrText xml:space="preserve"> PAGEREF _Toc487794019 \h </w:instrText>
+              <w:instrText xml:space="preserve"> PAGEREF _Toc495589423 \h </w:instrText>
             </w:r>
             <w:r>
               <w:rPr>
@@ -2055,7 +2058,7 @@
               <w:lang w:eastAsia="en-GB"/>
             </w:rPr>
           </w:pPr>
-          <w:hyperlink w:anchor="_Toc487794020" w:history="1">
+          <w:hyperlink w:anchor="_Toc495589424" w:history="1">
             <w:r>
               <w:rPr>
                 <w:rStyle w:val="Hyperlink"/>
@@ -2097,7 +2100,7 @@
                 <w:noProof/>
                 <w:webHidden/>
               </w:rPr>
-              <w:instrText xml:space="preserve"> PAGEREF _Toc487794020 \h </w:instrText>
+              <w:instrText xml:space="preserve"> PAGEREF _Toc495589424 \h </w:instrText>
             </w:r>
             <w:r>
               <w:rPr>
@@ -2141,7 +2144,7 @@
               <w:lang w:eastAsia="en-GB"/>
             </w:rPr>
           </w:pPr>
-          <w:hyperlink w:anchor="_Toc487794021" w:history="1">
+          <w:hyperlink w:anchor="_Toc495589425" w:history="1">
             <w:r>
               <w:rPr>
                 <w:rStyle w:val="Hyperlink"/>
@@ -2183,7 +2186,7 @@
                 <w:noProof/>
                 <w:webHidden/>
               </w:rPr>
-              <w:instrText xml:space="preserve"> PAGEREF _Toc487794021 \h </w:instrText>
+              <w:instrText xml:space="preserve"> PAGEREF _Toc495589425 \h </w:instrText>
             </w:r>
             <w:r>
               <w:rPr>
@@ -2227,7 +2230,7 @@
               <w:lang w:eastAsia="en-GB"/>
             </w:rPr>
           </w:pPr>
-          <w:hyperlink w:anchor="_Toc487794022" w:history="1">
+          <w:hyperlink w:anchor="_Toc495589426" w:history="1">
             <w:r>
               <w:rPr>
                 <w:rStyle w:val="Hyperlink"/>
@@ -2269,7 +2272,7 @@
                 <w:noProof/>
                 <w:webHidden/>
               </w:rPr>
-              <w:instrText xml:space="preserve"> PAGEREF _Toc487794022 \h </w:instrText>
+              <w:instrText xml:space="preserve"> PAGEREF _Toc495589426 \h </w:instrText>
             </w:r>
             <w:r>
               <w:rPr>
@@ -2313,7 +2316,7 @@
               <w:lang w:eastAsia="en-GB"/>
             </w:rPr>
           </w:pPr>
-          <w:hyperlink w:anchor="_Toc487794023" w:history="1">
+          <w:hyperlink w:anchor="_Toc495589427" w:history="1">
             <w:r>
               <w:rPr>
                 <w:rStyle w:val="Hyperlink"/>
@@ -2355,7 +2358,7 @@
                 <w:noProof/>
                 <w:webHidden/>
               </w:rPr>
-              <w:instrText xml:space="preserve"> PAGEREF _Toc487794023 \h </w:instrText>
+              <w:instrText xml:space="preserve"> PAGEREF _Toc495589427 \h </w:instrText>
             </w:r>
             <w:r>
               <w:rPr>
@@ -2399,7 +2402,7 @@
               <w:lang w:eastAsia="en-GB"/>
             </w:rPr>
           </w:pPr>
-          <w:hyperlink w:anchor="_Toc487794024" w:history="1">
+          <w:hyperlink w:anchor="_Toc495589428" w:history="1">
             <w:r>
               <w:rPr>
                 <w:rStyle w:val="Hyperlink"/>
@@ -2441,7 +2444,7 @@
                 <w:noProof/>
                 <w:webHidden/>
               </w:rPr>
-              <w:instrText xml:space="preserve"> PAGEREF _Toc487794024 \h </w:instrText>
+              <w:instrText xml:space="preserve"> PAGEREF _Toc495589428 \h </w:instrText>
             </w:r>
             <w:r>
               <w:rPr>
@@ -2485,7 +2488,7 @@
               <w:lang w:eastAsia="en-GB"/>
             </w:rPr>
           </w:pPr>
-          <w:hyperlink w:anchor="_Toc487794025" w:history="1">
+          <w:hyperlink w:anchor="_Toc495589429" w:history="1">
             <w:r>
               <w:rPr>
                 <w:rStyle w:val="Hyperlink"/>
@@ -2527,7 +2530,7 @@
                 <w:noProof/>
                 <w:webHidden/>
               </w:rPr>
-              <w:instrText xml:space="preserve"> PAGEREF _Toc487794025 \h </w:instrText>
+              <w:instrText xml:space="preserve"> PAGEREF _Toc495589429 \h </w:instrText>
             </w:r>
             <w:r>
               <w:rPr>
@@ -2571,7 +2574,7 @@
               <w:lang w:eastAsia="en-GB"/>
             </w:rPr>
           </w:pPr>
-          <w:hyperlink w:anchor="_Toc487794026" w:history="1">
+          <w:hyperlink w:anchor="_Toc495589430" w:history="1">
             <w:r>
               <w:rPr>
                 <w:rStyle w:val="Hyperlink"/>
@@ -2613,7 +2616,7 @@
                 <w:noProof/>
                 <w:webHidden/>
               </w:rPr>
-              <w:instrText xml:space="preserve"> PAGEREF _Toc487794026 \h </w:instrText>
+              <w:instrText xml:space="preserve"> PAGEREF _Toc495589430 \h </w:instrText>
             </w:r>
             <w:r>
               <w:rPr>
@@ -2657,7 +2660,7 @@
               <w:lang w:eastAsia="en-GB"/>
             </w:rPr>
           </w:pPr>
-          <w:hyperlink w:anchor="_Toc487794027" w:history="1">
+          <w:hyperlink w:anchor="_Toc495589431" w:history="1">
             <w:r>
               <w:rPr>
                 <w:rStyle w:val="Hyperlink"/>
@@ -2699,7 +2702,7 @@
                 <w:noProof/>
                 <w:webHidden/>
               </w:rPr>
-              <w:instrText xml:space="preserve"> PAGEREF _Toc487794027 \h </w:instrText>
+              <w:instrText xml:space="preserve"> PAGEREF _Toc495589431 \h </w:instrText>
             </w:r>
             <w:r>
               <w:rPr>
@@ -2743,7 +2746,7 @@
               <w:lang w:eastAsia="en-GB"/>
             </w:rPr>
           </w:pPr>
-          <w:hyperlink w:anchor="_Toc487794028" w:history="1">
+          <w:hyperlink w:anchor="_Toc495589432" w:history="1">
             <w:r>
               <w:rPr>
                 <w:rStyle w:val="Hyperlink"/>
@@ -2785,7 +2788,7 @@
                 <w:noProof/>
                 <w:webHidden/>
               </w:rPr>
-              <w:instrText xml:space="preserve"> PAGEREF _Toc487794028 \h </w:instrText>
+              <w:instrText xml:space="preserve"> PAGEREF _Toc495589432 \h </w:instrText>
             </w:r>
             <w:r>
               <w:rPr>
@@ -2829,7 +2832,7 @@
               <w:lang w:eastAsia="en-GB"/>
             </w:rPr>
           </w:pPr>
-          <w:hyperlink w:anchor="_Toc487794029" w:history="1">
+          <w:hyperlink w:anchor="_Toc495589433" w:history="1">
             <w:r>
               <w:rPr>
                 <w:rStyle w:val="Hyperlink"/>
@@ -2871,7 +2874,7 @@
                 <w:noProof/>
                 <w:webHidden/>
               </w:rPr>
-              <w:instrText xml:space="preserve"> PAGEREF _Toc487794029 \h </w:instrText>
+              <w:instrText xml:space="preserve"> PAGEREF _Toc495589433 \h </w:instrText>
             </w:r>
             <w:r>
               <w:rPr>
@@ -2915,7 +2918,7 @@
               <w:lang w:eastAsia="en-GB"/>
             </w:rPr>
           </w:pPr>
-          <w:hyperlink w:anchor="_Toc487794030" w:history="1">
+          <w:hyperlink w:anchor="_Toc495589434" w:history="1">
             <w:r>
               <w:rPr>
                 <w:rStyle w:val="Hyperlink"/>
@@ -2936,7 +2939,7 @@
                 <w:rStyle w:val="Hyperlink"/>
                 <w:noProof/>
               </w:rPr>
-              <w:t>HTML files to provide further information on taxa</w:t>
+              <w:t>The UseFor and TipStyle columns</w:t>
             </w:r>
             <w:r>
               <w:rPr>
@@ -2957,7 +2960,7 @@
                 <w:noProof/>
                 <w:webHidden/>
               </w:rPr>
-              <w:instrText xml:space="preserve"> PAGEREF _Toc487794030 \h </w:instrText>
+              <w:instrText xml:space="preserve"> PAGEREF _Toc495589434 \h </w:instrText>
             </w:r>
             <w:r>
               <w:rPr>
@@ -3001,7 +3004,7 @@
               <w:lang w:eastAsia="en-GB"/>
             </w:rPr>
           </w:pPr>
-          <w:hyperlink w:anchor="_Toc487794031" w:history="1">
+          <w:hyperlink w:anchor="_Toc495589435" w:history="1">
             <w:r>
               <w:rPr>
                 <w:rStyle w:val="Hyperlink"/>
@@ -3022,6 +3025,92 @@
                 <w:rStyle w:val="Hyperlink"/>
                 <w:noProof/>
               </w:rPr>
+              <w:t>HTML files to provide further information on taxa</w:t>
+            </w:r>
+            <w:r>
+              <w:rPr>
+                <w:noProof/>
+                <w:webHidden/>
+              </w:rPr>
+              <w:tab/>
+            </w:r>
+            <w:r>
+              <w:rPr>
+                <w:noProof/>
+                <w:webHidden/>
+              </w:rPr>
+              <w:fldChar w:fldCharType="begin"/>
+            </w:r>
+            <w:r>
+              <w:rPr>
+                <w:noProof/>
+                <w:webHidden/>
+              </w:rPr>
+              <w:instrText xml:space="preserve"> PAGEREF _Toc495589435 \h </w:instrText>
+            </w:r>
+            <w:r>
+              <w:rPr>
+                <w:noProof/>
+                <w:webHidden/>
+              </w:rPr>
+            </w:r>
+            <w:r>
+              <w:rPr>
+                <w:noProof/>
+                <w:webHidden/>
+              </w:rPr>
+              <w:fldChar w:fldCharType="separate"/>
+            </w:r>
+            <w:r>
+              <w:rPr>
+                <w:noProof/>
+                <w:webHidden/>
+              </w:rPr>
+              <w:t>20</w:t>
+            </w:r>
+            <w:r>
+              <w:rPr>
+                <w:noProof/>
+                <w:webHidden/>
+              </w:rPr>
+              <w:fldChar w:fldCharType="end"/>
+            </w:r>
+          </w:hyperlink>
+        </w:p>
+        <w:p>
+          <w:pPr>
+            <w:pStyle w:val="TOC3"/>
+            <w:tabs>
+              <w:tab w:val="left" w:pos="1320"/>
+              <w:tab w:val="right" w:leader="dot" w:pos="9016"/>
+            </w:tabs>
+            <w:rPr>
+              <w:rFonts w:eastAsiaTheme="minorEastAsia"/>
+              <w:noProof/>
+              <w:lang w:eastAsia="en-GB"/>
+            </w:rPr>
+          </w:pPr>
+          <w:hyperlink w:anchor="_Toc495589436" w:history="1">
+            <w:r>
+              <w:rPr>
+                <w:rStyle w:val="Hyperlink"/>
+                <w:noProof/>
+              </w:rPr>
+              <w:t>3.4.5</w:t>
+            </w:r>
+            <w:r>
+              <w:rPr>
+                <w:rFonts w:eastAsiaTheme="minorEastAsia"/>
+                <w:noProof/>
+                <w:lang w:eastAsia="en-GB"/>
+              </w:rPr>
+              <w:tab/>
+            </w:r>
+            <w:r>
+              <w:rPr>
+                <w:rStyle w:val="Hyperlink"/>
+                <w:noProof/>
+              </w:rPr>
               <w:t>General comments on the media worksheet</w:t>
             </w:r>
             <w:r>
@@ -3043,7 +3132,7 @@
                 <w:noProof/>
                 <w:webHidden/>
               </w:rPr>
-              <w:instrText xml:space="preserve"> PAGEREF _Toc487794031 \h </w:instrText>
+              <w:instrText xml:space="preserve"> PAGEREF _Toc495589436 \h </w:instrText>
             </w:r>
             <w:r>
               <w:rPr>
@@ -3087,7 +3176,7 @@
               <w:lang w:eastAsia="en-GB"/>
             </w:rPr>
           </w:pPr>
-          <w:hyperlink w:anchor="_Toc487794032" w:history="1">
+          <w:hyperlink w:anchor="_Toc495589437" w:history="1">
             <w:r>
               <w:rPr>
                 <w:rStyle w:val="Hyperlink"/>
@@ -3129,7 +3218,7 @@
                 <w:noProof/>
                 <w:webHidden/>
               </w:rPr>
-              <w:instrText xml:space="preserve"> PAGEREF _Toc487794032 \h </w:instrText>
+              <w:instrText xml:space="preserve"> PAGEREF _Toc495589437 \h </w:instrText>
             </w:r>
             <w:r>
               <w:rPr>
@@ -3173,7 +3262,7 @@
               <w:lang w:eastAsia="en-GB"/>
             </w:rPr>
           </w:pPr>
-          <w:hyperlink w:anchor="_Toc487794033" w:history="1">
+          <w:hyperlink w:anchor="_Toc495589438" w:history="1">
             <w:r>
               <w:rPr>
                 <w:rStyle w:val="Hyperlink"/>
@@ -3215,7 +3304,7 @@
                 <w:noProof/>
                 <w:webHidden/>
               </w:rPr>
-              <w:instrText xml:space="preserve"> PAGEREF _Toc487794033 \h </w:instrText>
+              <w:instrText xml:space="preserve"> PAGEREF _Toc495589438 \h </w:instrText>
             </w:r>
             <w:r>
               <w:rPr>
@@ -3259,7 +3348,7 @@
               <w:lang w:eastAsia="en-GB"/>
             </w:rPr>
           </w:pPr>
-          <w:hyperlink w:anchor="_Toc487794034" w:history="1">
+          <w:hyperlink w:anchor="_Toc495589439" w:history="1">
             <w:r>
               <w:rPr>
                 <w:rStyle w:val="Hyperlink"/>
@@ -3301,7 +3390,7 @@
                 <w:noProof/>
                 <w:webHidden/>
               </w:rPr>
-              <w:instrText xml:space="preserve"> PAGEREF _Toc487794034 \h </w:instrText>
+              <w:instrText xml:space="preserve"> PAGEREF _Toc495589439 \h </w:instrText>
             </w:r>
             <w:r>
               <w:rPr>
@@ -3345,7 +3434,7 @@
               <w:lang w:eastAsia="en-GB"/>
             </w:rPr>
           </w:pPr>
-          <w:hyperlink w:anchor="_Toc487794035" w:history="1">
+          <w:hyperlink w:anchor="_Toc495589440" w:history="1">
             <w:r>
               <w:rPr>
                 <w:rStyle w:val="Hyperlink"/>
@@ -3387,7 +3476,7 @@
                 <w:noProof/>
                 <w:webHidden/>
               </w:rPr>
-              <w:instrText xml:space="preserve"> PAGEREF _Toc487794035 \h </w:instrText>
+              <w:instrText xml:space="preserve"> PAGEREF _Toc495589440 \h </w:instrText>
             </w:r>
             <w:r>
               <w:rPr>
@@ -3431,7 +3520,7 @@
               <w:lang w:eastAsia="en-GB"/>
             </w:rPr>
           </w:pPr>
-          <w:hyperlink w:anchor="_Toc487794036" w:history="1">
+          <w:hyperlink w:anchor="_Toc495589441" w:history="1">
             <w:r>
               <w:rPr>
                 <w:rStyle w:val="Hyperlink"/>
@@ -3473,7 +3562,7 @@
                 <w:noProof/>
                 <w:webHidden/>
               </w:rPr>
-              <w:instrText xml:space="preserve"> PAGEREF _Toc487794036 \h </w:instrText>
+              <w:instrText xml:space="preserve"> PAGEREF _Toc495589441 \h </w:instrText>
             </w:r>
             <w:r>
               <w:rPr>
@@ -3517,7 +3606,7 @@
               <w:lang w:eastAsia="en-GB"/>
             </w:rPr>
           </w:pPr>
-          <w:hyperlink w:anchor="_Toc487794037" w:history="1">
+          <w:hyperlink w:anchor="_Toc495589442" w:history="1">
             <w:r>
               <w:rPr>
                 <w:rStyle w:val="Hyperlink"/>
@@ -3559,7 +3648,7 @@
                 <w:noProof/>
                 <w:webHidden/>
               </w:rPr>
-              <w:instrText xml:space="preserve"> PAGEREF _Toc487794037 \h </w:instrText>
+              <w:instrText xml:space="preserve"> PAGEREF _Toc495589442 \h </w:instrText>
             </w:r>
             <w:r>
               <w:rPr>
@@ -3603,7 +3692,7 @@
               <w:lang w:eastAsia="en-GB"/>
             </w:rPr>
           </w:pPr>
-          <w:hyperlink w:anchor="_Toc487794038" w:history="1">
+          <w:hyperlink w:anchor="_Toc495589443" w:history="1">
             <w:r>
               <w:rPr>
                 <w:rStyle w:val="Hyperlink"/>
@@ -3645,7 +3734,7 @@
                 <w:noProof/>
                 <w:webHidden/>
               </w:rPr>
-              <w:instrText xml:space="preserve"> PAGEREF _Toc487794038 \h </w:instrText>
+              <w:instrText xml:space="preserve"> PAGEREF _Toc495589443 \h </w:instrText>
             </w:r>
             <w:r>
               <w:rPr>
@@ -3689,7 +3778,7 @@
               <w:lang w:eastAsia="en-GB"/>
             </w:rPr>
           </w:pPr>
-          <w:hyperlink w:anchor="_Toc487794039" w:history="1">
+          <w:hyperlink w:anchor="_Toc495589444" w:history="1">
             <w:r>
               <w:rPr>
                 <w:rStyle w:val="Hyperlink"/>
@@ -3731,7 +3820,7 @@
                 <w:noProof/>
                 <w:webHidden/>
               </w:rPr>
-              <w:instrText xml:space="preserve"> PAGEREF _Toc487794039 \h </w:instrText>
+              <w:instrText xml:space="preserve"> PAGEREF _Toc495589444 \h </w:instrText>
             </w:r>
             <w:r>
               <w:rPr>
@@ -3786,12 +3875,12 @@
       <w:pPr>
         <w:pStyle w:val="Heading1"/>
       </w:pPr>
-      <w:bookmarkStart w:id="2" w:name="_Toc487794004"/>
+      <w:bookmarkStart w:id="3" w:name="_Toc495589408"/>
       <w:r>
         <w:lastRenderedPageBreak/>
         <w:t>Introduction</w:t>
       </w:r>
-      <w:bookmarkEnd w:id="2"/>
+      <w:bookmarkEnd w:id="3"/>
     </w:p>
     <w:p>
       <w:r>
@@ -3849,11 +3938,11 @@
       <w:pPr>
         <w:pStyle w:val="Heading1"/>
       </w:pPr>
-      <w:bookmarkStart w:id="3" w:name="_Toc487794005"/>
+      <w:bookmarkStart w:id="4" w:name="_Toc495589409"/>
       <w:r>
         <w:t>Building a knowledge-base</w:t>
       </w:r>
-      <w:bookmarkEnd w:id="3"/>
+      <w:bookmarkEnd w:id="4"/>
     </w:p>
     <w:p>
       <w:r>
@@ -4234,12 +4323,12 @@
       <w:pPr>
         <w:pStyle w:val="Heading2"/>
       </w:pPr>
-      <w:bookmarkStart w:id="4" w:name="_Toc487794006"/>
+      <w:bookmarkStart w:id="5" w:name="_Toc495589410"/>
       <w:r>
         <w:lastRenderedPageBreak/>
         <w:t>The taxa worksheet</w:t>
       </w:r>
-      <w:bookmarkEnd w:id="4"/>
+      <w:bookmarkEnd w:id="5"/>
     </w:p>
     <w:p>
       <w:r>
@@ -4248,6 +4337,10 @@
     </w:p>
     <w:p>
       <w:r>
+        <w:rPr>
+          <w:noProof/>
+          <w:lang w:eastAsia="en-GB"/>
+        </w:rPr>
         <w:drawing>
           <wp:inline distT="0" distB="0" distL="0" distR="0" wp14:anchorId="325C4246" wp14:editId="2E9C29B1">
             <wp:extent cx="5731510" cy="1463675"/>
@@ -4289,11 +4382,11 @@
       <w:pPr>
         <w:pStyle w:val="Heading3"/>
       </w:pPr>
-      <w:bookmarkStart w:id="5" w:name="_Toc487794007"/>
+      <w:bookmarkStart w:id="6" w:name="_Toc495589411"/>
       <w:r>
         <w:t>General rules for the taxa worksheet</w:t>
       </w:r>
-      <w:bookmarkEnd w:id="5"/>
+      <w:bookmarkEnd w:id="6"/>
     </w:p>
     <w:p>
       <w:r>
@@ -4654,11 +4747,11 @@
       <w:pPr>
         <w:pStyle w:val="Heading3"/>
       </w:pPr>
-      <w:bookmarkStart w:id="6" w:name="_Toc487794008"/>
+      <w:bookmarkStart w:id="7" w:name="_Toc495589412"/>
       <w:r>
         <w:t>Text character state values</w:t>
       </w:r>
-      <w:bookmarkEnd w:id="6"/>
+      <w:bookmarkEnd w:id="7"/>
     </w:p>
     <w:p>
       <w:r>
@@ -4992,11 +5085,11 @@
       <w:pPr>
         <w:pStyle w:val="Heading3"/>
       </w:pPr>
-      <w:bookmarkStart w:id="7" w:name="_Toc487794009"/>
+      <w:bookmarkStart w:id="8" w:name="_Toc495589413"/>
       <w:r>
         <w:t>Numeric character state values</w:t>
       </w:r>
-      <w:bookmarkEnd w:id="7"/>
+      <w:bookmarkEnd w:id="8"/>
     </w:p>
     <w:p>
       <w:r>
@@ -5117,11 +5210,11 @@
       <w:pPr>
         <w:pStyle w:val="Heading3"/>
       </w:pPr>
-      <w:bookmarkStart w:id="8" w:name="_Toc487794010"/>
+      <w:bookmarkStart w:id="9" w:name="_Toc495589414"/>
       <w:r>
         <w:t>Ordinal character state values</w:t>
       </w:r>
-      <w:bookmarkEnd w:id="8"/>
+      <w:bookmarkEnd w:id="9"/>
     </w:p>
     <w:p>
       <w:r>
@@ -5324,11 +5417,11 @@
       <w:pPr>
         <w:pStyle w:val="Heading3"/>
       </w:pPr>
-      <w:bookmarkStart w:id="9" w:name="_Toc487794011"/>
+      <w:bookmarkStart w:id="10" w:name="_Toc495589415"/>
       <w:r>
         <w:t>Special character state values</w:t>
       </w:r>
-      <w:bookmarkEnd w:id="9"/>
+      <w:bookmarkEnd w:id="10"/>
     </w:p>
     <w:p>
       <w:r>
@@ -5555,11 +5648,11 @@
       <w:pPr>
         <w:pStyle w:val="Heading3"/>
       </w:pPr>
-      <w:bookmarkStart w:id="10" w:name="_Toc487794012"/>
+      <w:bookmarkStart w:id="11" w:name="_Toc495589416"/>
       <w:r>
         <w:t>Describing taxonomy in a knowledge-base</w:t>
       </w:r>
-      <w:bookmarkEnd w:id="10"/>
+      <w:bookmarkEnd w:id="11"/>
     </w:p>
     <w:p>
       <w:r>
@@ -5651,11 +5744,11 @@
       <w:pPr>
         <w:pStyle w:val="Heading2"/>
       </w:pPr>
-      <w:bookmarkStart w:id="11" w:name="_Toc487794013"/>
+      <w:bookmarkStart w:id="12" w:name="_Toc495589417"/>
       <w:r>
         <w:t>The characters worksheet</w:t>
       </w:r>
-      <w:bookmarkEnd w:id="11"/>
+      <w:bookmarkEnd w:id="12"/>
     </w:p>
     <w:p>
       <w:r>
@@ -5669,10 +5762,10 @@
           <w:lang w:eastAsia="en-GB"/>
         </w:rPr>
         <w:drawing>
-          <wp:inline distT="0" distB="0" distL="0" distR="0" wp14:anchorId="07D94974" wp14:editId="4A83340B">
-            <wp:extent cx="5731510" cy="1917065"/>
-            <wp:effectExtent l="0" t="0" r="2540" b="6985"/>
-            <wp:docPr id="30" name="Picture 30"/>
+          <wp:inline distT="0" distB="0" distL="0" distR="0" wp14:anchorId="45EB25D6" wp14:editId="3C814EE6">
+            <wp:extent cx="5731510" cy="1846580"/>
+            <wp:effectExtent l="0" t="0" r="2540" b="1270"/>
+            <wp:docPr id="5" name="Picture 5"/>
             <wp:cNvGraphicFramePr>
               <a:graphicFrameLocks xmlns:a="http://schemas.openxmlformats.org/drawingml/2006/main" noChangeAspect="1"/>
             </wp:cNvGraphicFramePr>
@@ -5692,7 +5785,7 @@
                   <pic:spPr>
                     <a:xfrm>
                       <a:off x="0" y="0"/>
-                      <a:ext cx="5731510" cy="1917065"/>
+                      <a:ext cx="5731510" cy="1846580"/>
                     </a:xfrm>
                     <a:prstGeom prst="rect">
                       <a:avLst/>
@@ -5720,12 +5813,12 @@
       <w:pPr>
         <w:pStyle w:val="Heading3"/>
       </w:pPr>
-      <w:bookmarkStart w:id="12" w:name="_Toc487794014"/>
+      <w:bookmarkStart w:id="13" w:name="_Toc495589418"/>
       <w:r>
         <w:lastRenderedPageBreak/>
         <w:t>The Group column</w:t>
       </w:r>
-      <w:bookmarkEnd w:id="12"/>
+      <w:bookmarkEnd w:id="13"/>
     </w:p>
     <w:p>
       <w:r>
@@ -5798,7 +5891,13 @@
         </w:drawing>
       </w:r>
       <w:r>
-        <w:t xml:space="preserve">The fist </w:t>
+        <w:t>The fi</w:t>
+      </w:r>
+      <w:r>
+        <w:t>r</w:t>
+      </w:r>
+      <w:r>
+        <w:t xml:space="preserve">st </w:t>
       </w:r>
       <w:r>
         <w:t>column – ‘Group’ –</w:t>
@@ -5899,11 +5998,11 @@
       <w:pPr>
         <w:pStyle w:val="Heading3"/>
       </w:pPr>
-      <w:bookmarkStart w:id="13" w:name="_Toc487794015"/>
+      <w:bookmarkStart w:id="14" w:name="_Toc495589419"/>
       <w:r>
         <w:t>The Label column</w:t>
       </w:r>
-      <w:bookmarkEnd w:id="13"/>
+      <w:bookmarkEnd w:id="14"/>
     </w:p>
     <w:p>
       <w:r>
@@ -6009,12 +6108,29 @@
       <w:pPr>
         <w:pStyle w:val="Heading3"/>
       </w:pPr>
-      <w:bookmarkStart w:id="14" w:name="_Toc487794016"/>
+      <w:bookmarkStart w:id="15" w:name="_Toc495589420"/>
       <w:r>
         <w:lastRenderedPageBreak/>
-        <w:t>The Help column</w:t>
-      </w:r>
-      <w:bookmarkEnd w:id="14"/>
+        <w:t xml:space="preserve">The Help </w:t>
+      </w:r>
+      <w:r>
+        <w:t xml:space="preserve">and </w:t>
+      </w:r>
+      <w:proofErr w:type="spellStart"/>
+      <w:r>
+        <w:t>HelpShort</w:t>
+      </w:r>
+      <w:proofErr w:type="spellEnd"/>
+      <w:r>
+        <w:t xml:space="preserve"> </w:t>
+      </w:r>
+      <w:r>
+        <w:t>column</w:t>
+      </w:r>
+      <w:r>
+        <w:t>s</w:t>
+      </w:r>
+      <w:bookmarkEnd w:id="15"/>
     </w:p>
     <w:p>
       <w:r>
@@ -6145,6 +6261,19 @@
     </w:p>
     <w:p>
       <w:r>
+        <w:t>But help on a character is also displayed to a user in a tooltip as they move the mouse over the label for the character. The text displayed will be that in the ‘Help’ column, but if you want a shorter version for the tooltip help, then put that in the ‘</w:t>
+      </w:r>
+      <w:proofErr w:type="spellStart"/>
+      <w:r>
+        <w:t>HelpShort</w:t>
+      </w:r>
+      <w:proofErr w:type="spellEnd"/>
+      <w:r>
+        <w:t>’ column and that will be used instead.</w:t>
+      </w:r>
+    </w:p>
+    <w:p>
+      <w:r>
         <w:t>Note that for numeric characters, you should indicate to the user what units the character is specified in. Sometimes you may want to do that in the ‘Label’ column, but more usually you would do it in the ‘Help’ column.</w:t>
       </w:r>
     </w:p>
@@ -6152,11 +6281,11 @@
       <w:pPr>
         <w:pStyle w:val="Heading3"/>
       </w:pPr>
-      <w:bookmarkStart w:id="15" w:name="_Toc487794017"/>
+      <w:bookmarkStart w:id="16" w:name="_Toc495589421"/>
       <w:r>
         <w:t>The Status column</w:t>
       </w:r>
-      <w:bookmarkEnd w:id="15"/>
+      <w:bookmarkEnd w:id="16"/>
     </w:p>
     <w:p>
       <w:r>
@@ -6475,16 +6604,19 @@
       </w:r>
       <w:proofErr w:type="spellEnd"/>
       <w:r>
-        <w:t xml:space="preserve"> values for the taxon as shown in the illustration on the right. Here you can see values for all characters including those that can be used for character state input (values in bold) and those which are display only (values in normal font weight).</w:t>
+        <w:t xml:space="preserve"> values for the taxon </w:t>
+      </w:r>
+      <w:r>
+        <w:lastRenderedPageBreak/>
+        <w:t>as shown in the illustration on the right. Here you can see values for all characters including those that can be used for character state input (values in bold) and those which are display only (values in normal font weight).</w:t>
       </w:r>
     </w:p>
     <w:p>
       <w:pPr>
         <w:pStyle w:val="Heading3"/>
       </w:pPr>
-      <w:bookmarkStart w:id="16" w:name="_Toc487794018"/>
-      <w:r>
-        <w:lastRenderedPageBreak/>
+      <w:bookmarkStart w:id="17" w:name="_Toc495589422"/>
+      <w:r>
         <w:t xml:space="preserve">The </w:t>
       </w:r>
       <w:proofErr w:type="spellStart"/>
@@ -6495,7 +6627,7 @@
       <w:r>
         <w:t xml:space="preserve"> column</w:t>
       </w:r>
-      <w:bookmarkEnd w:id="16"/>
+      <w:bookmarkEnd w:id="17"/>
     </w:p>
     <w:p>
       <w:r>
@@ -6715,7 +6847,7 @@
       <w:pPr>
         <w:pStyle w:val="Heading3"/>
       </w:pPr>
-      <w:bookmarkStart w:id="17" w:name="_Toc487794019"/>
+      <w:bookmarkStart w:id="18" w:name="_Toc495589423"/>
       <w:r>
         <w:rPr>
           <w:noProof/>
@@ -6804,7 +6936,7 @@
       <w:r>
         <w:t xml:space="preserve"> columns</w:t>
       </w:r>
-      <w:bookmarkEnd w:id="17"/>
+      <w:bookmarkEnd w:id="18"/>
     </w:p>
     <w:p>
       <w:r>
@@ -6928,6 +7060,7 @@
           <w:noProof/>
           <w:lang w:eastAsia="en-GB"/>
         </w:rPr>
+        <w:lastRenderedPageBreak/>
         <w:drawing>
           <wp:anchor distT="0" distB="0" distL="114300" distR="114300" simplePos="0" relativeHeight="251662336" behindDoc="0" locked="0" layoutInCell="1" allowOverlap="1" wp14:anchorId="442711A3" wp14:editId="29DC6A3D">
             <wp:simplePos x="0" y="0"/>
@@ -7007,11 +7140,7 @@
       </w:r>
       <w:proofErr w:type="spellEnd"/>
       <w:r>
-        <w:t xml:space="preserve">’ of ‘text’ or ‘ordinal’. Both ‘single’ and ‘multi’ control types are drop-down lists from which the user can select the appropriate value. The difference between them is that for ‘single’ controls, only one value can be specified at once whilst for ‘multi’ controls, more than one value can be specified. </w:t>
-      </w:r>
-      <w:r>
-        <w:lastRenderedPageBreak/>
-        <w:t>The illustration on the right shows the ‘multi’ type control specified in the biscuits knowledge-base for the character ‘</w:t>
+        <w:t>’ of ‘text’ or ‘ordinal’. Both ‘single’ and ‘multi’ control types are drop-down lists from which the user can select the appropriate value. The difference between them is that for ‘single’ controls, only one value can be specified at once whilst for ‘multi’ controls, more than one value can be specified. The illustration on the right shows the ‘multi’ type control specified in the biscuits knowledge-base for the character ‘</w:t>
       </w:r>
       <w:proofErr w:type="spellStart"/>
       <w:r>
@@ -7053,11 +7182,11 @@
       <w:pPr>
         <w:pStyle w:val="Heading3"/>
       </w:pPr>
-      <w:bookmarkStart w:id="18" w:name="_Toc487794020"/>
+      <w:bookmarkStart w:id="19" w:name="_Toc495589424"/>
       <w:r>
         <w:t>The Weight column</w:t>
       </w:r>
-      <w:bookmarkEnd w:id="18"/>
+      <w:bookmarkEnd w:id="19"/>
     </w:p>
     <w:p>
       <w:r>
@@ -7176,11 +7305,11 @@
       <w:pPr>
         <w:pStyle w:val="Heading3"/>
       </w:pPr>
-      <w:bookmarkStart w:id="19" w:name="_Toc487794021"/>
+      <w:bookmarkStart w:id="20" w:name="_Toc495589425"/>
       <w:r>
         <w:t>The Strictness column</w:t>
       </w:r>
-      <w:bookmarkEnd w:id="19"/>
+      <w:bookmarkEnd w:id="20"/>
     </w:p>
     <w:p>
       <w:r>
@@ -7347,7 +7476,11 @@
       </w:r>
       <w:proofErr w:type="gramEnd"/>
       <w:r>
-        <w:t xml:space="preserve"> this was 5.5 mm and for species B 11.0 mm. If you specified a ‘Strictness’ value of 10 for this character, then a value of 10.5 mm specified by a user for the character would not match either taxon. But with s</w:t>
+        <w:t xml:space="preserve"> this was 5.5 mm and for species B 11.0 mm. If you </w:t>
+      </w:r>
+      <w:r>
+        <w:lastRenderedPageBreak/>
+        <w:t>specified a ‘Strictness’ value of 10 for this character, then a value of 10.5 mm specified by a user for the character would not match either taxon. But with s</w:t>
       </w:r>
       <w:r>
         <w:t>t</w:t>
@@ -7372,11 +7505,7 @@
       </w:r>
       <w:proofErr w:type="spellEnd"/>
       <w:r>
-        <w:t xml:space="preserve">’ in the biscuit knowledge-base, a user specified value of ‘very’ would only score a perfect match for taxa with a value of ‘very’. And if the ‘Strictness’ value for this character was 10, then those taxa with </w:t>
-      </w:r>
-      <w:r>
-        <w:lastRenderedPageBreak/>
-        <w:t xml:space="preserve">a value of ‘moderate’ would score nothing – just like those with a value of ‘none’. But with a ‘Strictness’ value of </w:t>
+        <w:t xml:space="preserve">’ in the biscuit knowledge-base, a user specified value of ‘very’ would only score a perfect match for taxa with a value of ‘very’. And if the ‘Strictness’ value for this character was 10, then those taxa with a value of ‘moderate’ would score nothing – just like those with a value of ‘none’. But with a ‘Strictness’ value of </w:t>
       </w:r>
       <w:r>
         <w:t>0</w:t>
@@ -7510,7 +7639,6 @@
           <w:szCs w:val="26"/>
         </w:rPr>
       </w:pPr>
-      <w:bookmarkStart w:id="20" w:name="_Toc487794022"/>
       <w:r>
         <w:br w:type="page"/>
       </w:r>
@@ -7519,11 +7647,12 @@
       <w:pPr>
         <w:pStyle w:val="Heading2"/>
       </w:pPr>
+      <w:bookmarkStart w:id="21" w:name="_Toc495589426"/>
       <w:r>
         <w:lastRenderedPageBreak/>
         <w:t>The values worksheet</w:t>
       </w:r>
-      <w:bookmarkEnd w:id="20"/>
+      <w:bookmarkEnd w:id="21"/>
     </w:p>
     <w:p>
       <w:r>
@@ -7537,10 +7666,10 @@
           <w:lang w:eastAsia="en-GB"/>
         </w:rPr>
         <w:drawing>
-          <wp:inline distT="0" distB="0" distL="0" distR="0" wp14:anchorId="7F6D0210" wp14:editId="38CD4B7C">
-            <wp:extent cx="5731510" cy="3140710"/>
-            <wp:effectExtent l="0" t="0" r="2540" b="2540"/>
-            <wp:docPr id="62" name="Picture 62"/>
+          <wp:inline distT="0" distB="0" distL="0" distR="0" wp14:anchorId="7CB66C4D" wp14:editId="0348EA2E">
+            <wp:extent cx="5731510" cy="3166745"/>
+            <wp:effectExtent l="0" t="0" r="2540" b="0"/>
+            <wp:docPr id="41" name="Picture 41"/>
             <wp:cNvGraphicFramePr>
               <a:graphicFrameLocks xmlns:a="http://schemas.openxmlformats.org/drawingml/2006/main" noChangeAspect="1"/>
             </wp:cNvGraphicFramePr>
@@ -7560,7 +7689,7 @@
                   <pic:spPr>
                     <a:xfrm>
                       <a:off x="0" y="0"/>
-                      <a:ext cx="5731510" cy="3140710"/>
+                      <a:ext cx="5731510" cy="3166745"/>
                     </a:xfrm>
                     <a:prstGeom prst="rect">
                       <a:avLst/>
@@ -7652,36 +7781,39 @@
     </w:p>
     <w:p>
       <w:pPr>
+        <w:rPr>
+          <w:rFonts w:asciiTheme="majorHAnsi" w:eastAsiaTheme="majorEastAsia" w:hAnsiTheme="majorHAnsi" w:cstheme="majorBidi"/>
+          <w:b/>
+          <w:bCs/>
+          <w:color w:val="4F81BD" w:themeColor="accent1"/>
+        </w:rPr>
+      </w:pPr>
+      <w:r>
+        <w:br w:type="page"/>
+      </w:r>
+    </w:p>
+    <w:p>
+      <w:pPr>
         <w:pStyle w:val="Heading3"/>
       </w:pPr>
-      <w:bookmarkStart w:id="21" w:name="_Toc487794023"/>
+      <w:bookmarkStart w:id="22" w:name="_Toc495589427"/>
+      <w:r>
+        <w:lastRenderedPageBreak/>
+        <w:t>Providing help on character state values</w:t>
+      </w:r>
+      <w:bookmarkEnd w:id="22"/>
+    </w:p>
+    <w:p>
       <w:r>
         <w:rPr>
           <w:noProof/>
           <w:lang w:eastAsia="en-GB"/>
         </w:rPr>
-        <w:lastRenderedPageBreak/>
         <w:drawing>
-          <wp:anchor distT="0" distB="0" distL="114300" distR="114300" simplePos="0" relativeHeight="251703296" behindDoc="1" locked="0" layoutInCell="1" allowOverlap="1" wp14:anchorId="06D69AF4" wp14:editId="72033404">
-            <wp:simplePos x="0" y="0"/>
-            <wp:positionH relativeFrom="column">
-              <wp:posOffset>9525</wp:posOffset>
-            </wp:positionH>
-            <wp:positionV relativeFrom="paragraph">
-              <wp:posOffset>333375</wp:posOffset>
-            </wp:positionV>
+          <wp:inline distT="0" distB="0" distL="0" distR="0" wp14:anchorId="5B95525F" wp14:editId="39635384">
             <wp:extent cx="5731510" cy="622300"/>
             <wp:effectExtent l="0" t="0" r="2540" b="6350"/>
-            <wp:wrapTight wrapText="bothSides">
-              <wp:wrapPolygon edited="0">
-                <wp:start x="0" y="0"/>
-                <wp:lineTo x="0" y="21159"/>
-                <wp:lineTo x="21538" y="21159"/>
-                <wp:lineTo x="21538" y="0"/>
-                <wp:lineTo x="0" y="0"/>
-              </wp:wrapPolygon>
-            </wp:wrapTight>
-            <wp:docPr id="63" name="Picture 63"/>
+            <wp:docPr id="45" name="Picture 45"/>
             <wp:cNvGraphicFramePr>
               <a:graphicFrameLocks xmlns:a="http://schemas.openxmlformats.org/drawingml/2006/main" noChangeAspect="1"/>
             </wp:cNvGraphicFramePr>
@@ -7693,13 +7825,7 @@
                     <pic:cNvPicPr/>
                   </pic:nvPicPr>
                   <pic:blipFill>
-                    <a:blip r:embed="rId39">
-                      <a:extLst>
-                        <a:ext uri="{28A0092B-C50C-407E-A947-70E740481C1C}">
-                          <a14:useLocalDpi xmlns:a14="http://schemas.microsoft.com/office/drawing/2010/main" val="0"/>
-                        </a:ext>
-                      </a:extLst>
-                    </a:blip>
+                    <a:blip r:embed="rId39"/>
                     <a:stretch>
                       <a:fillRect/>
                     </a:stretch>
@@ -7716,19 +7842,9 @@
                 </pic:pic>
               </a:graphicData>
             </a:graphic>
-            <wp14:sizeRelH relativeFrom="page">
-              <wp14:pctWidth>0</wp14:pctWidth>
-            </wp14:sizeRelH>
-            <wp14:sizeRelV relativeFrom="page">
-              <wp14:pctHeight>0</wp14:pctHeight>
-            </wp14:sizeRelV>
-          </wp:anchor>
+          </wp:inline>
         </w:drawing>
       </w:r>
-      <w:r>
-        <w:t>Providing help on character state values</w:t>
-      </w:r>
-      <w:bookmarkEnd w:id="21"/>
     </w:p>
     <w:p>
       <w:r>
@@ -7842,14 +7958,94 @@
       </w:r>
     </w:p>
     <w:p>
+      <w:r>
+        <w:rPr>
+          <w:noProof/>
+          <w:lang w:eastAsia="en-GB"/>
+        </w:rPr>
+        <w:drawing>
+          <wp:inline distT="0" distB="0" distL="0" distR="0" wp14:anchorId="11571230" wp14:editId="747FB621">
+            <wp:extent cx="5731510" cy="817880"/>
+            <wp:effectExtent l="0" t="0" r="2540" b="1270"/>
+            <wp:docPr id="46" name="Picture 46"/>
+            <wp:cNvGraphicFramePr>
+              <a:graphicFrameLocks xmlns:a="http://schemas.openxmlformats.org/drawingml/2006/main" noChangeAspect="1"/>
+            </wp:cNvGraphicFramePr>
+            <a:graphic xmlns:a="http://schemas.openxmlformats.org/drawingml/2006/main">
+              <a:graphicData uri="http://schemas.openxmlformats.org/drawingml/2006/picture">
+                <pic:pic xmlns:pic="http://schemas.openxmlformats.org/drawingml/2006/picture">
+                  <pic:nvPicPr>
+                    <pic:cNvPr id="1" name=""/>
+                    <pic:cNvPicPr/>
+                  </pic:nvPicPr>
+                  <pic:blipFill>
+                    <a:blip r:embed="rId41"/>
+                    <a:stretch>
+                      <a:fillRect/>
+                    </a:stretch>
+                  </pic:blipFill>
+                  <pic:spPr>
+                    <a:xfrm>
+                      <a:off x="0" y="0"/>
+                      <a:ext cx="5731510" cy="817880"/>
+                    </a:xfrm>
+                    <a:prstGeom prst="rect">
+                      <a:avLst/>
+                    </a:prstGeom>
+                  </pic:spPr>
+                </pic:pic>
+              </a:graphicData>
+            </a:graphic>
+          </wp:inline>
+        </w:drawing>
+      </w:r>
+    </w:p>
+    <w:p>
+      <w:r>
+        <w:t>As well as displaying help text for state values in the help dialog window as shown above, the values are also displayed in tooltips when a user moves the mouse over a selected value in the state input controls. If you want to provide a briefer version of the state help for a tooltip, then specify it in the ‘</w:t>
+      </w:r>
+      <w:proofErr w:type="spellStart"/>
+      <w:r>
+        <w:t>StateHelpShort</w:t>
+      </w:r>
+      <w:proofErr w:type="spellEnd"/>
+      <w:r>
+        <w:t xml:space="preserve">’ column (as has been done for the ‘Dark </w:t>
+      </w:r>
+      <w:proofErr w:type="spellStart"/>
+      <w:r>
+        <w:t>brown’</w:t>
+      </w:r>
+      <w:proofErr w:type="spellEnd"/>
+      <w:r>
+        <w:t xml:space="preserve"> state for the ‘</w:t>
+      </w:r>
+      <w:proofErr w:type="spellStart"/>
+      <w:r>
+        <w:t>BiscuitColour</w:t>
+      </w:r>
+      <w:proofErr w:type="spellEnd"/>
+      <w:r>
+        <w:t>’ character in the Biscuits knowledge-</w:t>
+      </w:r>
+      <w:proofErr w:type="spellStart"/>
+      <w:r>
+        <w:t>base</w:t>
+      </w:r>
+      <w:proofErr w:type="spellEnd"/>
+      <w:r>
+        <w:t xml:space="preserve"> shown above).</w:t>
+      </w:r>
+    </w:p>
+    <w:p>
       <w:pPr>
         <w:pStyle w:val="Heading3"/>
       </w:pPr>
-      <w:bookmarkStart w:id="22" w:name="_Toc487794024"/>
+      <w:bookmarkStart w:id="23" w:name="_Toc495589428"/>
       <w:r>
         <w:t>Translating character state values</w:t>
       </w:r>
-      <w:bookmarkEnd w:id="22"/>
+      <w:bookmarkEnd w:id="23"/>
     </w:p>
     <w:p>
       <w:r>
@@ -7930,7 +8126,7 @@
                           </pic:cNvPicPr>
                         </pic:nvPicPr>
                         <pic:blipFill>
-                          <a:blip r:embed="rId41">
+                          <a:blip r:embed="rId42">
                             <a:extLst>
                               <a:ext uri="{28A0092B-C50C-407E-A947-70E740481C1C}">
                                 <a14:useLocalDpi xmlns:a14="http://schemas.microsoft.com/office/drawing/2010/main" val="0"/>
@@ -7959,7 +8155,7 @@
                           </pic:cNvPicPr>
                         </pic:nvPicPr>
                         <pic:blipFill>
-                          <a:blip r:embed="rId42">
+                          <a:blip r:embed="rId43">
                             <a:extLst>
                               <a:ext uri="{28A0092B-C50C-407E-A947-70E740481C1C}">
                                 <a14:useLocalDpi xmlns:a14="http://schemas.microsoft.com/office/drawing/2010/main" val="0"/>
@@ -7988,7 +8184,7 @@
                           </pic:cNvPicPr>
                         </pic:nvPicPr>
                         <pic:blipFill>
-                          <a:blip r:embed="rId43">
+                          <a:blip r:embed="rId44">
                             <a:extLst>
                               <a:ext uri="{28A0092B-C50C-407E-A947-70E740481C1C}">
                                 <a14:useLocalDpi xmlns:a14="http://schemas.microsoft.com/office/drawing/2010/main" val="0"/>
@@ -8019,15 +8215,15 @@
             <w:pict>
               <v:group w14:anchorId="3F238121" id="Group 65" o:spid="_x0000_s1026" style="position:absolute;margin-left:201pt;margin-top:0;width:255.75pt;height:279.75pt;z-index:-251611136" coordsize="32480,35528" o:gfxdata="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">
                 <v:shape id="Picture 12" o:spid="_x0000_s1027" type="#_x0000_t75" style="position:absolute;left:8001;top:10287;width:24479;height:12192;visibility:visible;mso-wrap-style:square" o:gfxdata="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">
-                  <v:imagedata r:id="rId44" o:title=""/>
+                  <v:imagedata r:id="rId45" o:title=""/>
                   <v:path arrowok="t"/>
                 </v:shape>
                 <v:shape id="Picture 13" o:spid="_x0000_s1028" type="#_x0000_t75" style="position:absolute;left:8286;top:24098;width:23845;height:11430;visibility:visible;mso-wrap-style:square" o:gfxdata="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">
-                  <v:imagedata r:id="rId45" o:title=""/>
+                  <v:imagedata r:id="rId46" o:title=""/>
                   <v:path arrowok="t"/>
                 </v:shape>
                 <v:shape id="Picture 64" o:spid="_x0000_s1029" type="#_x0000_t75" style="position:absolute;width:32385;height:9906;visibility:visible;mso-wrap-style:square" o:gfxdata="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">
-                  <v:imagedata r:id="rId46" o:title=""/>
+                  <v:imagedata r:id="rId47" o:title=""/>
                   <v:path arrowok="t"/>
                 </v:shape>
                 <w10:wrap type="tight"/>
@@ -8131,11 +8327,11 @@
       <w:pPr>
         <w:pStyle w:val="Heading3"/>
       </w:pPr>
-      <w:bookmarkStart w:id="23" w:name="_Toc487794025"/>
+      <w:bookmarkStart w:id="24" w:name="_Toc495589429"/>
       <w:r>
         <w:t>Ranking ordinal character state values</w:t>
       </w:r>
-      <w:bookmarkEnd w:id="23"/>
+      <w:bookmarkEnd w:id="24"/>
     </w:p>
     <w:p>
       <w:r>
@@ -8175,7 +8371,7 @@
                     <pic:cNvPicPr/>
                   </pic:nvPicPr>
                   <pic:blipFill>
-                    <a:blip r:embed="rId47">
+                    <a:blip r:embed="rId48">
                       <a:extLst>
                         <a:ext uri="{28A0092B-C50C-407E-A947-70E740481C1C}">
                           <a14:useLocalDpi xmlns:a14="http://schemas.microsoft.com/office/drawing/2010/main" val="0"/>
@@ -8234,11 +8430,11 @@
       <w:pPr>
         <w:pStyle w:val="Heading3"/>
       </w:pPr>
-      <w:bookmarkStart w:id="24" w:name="_Toc487794026"/>
+      <w:bookmarkStart w:id="25" w:name="_Toc495589430"/>
       <w:r>
         <w:t>Specifying order for text character values in drop-down lists</w:t>
       </w:r>
-      <w:bookmarkEnd w:id="24"/>
+      <w:bookmarkEnd w:id="25"/>
     </w:p>
     <w:p>
       <w:r>
@@ -8282,7 +8478,7 @@
                     <pic:cNvPicPr/>
                   </pic:nvPicPr>
                   <pic:blipFill>
-                    <a:blip r:embed="rId48">
+                    <a:blip r:embed="rId49">
                       <a:extLst>
                         <a:ext uri="{28A0092B-C50C-407E-A947-70E740481C1C}">
                           <a14:useLocalDpi xmlns:a14="http://schemas.microsoft.com/office/drawing/2010/main" val="0"/>
@@ -8351,7 +8547,7 @@
                     <pic:cNvPicPr/>
                   </pic:nvPicPr>
                   <pic:blipFill>
-                    <a:blip r:embed="rId49">
+                    <a:blip r:embed="rId50">
                       <a:extLst>
                         <a:ext uri="{28A0092B-C50C-407E-A947-70E740481C1C}">
                           <a14:useLocalDpi xmlns:a14="http://schemas.microsoft.com/office/drawing/2010/main" val="0"/>
@@ -8429,11 +8625,11 @@
       <w:pPr>
         <w:pStyle w:val="Heading2"/>
       </w:pPr>
-      <w:bookmarkStart w:id="25" w:name="_Toc487794027"/>
+      <w:bookmarkStart w:id="26" w:name="_Toc495589431"/>
       <w:r>
         <w:t>The media worksheet</w:t>
       </w:r>
-      <w:bookmarkEnd w:id="25"/>
+      <w:bookmarkEnd w:id="26"/>
     </w:p>
     <w:p>
       <w:r>
@@ -8447,10 +8643,10 @@
           <w:lang w:eastAsia="en-GB"/>
         </w:rPr>
         <w:drawing>
-          <wp:inline distT="0" distB="0" distL="0" distR="0" wp14:anchorId="278A6E46" wp14:editId="75065E92">
-            <wp:extent cx="5731510" cy="1791335"/>
+          <wp:inline distT="0" distB="0" distL="0" distR="0" wp14:anchorId="5AE5A932" wp14:editId="004FD2A7">
+            <wp:extent cx="5731510" cy="1927225"/>
             <wp:effectExtent l="0" t="0" r="2540" b="0"/>
-            <wp:docPr id="66" name="Picture 66"/>
+            <wp:docPr id="47" name="Picture 47"/>
             <wp:cNvGraphicFramePr>
               <a:graphicFrameLocks xmlns:a="http://schemas.openxmlformats.org/drawingml/2006/main" noChangeAspect="1"/>
             </wp:cNvGraphicFramePr>
@@ -8462,7 +8658,7 @@
                     <pic:cNvPicPr/>
                   </pic:nvPicPr>
                   <pic:blipFill>
-                    <a:blip r:embed="rId50"/>
+                    <a:blip r:embed="rId51"/>
                     <a:stretch>
                       <a:fillRect/>
                     </a:stretch>
@@ -8470,7 +8666,7 @@
                   <pic:spPr>
                     <a:xfrm>
                       <a:off x="0" y="0"/>
-                      <a:ext cx="5731510" cy="1791335"/>
+                      <a:ext cx="5731510" cy="1927225"/>
                     </a:xfrm>
                     <a:prstGeom prst="rect">
                       <a:avLst/>
@@ -8498,7 +8694,10 @@
         <w:spacing w:after="160" w:line="259" w:lineRule="auto"/>
       </w:pPr>
       <w:r>
-        <w:t>Images to supplement help text for characters for visualisations that use the state input controls (currently the two key visualisations).</w:t>
+        <w:t>Images to supplement help text for characters for visualisations th</w:t>
+      </w:r>
+      <w:r>
+        <w:t>at use the state input controls.</w:t>
       </w:r>
     </w:p>
     <w:p>
@@ -8511,7 +8710,10 @@
         <w:spacing w:after="160" w:line="259" w:lineRule="auto"/>
       </w:pPr>
       <w:r>
-        <w:t>Images to supplement help text for character state values for visualisations that use the state input controls (currently the two key visualisations).</w:t>
+        <w:t>Images to supplement help text for character state values for visualisations th</w:t>
+      </w:r>
+      <w:r>
+        <w:t>at use the state input controls.</w:t>
       </w:r>
     </w:p>
     <w:p>
@@ -8524,7 +8726,13 @@
         <w:spacing w:after="160" w:line="259" w:lineRule="auto"/>
       </w:pPr>
       <w:r>
-        <w:t>Images to illustrate taxa for visualisations capable of displaying images (currently all the visualisations).</w:t>
+        <w:t>Images to illustrate taxa for visua</w:t>
+      </w:r>
+      <w:r>
+        <w:t>lisations capable of displaying</w:t>
+      </w:r>
+      <w:r>
+        <w:t>.</w:t>
       </w:r>
     </w:p>
     <w:p>
@@ -8537,7 +8745,7 @@
         <w:spacing w:after="160" w:line="259" w:lineRule="auto"/>
       </w:pPr>
       <w:r>
-        <w:t>HTML files to provide further information on taxa (currently used by the ‘Full taxon details’ visualisation).</w:t>
+        <w:t>HTML files to provide further information on taxa.</w:t>
       </w:r>
     </w:p>
     <w:p>
@@ -8549,17 +8757,12 @@
       <w:pPr>
         <w:pStyle w:val="Heading3"/>
       </w:pPr>
-      <w:bookmarkStart w:id="26" w:name="_Toc487794028"/>
+      <w:bookmarkStart w:id="27" w:name="_Toc495589432"/>
       <w:r>
         <w:lastRenderedPageBreak/>
         <w:t>Images to supplement help text</w:t>
       </w:r>
-      <w:bookmarkEnd w:id="26"/>
-    </w:p>
-    <w:p>
-      <w:r>
-        <w:t>We have seen how to use the characters worksheet and the values worksheet to specify help text for characters and character state values respectively. You can also provide images to be displayed in the appropriate places on the same help dialog by specifying the images on the media tab.</w:t>
-      </w:r>
+      <w:bookmarkEnd w:id="27"/>
     </w:p>
     <w:p>
       <w:r>
@@ -8568,110 +8771,26 @@
           <w:lang w:eastAsia="en-GB"/>
         </w:rPr>
         <w:drawing>
-          <wp:anchor distT="0" distB="0" distL="114300" distR="114300" simplePos="0" relativeHeight="251669504" behindDoc="1" locked="0" layoutInCell="1" allowOverlap="1" wp14:anchorId="3952CCB3" wp14:editId="3883CBF0">
+          <wp:anchor distT="0" distB="0" distL="114300" distR="114300" simplePos="0" relativeHeight="251711488" behindDoc="1" locked="0" layoutInCell="1" allowOverlap="1">
             <wp:simplePos x="0" y="0"/>
             <wp:positionH relativeFrom="column">
-              <wp:posOffset>3789680</wp:posOffset>
+              <wp:posOffset>3886200</wp:posOffset>
             </wp:positionH>
             <wp:positionV relativeFrom="paragraph">
-              <wp:posOffset>0</wp:posOffset>
+              <wp:posOffset>434975</wp:posOffset>
             </wp:positionV>
-            <wp:extent cx="1746250" cy="2143125"/>
-            <wp:effectExtent l="0" t="0" r="6350" b="9525"/>
+            <wp:extent cx="1800225" cy="2386965"/>
+            <wp:effectExtent l="0" t="0" r="9525" b="0"/>
             <wp:wrapTight wrapText="bothSides">
               <wp:wrapPolygon edited="0">
                 <wp:start x="0" y="0"/>
-                <wp:lineTo x="0" y="21504"/>
-                <wp:lineTo x="21443" y="21504"/>
-                <wp:lineTo x="21443" y="0"/>
+                <wp:lineTo x="0" y="21376"/>
+                <wp:lineTo x="21486" y="21376"/>
+                <wp:lineTo x="21486" y="0"/>
                 <wp:lineTo x="0" y="0"/>
               </wp:wrapPolygon>
             </wp:wrapTight>
-            <wp:docPr id="17" name="Picture 17"/>
-            <wp:cNvGraphicFramePr>
-              <a:graphicFrameLocks xmlns:a="http://schemas.openxmlformats.org/drawingml/2006/main" noChangeAspect="1"/>
-            </wp:cNvGraphicFramePr>
-            <a:graphic xmlns:a="http://schemas.openxmlformats.org/drawingml/2006/main">
-              <a:graphicData uri="http://schemas.openxmlformats.org/drawingml/2006/picture">
-                <pic:pic xmlns:pic="http://schemas.openxmlformats.org/drawingml/2006/picture">
-                  <pic:nvPicPr>
-                    <pic:cNvPr id="1" name=""/>
-                    <pic:cNvPicPr/>
-                  </pic:nvPicPr>
-                  <pic:blipFill>
-                    <a:blip r:embed="rId51">
-                      <a:extLst>
-                        <a:ext uri="{28A0092B-C50C-407E-A947-70E740481C1C}">
-                          <a14:useLocalDpi xmlns:a14="http://schemas.microsoft.com/office/drawing/2010/main" val="0"/>
-                        </a:ext>
-                      </a:extLst>
-                    </a:blip>
-                    <a:stretch>
-                      <a:fillRect/>
-                    </a:stretch>
-                  </pic:blipFill>
-                  <pic:spPr>
-                    <a:xfrm>
-                      <a:off x="0" y="0"/>
-                      <a:ext cx="1746250" cy="2143125"/>
-                    </a:xfrm>
-                    <a:prstGeom prst="rect">
-                      <a:avLst/>
-                    </a:prstGeom>
-                  </pic:spPr>
-                </pic:pic>
-              </a:graphicData>
-            </a:graphic>
-            <wp14:sizeRelH relativeFrom="page">
-              <wp14:pctWidth>0</wp14:pctWidth>
-            </wp14:sizeRelH>
-            <wp14:sizeRelV relativeFrom="page">
-              <wp14:pctHeight>0</wp14:pctHeight>
-            </wp14:sizeRelV>
-          </wp:anchor>
-        </w:drawing>
-      </w:r>
-      <w:r>
-        <w:t>Images should be stored in sub-folders of the folder which contains your knowledge-base (and therefore CSV files).  The ‘URI’ column is used to specify the relative path, from this folder, to the image file.</w:t>
-      </w:r>
-    </w:p>
-    <w:p>
-      <w:r>
-        <w:t>An image is associated with a character by specifying it in the ‘Character’ column (the ‘State’ column must be blank to associate an image with the character itself).</w:t>
-      </w:r>
-    </w:p>
-    <w:p>
-      <w:r>
-        <w:t>To associate an image with a specific character state value, then values must be supplied for both the ‘Character’ and the ‘State’ columns.</w:t>
-      </w:r>
-    </w:p>
-    <w:p>
-      <w:r>
-        <w:rPr>
-          <w:noProof/>
-          <w:lang w:eastAsia="en-GB"/>
-        </w:rPr>
-        <w:drawing>
-          <wp:anchor distT="0" distB="0" distL="114300" distR="114300" simplePos="0" relativeHeight="251670528" behindDoc="1" locked="0" layoutInCell="1" allowOverlap="1" wp14:anchorId="33339905" wp14:editId="5D821EB2">
-            <wp:simplePos x="0" y="0"/>
-            <wp:positionH relativeFrom="column">
-              <wp:posOffset>3819525</wp:posOffset>
-            </wp:positionH>
-            <wp:positionV relativeFrom="paragraph">
-              <wp:posOffset>102235</wp:posOffset>
-            </wp:positionV>
-            <wp:extent cx="1693545" cy="2433955"/>
-            <wp:effectExtent l="0" t="0" r="1905" b="4445"/>
-            <wp:wrapTight wrapText="bothSides">
-              <wp:wrapPolygon edited="0">
-                <wp:start x="0" y="0"/>
-                <wp:lineTo x="0" y="21470"/>
-                <wp:lineTo x="21381" y="21470"/>
-                <wp:lineTo x="21381" y="0"/>
-                <wp:lineTo x="0" y="0"/>
-              </wp:wrapPolygon>
-            </wp:wrapTight>
-            <wp:docPr id="18" name="Picture 18"/>
+            <wp:docPr id="51" name="Picture 51"/>
             <wp:cNvGraphicFramePr>
               <a:graphicFrameLocks xmlns:a="http://schemas.openxmlformats.org/drawingml/2006/main" noChangeAspect="1"/>
             </wp:cNvGraphicFramePr>
@@ -8697,7 +8816,7 @@
                   <pic:spPr>
                     <a:xfrm>
                       <a:off x="0" y="0"/>
-                      <a:ext cx="1693545" cy="2433955"/>
+                      <a:ext cx="1800225" cy="2386965"/>
                     </a:xfrm>
                     <a:prstGeom prst="rect">
                       <a:avLst/>
@@ -8716,68 +8835,22 @@
         </w:drawing>
       </w:r>
       <w:r>
-        <w:t>It is normally best to use the value of ‘100%’ in the ‘</w:t>
-      </w:r>
-      <w:proofErr w:type="spellStart"/>
-      <w:r>
-        <w:t>ImageWidth</w:t>
-      </w:r>
-      <w:proofErr w:type="spellEnd"/>
-      <w:r>
-        <w:t>’ column. This will ensure that the image is resized to fit the help dialog. Without this value, the image is shown at its natural size.</w:t>
-      </w:r>
-    </w:p>
-    <w:p>
-      <w:r>
-        <w:t>Currently you must specify a value of ‘image-local’ for the ‘Type’ column.</w:t>
-      </w:r>
-    </w:p>
-    <w:p>
-      <w:r>
-        <w:t>The ‘Priority’ column can be used to specify the order in which images are presented when more than one is specified for a given character or character state value. Lower numbers have the highest priority. Fractional numbers are permitted.</w:t>
-      </w:r>
-    </w:p>
-    <w:p>
-      <w:r>
-        <w:t>The ‘Caption’ column is used to specify a caption for an image. It’s a useful place to credit copyright holders. You can use plain text or basic HTML mark-up in captions.</w:t>
-      </w:r>
-    </w:p>
-    <w:p>
-      <w:r>
-        <w:t>The top image on the right shows an image specified in the biscuits knowledge-base for the ‘Words’ character with no images specified for either of the valid character states.</w:t>
-      </w:r>
-    </w:p>
-    <w:p>
-      <w:r>
-        <w:t>The bottom image on the right shows the two images specified in the biscuits knowledge-base for the ‘White and red’ state value for the ‘</w:t>
-      </w:r>
-      <w:proofErr w:type="spellStart"/>
-      <w:r>
-        <w:t>FillingColour</w:t>
-      </w:r>
-      <w:proofErr w:type="spellEnd"/>
-      <w:r>
-        <w:t xml:space="preserve">’ character. Although the Happy Face image is listed </w:t>
-      </w:r>
-      <w:r>
-        <w:t>on the row below</w:t>
-      </w:r>
-      <w:r>
-        <w:t xml:space="preserve"> the Sandwich Cream image on the media worksheet, it has a higher priority </w:t>
-      </w:r>
-      <w:r>
-        <w:t xml:space="preserve">(i.e. ‘1’ in the ‘Priority’ column) </w:t>
-      </w:r>
-      <w:r>
-        <w:t>and is therefore displayed first.</w:t>
-      </w:r>
-      <w:r>
-        <w:t xml:space="preserve"> </w:t>
-      </w:r>
-    </w:p>
-    <w:p>
-      <w:r>
-        <w:t>The image below shows the rows from the media worksheet responsible for specifying these images.</w:t>
+        <w:t>We have seen how to use the characters worksheet and the values worksheet to specify help text for characters and character state values respectively. You can also provide images to be displayed in the appropriate places on the same help dialog by specifying the images on the media tab.</w:t>
+      </w:r>
+    </w:p>
+    <w:p>
+      <w:r>
+        <w:t>Images should be stored in sub-folders of the folder which contains your knowledge-base (and therefore CSV files).  The ‘URI’ column is used to specify the relative path, from this folder, to the image file.</w:t>
+      </w:r>
+    </w:p>
+    <w:p>
+      <w:r>
+        <w:t>An image is associated with a character by specifying it in the ‘Character’ column (the ‘State’ column must be blank to associate an image with the character itself).</w:t>
+      </w:r>
+    </w:p>
+    <w:p>
+      <w:r>
+        <w:t>To associate an image with a specific character state value, then values must be supplied for both the ‘Character’ and the ‘State’ columns.</w:t>
       </w:r>
     </w:p>
     <w:p>
@@ -8786,12 +8859,27 @@
           <w:noProof/>
           <w:lang w:eastAsia="en-GB"/>
         </w:rPr>
-        <w:lastRenderedPageBreak/>
         <w:drawing>
-          <wp:inline distT="0" distB="0" distL="0" distR="0" wp14:anchorId="60160C73" wp14:editId="1B6E068C">
-            <wp:extent cx="5731510" cy="1155065"/>
-            <wp:effectExtent l="0" t="0" r="2540" b="6985"/>
-            <wp:docPr id="67" name="Picture 67"/>
+          <wp:anchor distT="0" distB="0" distL="114300" distR="114300" simplePos="0" relativeHeight="251712512" behindDoc="1" locked="0" layoutInCell="1" allowOverlap="1">
+            <wp:simplePos x="0" y="0"/>
+            <wp:positionH relativeFrom="column">
+              <wp:posOffset>3927475</wp:posOffset>
+            </wp:positionH>
+            <wp:positionV relativeFrom="paragraph">
+              <wp:posOffset>53975</wp:posOffset>
+            </wp:positionV>
+            <wp:extent cx="1729105" cy="2819400"/>
+            <wp:effectExtent l="0" t="0" r="4445" b="0"/>
+            <wp:wrapTight wrapText="bothSides">
+              <wp:wrapPolygon edited="0">
+                <wp:start x="0" y="0"/>
+                <wp:lineTo x="0" y="21454"/>
+                <wp:lineTo x="21418" y="21454"/>
+                <wp:lineTo x="21418" y="0"/>
+                <wp:lineTo x="0" y="0"/>
+              </wp:wrapPolygon>
+            </wp:wrapTight>
+            <wp:docPr id="56" name="Picture 56"/>
             <wp:cNvGraphicFramePr>
               <a:graphicFrameLocks xmlns:a="http://schemas.openxmlformats.org/drawingml/2006/main" noChangeAspect="1"/>
             </wp:cNvGraphicFramePr>
@@ -8803,7 +8891,13 @@
                     <pic:cNvPicPr/>
                   </pic:nvPicPr>
                   <pic:blipFill>
-                    <a:blip r:embed="rId53"/>
+                    <a:blip r:embed="rId53">
+                      <a:extLst>
+                        <a:ext uri="{28A0092B-C50C-407E-A947-70E740481C1C}">
+                          <a14:useLocalDpi xmlns:a14="http://schemas.microsoft.com/office/drawing/2010/main" val="0"/>
+                        </a:ext>
+                      </a:extLst>
+                    </a:blip>
                     <a:stretch>
                       <a:fillRect/>
                     </a:stretch>
@@ -8811,7 +8905,126 @@
                   <pic:spPr>
                     <a:xfrm>
                       <a:off x="0" y="0"/>
-                      <a:ext cx="5731510" cy="1155065"/>
+                      <a:ext cx="1729105" cy="2819400"/>
+                    </a:xfrm>
+                    <a:prstGeom prst="rect">
+                      <a:avLst/>
+                    </a:prstGeom>
+                  </pic:spPr>
+                </pic:pic>
+              </a:graphicData>
+            </a:graphic>
+            <wp14:sizeRelH relativeFrom="page">
+              <wp14:pctWidth>0</wp14:pctWidth>
+            </wp14:sizeRelH>
+            <wp14:sizeRelV relativeFrom="page">
+              <wp14:pctHeight>0</wp14:pctHeight>
+            </wp14:sizeRelV>
+          </wp:anchor>
+        </w:drawing>
+      </w:r>
+      <w:r>
+        <w:t>It is normally best to use the value of ‘100%’ in the ‘</w:t>
+      </w:r>
+      <w:proofErr w:type="spellStart"/>
+      <w:r>
+        <w:t>ImageWidth</w:t>
+      </w:r>
+      <w:proofErr w:type="spellEnd"/>
+      <w:r>
+        <w:t>’ column. This will ensure that the image is resized to fit the help dialog. Without this value, the image is shown at its natural size.</w:t>
+      </w:r>
+    </w:p>
+    <w:p>
+      <w:r>
+        <w:t>Currently you must specify a value of ‘image-local’ for the ‘Type’ column.</w:t>
+      </w:r>
+    </w:p>
+    <w:p>
+      <w:r>
+        <w:t>The ‘Priority’ column can be used to specify the order in which images are presented when more than one is specified for a given character or character state value. Lower numbers have the highest priority. Fractional numbers are permitted.</w:t>
+      </w:r>
+    </w:p>
+    <w:p>
+      <w:r>
+        <w:t>The ‘Caption’ column is used to specify a caption for an image. It’s a useful place to credit copyright holders. You can use plain text or basic HTML mark-up in captions.</w:t>
+      </w:r>
+    </w:p>
+    <w:p>
+      <w:r>
+        <w:t>The top image on the right shows an image specified in the biscuits knowledge-base for the ‘Words’ character with no images specified for either of the valid character states.</w:t>
+      </w:r>
+    </w:p>
+    <w:p>
+      <w:r>
+        <w:t>The bottom image on the right shows the two images specified in the biscuits knowledge-base for the ‘White and red’ state value for the ‘</w:t>
+      </w:r>
+      <w:proofErr w:type="spellStart"/>
+      <w:r>
+        <w:t>FillingColour</w:t>
+      </w:r>
+      <w:proofErr w:type="spellEnd"/>
+      <w:r>
+        <w:t xml:space="preserve">’ character. Although the Happy Face image is listed </w:t>
+      </w:r>
+      <w:r>
+        <w:t>on the row below</w:t>
+      </w:r>
+      <w:r>
+        <w:t xml:space="preserve"> the Sandwich Cream image on the media worksheet, it has a higher priority </w:t>
+      </w:r>
+      <w:r>
+        <w:t xml:space="preserve">(i.e. ‘1’ in the ‘Priority’ column) </w:t>
+      </w:r>
+      <w:r>
+        <w:t>and is therefore displayed first.</w:t>
+      </w:r>
+      <w:r>
+        <w:t xml:space="preserve"> </w:t>
+      </w:r>
+    </w:p>
+    <w:p>
+      <w:r>
+        <w:br w:type="page"/>
+      </w:r>
+    </w:p>
+    <w:p>
+      <w:r>
+        <w:lastRenderedPageBreak/>
+        <w:t>The image below shows the rows from the media worksheet responsible for specifying these images.</w:t>
+      </w:r>
+    </w:p>
+    <w:p>
+      <w:r>
+        <w:rPr>
+          <w:noProof/>
+          <w:lang w:eastAsia="en-GB"/>
+        </w:rPr>
+        <w:drawing>
+          <wp:inline distT="0" distB="0" distL="0" distR="0" wp14:anchorId="391735C8" wp14:editId="72C1FFEF">
+            <wp:extent cx="5731510" cy="1165860"/>
+            <wp:effectExtent l="0" t="0" r="2540" b="0"/>
+            <wp:docPr id="58" name="Picture 58"/>
+            <wp:cNvGraphicFramePr>
+              <a:graphicFrameLocks xmlns:a="http://schemas.openxmlformats.org/drawingml/2006/main" noChangeAspect="1"/>
+            </wp:cNvGraphicFramePr>
+            <a:graphic xmlns:a="http://schemas.openxmlformats.org/drawingml/2006/main">
+              <a:graphicData uri="http://schemas.openxmlformats.org/drawingml/2006/picture">
+                <pic:pic xmlns:pic="http://schemas.openxmlformats.org/drawingml/2006/picture">
+                  <pic:nvPicPr>
+                    <pic:cNvPr id="1" name=""/>
+                    <pic:cNvPicPr/>
+                  </pic:nvPicPr>
+                  <pic:blipFill>
+                    <a:blip r:embed="rId54"/>
+                    <a:stretch>
+                      <a:fillRect/>
+                    </a:stretch>
+                  </pic:blipFill>
+                  <pic:spPr>
+                    <a:xfrm>
+                      <a:off x="0" y="0"/>
+                      <a:ext cx="5731510" cy="1165860"/>
                     </a:xfrm>
                     <a:prstGeom prst="rect">
                       <a:avLst/>
@@ -8828,11 +9041,11 @@
       <w:pPr>
         <w:pStyle w:val="Heading3"/>
       </w:pPr>
-      <w:bookmarkStart w:id="27" w:name="_Toc487794029"/>
+      <w:bookmarkStart w:id="28" w:name="_Toc495589433"/>
       <w:r>
         <w:t>Images to illustrate taxa</w:t>
       </w:r>
-      <w:bookmarkEnd w:id="27"/>
+      <w:bookmarkEnd w:id="28"/>
     </w:p>
     <w:p>
       <w:r>
@@ -8841,6 +9054,10 @@
     </w:p>
     <w:p>
       <w:r>
+        <w:rPr>
+          <w:noProof/>
+          <w:lang w:eastAsia="en-GB"/>
+        </w:rPr>
         <w:drawing>
           <wp:anchor distT="0" distB="0" distL="114300" distR="114300" simplePos="0" relativeHeight="251710464" behindDoc="0" locked="0" layoutInCell="1" allowOverlap="1">
             <wp:simplePos x="0" y="0"/>
@@ -8865,7 +9082,7 @@
                     <pic:cNvPicPr/>
                   </pic:nvPicPr>
                   <pic:blipFill>
-                    <a:blip r:embed="rId54">
+                    <a:blip r:embed="rId55">
                       <a:extLst>
                         <a:ext uri="{28A0092B-C50C-407E-A947-70E740481C1C}">
                           <a14:useLocalDpi xmlns:a14="http://schemas.microsoft.com/office/drawing/2010/main" val="0"/>
@@ -8980,7 +9197,7 @@
                     <pic:cNvPicPr/>
                   </pic:nvPicPr>
                   <pic:blipFill>
-                    <a:blip r:embed="rId55"/>
+                    <a:blip r:embed="rId56"/>
                     <a:stretch>
                       <a:fillRect/>
                     </a:stretch>
@@ -9005,11 +9222,108 @@
       <w:pPr>
         <w:pStyle w:val="Heading3"/>
       </w:pPr>
-      <w:bookmarkStart w:id="28" w:name="_Toc487794030"/>
+      <w:bookmarkStart w:id="29" w:name="_Toc495589434"/>
+      <w:r>
+        <w:t xml:space="preserve">The </w:t>
+      </w:r>
+      <w:proofErr w:type="spellStart"/>
+      <w:r>
+        <w:t>UseFor</w:t>
+      </w:r>
+      <w:proofErr w:type="spellEnd"/>
+      <w:r>
+        <w:t xml:space="preserve"> and </w:t>
+      </w:r>
+      <w:proofErr w:type="spellStart"/>
+      <w:r>
+        <w:t>TipStyle</w:t>
+      </w:r>
+      <w:proofErr w:type="spellEnd"/>
+      <w:r>
+        <w:t xml:space="preserve"> columns</w:t>
+      </w:r>
+      <w:bookmarkEnd w:id="29"/>
+    </w:p>
+    <w:p>
+      <w:r>
+        <w:t>Images specified against particular characters (as opposed to character states) will, by default, be displayed to the user in the character help tooltip. If you wish to restrict an image defined for a character so that it is only displayed in the full help window, then set the value of the ‘</w:t>
+      </w:r>
+      <w:proofErr w:type="spellStart"/>
+      <w:r>
+        <w:t>UseFor</w:t>
+      </w:r>
+      <w:proofErr w:type="spellEnd"/>
+      <w:r>
+        <w:t xml:space="preserve">’ column to ‘full’. If you want to restrict an </w:t>
+      </w:r>
+      <w:r>
+        <w:t xml:space="preserve">image defined for a character so that it is only displayed in the </w:t>
+      </w:r>
+      <w:r>
+        <w:t xml:space="preserve">help tooltip, then </w:t>
+      </w:r>
+      <w:r>
+        <w:t>set the value of the ‘</w:t>
+      </w:r>
+      <w:proofErr w:type="spellStart"/>
+      <w:r>
+        <w:t>UseFor</w:t>
+      </w:r>
+      <w:proofErr w:type="spellEnd"/>
+      <w:r>
+        <w:t>’ column to ‘</w:t>
+      </w:r>
+      <w:r>
+        <w:t>tip’</w:t>
+      </w:r>
+      <w:r>
+        <w:t>.</w:t>
+      </w:r>
+      <w:r>
+        <w:t xml:space="preserve"> To display in both situations, you can either leave the column blank, or set the value to ‘full, tip’ (or ‘tip, full’).</w:t>
+      </w:r>
+    </w:p>
+    <w:p>
+      <w:r>
+        <w:t>By default, images displayed in tooltips take up the full width of the tooltip. You can restrict them to part of the width using the ‘</w:t>
+      </w:r>
+      <w:proofErr w:type="spellStart"/>
+      <w:r>
+        <w:t>TipStyle</w:t>
+      </w:r>
+      <w:proofErr w:type="spellEnd"/>
+      <w:r>
+        <w:t xml:space="preserve">’ column. For example, a value of ‘left-40’ means that the image will only take up 40% of the width of the tool tip and be placed on the left-hand side. Similarly, a </w:t>
+      </w:r>
+      <w:r>
+        <w:lastRenderedPageBreak/>
+        <w:t xml:space="preserve">value of ‘right-50’ </w:t>
+      </w:r>
+      <w:r>
+        <w:t xml:space="preserve">means that the image will take up </w:t>
+      </w:r>
+      <w:r>
+        <w:t>5</w:t>
+      </w:r>
+      <w:r>
+        <w:t xml:space="preserve">0% of the width of the tool tip and be placed on the </w:t>
+      </w:r>
+      <w:r>
+        <w:t>right</w:t>
+      </w:r>
+      <w:r>
+        <w:t>-hand side.</w:t>
+      </w:r>
+    </w:p>
+    <w:p>
+      <w:pPr>
+        <w:pStyle w:val="Heading3"/>
+      </w:pPr>
+      <w:bookmarkStart w:id="30" w:name="_Toc495589435"/>
       <w:r>
         <w:t>HTML files to provide further information on taxa</w:t>
       </w:r>
-      <w:bookmarkEnd w:id="28"/>
+      <w:bookmarkEnd w:id="30"/>
     </w:p>
     <w:p>
       <w:r>
@@ -9050,7 +9364,6 @@
     </w:p>
     <w:p>
       <w:r>
-        <w:lastRenderedPageBreak/>
         <w:t xml:space="preserve">Using the media worksheet to specify HTML files associated with taxa is very similar to specifying images associated with taxa. Follow the same steps as for images, but use a value of ‘html-local’ in the ‘Type’ column. The value of the ‘Priority’ column is used by the framework to decide which file to show first if more than one is specified for a </w:t>
       </w:r>
       <w:proofErr w:type="spellStart"/>
@@ -9097,7 +9410,7 @@
                     <pic:cNvPicPr/>
                   </pic:nvPicPr>
                   <pic:blipFill>
-                    <a:blip r:embed="rId56">
+                    <a:blip r:embed="rId57">
                       <a:extLst>
                         <a:ext uri="{28A0092B-C50C-407E-A947-70E740481C1C}">
                           <a14:useLocalDpi xmlns:a14="http://schemas.microsoft.com/office/drawing/2010/main" val="0"/>
@@ -9206,7 +9519,7 @@
                     <pic:cNvPicPr/>
                   </pic:nvPicPr>
                   <pic:blipFill>
-                    <a:blip r:embed="rId57"/>
+                    <a:blip r:embed="rId58"/>
                     <a:stretch>
                       <a:fillRect/>
                     </a:stretch>
@@ -9231,11 +9544,11 @@
       <w:pPr>
         <w:pStyle w:val="Heading3"/>
       </w:pPr>
-      <w:bookmarkStart w:id="29" w:name="_Toc487794031"/>
+      <w:bookmarkStart w:id="31" w:name="_Toc495589436"/>
       <w:r>
         <w:t>General comments on the media worksheet</w:t>
       </w:r>
-      <w:bookmarkEnd w:id="29"/>
+      <w:bookmarkEnd w:id="31"/>
     </w:p>
     <w:p>
       <w:r>
@@ -9244,6 +9557,7 @@
     </w:p>
     <w:p>
       <w:r>
+        <w:lastRenderedPageBreak/>
         <w:t xml:space="preserve">Where a single image is used for several purposes – e.g. illustrate a </w:t>
       </w:r>
       <w:proofErr w:type="spellStart"/>
@@ -9272,26 +9586,10 @@
     </w:p>
     <w:p>
       <w:pPr>
-        <w:rPr>
-          <w:rFonts w:asciiTheme="majorHAnsi" w:eastAsiaTheme="majorEastAsia" w:hAnsiTheme="majorHAnsi" w:cstheme="majorBidi"/>
-          <w:b/>
-          <w:bCs/>
-          <w:color w:val="4F81BD" w:themeColor="accent1"/>
-          <w:sz w:val="26"/>
-          <w:szCs w:val="26"/>
-        </w:rPr>
-      </w:pPr>
-      <w:r>
-        <w:br w:type="page"/>
-      </w:r>
-    </w:p>
-    <w:p>
-      <w:pPr>
         <w:pStyle w:val="Heading2"/>
       </w:pPr>
-      <w:bookmarkStart w:id="30" w:name="_Toc487794032"/>
-      <w:r>
-        <w:lastRenderedPageBreak/>
+      <w:bookmarkStart w:id="32" w:name="_Toc495589437"/>
+      <w:r>
         <w:t xml:space="preserve">The </w:t>
       </w:r>
       <w:proofErr w:type="spellStart"/>
@@ -9302,7 +9600,7 @@
       <w:r>
         <w:t xml:space="preserve"> worksheet</w:t>
       </w:r>
-      <w:bookmarkEnd w:id="30"/>
+      <w:bookmarkEnd w:id="32"/>
     </w:p>
     <w:p>
       <w:r>
@@ -9339,7 +9637,7 @@
                     <pic:cNvPicPr/>
                   </pic:nvPicPr>
                   <pic:blipFill>
-                    <a:blip r:embed="rId58"/>
+                    <a:blip r:embed="rId59"/>
                     <a:stretch>
                       <a:fillRect/>
                     </a:stretch>
@@ -9390,7 +9688,7 @@
       <w:pPr>
         <w:pStyle w:val="Heading3"/>
       </w:pPr>
-      <w:bookmarkStart w:id="31" w:name="_Toc487794033"/>
+      <w:bookmarkStart w:id="33" w:name="_Toc495589438"/>
       <w:r>
         <w:t>Framework configuration (type ‘</w:t>
       </w:r>
@@ -9402,7 +9700,7 @@
       <w:r>
         <w:t>’)</w:t>
       </w:r>
-      <w:bookmarkEnd w:id="31"/>
+      <w:bookmarkEnd w:id="33"/>
     </w:p>
     <w:p>
       <w:r>
@@ -9541,6 +9839,7 @@
     </w:p>
     <w:p>
       <w:r>
+        <w:lastRenderedPageBreak/>
         <w:t>The key ‘</w:t>
       </w:r>
       <w:proofErr w:type="spellStart"/>
@@ -9557,7 +9856,6 @@
     </w:p>
     <w:p>
       <w:r>
-        <w:lastRenderedPageBreak/>
         <w:t>The key ‘</w:t>
       </w:r>
       <w:proofErr w:type="spellStart"/>
@@ -9597,7 +9895,7 @@
                     <pic:cNvPicPr/>
                   </pic:nvPicPr>
                   <pic:blipFill>
-                    <a:blip r:embed="rId59"/>
+                    <a:blip r:embed="rId60"/>
                     <a:stretch>
                       <a:fillRect/>
                     </a:stretch>
@@ -9627,7 +9925,7 @@
       <w:pPr>
         <w:pStyle w:val="Heading3"/>
       </w:pPr>
-      <w:bookmarkStart w:id="32" w:name="_Toc487794034"/>
+      <w:bookmarkStart w:id="34" w:name="_Toc495589439"/>
       <w:r>
         <w:t>Knowledge-</w:t>
       </w:r>
@@ -9639,7 +9937,7 @@
       <w:r>
         <w:t xml:space="preserve"> metadata</w:t>
       </w:r>
-      <w:bookmarkEnd w:id="32"/>
+      <w:bookmarkEnd w:id="34"/>
     </w:p>
     <w:p>
       <w:r>
@@ -9703,7 +10001,7 @@
                     </pic:cNvPicPr>
                   </pic:nvPicPr>
                   <pic:blipFill>
-                    <a:blip r:embed="rId60">
+                    <a:blip r:embed="rId61">
                       <a:extLst>
                         <a:ext uri="{28A0092B-C50C-407E-A947-70E740481C1C}">
                           <a14:useLocalDpi xmlns:a14="http://schemas.microsoft.com/office/drawing/2010/main" val="0"/>
@@ -9754,7 +10052,11 @@
       </w:r>
       <w:proofErr w:type="spellEnd"/>
       <w:r>
-        <w:t xml:space="preserve"> shown in the illustration here result in the following citation: </w:t>
+        <w:t xml:space="preserve"> </w:t>
+      </w:r>
+      <w:r>
+        <w:lastRenderedPageBreak/>
+        <w:t xml:space="preserve">shown in the illustration here result in the following citation: </w:t>
       </w:r>
     </w:p>
     <w:p>
@@ -9835,7 +10137,7 @@
         </w:rPr>
         <w:t xml:space="preserve"> Framework for ID visualisations). Field Studies Council. Preston Montford, Shrewsbury. Accessed Wed Nov 23 2016. </w:t>
       </w:r>
-      <w:hyperlink r:id="rId61" w:history="1">
+      <w:hyperlink r:id="rId62" w:history="1">
         <w:r>
           <w:rPr>
             <w:rStyle w:val="Hyperlink"/>
@@ -9849,7 +10151,6 @@
     </w:p>
     <w:p>
       <w:r>
-        <w:lastRenderedPageBreak/>
         <w:t>Citation text is important because it allows people who make determinations based on your knowledge-base to reference it when required (e.g. for the purposes of verification).</w:t>
       </w:r>
     </w:p>
@@ -9885,11 +10186,11 @@
       <w:pPr>
         <w:pStyle w:val="Heading3"/>
       </w:pPr>
-      <w:bookmarkStart w:id="33" w:name="_Toc487794035"/>
+      <w:bookmarkStart w:id="35" w:name="_Toc495589440"/>
       <w:r>
         <w:t>Release history</w:t>
       </w:r>
-      <w:bookmarkEnd w:id="33"/>
+      <w:bookmarkEnd w:id="35"/>
     </w:p>
     <w:p>
       <w:r>
@@ -9932,7 +10233,7 @@
                     <pic:cNvPicPr/>
                   </pic:nvPicPr>
                   <pic:blipFill>
-                    <a:blip r:embed="rId62"/>
+                    <a:blip r:embed="rId63"/>
                     <a:stretch>
                       <a:fillRect/>
                     </a:stretch>
@@ -9962,11 +10263,11 @@
       <w:pPr>
         <w:pStyle w:val="Heading2"/>
       </w:pPr>
-      <w:bookmarkStart w:id="34" w:name="_Toc487794036"/>
+      <w:bookmarkStart w:id="36" w:name="_Toc495589441"/>
       <w:r>
         <w:t>Including an information file about your knowledge-base</w:t>
       </w:r>
-      <w:bookmarkEnd w:id="34"/>
+      <w:bookmarkEnd w:id="36"/>
     </w:p>
     <w:p>
       <w:r>
@@ -9995,6 +10296,7 @@
           <w:noProof/>
           <w:lang w:eastAsia="en-GB"/>
         </w:rPr>
+        <w:lastRenderedPageBreak/>
         <w:drawing>
           <wp:inline distT="0" distB="0" distL="0" distR="0" wp14:anchorId="2E6472AC" wp14:editId="5E9004ED">
             <wp:extent cx="5731510" cy="1725295"/>
@@ -10011,7 +10313,7 @@
                     <pic:cNvPicPr/>
                   </pic:nvPicPr>
                   <pic:blipFill>
-                    <a:blip r:embed="rId63"/>
+                    <a:blip r:embed="rId64"/>
                     <a:stretch>
                       <a:fillRect/>
                     </a:stretch>
@@ -10034,7 +10336,6 @@
     </w:p>
     <w:p>
       <w:r>
-        <w:lastRenderedPageBreak/>
         <w:t xml:space="preserve">If you want to include external resources in your ‘info.html’ file, they need to be included in sub-folders of the folder containing your knowledge-base. Furthermore, you need to reference them in a particular way in your knowledge-base as shown below for the </w:t>
       </w:r>
       <w:proofErr w:type="spellStart"/>
@@ -10355,14 +10656,14 @@
       <w:pPr>
         <w:pStyle w:val="Heading2"/>
       </w:pPr>
-      <w:bookmarkStart w:id="35" w:name="_Toc487794037"/>
+      <w:bookmarkStart w:id="37" w:name="_Toc495589442"/>
       <w:r>
         <w:t>Dealing with sex</w:t>
       </w:r>
       <w:r>
         <w:t>ual dimorphism</w:t>
       </w:r>
-      <w:bookmarkEnd w:id="35"/>
+      <w:bookmarkEnd w:id="37"/>
     </w:p>
     <w:p>
       <w:r>
@@ -10402,7 +10703,7 @@
                     <pic:cNvPicPr/>
                   </pic:nvPicPr>
                   <pic:blipFill>
-                    <a:blip r:embed="rId64">
+                    <a:blip r:embed="rId65">
                       <a:extLst>
                         <a:ext uri="{28A0092B-C50C-407E-A947-70E740481C1C}">
                           <a14:useLocalDpi xmlns:a14="http://schemas.microsoft.com/office/drawing/2010/main" val="0"/>
@@ -10487,11 +10788,6 @@
         <w:t xml:space="preserve"> shown above.</w:t>
       </w:r>
     </w:p>
-    <w:p/>
-    <w:p/>
-    <w:p/>
-    <w:p/>
-    <w:p/>
     <w:p>
       <w:r>
         <w:lastRenderedPageBreak/>
@@ -10535,7 +10831,7 @@
                     <pic:cNvPicPr/>
                   </pic:nvPicPr>
                   <pic:blipFill>
-                    <a:blip r:embed="rId65"/>
+                    <a:blip r:embed="rId66"/>
                     <a:stretch>
                       <a:fillRect/>
                     </a:stretch>
@@ -10592,7 +10888,7 @@
                     <pic:cNvPicPr/>
                   </pic:nvPicPr>
                   <pic:blipFill>
-                    <a:blip r:embed="rId66"/>
+                    <a:blip r:embed="rId67"/>
                     <a:stretch>
                       <a:fillRect/>
                     </a:stretch>
@@ -10631,14 +10927,14 @@
       <w:pPr>
         <w:pStyle w:val="Heading2"/>
       </w:pPr>
-      <w:bookmarkStart w:id="36" w:name="_Toc487794038"/>
+      <w:bookmarkStart w:id="38" w:name="_Toc495589443"/>
       <w:r>
         <w:t>The m</w:t>
       </w:r>
       <w:r>
         <w:t>acros worksheet</w:t>
       </w:r>
-      <w:bookmarkEnd w:id="36"/>
+      <w:bookmarkEnd w:id="38"/>
     </w:p>
     <w:p>
       <w:r>
@@ -10735,8 +11031,6 @@
       <w:r>
         <w:t xml:space="preserve">’ column of the characters worksheet. (Don’t select an entire column by clicking on the header – the macro won’t work if you do that.) The macro takes care dealing with ranges specified as ‘[n1-n2]’. Special values (e.g. ‘n/a’ and ‘?’) are ignored. </w:t>
       </w:r>
-      <w:bookmarkStart w:id="37" w:name="_GoBack"/>
-      <w:bookmarkEnd w:id="37"/>
     </w:p>
     <w:p>
       <w:r>
@@ -10747,11 +11041,11 @@
       <w:pPr>
         <w:pStyle w:val="Heading2"/>
       </w:pPr>
-      <w:bookmarkStart w:id="38" w:name="_Toc487794039"/>
+      <w:bookmarkStart w:id="39" w:name="_Toc495589444"/>
       <w:r>
         <w:t>Using other spreadsheet features</w:t>
       </w:r>
-      <w:bookmarkEnd w:id="38"/>
+      <w:bookmarkEnd w:id="39"/>
     </w:p>
     <w:p>
       <w:r>
@@ -10789,9 +11083,9 @@
     </w:p>
     <w:p/>
     <w:sectPr>
-      <w:headerReference w:type="even" r:id="rId67"/>
-      <w:footerReference w:type="default" r:id="rId68"/>
-      <w:headerReference w:type="first" r:id="rId69"/>
+      <w:headerReference w:type="even" r:id="rId68"/>
+      <w:footerReference w:type="default" r:id="rId69"/>
+      <w:headerReference w:type="first" r:id="rId70"/>
       <w:pgSz w:w="11906" w:h="16838"/>
       <w:pgMar w:top="1440" w:right="1440" w:bottom="1440" w:left="1440" w:header="708" w:footer="708" w:gutter="0"/>
       <w:cols w:space="708"/>
@@ -10894,7 +11188,7 @@
                 <w:b/>
                 <w:noProof/>
               </w:rPr>
-              <w:t>21</w:t>
+              <w:t>20</w:t>
             </w:r>
             <w:r>
               <w:rPr>
@@ -11060,7 +11354,10 @@
       <w:t xml:space="preserve">This version edited: </w:t>
     </w:r>
     <w:r>
-      <w:t>14</w:t>
+      <w:t>1</w:t>
+    </w:r>
+    <w:r>
+      <w:t>2</w:t>
     </w:r>
     <w:r>
       <w:rPr>
@@ -11072,7 +11369,7 @@
       <w:t xml:space="preserve"> </w:t>
     </w:r>
     <w:r>
-      <w:t>July</w:t>
+      <w:t>October</w:t>
     </w:r>
     <w:r>
       <w:t xml:space="preserve"> 2017                                 </w:t>
@@ -15713,7 +16010,7 @@
 </file>
 
 <file path=customXml/itemProps1.xml><?xml version="1.0" encoding="utf-8"?>
-<ds:datastoreItem xmlns:ds="http://schemas.openxmlformats.org/officeDocument/2006/customXml" ds:itemID="{5BC747C6-0F8F-4819-BC02-CEAD1C04F027}">
+<ds:datastoreItem xmlns:ds="http://schemas.openxmlformats.org/officeDocument/2006/customXml" ds:itemID="{A6C486CD-9122-4E70-B075-9A1C8EC602BC}">
   <ds:schemaRefs>
     <ds:schemaRef ds:uri="http://schemas.openxmlformats.org/officeDocument/2006/bibliography"/>
   </ds:schemaRefs>

</xml_diff>

<commit_message>
Changes to implement new high-level options replacing config options in kb. Updated documentation
</commit_message>
<xml_diff>
--- a/documentation/Building a knowledge-base.docx
+++ b/documentation/Building a knowledge-base.docx
@@ -2,10 +2,6 @@
 <file path=word/document.xml><?xml version="1.0" encoding="utf-8"?>
 <w:document xmlns:wpc="http://schemas.microsoft.com/office/word/2010/wordprocessingCanvas" xmlns:mc="http://schemas.openxmlformats.org/markup-compatibility/2006" xmlns:o="urn:schemas-microsoft-com:office:office" xmlns:r="http://schemas.openxmlformats.org/officeDocument/2006/relationships" xmlns:m="http://schemas.openxmlformats.org/officeDocument/2006/math" xmlns:v="urn:schemas-microsoft-com:vml" xmlns:wp14="http://schemas.microsoft.com/office/word/2010/wordprocessingDrawing" xmlns:wp="http://schemas.openxmlformats.org/drawingml/2006/wordprocessingDrawing" xmlns:w10="urn:schemas-microsoft-com:office:word" xmlns:w="http://schemas.openxmlformats.org/wordprocessingml/2006/main" xmlns:w14="http://schemas.microsoft.com/office/word/2010/wordml" xmlns:w15="http://schemas.microsoft.com/office/word/2012/wordml" xmlns:wpg="http://schemas.microsoft.com/office/word/2010/wordprocessingGroup" xmlns:wpi="http://schemas.microsoft.com/office/word/2010/wordprocessingInk" xmlns:wne="http://schemas.microsoft.com/office/word/2006/wordml" xmlns:wps="http://schemas.microsoft.com/office/word/2010/wordprocessingShape" mc:Ignorable="w14 w15 wp14">
   <w:body>
-    <w:p>
-      <w:bookmarkStart w:id="0" w:name="_GoBack"/>
-      <w:bookmarkEnd w:id="0"/>
-    </w:p>
     <w:p/>
     <w:p/>
     <w:p/>
@@ -14,6 +10,7 @@
     <w:p/>
     <w:p/>
     <w:p/>
+    <w:p/>
     <w:p>
       <w:pPr>
         <w:pStyle w:val="Title"/>
@@ -29,15 +26,7 @@
         <w:jc w:val="right"/>
       </w:pPr>
       <w:r>
-        <w:t xml:space="preserve">Documentation for the </w:t>
-      </w:r>
-      <w:proofErr w:type="spellStart"/>
-      <w:r>
-        <w:t>Tom.bio</w:t>
-      </w:r>
-      <w:proofErr w:type="spellEnd"/>
-      <w:r>
-        <w:t xml:space="preserve"> ID Visualisation Framework</w:t>
+        <w:t>Documentation for the Tom.bio ID Visualisation Framework</w:t>
       </w:r>
     </w:p>
     <w:p/>
@@ -312,21 +301,7 @@
                               <w:rPr>
                                 <w:sz w:val="16"/>
                               </w:rPr>
-                              <w:t xml:space="preserve">Tomorrow's Biodiversity Project funded by the </w:t>
-                            </w:r>
-                            <w:proofErr w:type="spellStart"/>
-                            <w:r>
-                              <w:rPr>
-                                <w:sz w:val="16"/>
-                              </w:rPr>
-                              <w:t>Esmée</w:t>
-                            </w:r>
-                            <w:proofErr w:type="spellEnd"/>
-                            <w:r>
-                              <w:rPr>
-                                <w:sz w:val="16"/>
-                              </w:rPr>
-                              <w:t xml:space="preserve"> Fairbairn Foundation</w:t>
+                              <w:t>Tomorrow's Biodiversity Project funded by the Esmée Fairbairn Foundation</w:t>
                             </w:r>
                           </w:p>
                         </w:txbxContent>
@@ -547,8 +522,8 @@
         </w:sectPr>
       </w:pPr>
     </w:p>
+    <w:bookmarkStart w:id="0" w:name="_Ref395180622" w:displacedByCustomXml="next"/>
     <w:bookmarkStart w:id="1" w:name="_Toc495589407" w:displacedByCustomXml="next"/>
-    <w:bookmarkStart w:id="2" w:name="_Ref395180622" w:displacedByCustomXml="next"/>
     <w:sdt>
       <w:sdtPr>
         <w:rPr>
@@ -574,8 +549,8 @@
           <w:r>
             <w:t>Contents</w:t>
           </w:r>
-          <w:bookmarkEnd w:id="2"/>
           <w:bookmarkEnd w:id="1"/>
+          <w:bookmarkEnd w:id="0"/>
         </w:p>
         <w:p>
           <w:pPr>
@@ -3875,74 +3850,66 @@
       <w:pPr>
         <w:pStyle w:val="Heading1"/>
       </w:pPr>
-      <w:bookmarkStart w:id="3" w:name="_Toc495589408"/>
+      <w:bookmarkStart w:id="2" w:name="_Toc495589408"/>
       <w:r>
         <w:lastRenderedPageBreak/>
         <w:t>Introduction</w:t>
       </w:r>
+      <w:bookmarkEnd w:id="2"/>
+    </w:p>
+    <w:p>
+      <w:r>
+        <w:t xml:space="preserve">This document </w:t>
+      </w:r>
+      <w:r>
+        <w:t>is a reference for</w:t>
+      </w:r>
+      <w:r>
+        <w:t xml:space="preserve"> </w:t>
+      </w:r>
+      <w:r>
+        <w:t>building</w:t>
+      </w:r>
+      <w:r>
+        <w:t xml:space="preserve"> knowledge-base</w:t>
+      </w:r>
+      <w:r>
+        <w:t>s</w:t>
+      </w:r>
+      <w:r>
+        <w:t xml:space="preserve"> for use with the Tom.bio ID Visualisation framework (r</w:t>
+      </w:r>
+      <w:r>
+        <w:t>eferred to in this document</w:t>
+      </w:r>
+      <w:r>
+        <w:t xml:space="preserve"> as ‘the framework’)</w:t>
+      </w:r>
+      <w:r>
+        <w:t>.</w:t>
+      </w:r>
+      <w:r>
+        <w:t xml:space="preserve"> Most of the examples referred to are from the example ‘biscuits’ knowledge-base which is supplied with the framework (‘biscuits.xlsm’</w:t>
+      </w:r>
+      <w:r>
+        <w:t>).</w:t>
+      </w:r>
+      <w:r>
+        <w:t xml:space="preserve"> </w:t>
+      </w:r>
+      <w:r>
+        <w:t>We recommend that, before you start building your own knowledge-base, you work through this documentation using the ‘biscuits’ example.   This documentation will make most sense to you if you have the biscuit knowledge base open and refer to it as you go.</w:t>
+      </w:r>
+    </w:p>
+    <w:p>
+      <w:pPr>
+        <w:pStyle w:val="Heading1"/>
+      </w:pPr>
+      <w:bookmarkStart w:id="3" w:name="_Toc495589409"/>
+      <w:r>
+        <w:t>Building a knowledge-base</w:t>
+      </w:r>
       <w:bookmarkEnd w:id="3"/>
-    </w:p>
-    <w:p>
-      <w:r>
-        <w:t xml:space="preserve">This document </w:t>
-      </w:r>
-      <w:r>
-        <w:t>is a reference for</w:t>
-      </w:r>
-      <w:r>
-        <w:t xml:space="preserve"> </w:t>
-      </w:r>
-      <w:r>
-        <w:t>building</w:t>
-      </w:r>
-      <w:r>
-        <w:t xml:space="preserve"> knowledge-base</w:t>
-      </w:r>
-      <w:r>
-        <w:t>s</w:t>
-      </w:r>
-      <w:r>
-        <w:t xml:space="preserve"> for use with the </w:t>
-      </w:r>
-      <w:proofErr w:type="spellStart"/>
-      <w:r>
-        <w:t>Tom.bio</w:t>
-      </w:r>
-      <w:proofErr w:type="spellEnd"/>
-      <w:r>
-        <w:t xml:space="preserve"> ID Visualisation framework (r</w:t>
-      </w:r>
-      <w:r>
-        <w:t>eferred to in this document</w:t>
-      </w:r>
-      <w:r>
-        <w:t xml:space="preserve"> as ‘the framework’)</w:t>
-      </w:r>
-      <w:r>
-        <w:t>.</w:t>
-      </w:r>
-      <w:r>
-        <w:t xml:space="preserve"> Most of the examples referred to are from the example ‘biscuits’ knowledge-base which is supplied with the framework (‘biscuits.xlsm’</w:t>
-      </w:r>
-      <w:r>
-        <w:t>).</w:t>
-      </w:r>
-      <w:r>
-        <w:t xml:space="preserve"> </w:t>
-      </w:r>
-      <w:r>
-        <w:t>We recommend that, before you start building your own knowledge-base, you work through this documentation using the ‘biscuits’ example.   This documentation will make most sense to you if you have the biscuit knowledge base open and refer to it as you go.</w:t>
-      </w:r>
-    </w:p>
-    <w:p>
-      <w:pPr>
-        <w:pStyle w:val="Heading1"/>
-      </w:pPr>
-      <w:bookmarkStart w:id="4" w:name="_Toc495589409"/>
-      <w:r>
-        <w:t>Building a knowledge-base</w:t>
-      </w:r>
-      <w:bookmarkEnd w:id="4"/>
     </w:p>
     <w:p>
       <w:r>
@@ -4182,15 +4149,7 @@
         <w:t xml:space="preserve">biscuits </w:t>
       </w:r>
       <w:r>
-        <w:t xml:space="preserve">workbook, there is a separate worksheet for each of these. A sixth worksheet – called ‘macros’ – has a button on it which invokes a macro to save the current workbook and export each of the five worksheets – taxa, characters, values, media and </w:t>
-      </w:r>
-      <w:proofErr w:type="spellStart"/>
-      <w:r>
-        <w:t>config</w:t>
-      </w:r>
-      <w:proofErr w:type="spellEnd"/>
-      <w:r>
-        <w:t xml:space="preserve"> – to the CSV files that are read by the framework. This makes it easy to generate all the CSVs required by the framework at </w:t>
+        <w:t xml:space="preserve">workbook, there is a separate worksheet for each of these. A sixth worksheet – called ‘macros’ – has a button on it which invokes a macro to save the current workbook and export each of the five worksheets – taxa, characters, values, media and config – to the CSV files that are read by the framework. This makes it easy to generate all the CSVs required by the framework at </w:t>
       </w:r>
       <w:r>
         <w:t>the</w:t>
@@ -4218,15 +4177,7 @@
         <w:t xml:space="preserve">a </w:t>
       </w:r>
       <w:r>
-        <w:t>useful mechanism for knowledge-</w:t>
-      </w:r>
-      <w:proofErr w:type="spellStart"/>
-      <w:r>
-        <w:t>base</w:t>
-      </w:r>
-      <w:proofErr w:type="spellEnd"/>
-      <w:r>
-        <w:t xml:space="preserve"> authors to </w:t>
+        <w:t xml:space="preserve">useful mechanism for knowledge-base authors to </w:t>
       </w:r>
       <w:r>
         <w:t xml:space="preserve">provide notes on </w:t>
@@ -4323,12 +4274,12 @@
       <w:pPr>
         <w:pStyle w:val="Heading2"/>
       </w:pPr>
-      <w:bookmarkStart w:id="5" w:name="_Toc495589410"/>
+      <w:bookmarkStart w:id="4" w:name="_Toc495589410"/>
       <w:r>
         <w:lastRenderedPageBreak/>
         <w:t>The taxa worksheet</w:t>
       </w:r>
-      <w:bookmarkEnd w:id="5"/>
+      <w:bookmarkEnd w:id="4"/>
     </w:p>
     <w:p>
       <w:r>
@@ -4382,11 +4333,11 @@
       <w:pPr>
         <w:pStyle w:val="Heading3"/>
       </w:pPr>
-      <w:bookmarkStart w:id="6" w:name="_Toc495589411"/>
+      <w:bookmarkStart w:id="5" w:name="_Toc495589411"/>
       <w:r>
         <w:t>General rules for the taxa worksheet</w:t>
       </w:r>
-      <w:bookmarkEnd w:id="6"/>
+      <w:bookmarkEnd w:id="5"/>
     </w:p>
     <w:p>
       <w:r>
@@ -4476,15 +4427,7 @@
         <w:spacing w:after="160" w:line="259" w:lineRule="auto"/>
       </w:pPr>
       <w:r>
-        <w:t>The column names are not what appears to users (see section on character worksheet) so you only need to use names that are meaningful to you as the knowledge-</w:t>
-      </w:r>
-      <w:proofErr w:type="spellStart"/>
-      <w:r>
-        <w:t>base</w:t>
-      </w:r>
-      <w:proofErr w:type="spellEnd"/>
-      <w:r>
-        <w:t xml:space="preserve"> author.</w:t>
+        <w:t>The column names are not what appears to users (see section on character worksheet) so you only need to use names that are meaningful to you as the knowledge-base author.</w:t>
       </w:r>
     </w:p>
     <w:p>
@@ -4747,11 +4690,11 @@
       <w:pPr>
         <w:pStyle w:val="Heading3"/>
       </w:pPr>
-      <w:bookmarkStart w:id="7" w:name="_Toc495589412"/>
+      <w:bookmarkStart w:id="6" w:name="_Toc495589412"/>
       <w:r>
         <w:t>Text character state values</w:t>
       </w:r>
-      <w:bookmarkEnd w:id="7"/>
+      <w:bookmarkEnd w:id="6"/>
     </w:p>
     <w:p>
       <w:r>
@@ -5051,29 +4994,13 @@
         <w:t>and</w:t>
       </w:r>
       <w:r>
-        <w:t xml:space="preserve"> dark brown in a way that would match a multiple selection by the user (see section on the character worksheet for an explanation of multiple state selection). Instead you would have to specify ‘Pink and dark </w:t>
-      </w:r>
-      <w:proofErr w:type="spellStart"/>
-      <w:r>
-        <w:t>brown’</w:t>
-      </w:r>
-      <w:proofErr w:type="spellEnd"/>
-      <w:r>
-        <w:t xml:space="preserve"> as the character state – the word ‘and’ would have no special meaning to the framework, but this character state would be </w:t>
+        <w:t xml:space="preserve"> dark brown in a way that would match a multiple selection by the user (see section on the character worksheet for an explanation of multiple state selection). Instead you would have to specify ‘Pink and dark brown’ as the character state – the word ‘and’ would have no special meaning to the framework, but this character state would be </w:t>
       </w:r>
       <w:r>
         <w:t>considered by the framework to be</w:t>
       </w:r>
       <w:r>
-        <w:t xml:space="preserve"> completely different from both ‘Pink’ and ‘Dark </w:t>
-      </w:r>
-      <w:proofErr w:type="spellStart"/>
-      <w:r>
-        <w:t>brown’</w:t>
-      </w:r>
-      <w:proofErr w:type="spellEnd"/>
-      <w:r>
-        <w:t xml:space="preserve"> and presented to the user as a separate possible value in its own right.</w:t>
+        <w:t xml:space="preserve"> completely different from both ‘Pink’ and ‘Dark brown’ and presented to the user as a separate possible value in its own right.</w:t>
       </w:r>
     </w:p>
     <w:p>
@@ -5085,11 +5012,11 @@
       <w:pPr>
         <w:pStyle w:val="Heading3"/>
       </w:pPr>
-      <w:bookmarkStart w:id="8" w:name="_Toc495589413"/>
+      <w:bookmarkStart w:id="7" w:name="_Toc495589413"/>
       <w:r>
         <w:t>Numeric character state values</w:t>
       </w:r>
-      <w:bookmarkEnd w:id="8"/>
+      <w:bookmarkEnd w:id="7"/>
     </w:p>
     <w:p>
       <w:r>
@@ -5183,15 +5110,7 @@
         <w:t>a</w:t>
       </w:r>
       <w:r>
-        <w:t xml:space="preserve"> valid format. Examples from the biscuits knowledge-</w:t>
-      </w:r>
-      <w:proofErr w:type="spellStart"/>
-      <w:r>
-        <w:t>base</w:t>
-      </w:r>
-      <w:proofErr w:type="spellEnd"/>
-      <w:r>
-        <w:t xml:space="preserve"> include the values of the ‘Width’ and ‘Length’ characters for ‘</w:t>
+        <w:t xml:space="preserve"> valid format. Examples from the biscuits knowledge-base include the values of the ‘Width’ and ‘Length’ characters for ‘</w:t>
       </w:r>
       <w:r>
         <w:t>Rich's fantasy biscuit 2</w:t>
@@ -5210,11 +5129,11 @@
       <w:pPr>
         <w:pStyle w:val="Heading3"/>
       </w:pPr>
-      <w:bookmarkStart w:id="9" w:name="_Toc495589414"/>
+      <w:bookmarkStart w:id="8" w:name="_Toc495589414"/>
       <w:r>
         <w:t>Ordinal character state values</w:t>
       </w:r>
-      <w:bookmarkEnd w:id="9"/>
+      <w:bookmarkEnd w:id="8"/>
     </w:p>
     <w:p>
       <w:r>
@@ -5397,15 +5316,7 @@
         <w:t xml:space="preserve"> with numeric characters. Like text characters, values are just specified by entering their text values</w:t>
       </w:r>
       <w:r>
-        <w:t xml:space="preserve">. Alternatives can be specified by using the ‘or’ character – ‘|’ – as with text characters, but because they are ranked, it is normally better to specify an ordinal range, in a similar fashion to numeric characters. For example if you wanted to specify a hairiness range for a certain </w:t>
-      </w:r>
-      <w:proofErr w:type="spellStart"/>
-      <w:r>
-        <w:t>taxon</w:t>
-      </w:r>
-      <w:proofErr w:type="spellEnd"/>
-      <w:r>
-        <w:t>, you could specify it thus: ‘[hairless-moderately hairy]’.</w:t>
+        <w:t>. Alternatives can be specified by using the ‘or’ character – ‘|’ – as with text characters, but because they are ranked, it is normally better to specify an ordinal range, in a similar fashion to numeric characters. For example if you wanted to specify a hairiness range for a certain taxon, you could specify it thus: ‘[hairless-moderately hairy]’.</w:t>
       </w:r>
     </w:p>
     <w:p>
@@ -5417,11 +5328,11 @@
       <w:pPr>
         <w:pStyle w:val="Heading3"/>
       </w:pPr>
-      <w:bookmarkStart w:id="10" w:name="_Toc495589415"/>
+      <w:bookmarkStart w:id="9" w:name="_Toc495589415"/>
       <w:r>
         <w:t>Special character state values</w:t>
       </w:r>
-      <w:bookmarkEnd w:id="10"/>
+      <w:bookmarkEnd w:id="9"/>
     </w:p>
     <w:p>
       <w:r>
@@ -5469,23 +5380,7 @@
     </w:p>
     <w:p>
       <w:r>
-        <w:t xml:space="preserve">The first one is an empty cell, i.e. no value at all. This is allowed in a knowledge-base and is treated as a missing value. Missing values neither score for or against a </w:t>
-      </w:r>
-      <w:proofErr w:type="spellStart"/>
-      <w:r>
-        <w:t>taxon</w:t>
-      </w:r>
-      <w:proofErr w:type="spellEnd"/>
-      <w:r>
-        <w:t xml:space="preserve"> when matching against user input. Obviously the performance of knowledge-bases with lots of missing values is poorer than those that are well-populated, but it is imperative that visualisations can operate ‘normally’ on knowledge-bases with missing values so that knowledge-</w:t>
-      </w:r>
-      <w:proofErr w:type="spellStart"/>
-      <w:r>
-        <w:t>base</w:t>
-      </w:r>
-      <w:proofErr w:type="spellEnd"/>
-      <w:r>
-        <w:t xml:space="preserve"> authors can see progress as their knowledge-bases mature. </w:t>
+        <w:t xml:space="preserve">The first one is an empty cell, i.e. no value at all. This is allowed in a knowledge-base and is treated as a missing value. Missing values neither score for or against a taxon when matching against user input. Obviously the performance of knowledge-bases with lots of missing values is poorer than those that are well-populated, but it is imperative that visualisations can operate ‘normally’ on knowledge-bases with missing values so that knowledge-base authors can see progress as their knowledge-bases mature. </w:t>
       </w:r>
     </w:p>
     <w:p>
@@ -5565,15 +5460,7 @@
         <w:t>s</w:t>
       </w:r>
       <w:r>
-        <w:t xml:space="preserve"> missing data and is treated in exactly the same way as an empty cell by the framework. However it can be used by the knowledge-</w:t>
-      </w:r>
-      <w:proofErr w:type="spellStart"/>
-      <w:r>
-        <w:t>base</w:t>
-      </w:r>
-      <w:proofErr w:type="spellEnd"/>
-      <w:r>
-        <w:t xml:space="preserve"> author as a marker in the knowledge-base</w:t>
+        <w:t xml:space="preserve"> missing data and is treated in exactly the same way as an empty cell by the framework. However it can be used by the knowledge-base author as a marker in the knowledge-base</w:t>
       </w:r>
       <w:r>
         <w:t>, for instance as a</w:t>
@@ -5603,56 +5490,24 @@
     </w:p>
     <w:p>
       <w:r>
-        <w:t>The final one – ‘n/a’ – represents ‘not applicable’. This should be used for characters that are not applicable for a given taxon. For example in the biscuits knowledge-</w:t>
-      </w:r>
-      <w:proofErr w:type="spellStart"/>
-      <w:r>
-        <w:t>base</w:t>
-      </w:r>
-      <w:proofErr w:type="spellEnd"/>
-      <w:r>
-        <w:t xml:space="preserve"> the value ‘n/a’ is used for the character ‘</w:t>
-      </w:r>
-      <w:proofErr w:type="spellStart"/>
-      <w:r>
-        <w:t>FillingColour</w:t>
-      </w:r>
-      <w:proofErr w:type="spellEnd"/>
-      <w:r>
-        <w:t>’ for those taxa that have a value of ‘single’ f</w:t>
-      </w:r>
-      <w:r>
-        <w:t>or the character ‘</w:t>
-      </w:r>
-      <w:proofErr w:type="spellStart"/>
-      <w:r>
-        <w:t>SingleDouble</w:t>
-      </w:r>
-      <w:proofErr w:type="spellEnd"/>
-      <w:r>
-        <w:t xml:space="preserve">’, indicating </w:t>
-      </w:r>
-      <w:r>
-        <w:t>that they do not have fillings. If the user specifies a value for the character ‘</w:t>
-      </w:r>
-      <w:proofErr w:type="spellStart"/>
-      <w:r>
-        <w:t>FillingColour</w:t>
-      </w:r>
-      <w:proofErr w:type="spellEnd"/>
-      <w:r>
-        <w:t>’ then those taxa with a value of ‘n/a’ will score negatively for that character.</w:t>
+        <w:t>The final one – ‘n/a’ – represents ‘not applicable’. This should be used for characters that are not applicable for a given taxon. For example in the biscuits knowledge-base the value ‘n/a’ is used for the character ‘FillingColour’ for those taxa that have a value of ‘single’ f</w:t>
+      </w:r>
+      <w:r>
+        <w:t xml:space="preserve">or the character ‘SingleDouble’, indicating </w:t>
+      </w:r>
+      <w:r>
+        <w:t>that they do not have fillings. If the user specifies a value for the character ‘FillingColour’ then those taxa with a value of ‘n/a’ will score negatively for that character.</w:t>
       </w:r>
     </w:p>
     <w:p>
       <w:pPr>
         <w:pStyle w:val="Heading3"/>
       </w:pPr>
-      <w:bookmarkStart w:id="11" w:name="_Toc495589416"/>
+      <w:bookmarkStart w:id="10" w:name="_Toc495589416"/>
       <w:r>
         <w:t>Describing taxonomy in a knowledge-base</w:t>
       </w:r>
-      <w:bookmarkEnd w:id="11"/>
+      <w:bookmarkEnd w:id="10"/>
     </w:p>
     <w:p>
       <w:r>
@@ -5744,11 +5599,11 @@
       <w:pPr>
         <w:pStyle w:val="Heading2"/>
       </w:pPr>
-      <w:bookmarkStart w:id="12" w:name="_Toc495589417"/>
+      <w:bookmarkStart w:id="11" w:name="_Toc495589417"/>
       <w:r>
         <w:t>The characters worksheet</w:t>
       </w:r>
-      <w:bookmarkEnd w:id="12"/>
+      <w:bookmarkEnd w:id="11"/>
     </w:p>
     <w:p>
       <w:r>
@@ -5813,12 +5668,12 @@
       <w:pPr>
         <w:pStyle w:val="Heading3"/>
       </w:pPr>
-      <w:bookmarkStart w:id="13" w:name="_Toc495589418"/>
+      <w:bookmarkStart w:id="12" w:name="_Toc495589418"/>
       <w:r>
         <w:lastRenderedPageBreak/>
         <w:t>The Group column</w:t>
       </w:r>
-      <w:bookmarkEnd w:id="13"/>
+      <w:bookmarkEnd w:id="12"/>
     </w:p>
     <w:p>
       <w:r>
@@ -5998,11 +5853,11 @@
       <w:pPr>
         <w:pStyle w:val="Heading3"/>
       </w:pPr>
-      <w:bookmarkStart w:id="14" w:name="_Toc495589419"/>
+      <w:bookmarkStart w:id="13" w:name="_Toc495589419"/>
       <w:r>
         <w:t>The Label column</w:t>
       </w:r>
-      <w:bookmarkEnd w:id="14"/>
+      <w:bookmarkEnd w:id="13"/>
     </w:p>
     <w:p>
       <w:r>
@@ -6093,36 +5948,20 @@
         <w:t>’</w:t>
       </w:r>
       <w:r>
-        <w:t xml:space="preserve"> column of the character worksheet) is short and succinct and convenient for you as a knowledge-</w:t>
-      </w:r>
-      <w:proofErr w:type="spellStart"/>
-      <w:r>
-        <w:t>base</w:t>
-      </w:r>
-      <w:proofErr w:type="spellEnd"/>
-      <w:r>
-        <w:t xml:space="preserve"> author, it may not be that meaningful to a user of the visualisations. So in the ‘Label’ column you indicate the text that will appear to a user in place of the character name used in the knowledge-base. If you like, you can frame these labels as short questions – as in the example for the decoration characters in the biscuits knowledge-base. Alternatively you can use something simpler and leave the questions for the next column we will discuss – the ‘Help’ column.</w:t>
+        <w:t xml:space="preserve"> column of the character worksheet) is short and succinct and convenient for you as a knowledge-base author, it may not be that meaningful to a user of the visualisations. So in the ‘Label’ column you indicate the text that will appear to a user in place of the character name used in the knowledge-base. If you like, you can frame these labels as short questions – as in the example for the decoration characters in the biscuits knowledge-base. Alternatively you can use something simpler and leave the questions for the next column we will discuss – the ‘Help’ column.</w:t>
       </w:r>
     </w:p>
     <w:p>
       <w:pPr>
         <w:pStyle w:val="Heading3"/>
       </w:pPr>
-      <w:bookmarkStart w:id="15" w:name="_Toc495589420"/>
+      <w:bookmarkStart w:id="14" w:name="_Toc495589420"/>
       <w:r>
         <w:lastRenderedPageBreak/>
         <w:t xml:space="preserve">The Help </w:t>
       </w:r>
       <w:r>
-        <w:t xml:space="preserve">and </w:t>
-      </w:r>
-      <w:proofErr w:type="spellStart"/>
-      <w:r>
-        <w:t>HelpShort</w:t>
-      </w:r>
-      <w:proofErr w:type="spellEnd"/>
-      <w:r>
-        <w:t xml:space="preserve"> </w:t>
+        <w:t xml:space="preserve">and HelpShort </w:t>
       </w:r>
       <w:r>
         <w:t>column</w:t>
@@ -6130,7 +5969,7 @@
       <w:r>
         <w:t>s</w:t>
       </w:r>
-      <w:bookmarkEnd w:id="15"/>
+      <w:bookmarkEnd w:id="14"/>
     </w:p>
     <w:p>
       <w:r>
@@ -6261,15 +6100,7 @@
     </w:p>
     <w:p>
       <w:r>
-        <w:t>But help on a character is also displayed to a user in a tooltip as they move the mouse over the label for the character. The text displayed will be that in the ‘Help’ column, but if you want a shorter version for the tooltip help, then put that in the ‘</w:t>
-      </w:r>
-      <w:proofErr w:type="spellStart"/>
-      <w:r>
-        <w:t>HelpShort</w:t>
-      </w:r>
-      <w:proofErr w:type="spellEnd"/>
-      <w:r>
-        <w:t>’ column and that will be used instead.</w:t>
+        <w:t>But help on a character is also displayed to a user in a tooltip as they move the mouse over the label for the character. The text displayed will be that in the ‘Help’ column, but if you want a shorter version for the tooltip help, then put that in the ‘HelpShort’ column and that will be used instead.</w:t>
       </w:r>
     </w:p>
     <w:p>
@@ -6281,11 +6112,11 @@
       <w:pPr>
         <w:pStyle w:val="Heading3"/>
       </w:pPr>
-      <w:bookmarkStart w:id="16" w:name="_Toc495589421"/>
+      <w:bookmarkStart w:id="15" w:name="_Toc495589421"/>
       <w:r>
         <w:t>The Status column</w:t>
       </w:r>
-      <w:bookmarkEnd w:id="16"/>
+      <w:bookmarkEnd w:id="15"/>
     </w:p>
     <w:p>
       <w:r>
@@ -6580,31 +6411,7 @@
         <w:t>of ‘display’.</w:t>
       </w:r>
       <w:r>
-        <w:t xml:space="preserve"> In the biscuits knowledge-base, the ‘</w:t>
-      </w:r>
-      <w:proofErr w:type="spellStart"/>
-      <w:r>
-        <w:t>TopTen</w:t>
-      </w:r>
-      <w:proofErr w:type="spellEnd"/>
-      <w:r>
-        <w:t xml:space="preserve">’ character is specified with a status of ‘display’, so it does not appear in the state input controls, but users can see its value elsewhere in the visualisations, for example when clicking on a </w:t>
-      </w:r>
-      <w:proofErr w:type="spellStart"/>
-      <w:r>
-        <w:t>taxon</w:t>
-      </w:r>
-      <w:proofErr w:type="spellEnd"/>
-      <w:r>
-        <w:t xml:space="preserve"> name in either of the two multi-access key visualisations. Doing this invokes a dialog showing the knowledge-</w:t>
-      </w:r>
-      <w:proofErr w:type="spellStart"/>
-      <w:r>
-        <w:t>base</w:t>
-      </w:r>
-      <w:proofErr w:type="spellEnd"/>
-      <w:r>
-        <w:t xml:space="preserve"> values for the taxon </w:t>
+        <w:t xml:space="preserve"> In the biscuits knowledge-base, the ‘TopTen’ character is specified with a status of ‘display’, so it does not appear in the state input controls, but users can see its value elsewhere in the visualisations, for example when clicking on a taxon name in either of the two multi-access key visualisations. Doing this invokes a dialog showing the knowledge-base values for the taxon </w:t>
       </w:r>
       <w:r>
         <w:lastRenderedPageBreak/>
@@ -6615,19 +6422,11 @@
       <w:pPr>
         <w:pStyle w:val="Heading3"/>
       </w:pPr>
-      <w:bookmarkStart w:id="17" w:name="_Toc495589422"/>
-      <w:r>
-        <w:t xml:space="preserve">The </w:t>
-      </w:r>
-      <w:proofErr w:type="spellStart"/>
-      <w:r>
-        <w:t>ValueType</w:t>
-      </w:r>
-      <w:proofErr w:type="spellEnd"/>
-      <w:r>
-        <w:t xml:space="preserve"> column</w:t>
-      </w:r>
-      <w:bookmarkEnd w:id="17"/>
+      <w:bookmarkStart w:id="16" w:name="_Toc495589422"/>
+      <w:r>
+        <w:t>The ValueType column</w:t>
+      </w:r>
+      <w:bookmarkEnd w:id="16"/>
     </w:p>
     <w:p>
       <w:r>
@@ -6698,15 +6497,7 @@
         <w:t xml:space="preserve">Under </w:t>
       </w:r>
       <w:r>
-        <w:t>the ‘</w:t>
-      </w:r>
-      <w:proofErr w:type="spellStart"/>
-      <w:r>
-        <w:t>ValueType</w:t>
-      </w:r>
-      <w:proofErr w:type="spellEnd"/>
-      <w:r>
-        <w:t>’ column</w:t>
+        <w:t>the ‘ValueType’ column</w:t>
       </w:r>
       <w:r>
         <w:t xml:space="preserve"> you specify the data type of the character. In the section on the taxa worksheet we noted that there were </w:t>
@@ -6727,115 +6518,27 @@
         <w:t>ordinal</w:t>
       </w:r>
       <w:r>
-        <w:t xml:space="preserve"> – these are indicated in the ‘</w:t>
-      </w:r>
-      <w:proofErr w:type="spellStart"/>
-      <w:r>
-        <w:t>ValueType</w:t>
-      </w:r>
-      <w:proofErr w:type="spellEnd"/>
-      <w:r>
-        <w:t>’ column simply by entering the words, ‘text’, ‘numeric’ and ‘ordinal’ respectively.</w:t>
-      </w:r>
-    </w:p>
-    <w:p>
-      <w:r>
-        <w:t>But there is a special class of ordinal values – circular ordinals – that we need to think about. Consider an ordinal character that whose values could take the name of any month of the year. This could be a ‘peak emergence’ character or something like that. You can see why it would be specified as ordinal – if the user specifies a value of ‘</w:t>
-      </w:r>
-      <w:proofErr w:type="spellStart"/>
-      <w:r>
-        <w:t>june</w:t>
-      </w:r>
-      <w:proofErr w:type="spellEnd"/>
-      <w:r>
-        <w:t>’, then taxa with the values ‘may’ and ‘</w:t>
-      </w:r>
-      <w:proofErr w:type="spellStart"/>
-      <w:r>
-        <w:t>july</w:t>
-      </w:r>
-      <w:proofErr w:type="spellEnd"/>
-      <w:r>
-        <w:t>’ should score equally and both would be a closer match than taxa with values of ‘</w:t>
-      </w:r>
-      <w:proofErr w:type="spellStart"/>
-      <w:r>
-        <w:t>april</w:t>
-      </w:r>
-      <w:proofErr w:type="spellEnd"/>
-      <w:r>
-        <w:t xml:space="preserve">’ </w:t>
+        <w:t xml:space="preserve"> – these are indicated in the ‘ValueType’ column simply by entering the words, ‘text’, ‘numeric’ and ‘ordinal’ respectively.</w:t>
+      </w:r>
+    </w:p>
+    <w:p>
+      <w:r>
+        <w:t xml:space="preserve">But there is a special class of ordinal values – circular ordinals – that we need to think about. Consider an ordinal character that whose values could take the name of any month of the year. This could be a ‘peak emergence’ character or something like that. You can see why it would be specified as ordinal – if the user specifies a value of ‘june’, then taxa with the values ‘may’ and ‘july’ should score equally and both would be a closer match than taxa with values of ‘april’ </w:t>
       </w:r>
       <w:r>
         <w:t>or</w:t>
       </w:r>
       <w:r>
-        <w:t xml:space="preserve"> ‘august’. But what if the user specified a value of ‘</w:t>
-      </w:r>
-      <w:proofErr w:type="spellStart"/>
-      <w:r>
-        <w:t>december</w:t>
-      </w:r>
-      <w:proofErr w:type="spellEnd"/>
-      <w:r>
-        <w:t>’? Taxa with values of ‘</w:t>
-      </w:r>
-      <w:proofErr w:type="spellStart"/>
-      <w:r>
-        <w:t>november</w:t>
-      </w:r>
-      <w:proofErr w:type="spellEnd"/>
-      <w:r>
-        <w:t>’ would score a close match, but those with a value of ‘</w:t>
-      </w:r>
-      <w:proofErr w:type="spellStart"/>
-      <w:r>
-        <w:t>january</w:t>
-      </w:r>
-      <w:proofErr w:type="spellEnd"/>
-      <w:r>
-        <w:t xml:space="preserve">’ would score a low match because </w:t>
+        <w:t xml:space="preserve"> ‘august’. But what if the user specified a value of ‘december’? Taxa with values of ‘november’ would score a close match, but those with a value of ‘january’ would score a low match because </w:t>
       </w:r>
       <w:r>
         <w:t>that’s</w:t>
       </w:r>
       <w:r>
-        <w:t xml:space="preserve"> at the other end of the ordinal scale. To account for situations like these, you can specify a ‘</w:t>
-      </w:r>
-      <w:proofErr w:type="spellStart"/>
-      <w:r>
-        <w:t>ValueType</w:t>
-      </w:r>
-      <w:proofErr w:type="spellEnd"/>
-      <w:r>
-        <w:t>’ of ‘</w:t>
-      </w:r>
-      <w:proofErr w:type="spellStart"/>
-      <w:r>
-        <w:t>ordinalCircular</w:t>
-      </w:r>
-      <w:proofErr w:type="spellEnd"/>
-      <w:r>
-        <w:t>’. This effectively joins the two extremities of the ordinal range to each other –</w:t>
-      </w:r>
-      <w:r>
-        <w:t xml:space="preserve"> i.e. a ‘circular ordinal’ – and in this case, taxa with a value of ‘</w:t>
-      </w:r>
-      <w:proofErr w:type="spellStart"/>
-      <w:r>
-        <w:t>january</w:t>
-      </w:r>
-      <w:proofErr w:type="spellEnd"/>
-      <w:r>
-        <w:t>’ would score the same as those with a value of ‘</w:t>
-      </w:r>
-      <w:proofErr w:type="spellStart"/>
-      <w:r>
-        <w:t>november</w:t>
-      </w:r>
-      <w:proofErr w:type="spellEnd"/>
-      <w:r>
-        <w:t>’.</w:t>
+        <w:t xml:space="preserve"> at the other end of the ordinal scale. To account for situations like these, you can specify a ‘ValueType’ of ‘ordinalCircular’. This effectively joins the two extremities of the ordinal range to each other –</w:t>
+      </w:r>
+      <w:r>
+        <w:t xml:space="preserve"> i.e. a ‘circular ordinal’ – and in this case, taxa with a value of ‘january’ would score the same as those with a value of ‘november’.</w:t>
       </w:r>
     </w:p>
     <w:p>
@@ -6847,7 +6550,7 @@
       <w:pPr>
         <w:pStyle w:val="Heading3"/>
       </w:pPr>
-      <w:bookmarkStart w:id="18" w:name="_Toc495589423"/>
+      <w:bookmarkStart w:id="17" w:name="_Toc495589423"/>
       <w:r>
         <w:rPr>
           <w:noProof/>
@@ -6918,37 +6621,13 @@
         </w:drawing>
       </w:r>
       <w:r>
-        <w:t xml:space="preserve">The </w:t>
-      </w:r>
-      <w:proofErr w:type="spellStart"/>
-      <w:r>
-        <w:t>ControlType</w:t>
-      </w:r>
-      <w:proofErr w:type="spellEnd"/>
-      <w:r>
-        <w:t xml:space="preserve"> and </w:t>
-      </w:r>
-      <w:proofErr w:type="spellStart"/>
-      <w:r>
-        <w:t>Params</w:t>
-      </w:r>
-      <w:proofErr w:type="spellEnd"/>
-      <w:r>
-        <w:t xml:space="preserve"> columns</w:t>
-      </w:r>
-      <w:bookmarkEnd w:id="18"/>
-    </w:p>
-    <w:p>
-      <w:r>
-        <w:t>The ‘</w:t>
-      </w:r>
-      <w:proofErr w:type="spellStart"/>
-      <w:r>
-        <w:t>ControlType</w:t>
-      </w:r>
-      <w:proofErr w:type="spellEnd"/>
-      <w:r>
-        <w:t xml:space="preserve">’ </w:t>
+        <w:t>The ControlType and Params columns</w:t>
+      </w:r>
+      <w:bookmarkEnd w:id="17"/>
+    </w:p>
+    <w:p>
+      <w:r>
+        <w:t xml:space="preserve">The ‘ControlType’ </w:t>
       </w:r>
       <w:r>
         <w:t>column is used to specify the type of input control used by the character state input controls on the visualisations. C</w:t>
@@ -6957,40 +6636,14 @@
         <w:t xml:space="preserve">urrently this can only accept </w:t>
       </w:r>
       <w:r>
-        <w:t>one value – ‘spin’ – for characters with a ‘</w:t>
-      </w:r>
-      <w:proofErr w:type="spellStart"/>
-      <w:r>
-        <w:t>ValueType</w:t>
-      </w:r>
-      <w:proofErr w:type="spellEnd"/>
-      <w:r>
-        <w:t>’ of ‘numeric’. So any character with a ‘</w:t>
-      </w:r>
-      <w:proofErr w:type="spellStart"/>
-      <w:r>
-        <w:t>ValueType</w:t>
-      </w:r>
-      <w:proofErr w:type="spellEnd"/>
-      <w:r>
-        <w:t>’ of ‘numeric’ must also have a ‘</w:t>
-      </w:r>
-      <w:proofErr w:type="spellStart"/>
-      <w:r>
-        <w:t>ControlType</w:t>
-      </w:r>
-      <w:proofErr w:type="spellEnd"/>
-      <w:r>
-        <w:t>’ of ‘spin’. This creates a ‘spin’ input control like that shown on the right. For each spin control you specify, you also need to provide a value in the ‘</w:t>
-      </w:r>
-      <w:proofErr w:type="spellStart"/>
+        <w:t>one value – ‘spin’ – for characters with a ‘ValueType’ of ‘numeric’. So any character with a ‘ValueType’ of ‘numeric’ must also have a ‘ControlType’ of ‘spin’. This creates a ‘spin’ input control like that shown on the right. For each spin control you specify, you also need to provide a value in the ‘</w:t>
+      </w:r>
       <w:r>
         <w:rPr>
           <w:b/>
         </w:rPr>
         <w:t>Params</w:t>
       </w:r>
-      <w:proofErr w:type="spellEnd"/>
       <w:r>
         <w:t xml:space="preserve">’ column to indicate the minimum and maximum values that the spinner will travel between when you use the up and down arrows and an increment value that indicates how much the value </w:t>
       </w:r>
@@ -7003,55 +6656,7 @@
     </w:p>
     <w:p>
       <w:r>
-        <w:t xml:space="preserve">The </w:t>
-      </w:r>
-      <w:proofErr w:type="spellStart"/>
-      <w:r>
-        <w:t>params</w:t>
-      </w:r>
-      <w:proofErr w:type="spellEnd"/>
-      <w:r>
-        <w:t xml:space="preserve"> value is specified in the form ‘</w:t>
-      </w:r>
-      <w:proofErr w:type="spellStart"/>
-      <w:r>
-        <w:t>min</w:t>
-      </w:r>
-      <w:proofErr w:type="gramStart"/>
-      <w:r>
-        <w:t>,max,incr</w:t>
-      </w:r>
-      <w:proofErr w:type="spellEnd"/>
-      <w:r>
-        <w:t>’</w:t>
-      </w:r>
-      <w:proofErr w:type="gramEnd"/>
-      <w:r>
-        <w:t xml:space="preserve"> – with no spaces. So the value for the character ‘Width’ in the biscuits knowledge-base – ‘1</w:t>
-      </w:r>
-      <w:proofErr w:type="gramStart"/>
-      <w:r>
-        <w:t>,100,1’</w:t>
-      </w:r>
-      <w:proofErr w:type="gramEnd"/>
-      <w:r>
-        <w:t xml:space="preserve"> – indicates that the control will spin between the values of 1 and 100 and increase/decrease by a value of 1. Note that fractional values are permissible for any of these values, e.g. ‘5.0</w:t>
-      </w:r>
-      <w:proofErr w:type="gramStart"/>
-      <w:r>
-        <w:t>,15.0</w:t>
-      </w:r>
-      <w:proofErr w:type="gramEnd"/>
-      <w:r>
-        <w:t>, 0.25’. Currently, this is the only use of the ‘</w:t>
-      </w:r>
-      <w:proofErr w:type="spellStart"/>
-      <w:r>
-        <w:t>Params</w:t>
-      </w:r>
-      <w:proofErr w:type="spellEnd"/>
-      <w:r>
-        <w:t>’ column.</w:t>
+        <w:t>The params value is specified in the form ‘min,max,incr’ – with no spaces. So the value for the character ‘Width’ in the biscuits knowledge-base – ‘1,100,1’ – indicates that the control will spin between the values of 1 and 100 and increase/decrease by a value of 1. Note that fractional values are permissible for any of these values, e.g. ‘5.0,15.0, 0.25’. Currently, this is the only use of the ‘Params’ column.</w:t>
       </w:r>
     </w:p>
     <w:p>
@@ -7121,47 +6726,15 @@
         <w:t xml:space="preserve"> </w:t>
       </w:r>
       <w:r>
-        <w:t>The ‘</w:t>
-      </w:r>
-      <w:proofErr w:type="spellStart"/>
-      <w:r>
-        <w:t>ControlType</w:t>
-      </w:r>
-      <w:proofErr w:type="spellEnd"/>
-      <w:r>
-        <w:t>’</w:t>
-      </w:r>
-      <w:r>
-        <w:t xml:space="preserve"> column can accept one of two values – ‘single’ or ‘multi’ – for characters with a ‘</w:t>
-      </w:r>
-      <w:proofErr w:type="spellStart"/>
-      <w:r>
-        <w:t>ValueType</w:t>
-      </w:r>
-      <w:proofErr w:type="spellEnd"/>
-      <w:r>
-        <w:t>’ of ‘text’ or ‘ordinal’. Both ‘single’ and ‘multi’ control types are drop-down lists from which the user can select the appropriate value. The difference between them is that for ‘single’ controls, only one value can be specified at once whilst for ‘multi’ controls, more than one value can be specified. The illustration on the right shows the ‘multi’ type control specified in the biscuits knowledge-base for the character ‘</w:t>
-      </w:r>
-      <w:proofErr w:type="spellStart"/>
-      <w:r>
-        <w:t>BiscuitColour</w:t>
-      </w:r>
-      <w:proofErr w:type="spellEnd"/>
-      <w:r>
-        <w:t xml:space="preserve">’. </w:t>
-      </w:r>
-    </w:p>
-    <w:p>
-      <w:r>
-        <w:t>Normally it is best to specify ‘single’ for ‘</w:t>
-      </w:r>
-      <w:proofErr w:type="spellStart"/>
-      <w:r>
-        <w:t>ControlType</w:t>
-      </w:r>
-      <w:proofErr w:type="spellEnd"/>
-      <w:r>
-        <w:t xml:space="preserve">’ – it makes for a clearer specification of knowledge and more transparent working of the visualisations. But it can be handy to allow the user to ‘hedge their bets’ for text characters that are particularly variable or subjective such as colour. </w:t>
+        <w:t>The ‘ControlType’</w:t>
+      </w:r>
+      <w:r>
+        <w:t xml:space="preserve"> column can accept one of two values – ‘single’ or ‘multi’ – for characters with a ‘ValueType’ of ‘text’ or ‘ordinal’. Both ‘single’ and ‘multi’ control types are drop-down lists from which the user can select the appropriate value. The difference between them is that for ‘single’ controls, only one value can be specified at once whilst for ‘multi’ controls, more than one value can be specified. The illustration on the right shows the ‘multi’ type control specified in the biscuits knowledge-base for the character ‘BiscuitColour’. </w:t>
+      </w:r>
+    </w:p>
+    <w:p>
+      <w:r>
+        <w:t xml:space="preserve">Normally it is best to specify ‘single’ for ‘ControlType’ – it makes for a clearer specification of knowledge and more transparent working of the visualisations. But it can be handy to allow the user to ‘hedge their bets’ for text characters that are particularly variable or subjective such as colour. </w:t>
       </w:r>
       <w:r>
         <w:rPr>
@@ -7182,11 +6755,11 @@
       <w:pPr>
         <w:pStyle w:val="Heading3"/>
       </w:pPr>
-      <w:bookmarkStart w:id="19" w:name="_Toc495589424"/>
+      <w:bookmarkStart w:id="18" w:name="_Toc495589424"/>
       <w:r>
         <w:t>The Weight column</w:t>
       </w:r>
-      <w:bookmarkEnd w:id="19"/>
+      <w:bookmarkEnd w:id="18"/>
     </w:p>
     <w:p>
       <w:r>
@@ -7290,41 +6863,25 @@
     </w:p>
     <w:p>
       <w:r>
-        <w:t>Your most reliable characters should be given a weighting of 10 and the weighting of all the others specified relative to this. In the biscuits knowledge-base, the characters with a weighting of 10 are ‘Shape’, ‘</w:t>
-      </w:r>
-      <w:proofErr w:type="spellStart"/>
-      <w:r>
-        <w:t>SingleDouble</w:t>
-      </w:r>
-      <w:proofErr w:type="spellEnd"/>
-      <w:r>
-        <w:t>’ and ‘Words’ – all characters with are not variable and very unlikely to be misinterpreted by a user. (There’s a good argument for giving the ‘Width’ and ‘Length’ characters of the biscuits a ‘Weight’ of 10 since they are likely to vary very little, however it is considered that a user is as likely to estimate these values as measure them, so they have been given a lower weighting.)</w:t>
+        <w:t>Your most reliable characters should be given a weighting of 10 and the weighting of all the others specified relative to this. In the biscuits knowledge-base, the characters with a weighting of 10 are ‘Shape’, ‘SingleDouble’ and ‘Words’ – all characters with are not variable and very unlikely to be misinterpreted by a user. (There’s a good argument for giving the ‘Width’ and ‘Length’ characters of the biscuits a ‘Weight’ of 10 since they are likely to vary very little, however it is considered that a user is as likely to estimate these values as measure them, so they have been given a lower weighting.)</w:t>
       </w:r>
     </w:p>
     <w:p>
       <w:pPr>
         <w:pStyle w:val="Heading3"/>
       </w:pPr>
-      <w:bookmarkStart w:id="20" w:name="_Toc495589425"/>
+      <w:bookmarkStart w:id="19" w:name="_Toc495589425"/>
       <w:r>
         <w:t>The Strictness column</w:t>
       </w:r>
-      <w:bookmarkEnd w:id="20"/>
+      <w:bookmarkEnd w:id="19"/>
     </w:p>
     <w:p>
       <w:r>
         <w:t>The ‘Strictness’ column is only relevant for characters with a</w:t>
       </w:r>
       <w:r>
-        <w:t xml:space="preserve"> ‘</w:t>
-      </w:r>
-      <w:proofErr w:type="spellStart"/>
-      <w:r>
-        <w:t>ValueType</w:t>
-      </w:r>
-      <w:proofErr w:type="spellEnd"/>
-      <w:r>
-        <w:t>’</w:t>
+        <w:t xml:space="preserve"> ‘ValueType’</w:t>
       </w:r>
       <w:r>
         <w:t xml:space="preserve"> of ‘numeric’, </w:t>
@@ -7333,15 +6890,7 @@
         <w:t>‘ordinal’</w:t>
       </w:r>
       <w:r>
-        <w:t xml:space="preserve"> or ‘</w:t>
-      </w:r>
-      <w:proofErr w:type="spellStart"/>
-      <w:r>
-        <w:t>ordinalCircular</w:t>
-      </w:r>
-      <w:proofErr w:type="spellEnd"/>
-      <w:r>
-        <w:t>’</w:t>
+        <w:t xml:space="preserve"> or ‘ordinalCircular’</w:t>
       </w:r>
       <w:r>
         <w:t>. You can use it to specify how much latitude to give to user-specified values that are not exact matches for a tax</w:t>
@@ -7350,15 +6899,7 @@
         <w:t>on</w:t>
       </w:r>
       <w:r>
-        <w:t xml:space="preserve"> but are relatively close. A strictness value of 10 – the strictest value – requires an exact match between character values specified by the user and those recorded in the knowledge-base for a </w:t>
-      </w:r>
-      <w:proofErr w:type="spellStart"/>
-      <w:r>
-        <w:t>taxon</w:t>
-      </w:r>
-      <w:proofErr w:type="spellEnd"/>
-      <w:r>
-        <w:t xml:space="preserve"> to score any sort of match for that character. But </w:t>
+        <w:t xml:space="preserve"> but are relatively close. A strictness value of 10 – the strictest value – requires an exact match between character values specified by the user and those recorded in the knowledge-base for a taxon to score any sort of match for that character. But </w:t>
       </w:r>
       <w:r>
         <w:t xml:space="preserve">with </w:t>
@@ -7444,39 +6985,7 @@
         </w:drawing>
       </w:r>
       <w:r>
-        <w:t>Imagine a character ‘</w:t>
-      </w:r>
-      <w:proofErr w:type="spellStart"/>
-      <w:r>
-        <w:t>BodyLength</w:t>
-      </w:r>
-      <w:proofErr w:type="spellEnd"/>
-      <w:r>
-        <w:t xml:space="preserve">’ in a knowledge-base for </w:t>
-      </w:r>
-      <w:proofErr w:type="spellStart"/>
-      <w:r>
-        <w:t>Harvestemen</w:t>
-      </w:r>
-      <w:proofErr w:type="spellEnd"/>
-      <w:r>
-        <w:t xml:space="preserve"> (</w:t>
-      </w:r>
-      <w:proofErr w:type="spellStart"/>
-      <w:r>
-        <w:t>Opiliones</w:t>
-      </w:r>
-      <w:proofErr w:type="spellEnd"/>
-      <w:r>
-        <w:t xml:space="preserve">). Suppose that you could populate this field from the literature, but the best data at your disposal was an average body length. You don’t have the information required to specify a ‘normal’ range for the species, so you just use the average body length. Say for species </w:t>
-      </w:r>
-      <w:proofErr w:type="gramStart"/>
-      <w:r>
-        <w:t>A</w:t>
-      </w:r>
-      <w:proofErr w:type="gramEnd"/>
-      <w:r>
-        <w:t xml:space="preserve"> this was 5.5 mm and for species B 11.0 mm. If you </w:t>
+        <w:t xml:space="preserve">Imagine a character ‘BodyLength’ in a knowledge-base for Harvestemen (Opiliones). Suppose that you could populate this field from the literature, but the best data at your disposal was an average body length. You don’t have the information required to specify a ‘normal’ range for the species, so you just use the average body length. Say for species A this was 5.5 mm and for species B 11.0 mm. If you </w:t>
       </w:r>
       <w:r>
         <w:lastRenderedPageBreak/>
@@ -7497,15 +7006,7 @@
     </w:p>
     <w:p>
       <w:r>
-        <w:t>Similarly, for the ordinal character ‘</w:t>
-      </w:r>
-      <w:proofErr w:type="spellStart"/>
-      <w:r>
-        <w:t>ChocTaste</w:t>
-      </w:r>
-      <w:proofErr w:type="spellEnd"/>
-      <w:r>
-        <w:t xml:space="preserve">’ in the biscuit knowledge-base, a user specified value of ‘very’ would only score a perfect match for taxa with a value of ‘very’. And if the ‘Strictness’ value for this character was 10, then those taxa with a value of ‘moderate’ would score nothing – just like those with a value of ‘none’. But with a ‘Strictness’ value of </w:t>
+        <w:t xml:space="preserve">Similarly, for the ordinal character ‘ChocTaste’ in the biscuit knowledge-base, a user specified value of ‘very’ would only score a perfect match for taxa with a value of ‘very’. And if the ‘Strictness’ value for this character was 10, then those taxa with a value of ‘moderate’ would score nothing – just like those with a value of ‘none’. But with a ‘Strictness’ value of </w:t>
       </w:r>
       <w:r>
         <w:t>0</w:t>
@@ -7573,37 +7074,13 @@
     </w:p>
     <w:p>
       <w:r>
-        <w:t xml:space="preserve">The illustration above of the ‘two-column </w:t>
-      </w:r>
-      <w:proofErr w:type="spellStart"/>
-      <w:r>
-        <w:t>key’</w:t>
-      </w:r>
-      <w:proofErr w:type="spellEnd"/>
-      <w:r>
-        <w:t xml:space="preserve"> visualisation working on the biscuits knowled</w:t>
-      </w:r>
-      <w:r>
-        <w:t>ge-</w:t>
-      </w:r>
-      <w:proofErr w:type="spellStart"/>
-      <w:r>
-        <w:t>base</w:t>
-      </w:r>
-      <w:proofErr w:type="spellEnd"/>
-      <w:r>
-        <w:t xml:space="preserve"> shows how each taxon (b</w:t>
-      </w:r>
-      <w:r>
-        <w:t>iscuit) is scored when a single character – ‘</w:t>
-      </w:r>
-      <w:proofErr w:type="spellStart"/>
-      <w:r>
-        <w:t>ChocTaste</w:t>
-      </w:r>
-      <w:proofErr w:type="spellEnd"/>
-      <w:r>
-        <w:t xml:space="preserve">’ – is specified by the user as ‘strong’ (the value ‘strong’ has been translated to ‘A strong chocolate taste’ – see the section on the values worksheet for an explanation of that). </w:t>
+        <w:t>The illustration above of the ‘two-column key’ visualisation working on the biscuits knowled</w:t>
+      </w:r>
+      <w:r>
+        <w:t>ge-base shows how each taxon (b</w:t>
+      </w:r>
+      <w:r>
+        <w:t xml:space="preserve">iscuit) is scored when a single character – ‘ChocTaste’ – is specified by the user as ‘strong’ (the value ‘strong’ has been translated to ‘A strong chocolate taste’ – see the section on the values worksheet for an explanation of that). </w:t>
       </w:r>
     </w:p>
     <w:p>
@@ -7647,12 +7124,12 @@
       <w:pPr>
         <w:pStyle w:val="Heading2"/>
       </w:pPr>
-      <w:bookmarkStart w:id="21" w:name="_Toc495589426"/>
+      <w:bookmarkStart w:id="20" w:name="_Toc495589426"/>
       <w:r>
         <w:lastRenderedPageBreak/>
         <w:t>The values worksheet</w:t>
       </w:r>
-      <w:bookmarkEnd w:id="21"/>
+      <w:bookmarkEnd w:id="20"/>
     </w:p>
     <w:p>
       <w:r>
@@ -7796,12 +7273,12 @@
       <w:pPr>
         <w:pStyle w:val="Heading3"/>
       </w:pPr>
-      <w:bookmarkStart w:id="22" w:name="_Toc495589427"/>
+      <w:bookmarkStart w:id="21" w:name="_Toc495589427"/>
       <w:r>
         <w:lastRenderedPageBreak/>
         <w:t>Providing help on character state values</w:t>
       </w:r>
-      <w:bookmarkEnd w:id="22"/>
+      <w:bookmarkEnd w:id="21"/>
     </w:p>
     <w:p>
       <w:r>
@@ -7917,23 +7394,7 @@
         </w:drawing>
       </w:r>
       <w:r>
-        <w:t>To provide help on character state values, it is first necessary to ensure that the character itself has some help text specified on the characters worksheet. Providing help text for one or more character states gives maximum help to users of the visualisations who are trying to input character state values for a specimen. To provide help for a character state, enter the character and character state values (as they appear in the taxa worksheet) in the columns ‘Character’ and ‘</w:t>
-      </w:r>
-      <w:proofErr w:type="spellStart"/>
-      <w:r>
-        <w:t>CharacterState</w:t>
-      </w:r>
-      <w:proofErr w:type="spellEnd"/>
-      <w:r>
-        <w:t>’ respectively and then enter the help text under ‘</w:t>
-      </w:r>
-      <w:proofErr w:type="spellStart"/>
-      <w:r>
-        <w:t>StateHelp</w:t>
-      </w:r>
-      <w:proofErr w:type="spellEnd"/>
-      <w:r>
-        <w:t xml:space="preserve">’. </w:t>
+        <w:t xml:space="preserve">To provide help on character state values, it is first necessary to ensure that the character itself has some help text specified on the characters worksheet. Providing help text for one or more character states gives maximum help to users of the visualisations who are trying to input character state values for a specimen. To provide help for a character state, enter the character and character state values (as they appear in the taxa worksheet) in the columns ‘Character’ and ‘CharacterState’ respectively and then enter the help text under ‘StateHelp’. </w:t>
       </w:r>
     </w:p>
     <w:p>
@@ -7946,15 +7407,7 @@
     </w:p>
     <w:p>
       <w:r>
-        <w:t>Note that like help text for characters themselves, you can use either plain text in the ‘</w:t>
-      </w:r>
-      <w:proofErr w:type="spellStart"/>
-      <w:r>
-        <w:t>StateHelp</w:t>
-      </w:r>
-      <w:proofErr w:type="spellEnd"/>
-      <w:r>
-        <w:t>’ column of the values worksheet, or simple HTML mark-up, e.g. to embolden or italicise text.</w:t>
+        <w:t>Note that like help text for characters themselves, you can use either plain text in the ‘StateHelp’ column of the values worksheet, or simple HTML mark-up, e.g. to embolden or italicise text.</w:t>
       </w:r>
     </w:p>
     <w:p>
@@ -8002,50 +7455,18 @@
     </w:p>
     <w:p>
       <w:r>
-        <w:t>As well as displaying help text for state values in the help dialog window as shown above, the values are also displayed in tooltips when a user moves the mouse over a selected value in the state input controls. If you want to provide a briefer version of the state help for a tooltip, then specify it in the ‘</w:t>
-      </w:r>
-      <w:proofErr w:type="spellStart"/>
-      <w:r>
-        <w:t>StateHelpShort</w:t>
-      </w:r>
-      <w:proofErr w:type="spellEnd"/>
-      <w:r>
-        <w:t xml:space="preserve">’ column (as has been done for the ‘Dark </w:t>
-      </w:r>
-      <w:proofErr w:type="spellStart"/>
-      <w:r>
-        <w:t>brown’</w:t>
-      </w:r>
-      <w:proofErr w:type="spellEnd"/>
-      <w:r>
-        <w:t xml:space="preserve"> state for the ‘</w:t>
-      </w:r>
-      <w:proofErr w:type="spellStart"/>
-      <w:r>
-        <w:t>BiscuitColour</w:t>
-      </w:r>
-      <w:proofErr w:type="spellEnd"/>
-      <w:r>
-        <w:t>’ character in the Biscuits knowledge-</w:t>
-      </w:r>
-      <w:proofErr w:type="spellStart"/>
-      <w:r>
-        <w:t>base</w:t>
-      </w:r>
-      <w:proofErr w:type="spellEnd"/>
-      <w:r>
-        <w:t xml:space="preserve"> shown above).</w:t>
+        <w:t>As well as displaying help text for state values in the help dialog window as shown above, the values are also displayed in tooltips when a user moves the mouse over a selected value in the state input controls. If you want to provide a briefer version of the state help for a tooltip, then specify it in the ‘StateHelpShort’ column (as has been done for the ‘Dark brown’ state for the ‘BiscuitColour’ character in the Biscuits knowledge-base shown above).</w:t>
       </w:r>
     </w:p>
     <w:p>
       <w:pPr>
         <w:pStyle w:val="Heading3"/>
       </w:pPr>
-      <w:bookmarkStart w:id="23" w:name="_Toc495589428"/>
+      <w:bookmarkStart w:id="22" w:name="_Toc495589428"/>
       <w:r>
         <w:t>Translating character state values</w:t>
       </w:r>
-      <w:bookmarkEnd w:id="23"/>
+      <w:bookmarkEnd w:id="22"/>
     </w:p>
     <w:p>
       <w:r>
@@ -8233,23 +7654,7 @@
         </mc:AlternateContent>
       </w:r>
       <w:r>
-        <w:t>To provide a translated value for a character state, enter the character and character state values (as they appear in the taxa worksheet) in the columns ‘Character’ and ‘</w:t>
-      </w:r>
-      <w:proofErr w:type="spellStart"/>
-      <w:r>
-        <w:t>CharacterState</w:t>
-      </w:r>
-      <w:proofErr w:type="spellEnd"/>
-      <w:r>
-        <w:t>’ respectively and then enter the translated text for the character state under ‘</w:t>
-      </w:r>
-      <w:proofErr w:type="spellStart"/>
-      <w:r>
-        <w:t>CharacterStateTranslation</w:t>
-      </w:r>
-      <w:proofErr w:type="spellEnd"/>
-      <w:r>
-        <w:t xml:space="preserve">’. </w:t>
+        <w:t xml:space="preserve">To provide a translated value for a character state, enter the character and character state values (as they appear in the taxa worksheet) in the columns ‘Character’ and ‘CharacterState’ respectively and then enter the translated text for the character state under ‘CharacterStateTranslation’. </w:t>
       </w:r>
     </w:p>
     <w:p>
@@ -8257,15 +7662,7 @@
         <w:t>In the b</w:t>
       </w:r>
       <w:r>
-        <w:t>iscuits knowledge-base, the character states for the character ‘</w:t>
-      </w:r>
-      <w:proofErr w:type="spellStart"/>
-      <w:r>
-        <w:t>ChocTaste</w:t>
-      </w:r>
-      <w:proofErr w:type="spellEnd"/>
-      <w:r>
-        <w:t>’ have been provided with translated values. So whilst it is the succinct values of ‘none’, ‘little’, ‘moderate’ and ‘very’ that appear in the knowledge-base on the taxon worksheet, these are translated, by means of the values worksheet, to the values ‘</w:t>
+        <w:t>iscuits knowledge-base, the character states for the character ‘ChocTaste’ have been provided with translated values. So whilst it is the succinct values of ‘none’, ‘little’, ‘moderate’ and ‘very’ that appear in the knowledge-base on the taxon worksheet, these are translated, by means of the values worksheet, to the values ‘</w:t>
       </w:r>
       <w:r>
         <w:t>No chocolate taste</w:t>
@@ -8312,26 +7709,18 @@
     </w:p>
     <w:p>
       <w:r>
-        <w:t>The images show the effects of this translation in the character state selection control and the knowledge-</w:t>
-      </w:r>
-      <w:proofErr w:type="spellStart"/>
-      <w:r>
-        <w:t>base</w:t>
-      </w:r>
-      <w:proofErr w:type="spellEnd"/>
-      <w:r>
-        <w:t xml:space="preserve"> values display dialog.</w:t>
+        <w:t>The images show the effects of this translation in the character state selection control and the knowledge-base values display dialog.</w:t>
       </w:r>
     </w:p>
     <w:p>
       <w:pPr>
         <w:pStyle w:val="Heading3"/>
       </w:pPr>
-      <w:bookmarkStart w:id="24" w:name="_Toc495589429"/>
+      <w:bookmarkStart w:id="23" w:name="_Toc495589429"/>
       <w:r>
         <w:t>Ranking ordinal character state values</w:t>
       </w:r>
-      <w:bookmarkEnd w:id="24"/>
+      <w:bookmarkEnd w:id="23"/>
     </w:p>
     <w:p>
       <w:r>
@@ -8415,26 +7804,18 @@
     </w:p>
     <w:p>
       <w:r>
-        <w:t>The relevant part of the worksheet is shown on the right for the ‘</w:t>
-      </w:r>
-      <w:proofErr w:type="spellStart"/>
-      <w:r>
-        <w:t>ChocTaste</w:t>
-      </w:r>
-      <w:proofErr w:type="spellEnd"/>
-      <w:r>
-        <w:t>’ character in the biscuits knowledge-base. It does not matter whether the values are ranked in ‘ascending’ or ‘descending’ order - the effect on scoring will be the same. The important thing is that they appear in rank order. (However the exact order does dictate the order in which they are presented to the user in drop-down lists - see below.)</w:t>
+        <w:t>The relevant part of the worksheet is shown on the right for the ‘ChocTaste’ character in the biscuits knowledge-base. It does not matter whether the values are ranked in ‘ascending’ or ‘descending’ order - the effect on scoring will be the same. The important thing is that they appear in rank order. (However the exact order does dictate the order in which they are presented to the user in drop-down lists - see below.)</w:t>
       </w:r>
     </w:p>
     <w:p>
       <w:pPr>
         <w:pStyle w:val="Heading3"/>
       </w:pPr>
-      <w:bookmarkStart w:id="25" w:name="_Toc495589430"/>
+      <w:bookmarkStart w:id="24" w:name="_Toc495589430"/>
       <w:r>
         <w:t>Specifying order for text character values in drop-down lists</w:t>
       </w:r>
-      <w:bookmarkEnd w:id="25"/>
+      <w:bookmarkEnd w:id="24"/>
     </w:p>
     <w:p>
       <w:r>
@@ -8591,15 +7972,7 @@
     </w:p>
     <w:p>
       <w:r>
-        <w:t>The list on the right was generated after all the possible character state values for this character were specified on the values worksheet in the order in which the knowledge-</w:t>
-      </w:r>
-      <w:proofErr w:type="spellStart"/>
-      <w:r>
-        <w:t>base</w:t>
-      </w:r>
-      <w:proofErr w:type="spellEnd"/>
-      <w:r>
-        <w:t xml:space="preserve"> author wanted them to be presented to the user. As you can see, this makes for a more intuitively navigable list.</w:t>
+        <w:t>The list on the right was generated after all the possible character state values for this character were specified on the values worksheet in the order in which the knowledge-base author wanted them to be presented to the user. As you can see, this makes for a more intuitively navigable list.</w:t>
       </w:r>
     </w:p>
     <w:p>
@@ -8607,15 +7980,7 @@
         <w:t>Remember that unless this is an ‘ordinal’</w:t>
       </w:r>
       <w:r>
-        <w:t xml:space="preserve"> or ‘</w:t>
-      </w:r>
-      <w:proofErr w:type="spellStart"/>
-      <w:r>
-        <w:t>circularOrdinal</w:t>
-      </w:r>
-      <w:proofErr w:type="spellEnd"/>
-      <w:r>
-        <w:t>’</w:t>
+        <w:t xml:space="preserve"> or ‘circularOrdinal’</w:t>
       </w:r>
       <w:r>
         <w:t xml:space="preserve"> character, the order has no effect whatsoever on the scoring of the character, only the order in which the state values appear to visualisation users.</w:t>
@@ -8625,11 +7990,11 @@
       <w:pPr>
         <w:pStyle w:val="Heading2"/>
       </w:pPr>
-      <w:bookmarkStart w:id="26" w:name="_Toc495589431"/>
+      <w:bookmarkStart w:id="25" w:name="_Toc495589431"/>
       <w:r>
         <w:t>The media worksheet</w:t>
       </w:r>
-      <w:bookmarkEnd w:id="26"/>
+      <w:bookmarkEnd w:id="25"/>
     </w:p>
     <w:p>
       <w:r>
@@ -8757,12 +8122,12 @@
       <w:pPr>
         <w:pStyle w:val="Heading3"/>
       </w:pPr>
-      <w:bookmarkStart w:id="27" w:name="_Toc495589432"/>
+      <w:bookmarkStart w:id="26" w:name="_Toc495589432"/>
       <w:r>
         <w:lastRenderedPageBreak/>
         <w:t>Images to supplement help text</w:t>
       </w:r>
-      <w:bookmarkEnd w:id="27"/>
+      <w:bookmarkEnd w:id="26"/>
     </w:p>
     <w:p>
       <w:r>
@@ -8924,15 +8289,7 @@
         </w:drawing>
       </w:r>
       <w:r>
-        <w:t>It is normally best to use the value of ‘100%’ in the ‘</w:t>
-      </w:r>
-      <w:proofErr w:type="spellStart"/>
-      <w:r>
-        <w:t>ImageWidth</w:t>
-      </w:r>
-      <w:proofErr w:type="spellEnd"/>
-      <w:r>
-        <w:t>’ column. This will ensure that the image is resized to fit the help dialog. Without this value, the image is shown at its natural size.</w:t>
+        <w:t>It is normally best to use the value of ‘100%’ in the ‘ImageWidth’ column. This will ensure that the image is resized to fit the help dialog. Without this value, the image is shown at its natural size.</w:t>
       </w:r>
     </w:p>
     <w:p>
@@ -8957,15 +8314,7 @@
     </w:p>
     <w:p>
       <w:r>
-        <w:t>The bottom image on the right shows the two images specified in the biscuits knowledge-base for the ‘White and red’ state value for the ‘</w:t>
-      </w:r>
-      <w:proofErr w:type="spellStart"/>
-      <w:r>
-        <w:t>FillingColour</w:t>
-      </w:r>
-      <w:proofErr w:type="spellEnd"/>
-      <w:r>
-        <w:t xml:space="preserve">’ character. Although the Happy Face image is listed </w:t>
+        <w:t xml:space="preserve">The bottom image on the right shows the two images specified in the biscuits knowledge-base for the ‘White and red’ state value for the ‘FillingColour’ character. Although the Happy Face image is listed </w:t>
       </w:r>
       <w:r>
         <w:t>on the row below</w:t>
@@ -9041,11 +8390,11 @@
       <w:pPr>
         <w:pStyle w:val="Heading3"/>
       </w:pPr>
-      <w:bookmarkStart w:id="28" w:name="_Toc495589433"/>
+      <w:bookmarkStart w:id="27" w:name="_Toc495589433"/>
       <w:r>
         <w:t>Images to illustrate taxa</w:t>
       </w:r>
-      <w:bookmarkEnd w:id="28"/>
+      <w:bookmarkEnd w:id="27"/>
     </w:p>
     <w:p>
       <w:r>
@@ -9115,23 +8464,7 @@
         </w:drawing>
       </w:r>
       <w:r>
-        <w:t xml:space="preserve">The ‘Priority’ column is used in the same way. Make sure that if you have more than one image associated with a </w:t>
-      </w:r>
-      <w:proofErr w:type="spellStart"/>
-      <w:r>
-        <w:t>taxon</w:t>
-      </w:r>
-      <w:proofErr w:type="spellEnd"/>
-      <w:r>
-        <w:t xml:space="preserve"> the highest priority (lowest number) is associated with an image that is suitable to illustrate the taxon under most circumstances since, if only one image is required by a visualisation (e.g. the ‘two-column </w:t>
-      </w:r>
-      <w:proofErr w:type="spellStart"/>
-      <w:r>
-        <w:t>key’</w:t>
-      </w:r>
-      <w:proofErr w:type="spellEnd"/>
-      <w:r>
-        <w:t xml:space="preserve"> visualisation), this is the one it will use.</w:t>
+        <w:t>The ‘Priority’ column is used in the same way. Make sure that if you have more than one image associated with a taxon the highest priority (lowest number) is associated with an image that is suitable to illustrate the taxon under most circumstances since, if only one image is required by a visualisation (e.g. the ‘two-column key’ visualisation), this is the one it will use.</w:t>
       </w:r>
     </w:p>
     <w:p>
@@ -9142,15 +8475,7 @@
         <w:t xml:space="preserve">group </w:t>
       </w:r>
       <w:r>
-        <w:t xml:space="preserve">viewer (included in a number of the visualisations) for a </w:t>
-      </w:r>
-      <w:proofErr w:type="spellStart"/>
-      <w:r>
-        <w:t>taxon</w:t>
-      </w:r>
-      <w:proofErr w:type="spellEnd"/>
-      <w:r>
-        <w:t xml:space="preserve"> (</w:t>
+        <w:t>viewer (included in a number of the visualisations) for a taxon (</w:t>
       </w:r>
       <w:r>
         <w:t>Choc Chip Cookie</w:t>
@@ -9222,128 +8547,39 @@
       <w:pPr>
         <w:pStyle w:val="Heading3"/>
       </w:pPr>
-      <w:bookmarkStart w:id="29" w:name="_Toc495589434"/>
-      <w:r>
-        <w:t xml:space="preserve">The </w:t>
-      </w:r>
-      <w:proofErr w:type="spellStart"/>
-      <w:r>
-        <w:t>UseFor</w:t>
-      </w:r>
-      <w:proofErr w:type="spellEnd"/>
-      <w:r>
-        <w:t xml:space="preserve"> and </w:t>
-      </w:r>
-      <w:proofErr w:type="spellStart"/>
-      <w:r>
-        <w:t>TipStyle</w:t>
-      </w:r>
-      <w:proofErr w:type="spellEnd"/>
-      <w:r>
-        <w:t xml:space="preserve"> columns</w:t>
+      <w:bookmarkStart w:id="28" w:name="_Toc495589434"/>
+      <w:r>
+        <w:t>The UseFor and TipStyle columns</w:t>
+      </w:r>
+      <w:bookmarkEnd w:id="28"/>
+    </w:p>
+    <w:p>
+      <w:r>
+        <w:t>Images specified against particular characters (as opposed to character states) will, by default, be displayed to the user in the character help tooltip. If you wish to restrict an image defined for a character so that it is only displayed in the full help window, then set the value of the ‘UseFor’ column to ‘full’. If you want to restrict an image defined for a character so that it is only displayed in the help tooltip, then set the value of the ‘UseFor’ column to ‘tip’. To display in both situations, you can either leave the column blank, or set the value to ‘full, tip’ (or ‘tip, full’).</w:t>
+      </w:r>
+    </w:p>
+    <w:p>
+      <w:r>
+        <w:t xml:space="preserve">By default, images displayed in tooltips take up the full width of the tooltip. You can restrict them to part of the width using the ‘TipStyle’ column. For example, a value of ‘left-40’ means that the image will only take up 40% of the width of the tool tip and be placed on the left-hand side. Similarly, a </w:t>
+      </w:r>
+      <w:r>
+        <w:lastRenderedPageBreak/>
+        <w:t>value of ‘right-50’ means that the image will take up 50% of the width of the tool tip and be placed on the right-hand side.</w:t>
+      </w:r>
+    </w:p>
+    <w:p>
+      <w:pPr>
+        <w:pStyle w:val="Heading3"/>
+      </w:pPr>
+      <w:bookmarkStart w:id="29" w:name="_Toc495589435"/>
+      <w:r>
+        <w:t>HTML files to provide further information on taxa</w:t>
       </w:r>
       <w:bookmarkEnd w:id="29"/>
     </w:p>
     <w:p>
       <w:r>
-        <w:t>Images specified against particular characters (as opposed to character states) will, by default, be displayed to the user in the character help tooltip. If you wish to restrict an image defined for a character so that it is only displayed in the full help window, then set the value of the ‘</w:t>
-      </w:r>
-      <w:proofErr w:type="spellStart"/>
-      <w:r>
-        <w:t>UseFor</w:t>
-      </w:r>
-      <w:proofErr w:type="spellEnd"/>
-      <w:r>
-        <w:t xml:space="preserve">’ column to ‘full’. If you want to restrict an </w:t>
-      </w:r>
-      <w:r>
-        <w:t xml:space="preserve">image defined for a character so that it is only displayed in the </w:t>
-      </w:r>
-      <w:r>
-        <w:t xml:space="preserve">help tooltip, then </w:t>
-      </w:r>
-      <w:r>
-        <w:t>set the value of the ‘</w:t>
-      </w:r>
-      <w:proofErr w:type="spellStart"/>
-      <w:r>
-        <w:t>UseFor</w:t>
-      </w:r>
-      <w:proofErr w:type="spellEnd"/>
-      <w:r>
-        <w:t>’ column to ‘</w:t>
-      </w:r>
-      <w:r>
-        <w:t>tip’</w:t>
-      </w:r>
-      <w:r>
-        <w:t>.</w:t>
-      </w:r>
-      <w:r>
-        <w:t xml:space="preserve"> To display in both situations, you can either leave the column blank, or set the value to ‘full, tip’ (or ‘tip, full’).</w:t>
-      </w:r>
-    </w:p>
-    <w:p>
-      <w:r>
-        <w:t>By default, images displayed in tooltips take up the full width of the tooltip. You can restrict them to part of the width using the ‘</w:t>
-      </w:r>
-      <w:proofErr w:type="spellStart"/>
-      <w:r>
-        <w:t>TipStyle</w:t>
-      </w:r>
-      <w:proofErr w:type="spellEnd"/>
-      <w:r>
-        <w:t xml:space="preserve">’ column. For example, a value of ‘left-40’ means that the image will only take up 40% of the width of the tool tip and be placed on the left-hand side. Similarly, a </w:t>
-      </w:r>
-      <w:r>
-        <w:lastRenderedPageBreak/>
-        <w:t xml:space="preserve">value of ‘right-50’ </w:t>
-      </w:r>
-      <w:r>
-        <w:t xml:space="preserve">means that the image will take up </w:t>
-      </w:r>
-      <w:r>
-        <w:t>5</w:t>
-      </w:r>
-      <w:r>
-        <w:t xml:space="preserve">0% of the width of the tool tip and be placed on the </w:t>
-      </w:r>
-      <w:r>
-        <w:t>right</w:t>
-      </w:r>
-      <w:r>
-        <w:t>-hand side.</w:t>
-      </w:r>
-    </w:p>
-    <w:p>
-      <w:pPr>
-        <w:pStyle w:val="Heading3"/>
-      </w:pPr>
-      <w:bookmarkStart w:id="30" w:name="_Toc495589435"/>
-      <w:r>
-        <w:t>HTML files to provide further information on taxa</w:t>
-      </w:r>
-      <w:bookmarkEnd w:id="30"/>
-    </w:p>
-    <w:p>
-      <w:r>
-        <w:t xml:space="preserve">If the very phrase ‘HTML file’ makes you feel queasy, fear not! Think instead of a Microsoft Word file containing detailed information about a </w:t>
-      </w:r>
-      <w:proofErr w:type="spellStart"/>
-      <w:r>
-        <w:t>taxon</w:t>
-      </w:r>
-      <w:proofErr w:type="spellEnd"/>
-      <w:r>
-        <w:t>. You can use Word’s ‘Save As’ function to save this file with a file type of ‘Web Page (*.</w:t>
-      </w:r>
-      <w:proofErr w:type="spellStart"/>
-      <w:r>
-        <w:t>htm</w:t>
-      </w:r>
-      <w:proofErr w:type="spellEnd"/>
-      <w:r>
-        <w:t>; *.html)’ – then you will be able to display it using the framework.</w:t>
+        <w:t>If the very phrase ‘HTML file’ makes you feel queasy, fear not! Think instead of a Microsoft Word file containing detailed information about a taxon. You can use Word’s ‘Save As’ function to save this file with a file type of ‘Web Page (*.htm; *.html)’ – then you will be able to display it using the framework.</w:t>
       </w:r>
     </w:p>
     <w:p>
@@ -9364,15 +8600,7 @@
     </w:p>
     <w:p>
       <w:r>
-        <w:t xml:space="preserve">Using the media worksheet to specify HTML files associated with taxa is very similar to specifying images associated with taxa. Follow the same steps as for images, but use a value of ‘html-local’ in the ‘Type’ column. The value of the ‘Priority’ column is used by the framework to decide which file to show first if more than one is specified for a </w:t>
-      </w:r>
-      <w:proofErr w:type="spellStart"/>
-      <w:r>
-        <w:t>taxon</w:t>
-      </w:r>
-      <w:proofErr w:type="spellEnd"/>
-      <w:r>
-        <w:t>.</w:t>
+        <w:t>Using the media worksheet to specify HTML files associated with taxa is very similar to specifying images associated with taxa. Follow the same steps as for images, but use a value of ‘html-local’ in the ‘Type’ column. The value of the ‘Priority’ column is used by the framework to decide which file to show first if more than one is specified for a taxon.</w:t>
       </w:r>
     </w:p>
     <w:p>
@@ -9458,15 +8686,7 @@
         <w:t xml:space="preserve">’ </w:t>
       </w:r>
       <w:r>
-        <w:t xml:space="preserve">dialog box that appears when you select the name of a </w:t>
-      </w:r>
-      <w:proofErr w:type="spellStart"/>
-      <w:r>
-        <w:t>taxon</w:t>
-      </w:r>
-      <w:proofErr w:type="spellEnd"/>
-      <w:r>
-        <w:t xml:space="preserve"> from any of the default visualisations.</w:t>
+        <w:t>dialog box that appears when you select the name of a taxon from any of the default visualisations.</w:t>
       </w:r>
       <w:r>
         <w:t xml:space="preserve"> </w:t>
@@ -9486,15 +8706,7 @@
     </w:p>
     <w:p>
       <w:r>
-        <w:t xml:space="preserve">The lines from the media worksheet which are responsible for specifying the text images for the ‘Mile </w:t>
-      </w:r>
-      <w:proofErr w:type="spellStart"/>
-      <w:r>
-        <w:t>Chocholate</w:t>
-      </w:r>
-      <w:proofErr w:type="spellEnd"/>
-      <w:r>
-        <w:t xml:space="preserve"> Digestive’ taxon are shown below.</w:t>
+        <w:t>The lines from the media worksheet which are responsible for specifying the text images for the ‘Mile Chocholate Digestive’ taxon are shown below.</w:t>
       </w:r>
     </w:p>
     <w:p>
@@ -9544,11 +8756,11 @@
       <w:pPr>
         <w:pStyle w:val="Heading3"/>
       </w:pPr>
-      <w:bookmarkStart w:id="31" w:name="_Toc495589436"/>
+      <w:bookmarkStart w:id="30" w:name="_Toc495589436"/>
       <w:r>
         <w:t>General comments on the media worksheet</w:t>
       </w:r>
-      <w:bookmarkEnd w:id="31"/>
+      <w:bookmarkEnd w:id="30"/>
     </w:p>
     <w:p>
       <w:r>
@@ -9558,15 +8770,7 @@
     <w:p>
       <w:r>
         <w:lastRenderedPageBreak/>
-        <w:t xml:space="preserve">Where a single image is used for several purposes – e.g. illustrate a </w:t>
-      </w:r>
-      <w:proofErr w:type="spellStart"/>
-      <w:r>
-        <w:t>taxon</w:t>
-      </w:r>
-      <w:proofErr w:type="spellEnd"/>
-      <w:r>
-        <w:t xml:space="preserve"> </w:t>
+        <w:t xml:space="preserve">Where a single image is used for several purposes – e.g. illustrate a taxon </w:t>
       </w:r>
       <w:r>
         <w:rPr>
@@ -9588,31 +8792,15 @@
       <w:pPr>
         <w:pStyle w:val="Heading2"/>
       </w:pPr>
-      <w:bookmarkStart w:id="32" w:name="_Toc495589437"/>
-      <w:r>
-        <w:t xml:space="preserve">The </w:t>
-      </w:r>
-      <w:proofErr w:type="spellStart"/>
-      <w:r>
-        <w:t>config</w:t>
-      </w:r>
-      <w:proofErr w:type="spellEnd"/>
-      <w:r>
-        <w:t xml:space="preserve"> worksheet</w:t>
-      </w:r>
-      <w:bookmarkEnd w:id="32"/>
-    </w:p>
-    <w:p>
-      <w:r>
-        <w:t xml:space="preserve">The image below shows the </w:t>
-      </w:r>
-      <w:proofErr w:type="spellStart"/>
-      <w:r>
-        <w:t>config</w:t>
-      </w:r>
-      <w:proofErr w:type="spellEnd"/>
-      <w:r>
-        <w:t xml:space="preserve"> worksheet from the biscuits knowledge-base.</w:t>
+      <w:bookmarkStart w:id="31" w:name="_Toc495589437"/>
+      <w:r>
+        <w:t>The config worksheet</w:t>
+      </w:r>
+      <w:bookmarkEnd w:id="31"/>
+    </w:p>
+    <w:p>
+      <w:r>
+        <w:t>The image below shows the config worksheet from the biscuits knowledge-base.</w:t>
       </w:r>
     </w:p>
     <w:p>
@@ -9660,23 +8848,7 @@
     </w:p>
     <w:p>
       <w:r>
-        <w:t xml:space="preserve">The </w:t>
-      </w:r>
-      <w:proofErr w:type="spellStart"/>
-      <w:r>
-        <w:t>config</w:t>
-      </w:r>
-      <w:proofErr w:type="spellEnd"/>
-      <w:r>
-        <w:t xml:space="preserve"> worksheet is used to specify some configuration options for the visualisation framework and metadata about the knowledge-</w:t>
-      </w:r>
-      <w:proofErr w:type="spellStart"/>
-      <w:r>
-        <w:t>base</w:t>
-      </w:r>
-      <w:proofErr w:type="spellEnd"/>
-      <w:r>
-        <w:t xml:space="preserve"> itself. </w:t>
+        <w:t xml:space="preserve">The config worksheet is used to specify some configuration options for the visualisation framework and metadata about the knowledge-base itself. </w:t>
       </w:r>
     </w:p>
     <w:p>
@@ -9688,34 +8860,64 @@
       <w:pPr>
         <w:pStyle w:val="Heading3"/>
       </w:pPr>
-      <w:bookmarkStart w:id="33" w:name="_Toc495589438"/>
-      <w:r>
-        <w:t>Framework configuration (type ‘</w:t>
-      </w:r>
-      <w:proofErr w:type="spellStart"/>
-      <w:r>
-        <w:t>config</w:t>
-      </w:r>
-      <w:proofErr w:type="spellEnd"/>
-      <w:r>
-        <w:t>’)</w:t>
-      </w:r>
-      <w:bookmarkEnd w:id="33"/>
+      <w:bookmarkStart w:id="32" w:name="_Toc495589438"/>
+      <w:r>
+        <w:t>Framework configuration (type ‘config’)</w:t>
+      </w:r>
+      <w:bookmarkEnd w:id="32"/>
+    </w:p>
+    <w:p>
+      <w:pPr>
+        <w:rPr>
+          <w:color w:val="FF0000"/>
+        </w:rPr>
+      </w:pPr>
+      <w:r>
+        <w:rPr>
+          <w:color w:val="FF0000"/>
+        </w:rPr>
+        <w:t>Note that from version 1.6.0, all of the ‘config’ type options are deprecated in favour of framework visualisation options specified in the hosting HTML page. See the ‘Deploying your visualisations’ document for details of how to use the new initialisation options.</w:t>
+      </w:r>
     </w:p>
     <w:p>
       <w:r>
         <w:t>The key ‘</w:t>
       </w:r>
-      <w:proofErr w:type="spellStart"/>
       <w:r>
         <w:rPr>
           <w:b/>
         </w:rPr>
         <w:t>excludedDefaultTools</w:t>
       </w:r>
-      <w:proofErr w:type="spellEnd"/>
-      <w:r>
-        <w:t>’ can be used to remove one or more of the default visualisations from the framework when used with your knowledge-base. There are currently four default tools:</w:t>
+      <w:r>
+        <w:t xml:space="preserve">’ </w:t>
+      </w:r>
+      <w:r>
+        <w:t>(</w:t>
+      </w:r>
+      <w:r>
+        <w:rPr>
+          <w:color w:val="FF0000"/>
+        </w:rPr>
+        <w:t>deprecated from v1.6.0</w:t>
+      </w:r>
+      <w:r>
+        <w:rPr>
+          <w:color w:val="FF0000"/>
+        </w:rPr>
+        <w:t xml:space="preserve"> – replaced by tombiovis.opts.tools, see </w:t>
+      </w:r>
+      <w:r>
+        <w:rPr>
+          <w:color w:val="FF0000"/>
+        </w:rPr>
+        <w:t>‘Deploying your visualisations’</w:t>
+      </w:r>
+      <w:r>
+        <w:t xml:space="preserve">) </w:t>
+      </w:r>
+      <w:r>
+        <w:t>can be used to remove one or more of the default visualisations from the framework when used with your knowledge-base. There are currently four default tools:</w:t>
       </w:r>
     </w:p>
     <w:p>
@@ -9772,26 +8974,10 @@
     </w:p>
     <w:p>
       <w:r>
-        <w:t>The codes in parentheses can be used in the ‘Values’ column for the ‘</w:t>
-      </w:r>
-      <w:proofErr w:type="spellStart"/>
-      <w:r>
-        <w:t>excludedDefaultTools</w:t>
-      </w:r>
-      <w:proofErr w:type="spellEnd"/>
-      <w:r>
-        <w:t xml:space="preserve">’ key to exclude the visualisation when the framework starts. For example set the value to </w:t>
-      </w:r>
-      <w:r>
-        <w:t xml:space="preserve">'vis1, vis3' to remove the 'Two-column </w:t>
-      </w:r>
-      <w:proofErr w:type="spellStart"/>
-      <w:r>
-        <w:t>key'</w:t>
-      </w:r>
-      <w:proofErr w:type="spellEnd"/>
-      <w:r>
-        <w:t xml:space="preserve"> and 'Side-by-side comparison' visualisations</w:t>
+        <w:t xml:space="preserve">The codes in parentheses can be used in the ‘Values’ column for the ‘excludedDefaultTools’ key to exclude the visualisation when the framework starts. For example set the value to </w:t>
+      </w:r>
+      <w:r>
+        <w:t>'vis1, vis3' to remove the 'Two-column key' and 'Side-by-side comparison' visualisations</w:t>
       </w:r>
       <w:r>
         <w:t xml:space="preserve"> from the ‘Select a tool’ drop-down list in the framework.</w:t>
@@ -9801,76 +8987,100 @@
       <w:r>
         <w:t>The key ‘</w:t>
       </w:r>
-      <w:proofErr w:type="spellStart"/>
       <w:r>
         <w:rPr>
           <w:b/>
         </w:rPr>
         <w:t>otherIncludedTools</w:t>
       </w:r>
-      <w:proofErr w:type="spellEnd"/>
-      <w:r>
-        <w:t>’ can be used to specify non-default visualisation tools that you have access to. You are unlikely to need to use this unless you have access to a non-default visualisation, e.g. you are a programmer who has created a new visualisation for the framework.</w:t>
-      </w:r>
-    </w:p>
-    <w:p>
-      <w:r>
+      <w:r>
+        <w:t xml:space="preserve">’ </w:t>
+      </w:r>
+      <w:r>
+        <w:t>(</w:t>
+      </w:r>
+      <w:r>
+        <w:rPr>
+          <w:color w:val="FF0000"/>
+        </w:rPr>
+        <w:t>deprecated from v1.6.0 – replaced by tombiovis.opts.tools, see ‘Deploying your visualisations’</w:t>
+      </w:r>
+      <w:r>
+        <w:t xml:space="preserve">) </w:t>
+      </w:r>
+      <w:r>
+        <w:t>can be used to specify non-default visualisation tools that you have access to. You are unlikely to need to use this unless you have access to a non-default visualisation, e.g. you are a programmer who has created a new visualisation for the framework.</w:t>
+      </w:r>
+    </w:p>
+    <w:p>
+      <w:r>
+        <w:lastRenderedPageBreak/>
         <w:t>The key ‘</w:t>
       </w:r>
-      <w:proofErr w:type="spellStart"/>
       <w:r>
         <w:rPr>
           <w:b/>
         </w:rPr>
         <w:t>selectedTool</w:t>
       </w:r>
-      <w:proofErr w:type="spellEnd"/>
-      <w:r>
-        <w:t xml:space="preserve">’ can be used to specify the visualisation that you want the framework to show upon initialisation. By default this is the first included visualisation – ‘Two-column key (vis1)’ if you haven’t excluded it. For example to instruct the framework to initialise with the ‘Single-column </w:t>
-      </w:r>
-      <w:proofErr w:type="spellStart"/>
-      <w:r>
-        <w:t>key’</w:t>
-      </w:r>
-      <w:proofErr w:type="spellEnd"/>
-      <w:r>
-        <w:t xml:space="preserve"> visualisation, set the value of this key to ‘vis2’.</w:t>
-      </w:r>
-    </w:p>
-    <w:p>
-      <w:r>
-        <w:lastRenderedPageBreak/>
+      <w:r>
+        <w:t xml:space="preserve">’ </w:t>
+      </w:r>
+      <w:r>
+        <w:t>(</w:t>
+      </w:r>
+      <w:r>
+        <w:rPr>
+          <w:color w:val="FF0000"/>
+        </w:rPr>
+        <w:t>deprecated from v1.6.0 – replaced by tombiovis.opts.</w:t>
+      </w:r>
+      <w:r>
+        <w:rPr>
+          <w:color w:val="FF0000"/>
+        </w:rPr>
+        <w:t>selectedTool</w:t>
+      </w:r>
+      <w:r>
+        <w:rPr>
+          <w:color w:val="FF0000"/>
+        </w:rPr>
+        <w:t>, see ‘Deploying your visualisations’</w:t>
+      </w:r>
+      <w:r>
+        <w:t xml:space="preserve">) </w:t>
+      </w:r>
+      <w:r>
+        <w:t>can be used to specify the visualisation that you want the framework to show upon initialisation. By default this is the first included visualisation – ‘Two-column key (vis1)’ if you haven’t excluded it. For example to instruct the framework to initialise with the ‘Single-column key’ visualisation, set the value of this key to ‘vis2’.</w:t>
+      </w:r>
+    </w:p>
+    <w:p>
+      <w:r>
         <w:t>The key ‘</w:t>
       </w:r>
-      <w:proofErr w:type="spellStart"/>
       <w:r>
         <w:rPr>
           <w:b/>
         </w:rPr>
         <w:t>checkValidity</w:t>
       </w:r>
-      <w:proofErr w:type="spellEnd"/>
-      <w:r>
-        <w:t>’ is a very important one if you are creating a new knowledge-base. Setting the value of this to ‘yes’ instructs the framework to carry out and report on some validity checks on your knowledge base when it is initialising. The image below shows some example output for these checks.</w:t>
-      </w:r>
-    </w:p>
-    <w:p>
-      <w:r>
-        <w:t>The key ‘</w:t>
-      </w:r>
-      <w:proofErr w:type="spellStart"/>
+      <w:r>
+        <w:t xml:space="preserve">’ </w:t>
+      </w:r>
+      <w:r>
+        <w:t>(</w:t>
+      </w:r>
       <w:r>
         <w:rPr>
-          <w:b/>
+          <w:color w:val="FF0000"/>
         </w:rPr>
-        <w:t>defaultControlGroup</w:t>
-      </w:r>
-      <w:proofErr w:type="spellEnd"/>
-      <w:r>
-        <w:t>’ allows you to indicate the name of a control group to select by default when your visualisation starts up. The value you specify must correspond to one of the value in the ‘Group’ column of the characters worksheet.  In the biscuits knowledge-base, the value is set to ‘Structure’ when means that when the visualisation start</w:t>
-      </w:r>
-      <w:r>
-        <w:t>s it will do so with the ‘Structure’ group selected rather than the ‘All’ group (which is the default).</w:t>
+        <w:t>deprecated from v1.6.0 – replaced by tombiovis.opts.checkKB, see ‘Deploying your visualisations’</w:t>
+      </w:r>
+      <w:r>
+        <w:t xml:space="preserve">) </w:t>
+      </w:r>
+      <w:r>
+        <w:t>is a very important one if you are creating a new knowledge-base. Setting the value of this to ‘yes’ instructs the framework to carry out and report on some validity checks on your knowledge base when it is initialising. The image below shows some example output for these checks.</w:t>
       </w:r>
     </w:p>
     <w:p>
@@ -9922,34 +9132,46 @@
       </w:r>
     </w:p>
     <w:p>
+      <w:r>
+        <w:t>The key ‘</w:t>
+      </w:r>
+      <w:r>
+        <w:rPr>
+          <w:b/>
+        </w:rPr>
+        <w:t>defaultControlGroup</w:t>
+      </w:r>
+      <w:r>
+        <w:t>’ (</w:t>
+      </w:r>
+      <w:r>
+        <w:rPr>
+          <w:color w:val="FF0000"/>
+        </w:rPr>
+        <w:t>deprecated from v1.6.0 – replaced by tombiovis.opts.selectedGroup, see ‘Deploying your visualisations’</w:t>
+      </w:r>
+      <w:r>
+        <w:t>) allows you to indicate the name of a control group to select by default when your visualisation starts up. The value you specify must correspond to one of the value in the ‘Group’ column of the characters worksheet.  In the biscuits knowledge-base, the value is set to ‘Structure’ when means that when the visualisation starts it will do so with the ‘Structure’ group selected rather than the ‘All’ group (which is the default).</w:t>
+      </w:r>
+    </w:p>
+    <w:p>
+      <w:bookmarkStart w:id="33" w:name="_GoBack"/>
+      <w:bookmarkEnd w:id="33"/>
+    </w:p>
+    <w:p>
       <w:pPr>
         <w:pStyle w:val="Heading3"/>
       </w:pPr>
       <w:bookmarkStart w:id="34" w:name="_Toc495589439"/>
       <w:r>
-        <w:t>Knowledge-</w:t>
-      </w:r>
-      <w:proofErr w:type="spellStart"/>
-      <w:r>
-        <w:t>base</w:t>
-      </w:r>
-      <w:proofErr w:type="spellEnd"/>
-      <w:r>
-        <w:t xml:space="preserve"> metadata</w:t>
+        <w:lastRenderedPageBreak/>
+        <w:t>Knowledge-base metadata</w:t>
       </w:r>
       <w:bookmarkEnd w:id="34"/>
     </w:p>
     <w:p>
       <w:r>
-        <w:t>Knowledge-</w:t>
-      </w:r>
-      <w:proofErr w:type="spellStart"/>
-      <w:r>
-        <w:t>base</w:t>
-      </w:r>
-      <w:proofErr w:type="spellEnd"/>
-      <w:r>
-        <w:t xml:space="preserve"> metadata provides your users some important information about your knowledge base. It is used to build a citation for users of your knowledge-base. </w:t>
+        <w:t xml:space="preserve">Knowledge-base metadata provides your users some important information about your knowledge base. It is used to build a citation for users of your knowledge-base. </w:t>
       </w:r>
     </w:p>
     <w:p>
@@ -10044,19 +9266,7 @@
     </w:p>
     <w:p>
       <w:r>
-        <w:t>The metadata key values for the biscuits knowledge-</w:t>
-      </w:r>
-      <w:proofErr w:type="spellStart"/>
-      <w:r>
-        <w:t>base</w:t>
-      </w:r>
-      <w:proofErr w:type="spellEnd"/>
-      <w:r>
-        <w:t xml:space="preserve"> </w:t>
-      </w:r>
-      <w:r>
-        <w:lastRenderedPageBreak/>
-        <w:t xml:space="preserve">shown in the illustration here result in the following citation: </w:t>
+        <w:t xml:space="preserve">The metadata key values for the biscuits knowledge-base shown in the illustration here result in the following citation: </w:t>
       </w:r>
     </w:p>
     <w:p>
@@ -10115,27 +9325,7 @@
           <w:sz w:val="18"/>
           <w:szCs w:val="18"/>
         </w:rPr>
-        <w:t xml:space="preserve">(Version 1.0) [Knowledge-base] (for </w:t>
-      </w:r>
-      <w:proofErr w:type="spellStart"/>
-      <w:r>
-        <w:rPr>
-          <w:rFonts w:ascii="Verdana" w:hAnsi="Verdana"/>
-          <w:color w:val="000000"/>
-          <w:sz w:val="18"/>
-          <w:szCs w:val="18"/>
-        </w:rPr>
-        <w:t>Tom.bio</w:t>
-      </w:r>
-      <w:proofErr w:type="spellEnd"/>
-      <w:r>
-        <w:rPr>
-          <w:rFonts w:ascii="Verdana" w:hAnsi="Verdana"/>
-          <w:color w:val="000000"/>
-          <w:sz w:val="18"/>
-          <w:szCs w:val="18"/>
-        </w:rPr>
-        <w:t xml:space="preserve"> Framework for ID visualisations). Field Studies Council. Preston Montford, Shrewsbury. Accessed Wed Nov 23 2016. </w:t>
+        <w:t xml:space="preserve">(Version 1.0) [Knowledge-base] (for Tom.bio Framework for ID visualisations). Field Studies Council. Preston Montford, Shrewsbury. Accessed Wed Nov 23 2016. </w:t>
       </w:r>
       <w:hyperlink r:id="rId62" w:history="1">
         <w:r>
@@ -10165,21 +9355,13 @@
         <w:t>‘</w:t>
       </w:r>
       <w:r>
-        <w:t xml:space="preserve">Surname, </w:t>
-      </w:r>
-      <w:proofErr w:type="gramStart"/>
-      <w:r>
-        <w:t>initial.</w:t>
+        <w:t>Surname, initial.</w:t>
       </w:r>
       <w:r>
         <w:t>’</w:t>
       </w:r>
       <w:r>
-        <w:t>,</w:t>
-      </w:r>
-      <w:proofErr w:type="gramEnd"/>
-      <w:r>
-        <w:t xml:space="preserve"> that is most frequently used in citations.</w:t>
+        <w:t>, that is most frequently used in citations.</w:t>
       </w:r>
     </w:p>
     <w:p>
@@ -10194,15 +9376,7 @@
     </w:p>
     <w:p>
       <w:r>
-        <w:t xml:space="preserve">You can use ‘release’ keys to keep track of the release history of your knowledge-base.  You can include any number of release keys – the value of each of them should be the version number of a milestone version of the knowledge-base. There are a couple of extra columns associated with ‘release’ keys that you should provide values for: ‘Date’ and ‘Notes’. The date should correspond to a release date and you can use the notes to give a very brief description of the release. Unlike the other keys on the </w:t>
-      </w:r>
-      <w:proofErr w:type="spellStart"/>
-      <w:r>
-        <w:t>config</w:t>
-      </w:r>
-      <w:proofErr w:type="spellEnd"/>
-      <w:r>
-        <w:t xml:space="preserve"> worksheet, the ‘Date’ and ‘Notes’ column values are reported by the framework: a release history is displayed when the ‘About the knowledge-base’ option </w:t>
+        <w:t xml:space="preserve">You can use ‘release’ keys to keep track of the release history of your knowledge-base.  You can include any number of release keys – the value of each of them should be the version number of a milestone version of the knowledge-base. There are a couple of extra columns associated with ‘release’ keys that you should provide values for: ‘Date’ and ‘Notes’. The date should correspond to a release date and you can use the notes to give a very brief description of the release. Unlike the other keys on the config worksheet, the ‘Date’ and ‘Notes’ column values are reported by the framework: a release history is displayed when the ‘About the knowledge-base’ option </w:t>
       </w:r>
       <w:r>
         <w:t xml:space="preserve">is selected </w:t>
@@ -10265,29 +9439,14 @@
       </w:pPr>
       <w:bookmarkStart w:id="36" w:name="_Toc495589441"/>
       <w:r>
+        <w:lastRenderedPageBreak/>
         <w:t>Including an information file about your knowledge-base</w:t>
       </w:r>
       <w:bookmarkEnd w:id="36"/>
     </w:p>
     <w:p>
       <w:r>
-        <w:t>When a user selects the ‘About the knowledge-base’ option from the ‘Select a tool’ dropdown list the framework looks for an HTML file called ‘info.html’ in the same folder that the knowledge-</w:t>
-      </w:r>
-      <w:proofErr w:type="spellStart"/>
-      <w:r>
-        <w:t>base</w:t>
-      </w:r>
-      <w:proofErr w:type="spellEnd"/>
-      <w:r>
-        <w:t xml:space="preserve"> CSV files are found. If it finds the file, it is rendered before the release history table generated from the </w:t>
-      </w:r>
-      <w:proofErr w:type="spellStart"/>
-      <w:r>
-        <w:t>config</w:t>
-      </w:r>
-      <w:proofErr w:type="spellEnd"/>
-      <w:r>
-        <w:t xml:space="preserve"> worksheet (see previous section) as shown below for the biscuits knowledge-base.</w:t>
+        <w:t>When a user selects the ‘About the knowledge-base’ option from the ‘Select a tool’ dropdown list the framework looks for an HTML file called ‘info.html’ in the same folder that the knowledge-base CSV files are found. If it finds the file, it is rendered before the release history table generated from the config worksheet (see previous section) as shown below for the biscuits knowledge-base.</w:t>
       </w:r>
     </w:p>
     <w:p>
@@ -10296,7 +9455,6 @@
           <w:noProof/>
           <w:lang w:eastAsia="en-GB"/>
         </w:rPr>
-        <w:lastRenderedPageBreak/>
         <w:drawing>
           <wp:inline distT="0" distB="0" distL="0" distR="0" wp14:anchorId="2E6472AC" wp14:editId="5E9004ED">
             <wp:extent cx="5731510" cy="1725295"/>
@@ -10336,15 +9494,7 @@
     </w:p>
     <w:p>
       <w:r>
-        <w:t xml:space="preserve">If you want to include external resources in your ‘info.html’ file, they need to be included in sub-folders of the folder containing your knowledge-base. Furthermore, you need to reference them in a particular way in your knowledge-base as shown below for the </w:t>
-      </w:r>
-      <w:proofErr w:type="spellStart"/>
-      <w:r>
-        <w:t>Tom.bio</w:t>
-      </w:r>
-      <w:proofErr w:type="spellEnd"/>
-      <w:r>
-        <w:t xml:space="preserve"> logo:</w:t>
+        <w:t>If you want to include external resources in your ‘info.html’ file, they need to be included in sub-folders of the folder containing your knowledge-base. Furthermore, you need to reference them in a particular way in your knowledge-base as shown below for the Tom.bio logo:</w:t>
       </w:r>
     </w:p>
     <w:p>
@@ -10366,7 +9516,6 @@
         </w:rPr>
         <w:t>&lt;</w:t>
       </w:r>
-      <w:proofErr w:type="spellStart"/>
       <w:r>
         <w:rPr>
           <w:rFonts w:ascii="Consolas" w:hAnsi="Consolas" w:cs="Consolas"/>
@@ -10377,7 +9526,6 @@
         </w:rPr>
         <w:t>img</w:t>
       </w:r>
-      <w:proofErr w:type="spellEnd"/>
       <w:r>
         <w:rPr>
           <w:rFonts w:ascii="Consolas" w:hAnsi="Consolas" w:cs="Consolas"/>
@@ -10388,7 +9536,6 @@
         </w:rPr>
         <w:t xml:space="preserve"> </w:t>
       </w:r>
-      <w:proofErr w:type="spellStart"/>
       <w:r>
         <w:rPr>
           <w:rFonts w:ascii="Consolas" w:hAnsi="Consolas" w:cs="Consolas"/>
@@ -10399,7 +9546,6 @@
         </w:rPr>
         <w:t>src</w:t>
       </w:r>
-      <w:proofErr w:type="spellEnd"/>
       <w:r>
         <w:rPr>
           <w:rFonts w:ascii="Consolas" w:hAnsi="Consolas" w:cs="Consolas"/>
@@ -10408,29 +9554,7 @@
           <w:szCs w:val="19"/>
           <w:highlight w:val="white"/>
         </w:rPr>
-        <w:t>="##</w:t>
-      </w:r>
-      <w:proofErr w:type="spellStart"/>
-      <w:r>
-        <w:rPr>
-          <w:rFonts w:ascii="Consolas" w:hAnsi="Consolas" w:cs="Consolas"/>
-          <w:color w:val="0000FF"/>
-          <w:sz w:val="19"/>
-          <w:szCs w:val="19"/>
-          <w:highlight w:val="white"/>
-        </w:rPr>
-        <w:t>tombiokbpath</w:t>
-      </w:r>
-      <w:proofErr w:type="spellEnd"/>
-      <w:r>
-        <w:rPr>
-          <w:rFonts w:ascii="Consolas" w:hAnsi="Consolas" w:cs="Consolas"/>
-          <w:color w:val="0000FF"/>
-          <w:sz w:val="19"/>
-          <w:szCs w:val="19"/>
-          <w:highlight w:val="white"/>
-        </w:rPr>
-        <w:t>##resources/tombio-logo.png"</w:t>
+        <w:t>="##tombiokbpath##resources/tombio-logo.png"</w:t>
       </w:r>
       <w:r>
         <w:rPr>
@@ -10582,7 +9706,6 @@
         </w:rPr>
         <w:t xml:space="preserve"> </w:t>
       </w:r>
-      <w:proofErr w:type="spellStart"/>
       <w:r>
         <w:rPr>
           <w:rFonts w:ascii="Consolas" w:hAnsi="Consolas" w:cs="Consolas"/>
@@ -10591,18 +9714,7 @@
           <w:szCs w:val="19"/>
           <w:highlight w:val="white"/>
         </w:rPr>
-        <w:t>10px</w:t>
-      </w:r>
-      <w:proofErr w:type="spellEnd"/>
-      <w:r>
-        <w:rPr>
-          <w:rFonts w:ascii="Consolas" w:hAnsi="Consolas" w:cs="Consolas"/>
-          <w:color w:val="0000FF"/>
-          <w:sz w:val="19"/>
-          <w:szCs w:val="19"/>
-          <w:highlight w:val="white"/>
-        </w:rPr>
-        <w:t>"</w:t>
+        <w:t>10px"</w:t>
       </w:r>
       <w:r>
         <w:rPr>
@@ -10633,23 +9745,7 @@
         <w:t xml:space="preserve"> </w:t>
       </w:r>
       <w:r>
-        <w:t>important part in the above HTML image tag is the ‘##</w:t>
-      </w:r>
-      <w:proofErr w:type="spellStart"/>
-      <w:r>
-        <w:t>tombiokbpath</w:t>
-      </w:r>
-      <w:proofErr w:type="spellEnd"/>
-      <w:r>
-        <w:t>##’ token. The framework replaces this token with the URL of the knowledge-</w:t>
-      </w:r>
-      <w:proofErr w:type="spellStart"/>
-      <w:r>
-        <w:t>base</w:t>
-      </w:r>
-      <w:proofErr w:type="spellEnd"/>
-      <w:r>
-        <w:t xml:space="preserve"> folder. That means that the knowledge-base can be moved around – e.g. from local computer to a web-server – without having to edit this file every time.</w:t>
+        <w:t>important part in the above HTML image tag is the ‘##tombiokbpath##’ token. The framework replaces this token with the URL of the knowledge-base folder. That means that the knowledge-base can be moved around – e.g. from local computer to a web-server – without having to edit this file every time.</w:t>
       </w:r>
     </w:p>
     <w:p>
@@ -10764,33 +9860,17 @@
     </w:p>
     <w:p>
       <w:r>
-        <w:t>If you represent sexually dimorphic characters in this way, then you need to have a character called ‘Sex’ (with an uppercase ‘S’) and the possible values must be ‘male’ and ‘female’ (all lower case). This text-type character must have a ‘</w:t>
-      </w:r>
-      <w:proofErr w:type="spellStart"/>
-      <w:r>
-        <w:t>ControlType</w:t>
-      </w:r>
-      <w:proofErr w:type="spellEnd"/>
-      <w:r>
-        <w:t xml:space="preserve">’ of ‘single’ specified on the characters worksheet. Users will be able to specify sex just like any other morphological character. </w:t>
-      </w:r>
-    </w:p>
-    <w:p>
-      <w:r>
-        <w:t>To understand how this all works, consider the following scenarios for the harvestman knowledge-</w:t>
-      </w:r>
-      <w:proofErr w:type="spellStart"/>
-      <w:r>
-        <w:t>base</w:t>
-      </w:r>
-      <w:proofErr w:type="spellEnd"/>
-      <w:r>
-        <w:t xml:space="preserve"> shown above.</w:t>
-      </w:r>
-    </w:p>
-    <w:p>
-      <w:r>
         <w:lastRenderedPageBreak/>
+        <w:t xml:space="preserve">If you represent sexually dimorphic characters in this way, then you need to have a character called ‘Sex’ (with an uppercase ‘S’) and the possible values must be ‘male’ and ‘female’ (all lower case). This text-type character must have a ‘ControlType’ of ‘single’ specified on the characters worksheet. Users will be able to specify sex just like any other morphological character. </w:t>
+      </w:r>
+    </w:p>
+    <w:p>
+      <w:r>
+        <w:t>To understand how this all works, consider the following scenarios for the harvestman knowledge-base shown above.</w:t>
+      </w:r>
+    </w:p>
+    <w:p>
+      <w:r>
         <w:t xml:space="preserve">Scenario 1: user specifies a saddle visibility as ‘distinct’ </w:t>
       </w:r>
       <w:r>
@@ -10965,6 +10045,7 @@
         </w:numPr>
       </w:pPr>
       <w:r>
+        <w:lastRenderedPageBreak/>
         <w:t xml:space="preserve">The ‘Get unique values’ macro </w:t>
       </w:r>
       <w:r>
@@ -10980,20 +10061,11 @@
         </w:numPr>
       </w:pPr>
       <w:r>
-        <w:t>The ‘Get max and min’ macro was developed to ease the process of extracting min and maximum values for a numeric character for use with the ‘</w:t>
-      </w:r>
-      <w:proofErr w:type="spellStart"/>
-      <w:r>
-        <w:t>Params</w:t>
-      </w:r>
-      <w:proofErr w:type="spellEnd"/>
-      <w:r>
-        <w:t>’ column of the characters worksheet.</w:t>
-      </w:r>
-    </w:p>
-    <w:p>
-      <w:r>
-        <w:lastRenderedPageBreak/>
+        <w:t>The ‘Get max and min’ macro was developed to ease the process of extracting min and maximum values for a numeric character for use with the ‘Params’ column of the characters worksheet.</w:t>
+      </w:r>
+    </w:p>
+    <w:p>
+      <w:r>
         <w:t>To get the unique values for a character, select the cells from which you want to extract the values on the taxa worksheet and then go to the macros worksheet and click the ‘Get unique values’ button – the unique values are copied to the computer’s buffer and you can simply paste them anywhere you like.</w:t>
       </w:r>
       <w:r>
@@ -11008,28 +10080,7 @@
     </w:p>
     <w:p>
       <w:r>
-        <w:t>To get the minimum and maximum values for a numeric character, select the cells from which you want to extract the values on the taxa worksheet and then go to the macros worksheet and click the ‘Get max and min’ button – the min and max values are copied to the computer’s buffer (as a string – ‘</w:t>
-      </w:r>
-      <w:proofErr w:type="spellStart"/>
-      <w:r>
-        <w:t>min</w:t>
-      </w:r>
-      <w:proofErr w:type="gramStart"/>
-      <w:r>
-        <w:t>,max</w:t>
-      </w:r>
-      <w:proofErr w:type="spellEnd"/>
-      <w:proofErr w:type="gramEnd"/>
-      <w:r>
-        <w:t>,’) and you can simply paste them anywhere you like – usually to the corresponding ‘</w:t>
-      </w:r>
-      <w:proofErr w:type="spellStart"/>
-      <w:r>
-        <w:t>Params</w:t>
-      </w:r>
-      <w:proofErr w:type="spellEnd"/>
-      <w:r>
-        <w:t xml:space="preserve">’ column of the characters worksheet. (Don’t select an entire column by clicking on the header – the macro won’t work if you do that.) The macro takes care dealing with ranges specified as ‘[n1-n2]’. Special values (e.g. ‘n/a’ and ‘?’) are ignored. </w:t>
+        <w:t xml:space="preserve">To get the minimum and maximum values for a numeric character, select the cells from which you want to extract the values on the taxa worksheet and then go to the macros worksheet and click the ‘Get max and min’ button – the min and max values are copied to the computer’s buffer (as a string – ‘min,max,’) and you can simply paste them anywhere you like – usually to the corresponding ‘Params’ column of the characters worksheet. (Don’t select an entire column by clicking on the header – the macro won’t work if you do that.) The macro takes care dealing with ranges specified as ‘[n1-n2]’. Special values (e.g. ‘n/a’ and ‘?’) are ignored. </w:t>
       </w:r>
     </w:p>
     <w:p>
@@ -11060,15 +10111,7 @@
     </w:p>
     <w:p>
       <w:r>
-        <w:t>In Excel, for example, you can create as many extra worksheets as you like containing supplementary information to help you as a knowledge-</w:t>
-      </w:r>
-      <w:proofErr w:type="spellStart"/>
-      <w:r>
-        <w:t>base</w:t>
-      </w:r>
-      <w:proofErr w:type="spellEnd"/>
-      <w:r>
-        <w:t xml:space="preserve"> author. For example if you are converting an existing spreadsheet of knowledge to the framework’s format, it is convenient to copy the existing spreadsheet, as is, into extra worksheets. They won’t interfere with the framework.</w:t>
+        <w:t>In Excel, for example, you can create as many extra worksheets as you like containing supplementary information to help you as a knowledge-base author. For example if you are converting an existing spreadsheet of knowledge to the framework’s format, it is convenient to copy the existing spreadsheet, as is, into extra worksheets. They won’t interfere with the framework.</w:t>
       </w:r>
     </w:p>
     <w:p>
@@ -11188,7 +10231,7 @@
                 <w:b/>
                 <w:noProof/>
               </w:rPr>
-              <w:t>20</w:t>
+              <w:t>22</w:t>
             </w:r>
             <w:r>
               <w:rPr>
@@ -16010,7 +15053,7 @@
 </file>
 
 <file path=customXml/itemProps1.xml><?xml version="1.0" encoding="utf-8"?>
-<ds:datastoreItem xmlns:ds="http://schemas.openxmlformats.org/officeDocument/2006/customXml" ds:itemID="{A6C486CD-9122-4E70-B075-9A1C8EC602BC}">
+<ds:datastoreItem xmlns:ds="http://schemas.openxmlformats.org/officeDocument/2006/customXml" ds:itemID="{290BE134-DF4A-466C-AB08-11348789D133}">
   <ds:schemaRefs>
     <ds:schemaRef ds:uri="http://schemas.openxmlformats.org/officeDocument/2006/bibliography"/>
   </ds:schemaRefs>

</xml_diff>

<commit_message>
Numerous updates to user help documentation. Completed the coding for URL parameter reset for vis1, vis2 and vis5. Sundry other stuff.
</commit_message>
<xml_diff>
--- a/documentation/Building a knowledge-base.docx
+++ b/documentation/Building a knowledge-base.docx
@@ -2,6 +2,10 @@
 <file path=word/document.xml><?xml version="1.0" encoding="utf-8"?>
 <w:document xmlns:wpc="http://schemas.microsoft.com/office/word/2010/wordprocessingCanvas" xmlns:mc="http://schemas.openxmlformats.org/markup-compatibility/2006" xmlns:o="urn:schemas-microsoft-com:office:office" xmlns:r="http://schemas.openxmlformats.org/officeDocument/2006/relationships" xmlns:m="http://schemas.openxmlformats.org/officeDocument/2006/math" xmlns:v="urn:schemas-microsoft-com:vml" xmlns:wp14="http://schemas.microsoft.com/office/word/2010/wordprocessingDrawing" xmlns:wp="http://schemas.openxmlformats.org/drawingml/2006/wordprocessingDrawing" xmlns:w10="urn:schemas-microsoft-com:office:word" xmlns:w="http://schemas.openxmlformats.org/wordprocessingml/2006/main" xmlns:w14="http://schemas.microsoft.com/office/word/2010/wordml" xmlns:w15="http://schemas.microsoft.com/office/word/2012/wordml" xmlns:wpg="http://schemas.microsoft.com/office/word/2010/wordprocessingGroup" xmlns:wpi="http://schemas.microsoft.com/office/word/2010/wordprocessingInk" xmlns:wne="http://schemas.microsoft.com/office/word/2006/wordml" xmlns:wps="http://schemas.microsoft.com/office/word/2010/wordprocessingShape" mc:Ignorable="w14 w15 wp14">
   <w:body>
+    <w:p>
+      <w:bookmarkStart w:id="0" w:name="_GoBack"/>
+      <w:bookmarkEnd w:id="0"/>
+    </w:p>
     <w:p/>
     <w:p/>
     <w:p/>
@@ -10,7 +14,6 @@
     <w:p/>
     <w:p/>
     <w:p/>
-    <w:p/>
     <w:p>
       <w:pPr>
         <w:pStyle w:val="Title"/>
@@ -26,7 +29,15 @@
         <w:jc w:val="right"/>
       </w:pPr>
       <w:r>
-        <w:t>Documentation for the Tom.bio ID Visualisation Framework</w:t>
+        <w:t xml:space="preserve">Documentation for the </w:t>
+      </w:r>
+      <w:proofErr w:type="spellStart"/>
+      <w:r>
+        <w:t>Tom.bio</w:t>
+      </w:r>
+      <w:proofErr w:type="spellEnd"/>
+      <w:r>
+        <w:t xml:space="preserve"> ID Visualisation Framework</w:t>
       </w:r>
     </w:p>
     <w:p/>
@@ -301,7 +312,21 @@
                               <w:rPr>
                                 <w:sz w:val="16"/>
                               </w:rPr>
-                              <w:t>Tomorrow's Biodiversity Project funded by the Esmée Fairbairn Foundation</w:t>
+                              <w:t xml:space="preserve">Tomorrow's Biodiversity Project funded by the </w:t>
+                            </w:r>
+                            <w:proofErr w:type="spellStart"/>
+                            <w:r>
+                              <w:rPr>
+                                <w:sz w:val="16"/>
+                              </w:rPr>
+                              <w:t>Esmée</w:t>
+                            </w:r>
+                            <w:proofErr w:type="spellEnd"/>
+                            <w:r>
+                              <w:rPr>
+                                <w:sz w:val="16"/>
+                              </w:rPr>
+                              <w:t xml:space="preserve"> Fairbairn Foundation</w:t>
                             </w:r>
                           </w:p>
                         </w:txbxContent>
@@ -522,8 +547,8 @@
         </w:sectPr>
       </w:pPr>
     </w:p>
-    <w:bookmarkStart w:id="0" w:name="_Ref395180622" w:displacedByCustomXml="next"/>
     <w:bookmarkStart w:id="1" w:name="_Toc495589407" w:displacedByCustomXml="next"/>
+    <w:bookmarkStart w:id="2" w:name="_Ref395180622" w:displacedByCustomXml="next"/>
     <w:sdt>
       <w:sdtPr>
         <w:rPr>
@@ -549,8 +574,8 @@
           <w:r>
             <w:t>Contents</w:t>
           </w:r>
+          <w:bookmarkEnd w:id="2"/>
           <w:bookmarkEnd w:id="1"/>
-          <w:bookmarkEnd w:id="0"/>
         </w:p>
         <w:p>
           <w:pPr>
@@ -3850,12 +3875,12 @@
       <w:pPr>
         <w:pStyle w:val="Heading1"/>
       </w:pPr>
-      <w:bookmarkStart w:id="2" w:name="_Toc495589408"/>
+      <w:bookmarkStart w:id="3" w:name="_Toc495589408"/>
       <w:r>
         <w:lastRenderedPageBreak/>
         <w:t>Introduction</w:t>
       </w:r>
-      <w:bookmarkEnd w:id="2"/>
+      <w:bookmarkEnd w:id="3"/>
     </w:p>
     <w:p>
       <w:r>
@@ -3877,7 +3902,15 @@
         <w:t>s</w:t>
       </w:r>
       <w:r>
-        <w:t xml:space="preserve"> for use with the Tom.bio ID Visualisation framework (r</w:t>
+        <w:t xml:space="preserve"> for use with the </w:t>
+      </w:r>
+      <w:proofErr w:type="spellStart"/>
+      <w:r>
+        <w:t>Tom.bio</w:t>
+      </w:r>
+      <w:proofErr w:type="spellEnd"/>
+      <w:r>
+        <w:t xml:space="preserve"> ID Visualisation framework (r</w:t>
       </w:r>
       <w:r>
         <w:t>eferred to in this document</w:t>
@@ -3905,11 +3938,11 @@
       <w:pPr>
         <w:pStyle w:val="Heading1"/>
       </w:pPr>
-      <w:bookmarkStart w:id="3" w:name="_Toc495589409"/>
+      <w:bookmarkStart w:id="4" w:name="_Toc495589409"/>
       <w:r>
         <w:t>Building a knowledge-base</w:t>
       </w:r>
-      <w:bookmarkEnd w:id="3"/>
+      <w:bookmarkEnd w:id="4"/>
     </w:p>
     <w:p>
       <w:r>
@@ -4149,7 +4182,15 @@
         <w:t xml:space="preserve">biscuits </w:t>
       </w:r>
       <w:r>
-        <w:t xml:space="preserve">workbook, there is a separate worksheet for each of these. A sixth worksheet – called ‘macros’ – has a button on it which invokes a macro to save the current workbook and export each of the five worksheets – taxa, characters, values, media and config – to the CSV files that are read by the framework. This makes it easy to generate all the CSVs required by the framework at </w:t>
+        <w:t xml:space="preserve">workbook, there is a separate worksheet for each of these. A sixth worksheet – called ‘macros’ – has a button on it which invokes a macro to save the current workbook and export each of the five worksheets – taxa, characters, values, media and </w:t>
+      </w:r>
+      <w:proofErr w:type="spellStart"/>
+      <w:r>
+        <w:t>config</w:t>
+      </w:r>
+      <w:proofErr w:type="spellEnd"/>
+      <w:r>
+        <w:t xml:space="preserve"> – to the CSV files that are read by the framework. This makes it easy to generate all the CSVs required by the framework at </w:t>
       </w:r>
       <w:r>
         <w:t>the</w:t>
@@ -4177,7 +4218,15 @@
         <w:t xml:space="preserve">a </w:t>
       </w:r>
       <w:r>
-        <w:t xml:space="preserve">useful mechanism for knowledge-base authors to </w:t>
+        <w:t>useful mechanism for knowledge-</w:t>
+      </w:r>
+      <w:proofErr w:type="spellStart"/>
+      <w:r>
+        <w:t>base</w:t>
+      </w:r>
+      <w:proofErr w:type="spellEnd"/>
+      <w:r>
+        <w:t xml:space="preserve"> authors to </w:t>
       </w:r>
       <w:r>
         <w:t xml:space="preserve">provide notes on </w:t>
@@ -4274,12 +4323,12 @@
       <w:pPr>
         <w:pStyle w:val="Heading2"/>
       </w:pPr>
-      <w:bookmarkStart w:id="4" w:name="_Toc495589410"/>
+      <w:bookmarkStart w:id="5" w:name="_Toc495589410"/>
       <w:r>
         <w:lastRenderedPageBreak/>
         <w:t>The taxa worksheet</w:t>
       </w:r>
-      <w:bookmarkEnd w:id="4"/>
+      <w:bookmarkEnd w:id="5"/>
     </w:p>
     <w:p>
       <w:r>
@@ -4333,11 +4382,11 @@
       <w:pPr>
         <w:pStyle w:val="Heading3"/>
       </w:pPr>
-      <w:bookmarkStart w:id="5" w:name="_Toc495589411"/>
+      <w:bookmarkStart w:id="6" w:name="_Toc495589411"/>
       <w:r>
         <w:t>General rules for the taxa worksheet</w:t>
       </w:r>
-      <w:bookmarkEnd w:id="5"/>
+      <w:bookmarkEnd w:id="6"/>
     </w:p>
     <w:p>
       <w:r>
@@ -4427,7 +4476,15 @@
         <w:spacing w:after="160" w:line="259" w:lineRule="auto"/>
       </w:pPr>
       <w:r>
-        <w:t>The column names are not what appears to users (see section on character worksheet) so you only need to use names that are meaningful to you as the knowledge-base author.</w:t>
+        <w:t>The column names are not what appears to users (see section on character worksheet) so you only need to use names that are meaningful to you as the knowledge-</w:t>
+      </w:r>
+      <w:proofErr w:type="spellStart"/>
+      <w:r>
+        <w:t>base</w:t>
+      </w:r>
+      <w:proofErr w:type="spellEnd"/>
+      <w:r>
+        <w:t xml:space="preserve"> author.</w:t>
       </w:r>
     </w:p>
     <w:p>
@@ -4690,11 +4747,11 @@
       <w:pPr>
         <w:pStyle w:val="Heading3"/>
       </w:pPr>
-      <w:bookmarkStart w:id="6" w:name="_Toc495589412"/>
+      <w:bookmarkStart w:id="7" w:name="_Toc495589412"/>
       <w:r>
         <w:t>Text character state values</w:t>
       </w:r>
-      <w:bookmarkEnd w:id="6"/>
+      <w:bookmarkEnd w:id="7"/>
     </w:p>
     <w:p>
       <w:r>
@@ -4994,13 +5051,29 @@
         <w:t>and</w:t>
       </w:r>
       <w:r>
-        <w:t xml:space="preserve"> dark brown in a way that would match a multiple selection by the user (see section on the character worksheet for an explanation of multiple state selection). Instead you would have to specify ‘Pink and dark brown’ as the character state – the word ‘and’ would have no special meaning to the framework, but this character state would be </w:t>
+        <w:t xml:space="preserve"> dark brown in a way that would match a multiple selection by the user (see section on the character worksheet for an explanation of multiple state selection). Instead you would have to specify ‘Pink and dark </w:t>
+      </w:r>
+      <w:proofErr w:type="spellStart"/>
+      <w:r>
+        <w:t>brown’</w:t>
+      </w:r>
+      <w:proofErr w:type="spellEnd"/>
+      <w:r>
+        <w:t xml:space="preserve"> as the character state – the word ‘and’ would have no special meaning to the framework, but this character state would be </w:t>
       </w:r>
       <w:r>
         <w:t>considered by the framework to be</w:t>
       </w:r>
       <w:r>
-        <w:t xml:space="preserve"> completely different from both ‘Pink’ and ‘Dark brown’ and presented to the user as a separate possible value in its own right.</w:t>
+        <w:t xml:space="preserve"> completely different from both ‘Pink’ and ‘Dark </w:t>
+      </w:r>
+      <w:proofErr w:type="spellStart"/>
+      <w:r>
+        <w:t>brown’</w:t>
+      </w:r>
+      <w:proofErr w:type="spellEnd"/>
+      <w:r>
+        <w:t xml:space="preserve"> and presented to the user as a separate possible value in its own right.</w:t>
       </w:r>
     </w:p>
     <w:p>
@@ -5012,11 +5085,11 @@
       <w:pPr>
         <w:pStyle w:val="Heading3"/>
       </w:pPr>
-      <w:bookmarkStart w:id="7" w:name="_Toc495589413"/>
+      <w:bookmarkStart w:id="8" w:name="_Toc495589413"/>
       <w:r>
         <w:t>Numeric character state values</w:t>
       </w:r>
-      <w:bookmarkEnd w:id="7"/>
+      <w:bookmarkEnd w:id="8"/>
     </w:p>
     <w:p>
       <w:r>
@@ -5110,7 +5183,15 @@
         <w:t>a</w:t>
       </w:r>
       <w:r>
-        <w:t xml:space="preserve"> valid format. Examples from the biscuits knowledge-base include the values of the ‘Width’ and ‘Length’ characters for ‘</w:t>
+        <w:t xml:space="preserve"> valid format. Examples from the biscuits knowledge-</w:t>
+      </w:r>
+      <w:proofErr w:type="spellStart"/>
+      <w:r>
+        <w:t>base</w:t>
+      </w:r>
+      <w:proofErr w:type="spellEnd"/>
+      <w:r>
+        <w:t xml:space="preserve"> include the values of the ‘Width’ and ‘Length’ characters for ‘</w:t>
       </w:r>
       <w:r>
         <w:t>Rich's fantasy biscuit 2</w:t>
@@ -5129,11 +5210,11 @@
       <w:pPr>
         <w:pStyle w:val="Heading3"/>
       </w:pPr>
-      <w:bookmarkStart w:id="8" w:name="_Toc495589414"/>
+      <w:bookmarkStart w:id="9" w:name="_Toc495589414"/>
       <w:r>
         <w:t>Ordinal character state values</w:t>
       </w:r>
-      <w:bookmarkEnd w:id="8"/>
+      <w:bookmarkEnd w:id="9"/>
     </w:p>
     <w:p>
       <w:r>
@@ -5316,7 +5397,15 @@
         <w:t xml:space="preserve"> with numeric characters. Like text characters, values are just specified by entering their text values</w:t>
       </w:r>
       <w:r>
-        <w:t>. Alternatives can be specified by using the ‘or’ character – ‘|’ – as with text characters, but because they are ranked, it is normally better to specify an ordinal range, in a similar fashion to numeric characters. For example if you wanted to specify a hairiness range for a certain taxon, you could specify it thus: ‘[hairless-moderately hairy]’.</w:t>
+        <w:t xml:space="preserve">. Alternatives can be specified by using the ‘or’ character – ‘|’ – as with text characters, but because they are ranked, it is normally better to specify an ordinal range, in a similar fashion to numeric characters. For example if you wanted to specify a hairiness range for a certain </w:t>
+      </w:r>
+      <w:proofErr w:type="spellStart"/>
+      <w:r>
+        <w:t>taxon</w:t>
+      </w:r>
+      <w:proofErr w:type="spellEnd"/>
+      <w:r>
+        <w:t>, you could specify it thus: ‘[hairless-moderately hairy]’.</w:t>
       </w:r>
     </w:p>
     <w:p>
@@ -5328,11 +5417,11 @@
       <w:pPr>
         <w:pStyle w:val="Heading3"/>
       </w:pPr>
-      <w:bookmarkStart w:id="9" w:name="_Toc495589415"/>
+      <w:bookmarkStart w:id="10" w:name="_Toc495589415"/>
       <w:r>
         <w:t>Special character state values</w:t>
       </w:r>
-      <w:bookmarkEnd w:id="9"/>
+      <w:bookmarkEnd w:id="10"/>
     </w:p>
     <w:p>
       <w:r>
@@ -5380,7 +5469,23 @@
     </w:p>
     <w:p>
       <w:r>
-        <w:t xml:space="preserve">The first one is an empty cell, i.e. no value at all. This is allowed in a knowledge-base and is treated as a missing value. Missing values neither score for or against a taxon when matching against user input. Obviously the performance of knowledge-bases with lots of missing values is poorer than those that are well-populated, but it is imperative that visualisations can operate ‘normally’ on knowledge-bases with missing values so that knowledge-base authors can see progress as their knowledge-bases mature. </w:t>
+        <w:t xml:space="preserve">The first one is an empty cell, i.e. no value at all. This is allowed in a knowledge-base and is treated as a missing value. Missing values neither score for or against a </w:t>
+      </w:r>
+      <w:proofErr w:type="spellStart"/>
+      <w:r>
+        <w:t>taxon</w:t>
+      </w:r>
+      <w:proofErr w:type="spellEnd"/>
+      <w:r>
+        <w:t xml:space="preserve"> when matching against user input. Obviously the performance of knowledge-bases with lots of missing values is poorer than those that are well-populated, but it is imperative that visualisations can operate ‘normally’ on knowledge-bases with missing values so that knowledge-</w:t>
+      </w:r>
+      <w:proofErr w:type="spellStart"/>
+      <w:r>
+        <w:t>base</w:t>
+      </w:r>
+      <w:proofErr w:type="spellEnd"/>
+      <w:r>
+        <w:t xml:space="preserve"> authors can see progress as their knowledge-bases mature. </w:t>
       </w:r>
     </w:p>
     <w:p>
@@ -5460,7 +5565,15 @@
         <w:t>s</w:t>
       </w:r>
       <w:r>
-        <w:t xml:space="preserve"> missing data and is treated in exactly the same way as an empty cell by the framework. However it can be used by the knowledge-base author as a marker in the knowledge-base</w:t>
+        <w:t xml:space="preserve"> missing data and is treated in exactly the same way as an empty cell by the framework. However it can be used by the knowledge-</w:t>
+      </w:r>
+      <w:proofErr w:type="spellStart"/>
+      <w:r>
+        <w:t>base</w:t>
+      </w:r>
+      <w:proofErr w:type="spellEnd"/>
+      <w:r>
+        <w:t xml:space="preserve"> author as a marker in the knowledge-base</w:t>
       </w:r>
       <w:r>
         <w:t>, for instance as a</w:t>
@@ -5490,24 +5603,56 @@
     </w:p>
     <w:p>
       <w:r>
-        <w:t>The final one – ‘n/a’ – represents ‘not applicable’. This should be used for characters that are not applicable for a given taxon. For example in the biscuits knowledge-base the value ‘n/a’ is used for the character ‘FillingColour’ for those taxa that have a value of ‘single’ f</w:t>
-      </w:r>
-      <w:r>
-        <w:t xml:space="preserve">or the character ‘SingleDouble’, indicating </w:t>
-      </w:r>
-      <w:r>
-        <w:t>that they do not have fillings. If the user specifies a value for the character ‘FillingColour’ then those taxa with a value of ‘n/a’ will score negatively for that character.</w:t>
+        <w:t>The final one – ‘n/a’ – represents ‘not applicable’. This should be used for characters that are not applicable for a given taxon. For example in the biscuits knowledge-</w:t>
+      </w:r>
+      <w:proofErr w:type="spellStart"/>
+      <w:r>
+        <w:t>base</w:t>
+      </w:r>
+      <w:proofErr w:type="spellEnd"/>
+      <w:r>
+        <w:t xml:space="preserve"> the value ‘n/a’ is used for the character ‘</w:t>
+      </w:r>
+      <w:proofErr w:type="spellStart"/>
+      <w:r>
+        <w:t>FillingColour</w:t>
+      </w:r>
+      <w:proofErr w:type="spellEnd"/>
+      <w:r>
+        <w:t>’ for those taxa that have a value of ‘single’ f</w:t>
+      </w:r>
+      <w:r>
+        <w:t>or the character ‘</w:t>
+      </w:r>
+      <w:proofErr w:type="spellStart"/>
+      <w:r>
+        <w:t>SingleDouble</w:t>
+      </w:r>
+      <w:proofErr w:type="spellEnd"/>
+      <w:r>
+        <w:t xml:space="preserve">’, indicating </w:t>
+      </w:r>
+      <w:r>
+        <w:t>that they do not have fillings. If the user specifies a value for the character ‘</w:t>
+      </w:r>
+      <w:proofErr w:type="spellStart"/>
+      <w:r>
+        <w:t>FillingColour</w:t>
+      </w:r>
+      <w:proofErr w:type="spellEnd"/>
+      <w:r>
+        <w:t>’ then those taxa with a value of ‘n/a’ will score negatively for that character.</w:t>
       </w:r>
     </w:p>
     <w:p>
       <w:pPr>
         <w:pStyle w:val="Heading3"/>
       </w:pPr>
-      <w:bookmarkStart w:id="10" w:name="_Toc495589416"/>
+      <w:bookmarkStart w:id="11" w:name="_Toc495589416"/>
       <w:r>
         <w:t>Describing taxonomy in a knowledge-base</w:t>
       </w:r>
-      <w:bookmarkEnd w:id="10"/>
+      <w:bookmarkEnd w:id="11"/>
     </w:p>
     <w:p>
       <w:r>
@@ -5599,11 +5744,11 @@
       <w:pPr>
         <w:pStyle w:val="Heading2"/>
       </w:pPr>
-      <w:bookmarkStart w:id="11" w:name="_Toc495589417"/>
+      <w:bookmarkStart w:id="12" w:name="_Toc495589417"/>
       <w:r>
         <w:t>The characters worksheet</w:t>
       </w:r>
-      <w:bookmarkEnd w:id="11"/>
+      <w:bookmarkEnd w:id="12"/>
     </w:p>
     <w:p>
       <w:r>
@@ -5668,12 +5813,12 @@
       <w:pPr>
         <w:pStyle w:val="Heading3"/>
       </w:pPr>
-      <w:bookmarkStart w:id="12" w:name="_Toc495589418"/>
+      <w:bookmarkStart w:id="13" w:name="_Toc495589418"/>
       <w:r>
         <w:lastRenderedPageBreak/>
         <w:t>The Group column</w:t>
       </w:r>
-      <w:bookmarkEnd w:id="12"/>
+      <w:bookmarkEnd w:id="13"/>
     </w:p>
     <w:p>
       <w:r>
@@ -5853,11 +5998,11 @@
       <w:pPr>
         <w:pStyle w:val="Heading3"/>
       </w:pPr>
-      <w:bookmarkStart w:id="13" w:name="_Toc495589419"/>
+      <w:bookmarkStart w:id="14" w:name="_Toc495589419"/>
       <w:r>
         <w:t>The Label column</w:t>
       </w:r>
-      <w:bookmarkEnd w:id="13"/>
+      <w:bookmarkEnd w:id="14"/>
     </w:p>
     <w:p>
       <w:r>
@@ -5948,20 +6093,36 @@
         <w:t>’</w:t>
       </w:r>
       <w:r>
-        <w:t xml:space="preserve"> column of the character worksheet) is short and succinct and convenient for you as a knowledge-base author, it may not be that meaningful to a user of the visualisations. So in the ‘Label’ column you indicate the text that will appear to a user in place of the character name used in the knowledge-base. If you like, you can frame these labels as short questions – as in the example for the decoration characters in the biscuits knowledge-base. Alternatively you can use something simpler and leave the questions for the next column we will discuss – the ‘Help’ column.</w:t>
+        <w:t xml:space="preserve"> column of the character worksheet) is short and succinct and convenient for you as a knowledge-</w:t>
+      </w:r>
+      <w:proofErr w:type="spellStart"/>
+      <w:r>
+        <w:t>base</w:t>
+      </w:r>
+      <w:proofErr w:type="spellEnd"/>
+      <w:r>
+        <w:t xml:space="preserve"> author, it may not be that meaningful to a user of the visualisations. So in the ‘Label’ column you indicate the text that will appear to a user in place of the character name used in the knowledge-base. If you like, you can frame these labels as short questions – as in the example for the decoration characters in the biscuits knowledge-base. Alternatively you can use something simpler and leave the questions for the next column we will discuss – the ‘Help’ column.</w:t>
       </w:r>
     </w:p>
     <w:p>
       <w:pPr>
         <w:pStyle w:val="Heading3"/>
       </w:pPr>
-      <w:bookmarkStart w:id="14" w:name="_Toc495589420"/>
+      <w:bookmarkStart w:id="15" w:name="_Toc495589420"/>
       <w:r>
         <w:lastRenderedPageBreak/>
         <w:t xml:space="preserve">The Help </w:t>
       </w:r>
       <w:r>
-        <w:t xml:space="preserve">and HelpShort </w:t>
+        <w:t xml:space="preserve">and </w:t>
+      </w:r>
+      <w:proofErr w:type="spellStart"/>
+      <w:r>
+        <w:t>HelpShort</w:t>
+      </w:r>
+      <w:proofErr w:type="spellEnd"/>
+      <w:r>
+        <w:t xml:space="preserve"> </w:t>
       </w:r>
       <w:r>
         <w:t>column</w:t>
@@ -5969,7 +6130,7 @@
       <w:r>
         <w:t>s</w:t>
       </w:r>
-      <w:bookmarkEnd w:id="14"/>
+      <w:bookmarkEnd w:id="15"/>
     </w:p>
     <w:p>
       <w:r>
@@ -6100,7 +6261,15 @@
     </w:p>
     <w:p>
       <w:r>
-        <w:t>But help on a character is also displayed to a user in a tooltip as they move the mouse over the label for the character. The text displayed will be that in the ‘Help’ column, but if you want a shorter version for the tooltip help, then put that in the ‘HelpShort’ column and that will be used instead.</w:t>
+        <w:t>But help on a character is also displayed to a user in a tooltip as they move the mouse over the label for the character. The text displayed will be that in the ‘Help’ column, but if you want a shorter version for the tooltip help, then put that in the ‘</w:t>
+      </w:r>
+      <w:proofErr w:type="spellStart"/>
+      <w:r>
+        <w:t>HelpShort</w:t>
+      </w:r>
+      <w:proofErr w:type="spellEnd"/>
+      <w:r>
+        <w:t>’ column and that will be used instead.</w:t>
       </w:r>
     </w:p>
     <w:p>
@@ -6112,11 +6281,11 @@
       <w:pPr>
         <w:pStyle w:val="Heading3"/>
       </w:pPr>
-      <w:bookmarkStart w:id="15" w:name="_Toc495589421"/>
+      <w:bookmarkStart w:id="16" w:name="_Toc495589421"/>
       <w:r>
         <w:t>The Status column</w:t>
       </w:r>
-      <w:bookmarkEnd w:id="15"/>
+      <w:bookmarkEnd w:id="16"/>
     </w:p>
     <w:p>
       <w:r>
@@ -6411,7 +6580,31 @@
         <w:t>of ‘display’.</w:t>
       </w:r>
       <w:r>
-        <w:t xml:space="preserve"> In the biscuits knowledge-base, the ‘TopTen’ character is specified with a status of ‘display’, so it does not appear in the state input controls, but users can see its value elsewhere in the visualisations, for example when clicking on a taxon name in either of the two multi-access key visualisations. Doing this invokes a dialog showing the knowledge-base values for the taxon </w:t>
+        <w:t xml:space="preserve"> In the biscuits knowledge-base, the ‘</w:t>
+      </w:r>
+      <w:proofErr w:type="spellStart"/>
+      <w:r>
+        <w:t>TopTen</w:t>
+      </w:r>
+      <w:proofErr w:type="spellEnd"/>
+      <w:r>
+        <w:t xml:space="preserve">’ character is specified with a status of ‘display’, so it does not appear in the state input controls, but users can see its value elsewhere in the visualisations, for example when clicking on a </w:t>
+      </w:r>
+      <w:proofErr w:type="spellStart"/>
+      <w:r>
+        <w:t>taxon</w:t>
+      </w:r>
+      <w:proofErr w:type="spellEnd"/>
+      <w:r>
+        <w:t xml:space="preserve"> name in either of the two multi-access key visualisations. Doing this invokes a dialog showing the knowledge-</w:t>
+      </w:r>
+      <w:proofErr w:type="spellStart"/>
+      <w:r>
+        <w:t>base</w:t>
+      </w:r>
+      <w:proofErr w:type="spellEnd"/>
+      <w:r>
+        <w:t xml:space="preserve"> values for the taxon </w:t>
       </w:r>
       <w:r>
         <w:lastRenderedPageBreak/>
@@ -6422,11 +6615,19 @@
       <w:pPr>
         <w:pStyle w:val="Heading3"/>
       </w:pPr>
-      <w:bookmarkStart w:id="16" w:name="_Toc495589422"/>
-      <w:r>
-        <w:t>The ValueType column</w:t>
-      </w:r>
-      <w:bookmarkEnd w:id="16"/>
+      <w:bookmarkStart w:id="17" w:name="_Toc495589422"/>
+      <w:r>
+        <w:t xml:space="preserve">The </w:t>
+      </w:r>
+      <w:proofErr w:type="spellStart"/>
+      <w:r>
+        <w:t>ValueType</w:t>
+      </w:r>
+      <w:proofErr w:type="spellEnd"/>
+      <w:r>
+        <w:t xml:space="preserve"> column</w:t>
+      </w:r>
+      <w:bookmarkEnd w:id="17"/>
     </w:p>
     <w:p>
       <w:r>
@@ -6497,7 +6698,15 @@
         <w:t xml:space="preserve">Under </w:t>
       </w:r>
       <w:r>
-        <w:t>the ‘ValueType’ column</w:t>
+        <w:t>the ‘</w:t>
+      </w:r>
+      <w:proofErr w:type="spellStart"/>
+      <w:r>
+        <w:t>ValueType</w:t>
+      </w:r>
+      <w:proofErr w:type="spellEnd"/>
+      <w:r>
+        <w:t>’ column</w:t>
       </w:r>
       <w:r>
         <w:t xml:space="preserve"> you specify the data type of the character. In the section on the taxa worksheet we noted that there were </w:t>
@@ -6518,27 +6727,115 @@
         <w:t>ordinal</w:t>
       </w:r>
       <w:r>
-        <w:t xml:space="preserve"> – these are indicated in the ‘ValueType’ column simply by entering the words, ‘text’, ‘numeric’ and ‘ordinal’ respectively.</w:t>
-      </w:r>
-    </w:p>
-    <w:p>
-      <w:r>
-        <w:t xml:space="preserve">But there is a special class of ordinal values – circular ordinals – that we need to think about. Consider an ordinal character that whose values could take the name of any month of the year. This could be a ‘peak emergence’ character or something like that. You can see why it would be specified as ordinal – if the user specifies a value of ‘june’, then taxa with the values ‘may’ and ‘july’ should score equally and both would be a closer match than taxa with values of ‘april’ </w:t>
+        <w:t xml:space="preserve"> – these are indicated in the ‘</w:t>
+      </w:r>
+      <w:proofErr w:type="spellStart"/>
+      <w:r>
+        <w:t>ValueType</w:t>
+      </w:r>
+      <w:proofErr w:type="spellEnd"/>
+      <w:r>
+        <w:t>’ column simply by entering the words, ‘text’, ‘numeric’ and ‘ordinal’ respectively.</w:t>
+      </w:r>
+    </w:p>
+    <w:p>
+      <w:r>
+        <w:t>But there is a special class of ordinal values – circular ordinals – that we need to think about. Consider an ordinal character that whose values could take the name of any month of the year. This could be a ‘peak emergence’ character or something like that. You can see why it would be specified as ordinal – if the user specifies a value of ‘</w:t>
+      </w:r>
+      <w:proofErr w:type="spellStart"/>
+      <w:r>
+        <w:t>june</w:t>
+      </w:r>
+      <w:proofErr w:type="spellEnd"/>
+      <w:r>
+        <w:t>’, then taxa with the values ‘may’ and ‘</w:t>
+      </w:r>
+      <w:proofErr w:type="spellStart"/>
+      <w:r>
+        <w:t>july</w:t>
+      </w:r>
+      <w:proofErr w:type="spellEnd"/>
+      <w:r>
+        <w:t>’ should score equally and both would be a closer match than taxa with values of ‘</w:t>
+      </w:r>
+      <w:proofErr w:type="spellStart"/>
+      <w:r>
+        <w:t>april</w:t>
+      </w:r>
+      <w:proofErr w:type="spellEnd"/>
+      <w:r>
+        <w:t xml:space="preserve">’ </w:t>
       </w:r>
       <w:r>
         <w:t>or</w:t>
       </w:r>
       <w:r>
-        <w:t xml:space="preserve"> ‘august’. But what if the user specified a value of ‘december’? Taxa with values of ‘november’ would score a close match, but those with a value of ‘january’ would score a low match because </w:t>
+        <w:t xml:space="preserve"> ‘august’. But what if the user specified a value of ‘</w:t>
+      </w:r>
+      <w:proofErr w:type="spellStart"/>
+      <w:r>
+        <w:t>december</w:t>
+      </w:r>
+      <w:proofErr w:type="spellEnd"/>
+      <w:r>
+        <w:t>’? Taxa with values of ‘</w:t>
+      </w:r>
+      <w:proofErr w:type="spellStart"/>
+      <w:r>
+        <w:t>november</w:t>
+      </w:r>
+      <w:proofErr w:type="spellEnd"/>
+      <w:r>
+        <w:t>’ would score a close match, but those with a value of ‘</w:t>
+      </w:r>
+      <w:proofErr w:type="spellStart"/>
+      <w:r>
+        <w:t>january</w:t>
+      </w:r>
+      <w:proofErr w:type="spellEnd"/>
+      <w:r>
+        <w:t xml:space="preserve">’ would score a low match because </w:t>
       </w:r>
       <w:r>
         <w:t>that’s</w:t>
       </w:r>
       <w:r>
-        <w:t xml:space="preserve"> at the other end of the ordinal scale. To account for situations like these, you can specify a ‘ValueType’ of ‘ordinalCircular’. This effectively joins the two extremities of the ordinal range to each other –</w:t>
-      </w:r>
-      <w:r>
-        <w:t xml:space="preserve"> i.e. a ‘circular ordinal’ – and in this case, taxa with a value of ‘january’ would score the same as those with a value of ‘november’.</w:t>
+        <w:t xml:space="preserve"> at the other end of the ordinal scale. To account for situations like these, you can specify a ‘</w:t>
+      </w:r>
+      <w:proofErr w:type="spellStart"/>
+      <w:r>
+        <w:t>ValueType</w:t>
+      </w:r>
+      <w:proofErr w:type="spellEnd"/>
+      <w:r>
+        <w:t>’ of ‘</w:t>
+      </w:r>
+      <w:proofErr w:type="spellStart"/>
+      <w:r>
+        <w:t>ordinalCircular</w:t>
+      </w:r>
+      <w:proofErr w:type="spellEnd"/>
+      <w:r>
+        <w:t>’. This effectively joins the two extremities of the ordinal range to each other –</w:t>
+      </w:r>
+      <w:r>
+        <w:t xml:space="preserve"> i.e. a ‘circular ordinal’ – and in this case, taxa with a value of ‘</w:t>
+      </w:r>
+      <w:proofErr w:type="spellStart"/>
+      <w:r>
+        <w:t>january</w:t>
+      </w:r>
+      <w:proofErr w:type="spellEnd"/>
+      <w:r>
+        <w:t>’ would score the same as those with a value of ‘</w:t>
+      </w:r>
+      <w:proofErr w:type="spellStart"/>
+      <w:r>
+        <w:t>november</w:t>
+      </w:r>
+      <w:proofErr w:type="spellEnd"/>
+      <w:r>
+        <w:t>’.</w:t>
       </w:r>
     </w:p>
     <w:p>
@@ -6550,7 +6847,7 @@
       <w:pPr>
         <w:pStyle w:val="Heading3"/>
       </w:pPr>
-      <w:bookmarkStart w:id="17" w:name="_Toc495589423"/>
+      <w:bookmarkStart w:id="18" w:name="_Toc495589423"/>
       <w:r>
         <w:rPr>
           <w:noProof/>
@@ -6621,13 +6918,37 @@
         </w:drawing>
       </w:r>
       <w:r>
-        <w:t>The ControlType and Params columns</w:t>
-      </w:r>
-      <w:bookmarkEnd w:id="17"/>
-    </w:p>
-    <w:p>
-      <w:r>
-        <w:t xml:space="preserve">The ‘ControlType’ </w:t>
+        <w:t xml:space="preserve">The </w:t>
+      </w:r>
+      <w:proofErr w:type="spellStart"/>
+      <w:r>
+        <w:t>ControlType</w:t>
+      </w:r>
+      <w:proofErr w:type="spellEnd"/>
+      <w:r>
+        <w:t xml:space="preserve"> and </w:t>
+      </w:r>
+      <w:proofErr w:type="spellStart"/>
+      <w:r>
+        <w:t>Params</w:t>
+      </w:r>
+      <w:proofErr w:type="spellEnd"/>
+      <w:r>
+        <w:t xml:space="preserve"> columns</w:t>
+      </w:r>
+      <w:bookmarkEnd w:id="18"/>
+    </w:p>
+    <w:p>
+      <w:r>
+        <w:t>The ‘</w:t>
+      </w:r>
+      <w:proofErr w:type="spellStart"/>
+      <w:r>
+        <w:t>ControlType</w:t>
+      </w:r>
+      <w:proofErr w:type="spellEnd"/>
+      <w:r>
+        <w:t xml:space="preserve">’ </w:t>
       </w:r>
       <w:r>
         <w:t>column is used to specify the type of input control used by the character state input controls on the visualisations. C</w:t>
@@ -6636,14 +6957,40 @@
         <w:t xml:space="preserve">urrently this can only accept </w:t>
       </w:r>
       <w:r>
-        <w:t>one value – ‘spin’ – for characters with a ‘ValueType’ of ‘numeric’. So any character with a ‘ValueType’ of ‘numeric’ must also have a ‘ControlType’ of ‘spin’. This creates a ‘spin’ input control like that shown on the right. For each spin control you specify, you also need to provide a value in the ‘</w:t>
-      </w:r>
+        <w:t>one value – ‘spin’ – for characters with a ‘</w:t>
+      </w:r>
+      <w:proofErr w:type="spellStart"/>
+      <w:r>
+        <w:t>ValueType</w:t>
+      </w:r>
+      <w:proofErr w:type="spellEnd"/>
+      <w:r>
+        <w:t>’ of ‘numeric’. So any character with a ‘</w:t>
+      </w:r>
+      <w:proofErr w:type="spellStart"/>
+      <w:r>
+        <w:t>ValueType</w:t>
+      </w:r>
+      <w:proofErr w:type="spellEnd"/>
+      <w:r>
+        <w:t>’ of ‘numeric’ must also have a ‘</w:t>
+      </w:r>
+      <w:proofErr w:type="spellStart"/>
+      <w:r>
+        <w:t>ControlType</w:t>
+      </w:r>
+      <w:proofErr w:type="spellEnd"/>
+      <w:r>
+        <w:t>’ of ‘spin’. This creates a ‘spin’ input control like that shown on the right. For each spin control you specify, you also need to provide a value in the ‘</w:t>
+      </w:r>
+      <w:proofErr w:type="spellStart"/>
       <w:r>
         <w:rPr>
           <w:b/>
         </w:rPr>
         <w:t>Params</w:t>
       </w:r>
+      <w:proofErr w:type="spellEnd"/>
       <w:r>
         <w:t xml:space="preserve">’ column to indicate the minimum and maximum values that the spinner will travel between when you use the up and down arrows and an increment value that indicates how much the value </w:t>
       </w:r>
@@ -6656,7 +7003,55 @@
     </w:p>
     <w:p>
       <w:r>
-        <w:t>The params value is specified in the form ‘min,max,incr’ – with no spaces. So the value for the character ‘Width’ in the biscuits knowledge-base – ‘1,100,1’ – indicates that the control will spin between the values of 1 and 100 and increase/decrease by a value of 1. Note that fractional values are permissible for any of these values, e.g. ‘5.0,15.0, 0.25’. Currently, this is the only use of the ‘Params’ column.</w:t>
+        <w:t xml:space="preserve">The </w:t>
+      </w:r>
+      <w:proofErr w:type="spellStart"/>
+      <w:r>
+        <w:t>params</w:t>
+      </w:r>
+      <w:proofErr w:type="spellEnd"/>
+      <w:r>
+        <w:t xml:space="preserve"> value is specified in the form ‘</w:t>
+      </w:r>
+      <w:proofErr w:type="spellStart"/>
+      <w:r>
+        <w:t>min</w:t>
+      </w:r>
+      <w:proofErr w:type="gramStart"/>
+      <w:r>
+        <w:t>,max,incr</w:t>
+      </w:r>
+      <w:proofErr w:type="spellEnd"/>
+      <w:r>
+        <w:t>’</w:t>
+      </w:r>
+      <w:proofErr w:type="gramEnd"/>
+      <w:r>
+        <w:t xml:space="preserve"> – with no spaces. So the value for the character ‘Width’ in the biscuits knowledge-base – ‘1</w:t>
+      </w:r>
+      <w:proofErr w:type="gramStart"/>
+      <w:r>
+        <w:t>,100,1’</w:t>
+      </w:r>
+      <w:proofErr w:type="gramEnd"/>
+      <w:r>
+        <w:t xml:space="preserve"> – indicates that the control will spin between the values of 1 and 100 and increase/decrease by a value of 1. Note that fractional values are permissible for any of these values, e.g. ‘5.0</w:t>
+      </w:r>
+      <w:proofErr w:type="gramStart"/>
+      <w:r>
+        <w:t>,15.0</w:t>
+      </w:r>
+      <w:proofErr w:type="gramEnd"/>
+      <w:r>
+        <w:t>, 0.25’. Currently, this is the only use of the ‘</w:t>
+      </w:r>
+      <w:proofErr w:type="spellStart"/>
+      <w:r>
+        <w:t>Params</w:t>
+      </w:r>
+      <w:proofErr w:type="spellEnd"/>
+      <w:r>
+        <w:t>’ column.</w:t>
       </w:r>
     </w:p>
     <w:p>
@@ -6726,15 +7121,47 @@
         <w:t xml:space="preserve"> </w:t>
       </w:r>
       <w:r>
-        <w:t>The ‘ControlType’</w:t>
-      </w:r>
-      <w:r>
-        <w:t xml:space="preserve"> column can accept one of two values – ‘single’ or ‘multi’ – for characters with a ‘ValueType’ of ‘text’ or ‘ordinal’. Both ‘single’ and ‘multi’ control types are drop-down lists from which the user can select the appropriate value. The difference between them is that for ‘single’ controls, only one value can be specified at once whilst for ‘multi’ controls, more than one value can be specified. The illustration on the right shows the ‘multi’ type control specified in the biscuits knowledge-base for the character ‘BiscuitColour’. </w:t>
-      </w:r>
-    </w:p>
-    <w:p>
-      <w:r>
-        <w:t xml:space="preserve">Normally it is best to specify ‘single’ for ‘ControlType’ – it makes for a clearer specification of knowledge and more transparent working of the visualisations. But it can be handy to allow the user to ‘hedge their bets’ for text characters that are particularly variable or subjective such as colour. </w:t>
+        <w:t>The ‘</w:t>
+      </w:r>
+      <w:proofErr w:type="spellStart"/>
+      <w:r>
+        <w:t>ControlType</w:t>
+      </w:r>
+      <w:proofErr w:type="spellEnd"/>
+      <w:r>
+        <w:t>’</w:t>
+      </w:r>
+      <w:r>
+        <w:t xml:space="preserve"> column can accept one of two values – ‘single’ or ‘multi’ – for characters with a ‘</w:t>
+      </w:r>
+      <w:proofErr w:type="spellStart"/>
+      <w:r>
+        <w:t>ValueType</w:t>
+      </w:r>
+      <w:proofErr w:type="spellEnd"/>
+      <w:r>
+        <w:t>’ of ‘text’ or ‘ordinal’. Both ‘single’ and ‘multi’ control types are drop-down lists from which the user can select the appropriate value. The difference between them is that for ‘single’ controls, only one value can be specified at once whilst for ‘multi’ controls, more than one value can be specified. The illustration on the right shows the ‘multi’ type control specified in the biscuits knowledge-base for the character ‘</w:t>
+      </w:r>
+      <w:proofErr w:type="spellStart"/>
+      <w:r>
+        <w:t>BiscuitColour</w:t>
+      </w:r>
+      <w:proofErr w:type="spellEnd"/>
+      <w:r>
+        <w:t xml:space="preserve">’. </w:t>
+      </w:r>
+    </w:p>
+    <w:p>
+      <w:r>
+        <w:t>Normally it is best to specify ‘single’ for ‘</w:t>
+      </w:r>
+      <w:proofErr w:type="spellStart"/>
+      <w:r>
+        <w:t>ControlType</w:t>
+      </w:r>
+      <w:proofErr w:type="spellEnd"/>
+      <w:r>
+        <w:t xml:space="preserve">’ – it makes for a clearer specification of knowledge and more transparent working of the visualisations. But it can be handy to allow the user to ‘hedge their bets’ for text characters that are particularly variable or subjective such as colour. </w:t>
       </w:r>
       <w:r>
         <w:rPr>
@@ -6755,11 +7182,11 @@
       <w:pPr>
         <w:pStyle w:val="Heading3"/>
       </w:pPr>
-      <w:bookmarkStart w:id="18" w:name="_Toc495589424"/>
+      <w:bookmarkStart w:id="19" w:name="_Toc495589424"/>
       <w:r>
         <w:t>The Weight column</w:t>
       </w:r>
-      <w:bookmarkEnd w:id="18"/>
+      <w:bookmarkEnd w:id="19"/>
     </w:p>
     <w:p>
       <w:r>
@@ -6863,25 +7290,41 @@
     </w:p>
     <w:p>
       <w:r>
-        <w:t>Your most reliable characters should be given a weighting of 10 and the weighting of all the others specified relative to this. In the biscuits knowledge-base, the characters with a weighting of 10 are ‘Shape’, ‘SingleDouble’ and ‘Words’ – all characters with are not variable and very unlikely to be misinterpreted by a user. (There’s a good argument for giving the ‘Width’ and ‘Length’ characters of the biscuits a ‘Weight’ of 10 since they are likely to vary very little, however it is considered that a user is as likely to estimate these values as measure them, so they have been given a lower weighting.)</w:t>
+        <w:t>Your most reliable characters should be given a weighting of 10 and the weighting of all the others specified relative to this. In the biscuits knowledge-base, the characters with a weighting of 10 are ‘Shape’, ‘</w:t>
+      </w:r>
+      <w:proofErr w:type="spellStart"/>
+      <w:r>
+        <w:t>SingleDouble</w:t>
+      </w:r>
+      <w:proofErr w:type="spellEnd"/>
+      <w:r>
+        <w:t>’ and ‘Words’ – all characters with are not variable and very unlikely to be misinterpreted by a user. (There’s a good argument for giving the ‘Width’ and ‘Length’ characters of the biscuits a ‘Weight’ of 10 since they are likely to vary very little, however it is considered that a user is as likely to estimate these values as measure them, so they have been given a lower weighting.)</w:t>
       </w:r>
     </w:p>
     <w:p>
       <w:pPr>
         <w:pStyle w:val="Heading3"/>
       </w:pPr>
-      <w:bookmarkStart w:id="19" w:name="_Toc495589425"/>
+      <w:bookmarkStart w:id="20" w:name="_Toc495589425"/>
       <w:r>
         <w:t>The Strictness column</w:t>
       </w:r>
-      <w:bookmarkEnd w:id="19"/>
+      <w:bookmarkEnd w:id="20"/>
     </w:p>
     <w:p>
       <w:r>
         <w:t>The ‘Strictness’ column is only relevant for characters with a</w:t>
       </w:r>
       <w:r>
-        <w:t xml:space="preserve"> ‘ValueType’</w:t>
+        <w:t xml:space="preserve"> ‘</w:t>
+      </w:r>
+      <w:proofErr w:type="spellStart"/>
+      <w:r>
+        <w:t>ValueType</w:t>
+      </w:r>
+      <w:proofErr w:type="spellEnd"/>
+      <w:r>
+        <w:t>’</w:t>
       </w:r>
       <w:r>
         <w:t xml:space="preserve"> of ‘numeric’, </w:t>
@@ -6890,7 +7333,15 @@
         <w:t>‘ordinal’</w:t>
       </w:r>
       <w:r>
-        <w:t xml:space="preserve"> or ‘ordinalCircular’</w:t>
+        <w:t xml:space="preserve"> or ‘</w:t>
+      </w:r>
+      <w:proofErr w:type="spellStart"/>
+      <w:r>
+        <w:t>ordinalCircular</w:t>
+      </w:r>
+      <w:proofErr w:type="spellEnd"/>
+      <w:r>
+        <w:t>’</w:t>
       </w:r>
       <w:r>
         <w:t>. You can use it to specify how much latitude to give to user-specified values that are not exact matches for a tax</w:t>
@@ -6899,7 +7350,15 @@
         <w:t>on</w:t>
       </w:r>
       <w:r>
-        <w:t xml:space="preserve"> but are relatively close. A strictness value of 10 – the strictest value – requires an exact match between character values specified by the user and those recorded in the knowledge-base for a taxon to score any sort of match for that character. But </w:t>
+        <w:t xml:space="preserve"> but are relatively close. A strictness value of 10 – the strictest value – requires an exact match between character values specified by the user and those recorded in the knowledge-base for a </w:t>
+      </w:r>
+      <w:proofErr w:type="spellStart"/>
+      <w:r>
+        <w:t>taxon</w:t>
+      </w:r>
+      <w:proofErr w:type="spellEnd"/>
+      <w:r>
+        <w:t xml:space="preserve"> to score any sort of match for that character. But </w:t>
       </w:r>
       <w:r>
         <w:t xml:space="preserve">with </w:t>
@@ -6985,7 +7444,39 @@
         </w:drawing>
       </w:r>
       <w:r>
-        <w:t xml:space="preserve">Imagine a character ‘BodyLength’ in a knowledge-base for Harvestemen (Opiliones). Suppose that you could populate this field from the literature, but the best data at your disposal was an average body length. You don’t have the information required to specify a ‘normal’ range for the species, so you just use the average body length. Say for species A this was 5.5 mm and for species B 11.0 mm. If you </w:t>
+        <w:t>Imagine a character ‘</w:t>
+      </w:r>
+      <w:proofErr w:type="spellStart"/>
+      <w:r>
+        <w:t>BodyLength</w:t>
+      </w:r>
+      <w:proofErr w:type="spellEnd"/>
+      <w:r>
+        <w:t xml:space="preserve">’ in a knowledge-base for </w:t>
+      </w:r>
+      <w:proofErr w:type="spellStart"/>
+      <w:r>
+        <w:t>Harvestemen</w:t>
+      </w:r>
+      <w:proofErr w:type="spellEnd"/>
+      <w:r>
+        <w:t xml:space="preserve"> (</w:t>
+      </w:r>
+      <w:proofErr w:type="spellStart"/>
+      <w:r>
+        <w:t>Opiliones</w:t>
+      </w:r>
+      <w:proofErr w:type="spellEnd"/>
+      <w:r>
+        <w:t xml:space="preserve">). Suppose that you could populate this field from the literature, but the best data at your disposal was an average body length. You don’t have the information required to specify a ‘normal’ range for the species, so you just use the average body length. Say for species </w:t>
+      </w:r>
+      <w:proofErr w:type="gramStart"/>
+      <w:r>
+        <w:t>A</w:t>
+      </w:r>
+      <w:proofErr w:type="gramEnd"/>
+      <w:r>
+        <w:t xml:space="preserve"> this was 5.5 mm and for species B 11.0 mm. If you </w:t>
       </w:r>
       <w:r>
         <w:lastRenderedPageBreak/>
@@ -7006,7 +7497,15 @@
     </w:p>
     <w:p>
       <w:r>
-        <w:t xml:space="preserve">Similarly, for the ordinal character ‘ChocTaste’ in the biscuit knowledge-base, a user specified value of ‘very’ would only score a perfect match for taxa with a value of ‘very’. And if the ‘Strictness’ value for this character was 10, then those taxa with a value of ‘moderate’ would score nothing – just like those with a value of ‘none’. But with a ‘Strictness’ value of </w:t>
+        <w:t>Similarly, for the ordinal character ‘</w:t>
+      </w:r>
+      <w:proofErr w:type="spellStart"/>
+      <w:r>
+        <w:t>ChocTaste</w:t>
+      </w:r>
+      <w:proofErr w:type="spellEnd"/>
+      <w:r>
+        <w:t xml:space="preserve">’ in the biscuit knowledge-base, a user specified value of ‘very’ would only score a perfect match for taxa with a value of ‘very’. And if the ‘Strictness’ value for this character was 10, then those taxa with a value of ‘moderate’ would score nothing – just like those with a value of ‘none’. But with a ‘Strictness’ value of </w:t>
       </w:r>
       <w:r>
         <w:t>0</w:t>
@@ -7074,13 +7573,37 @@
     </w:p>
     <w:p>
       <w:r>
-        <w:t>The illustration above of the ‘two-column key’ visualisation working on the biscuits knowled</w:t>
-      </w:r>
-      <w:r>
-        <w:t>ge-base shows how each taxon (b</w:t>
-      </w:r>
-      <w:r>
-        <w:t xml:space="preserve">iscuit) is scored when a single character – ‘ChocTaste’ – is specified by the user as ‘strong’ (the value ‘strong’ has been translated to ‘A strong chocolate taste’ – see the section on the values worksheet for an explanation of that). </w:t>
+        <w:t xml:space="preserve">The illustration above of the ‘two-column </w:t>
+      </w:r>
+      <w:proofErr w:type="spellStart"/>
+      <w:r>
+        <w:t>key’</w:t>
+      </w:r>
+      <w:proofErr w:type="spellEnd"/>
+      <w:r>
+        <w:t xml:space="preserve"> visualisation working on the biscuits knowled</w:t>
+      </w:r>
+      <w:r>
+        <w:t>ge-</w:t>
+      </w:r>
+      <w:proofErr w:type="spellStart"/>
+      <w:r>
+        <w:t>base</w:t>
+      </w:r>
+      <w:proofErr w:type="spellEnd"/>
+      <w:r>
+        <w:t xml:space="preserve"> shows how each taxon (b</w:t>
+      </w:r>
+      <w:r>
+        <w:t>iscuit) is scored when a single character – ‘</w:t>
+      </w:r>
+      <w:proofErr w:type="spellStart"/>
+      <w:r>
+        <w:t>ChocTaste</w:t>
+      </w:r>
+      <w:proofErr w:type="spellEnd"/>
+      <w:r>
+        <w:t xml:space="preserve">’ – is specified by the user as ‘strong’ (the value ‘strong’ has been translated to ‘A strong chocolate taste’ – see the section on the values worksheet for an explanation of that). </w:t>
       </w:r>
     </w:p>
     <w:p>
@@ -7124,12 +7647,12 @@
       <w:pPr>
         <w:pStyle w:val="Heading2"/>
       </w:pPr>
-      <w:bookmarkStart w:id="20" w:name="_Toc495589426"/>
+      <w:bookmarkStart w:id="21" w:name="_Toc495589426"/>
       <w:r>
         <w:lastRenderedPageBreak/>
         <w:t>The values worksheet</w:t>
       </w:r>
-      <w:bookmarkEnd w:id="20"/>
+      <w:bookmarkEnd w:id="21"/>
     </w:p>
     <w:p>
       <w:r>
@@ -7273,12 +7796,12 @@
       <w:pPr>
         <w:pStyle w:val="Heading3"/>
       </w:pPr>
-      <w:bookmarkStart w:id="21" w:name="_Toc495589427"/>
+      <w:bookmarkStart w:id="22" w:name="_Toc495589427"/>
       <w:r>
         <w:lastRenderedPageBreak/>
         <w:t>Providing help on character state values</w:t>
       </w:r>
-      <w:bookmarkEnd w:id="21"/>
+      <w:bookmarkEnd w:id="22"/>
     </w:p>
     <w:p>
       <w:r>
@@ -7394,7 +7917,23 @@
         </w:drawing>
       </w:r>
       <w:r>
-        <w:t xml:space="preserve">To provide help on character state values, it is first necessary to ensure that the character itself has some help text specified on the characters worksheet. Providing help text for one or more character states gives maximum help to users of the visualisations who are trying to input character state values for a specimen. To provide help for a character state, enter the character and character state values (as they appear in the taxa worksheet) in the columns ‘Character’ and ‘CharacterState’ respectively and then enter the help text under ‘StateHelp’. </w:t>
+        <w:t>To provide help on character state values, it is first necessary to ensure that the character itself has some help text specified on the characters worksheet. Providing help text for one or more character states gives maximum help to users of the visualisations who are trying to input character state values for a specimen. To provide help for a character state, enter the character and character state values (as they appear in the taxa worksheet) in the columns ‘Character’ and ‘</w:t>
+      </w:r>
+      <w:proofErr w:type="spellStart"/>
+      <w:r>
+        <w:t>CharacterState</w:t>
+      </w:r>
+      <w:proofErr w:type="spellEnd"/>
+      <w:r>
+        <w:t>’ respectively and then enter the help text under ‘</w:t>
+      </w:r>
+      <w:proofErr w:type="spellStart"/>
+      <w:r>
+        <w:t>StateHelp</w:t>
+      </w:r>
+      <w:proofErr w:type="spellEnd"/>
+      <w:r>
+        <w:t xml:space="preserve">’. </w:t>
       </w:r>
     </w:p>
     <w:p>
@@ -7407,7 +7946,15 @@
     </w:p>
     <w:p>
       <w:r>
-        <w:t>Note that like help text for characters themselves, you can use either plain text in the ‘StateHelp’ column of the values worksheet, or simple HTML mark-up, e.g. to embolden or italicise text.</w:t>
+        <w:t>Note that like help text for characters themselves, you can use either plain text in the ‘</w:t>
+      </w:r>
+      <w:proofErr w:type="spellStart"/>
+      <w:r>
+        <w:t>StateHelp</w:t>
+      </w:r>
+      <w:proofErr w:type="spellEnd"/>
+      <w:r>
+        <w:t>’ column of the values worksheet, or simple HTML mark-up, e.g. to embolden or italicise text.</w:t>
       </w:r>
     </w:p>
     <w:p>
@@ -7455,18 +8002,50 @@
     </w:p>
     <w:p>
       <w:r>
-        <w:t>As well as displaying help text for state values in the help dialog window as shown above, the values are also displayed in tooltips when a user moves the mouse over a selected value in the state input controls. If you want to provide a briefer version of the state help for a tooltip, then specify it in the ‘StateHelpShort’ column (as has been done for the ‘Dark brown’ state for the ‘BiscuitColour’ character in the Biscuits knowledge-base shown above).</w:t>
+        <w:t>As well as displaying help text for state values in the help dialog window as shown above, the values are also displayed in tooltips when a user moves the mouse over a selected value in the state input controls. If you want to provide a briefer version of the state help for a tooltip, then specify it in the ‘</w:t>
+      </w:r>
+      <w:proofErr w:type="spellStart"/>
+      <w:r>
+        <w:t>StateHelpShort</w:t>
+      </w:r>
+      <w:proofErr w:type="spellEnd"/>
+      <w:r>
+        <w:t xml:space="preserve">’ column (as has been done for the ‘Dark </w:t>
+      </w:r>
+      <w:proofErr w:type="spellStart"/>
+      <w:r>
+        <w:t>brown’</w:t>
+      </w:r>
+      <w:proofErr w:type="spellEnd"/>
+      <w:r>
+        <w:t xml:space="preserve"> state for the ‘</w:t>
+      </w:r>
+      <w:proofErr w:type="spellStart"/>
+      <w:r>
+        <w:t>BiscuitColour</w:t>
+      </w:r>
+      <w:proofErr w:type="spellEnd"/>
+      <w:r>
+        <w:t>’ character in the Biscuits knowledge-</w:t>
+      </w:r>
+      <w:proofErr w:type="spellStart"/>
+      <w:r>
+        <w:t>base</w:t>
+      </w:r>
+      <w:proofErr w:type="spellEnd"/>
+      <w:r>
+        <w:t xml:space="preserve"> shown above).</w:t>
       </w:r>
     </w:p>
     <w:p>
       <w:pPr>
         <w:pStyle w:val="Heading3"/>
       </w:pPr>
-      <w:bookmarkStart w:id="22" w:name="_Toc495589428"/>
+      <w:bookmarkStart w:id="23" w:name="_Toc495589428"/>
       <w:r>
         <w:t>Translating character state values</w:t>
       </w:r>
-      <w:bookmarkEnd w:id="22"/>
+      <w:bookmarkEnd w:id="23"/>
     </w:p>
     <w:p>
       <w:r>
@@ -7654,7 +8233,23 @@
         </mc:AlternateContent>
       </w:r>
       <w:r>
-        <w:t xml:space="preserve">To provide a translated value for a character state, enter the character and character state values (as they appear in the taxa worksheet) in the columns ‘Character’ and ‘CharacterState’ respectively and then enter the translated text for the character state under ‘CharacterStateTranslation’. </w:t>
+        <w:t>To provide a translated value for a character state, enter the character and character state values (as they appear in the taxa worksheet) in the columns ‘Character’ and ‘</w:t>
+      </w:r>
+      <w:proofErr w:type="spellStart"/>
+      <w:r>
+        <w:t>CharacterState</w:t>
+      </w:r>
+      <w:proofErr w:type="spellEnd"/>
+      <w:r>
+        <w:t>’ respectively and then enter the translated text for the character state under ‘</w:t>
+      </w:r>
+      <w:proofErr w:type="spellStart"/>
+      <w:r>
+        <w:t>CharacterStateTranslation</w:t>
+      </w:r>
+      <w:proofErr w:type="spellEnd"/>
+      <w:r>
+        <w:t xml:space="preserve">’. </w:t>
       </w:r>
     </w:p>
     <w:p>
@@ -7662,7 +8257,15 @@
         <w:t>In the b</w:t>
       </w:r>
       <w:r>
-        <w:t>iscuits knowledge-base, the character states for the character ‘ChocTaste’ have been provided with translated values. So whilst it is the succinct values of ‘none’, ‘little’, ‘moderate’ and ‘very’ that appear in the knowledge-base on the taxon worksheet, these are translated, by means of the values worksheet, to the values ‘</w:t>
+        <w:t>iscuits knowledge-base, the character states for the character ‘</w:t>
+      </w:r>
+      <w:proofErr w:type="spellStart"/>
+      <w:r>
+        <w:t>ChocTaste</w:t>
+      </w:r>
+      <w:proofErr w:type="spellEnd"/>
+      <w:r>
+        <w:t>’ have been provided with translated values. So whilst it is the succinct values of ‘none’, ‘little’, ‘moderate’ and ‘very’ that appear in the knowledge-base on the taxon worksheet, these are translated, by means of the values worksheet, to the values ‘</w:t>
       </w:r>
       <w:r>
         <w:t>No chocolate taste</w:t>
@@ -7709,18 +8312,26 @@
     </w:p>
     <w:p>
       <w:r>
-        <w:t>The images show the effects of this translation in the character state selection control and the knowledge-base values display dialog.</w:t>
+        <w:t>The images show the effects of this translation in the character state selection control and the knowledge-</w:t>
+      </w:r>
+      <w:proofErr w:type="spellStart"/>
+      <w:r>
+        <w:t>base</w:t>
+      </w:r>
+      <w:proofErr w:type="spellEnd"/>
+      <w:r>
+        <w:t xml:space="preserve"> values display dialog.</w:t>
       </w:r>
     </w:p>
     <w:p>
       <w:pPr>
         <w:pStyle w:val="Heading3"/>
       </w:pPr>
-      <w:bookmarkStart w:id="23" w:name="_Toc495589429"/>
+      <w:bookmarkStart w:id="24" w:name="_Toc495589429"/>
       <w:r>
         <w:t>Ranking ordinal character state values</w:t>
       </w:r>
-      <w:bookmarkEnd w:id="23"/>
+      <w:bookmarkEnd w:id="24"/>
     </w:p>
     <w:p>
       <w:r>
@@ -7804,18 +8415,26 @@
     </w:p>
     <w:p>
       <w:r>
-        <w:t>The relevant part of the worksheet is shown on the right for the ‘ChocTaste’ character in the biscuits knowledge-base. It does not matter whether the values are ranked in ‘ascending’ or ‘descending’ order - the effect on scoring will be the same. The important thing is that they appear in rank order. (However the exact order does dictate the order in which they are presented to the user in drop-down lists - see below.)</w:t>
+        <w:t>The relevant part of the worksheet is shown on the right for the ‘</w:t>
+      </w:r>
+      <w:proofErr w:type="spellStart"/>
+      <w:r>
+        <w:t>ChocTaste</w:t>
+      </w:r>
+      <w:proofErr w:type="spellEnd"/>
+      <w:r>
+        <w:t>’ character in the biscuits knowledge-base. It does not matter whether the values are ranked in ‘ascending’ or ‘descending’ order - the effect on scoring will be the same. The important thing is that they appear in rank order. (However the exact order does dictate the order in which they are presented to the user in drop-down lists - see below.)</w:t>
       </w:r>
     </w:p>
     <w:p>
       <w:pPr>
         <w:pStyle w:val="Heading3"/>
       </w:pPr>
-      <w:bookmarkStart w:id="24" w:name="_Toc495589430"/>
+      <w:bookmarkStart w:id="25" w:name="_Toc495589430"/>
       <w:r>
         <w:t>Specifying order for text character values in drop-down lists</w:t>
       </w:r>
-      <w:bookmarkEnd w:id="24"/>
+      <w:bookmarkEnd w:id="25"/>
     </w:p>
     <w:p>
       <w:r>
@@ -7972,7 +8591,15 @@
     </w:p>
     <w:p>
       <w:r>
-        <w:t>The list on the right was generated after all the possible character state values for this character were specified on the values worksheet in the order in which the knowledge-base author wanted them to be presented to the user. As you can see, this makes for a more intuitively navigable list.</w:t>
+        <w:t>The list on the right was generated after all the possible character state values for this character were specified on the values worksheet in the order in which the knowledge-</w:t>
+      </w:r>
+      <w:proofErr w:type="spellStart"/>
+      <w:r>
+        <w:t>base</w:t>
+      </w:r>
+      <w:proofErr w:type="spellEnd"/>
+      <w:r>
+        <w:t xml:space="preserve"> author wanted them to be presented to the user. As you can see, this makes for a more intuitively navigable list.</w:t>
       </w:r>
     </w:p>
     <w:p>
@@ -7980,7 +8607,15 @@
         <w:t>Remember that unless this is an ‘ordinal’</w:t>
       </w:r>
       <w:r>
-        <w:t xml:space="preserve"> or ‘circularOrdinal’</w:t>
+        <w:t xml:space="preserve"> or ‘</w:t>
+      </w:r>
+      <w:proofErr w:type="spellStart"/>
+      <w:r>
+        <w:t>circularOrdinal</w:t>
+      </w:r>
+      <w:proofErr w:type="spellEnd"/>
+      <w:r>
+        <w:t>’</w:t>
       </w:r>
       <w:r>
         <w:t xml:space="preserve"> character, the order has no effect whatsoever on the scoring of the character, only the order in which the state values appear to visualisation users.</w:t>
@@ -7990,11 +8625,11 @@
       <w:pPr>
         <w:pStyle w:val="Heading2"/>
       </w:pPr>
-      <w:bookmarkStart w:id="25" w:name="_Toc495589431"/>
+      <w:bookmarkStart w:id="26" w:name="_Toc495589431"/>
       <w:r>
         <w:t>The media worksheet</w:t>
       </w:r>
-      <w:bookmarkEnd w:id="25"/>
+      <w:bookmarkEnd w:id="26"/>
     </w:p>
     <w:p>
       <w:r>
@@ -8122,12 +8757,12 @@
       <w:pPr>
         <w:pStyle w:val="Heading3"/>
       </w:pPr>
-      <w:bookmarkStart w:id="26" w:name="_Toc495589432"/>
+      <w:bookmarkStart w:id="27" w:name="_Toc495589432"/>
       <w:r>
         <w:lastRenderedPageBreak/>
         <w:t>Images to supplement help text</w:t>
       </w:r>
-      <w:bookmarkEnd w:id="26"/>
+      <w:bookmarkEnd w:id="27"/>
     </w:p>
     <w:p>
       <w:r>
@@ -8289,7 +8924,15 @@
         </w:drawing>
       </w:r>
       <w:r>
-        <w:t>It is normally best to use the value of ‘100%’ in the ‘ImageWidth’ column. This will ensure that the image is resized to fit the help dialog. Without this value, the image is shown at its natural size.</w:t>
+        <w:t>It is normally best to use the value of ‘100%’ in the ‘</w:t>
+      </w:r>
+      <w:proofErr w:type="spellStart"/>
+      <w:r>
+        <w:t>ImageWidth</w:t>
+      </w:r>
+      <w:proofErr w:type="spellEnd"/>
+      <w:r>
+        <w:t>’ column. This will ensure that the image is resized to fit the help dialog. Without this value, the image is shown at its natural size.</w:t>
       </w:r>
     </w:p>
     <w:p>
@@ -8314,7 +8957,15 @@
     </w:p>
     <w:p>
       <w:r>
-        <w:t xml:space="preserve">The bottom image on the right shows the two images specified in the biscuits knowledge-base for the ‘White and red’ state value for the ‘FillingColour’ character. Although the Happy Face image is listed </w:t>
+        <w:t>The bottom image on the right shows the two images specified in the biscuits knowledge-base for the ‘White and red’ state value for the ‘</w:t>
+      </w:r>
+      <w:proofErr w:type="spellStart"/>
+      <w:r>
+        <w:t>FillingColour</w:t>
+      </w:r>
+      <w:proofErr w:type="spellEnd"/>
+      <w:r>
+        <w:t xml:space="preserve">’ character. Although the Happy Face image is listed </w:t>
       </w:r>
       <w:r>
         <w:t>on the row below</w:t>
@@ -8390,11 +9041,11 @@
       <w:pPr>
         <w:pStyle w:val="Heading3"/>
       </w:pPr>
-      <w:bookmarkStart w:id="27" w:name="_Toc495589433"/>
+      <w:bookmarkStart w:id="28" w:name="_Toc495589433"/>
       <w:r>
         <w:t>Images to illustrate taxa</w:t>
       </w:r>
-      <w:bookmarkEnd w:id="27"/>
+      <w:bookmarkEnd w:id="28"/>
     </w:p>
     <w:p>
       <w:r>
@@ -8464,7 +9115,23 @@
         </w:drawing>
       </w:r>
       <w:r>
-        <w:t>The ‘Priority’ column is used in the same way. Make sure that if you have more than one image associated with a taxon the highest priority (lowest number) is associated with an image that is suitable to illustrate the taxon under most circumstances since, if only one image is required by a visualisation (e.g. the ‘two-column key’ visualisation), this is the one it will use.</w:t>
+        <w:t xml:space="preserve">The ‘Priority’ column is used in the same way. Make sure that if you have more than one image associated with a </w:t>
+      </w:r>
+      <w:proofErr w:type="spellStart"/>
+      <w:r>
+        <w:t>taxon</w:t>
+      </w:r>
+      <w:proofErr w:type="spellEnd"/>
+      <w:r>
+        <w:t xml:space="preserve"> the highest priority (lowest number) is associated with an image that is suitable to illustrate the taxon under most circumstances since, if only one image is required by a visualisation (e.g. the ‘two-column </w:t>
+      </w:r>
+      <w:proofErr w:type="spellStart"/>
+      <w:r>
+        <w:t>key’</w:t>
+      </w:r>
+      <w:proofErr w:type="spellEnd"/>
+      <w:r>
+        <w:t xml:space="preserve"> visualisation), this is the one it will use.</w:t>
       </w:r>
     </w:p>
     <w:p>
@@ -8475,7 +9142,15 @@
         <w:t xml:space="preserve">group </w:t>
       </w:r>
       <w:r>
-        <w:t>viewer (included in a number of the visualisations) for a taxon (</w:t>
+        <w:t xml:space="preserve">viewer (included in a number of the visualisations) for a </w:t>
+      </w:r>
+      <w:proofErr w:type="spellStart"/>
+      <w:r>
+        <w:t>taxon</w:t>
+      </w:r>
+      <w:proofErr w:type="spellEnd"/>
+      <w:r>
+        <w:t xml:space="preserve"> (</w:t>
       </w:r>
       <w:r>
         <w:t>Choc Chip Cookie</w:t>
@@ -8547,20 +9222,60 @@
       <w:pPr>
         <w:pStyle w:val="Heading3"/>
       </w:pPr>
-      <w:bookmarkStart w:id="28" w:name="_Toc495589434"/>
-      <w:r>
-        <w:t>The UseFor and TipStyle columns</w:t>
-      </w:r>
-      <w:bookmarkEnd w:id="28"/>
-    </w:p>
-    <w:p>
-      <w:r>
-        <w:t>Images specified against particular characters (as opposed to character states) will, by default, be displayed to the user in the character help tooltip. If you wish to restrict an image defined for a character so that it is only displayed in the full help window, then set the value of the ‘UseFor’ column to ‘full’. If you want to restrict an image defined for a character so that it is only displayed in the help tooltip, then set the value of the ‘UseFor’ column to ‘tip’. To display in both situations, you can either leave the column blank, or set the value to ‘full, tip’ (or ‘tip, full’).</w:t>
-      </w:r>
-    </w:p>
-    <w:p>
-      <w:r>
-        <w:t xml:space="preserve">By default, images displayed in tooltips take up the full width of the tooltip. You can restrict them to part of the width using the ‘TipStyle’ column. For example, a value of ‘left-40’ means that the image will only take up 40% of the width of the tool tip and be placed on the left-hand side. Similarly, a </w:t>
+      <w:bookmarkStart w:id="29" w:name="_Toc495589434"/>
+      <w:r>
+        <w:t xml:space="preserve">The </w:t>
+      </w:r>
+      <w:proofErr w:type="spellStart"/>
+      <w:r>
+        <w:t>UseFor</w:t>
+      </w:r>
+      <w:proofErr w:type="spellEnd"/>
+      <w:r>
+        <w:t xml:space="preserve"> and </w:t>
+      </w:r>
+      <w:proofErr w:type="spellStart"/>
+      <w:r>
+        <w:t>TipStyle</w:t>
+      </w:r>
+      <w:proofErr w:type="spellEnd"/>
+      <w:r>
+        <w:t xml:space="preserve"> columns</w:t>
+      </w:r>
+      <w:bookmarkEnd w:id="29"/>
+    </w:p>
+    <w:p>
+      <w:r>
+        <w:t>Images specified against particular characters (as opposed to character states) will, by default, be displayed to the user in the character help tooltip. If you wish to restrict an image defined for a character so that it is only displayed in the full help window, then set the value of the ‘</w:t>
+      </w:r>
+      <w:proofErr w:type="spellStart"/>
+      <w:r>
+        <w:t>UseFor</w:t>
+      </w:r>
+      <w:proofErr w:type="spellEnd"/>
+      <w:r>
+        <w:t>’ column to ‘full’. If you want to restrict an image defined for a character so that it is only displayed in the help tooltip, then set the value of the ‘</w:t>
+      </w:r>
+      <w:proofErr w:type="spellStart"/>
+      <w:r>
+        <w:t>UseFor</w:t>
+      </w:r>
+      <w:proofErr w:type="spellEnd"/>
+      <w:r>
+        <w:t>’ column to ‘tip’. To display in both situations, you can either leave the column blank, or set the value to ‘full, tip’ (or ‘tip, full’).</w:t>
+      </w:r>
+    </w:p>
+    <w:p>
+      <w:r>
+        <w:t>By default, images displayed in tooltips take up the full width of the tooltip. You can restrict them to part of the width using the ‘</w:t>
+      </w:r>
+      <w:proofErr w:type="spellStart"/>
+      <w:r>
+        <w:t>TipStyle</w:t>
+      </w:r>
+      <w:proofErr w:type="spellEnd"/>
+      <w:r>
+        <w:t xml:space="preserve">’ column. For example, a value of ‘left-40’ means that the image will only take up 40% of the width of the tool tip and be placed on the left-hand side. Similarly, a </w:t>
       </w:r>
       <w:r>
         <w:lastRenderedPageBreak/>
@@ -8571,15 +9286,31 @@
       <w:pPr>
         <w:pStyle w:val="Heading3"/>
       </w:pPr>
-      <w:bookmarkStart w:id="29" w:name="_Toc495589435"/>
+      <w:bookmarkStart w:id="30" w:name="_Toc495589435"/>
       <w:r>
         <w:t>HTML files to provide further information on taxa</w:t>
       </w:r>
-      <w:bookmarkEnd w:id="29"/>
-    </w:p>
-    <w:p>
-      <w:r>
-        <w:t>If the very phrase ‘HTML file’ makes you feel queasy, fear not! Think instead of a Microsoft Word file containing detailed information about a taxon. You can use Word’s ‘Save As’ function to save this file with a file type of ‘Web Page (*.htm; *.html)’ – then you will be able to display it using the framework.</w:t>
+      <w:bookmarkEnd w:id="30"/>
+    </w:p>
+    <w:p>
+      <w:r>
+        <w:t xml:space="preserve">If the very phrase ‘HTML file’ makes you feel queasy, fear not! Think instead of a Microsoft Word file containing detailed information about a </w:t>
+      </w:r>
+      <w:proofErr w:type="spellStart"/>
+      <w:r>
+        <w:t>taxon</w:t>
+      </w:r>
+      <w:proofErr w:type="spellEnd"/>
+      <w:r>
+        <w:t>. You can use Word’s ‘Save As’ function to save this file with a file type of ‘Web Page (*.</w:t>
+      </w:r>
+      <w:proofErr w:type="spellStart"/>
+      <w:r>
+        <w:t>htm</w:t>
+      </w:r>
+      <w:proofErr w:type="spellEnd"/>
+      <w:r>
+        <w:t>; *.html)’ – then you will be able to display it using the framework.</w:t>
       </w:r>
     </w:p>
     <w:p>
@@ -8600,7 +9331,15 @@
     </w:p>
     <w:p>
       <w:r>
-        <w:t>Using the media worksheet to specify HTML files associated with taxa is very similar to specifying images associated with taxa. Follow the same steps as for images, but use a value of ‘html-local’ in the ‘Type’ column. The value of the ‘Priority’ column is used by the framework to decide which file to show first if more than one is specified for a taxon.</w:t>
+        <w:t xml:space="preserve">Using the media worksheet to specify HTML files associated with taxa is very similar to specifying images associated with taxa. Follow the same steps as for images, but use a value of ‘html-local’ in the ‘Type’ column. The value of the ‘Priority’ column is used by the framework to decide which file to show first if more than one is specified for a </w:t>
+      </w:r>
+      <w:proofErr w:type="spellStart"/>
+      <w:r>
+        <w:t>taxon</w:t>
+      </w:r>
+      <w:proofErr w:type="spellEnd"/>
+      <w:r>
+        <w:t>.</w:t>
       </w:r>
     </w:p>
     <w:p>
@@ -8686,7 +9425,15 @@
         <w:t xml:space="preserve">’ </w:t>
       </w:r>
       <w:r>
-        <w:t>dialog box that appears when you select the name of a taxon from any of the default visualisations.</w:t>
+        <w:t xml:space="preserve">dialog box that appears when you select the name of a </w:t>
+      </w:r>
+      <w:proofErr w:type="spellStart"/>
+      <w:r>
+        <w:t>taxon</w:t>
+      </w:r>
+      <w:proofErr w:type="spellEnd"/>
+      <w:r>
+        <w:t xml:space="preserve"> from any of the default visualisations.</w:t>
       </w:r>
       <w:r>
         <w:t xml:space="preserve"> </w:t>
@@ -8706,7 +9453,15 @@
     </w:p>
     <w:p>
       <w:r>
-        <w:t>The lines from the media worksheet which are responsible for specifying the text images for the ‘Mile Chocholate Digestive’ taxon are shown below.</w:t>
+        <w:t xml:space="preserve">The lines from the media worksheet which are responsible for specifying the text images for the ‘Mile </w:t>
+      </w:r>
+      <w:proofErr w:type="spellStart"/>
+      <w:r>
+        <w:t>Chocholate</w:t>
+      </w:r>
+      <w:proofErr w:type="spellEnd"/>
+      <w:r>
+        <w:t xml:space="preserve"> Digestive’ taxon are shown below.</w:t>
       </w:r>
     </w:p>
     <w:p>
@@ -8756,11 +9511,11 @@
       <w:pPr>
         <w:pStyle w:val="Heading3"/>
       </w:pPr>
-      <w:bookmarkStart w:id="30" w:name="_Toc495589436"/>
+      <w:bookmarkStart w:id="31" w:name="_Toc495589436"/>
       <w:r>
         <w:t>General comments on the media worksheet</w:t>
       </w:r>
-      <w:bookmarkEnd w:id="30"/>
+      <w:bookmarkEnd w:id="31"/>
     </w:p>
     <w:p>
       <w:r>
@@ -8770,7 +9525,15 @@
     <w:p>
       <w:r>
         <w:lastRenderedPageBreak/>
-        <w:t xml:space="preserve">Where a single image is used for several purposes – e.g. illustrate a taxon </w:t>
+        <w:t xml:space="preserve">Where a single image is used for several purposes – e.g. illustrate a </w:t>
+      </w:r>
+      <w:proofErr w:type="spellStart"/>
+      <w:r>
+        <w:t>taxon</w:t>
+      </w:r>
+      <w:proofErr w:type="spellEnd"/>
+      <w:r>
+        <w:t xml:space="preserve"> </w:t>
       </w:r>
       <w:r>
         <w:rPr>
@@ -8792,15 +9555,31 @@
       <w:pPr>
         <w:pStyle w:val="Heading2"/>
       </w:pPr>
-      <w:bookmarkStart w:id="31" w:name="_Toc495589437"/>
-      <w:r>
-        <w:t>The config worksheet</w:t>
-      </w:r>
-      <w:bookmarkEnd w:id="31"/>
-    </w:p>
-    <w:p>
-      <w:r>
-        <w:t>The image below shows the config worksheet from the biscuits knowledge-base.</w:t>
+      <w:bookmarkStart w:id="32" w:name="_Toc495589437"/>
+      <w:r>
+        <w:t xml:space="preserve">The </w:t>
+      </w:r>
+      <w:proofErr w:type="spellStart"/>
+      <w:r>
+        <w:t>config</w:t>
+      </w:r>
+      <w:proofErr w:type="spellEnd"/>
+      <w:r>
+        <w:t xml:space="preserve"> worksheet</w:t>
+      </w:r>
+      <w:bookmarkEnd w:id="32"/>
+    </w:p>
+    <w:p>
+      <w:r>
+        <w:t xml:space="preserve">The image below shows the </w:t>
+      </w:r>
+      <w:proofErr w:type="spellStart"/>
+      <w:r>
+        <w:t>config</w:t>
+      </w:r>
+      <w:proofErr w:type="spellEnd"/>
+      <w:r>
+        <w:t xml:space="preserve"> worksheet from the biscuits knowledge-base.</w:t>
       </w:r>
     </w:p>
     <w:p>
@@ -8848,7 +9627,23 @@
     </w:p>
     <w:p>
       <w:r>
-        <w:t xml:space="preserve">The config worksheet is used to specify some configuration options for the visualisation framework and metadata about the knowledge-base itself. </w:t>
+        <w:t xml:space="preserve">The </w:t>
+      </w:r>
+      <w:proofErr w:type="spellStart"/>
+      <w:r>
+        <w:t>config</w:t>
+      </w:r>
+      <w:proofErr w:type="spellEnd"/>
+      <w:r>
+        <w:t xml:space="preserve"> worksheet is used to specify some configuration options for the visualisation framework and metadata about the knowledge-</w:t>
+      </w:r>
+      <w:proofErr w:type="spellStart"/>
+      <w:r>
+        <w:t>base</w:t>
+      </w:r>
+      <w:proofErr w:type="spellEnd"/>
+      <w:r>
+        <w:t xml:space="preserve"> itself. </w:t>
       </w:r>
     </w:p>
     <w:p>
@@ -8860,11 +9655,19 @@
       <w:pPr>
         <w:pStyle w:val="Heading3"/>
       </w:pPr>
-      <w:bookmarkStart w:id="32" w:name="_Toc495589438"/>
-      <w:r>
-        <w:t>Framework configuration (type ‘config’)</w:t>
-      </w:r>
-      <w:bookmarkEnd w:id="32"/>
+      <w:bookmarkStart w:id="33" w:name="_Toc495589438"/>
+      <w:r>
+        <w:t>Framework configuration (type ‘</w:t>
+      </w:r>
+      <w:proofErr w:type="spellStart"/>
+      <w:r>
+        <w:t>config</w:t>
+      </w:r>
+      <w:proofErr w:type="spellEnd"/>
+      <w:r>
+        <w:t>’)</w:t>
+      </w:r>
+      <w:bookmarkEnd w:id="33"/>
     </w:p>
     <w:p>
       <w:pPr>
@@ -8876,19 +9679,35 @@
         <w:rPr>
           <w:color w:val="FF0000"/>
         </w:rPr>
-        <w:t>Note that from version 1.6.0, all of the ‘config’ type options are deprecated in favour of framework visualisation options specified in the hosting HTML page. See the ‘Deploying your visualisations’ document for details of how to use the new initialisation options.</w:t>
+        <w:t>Note that from version 1.6.0, all of the ‘</w:t>
+      </w:r>
+      <w:proofErr w:type="spellStart"/>
+      <w:r>
+        <w:rPr>
+          <w:color w:val="FF0000"/>
+        </w:rPr>
+        <w:t>config</w:t>
+      </w:r>
+      <w:proofErr w:type="spellEnd"/>
+      <w:r>
+        <w:rPr>
+          <w:color w:val="FF0000"/>
+        </w:rPr>
+        <w:t>’ type options are deprecated in favour of framework visualisation options specified in the hosting HTML page. See the ‘Deploying your visualisations’ document for details of how to use the new initialisation options.</w:t>
       </w:r>
     </w:p>
     <w:p>
       <w:r>
         <w:t>The key ‘</w:t>
       </w:r>
+      <w:proofErr w:type="spellStart"/>
       <w:r>
         <w:rPr>
           <w:b/>
         </w:rPr>
         <w:t>excludedDefaultTools</w:t>
       </w:r>
+      <w:proofErr w:type="spellEnd"/>
       <w:r>
         <w:t xml:space="preserve">’ </w:t>
       </w:r>
@@ -8905,13 +9724,21 @@
         <w:rPr>
           <w:color w:val="FF0000"/>
         </w:rPr>
-        <w:t xml:space="preserve"> – replaced by tombiovis.opts.tools, see </w:t>
-      </w:r>
+        <w:t xml:space="preserve"> – replaced by </w:t>
+      </w:r>
+      <w:proofErr w:type="spellStart"/>
       <w:r>
         <w:rPr>
           <w:color w:val="FF0000"/>
         </w:rPr>
-        <w:t>‘Deploying your visualisations’</w:t>
+        <w:t>tombiovis.opts.tools</w:t>
+      </w:r>
+      <w:proofErr w:type="spellEnd"/>
+      <w:r>
+        <w:rPr>
+          <w:color w:val="FF0000"/>
+        </w:rPr>
+        <w:t>, see ‘Deploying your visualisations’</w:t>
       </w:r>
       <w:r>
         <w:t xml:space="preserve">) </w:t>
@@ -8974,10 +9801,26 @@
     </w:p>
     <w:p>
       <w:r>
-        <w:t xml:space="preserve">The codes in parentheses can be used in the ‘Values’ column for the ‘excludedDefaultTools’ key to exclude the visualisation when the framework starts. For example set the value to </w:t>
-      </w:r>
-      <w:r>
-        <w:t>'vis1, vis3' to remove the 'Two-column key' and 'Side-by-side comparison' visualisations</w:t>
+        <w:t>The codes in parentheses can be used in the ‘Values’ column for the ‘</w:t>
+      </w:r>
+      <w:proofErr w:type="spellStart"/>
+      <w:r>
+        <w:t>excludedDefaultTools</w:t>
+      </w:r>
+      <w:proofErr w:type="spellEnd"/>
+      <w:r>
+        <w:t xml:space="preserve">’ key to exclude the visualisation when the framework starts. For example set the value to </w:t>
+      </w:r>
+      <w:r>
+        <w:t xml:space="preserve">'vis1, vis3' to remove the 'Two-column </w:t>
+      </w:r>
+      <w:proofErr w:type="spellStart"/>
+      <w:r>
+        <w:t>key'</w:t>
+      </w:r>
+      <w:proofErr w:type="spellEnd"/>
+      <w:r>
+        <w:t xml:space="preserve"> and 'Side-by-side comparison' visualisations</w:t>
       </w:r>
       <w:r>
         <w:t xml:space="preserve"> from the ‘Select a tool’ drop-down list in the framework.</w:t>
@@ -8987,12 +9830,14 @@
       <w:r>
         <w:t>The key ‘</w:t>
       </w:r>
+      <w:proofErr w:type="spellStart"/>
       <w:r>
         <w:rPr>
           <w:b/>
         </w:rPr>
         <w:t>otherIncludedTools</w:t>
       </w:r>
+      <w:proofErr w:type="spellEnd"/>
       <w:r>
         <w:t xml:space="preserve">’ </w:t>
       </w:r>
@@ -9003,7 +9848,21 @@
         <w:rPr>
           <w:color w:val="FF0000"/>
         </w:rPr>
-        <w:t>deprecated from v1.6.0 – replaced by tombiovis.opts.tools, see ‘Deploying your visualisations’</w:t>
+        <w:t xml:space="preserve">deprecated from v1.6.0 – replaced by </w:t>
+      </w:r>
+      <w:proofErr w:type="spellStart"/>
+      <w:r>
+        <w:rPr>
+          <w:color w:val="FF0000"/>
+        </w:rPr>
+        <w:t>tombiovis.opts.tools</w:t>
+      </w:r>
+      <w:proofErr w:type="spellEnd"/>
+      <w:r>
+        <w:rPr>
+          <w:color w:val="FF0000"/>
+        </w:rPr>
+        <w:t>, see ‘Deploying your visualisations’</w:t>
       </w:r>
       <w:r>
         <w:t xml:space="preserve">) </w:t>
@@ -9017,12 +9876,14 @@
         <w:lastRenderedPageBreak/>
         <w:t>The key ‘</w:t>
       </w:r>
+      <w:proofErr w:type="spellStart"/>
       <w:r>
         <w:rPr>
           <w:b/>
         </w:rPr>
         <w:t>selectedTool</w:t>
       </w:r>
+      <w:proofErr w:type="spellEnd"/>
       <w:r>
         <w:t xml:space="preserve">’ </w:t>
       </w:r>
@@ -9033,14 +9894,16 @@
         <w:rPr>
           <w:color w:val="FF0000"/>
         </w:rPr>
-        <w:t>deprecated from v1.6.0 – replaced by tombiovis.opts.</w:t>
-      </w:r>
+        <w:t xml:space="preserve">deprecated from v1.6.0 – replaced by </w:t>
+      </w:r>
+      <w:proofErr w:type="spellStart"/>
       <w:r>
         <w:rPr>
           <w:color w:val="FF0000"/>
         </w:rPr>
-        <w:t>selectedTool</w:t>
-      </w:r>
+        <w:t>tombiovis.opts.selectedTool</w:t>
+      </w:r>
+      <w:proofErr w:type="spellEnd"/>
       <w:r>
         <w:rPr>
           <w:color w:val="FF0000"/>
@@ -9051,19 +9914,29 @@
         <w:t xml:space="preserve">) </w:t>
       </w:r>
       <w:r>
-        <w:t>can be used to specify the visualisation that you want the framework to show upon initialisation. By default this is the first included visualisation – ‘Two-column key (vis1)’ if you haven’t excluded it. For example to instruct the framework to initialise with the ‘Single-column key’ visualisation, set the value of this key to ‘vis2’.</w:t>
+        <w:t xml:space="preserve">can be used to specify the visualisation that you want the framework to show upon initialisation. By default this is the first included visualisation – ‘Two-column key (vis1)’ if you haven’t excluded it. For example to instruct the framework to initialise with the ‘Single-column </w:t>
+      </w:r>
+      <w:proofErr w:type="spellStart"/>
+      <w:r>
+        <w:t>key’</w:t>
+      </w:r>
+      <w:proofErr w:type="spellEnd"/>
+      <w:r>
+        <w:t xml:space="preserve"> visualisation, set the value of this key to ‘vis2’.</w:t>
       </w:r>
     </w:p>
     <w:p>
       <w:r>
         <w:t>The key ‘</w:t>
       </w:r>
+      <w:proofErr w:type="spellStart"/>
       <w:r>
         <w:rPr>
           <w:b/>
         </w:rPr>
         <w:t>checkValidity</w:t>
       </w:r>
+      <w:proofErr w:type="spellEnd"/>
       <w:r>
         <w:t xml:space="preserve">’ </w:t>
       </w:r>
@@ -9074,7 +9947,21 @@
         <w:rPr>
           <w:color w:val="FF0000"/>
         </w:rPr>
-        <w:t>deprecated from v1.6.0 – replaced by tombiovis.opts.checkKB, see ‘Deploying your visualisations’</w:t>
+        <w:t xml:space="preserve">deprecated from v1.6.0 – replaced by </w:t>
+      </w:r>
+      <w:proofErr w:type="spellStart"/>
+      <w:r>
+        <w:rPr>
+          <w:color w:val="FF0000"/>
+        </w:rPr>
+        <w:t>tombiovis.opts.checkKB</w:t>
+      </w:r>
+      <w:proofErr w:type="spellEnd"/>
+      <w:r>
+        <w:rPr>
+          <w:color w:val="FF0000"/>
+        </w:rPr>
+        <w:t>, see ‘Deploying your visualisations’</w:t>
       </w:r>
       <w:r>
         <w:t xml:space="preserve">) </w:t>
@@ -9135,12 +10022,14 @@
       <w:r>
         <w:t>The key ‘</w:t>
       </w:r>
+      <w:proofErr w:type="spellStart"/>
       <w:r>
         <w:rPr>
           <w:b/>
         </w:rPr>
         <w:t>defaultControlGroup</w:t>
       </w:r>
+      <w:proofErr w:type="spellEnd"/>
       <w:r>
         <w:t>’ (</w:t>
       </w:r>
@@ -9148,16 +10037,27 @@
         <w:rPr>
           <w:color w:val="FF0000"/>
         </w:rPr>
-        <w:t>deprecated from v1.6.0 – replaced by tombiovis.opts.selectedGroup, see ‘Deploying your visualisations’</w:t>
+        <w:t xml:space="preserve">deprecated from v1.6.0 – replaced by </w:t>
+      </w:r>
+      <w:proofErr w:type="spellStart"/>
+      <w:r>
+        <w:rPr>
+          <w:color w:val="FF0000"/>
+        </w:rPr>
+        <w:t>tombiovis.opts.selectedGroup</w:t>
+      </w:r>
+      <w:proofErr w:type="spellEnd"/>
+      <w:r>
+        <w:rPr>
+          <w:color w:val="FF0000"/>
+        </w:rPr>
+        <w:t>, see ‘Deploying your visualisations’</w:t>
       </w:r>
       <w:r>
         <w:t>) allows you to indicate the name of a control group to select by default when your visualisation starts up. The value you specify must correspond to one of the value in the ‘Group’ column of the characters worksheet.  In the biscuits knowledge-base, the value is set to ‘Structure’ when means that when the visualisation starts it will do so with the ‘Structure’ group selected rather than the ‘All’ group (which is the default).</w:t>
       </w:r>
     </w:p>
-    <w:p>
-      <w:bookmarkStart w:id="33" w:name="_GoBack"/>
-      <w:bookmarkEnd w:id="33"/>
-    </w:p>
+    <w:p/>
     <w:p>
       <w:pPr>
         <w:pStyle w:val="Heading3"/>
@@ -9165,13 +10065,29 @@
       <w:bookmarkStart w:id="34" w:name="_Toc495589439"/>
       <w:r>
         <w:lastRenderedPageBreak/>
-        <w:t>Knowledge-base metadata</w:t>
+        <w:t>Knowledge-</w:t>
+      </w:r>
+      <w:proofErr w:type="spellStart"/>
+      <w:r>
+        <w:t>base</w:t>
+      </w:r>
+      <w:proofErr w:type="spellEnd"/>
+      <w:r>
+        <w:t xml:space="preserve"> metadata</w:t>
       </w:r>
       <w:bookmarkEnd w:id="34"/>
     </w:p>
     <w:p>
       <w:r>
-        <w:t xml:space="preserve">Knowledge-base metadata provides your users some important information about your knowledge base. It is used to build a citation for users of your knowledge-base. </w:t>
+        <w:t>Knowledge-</w:t>
+      </w:r>
+      <w:proofErr w:type="spellStart"/>
+      <w:r>
+        <w:t>base</w:t>
+      </w:r>
+      <w:proofErr w:type="spellEnd"/>
+      <w:r>
+        <w:t xml:space="preserve"> metadata provides your users some important information about your knowledge base. It is used to build a citation for users of your knowledge-base. </w:t>
       </w:r>
     </w:p>
     <w:p>
@@ -9266,7 +10182,15 @@
     </w:p>
     <w:p>
       <w:r>
-        <w:t xml:space="preserve">The metadata key values for the biscuits knowledge-base shown in the illustration here result in the following citation: </w:t>
+        <w:t>The metadata key values for the biscuits knowledge-</w:t>
+      </w:r>
+      <w:proofErr w:type="spellStart"/>
+      <w:r>
+        <w:t>base</w:t>
+      </w:r>
+      <w:proofErr w:type="spellEnd"/>
+      <w:r>
+        <w:t xml:space="preserve"> shown in the illustration here result in the following citation: </w:t>
       </w:r>
     </w:p>
     <w:p>
@@ -9325,7 +10249,27 @@
           <w:sz w:val="18"/>
           <w:szCs w:val="18"/>
         </w:rPr>
-        <w:t xml:space="preserve">(Version 1.0) [Knowledge-base] (for Tom.bio Framework for ID visualisations). Field Studies Council. Preston Montford, Shrewsbury. Accessed Wed Nov 23 2016. </w:t>
+        <w:t xml:space="preserve">(Version 1.0) [Knowledge-base] (for </w:t>
+      </w:r>
+      <w:proofErr w:type="spellStart"/>
+      <w:r>
+        <w:rPr>
+          <w:rFonts w:ascii="Verdana" w:hAnsi="Verdana"/>
+          <w:color w:val="000000"/>
+          <w:sz w:val="18"/>
+          <w:szCs w:val="18"/>
+        </w:rPr>
+        <w:t>Tom.bio</w:t>
+      </w:r>
+      <w:proofErr w:type="spellEnd"/>
+      <w:r>
+        <w:rPr>
+          <w:rFonts w:ascii="Verdana" w:hAnsi="Verdana"/>
+          <w:color w:val="000000"/>
+          <w:sz w:val="18"/>
+          <w:szCs w:val="18"/>
+        </w:rPr>
+        <w:t xml:space="preserve"> Framework for ID visualisations). Field Studies Council. Preston Montford, Shrewsbury. Accessed Wed Nov 23 2016. </w:t>
       </w:r>
       <w:hyperlink r:id="rId62" w:history="1">
         <w:r>
@@ -9355,13 +10299,21 @@
         <w:t>‘</w:t>
       </w:r>
       <w:r>
-        <w:t>Surname, initial.</w:t>
+        <w:t xml:space="preserve">Surname, </w:t>
+      </w:r>
+      <w:proofErr w:type="gramStart"/>
+      <w:r>
+        <w:t>initial.</w:t>
       </w:r>
       <w:r>
         <w:t>’</w:t>
       </w:r>
       <w:r>
-        <w:t>, that is most frequently used in citations.</w:t>
+        <w:t>,</w:t>
+      </w:r>
+      <w:proofErr w:type="gramEnd"/>
+      <w:r>
+        <w:t xml:space="preserve"> that is most frequently used in citations.</w:t>
       </w:r>
     </w:p>
     <w:p>
@@ -9376,7 +10328,15 @@
     </w:p>
     <w:p>
       <w:r>
-        <w:t xml:space="preserve">You can use ‘release’ keys to keep track of the release history of your knowledge-base.  You can include any number of release keys – the value of each of them should be the version number of a milestone version of the knowledge-base. There are a couple of extra columns associated with ‘release’ keys that you should provide values for: ‘Date’ and ‘Notes’. The date should correspond to a release date and you can use the notes to give a very brief description of the release. Unlike the other keys on the config worksheet, the ‘Date’ and ‘Notes’ column values are reported by the framework: a release history is displayed when the ‘About the knowledge-base’ option </w:t>
+        <w:t xml:space="preserve">You can use ‘release’ keys to keep track of the release history of your knowledge-base.  You can include any number of release keys – the value of each of them should be the version number of a milestone version of the knowledge-base. There are a couple of extra columns associated with ‘release’ keys that you should provide values for: ‘Date’ and ‘Notes’. The date should correspond to a release date and you can use the notes to give a very brief description of the release. Unlike the other keys on the </w:t>
+      </w:r>
+      <w:proofErr w:type="spellStart"/>
+      <w:r>
+        <w:t>config</w:t>
+      </w:r>
+      <w:proofErr w:type="spellEnd"/>
+      <w:r>
+        <w:t xml:space="preserve"> worksheet, the ‘Date’ and ‘Notes’ column values are reported by the framework: a release history is displayed when the ‘About the knowledge-base’ option </w:t>
       </w:r>
       <w:r>
         <w:t xml:space="preserve">is selected </w:t>
@@ -9446,7 +10406,23 @@
     </w:p>
     <w:p>
       <w:r>
-        <w:t>When a user selects the ‘About the knowledge-base’ option from the ‘Select a tool’ dropdown list the framework looks for an HTML file called ‘info.html’ in the same folder that the knowledge-base CSV files are found. If it finds the file, it is rendered before the release history table generated from the config worksheet (see previous section) as shown below for the biscuits knowledge-base.</w:t>
+        <w:t>When a user selects the ‘About the knowledge-base’ option from the ‘Select a tool’ dropdown list the framework looks for an HTML file called ‘info.html’ in the same folder that the knowledge-</w:t>
+      </w:r>
+      <w:proofErr w:type="spellStart"/>
+      <w:r>
+        <w:t>base</w:t>
+      </w:r>
+      <w:proofErr w:type="spellEnd"/>
+      <w:r>
+        <w:t xml:space="preserve"> CSV files are found. If it finds the file, it is rendered before the release history table generated from the </w:t>
+      </w:r>
+      <w:proofErr w:type="spellStart"/>
+      <w:r>
+        <w:t>config</w:t>
+      </w:r>
+      <w:proofErr w:type="spellEnd"/>
+      <w:r>
+        <w:t xml:space="preserve"> worksheet (see previous section) as shown below for the biscuits knowledge-base.</w:t>
       </w:r>
     </w:p>
     <w:p>
@@ -9494,7 +10470,15 @@
     </w:p>
     <w:p>
       <w:r>
-        <w:t>If you want to include external resources in your ‘info.html’ file, they need to be included in sub-folders of the folder containing your knowledge-base. Furthermore, you need to reference them in a particular way in your knowledge-base as shown below for the Tom.bio logo:</w:t>
+        <w:t xml:space="preserve">If you want to include external resources in your ‘info.html’ file, they need to be included in sub-folders of the folder containing your knowledge-base. Furthermore, you need to reference them in a particular way in your knowledge-base as shown below for the </w:t>
+      </w:r>
+      <w:proofErr w:type="spellStart"/>
+      <w:r>
+        <w:t>Tom.bio</w:t>
+      </w:r>
+      <w:proofErr w:type="spellEnd"/>
+      <w:r>
+        <w:t xml:space="preserve"> logo:</w:t>
       </w:r>
     </w:p>
     <w:p>
@@ -9516,6 +10500,7 @@
         </w:rPr>
         <w:t>&lt;</w:t>
       </w:r>
+      <w:proofErr w:type="spellStart"/>
       <w:r>
         <w:rPr>
           <w:rFonts w:ascii="Consolas" w:hAnsi="Consolas" w:cs="Consolas"/>
@@ -9526,6 +10511,7 @@
         </w:rPr>
         <w:t>img</w:t>
       </w:r>
+      <w:proofErr w:type="spellEnd"/>
       <w:r>
         <w:rPr>
           <w:rFonts w:ascii="Consolas" w:hAnsi="Consolas" w:cs="Consolas"/>
@@ -9536,6 +10522,7 @@
         </w:rPr>
         <w:t xml:space="preserve"> </w:t>
       </w:r>
+      <w:proofErr w:type="spellStart"/>
       <w:r>
         <w:rPr>
           <w:rFonts w:ascii="Consolas" w:hAnsi="Consolas" w:cs="Consolas"/>
@@ -9546,6 +10533,7 @@
         </w:rPr>
         <w:t>src</w:t>
       </w:r>
+      <w:proofErr w:type="spellEnd"/>
       <w:r>
         <w:rPr>
           <w:rFonts w:ascii="Consolas" w:hAnsi="Consolas" w:cs="Consolas"/>
@@ -9554,7 +10542,29 @@
           <w:szCs w:val="19"/>
           <w:highlight w:val="white"/>
         </w:rPr>
-        <w:t>="##tombiokbpath##resources/tombio-logo.png"</w:t>
+        <w:t>="##</w:t>
+      </w:r>
+      <w:proofErr w:type="spellStart"/>
+      <w:r>
+        <w:rPr>
+          <w:rFonts w:ascii="Consolas" w:hAnsi="Consolas" w:cs="Consolas"/>
+          <w:color w:val="0000FF"/>
+          <w:sz w:val="19"/>
+          <w:szCs w:val="19"/>
+          <w:highlight w:val="white"/>
+        </w:rPr>
+        <w:t>tombiokbpath</w:t>
+      </w:r>
+      <w:proofErr w:type="spellEnd"/>
+      <w:r>
+        <w:rPr>
+          <w:rFonts w:ascii="Consolas" w:hAnsi="Consolas" w:cs="Consolas"/>
+          <w:color w:val="0000FF"/>
+          <w:sz w:val="19"/>
+          <w:szCs w:val="19"/>
+          <w:highlight w:val="white"/>
+        </w:rPr>
+        <w:t>##resources/tombio-logo.png"</w:t>
       </w:r>
       <w:r>
         <w:rPr>
@@ -9706,6 +10716,7 @@
         </w:rPr>
         <w:t xml:space="preserve"> </w:t>
       </w:r>
+      <w:proofErr w:type="spellStart"/>
       <w:r>
         <w:rPr>
           <w:rFonts w:ascii="Consolas" w:hAnsi="Consolas" w:cs="Consolas"/>
@@ -9714,7 +10725,18 @@
           <w:szCs w:val="19"/>
           <w:highlight w:val="white"/>
         </w:rPr>
-        <w:t>10px"</w:t>
+        <w:t>10px</w:t>
+      </w:r>
+      <w:proofErr w:type="spellEnd"/>
+      <w:r>
+        <w:rPr>
+          <w:rFonts w:ascii="Consolas" w:hAnsi="Consolas" w:cs="Consolas"/>
+          <w:color w:val="0000FF"/>
+          <w:sz w:val="19"/>
+          <w:szCs w:val="19"/>
+          <w:highlight w:val="white"/>
+        </w:rPr>
+        <w:t>"</w:t>
       </w:r>
       <w:r>
         <w:rPr>
@@ -9745,7 +10767,23 @@
         <w:t xml:space="preserve"> </w:t>
       </w:r>
       <w:r>
-        <w:t>important part in the above HTML image tag is the ‘##tombiokbpath##’ token. The framework replaces this token with the URL of the knowledge-base folder. That means that the knowledge-base can be moved around – e.g. from local computer to a web-server – without having to edit this file every time.</w:t>
+        <w:t>important part in the above HTML image tag is the ‘##</w:t>
+      </w:r>
+      <w:proofErr w:type="spellStart"/>
+      <w:r>
+        <w:t>tombiokbpath</w:t>
+      </w:r>
+      <w:proofErr w:type="spellEnd"/>
+      <w:r>
+        <w:t>##’ token. The framework replaces this token with the URL of the knowledge-</w:t>
+      </w:r>
+      <w:proofErr w:type="spellStart"/>
+      <w:r>
+        <w:t>base</w:t>
+      </w:r>
+      <w:proofErr w:type="spellEnd"/>
+      <w:r>
+        <w:t xml:space="preserve"> folder. That means that the knowledge-base can be moved around – e.g. from local computer to a web-server – without having to edit this file every time.</w:t>
       </w:r>
     </w:p>
     <w:p>
@@ -9861,12 +10899,28 @@
     <w:p>
       <w:r>
         <w:lastRenderedPageBreak/>
-        <w:t xml:space="preserve">If you represent sexually dimorphic characters in this way, then you need to have a character called ‘Sex’ (with an uppercase ‘S’) and the possible values must be ‘male’ and ‘female’ (all lower case). This text-type character must have a ‘ControlType’ of ‘single’ specified on the characters worksheet. Users will be able to specify sex just like any other morphological character. </w:t>
-      </w:r>
-    </w:p>
-    <w:p>
-      <w:r>
-        <w:t>To understand how this all works, consider the following scenarios for the harvestman knowledge-base shown above.</w:t>
+        <w:t>If you represent sexually dimorphic characters in this way, then you need to have a character called ‘Sex’ (with an uppercase ‘S’) and the possible values must be ‘male’ and ‘female’ (all lower case). This text-type character must have a ‘</w:t>
+      </w:r>
+      <w:proofErr w:type="spellStart"/>
+      <w:r>
+        <w:t>ControlType</w:t>
+      </w:r>
+      <w:proofErr w:type="spellEnd"/>
+      <w:r>
+        <w:t xml:space="preserve">’ of ‘single’ specified on the characters worksheet. Users will be able to specify sex just like any other morphological character. </w:t>
+      </w:r>
+    </w:p>
+    <w:p>
+      <w:r>
+        <w:t>To understand how this all works, consider the following scenarios for the harvestman knowledge-</w:t>
+      </w:r>
+      <w:proofErr w:type="spellStart"/>
+      <w:r>
+        <w:t>base</w:t>
+      </w:r>
+      <w:proofErr w:type="spellEnd"/>
+      <w:r>
+        <w:t xml:space="preserve"> shown above.</w:t>
       </w:r>
     </w:p>
     <w:p>
@@ -10061,7 +11115,15 @@
         </w:numPr>
       </w:pPr>
       <w:r>
-        <w:t>The ‘Get max and min’ macro was developed to ease the process of extracting min and maximum values for a numeric character for use with the ‘Params’ column of the characters worksheet.</w:t>
+        <w:t>The ‘Get max and min’ macro was developed to ease the process of extracting min and maximum values for a numeric character for use with the ‘</w:t>
+      </w:r>
+      <w:proofErr w:type="spellStart"/>
+      <w:r>
+        <w:t>Params</w:t>
+      </w:r>
+      <w:proofErr w:type="spellEnd"/>
+      <w:r>
+        <w:t>’ column of the characters worksheet.</w:t>
       </w:r>
     </w:p>
     <w:p>
@@ -10080,7 +11142,28 @@
     </w:p>
     <w:p>
       <w:r>
-        <w:t xml:space="preserve">To get the minimum and maximum values for a numeric character, select the cells from which you want to extract the values on the taxa worksheet and then go to the macros worksheet and click the ‘Get max and min’ button – the min and max values are copied to the computer’s buffer (as a string – ‘min,max,’) and you can simply paste them anywhere you like – usually to the corresponding ‘Params’ column of the characters worksheet. (Don’t select an entire column by clicking on the header – the macro won’t work if you do that.) The macro takes care dealing with ranges specified as ‘[n1-n2]’. Special values (e.g. ‘n/a’ and ‘?’) are ignored. </w:t>
+        <w:t>To get the minimum and maximum values for a numeric character, select the cells from which you want to extract the values on the taxa worksheet and then go to the macros worksheet and click the ‘Get max and min’ button – the min and max values are copied to the computer’s buffer (as a string – ‘</w:t>
+      </w:r>
+      <w:proofErr w:type="spellStart"/>
+      <w:r>
+        <w:t>min</w:t>
+      </w:r>
+      <w:proofErr w:type="gramStart"/>
+      <w:r>
+        <w:t>,max</w:t>
+      </w:r>
+      <w:proofErr w:type="spellEnd"/>
+      <w:proofErr w:type="gramEnd"/>
+      <w:r>
+        <w:t>,’) and you can simply paste them anywhere you like – usually to the corresponding ‘</w:t>
+      </w:r>
+      <w:proofErr w:type="spellStart"/>
+      <w:r>
+        <w:t>Params</w:t>
+      </w:r>
+      <w:proofErr w:type="spellEnd"/>
+      <w:r>
+        <w:t xml:space="preserve">’ column of the characters worksheet. (Don’t select an entire column by clicking on the header – the macro won’t work if you do that.) The macro takes care dealing with ranges specified as ‘[n1-n2]’. Special values (e.g. ‘n/a’ and ‘?’) are ignored. </w:t>
       </w:r>
     </w:p>
     <w:p>
@@ -10111,7 +11194,15 @@
     </w:p>
     <w:p>
       <w:r>
-        <w:t>In Excel, for example, you can create as many extra worksheets as you like containing supplementary information to help you as a knowledge-base author. For example if you are converting an existing spreadsheet of knowledge to the framework’s format, it is convenient to copy the existing spreadsheet, as is, into extra worksheets. They won’t interfere with the framework.</w:t>
+        <w:t>In Excel, for example, you can create as many extra worksheets as you like containing supplementary information to help you as a knowledge-</w:t>
+      </w:r>
+      <w:proofErr w:type="spellStart"/>
+      <w:r>
+        <w:t>base</w:t>
+      </w:r>
+      <w:proofErr w:type="spellEnd"/>
+      <w:r>
+        <w:t xml:space="preserve"> author. For example if you are converting an existing spreadsheet of knowledge to the framework’s format, it is convenient to copy the existing spreadsheet, as is, into extra worksheets. They won’t interfere with the framework.</w:t>
       </w:r>
     </w:p>
     <w:p>
@@ -10231,7 +11322,7 @@
                 <w:b/>
                 <w:noProof/>
               </w:rPr>
-              <w:t>22</w:t>
+              <w:t>15</w:t>
             </w:r>
             <w:r>
               <w:rPr>
@@ -10397,10 +11488,7 @@
       <w:t xml:space="preserve">This version edited: </w:t>
     </w:r>
     <w:r>
-      <w:t>1</w:t>
-    </w:r>
-    <w:r>
-      <w:t>2</w:t>
+      <w:t>8</w:t>
     </w:r>
     <w:r>
       <w:rPr>
@@ -10412,7 +11500,7 @@
       <w:t xml:space="preserve"> </w:t>
     </w:r>
     <w:r>
-      <w:t>October</w:t>
+      <w:t>November</w:t>
     </w:r>
     <w:r>
       <w:t xml:space="preserve"> 2017                                 </w:t>
@@ -15053,7 +16141,7 @@
 </file>
 
 <file path=customXml/itemProps1.xml><?xml version="1.0" encoding="utf-8"?>
-<ds:datastoreItem xmlns:ds="http://schemas.openxmlformats.org/officeDocument/2006/customXml" ds:itemID="{290BE134-DF4A-466C-AB08-11348789D133}">
+<ds:datastoreItem xmlns:ds="http://schemas.openxmlformats.org/officeDocument/2006/customXml" ds:itemID="{AAFC81F7-A32C-4589-9704-3C7BC4C7213B}">
   <ds:schemaRefs>
     <ds:schemaRef ds:uri="http://schemas.openxmlformats.org/officeDocument/2006/bibliography"/>
   </ds:schemaRefs>

</xml_diff>

<commit_message>
Finished work on visEarthworm2 and updated all documentation (and other files) to replace references to the Tom.Bio ID Framework with FSC Identikit.
</commit_message>
<xml_diff>
--- a/documentation/Building a knowledge-base.docx
+++ b/documentation/Building a knowledge-base.docx
@@ -1,11 +1,7 @@
 
 <file path=word/document.xml><?xml version="1.0" encoding="utf-8"?>
-<w:document xmlns:wpc="http://schemas.microsoft.com/office/word/2010/wordprocessingCanvas" xmlns:mc="http://schemas.openxmlformats.org/markup-compatibility/2006" xmlns:o="urn:schemas-microsoft-com:office:office" xmlns:r="http://schemas.openxmlformats.org/officeDocument/2006/relationships" xmlns:m="http://schemas.openxmlformats.org/officeDocument/2006/math" xmlns:v="urn:schemas-microsoft-com:vml" xmlns:wp14="http://schemas.microsoft.com/office/word/2010/wordprocessingDrawing" xmlns:wp="http://schemas.openxmlformats.org/drawingml/2006/wordprocessingDrawing" xmlns:w10="urn:schemas-microsoft-com:office:word" xmlns:w="http://schemas.openxmlformats.org/wordprocessingml/2006/main" xmlns:w14="http://schemas.microsoft.com/office/word/2010/wordml" xmlns:w15="http://schemas.microsoft.com/office/word/2012/wordml" xmlns:wpg="http://schemas.microsoft.com/office/word/2010/wordprocessingGroup" xmlns:wpi="http://schemas.microsoft.com/office/word/2010/wordprocessingInk" xmlns:wne="http://schemas.microsoft.com/office/word/2006/wordml" xmlns:wps="http://schemas.microsoft.com/office/word/2010/wordprocessingShape" mc:Ignorable="w14 w15 wp14">
+<w:document xmlns:wpc="http://schemas.microsoft.com/office/word/2010/wordprocessingCanvas" xmlns:cx="http://schemas.microsoft.com/office/drawing/2014/chartex" xmlns:cx1="http://schemas.microsoft.com/office/drawing/2015/9/8/chartex" xmlns:cx2="http://schemas.microsoft.com/office/drawing/2015/10/21/chartex" xmlns:cx3="http://schemas.microsoft.com/office/drawing/2016/5/9/chartex" xmlns:cx4="http://schemas.microsoft.com/office/drawing/2016/5/10/chartex" xmlns:cx5="http://schemas.microsoft.com/office/drawing/2016/5/11/chartex" xmlns:cx6="http://schemas.microsoft.com/office/drawing/2016/5/12/chartex" xmlns:cx7="http://schemas.microsoft.com/office/drawing/2016/5/13/chartex" xmlns:cx8="http://schemas.microsoft.com/office/drawing/2016/5/14/chartex" xmlns:mc="http://schemas.openxmlformats.org/markup-compatibility/2006" xmlns:aink="http://schemas.microsoft.com/office/drawing/2016/ink" xmlns:am3d="http://schemas.microsoft.com/office/drawing/2017/model3d" xmlns:o="urn:schemas-microsoft-com:office:office" xmlns:r="http://schemas.openxmlformats.org/officeDocument/2006/relationships" xmlns:m="http://schemas.openxmlformats.org/officeDocument/2006/math" xmlns:v="urn:schemas-microsoft-com:vml" xmlns:wp14="http://schemas.microsoft.com/office/word/2010/wordprocessingDrawing" xmlns:wp="http://schemas.openxmlformats.org/drawingml/2006/wordprocessingDrawing" xmlns:w10="urn:schemas-microsoft-com:office:word" xmlns:w="http://schemas.openxmlformats.org/wordprocessingml/2006/main" xmlns:w14="http://schemas.microsoft.com/office/word/2010/wordml" xmlns:w15="http://schemas.microsoft.com/office/word/2012/wordml" xmlns:w16cid="http://schemas.microsoft.com/office/word/2016/wordml/cid" xmlns:w16se="http://schemas.microsoft.com/office/word/2015/wordml/symex" xmlns:wpg="http://schemas.microsoft.com/office/word/2010/wordprocessingGroup" xmlns:wpi="http://schemas.microsoft.com/office/word/2010/wordprocessingInk" xmlns:wne="http://schemas.microsoft.com/office/word/2006/wordml" xmlns:wps="http://schemas.microsoft.com/office/word/2010/wordprocessingShape" mc:Ignorable="w14 w15 w16se w16cid wp14">
   <w:body>
-    <w:p>
-      <w:bookmarkStart w:id="0" w:name="_GoBack"/>
-      <w:bookmarkEnd w:id="0"/>
-    </w:p>
     <w:p/>
     <w:p/>
     <w:p/>
@@ -14,6 +10,7 @@
     <w:p/>
     <w:p/>
     <w:p/>
+    <w:p/>
     <w:p>
       <w:pPr>
         <w:pStyle w:val="Title"/>
@@ -31,13 +28,8 @@
       <w:r>
         <w:t xml:space="preserve">Documentation for the </w:t>
       </w:r>
-      <w:proofErr w:type="spellStart"/>
-      <w:r>
-        <w:t>Tom.bio</w:t>
-      </w:r>
-      <w:proofErr w:type="spellEnd"/>
-      <w:r>
-        <w:t xml:space="preserve"> ID Visualisation Framework</w:t>
+      <w:r>
+        <w:t>FSC Identikit</w:t>
       </w:r>
     </w:p>
     <w:p/>
@@ -184,7 +176,7 @@
                               <w:rPr>
                                 <w:sz w:val="16"/>
                               </w:rPr>
-                              <w:t>Biodiversity Project Officer</w:t>
+                              <w:t>BioLinks Digital Development Officer</w:t>
                             </w:r>
                           </w:p>
                           <w:p>
@@ -276,21 +268,7 @@
                               <w:rPr>
                                 <w:sz w:val="16"/>
                               </w:rPr>
-                              <w:t>richardb@field-studies-council.org</w:t>
-                            </w:r>
-                          </w:p>
-                          <w:p>
-                            <w:pPr>
-                              <w:pStyle w:val="NoSpacing"/>
-                              <w:rPr>
-                                <w:sz w:val="16"/>
-                              </w:rPr>
-                            </w:pPr>
-                            <w:r>
-                              <w:rPr>
-                                <w:sz w:val="16"/>
-                              </w:rPr>
-                              <w:t>Tel:  (01743) 852125</w:t>
+                              <w:t>r.burkmar@field-studies-council.org</w:t>
                             </w:r>
                           </w:p>
                           <w:p>
@@ -312,22 +290,18 @@
                               <w:rPr>
                                 <w:sz w:val="16"/>
                               </w:rPr>
-                              <w:t xml:space="preserve">Tomorrow's Biodiversity Project funded by the </w:t>
+                              <w:t>Development funded by the Esmée Fairbairn Foundation and the Heritage Lottery Fund</w:t>
                             </w:r>
-                            <w:proofErr w:type="spellStart"/>
-                            <w:r>
+                          </w:p>
+                          <w:p>
+                            <w:pPr>
+                              <w:pStyle w:val="NoSpacing"/>
                               <w:rPr>
                                 <w:sz w:val="16"/>
                               </w:rPr>
-                              <w:t>Esmée</w:t>
-                            </w:r>
-                            <w:proofErr w:type="spellEnd"/>
-                            <w:r>
-                              <w:rPr>
-                                <w:sz w:val="16"/>
-                              </w:rPr>
-                              <w:t xml:space="preserve"> Fairbairn Foundation</w:t>
-                            </w:r>
+                            </w:pPr>
+                            <w:bookmarkStart w:id="0" w:name="_GoBack"/>
+                            <w:bookmarkEnd w:id="0"/>
                           </w:p>
                         </w:txbxContent>
                       </wps:txbx>
@@ -380,7 +354,7 @@
                         <w:rPr>
                           <w:sz w:val="16"/>
                         </w:rPr>
-                        <w:t>Biodiversity Project Officer</w:t>
+                        <w:t>BioLinks Digital Development Officer</w:t>
                       </w:r>
                     </w:p>
                     <w:p>
@@ -472,21 +446,7 @@
                         <w:rPr>
                           <w:sz w:val="16"/>
                         </w:rPr>
-                        <w:t>richardb@field-studies-council.org</w:t>
-                      </w:r>
-                    </w:p>
-                    <w:p>
-                      <w:pPr>
-                        <w:pStyle w:val="NoSpacing"/>
-                        <w:rPr>
-                          <w:sz w:val="16"/>
-                        </w:rPr>
-                      </w:pPr>
-                      <w:r>
-                        <w:rPr>
-                          <w:sz w:val="16"/>
-                        </w:rPr>
-                        <w:t>Tel:  (01743) 852125</w:t>
+                        <w:t>r.burkmar@field-studies-council.org</w:t>
                       </w:r>
                     </w:p>
                     <w:p>
@@ -508,22 +468,18 @@
                         <w:rPr>
                           <w:sz w:val="16"/>
                         </w:rPr>
-                        <w:t xml:space="preserve">Tomorrow's Biodiversity Project funded by the </w:t>
+                        <w:t>Development funded by the Esmée Fairbairn Foundation and the Heritage Lottery Fund</w:t>
                       </w:r>
-                      <w:proofErr w:type="spellStart"/>
-                      <w:r>
+                    </w:p>
+                    <w:p>
+                      <w:pPr>
+                        <w:pStyle w:val="NoSpacing"/>
                         <w:rPr>
                           <w:sz w:val="16"/>
                         </w:rPr>
-                        <w:t>Esmée</w:t>
-                      </w:r>
-                      <w:proofErr w:type="spellEnd"/>
-                      <w:r>
-                        <w:rPr>
-                          <w:sz w:val="16"/>
-                        </w:rPr>
-                        <w:t xml:space="preserve"> Fairbairn Foundation</w:t>
-                      </w:r>
+                      </w:pPr>
+                      <w:bookmarkStart w:id="1" w:name="_GoBack"/>
+                      <w:bookmarkEnd w:id="1"/>
                     </w:p>
                   </w:txbxContent>
                 </v:textbox>
@@ -547,8 +503,8 @@
         </w:sectPr>
       </w:pPr>
     </w:p>
-    <w:bookmarkStart w:id="1" w:name="_Toc495589407" w:displacedByCustomXml="next"/>
     <w:bookmarkStart w:id="2" w:name="_Ref395180622" w:displacedByCustomXml="next"/>
+    <w:bookmarkStart w:id="3" w:name="_Toc512004437" w:displacedByCustomXml="next"/>
     <w:sdt>
       <w:sdtPr>
         <w:rPr>
@@ -574,8 +530,8 @@
           <w:r>
             <w:t>Contents</w:t>
           </w:r>
+          <w:bookmarkEnd w:id="3"/>
           <w:bookmarkEnd w:id="2"/>
-          <w:bookmarkEnd w:id="1"/>
         </w:p>
         <w:p>
           <w:pPr>
@@ -598,7 +554,7 @@
           <w:r>
             <w:fldChar w:fldCharType="separate"/>
           </w:r>
-          <w:hyperlink w:anchor="_Toc495589407" w:history="1">
+          <w:hyperlink w:anchor="_Toc512004437" w:history="1">
             <w:r>
               <w:rPr>
                 <w:rStyle w:val="Hyperlink"/>
@@ -640,7 +596,7 @@
                 <w:noProof/>
                 <w:webHidden/>
               </w:rPr>
-              <w:instrText xml:space="preserve"> PAGEREF _Toc495589407 \h </w:instrText>
+              <w:instrText xml:space="preserve"> PAGEREF _Toc512004437 \h </w:instrText>
             </w:r>
             <w:r>
               <w:rPr>
@@ -683,7 +639,7 @@
               <w:lang w:eastAsia="en-GB"/>
             </w:rPr>
           </w:pPr>
-          <w:hyperlink w:anchor="_Toc495589408" w:history="1">
+          <w:hyperlink w:anchor="_Toc512004438" w:history="1">
             <w:r>
               <w:rPr>
                 <w:rStyle w:val="Hyperlink"/>
@@ -725,7 +681,7 @@
                 <w:noProof/>
                 <w:webHidden/>
               </w:rPr>
-              <w:instrText xml:space="preserve"> PAGEREF _Toc495589408 \h </w:instrText>
+              <w:instrText xml:space="preserve"> PAGEREF _Toc512004438 \h </w:instrText>
             </w:r>
             <w:r>
               <w:rPr>
@@ -768,7 +724,7 @@
               <w:lang w:eastAsia="en-GB"/>
             </w:rPr>
           </w:pPr>
-          <w:hyperlink w:anchor="_Toc495589409" w:history="1">
+          <w:hyperlink w:anchor="_Toc512004439" w:history="1">
             <w:r>
               <w:rPr>
                 <w:rStyle w:val="Hyperlink"/>
@@ -810,7 +766,7 @@
                 <w:noProof/>
                 <w:webHidden/>
               </w:rPr>
-              <w:instrText xml:space="preserve"> PAGEREF _Toc495589409 \h </w:instrText>
+              <w:instrText xml:space="preserve"> PAGEREF _Toc512004439 \h </w:instrText>
             </w:r>
             <w:r>
               <w:rPr>
@@ -854,7 +810,7 @@
               <w:lang w:eastAsia="en-GB"/>
             </w:rPr>
           </w:pPr>
-          <w:hyperlink w:anchor="_Toc495589410" w:history="1">
+          <w:hyperlink w:anchor="_Toc512004440" w:history="1">
             <w:r>
               <w:rPr>
                 <w:rStyle w:val="Hyperlink"/>
@@ -896,7 +852,7 @@
                 <w:noProof/>
                 <w:webHidden/>
               </w:rPr>
-              <w:instrText xml:space="preserve"> PAGEREF _Toc495589410 \h </w:instrText>
+              <w:instrText xml:space="preserve"> PAGEREF _Toc512004440 \h </w:instrText>
             </w:r>
             <w:r>
               <w:rPr>
@@ -940,7 +896,7 @@
               <w:lang w:eastAsia="en-GB"/>
             </w:rPr>
           </w:pPr>
-          <w:hyperlink w:anchor="_Toc495589411" w:history="1">
+          <w:hyperlink w:anchor="_Toc512004441" w:history="1">
             <w:r>
               <w:rPr>
                 <w:rStyle w:val="Hyperlink"/>
@@ -982,7 +938,7 @@
                 <w:noProof/>
                 <w:webHidden/>
               </w:rPr>
-              <w:instrText xml:space="preserve"> PAGEREF _Toc495589411 \h </w:instrText>
+              <w:instrText xml:space="preserve"> PAGEREF _Toc512004441 \h </w:instrText>
             </w:r>
             <w:r>
               <w:rPr>
@@ -1026,7 +982,7 @@
               <w:lang w:eastAsia="en-GB"/>
             </w:rPr>
           </w:pPr>
-          <w:hyperlink w:anchor="_Toc495589412" w:history="1">
+          <w:hyperlink w:anchor="_Toc512004442" w:history="1">
             <w:r>
               <w:rPr>
                 <w:rStyle w:val="Hyperlink"/>
@@ -1068,7 +1024,7 @@
                 <w:noProof/>
                 <w:webHidden/>
               </w:rPr>
-              <w:instrText xml:space="preserve"> PAGEREF _Toc495589412 \h </w:instrText>
+              <w:instrText xml:space="preserve"> PAGEREF _Toc512004442 \h </w:instrText>
             </w:r>
             <w:r>
               <w:rPr>
@@ -1112,7 +1068,7 @@
               <w:lang w:eastAsia="en-GB"/>
             </w:rPr>
           </w:pPr>
-          <w:hyperlink w:anchor="_Toc495589413" w:history="1">
+          <w:hyperlink w:anchor="_Toc512004443" w:history="1">
             <w:r>
               <w:rPr>
                 <w:rStyle w:val="Hyperlink"/>
@@ -1154,7 +1110,7 @@
                 <w:noProof/>
                 <w:webHidden/>
               </w:rPr>
-              <w:instrText xml:space="preserve"> PAGEREF _Toc495589413 \h </w:instrText>
+              <w:instrText xml:space="preserve"> PAGEREF _Toc512004443 \h </w:instrText>
             </w:r>
             <w:r>
               <w:rPr>
@@ -1198,7 +1154,7 @@
               <w:lang w:eastAsia="en-GB"/>
             </w:rPr>
           </w:pPr>
-          <w:hyperlink w:anchor="_Toc495589414" w:history="1">
+          <w:hyperlink w:anchor="_Toc512004444" w:history="1">
             <w:r>
               <w:rPr>
                 <w:rStyle w:val="Hyperlink"/>
@@ -1240,7 +1196,7 @@
                 <w:noProof/>
                 <w:webHidden/>
               </w:rPr>
-              <w:instrText xml:space="preserve"> PAGEREF _Toc495589414 \h </w:instrText>
+              <w:instrText xml:space="preserve"> PAGEREF _Toc512004444 \h </w:instrText>
             </w:r>
             <w:r>
               <w:rPr>
@@ -1284,7 +1240,7 @@
               <w:lang w:eastAsia="en-GB"/>
             </w:rPr>
           </w:pPr>
-          <w:hyperlink w:anchor="_Toc495589415" w:history="1">
+          <w:hyperlink w:anchor="_Toc512004445" w:history="1">
             <w:r>
               <w:rPr>
                 <w:rStyle w:val="Hyperlink"/>
@@ -1326,7 +1282,7 @@
                 <w:noProof/>
                 <w:webHidden/>
               </w:rPr>
-              <w:instrText xml:space="preserve"> PAGEREF _Toc495589415 \h </w:instrText>
+              <w:instrText xml:space="preserve"> PAGEREF _Toc512004445 \h </w:instrText>
             </w:r>
             <w:r>
               <w:rPr>
@@ -1370,7 +1326,7 @@
               <w:lang w:eastAsia="en-GB"/>
             </w:rPr>
           </w:pPr>
-          <w:hyperlink w:anchor="_Toc495589416" w:history="1">
+          <w:hyperlink w:anchor="_Toc512004446" w:history="1">
             <w:r>
               <w:rPr>
                 <w:rStyle w:val="Hyperlink"/>
@@ -1412,7 +1368,7 @@
                 <w:noProof/>
                 <w:webHidden/>
               </w:rPr>
-              <w:instrText xml:space="preserve"> PAGEREF _Toc495589416 \h </w:instrText>
+              <w:instrText xml:space="preserve"> PAGEREF _Toc512004446 \h </w:instrText>
             </w:r>
             <w:r>
               <w:rPr>
@@ -1456,7 +1412,7 @@
               <w:lang w:eastAsia="en-GB"/>
             </w:rPr>
           </w:pPr>
-          <w:hyperlink w:anchor="_Toc495589417" w:history="1">
+          <w:hyperlink w:anchor="_Toc512004447" w:history="1">
             <w:r>
               <w:rPr>
                 <w:rStyle w:val="Hyperlink"/>
@@ -1498,7 +1454,7 @@
                 <w:noProof/>
                 <w:webHidden/>
               </w:rPr>
-              <w:instrText xml:space="preserve"> PAGEREF _Toc495589417 \h </w:instrText>
+              <w:instrText xml:space="preserve"> PAGEREF _Toc512004447 \h </w:instrText>
             </w:r>
             <w:r>
               <w:rPr>
@@ -1542,7 +1498,7 @@
               <w:lang w:eastAsia="en-GB"/>
             </w:rPr>
           </w:pPr>
-          <w:hyperlink w:anchor="_Toc495589418" w:history="1">
+          <w:hyperlink w:anchor="_Toc512004448" w:history="1">
             <w:r>
               <w:rPr>
                 <w:rStyle w:val="Hyperlink"/>
@@ -1584,7 +1540,7 @@
                 <w:noProof/>
                 <w:webHidden/>
               </w:rPr>
-              <w:instrText xml:space="preserve"> PAGEREF _Toc495589418 \h </w:instrText>
+              <w:instrText xml:space="preserve"> PAGEREF _Toc512004448 \h </w:instrText>
             </w:r>
             <w:r>
               <w:rPr>
@@ -1628,7 +1584,7 @@
               <w:lang w:eastAsia="en-GB"/>
             </w:rPr>
           </w:pPr>
-          <w:hyperlink w:anchor="_Toc495589419" w:history="1">
+          <w:hyperlink w:anchor="_Toc512004449" w:history="1">
             <w:r>
               <w:rPr>
                 <w:rStyle w:val="Hyperlink"/>
@@ -1670,7 +1626,7 @@
                 <w:noProof/>
                 <w:webHidden/>
               </w:rPr>
-              <w:instrText xml:space="preserve"> PAGEREF _Toc495589419 \h </w:instrText>
+              <w:instrText xml:space="preserve"> PAGEREF _Toc512004449 \h </w:instrText>
             </w:r>
             <w:r>
               <w:rPr>
@@ -1714,7 +1670,7 @@
               <w:lang w:eastAsia="en-GB"/>
             </w:rPr>
           </w:pPr>
-          <w:hyperlink w:anchor="_Toc495589420" w:history="1">
+          <w:hyperlink w:anchor="_Toc512004450" w:history="1">
             <w:r>
               <w:rPr>
                 <w:rStyle w:val="Hyperlink"/>
@@ -1756,7 +1712,7 @@
                 <w:noProof/>
                 <w:webHidden/>
               </w:rPr>
-              <w:instrText xml:space="preserve"> PAGEREF _Toc495589420 \h </w:instrText>
+              <w:instrText xml:space="preserve"> PAGEREF _Toc512004450 \h </w:instrText>
             </w:r>
             <w:r>
               <w:rPr>
@@ -1800,7 +1756,7 @@
               <w:lang w:eastAsia="en-GB"/>
             </w:rPr>
           </w:pPr>
-          <w:hyperlink w:anchor="_Toc495589421" w:history="1">
+          <w:hyperlink w:anchor="_Toc512004451" w:history="1">
             <w:r>
               <w:rPr>
                 <w:rStyle w:val="Hyperlink"/>
@@ -1842,7 +1798,7 @@
                 <w:noProof/>
                 <w:webHidden/>
               </w:rPr>
-              <w:instrText xml:space="preserve"> PAGEREF _Toc495589421 \h </w:instrText>
+              <w:instrText xml:space="preserve"> PAGEREF _Toc512004451 \h </w:instrText>
             </w:r>
             <w:r>
               <w:rPr>
@@ -1886,7 +1842,7 @@
               <w:lang w:eastAsia="en-GB"/>
             </w:rPr>
           </w:pPr>
-          <w:hyperlink w:anchor="_Toc495589422" w:history="1">
+          <w:hyperlink w:anchor="_Toc512004452" w:history="1">
             <w:r>
               <w:rPr>
                 <w:rStyle w:val="Hyperlink"/>
@@ -1928,7 +1884,7 @@
                 <w:noProof/>
                 <w:webHidden/>
               </w:rPr>
-              <w:instrText xml:space="preserve"> PAGEREF _Toc495589422 \h </w:instrText>
+              <w:instrText xml:space="preserve"> PAGEREF _Toc512004452 \h </w:instrText>
             </w:r>
             <w:r>
               <w:rPr>
@@ -1972,7 +1928,7 @@
               <w:lang w:eastAsia="en-GB"/>
             </w:rPr>
           </w:pPr>
-          <w:hyperlink w:anchor="_Toc495589423" w:history="1">
+          <w:hyperlink w:anchor="_Toc512004453" w:history="1">
             <w:r>
               <w:rPr>
                 <w:rStyle w:val="Hyperlink"/>
@@ -2014,7 +1970,7 @@
                 <w:noProof/>
                 <w:webHidden/>
               </w:rPr>
-              <w:instrText xml:space="preserve"> PAGEREF _Toc495589423 \h </w:instrText>
+              <w:instrText xml:space="preserve"> PAGEREF _Toc512004453 \h </w:instrText>
             </w:r>
             <w:r>
               <w:rPr>
@@ -2058,7 +2014,7 @@
               <w:lang w:eastAsia="en-GB"/>
             </w:rPr>
           </w:pPr>
-          <w:hyperlink w:anchor="_Toc495589424" w:history="1">
+          <w:hyperlink w:anchor="_Toc512004454" w:history="1">
             <w:r>
               <w:rPr>
                 <w:rStyle w:val="Hyperlink"/>
@@ -2100,7 +2056,7 @@
                 <w:noProof/>
                 <w:webHidden/>
               </w:rPr>
-              <w:instrText xml:space="preserve"> PAGEREF _Toc495589424 \h </w:instrText>
+              <w:instrText xml:space="preserve"> PAGEREF _Toc512004454 \h </w:instrText>
             </w:r>
             <w:r>
               <w:rPr>
@@ -2144,7 +2100,7 @@
               <w:lang w:eastAsia="en-GB"/>
             </w:rPr>
           </w:pPr>
-          <w:hyperlink w:anchor="_Toc495589425" w:history="1">
+          <w:hyperlink w:anchor="_Toc512004455" w:history="1">
             <w:r>
               <w:rPr>
                 <w:rStyle w:val="Hyperlink"/>
@@ -2186,7 +2142,7 @@
                 <w:noProof/>
                 <w:webHidden/>
               </w:rPr>
-              <w:instrText xml:space="preserve"> PAGEREF _Toc495589425 \h </w:instrText>
+              <w:instrText xml:space="preserve"> PAGEREF _Toc512004455 \h </w:instrText>
             </w:r>
             <w:r>
               <w:rPr>
@@ -2230,7 +2186,7 @@
               <w:lang w:eastAsia="en-GB"/>
             </w:rPr>
           </w:pPr>
-          <w:hyperlink w:anchor="_Toc495589426" w:history="1">
+          <w:hyperlink w:anchor="_Toc512004456" w:history="1">
             <w:r>
               <w:rPr>
                 <w:rStyle w:val="Hyperlink"/>
@@ -2272,7 +2228,7 @@
                 <w:noProof/>
                 <w:webHidden/>
               </w:rPr>
-              <w:instrText xml:space="preserve"> PAGEREF _Toc495589426 \h </w:instrText>
+              <w:instrText xml:space="preserve"> PAGEREF _Toc512004456 \h </w:instrText>
             </w:r>
             <w:r>
               <w:rPr>
@@ -2316,7 +2272,7 @@
               <w:lang w:eastAsia="en-GB"/>
             </w:rPr>
           </w:pPr>
-          <w:hyperlink w:anchor="_Toc495589427" w:history="1">
+          <w:hyperlink w:anchor="_Toc512004457" w:history="1">
             <w:r>
               <w:rPr>
                 <w:rStyle w:val="Hyperlink"/>
@@ -2358,7 +2314,7 @@
                 <w:noProof/>
                 <w:webHidden/>
               </w:rPr>
-              <w:instrText xml:space="preserve"> PAGEREF _Toc495589427 \h </w:instrText>
+              <w:instrText xml:space="preserve"> PAGEREF _Toc512004457 \h </w:instrText>
             </w:r>
             <w:r>
               <w:rPr>
@@ -2402,7 +2358,7 @@
               <w:lang w:eastAsia="en-GB"/>
             </w:rPr>
           </w:pPr>
-          <w:hyperlink w:anchor="_Toc495589428" w:history="1">
+          <w:hyperlink w:anchor="_Toc512004458" w:history="1">
             <w:r>
               <w:rPr>
                 <w:rStyle w:val="Hyperlink"/>
@@ -2444,7 +2400,7 @@
                 <w:noProof/>
                 <w:webHidden/>
               </w:rPr>
-              <w:instrText xml:space="preserve"> PAGEREF _Toc495589428 \h </w:instrText>
+              <w:instrText xml:space="preserve"> PAGEREF _Toc512004458 \h </w:instrText>
             </w:r>
             <w:r>
               <w:rPr>
@@ -2488,7 +2444,7 @@
               <w:lang w:eastAsia="en-GB"/>
             </w:rPr>
           </w:pPr>
-          <w:hyperlink w:anchor="_Toc495589429" w:history="1">
+          <w:hyperlink w:anchor="_Toc512004459" w:history="1">
             <w:r>
               <w:rPr>
                 <w:rStyle w:val="Hyperlink"/>
@@ -2530,7 +2486,7 @@
                 <w:noProof/>
                 <w:webHidden/>
               </w:rPr>
-              <w:instrText xml:space="preserve"> PAGEREF _Toc495589429 \h </w:instrText>
+              <w:instrText xml:space="preserve"> PAGEREF _Toc512004459 \h </w:instrText>
             </w:r>
             <w:r>
               <w:rPr>
@@ -2574,7 +2530,7 @@
               <w:lang w:eastAsia="en-GB"/>
             </w:rPr>
           </w:pPr>
-          <w:hyperlink w:anchor="_Toc495589430" w:history="1">
+          <w:hyperlink w:anchor="_Toc512004460" w:history="1">
             <w:r>
               <w:rPr>
                 <w:rStyle w:val="Hyperlink"/>
@@ -2616,7 +2572,7 @@
                 <w:noProof/>
                 <w:webHidden/>
               </w:rPr>
-              <w:instrText xml:space="preserve"> PAGEREF _Toc495589430 \h </w:instrText>
+              <w:instrText xml:space="preserve"> PAGEREF _Toc512004460 \h </w:instrText>
             </w:r>
             <w:r>
               <w:rPr>
@@ -2660,7 +2616,7 @@
               <w:lang w:eastAsia="en-GB"/>
             </w:rPr>
           </w:pPr>
-          <w:hyperlink w:anchor="_Toc495589431" w:history="1">
+          <w:hyperlink w:anchor="_Toc512004461" w:history="1">
             <w:r>
               <w:rPr>
                 <w:rStyle w:val="Hyperlink"/>
@@ -2702,7 +2658,7 @@
                 <w:noProof/>
                 <w:webHidden/>
               </w:rPr>
-              <w:instrText xml:space="preserve"> PAGEREF _Toc495589431 \h </w:instrText>
+              <w:instrText xml:space="preserve"> PAGEREF _Toc512004461 \h </w:instrText>
             </w:r>
             <w:r>
               <w:rPr>
@@ -2746,7 +2702,7 @@
               <w:lang w:eastAsia="en-GB"/>
             </w:rPr>
           </w:pPr>
-          <w:hyperlink w:anchor="_Toc495589432" w:history="1">
+          <w:hyperlink w:anchor="_Toc512004462" w:history="1">
             <w:r>
               <w:rPr>
                 <w:rStyle w:val="Hyperlink"/>
@@ -2788,7 +2744,7 @@
                 <w:noProof/>
                 <w:webHidden/>
               </w:rPr>
-              <w:instrText xml:space="preserve"> PAGEREF _Toc495589432 \h </w:instrText>
+              <w:instrText xml:space="preserve"> PAGEREF _Toc512004462 \h </w:instrText>
             </w:r>
             <w:r>
               <w:rPr>
@@ -2832,7 +2788,7 @@
               <w:lang w:eastAsia="en-GB"/>
             </w:rPr>
           </w:pPr>
-          <w:hyperlink w:anchor="_Toc495589433" w:history="1">
+          <w:hyperlink w:anchor="_Toc512004463" w:history="1">
             <w:r>
               <w:rPr>
                 <w:rStyle w:val="Hyperlink"/>
@@ -2874,7 +2830,7 @@
                 <w:noProof/>
                 <w:webHidden/>
               </w:rPr>
-              <w:instrText xml:space="preserve"> PAGEREF _Toc495589433 \h </w:instrText>
+              <w:instrText xml:space="preserve"> PAGEREF _Toc512004463 \h </w:instrText>
             </w:r>
             <w:r>
               <w:rPr>
@@ -2918,7 +2874,7 @@
               <w:lang w:eastAsia="en-GB"/>
             </w:rPr>
           </w:pPr>
-          <w:hyperlink w:anchor="_Toc495589434" w:history="1">
+          <w:hyperlink w:anchor="_Toc512004464" w:history="1">
             <w:r>
               <w:rPr>
                 <w:rStyle w:val="Hyperlink"/>
@@ -2960,7 +2916,7 @@
                 <w:noProof/>
                 <w:webHidden/>
               </w:rPr>
-              <w:instrText xml:space="preserve"> PAGEREF _Toc495589434 \h </w:instrText>
+              <w:instrText xml:space="preserve"> PAGEREF _Toc512004464 \h </w:instrText>
             </w:r>
             <w:r>
               <w:rPr>
@@ -3004,7 +2960,7 @@
               <w:lang w:eastAsia="en-GB"/>
             </w:rPr>
           </w:pPr>
-          <w:hyperlink w:anchor="_Toc495589435" w:history="1">
+          <w:hyperlink w:anchor="_Toc512004465" w:history="1">
             <w:r>
               <w:rPr>
                 <w:rStyle w:val="Hyperlink"/>
@@ -3046,7 +3002,7 @@
                 <w:noProof/>
                 <w:webHidden/>
               </w:rPr>
-              <w:instrText xml:space="preserve"> PAGEREF _Toc495589435 \h </w:instrText>
+              <w:instrText xml:space="preserve"> PAGEREF _Toc512004465 \h </w:instrText>
             </w:r>
             <w:r>
               <w:rPr>
@@ -3090,7 +3046,7 @@
               <w:lang w:eastAsia="en-GB"/>
             </w:rPr>
           </w:pPr>
-          <w:hyperlink w:anchor="_Toc495589436" w:history="1">
+          <w:hyperlink w:anchor="_Toc512004466" w:history="1">
             <w:r>
               <w:rPr>
                 <w:rStyle w:val="Hyperlink"/>
@@ -3132,7 +3088,7 @@
                 <w:noProof/>
                 <w:webHidden/>
               </w:rPr>
-              <w:instrText xml:space="preserve"> PAGEREF _Toc495589436 \h </w:instrText>
+              <w:instrText xml:space="preserve"> PAGEREF _Toc512004466 \h </w:instrText>
             </w:r>
             <w:r>
               <w:rPr>
@@ -3176,7 +3132,7 @@
               <w:lang w:eastAsia="en-GB"/>
             </w:rPr>
           </w:pPr>
-          <w:hyperlink w:anchor="_Toc495589437" w:history="1">
+          <w:hyperlink w:anchor="_Toc512004467" w:history="1">
             <w:r>
               <w:rPr>
                 <w:rStyle w:val="Hyperlink"/>
@@ -3218,7 +3174,7 @@
                 <w:noProof/>
                 <w:webHidden/>
               </w:rPr>
-              <w:instrText xml:space="preserve"> PAGEREF _Toc495589437 \h </w:instrText>
+              <w:instrText xml:space="preserve"> PAGEREF _Toc512004467 \h </w:instrText>
             </w:r>
             <w:r>
               <w:rPr>
@@ -3262,7 +3218,7 @@
               <w:lang w:eastAsia="en-GB"/>
             </w:rPr>
           </w:pPr>
-          <w:hyperlink w:anchor="_Toc495589438" w:history="1">
+          <w:hyperlink w:anchor="_Toc512004468" w:history="1">
             <w:r>
               <w:rPr>
                 <w:rStyle w:val="Hyperlink"/>
@@ -3283,7 +3239,7 @@
                 <w:rStyle w:val="Hyperlink"/>
                 <w:noProof/>
               </w:rPr>
-              <w:t>Framework configuration (type ‘config’)</w:t>
+              <w:t>Identikit configuration (type ‘config’)</w:t>
             </w:r>
             <w:r>
               <w:rPr>
@@ -3304,7 +3260,7 @@
                 <w:noProof/>
                 <w:webHidden/>
               </w:rPr>
-              <w:instrText xml:space="preserve"> PAGEREF _Toc495589438 \h </w:instrText>
+              <w:instrText xml:space="preserve"> PAGEREF _Toc512004468 \h </w:instrText>
             </w:r>
             <w:r>
               <w:rPr>
@@ -3348,7 +3304,7 @@
               <w:lang w:eastAsia="en-GB"/>
             </w:rPr>
           </w:pPr>
-          <w:hyperlink w:anchor="_Toc495589439" w:history="1">
+          <w:hyperlink w:anchor="_Toc512004469" w:history="1">
             <w:r>
               <w:rPr>
                 <w:rStyle w:val="Hyperlink"/>
@@ -3390,7 +3346,7 @@
                 <w:noProof/>
                 <w:webHidden/>
               </w:rPr>
-              <w:instrText xml:space="preserve"> PAGEREF _Toc495589439 \h </w:instrText>
+              <w:instrText xml:space="preserve"> PAGEREF _Toc512004469 \h </w:instrText>
             </w:r>
             <w:r>
               <w:rPr>
@@ -3410,7 +3366,7 @@
                 <w:noProof/>
                 <w:webHidden/>
               </w:rPr>
-              <w:t>22</w:t>
+              <w:t>23</w:t>
             </w:r>
             <w:r>
               <w:rPr>
@@ -3434,7 +3390,7 @@
               <w:lang w:eastAsia="en-GB"/>
             </w:rPr>
           </w:pPr>
-          <w:hyperlink w:anchor="_Toc495589440" w:history="1">
+          <w:hyperlink w:anchor="_Toc512004470" w:history="1">
             <w:r>
               <w:rPr>
                 <w:rStyle w:val="Hyperlink"/>
@@ -3476,7 +3432,7 @@
                 <w:noProof/>
                 <w:webHidden/>
               </w:rPr>
-              <w:instrText xml:space="preserve"> PAGEREF _Toc495589440 \h </w:instrText>
+              <w:instrText xml:space="preserve"> PAGEREF _Toc512004470 \h </w:instrText>
             </w:r>
             <w:r>
               <w:rPr>
@@ -3520,7 +3476,7 @@
               <w:lang w:eastAsia="en-GB"/>
             </w:rPr>
           </w:pPr>
-          <w:hyperlink w:anchor="_Toc495589441" w:history="1">
+          <w:hyperlink w:anchor="_Toc512004471" w:history="1">
             <w:r>
               <w:rPr>
                 <w:rStyle w:val="Hyperlink"/>
@@ -3562,7 +3518,7 @@
                 <w:noProof/>
                 <w:webHidden/>
               </w:rPr>
-              <w:instrText xml:space="preserve"> PAGEREF _Toc495589441 \h </w:instrText>
+              <w:instrText xml:space="preserve"> PAGEREF _Toc512004471 \h </w:instrText>
             </w:r>
             <w:r>
               <w:rPr>
@@ -3582,7 +3538,7 @@
                 <w:noProof/>
                 <w:webHidden/>
               </w:rPr>
-              <w:t>23</w:t>
+              <w:t>24</w:t>
             </w:r>
             <w:r>
               <w:rPr>
@@ -3606,7 +3562,7 @@
               <w:lang w:eastAsia="en-GB"/>
             </w:rPr>
           </w:pPr>
-          <w:hyperlink w:anchor="_Toc495589442" w:history="1">
+          <w:hyperlink w:anchor="_Toc512004472" w:history="1">
             <w:r>
               <w:rPr>
                 <w:rStyle w:val="Hyperlink"/>
@@ -3648,7 +3604,7 @@
                 <w:noProof/>
                 <w:webHidden/>
               </w:rPr>
-              <w:instrText xml:space="preserve"> PAGEREF _Toc495589442 \h </w:instrText>
+              <w:instrText xml:space="preserve"> PAGEREF _Toc512004472 \h </w:instrText>
             </w:r>
             <w:r>
               <w:rPr>
@@ -3692,7 +3648,7 @@
               <w:lang w:eastAsia="en-GB"/>
             </w:rPr>
           </w:pPr>
-          <w:hyperlink w:anchor="_Toc495589443" w:history="1">
+          <w:hyperlink w:anchor="_Toc512004473" w:history="1">
             <w:r>
               <w:rPr>
                 <w:rStyle w:val="Hyperlink"/>
@@ -3734,7 +3690,7 @@
                 <w:noProof/>
                 <w:webHidden/>
               </w:rPr>
-              <w:instrText xml:space="preserve"> PAGEREF _Toc495589443 \h </w:instrText>
+              <w:instrText xml:space="preserve"> PAGEREF _Toc512004473 \h </w:instrText>
             </w:r>
             <w:r>
               <w:rPr>
@@ -3778,7 +3734,7 @@
               <w:lang w:eastAsia="en-GB"/>
             </w:rPr>
           </w:pPr>
-          <w:hyperlink w:anchor="_Toc495589444" w:history="1">
+          <w:hyperlink w:anchor="_Toc512004474" w:history="1">
             <w:r>
               <w:rPr>
                 <w:rStyle w:val="Hyperlink"/>
@@ -3820,7 +3776,7 @@
                 <w:noProof/>
                 <w:webHidden/>
               </w:rPr>
-              <w:instrText xml:space="preserve"> PAGEREF _Toc495589444 \h </w:instrText>
+              <w:instrText xml:space="preserve"> PAGEREF _Toc512004474 \h </w:instrText>
             </w:r>
             <w:r>
               <w:rPr>
@@ -3875,12 +3831,12 @@
       <w:pPr>
         <w:pStyle w:val="Heading1"/>
       </w:pPr>
-      <w:bookmarkStart w:id="3" w:name="_Toc495589408"/>
+      <w:bookmarkStart w:id="4" w:name="_Toc512004438"/>
       <w:r>
         <w:lastRenderedPageBreak/>
         <w:t>Introduction</w:t>
       </w:r>
-      <w:bookmarkEnd w:id="3"/>
+      <w:bookmarkEnd w:id="4"/>
     </w:p>
     <w:p>
       <w:r>
@@ -3904,25 +3860,35 @@
       <w:r>
         <w:t xml:space="preserve"> for use with the </w:t>
       </w:r>
-      <w:proofErr w:type="spellStart"/>
-      <w:r>
-        <w:t>Tom.bio</w:t>
-      </w:r>
-      <w:proofErr w:type="spellEnd"/>
-      <w:r>
-        <w:t xml:space="preserve"> ID Visualisation framework (r</w:t>
+      <w:r>
+        <w:t>FSC Identikit</w:t>
+      </w:r>
+      <w:r>
+        <w:t xml:space="preserve"> (r</w:t>
       </w:r>
       <w:r>
         <w:t>eferred to in this document</w:t>
       </w:r>
       <w:r>
-        <w:t xml:space="preserve"> as ‘the framework’)</w:t>
+        <w:t xml:space="preserve"> as ‘the </w:t>
+      </w:r>
+      <w:r>
+        <w:t>Identikit’</w:t>
+      </w:r>
+      <w:r>
+        <w:t>)</w:t>
       </w:r>
       <w:r>
         <w:t>.</w:t>
       </w:r>
       <w:r>
-        <w:t xml:space="preserve"> Most of the examples referred to are from the example ‘biscuits’ knowledge-base which is supplied with the framework (‘biscuits.xlsm’</w:t>
+        <w:t xml:space="preserve"> Most of the examples referred to are from the example ‘biscuits’ knowledge-base which is supplied with the </w:t>
+      </w:r>
+      <w:r>
+        <w:t>Identikit</w:t>
+      </w:r>
+      <w:r>
+        <w:t xml:space="preserve"> (‘biscuits.xlsm’</w:t>
       </w:r>
       <w:r>
         <w:t>).</w:t>
@@ -3938,11 +3904,11 @@
       <w:pPr>
         <w:pStyle w:val="Heading1"/>
       </w:pPr>
-      <w:bookmarkStart w:id="4" w:name="_Toc495589409"/>
+      <w:bookmarkStart w:id="5" w:name="_Toc512004439"/>
       <w:r>
         <w:t>Building a knowledge-base</w:t>
       </w:r>
-      <w:bookmarkEnd w:id="4"/>
+      <w:bookmarkEnd w:id="5"/>
     </w:p>
     <w:p>
       <w:r>
@@ -4022,7 +3988,39 @@
         </w:drawing>
       </w:r>
       <w:r>
-        <w:t>The framework uses a spreadsheet to represent taxonomic knowledge. The example spreadsheet provided with the framework is an Excel workbook, but you can use any type of spreadsheet you like to build a knowledge-base that can be used by the framework – the only requirement is that it can save to CSV (Comma Separated Value) files – since this is what the framework actually reads.</w:t>
+        <w:t xml:space="preserve">The </w:t>
+      </w:r>
+      <w:r>
+        <w:t>Identikit</w:t>
+      </w:r>
+      <w:r>
+        <w:t xml:space="preserve"> uses a spreadsheet to represent taxonomic knowledge. The example spreadsheet provided with the </w:t>
+      </w:r>
+      <w:r>
+        <w:t>Identikit</w:t>
+      </w:r>
+      <w:r>
+        <w:t xml:space="preserve"> is an Excel workbook, but you can use any type of spreadsheet you like to build a knowledge-base that can be used by the </w:t>
+      </w:r>
+      <w:r>
+        <w:t>Identikit</w:t>
+      </w:r>
+      <w:r>
+        <w:t xml:space="preserve"> – the only requirement is that it can save to CSV (Comma Separated Value) files – since this is what the </w:t>
+      </w:r>
+      <w:r>
+        <w:t>Identikit</w:t>
+      </w:r>
+      <w:r>
+        <w:t xml:space="preserve"> </w:t>
+      </w:r>
+      <w:proofErr w:type="gramStart"/>
+      <w:r>
+        <w:t>actually reads</w:t>
+      </w:r>
+      <w:proofErr w:type="gramEnd"/>
+      <w:r>
+        <w:t>.</w:t>
       </w:r>
     </w:p>
     <w:p>
@@ -4182,57 +4180,70 @@
         <w:t xml:space="preserve">biscuits </w:t>
       </w:r>
       <w:r>
-        <w:t xml:space="preserve">workbook, there is a separate worksheet for each of these. A sixth worksheet – called ‘macros’ – has a button on it which invokes a macro to save the current workbook and export each of the five worksheets – taxa, characters, values, media and </w:t>
+        <w:t xml:space="preserve">workbook, there is a separate worksheet for each of these. A sixth worksheet – called ‘macros’ – has a button on it which invokes a macro to save the current workbook and export each of the five worksheets – taxa, characters, values, media and config – to the CSV files that are read by the </w:t>
+      </w:r>
+      <w:r>
+        <w:t>Identikit</w:t>
+      </w:r>
+      <w:r>
+        <w:t xml:space="preserve">. This makes it easy to generate all the CSVs required by the </w:t>
+      </w:r>
+      <w:r>
+        <w:t>Identikit</w:t>
+      </w:r>
+      <w:r>
+        <w:t xml:space="preserve"> at </w:t>
+      </w:r>
+      <w:r>
+        <w:t>the</w:t>
+      </w:r>
+      <w:r>
+        <w:t xml:space="preserve"> push of a button (but you can save each of them manually if you don’t want to use the macro).</w:t>
+      </w:r>
+    </w:p>
+    <w:p>
+      <w:r>
+        <w:t>Further sections in this document deal with each of the five CSV files (which will be referred to here as ‘worksheets’).</w:t>
+      </w:r>
+    </w:p>
+    <w:p>
+      <w:r>
+        <w:t>On all worksheets, placing a hash character (‘#’) as the first character of the first column in a row effectively ‘comments out’ the whole row</w:t>
+      </w:r>
+      <w:r>
+        <w:t xml:space="preserve"> – it won’t be read by </w:t>
+      </w:r>
+      <w:r>
+        <w:t>the Identikit</w:t>
+      </w:r>
+      <w:r>
+        <w:t xml:space="preserve">. This is </w:t>
+      </w:r>
+      <w:r>
+        <w:t xml:space="preserve">a </w:t>
+      </w:r>
+      <w:r>
+        <w:t>useful mechanism for knowledge-</w:t>
       </w:r>
       <w:proofErr w:type="spellStart"/>
       <w:r>
-        <w:t>config</w:t>
+        <w:t>base</w:t>
       </w:r>
       <w:proofErr w:type="spellEnd"/>
       <w:r>
-        <w:t xml:space="preserve"> – to the CSV files that are read by the framework. This makes it easy to generate all the CSVs required by the framework at </w:t>
-      </w:r>
-      <w:r>
-        <w:t>the</w:t>
-      </w:r>
-      <w:r>
-        <w:t xml:space="preserve"> push of a button (but you can save each of them manually if you don’t want to use the macro).</w:t>
-      </w:r>
-    </w:p>
-    <w:p>
-      <w:r>
-        <w:t>Further sections in this document deal with each of the five CSV files (which will be referred to here as ‘worksheets’).</w:t>
-      </w:r>
-    </w:p>
-    <w:p>
-      <w:r>
-        <w:t>On all worksheets, placing a hash character (‘#’) as the first character of the first column in a row effectively ‘comments out’ the whole row</w:t>
-      </w:r>
-      <w:r>
-        <w:t xml:space="preserve"> – it won’t be read by the framework</w:t>
-      </w:r>
-      <w:r>
-        <w:t xml:space="preserve">. This is </w:t>
-      </w:r>
-      <w:r>
-        <w:t xml:space="preserve">a </w:t>
-      </w:r>
-      <w:r>
-        <w:t>useful mechanism for knowledge-</w:t>
-      </w:r>
-      <w:proofErr w:type="spellStart"/>
-      <w:r>
-        <w:t>base</w:t>
-      </w:r>
-      <w:proofErr w:type="spellEnd"/>
-      <w:r>
         <w:t xml:space="preserve"> authors to </w:t>
       </w:r>
       <w:r>
         <w:t xml:space="preserve">provide notes on </w:t>
       </w:r>
       <w:r>
-        <w:t>their knowledge-bases or to make rows invisible to the framework without removing them from the knowledge-base.</w:t>
+        <w:t xml:space="preserve">their knowledge-bases or to make rows invisible to </w:t>
+      </w:r>
+      <w:r>
+        <w:t>the Identikit</w:t>
+      </w:r>
+      <w:r>
+        <w:t xml:space="preserve"> without removing them from the knowledge-base.</w:t>
       </w:r>
     </w:p>
     <w:p>
@@ -4240,7 +4251,19 @@
         <w:rPr>
           <w:i/>
         </w:rPr>
-        <w:t xml:space="preserve">Note that, in general, text in the knowledge-base is treated case-sensitively by the framework, so, for example, </w:t>
+        <w:t xml:space="preserve">Note that, in general, text in the knowledge-base is treated case-sensitively by </w:t>
+      </w:r>
+      <w:r>
+        <w:rPr>
+          <w:i/>
+        </w:rPr>
+        <w:t>the Identikit</w:t>
+      </w:r>
+      <w:r>
+        <w:rPr>
+          <w:i/>
+        </w:rPr>
+        <w:t xml:space="preserve">, so, for example, </w:t>
       </w:r>
       <w:r>
         <w:rPr>
@@ -4323,12 +4346,12 @@
       <w:pPr>
         <w:pStyle w:val="Heading2"/>
       </w:pPr>
-      <w:bookmarkStart w:id="5" w:name="_Toc495589410"/>
+      <w:bookmarkStart w:id="6" w:name="_Toc512004440"/>
       <w:r>
         <w:lastRenderedPageBreak/>
         <w:t>The taxa worksheet</w:t>
       </w:r>
-      <w:bookmarkEnd w:id="5"/>
+      <w:bookmarkEnd w:id="6"/>
     </w:p>
     <w:p>
       <w:r>
@@ -4382,11 +4405,11 @@
       <w:pPr>
         <w:pStyle w:val="Heading3"/>
       </w:pPr>
-      <w:bookmarkStart w:id="6" w:name="_Toc495589411"/>
+      <w:bookmarkStart w:id="7" w:name="_Toc512004441"/>
       <w:r>
         <w:t>General rules for the taxa worksheet</w:t>
       </w:r>
-      <w:bookmarkEnd w:id="6"/>
+      <w:bookmarkEnd w:id="7"/>
     </w:p>
     <w:p>
       <w:r>
@@ -4747,11 +4770,11 @@
       <w:pPr>
         <w:pStyle w:val="Heading3"/>
       </w:pPr>
-      <w:bookmarkStart w:id="7" w:name="_Toc495589412"/>
+      <w:bookmarkStart w:id="8" w:name="_Toc512004442"/>
       <w:r>
         <w:t>Text character state values</w:t>
       </w:r>
-      <w:bookmarkEnd w:id="7"/>
+      <w:bookmarkEnd w:id="8"/>
     </w:p>
     <w:p>
       <w:r>
@@ -4993,7 +5016,13 @@
         <w:t>or</w:t>
       </w:r>
       <w:r>
-        <w:t>’ by the framework so you should only use this to separate multiple alternatives for a given taxon/character. An example in the biscuits knowledge-base is the value for the ‘Colour’ character and ‘</w:t>
+        <w:t xml:space="preserve">’ by </w:t>
+      </w:r>
+      <w:r>
+        <w:t>the Identikit</w:t>
+      </w:r>
+      <w:r>
+        <w:t xml:space="preserve"> so you should only use this to separate multiple alternatives for a given taxon/character. An example in the biscuits knowledge-base is the value for the ‘Colour’ character and ‘</w:t>
       </w:r>
       <w:r>
         <w:t>Rich's fantasy biscuit 2</w:t>
@@ -5017,7 +5046,13 @@
         <w:t xml:space="preserve">one </w:t>
       </w:r>
       <w:r>
-        <w:t>of those three colours with the frameworks character state input tools.</w:t>
+        <w:t xml:space="preserve">of those three colours with </w:t>
+      </w:r>
+      <w:r>
+        <w:t>the Identikit’</w:t>
+      </w:r>
+      <w:r>
+        <w:t>s character state input tools.</w:t>
       </w:r>
       <w:r>
         <w:t xml:space="preserve"> (See also the section on ‘special character state values’.)</w:t>
@@ -5051,29 +5086,25 @@
         <w:t>and</w:t>
       </w:r>
       <w:r>
-        <w:t xml:space="preserve"> dark brown in a way that would match a multiple selection by the user (see section on the character worksheet for an explanation of multiple state selection). Instead you would have to specify ‘Pink and dark </w:t>
-      </w:r>
-      <w:proofErr w:type="spellStart"/>
-      <w:r>
-        <w:t>brown’</w:t>
-      </w:r>
-      <w:proofErr w:type="spellEnd"/>
-      <w:r>
-        <w:t xml:space="preserve"> as the character state – the word ‘and’ would have no special meaning to the framework, but this character state would be </w:t>
-      </w:r>
-      <w:r>
-        <w:t>considered by the framework to be</w:t>
-      </w:r>
-      <w:r>
-        <w:t xml:space="preserve"> completely different from both ‘Pink’ and ‘Dark </w:t>
-      </w:r>
-      <w:proofErr w:type="spellStart"/>
-      <w:r>
-        <w:t>brown’</w:t>
-      </w:r>
-      <w:proofErr w:type="spellEnd"/>
-      <w:r>
-        <w:t xml:space="preserve"> and presented to the user as a separate possible value in its own right.</w:t>
+        <w:t xml:space="preserve"> dark brown in a way that would match a multiple selection by the user (see section on the character worksheet for an explanation of multiple state selection). Instead you would have to specify ‘Pink and dark brown’ as the character state – the word ‘and’ would have no special meaning to </w:t>
+      </w:r>
+      <w:r>
+        <w:t>the Identikit</w:t>
+      </w:r>
+      <w:r>
+        <w:t xml:space="preserve">, but this character state would be </w:t>
+      </w:r>
+      <w:r>
+        <w:t xml:space="preserve">considered by </w:t>
+      </w:r>
+      <w:r>
+        <w:t>the Identikit</w:t>
+      </w:r>
+      <w:r>
+        <w:t xml:space="preserve"> to be</w:t>
+      </w:r>
+      <w:r>
+        <w:t xml:space="preserve"> completely different from both ‘Pink’ and ‘Dark brown’ and presented to the user as a separate possible value in its own right.</w:t>
       </w:r>
     </w:p>
     <w:p>
@@ -5085,11 +5116,11 @@
       <w:pPr>
         <w:pStyle w:val="Heading3"/>
       </w:pPr>
-      <w:bookmarkStart w:id="8" w:name="_Toc495589413"/>
+      <w:bookmarkStart w:id="9" w:name="_Toc512004443"/>
       <w:r>
         <w:t>Numeric character state values</w:t>
       </w:r>
-      <w:bookmarkEnd w:id="8"/>
+      <w:bookmarkEnd w:id="9"/>
     </w:p>
     <w:p>
       <w:r>
@@ -5210,11 +5241,11 @@
       <w:pPr>
         <w:pStyle w:val="Heading3"/>
       </w:pPr>
-      <w:bookmarkStart w:id="9" w:name="_Toc495589414"/>
+      <w:bookmarkStart w:id="10" w:name="_Toc512004444"/>
       <w:r>
         <w:t>Ordinal character state values</w:t>
       </w:r>
-      <w:bookmarkEnd w:id="9"/>
+      <w:bookmarkEnd w:id="10"/>
     </w:p>
     <w:p>
       <w:r>
@@ -5417,11 +5448,11 @@
       <w:pPr>
         <w:pStyle w:val="Heading3"/>
       </w:pPr>
-      <w:bookmarkStart w:id="10" w:name="_Toc495589415"/>
+      <w:bookmarkStart w:id="11" w:name="_Toc512004445"/>
       <w:r>
         <w:t>Special character state values</w:t>
       </w:r>
-      <w:bookmarkEnd w:id="10"/>
+      <w:bookmarkEnd w:id="11"/>
     </w:p>
     <w:p>
       <w:r>
@@ -5565,7 +5596,21 @@
         <w:t>s</w:t>
       </w:r>
       <w:r>
-        <w:t xml:space="preserve"> missing data and is treated in exactly the same way as an empty cell by the framework. However it can be used by the knowledge-</w:t>
+        <w:t xml:space="preserve"> missing data and is treated in </w:t>
+      </w:r>
+      <w:proofErr w:type="gramStart"/>
+      <w:r>
+        <w:t>exactly the same</w:t>
+      </w:r>
+      <w:proofErr w:type="gramEnd"/>
+      <w:r>
+        <w:t xml:space="preserve"> way as an empty cell by </w:t>
+      </w:r>
+      <w:r>
+        <w:t>the Identikit</w:t>
+      </w:r>
+      <w:r>
+        <w:t>. However it can be used by the knowledge-</w:t>
       </w:r>
       <w:proofErr w:type="spellStart"/>
       <w:r>
@@ -5648,11 +5693,11 @@
       <w:pPr>
         <w:pStyle w:val="Heading3"/>
       </w:pPr>
-      <w:bookmarkStart w:id="11" w:name="_Toc495589416"/>
+      <w:bookmarkStart w:id="12" w:name="_Toc512004446"/>
       <w:r>
         <w:t>Describing taxonomy in a knowledge-base</w:t>
       </w:r>
-      <w:bookmarkEnd w:id="11"/>
+      <w:bookmarkEnd w:id="12"/>
     </w:p>
     <w:p>
       <w:r>
@@ -5744,11 +5789,11 @@
       <w:pPr>
         <w:pStyle w:val="Heading2"/>
       </w:pPr>
-      <w:bookmarkStart w:id="12" w:name="_Toc495589417"/>
+      <w:bookmarkStart w:id="13" w:name="_Toc512004447"/>
       <w:r>
         <w:t>The characters worksheet</w:t>
       </w:r>
-      <w:bookmarkEnd w:id="12"/>
+      <w:bookmarkEnd w:id="13"/>
     </w:p>
     <w:p>
       <w:r>
@@ -5800,7 +5845,13 @@
     </w:p>
     <w:p>
       <w:r>
-        <w:t xml:space="preserve">Regardless of the columns specified on the taxa worksheet, they will only be considered as true characters by the framework if they have an entry on the characters worksheet – i.e. they appear under the </w:t>
+        <w:t xml:space="preserve">Regardless of the columns specified on the taxa worksheet, they will only be considered as true characters by </w:t>
+      </w:r>
+      <w:r>
+        <w:t>the Identikit</w:t>
+      </w:r>
+      <w:r>
+        <w:t xml:space="preserve"> if they have an entry on the characters worksheet – i.e. they appear under the </w:t>
       </w:r>
       <w:r>
         <w:t>‘Character’</w:t>
@@ -5813,12 +5864,12 @@
       <w:pPr>
         <w:pStyle w:val="Heading3"/>
       </w:pPr>
-      <w:bookmarkStart w:id="13" w:name="_Toc495589418"/>
+      <w:bookmarkStart w:id="14" w:name="_Toc512004448"/>
       <w:r>
         <w:lastRenderedPageBreak/>
         <w:t>The Group column</w:t>
       </w:r>
-      <w:bookmarkEnd w:id="13"/>
+      <w:bookmarkEnd w:id="14"/>
     </w:p>
     <w:p>
       <w:r>
@@ -5920,10 +5971,13 @@
         <w:t xml:space="preserve"> (except for taxonomy characters – see below)</w:t>
       </w:r>
       <w:r>
-        <w:t xml:space="preserve">, then the </w:t>
-      </w:r>
-      <w:r>
-        <w:t>framework’s</w:t>
+        <w:t xml:space="preserve">, then </w:t>
+      </w:r>
+      <w:r>
+        <w:t>the Identikit</w:t>
+      </w:r>
+      <w:r>
+        <w:t>’s</w:t>
       </w:r>
       <w:r>
         <w:t xml:space="preserve"> state input controls do not group characters at all and the grouping tabs shown in the illustration here are completely hidden. Groups are useful when you are specifying a knowledge-base with lots of characters but can just be a hindrance if there are only a few, so it’s useful to be able to specify ‘None’ in such cases.</w:t>
@@ -5931,7 +5985,13 @@
     </w:p>
     <w:p>
       <w:r>
-        <w:t xml:space="preserve">The special group name ‘Taxonomy’ is used to indicate to the framework that the character represents a taxonomic rank and that the values in the taxa worksheet represent the taxonomic group to which each taxon belongs for this rank. The order in which taxonomy ranks are specified the on characters worksheet is critical. The higher ranks must </w:t>
+        <w:t xml:space="preserve">The special group name ‘Taxonomy’ is used to indicate to </w:t>
+      </w:r>
+      <w:r>
+        <w:t>the Identikit</w:t>
+      </w:r>
+      <w:r>
+        <w:t xml:space="preserve"> that the character represents a taxonomic rank and that the values in the taxa worksheet represent the taxonomic group to which each taxon belongs for this rank. The order in which taxonomy ranks are specified the on characters worksheet is critical. The higher ranks must </w:t>
       </w:r>
       <w:r>
         <w:t>appear at the top and the lowest (Taxon) must appear at the bottom. An example for harvestmen is shown below.</w:t>
@@ -5998,11 +6058,11 @@
       <w:pPr>
         <w:pStyle w:val="Heading3"/>
       </w:pPr>
-      <w:bookmarkStart w:id="14" w:name="_Toc495589419"/>
+      <w:bookmarkStart w:id="15" w:name="_Toc512004449"/>
       <w:r>
         <w:t>The Label column</w:t>
       </w:r>
-      <w:bookmarkEnd w:id="14"/>
+      <w:bookmarkEnd w:id="15"/>
     </w:p>
     <w:p>
       <w:r>
@@ -6108,7 +6168,7 @@
       <w:pPr>
         <w:pStyle w:val="Heading3"/>
       </w:pPr>
-      <w:bookmarkStart w:id="15" w:name="_Toc495589420"/>
+      <w:bookmarkStart w:id="16" w:name="_Toc512004450"/>
       <w:r>
         <w:lastRenderedPageBreak/>
         <w:t xml:space="preserve">The Help </w:t>
@@ -6130,7 +6190,7 @@
       <w:r>
         <w:t>s</w:t>
       </w:r>
-      <w:bookmarkEnd w:id="15"/>
+      <w:bookmarkEnd w:id="16"/>
     </w:p>
     <w:p>
       <w:r>
@@ -6281,11 +6341,11 @@
       <w:pPr>
         <w:pStyle w:val="Heading3"/>
       </w:pPr>
-      <w:bookmarkStart w:id="16" w:name="_Toc495589421"/>
+      <w:bookmarkStart w:id="17" w:name="_Toc512004451"/>
       <w:r>
         <w:t>The Status column</w:t>
       </w:r>
-      <w:bookmarkEnd w:id="16"/>
+      <w:bookmarkEnd w:id="17"/>
     </w:p>
     <w:p>
       <w:r>
@@ -6615,7 +6675,7 @@
       <w:pPr>
         <w:pStyle w:val="Heading3"/>
       </w:pPr>
-      <w:bookmarkStart w:id="17" w:name="_Toc495589422"/>
+      <w:bookmarkStart w:id="18" w:name="_Toc512004452"/>
       <w:r>
         <w:t xml:space="preserve">The </w:t>
       </w:r>
@@ -6627,7 +6687,7 @@
       <w:r>
         <w:t xml:space="preserve"> column</w:t>
       </w:r>
-      <w:bookmarkEnd w:id="17"/>
+      <w:bookmarkEnd w:id="18"/>
     </w:p>
     <w:p>
       <w:r>
@@ -6847,7 +6907,7 @@
       <w:pPr>
         <w:pStyle w:val="Heading3"/>
       </w:pPr>
-      <w:bookmarkStart w:id="18" w:name="_Toc495589423"/>
+      <w:bookmarkStart w:id="19" w:name="_Toc512004453"/>
       <w:r>
         <w:rPr>
           <w:noProof/>
@@ -6936,7 +6996,7 @@
       <w:r>
         <w:t xml:space="preserve"> columns</w:t>
       </w:r>
-      <w:bookmarkEnd w:id="18"/>
+      <w:bookmarkEnd w:id="19"/>
     </w:p>
     <w:p>
       <w:r>
@@ -7014,36 +7074,25 @@
         <w:t xml:space="preserve"> value is specified in the form ‘</w:t>
       </w:r>
       <w:proofErr w:type="spellStart"/>
-      <w:r>
-        <w:t>min</w:t>
-      </w:r>
       <w:proofErr w:type="gramStart"/>
       <w:r>
-        <w:t>,max,incr</w:t>
+        <w:t>min,max</w:t>
+      </w:r>
+      <w:proofErr w:type="gramEnd"/>
+      <w:r>
+        <w:t>,incr</w:t>
       </w:r>
       <w:proofErr w:type="spellEnd"/>
       <w:r>
-        <w:t>’</w:t>
+        <w:t xml:space="preserve">’ – with no spaces. </w:t>
+      </w:r>
+      <w:proofErr w:type="gramStart"/>
+      <w:r>
+        <w:t>So</w:t>
       </w:r>
       <w:proofErr w:type="gramEnd"/>
       <w:r>
-        <w:t xml:space="preserve"> – with no spaces. So the value for the character ‘Width’ in the biscuits knowledge-base – ‘1</w:t>
-      </w:r>
-      <w:proofErr w:type="gramStart"/>
-      <w:r>
-        <w:t>,100,1’</w:t>
-      </w:r>
-      <w:proofErr w:type="gramEnd"/>
-      <w:r>
-        <w:t xml:space="preserve"> – indicates that the control will spin between the values of 1 and 100 and increase/decrease by a value of 1. Note that fractional values are permissible for any of these values, e.g. ‘5.0</w:t>
-      </w:r>
-      <w:proofErr w:type="gramStart"/>
-      <w:r>
-        <w:t>,15.0</w:t>
-      </w:r>
-      <w:proofErr w:type="gramEnd"/>
-      <w:r>
-        <w:t>, 0.25’. Currently, this is the only use of the ‘</w:t>
+        <w:t xml:space="preserve"> the value for the character ‘Width’ in the biscuits knowledge-base – ‘1,100,1’ – indicates that the control will spin between the values of 1 and 100 and increase/decrease by a value of 1. Note that fractional values are permissible for any of these values, e.g. ‘5.0,15.0, 0.25’. Currently, this is the only use of the ‘</w:t>
       </w:r>
       <w:proofErr w:type="spellStart"/>
       <w:r>
@@ -7182,11 +7231,11 @@
       <w:pPr>
         <w:pStyle w:val="Heading3"/>
       </w:pPr>
-      <w:bookmarkStart w:id="19" w:name="_Toc495589424"/>
+      <w:bookmarkStart w:id="20" w:name="_Toc512004454"/>
       <w:r>
         <w:t>The Weight column</w:t>
       </w:r>
-      <w:bookmarkEnd w:id="19"/>
+      <w:bookmarkEnd w:id="20"/>
     </w:p>
     <w:p>
       <w:r>
@@ -7305,11 +7354,11 @@
       <w:pPr>
         <w:pStyle w:val="Heading3"/>
       </w:pPr>
-      <w:bookmarkStart w:id="20" w:name="_Toc495589425"/>
+      <w:bookmarkStart w:id="21" w:name="_Toc512004455"/>
       <w:r>
         <w:t>The Strictness column</w:t>
       </w:r>
-      <w:bookmarkEnd w:id="20"/>
+      <w:bookmarkEnd w:id="21"/>
     </w:p>
     <w:p>
       <w:r>
@@ -7468,15 +7517,7 @@
       </w:r>
       <w:proofErr w:type="spellEnd"/>
       <w:r>
-        <w:t xml:space="preserve">). Suppose that you could populate this field from the literature, but the best data at your disposal was an average body length. You don’t have the information required to specify a ‘normal’ range for the species, so you just use the average body length. Say for species </w:t>
-      </w:r>
-      <w:proofErr w:type="gramStart"/>
-      <w:r>
-        <w:t>A</w:t>
-      </w:r>
-      <w:proofErr w:type="gramEnd"/>
-      <w:r>
-        <w:t xml:space="preserve"> this was 5.5 mm and for species B 11.0 mm. If you </w:t>
+        <w:t xml:space="preserve">). Suppose that you could populate this field from the literature, but the best data at your disposal was an average body length. You don’t have the information required to specify a ‘normal’ range for the species, so you just use the average body length. Say for species A this was 5.5 mm and for species B 11.0 mm. If you </w:t>
       </w:r>
       <w:r>
         <w:lastRenderedPageBreak/>
@@ -7573,15 +7614,7 @@
     </w:p>
     <w:p>
       <w:r>
-        <w:t xml:space="preserve">The illustration above of the ‘two-column </w:t>
-      </w:r>
-      <w:proofErr w:type="spellStart"/>
-      <w:r>
-        <w:t>key’</w:t>
-      </w:r>
-      <w:proofErr w:type="spellEnd"/>
-      <w:r>
-        <w:t xml:space="preserve"> visualisation working on the biscuits knowled</w:t>
+        <w:t>The illustration above of the ‘two-column key’ visualisation working on the biscuits knowled</w:t>
       </w:r>
       <w:r>
         <w:t>ge-</w:t>
@@ -7647,12 +7680,12 @@
       <w:pPr>
         <w:pStyle w:val="Heading2"/>
       </w:pPr>
-      <w:bookmarkStart w:id="21" w:name="_Toc495589426"/>
+      <w:bookmarkStart w:id="22" w:name="_Toc512004456"/>
       <w:r>
         <w:lastRenderedPageBreak/>
         <w:t>The values worksheet</w:t>
       </w:r>
-      <w:bookmarkEnd w:id="21"/>
+      <w:bookmarkEnd w:id="22"/>
     </w:p>
     <w:p>
       <w:r>
@@ -7796,12 +7829,12 @@
       <w:pPr>
         <w:pStyle w:val="Heading3"/>
       </w:pPr>
-      <w:bookmarkStart w:id="22" w:name="_Toc495589427"/>
+      <w:bookmarkStart w:id="23" w:name="_Toc512004457"/>
       <w:r>
         <w:lastRenderedPageBreak/>
         <w:t>Providing help on character state values</w:t>
       </w:r>
-      <w:bookmarkEnd w:id="22"/>
+      <w:bookmarkEnd w:id="23"/>
     </w:p>
     <w:p>
       <w:r>
@@ -8010,30 +8043,22 @@
       </w:r>
       <w:proofErr w:type="spellEnd"/>
       <w:r>
-        <w:t xml:space="preserve">’ column (as has been done for the ‘Dark </w:t>
+        <w:t>’ column (as has been done for the ‘Dark brown’ state for the ‘</w:t>
       </w:r>
       <w:proofErr w:type="spellStart"/>
       <w:r>
-        <w:t>brown’</w:t>
+        <w:t>BiscuitColour</w:t>
       </w:r>
       <w:proofErr w:type="spellEnd"/>
       <w:r>
-        <w:t xml:space="preserve"> state for the ‘</w:t>
+        <w:t>’ character in the Biscuits knowledge-</w:t>
       </w:r>
       <w:proofErr w:type="spellStart"/>
       <w:r>
-        <w:t>BiscuitColour</w:t>
+        <w:t>base</w:t>
       </w:r>
       <w:proofErr w:type="spellEnd"/>
       <w:r>
-        <w:t>’ character in the Biscuits knowledge-</w:t>
-      </w:r>
-      <w:proofErr w:type="spellStart"/>
-      <w:r>
-        <w:t>base</w:t>
-      </w:r>
-      <w:proofErr w:type="spellEnd"/>
-      <w:r>
         <w:t xml:space="preserve"> shown above).</w:t>
       </w:r>
     </w:p>
@@ -8041,11 +8066,11 @@
       <w:pPr>
         <w:pStyle w:val="Heading3"/>
       </w:pPr>
-      <w:bookmarkStart w:id="23" w:name="_Toc495589428"/>
+      <w:bookmarkStart w:id="24" w:name="_Toc512004458"/>
       <w:r>
         <w:t>Translating character state values</w:t>
       </w:r>
-      <w:bookmarkEnd w:id="23"/>
+      <w:bookmarkEnd w:id="24"/>
     </w:p>
     <w:p>
       <w:r>
@@ -8327,11 +8352,11 @@
       <w:pPr>
         <w:pStyle w:val="Heading3"/>
       </w:pPr>
-      <w:bookmarkStart w:id="24" w:name="_Toc495589429"/>
+      <w:bookmarkStart w:id="25" w:name="_Toc512004459"/>
       <w:r>
         <w:t>Ranking ordinal character state values</w:t>
       </w:r>
-      <w:bookmarkEnd w:id="24"/>
+      <w:bookmarkEnd w:id="25"/>
     </w:p>
     <w:p>
       <w:r>
@@ -8430,15 +8455,21 @@
       <w:pPr>
         <w:pStyle w:val="Heading3"/>
       </w:pPr>
-      <w:bookmarkStart w:id="25" w:name="_Toc495589430"/>
+      <w:bookmarkStart w:id="26" w:name="_Toc512004460"/>
       <w:r>
         <w:t>Specifying order for text character values in drop-down lists</w:t>
       </w:r>
-      <w:bookmarkEnd w:id="25"/>
-    </w:p>
-    <w:p>
-      <w:r>
-        <w:t xml:space="preserve">When the framework creates drop-down lists of character states for use in the visualisation’s state input controls, the lists are created, by default, simply by adding state values in the order that they are encountered as the taxon worksheet is read from the first row to the last. Therefore the order in which the character states appear in the lists is, essentially, random. Sometimes this is okay – </w:t>
+      <w:bookmarkEnd w:id="26"/>
+    </w:p>
+    <w:p>
+      <w:r>
+        <w:t xml:space="preserve">When </w:t>
+      </w:r>
+      <w:r>
+        <w:t>the Identikit</w:t>
+      </w:r>
+      <w:r>
+        <w:t xml:space="preserve"> creates drop-down lists of character states for use in the visualisation’s state input controls, the lists are created, by default, simply by adding state values in the order that they are encountered as the taxon worksheet is read from the first row to the last. Therefore the order in which the character states appear in the lists is, essentially, random. Sometimes this is okay – </w:t>
       </w:r>
       <w:r>
         <w:rPr>
@@ -8625,11 +8656,11 @@
       <w:pPr>
         <w:pStyle w:val="Heading2"/>
       </w:pPr>
-      <w:bookmarkStart w:id="26" w:name="_Toc495589431"/>
+      <w:bookmarkStart w:id="27" w:name="_Toc512004461"/>
       <w:r>
         <w:t>The media worksheet</w:t>
       </w:r>
-      <w:bookmarkEnd w:id="26"/>
+      <w:bookmarkEnd w:id="27"/>
     </w:p>
     <w:p>
       <w:r>
@@ -8681,7 +8712,13 @@
     </w:p>
     <w:p>
       <w:r>
-        <w:t>The media worksheet is where media files are associated with taxa, characters or character states. Framework visualisations can then display these files in appropriate situations. Situations where you might want to specify media files with the current visualisation tools include the following:</w:t>
+        <w:t xml:space="preserve">The media worksheet is where media files are associated with taxa, characters or character states. </w:t>
+      </w:r>
+      <w:r>
+        <w:t>Identikit</w:t>
+      </w:r>
+      <w:r>
+        <w:t xml:space="preserve"> visualisations can then display these files in appropriate situations. Situations where you might want to specify media files with the current visualisation tools include the following:</w:t>
       </w:r>
     </w:p>
     <w:p>
@@ -8757,12 +8794,12 @@
       <w:pPr>
         <w:pStyle w:val="Heading3"/>
       </w:pPr>
-      <w:bookmarkStart w:id="27" w:name="_Toc495589432"/>
+      <w:bookmarkStart w:id="28" w:name="_Toc512004462"/>
       <w:r>
         <w:lastRenderedPageBreak/>
         <w:t>Images to supplement help text</w:t>
       </w:r>
-      <w:bookmarkEnd w:id="27"/>
+      <w:bookmarkEnd w:id="28"/>
     </w:p>
     <w:p>
       <w:r>
@@ -9041,11 +9078,11 @@
       <w:pPr>
         <w:pStyle w:val="Heading3"/>
       </w:pPr>
-      <w:bookmarkStart w:id="28" w:name="_Toc495589433"/>
+      <w:bookmarkStart w:id="29" w:name="_Toc512004463"/>
       <w:r>
         <w:t>Images to illustrate taxa</w:t>
       </w:r>
-      <w:bookmarkEnd w:id="28"/>
+      <w:bookmarkEnd w:id="29"/>
     </w:p>
     <w:p>
       <w:r>
@@ -9123,15 +9160,7 @@
       </w:r>
       <w:proofErr w:type="spellEnd"/>
       <w:r>
-        <w:t xml:space="preserve"> the highest priority (lowest number) is associated with an image that is suitable to illustrate the taxon under most circumstances since, if only one image is required by a visualisation (e.g. the ‘two-column </w:t>
-      </w:r>
-      <w:proofErr w:type="spellStart"/>
-      <w:r>
-        <w:t>key’</w:t>
-      </w:r>
-      <w:proofErr w:type="spellEnd"/>
-      <w:r>
-        <w:t xml:space="preserve"> visualisation), this is the one it will use.</w:t>
+        <w:t xml:space="preserve"> the highest priority (lowest number) is associated with an image that is suitable to illustrate the taxon under most circumstances since, if only one image is required by a visualisation (e.g. the ‘two-column key’ visualisation), this is the one it will use.</w:t>
       </w:r>
     </w:p>
     <w:p>
@@ -9222,7 +9251,7 @@
       <w:pPr>
         <w:pStyle w:val="Heading3"/>
       </w:pPr>
-      <w:bookmarkStart w:id="29" w:name="_Toc495589434"/>
+      <w:bookmarkStart w:id="30" w:name="_Toc512004464"/>
       <w:r>
         <w:t xml:space="preserve">The </w:t>
       </w:r>
@@ -9242,7 +9271,7 @@
       <w:r>
         <w:t xml:space="preserve"> columns</w:t>
       </w:r>
-      <w:bookmarkEnd w:id="29"/>
+      <w:bookmarkEnd w:id="30"/>
     </w:p>
     <w:p>
       <w:r>
@@ -9286,11 +9315,11 @@
       <w:pPr>
         <w:pStyle w:val="Heading3"/>
       </w:pPr>
-      <w:bookmarkStart w:id="30" w:name="_Toc495589435"/>
+      <w:bookmarkStart w:id="31" w:name="_Toc512004465"/>
       <w:r>
         <w:t>HTML files to provide further information on taxa</w:t>
       </w:r>
-      <w:bookmarkEnd w:id="30"/>
+      <w:bookmarkEnd w:id="31"/>
     </w:p>
     <w:p>
       <w:r>
@@ -9310,7 +9339,13 @@
       </w:r>
       <w:proofErr w:type="spellEnd"/>
       <w:r>
-        <w:t>; *.html)’ – then you will be able to display it using the framework.</w:t>
+        <w:t xml:space="preserve">; *.html)’ – then you will be able to display it using </w:t>
+      </w:r>
+      <w:r>
+        <w:t>the Identikit</w:t>
+      </w:r>
+      <w:r>
+        <w:t>.</w:t>
       </w:r>
     </w:p>
     <w:p>
@@ -9331,7 +9366,13 @@
     </w:p>
     <w:p>
       <w:r>
-        <w:t xml:space="preserve">Using the media worksheet to specify HTML files associated with taxa is very similar to specifying images associated with taxa. Follow the same steps as for images, but use a value of ‘html-local’ in the ‘Type’ column. The value of the ‘Priority’ column is used by the framework to decide which file to show first if more than one is specified for a </w:t>
+        <w:t xml:space="preserve">Using the media worksheet to specify HTML files associated with taxa is very similar to specifying images associated with taxa. Follow the same steps as for images, but use a value of ‘html-local’ in the ‘Type’ column. The value of the ‘Priority’ column is used by </w:t>
+      </w:r>
+      <w:r>
+        <w:t>the Identikit</w:t>
+      </w:r>
+      <w:r>
+        <w:t xml:space="preserve"> to decide which file to show first if more than one is specified for a </w:t>
       </w:r>
       <w:proofErr w:type="spellStart"/>
       <w:r>
@@ -9511,11 +9552,11 @@
       <w:pPr>
         <w:pStyle w:val="Heading3"/>
       </w:pPr>
-      <w:bookmarkStart w:id="31" w:name="_Toc495589436"/>
+      <w:bookmarkStart w:id="32" w:name="_Toc512004466"/>
       <w:r>
         <w:t>General comments on the media worksheet</w:t>
       </w:r>
-      <w:bookmarkEnd w:id="31"/>
+      <w:bookmarkEnd w:id="32"/>
     </w:p>
     <w:p>
       <w:r>
@@ -9555,31 +9596,15 @@
       <w:pPr>
         <w:pStyle w:val="Heading2"/>
       </w:pPr>
-      <w:bookmarkStart w:id="32" w:name="_Toc495589437"/>
-      <w:r>
-        <w:t xml:space="preserve">The </w:t>
-      </w:r>
-      <w:proofErr w:type="spellStart"/>
-      <w:r>
-        <w:t>config</w:t>
-      </w:r>
-      <w:proofErr w:type="spellEnd"/>
-      <w:r>
-        <w:t xml:space="preserve"> worksheet</w:t>
-      </w:r>
-      <w:bookmarkEnd w:id="32"/>
-    </w:p>
-    <w:p>
-      <w:r>
-        <w:t xml:space="preserve">The image below shows the </w:t>
-      </w:r>
-      <w:proofErr w:type="spellStart"/>
-      <w:r>
-        <w:t>config</w:t>
-      </w:r>
-      <w:proofErr w:type="spellEnd"/>
-      <w:r>
-        <w:t xml:space="preserve"> worksheet from the biscuits knowledge-base.</w:t>
+      <w:bookmarkStart w:id="33" w:name="_Toc512004467"/>
+      <w:r>
+        <w:t>The config worksheet</w:t>
+      </w:r>
+      <w:bookmarkEnd w:id="33"/>
+    </w:p>
+    <w:p>
+      <w:r>
+        <w:t>The image below shows the config worksheet from the biscuits knowledge-base.</w:t>
       </w:r>
     </w:p>
     <w:p>
@@ -9627,47 +9652,54 @@
     </w:p>
     <w:p>
       <w:r>
-        <w:t xml:space="preserve">The </w:t>
+        <w:t xml:space="preserve">The config worksheet is used to specify some configuration options for the </w:t>
+      </w:r>
+      <w:r>
+        <w:t>Identikit</w:t>
+      </w:r>
+      <w:r>
+        <w:t xml:space="preserve"> and metadata about the knowledge-</w:t>
       </w:r>
       <w:proofErr w:type="spellStart"/>
       <w:r>
-        <w:t>config</w:t>
+        <w:t>base</w:t>
       </w:r>
       <w:proofErr w:type="spellEnd"/>
       <w:r>
-        <w:t xml:space="preserve"> worksheet is used to specify some configuration options for the visualisation framework and metadata about the knowledge-</w:t>
-      </w:r>
-      <w:proofErr w:type="spellStart"/>
-      <w:r>
-        <w:t>base</w:t>
-      </w:r>
-      <w:proofErr w:type="spellEnd"/>
-      <w:r>
         <w:t xml:space="preserve"> itself. </w:t>
       </w:r>
     </w:p>
     <w:p>
       <w:r>
-        <w:t>The basic format of entries in on this worksheet is simple key/value pairs corresponding to the columns ‘Key’ and ‘Value’. Any keys with the value of the ‘Mandatory’ column set to ‘yes’ must be specified in order for the framework to function correctly – those set to ‘no’ are optional. The ‘Type’ column indicates the type of key/value pair corresponding to the three sections below.</w:t>
+        <w:t xml:space="preserve">The basic format of entries in on this worksheet is simple key/value pairs corresponding to the columns ‘Key’ and ‘Value’. Any keys with the value of the ‘Mandatory’ column set to ‘yes’ must be specified </w:t>
+      </w:r>
+      <w:proofErr w:type="gramStart"/>
+      <w:r>
+        <w:t>in order for</w:t>
+      </w:r>
+      <w:proofErr w:type="gramEnd"/>
+      <w:r>
+        <w:t xml:space="preserve"> </w:t>
+      </w:r>
+      <w:r>
+        <w:t>the Identikit</w:t>
+      </w:r>
+      <w:r>
+        <w:t xml:space="preserve"> to function correctly – those set to ‘no’ are optional. The ‘Type’ column indicates the type of key/value pair corresponding to the three sections below.</w:t>
       </w:r>
     </w:p>
     <w:p>
       <w:pPr>
         <w:pStyle w:val="Heading3"/>
       </w:pPr>
-      <w:bookmarkStart w:id="33" w:name="_Toc495589438"/>
-      <w:r>
-        <w:t>Framework configuration (type ‘</w:t>
-      </w:r>
-      <w:proofErr w:type="spellStart"/>
-      <w:r>
-        <w:t>config</w:t>
-      </w:r>
-      <w:proofErr w:type="spellEnd"/>
-      <w:r>
-        <w:t>’)</w:t>
-      </w:r>
-      <w:bookmarkEnd w:id="33"/>
+      <w:bookmarkStart w:id="34" w:name="_Toc512004468"/>
+      <w:r>
+        <w:t>Identikit</w:t>
+      </w:r>
+      <w:r>
+        <w:t xml:space="preserve"> configuration (type ‘config’)</w:t>
+      </w:r>
+      <w:bookmarkEnd w:id="34"/>
     </w:p>
     <w:p>
       <w:pPr>
@@ -9679,21 +9711,33 @@
         <w:rPr>
           <w:color w:val="FF0000"/>
         </w:rPr>
-        <w:t>Note that from version 1.6.0, all of the ‘</w:t>
-      </w:r>
-      <w:proofErr w:type="spellStart"/>
+        <w:t xml:space="preserve">Note that from version 1.6.0, </w:t>
+      </w:r>
+      <w:proofErr w:type="gramStart"/>
       <w:r>
         <w:rPr>
           <w:color w:val="FF0000"/>
         </w:rPr>
-        <w:t>config</w:t>
-      </w:r>
-      <w:proofErr w:type="spellEnd"/>
+        <w:t>all of</w:t>
+      </w:r>
+      <w:proofErr w:type="gramEnd"/>
       <w:r>
         <w:rPr>
           <w:color w:val="FF0000"/>
         </w:rPr>
-        <w:t>’ type options are deprecated in favour of framework visualisation options specified in the hosting HTML page. See the ‘Deploying your visualisations’ document for details of how to use the new initialisation options.</w:t>
+        <w:t xml:space="preserve"> the ‘config’ type options are deprecated in favour of </w:t>
+      </w:r>
+      <w:r>
+        <w:rPr>
+          <w:color w:val="FF0000"/>
+        </w:rPr>
+        <w:t>Identikit</w:t>
+      </w:r>
+      <w:r>
+        <w:rPr>
+          <w:color w:val="FF0000"/>
+        </w:rPr>
+        <w:t xml:space="preserve"> visualisation options specified in the hosting HTML page. See the ‘Deploying your visualisations’ document for details of how to use the new initialisation options.</w:t>
       </w:r>
     </w:p>
     <w:p>
@@ -9727,11 +9771,19 @@
         <w:t xml:space="preserve"> – replaced by </w:t>
       </w:r>
       <w:proofErr w:type="spellStart"/>
+      <w:proofErr w:type="gramStart"/>
       <w:r>
         <w:rPr>
           <w:color w:val="FF0000"/>
         </w:rPr>
-        <w:t>tombiovis.opts.tools</w:t>
+        <w:t>tombiovis.opts</w:t>
+      </w:r>
+      <w:proofErr w:type="gramEnd"/>
+      <w:r>
+        <w:rPr>
+          <w:color w:val="FF0000"/>
+        </w:rPr>
+        <w:t>.tools</w:t>
       </w:r>
       <w:proofErr w:type="spellEnd"/>
       <w:r>
@@ -9744,7 +9796,13 @@
         <w:t xml:space="preserve">) </w:t>
       </w:r>
       <w:r>
-        <w:t>can be used to remove one or more of the default visualisations from the framework when used with your knowledge-base. There are currently four default tools:</w:t>
+        <w:t xml:space="preserve">can be used to remove one or more of the default visualisations from </w:t>
+      </w:r>
+      <w:r>
+        <w:t>the Identikit</w:t>
+      </w:r>
+      <w:r>
+        <w:t xml:space="preserve"> when used with your knowledge-base. There are currently four default tools:</w:t>
       </w:r>
     </w:p>
     <w:p>
@@ -9809,21 +9867,33 @@
       </w:r>
       <w:proofErr w:type="spellEnd"/>
       <w:r>
-        <w:t xml:space="preserve">’ key to exclude the visualisation when the framework starts. For example set the value to </w:t>
-      </w:r>
-      <w:r>
-        <w:t xml:space="preserve">'vis1, vis3' to remove the 'Two-column </w:t>
-      </w:r>
-      <w:proofErr w:type="spellStart"/>
-      <w:r>
-        <w:t>key'</w:t>
-      </w:r>
-      <w:proofErr w:type="spellEnd"/>
-      <w:r>
-        <w:t xml:space="preserve"> and 'Side-by-side comparison' visualisations</w:t>
-      </w:r>
-      <w:r>
-        <w:t xml:space="preserve"> from the ‘Select a tool’ drop-down list in the framework.</w:t>
+        <w:t xml:space="preserve">’ key to exclude the visualisation when </w:t>
+      </w:r>
+      <w:r>
+        <w:t>the Identikit</w:t>
+      </w:r>
+      <w:r>
+        <w:t xml:space="preserve"> starts. For </w:t>
+      </w:r>
+      <w:proofErr w:type="gramStart"/>
+      <w:r>
+        <w:t>example</w:t>
+      </w:r>
+      <w:proofErr w:type="gramEnd"/>
+      <w:r>
+        <w:t xml:space="preserve"> set the value to </w:t>
+      </w:r>
+      <w:r>
+        <w:t>'vis1, vis3' to remove the 'Two-column key' and 'Side-by-side comparison' visualisations</w:t>
+      </w:r>
+      <w:r>
+        <w:t xml:space="preserve"> from the ‘Select a tool’ drop-down list in </w:t>
+      </w:r>
+      <w:r>
+        <w:t>the Identikit</w:t>
+      </w:r>
+      <w:r>
+        <w:t>.</w:t>
       </w:r>
     </w:p>
     <w:p>
@@ -9868,7 +9938,13 @@
         <w:t xml:space="preserve">) </w:t>
       </w:r>
       <w:r>
-        <w:t>can be used to specify non-default visualisation tools that you have access to. You are unlikely to need to use this unless you have access to a non-default visualisation, e.g. you are a programmer who has created a new visualisation for the framework.</w:t>
+        <w:t xml:space="preserve">can be used to specify non-default visualisation tools that you have access to. You are unlikely to need to use this unless you have access to a non-default visualisation, e.g. you are a programmer who has created a new visualisation for </w:t>
+      </w:r>
+      <w:r>
+        <w:t>the Identikit</w:t>
+      </w:r>
+      <w:r>
+        <w:t>.</w:t>
       </w:r>
     </w:p>
     <w:p>
@@ -9897,11 +9973,19 @@
         <w:t xml:space="preserve">deprecated from v1.6.0 – replaced by </w:t>
       </w:r>
       <w:proofErr w:type="spellStart"/>
+      <w:proofErr w:type="gramStart"/>
       <w:r>
         <w:rPr>
           <w:color w:val="FF0000"/>
         </w:rPr>
-        <w:t>tombiovis.opts.selectedTool</w:t>
+        <w:t>tombiovis.opts</w:t>
+      </w:r>
+      <w:proofErr w:type="gramEnd"/>
+      <w:r>
+        <w:rPr>
+          <w:color w:val="FF0000"/>
+        </w:rPr>
+        <w:t>.selectedTool</w:t>
       </w:r>
       <w:proofErr w:type="spellEnd"/>
       <w:r>
@@ -9914,15 +9998,27 @@
         <w:t xml:space="preserve">) </w:t>
       </w:r>
       <w:r>
-        <w:t xml:space="preserve">can be used to specify the visualisation that you want the framework to show upon initialisation. By default this is the first included visualisation – ‘Two-column key (vis1)’ if you haven’t excluded it. For example to instruct the framework to initialise with the ‘Single-column </w:t>
-      </w:r>
-      <w:proofErr w:type="spellStart"/>
-      <w:r>
-        <w:t>key’</w:t>
-      </w:r>
-      <w:proofErr w:type="spellEnd"/>
-      <w:r>
-        <w:t xml:space="preserve"> visualisation, set the value of this key to ‘vis2’.</w:t>
+        <w:t xml:space="preserve">can be used to specify the visualisation that you want </w:t>
+      </w:r>
+      <w:r>
+        <w:t>the Identikit</w:t>
+      </w:r>
+      <w:r>
+        <w:t xml:space="preserve"> to show upon initialisation. By default this is the first included visualisation – ‘Two-column key (vis1)’ if you haven’t excluded it. For </w:t>
+      </w:r>
+      <w:proofErr w:type="gramStart"/>
+      <w:r>
+        <w:t>example</w:t>
+      </w:r>
+      <w:proofErr w:type="gramEnd"/>
+      <w:r>
+        <w:t xml:space="preserve"> to instruct </w:t>
+      </w:r>
+      <w:r>
+        <w:t>the Identikit</w:t>
+      </w:r>
+      <w:r>
+        <w:t xml:space="preserve"> to initialise with the ‘Single-column key’ visualisation, set the value of this key to ‘vis2’.</w:t>
       </w:r>
     </w:p>
     <w:p>
@@ -9967,7 +10063,13 @@
         <w:t xml:space="preserve">) </w:t>
       </w:r>
       <w:r>
-        <w:t>is a very important one if you are creating a new knowledge-base. Setting the value of this to ‘yes’ instructs the framework to carry out and report on some validity checks on your knowledge base when it is initialising. The image below shows some example output for these checks.</w:t>
+        <w:t xml:space="preserve">is a very important one if you are creating a new knowledge-base. Setting the value of this to ‘yes’ instructs </w:t>
+      </w:r>
+      <w:r>
+        <w:t>the Identikit</w:t>
+      </w:r>
+      <w:r>
+        <w:t xml:space="preserve"> to carry out and report on some validity checks on your knowledge base when it is initialising. The image below shows some example output for these checks.</w:t>
       </w:r>
     </w:p>
     <w:p>
@@ -10015,7 +10117,21 @@
     </w:p>
     <w:p>
       <w:r>
-        <w:t>The validity check is very valuable whilst you are developing a knowledge-base and should always be enabled. However once you have developed your knowledge-base, you may want to set the value of this key to ‘no’ in order to speed up the initialisation of the framework.</w:t>
+        <w:t xml:space="preserve">The validity check is very valuable whilst you are developing a knowledge-base and should always be enabled. </w:t>
+      </w:r>
+      <w:proofErr w:type="gramStart"/>
+      <w:r>
+        <w:t>However</w:t>
+      </w:r>
+      <w:proofErr w:type="gramEnd"/>
+      <w:r>
+        <w:t xml:space="preserve"> once you have developed your knowledge-base, you may want to set the value of this key to ‘no’ in order to speed up the initialisation of </w:t>
+      </w:r>
+      <w:r>
+        <w:t>the Identikit</w:t>
+      </w:r>
+      <w:r>
+        <w:t>.</w:t>
       </w:r>
     </w:p>
     <w:p>
@@ -10062,7 +10178,7 @@
       <w:pPr>
         <w:pStyle w:val="Heading3"/>
       </w:pPr>
-      <w:bookmarkStart w:id="34" w:name="_Toc495589439"/>
+      <w:bookmarkStart w:id="35" w:name="_Toc512004469"/>
       <w:r>
         <w:lastRenderedPageBreak/>
         <w:t>Knowledge-</w:t>
@@ -10075,7 +10191,7 @@
       <w:r>
         <w:t xml:space="preserve"> metadata</w:t>
       </w:r>
-      <w:bookmarkEnd w:id="34"/>
+      <w:bookmarkEnd w:id="35"/>
     </w:p>
     <w:p>
       <w:r>
@@ -10177,7 +10293,13 @@
         </w:drawing>
       </w:r>
       <w:r>
-        <w:t xml:space="preserve">The citation is available from the ‘Get citation text’ option of the ‘Select a tool’ drop-down list in the framework. </w:t>
+        <w:t xml:space="preserve">The citation is available from the ‘Get citation text’ option of the ‘Select a tool’ drop-down list in </w:t>
+      </w:r>
+      <w:r>
+        <w:t>the Identikit</w:t>
+      </w:r>
+      <w:r>
+        <w:t xml:space="preserve">. </w:t>
       </w:r>
     </w:p>
     <w:p>
@@ -10251,7 +10373,6 @@
         </w:rPr>
         <w:t xml:space="preserve">(Version 1.0) [Knowledge-base] (for </w:t>
       </w:r>
-      <w:proofErr w:type="spellStart"/>
       <w:r>
         <w:rPr>
           <w:rFonts w:ascii="Verdana" w:hAnsi="Verdana"/>
@@ -10259,9 +10380,8 @@
           <w:sz w:val="18"/>
           <w:szCs w:val="18"/>
         </w:rPr>
-        <w:t>Tom.bio</w:t>
-      </w:r>
-      <w:proofErr w:type="spellEnd"/>
+        <w:t>FSC Identikit</w:t>
+      </w:r>
       <w:r>
         <w:rPr>
           <w:rFonts w:ascii="Verdana" w:hAnsi="Verdana"/>
@@ -10269,7 +10389,7 @@
           <w:sz w:val="18"/>
           <w:szCs w:val="18"/>
         </w:rPr>
-        <w:t xml:space="preserve"> Framework for ID visualisations). Field Studies Council. Preston Montford, Shrewsbury. Accessed Wed Nov 23 2016. </w:t>
+        <w:t xml:space="preserve">). Field Studies Council. Preston Montford, Shrewsbury. Accessed Wed Nov 23 2016. </w:t>
       </w:r>
       <w:hyperlink r:id="rId62" w:history="1">
         <w:r>
@@ -10299,44 +10419,34 @@
         <w:t>‘</w:t>
       </w:r>
       <w:r>
-        <w:t xml:space="preserve">Surname, </w:t>
-      </w:r>
-      <w:proofErr w:type="gramStart"/>
-      <w:r>
-        <w:t>initial.</w:t>
+        <w:t>Surname, initial.</w:t>
       </w:r>
       <w:r>
         <w:t>’</w:t>
       </w:r>
       <w:r>
-        <w:t>,</w:t>
-      </w:r>
-      <w:proofErr w:type="gramEnd"/>
-      <w:r>
-        <w:t xml:space="preserve"> that is most frequently used in citations.</w:t>
+        <w:t>, that is most frequently used in citations.</w:t>
       </w:r>
     </w:p>
     <w:p>
       <w:pPr>
         <w:pStyle w:val="Heading3"/>
       </w:pPr>
-      <w:bookmarkStart w:id="35" w:name="_Toc495589440"/>
+      <w:bookmarkStart w:id="36" w:name="_Toc512004470"/>
       <w:r>
         <w:t>Release history</w:t>
       </w:r>
-      <w:bookmarkEnd w:id="35"/>
-    </w:p>
-    <w:p>
-      <w:r>
-        <w:t xml:space="preserve">You can use ‘release’ keys to keep track of the release history of your knowledge-base.  You can include any number of release keys – the value of each of them should be the version number of a milestone version of the knowledge-base. There are a couple of extra columns associated with ‘release’ keys that you should provide values for: ‘Date’ and ‘Notes’. The date should correspond to a release date and you can use the notes to give a very brief description of the release. Unlike the other keys on the </w:t>
-      </w:r>
-      <w:proofErr w:type="spellStart"/>
-      <w:r>
-        <w:t>config</w:t>
-      </w:r>
-      <w:proofErr w:type="spellEnd"/>
-      <w:r>
-        <w:t xml:space="preserve"> worksheet, the ‘Date’ and ‘Notes’ column values are reported by the framework: a release history is displayed when the ‘About the knowledge-base’ option </w:t>
+      <w:bookmarkEnd w:id="36"/>
+    </w:p>
+    <w:p>
+      <w:r>
+        <w:t xml:space="preserve">You can use ‘release’ keys to keep track of the release history of your knowledge-base.  You can include any number of release keys – the value of each of them should be the version number of a milestone version of the knowledge-base. There are a couple of extra columns associated with ‘release’ keys that you should provide values for: ‘Date’ and ‘Notes’. The date should correspond to a release date and you can use the notes to give a very brief description of the release. Unlike the other keys on the config worksheet, the ‘Date’ and ‘Notes’ column values are reported by </w:t>
+      </w:r>
+      <w:r>
+        <w:t>the Identikit</w:t>
+      </w:r>
+      <w:r>
+        <w:t xml:space="preserve">: a release history is displayed when the ‘About the knowledge-base’ option </w:t>
       </w:r>
       <w:r>
         <w:t xml:space="preserve">is selected </w:t>
@@ -10397,16 +10507,22 @@
       <w:pPr>
         <w:pStyle w:val="Heading2"/>
       </w:pPr>
-      <w:bookmarkStart w:id="36" w:name="_Toc495589441"/>
+      <w:bookmarkStart w:id="37" w:name="_Toc512004471"/>
       <w:r>
         <w:lastRenderedPageBreak/>
         <w:t>Including an information file about your knowledge-base</w:t>
       </w:r>
-      <w:bookmarkEnd w:id="36"/>
-    </w:p>
-    <w:p>
-      <w:r>
-        <w:t>When a user selects the ‘About the knowledge-base’ option from the ‘Select a tool’ dropdown list the framework looks for an HTML file called ‘info.html’ in the same folder that the knowledge-</w:t>
+      <w:bookmarkEnd w:id="37"/>
+    </w:p>
+    <w:p>
+      <w:r>
+        <w:t xml:space="preserve">When a user selects the ‘About the knowledge-base’ option from the ‘Select a tool’ dropdown list </w:t>
+      </w:r>
+      <w:r>
+        <w:t>the Identikit</w:t>
+      </w:r>
+      <w:r>
+        <w:t xml:space="preserve"> looks for an HTML file called ‘info.html’ in the same folder that the knowledge-</w:t>
       </w:r>
       <w:proofErr w:type="spellStart"/>
       <w:r>
@@ -10414,15 +10530,7 @@
       </w:r>
       <w:proofErr w:type="spellEnd"/>
       <w:r>
-        <w:t xml:space="preserve"> CSV files are found. If it finds the file, it is rendered before the release history table generated from the </w:t>
-      </w:r>
-      <w:proofErr w:type="spellStart"/>
-      <w:r>
-        <w:t>config</w:t>
-      </w:r>
-      <w:proofErr w:type="spellEnd"/>
-      <w:r>
-        <w:t xml:space="preserve"> worksheet (see previous section) as shown below for the biscuits knowledge-base.</w:t>
+        <w:t xml:space="preserve"> CSV files are found. If it finds the file, it is rendered before the release history table generated from the config worksheet (see previous section) as shown below for the biscuits knowledge-base.</w:t>
       </w:r>
     </w:p>
     <w:p>
@@ -10470,15 +10578,27 @@
     </w:p>
     <w:p>
       <w:r>
-        <w:t xml:space="preserve">If you want to include external resources in your ‘info.html’ file, they need to be included in sub-folders of the folder containing your knowledge-base. Furthermore, you need to reference them in a particular way in your knowledge-base as shown below for the </w:t>
-      </w:r>
-      <w:proofErr w:type="spellStart"/>
-      <w:r>
-        <w:t>Tom.bio</w:t>
-      </w:r>
-      <w:proofErr w:type="spellEnd"/>
-      <w:r>
-        <w:t xml:space="preserve"> logo:</w:t>
+        <w:t xml:space="preserve">If you want to include external resources in your ‘info.html’ file, they need to be included in sub-folders of the folder containing your knowledge-base. Furthermore, you need to reference them in a particular way in your knowledge-base as shown below for </w:t>
+      </w:r>
+      <w:proofErr w:type="gramStart"/>
+      <w:r>
+        <w:t xml:space="preserve">the </w:t>
+      </w:r>
+      <w:r>
+        <w:t>a</w:t>
+      </w:r>
+      <w:proofErr w:type="gramEnd"/>
+      <w:r>
+        <w:t xml:space="preserve"> </w:t>
+      </w:r>
+      <w:r>
+        <w:t>logo</w:t>
+      </w:r>
+      <w:r>
+        <w:t xml:space="preserve"> image</w:t>
+      </w:r>
+      <w:r>
+        <w:t>:</w:t>
       </w:r>
     </w:p>
     <w:p>
@@ -10564,7 +10684,7 @@
           <w:szCs w:val="19"/>
           <w:highlight w:val="white"/>
         </w:rPr>
-        <w:t>##resources/tombio-logo.png"</w:t>
+        <w:t>##resources/logo.png"</w:t>
       </w:r>
       <w:r>
         <w:rPr>
@@ -10775,7 +10895,13 @@
       </w:r>
       <w:proofErr w:type="spellEnd"/>
       <w:r>
-        <w:t>##’ token. The framework replaces this token with the URL of the knowledge-</w:t>
+        <w:t xml:space="preserve">##’ token. </w:t>
+      </w:r>
+      <w:r>
+        <w:t>The Identikit</w:t>
+      </w:r>
+      <w:r>
+        <w:t xml:space="preserve"> replaces this token with the URL of the knowledge-</w:t>
       </w:r>
       <w:proofErr w:type="spellStart"/>
       <w:r>
@@ -10790,14 +10916,14 @@
       <w:pPr>
         <w:pStyle w:val="Heading2"/>
       </w:pPr>
-      <w:bookmarkStart w:id="37" w:name="_Toc495589442"/>
+      <w:bookmarkStart w:id="38" w:name="_Toc512004472"/>
       <w:r>
         <w:t>Dealing with sex</w:t>
       </w:r>
       <w:r>
         <w:t>ual dimorphism</w:t>
       </w:r>
-      <w:bookmarkEnd w:id="37"/>
+      <w:bookmarkEnd w:id="38"/>
     </w:p>
     <w:p>
       <w:r>
@@ -10878,7 +11004,10 @@
     </w:p>
     <w:p>
       <w:r>
-        <w:t xml:space="preserve">The framework also supports a second approach which is to tag character state values on the taxa worksheet with sex where the value is specific to one sex or another. The example </w:t>
+        <w:t>The Identikit</w:t>
+      </w:r>
+      <w:r>
+        <w:t xml:space="preserve"> also supports a second approach which is to tag character state values on the taxa worksheet with sex where the value is specific to one sex or another. The example </w:t>
       </w:r>
       <w:r>
         <w:t>right</w:t>
@@ -11061,14 +11190,14 @@
       <w:pPr>
         <w:pStyle w:val="Heading2"/>
       </w:pPr>
-      <w:bookmarkStart w:id="38" w:name="_Toc495589443"/>
+      <w:bookmarkStart w:id="39" w:name="_Toc512004473"/>
       <w:r>
         <w:t>The m</w:t>
       </w:r>
       <w:r>
         <w:t>acros worksheet</w:t>
       </w:r>
-      <w:bookmarkEnd w:id="38"/>
+      <w:bookmarkEnd w:id="39"/>
     </w:p>
     <w:p>
       <w:r>
@@ -11146,63 +11275,92 @@
       </w:r>
       <w:proofErr w:type="spellStart"/>
       <w:r>
-        <w:t>min</w:t>
+        <w:t>min,max</w:t>
+      </w:r>
+      <w:proofErr w:type="spellEnd"/>
+      <w:r>
+        <w:t>,’) and you can simply paste them anywhere you like – usually to the corresponding ‘</w:t>
+      </w:r>
+      <w:proofErr w:type="spellStart"/>
+      <w:r>
+        <w:t>Params</w:t>
+      </w:r>
+      <w:proofErr w:type="spellEnd"/>
+      <w:r>
+        <w:t xml:space="preserve">’ column of the characters worksheet. (Don’t select an entire column by clicking on the header – the macro won’t work if you do that.) The macro takes care dealing with ranges specified as ‘[n1-n2]’. Special values (e.g. ‘n/a’ and ‘?’) are ignored. </w:t>
+      </w:r>
+    </w:p>
+    <w:p>
+      <w:r>
+        <w:t>To use any of the macros in the knowledge-base, you need to ensure that your Excel security settings enable you to do so.</w:t>
+      </w:r>
+    </w:p>
+    <w:p>
+      <w:pPr>
+        <w:pStyle w:val="Heading2"/>
+      </w:pPr>
+      <w:bookmarkStart w:id="40" w:name="_Toc512004474"/>
+      <w:r>
+        <w:t>Using other spreadsheet features</w:t>
+      </w:r>
+      <w:bookmarkEnd w:id="40"/>
+    </w:p>
+    <w:p>
+      <w:r>
+        <w:t xml:space="preserve">You are free to use whatever features your particular spreadsheet (e.g. Excel) </w:t>
+      </w:r>
+      <w:r>
+        <w:t xml:space="preserve">provides </w:t>
+      </w:r>
+      <w:r>
+        <w:t xml:space="preserve">when constructing a knowledge-base – e.g. formulas, data ranges, comments, etc. None of these should interfere with the production of the CSV files and it is the CSV files that </w:t>
+      </w:r>
+      <w:r>
+        <w:t>the Identikit</w:t>
+      </w:r>
+      <w:r>
+        <w:t xml:space="preserve"> </w:t>
       </w:r>
       <w:proofErr w:type="gramStart"/>
       <w:r>
-        <w:t>,max</w:t>
+        <w:t>actually reads</w:t>
+      </w:r>
+      <w:proofErr w:type="gramEnd"/>
+      <w:r>
+        <w:t xml:space="preserve">. </w:t>
+      </w:r>
+    </w:p>
+    <w:p>
+      <w:r>
+        <w:t>In Excel, for example, you can create as many extra worksheets as you like containing supplementary information to help you as a knowledge-</w:t>
+      </w:r>
+      <w:proofErr w:type="spellStart"/>
+      <w:r>
+        <w:t>base</w:t>
       </w:r>
       <w:proofErr w:type="spellEnd"/>
+      <w:r>
+        <w:t xml:space="preserve"> author. For </w:t>
+      </w:r>
+      <w:proofErr w:type="gramStart"/>
+      <w:r>
+        <w:t>example</w:t>
+      </w:r>
       <w:proofErr w:type="gramEnd"/>
       <w:r>
-        <w:t>,’) and you can simply paste them anywhere you like – usually to the corresponding ‘</w:t>
-      </w:r>
-      <w:proofErr w:type="spellStart"/>
-      <w:r>
-        <w:t>Params</w:t>
-      </w:r>
-      <w:proofErr w:type="spellEnd"/>
-      <w:r>
-        <w:t xml:space="preserve">’ column of the characters worksheet. (Don’t select an entire column by clicking on the header – the macro won’t work if you do that.) The macro takes care dealing with ranges specified as ‘[n1-n2]’. Special values (e.g. ‘n/a’ and ‘?’) are ignored. </w:t>
-      </w:r>
-    </w:p>
-    <w:p>
-      <w:r>
-        <w:t>To use any of the macros in the knowledge-base, you need to ensure that your Excel security settings enable you to do so.</w:t>
-      </w:r>
-    </w:p>
-    <w:p>
-      <w:pPr>
-        <w:pStyle w:val="Heading2"/>
-      </w:pPr>
-      <w:bookmarkStart w:id="39" w:name="_Toc495589444"/>
-      <w:r>
-        <w:t>Using other spreadsheet features</w:t>
-      </w:r>
-      <w:bookmarkEnd w:id="39"/>
-    </w:p>
-    <w:p>
-      <w:r>
-        <w:t xml:space="preserve">You are free to use whatever features your particular spreadsheet (e.g. Excel) </w:t>
-      </w:r>
-      <w:r>
-        <w:t xml:space="preserve">provides </w:t>
-      </w:r>
-      <w:r>
-        <w:t xml:space="preserve">when constructing a knowledge-base – e.g. formulas, data ranges, comments, etc. None of these should interfere with the production of the CSV files and it is the CSV files that the framework actually reads. </w:t>
-      </w:r>
-    </w:p>
-    <w:p>
-      <w:r>
-        <w:t>In Excel, for example, you can create as many extra worksheets as you like containing supplementary information to help you as a knowledge-</w:t>
-      </w:r>
-      <w:proofErr w:type="spellStart"/>
-      <w:r>
-        <w:t>base</w:t>
-      </w:r>
-      <w:proofErr w:type="spellEnd"/>
-      <w:r>
-        <w:t xml:space="preserve"> author. For example if you are converting an existing spreadsheet of knowledge to the framework’s format, it is convenient to copy the existing spreadsheet, as is, into extra worksheets. They won’t interfere with the framework.</w:t>
+        <w:t xml:space="preserve"> if you are converting an existing spreadsheet of knowledge to </w:t>
+      </w:r>
+      <w:r>
+        <w:t>the Identikit</w:t>
+      </w:r>
+      <w:r>
+        <w:t xml:space="preserve">’s format, it is convenient to copy the existing spreadsheet, as is, into extra worksheets. They won’t interfere with </w:t>
+      </w:r>
+      <w:r>
+        <w:t>the Identikit</w:t>
+      </w:r>
+      <w:r>
+        <w:t>.</w:t>
       </w:r>
     </w:p>
     <w:p>
@@ -11230,7 +11388,7 @@
 </file>
 
 <file path=word/endnotes.xml><?xml version="1.0" encoding="utf-8"?>
-<w:endnotes xmlns:wpc="http://schemas.microsoft.com/office/word/2010/wordprocessingCanvas" xmlns:mc="http://schemas.openxmlformats.org/markup-compatibility/2006" xmlns:o="urn:schemas-microsoft-com:office:office" xmlns:r="http://schemas.openxmlformats.org/officeDocument/2006/relationships" xmlns:m="http://schemas.openxmlformats.org/officeDocument/2006/math" xmlns:v="urn:schemas-microsoft-com:vml" xmlns:wp14="http://schemas.microsoft.com/office/word/2010/wordprocessingDrawing" xmlns:wp="http://schemas.openxmlformats.org/drawingml/2006/wordprocessingDrawing" xmlns:w10="urn:schemas-microsoft-com:office:word" xmlns:w="http://schemas.openxmlformats.org/wordprocessingml/2006/main" xmlns:w14="http://schemas.microsoft.com/office/word/2010/wordml" xmlns:w15="http://schemas.microsoft.com/office/word/2012/wordml" xmlns:wpg="http://schemas.microsoft.com/office/word/2010/wordprocessingGroup" xmlns:wpi="http://schemas.microsoft.com/office/word/2010/wordprocessingInk" xmlns:wne="http://schemas.microsoft.com/office/word/2006/wordml" xmlns:wps="http://schemas.microsoft.com/office/word/2010/wordprocessingShape" mc:Ignorable="w14 w15 wp14">
+<w:endnotes xmlns:wpc="http://schemas.microsoft.com/office/word/2010/wordprocessingCanvas" xmlns:cx="http://schemas.microsoft.com/office/drawing/2014/chartex" xmlns:cx1="http://schemas.microsoft.com/office/drawing/2015/9/8/chartex" xmlns:cx2="http://schemas.microsoft.com/office/drawing/2015/10/21/chartex" xmlns:cx3="http://schemas.microsoft.com/office/drawing/2016/5/9/chartex" xmlns:cx4="http://schemas.microsoft.com/office/drawing/2016/5/10/chartex" xmlns:cx5="http://schemas.microsoft.com/office/drawing/2016/5/11/chartex" xmlns:cx6="http://schemas.microsoft.com/office/drawing/2016/5/12/chartex" xmlns:cx7="http://schemas.microsoft.com/office/drawing/2016/5/13/chartex" xmlns:cx8="http://schemas.microsoft.com/office/drawing/2016/5/14/chartex" xmlns:mc="http://schemas.openxmlformats.org/markup-compatibility/2006" xmlns:aink="http://schemas.microsoft.com/office/drawing/2016/ink" xmlns:am3d="http://schemas.microsoft.com/office/drawing/2017/model3d" xmlns:o="urn:schemas-microsoft-com:office:office" xmlns:r="http://schemas.openxmlformats.org/officeDocument/2006/relationships" xmlns:m="http://schemas.openxmlformats.org/officeDocument/2006/math" xmlns:v="urn:schemas-microsoft-com:vml" xmlns:wp14="http://schemas.microsoft.com/office/word/2010/wordprocessingDrawing" xmlns:wp="http://schemas.openxmlformats.org/drawingml/2006/wordprocessingDrawing" xmlns:w10="urn:schemas-microsoft-com:office:word" xmlns:w="http://schemas.openxmlformats.org/wordprocessingml/2006/main" xmlns:w14="http://schemas.microsoft.com/office/word/2010/wordml" xmlns:w15="http://schemas.microsoft.com/office/word/2012/wordml" xmlns:w16cid="http://schemas.microsoft.com/office/word/2016/wordml/cid" xmlns:w16se="http://schemas.microsoft.com/office/word/2015/wordml/symex" xmlns:wpg="http://schemas.microsoft.com/office/word/2010/wordprocessingGroup" xmlns:wpi="http://schemas.microsoft.com/office/word/2010/wordprocessingInk" xmlns:wne="http://schemas.microsoft.com/office/word/2006/wordml" xmlns:wps="http://schemas.microsoft.com/office/word/2010/wordprocessingShape" mc:Ignorable="w14 w15 w16se w16cid wp14">
   <w:endnote w:type="separator" w:id="-1">
     <w:p>
       <w:pPr>
@@ -11255,7 +11413,7 @@
 </file>
 
 <file path=word/footer1.xml><?xml version="1.0" encoding="utf-8"?>
-<w:ftr xmlns:wpc="http://schemas.microsoft.com/office/word/2010/wordprocessingCanvas" xmlns:mc="http://schemas.openxmlformats.org/markup-compatibility/2006" xmlns:o="urn:schemas-microsoft-com:office:office" xmlns:r="http://schemas.openxmlformats.org/officeDocument/2006/relationships" xmlns:m="http://schemas.openxmlformats.org/officeDocument/2006/math" xmlns:v="urn:schemas-microsoft-com:vml" xmlns:wp14="http://schemas.microsoft.com/office/word/2010/wordprocessingDrawing" xmlns:wp="http://schemas.openxmlformats.org/drawingml/2006/wordprocessingDrawing" xmlns:w10="urn:schemas-microsoft-com:office:word" xmlns:w="http://schemas.openxmlformats.org/wordprocessingml/2006/main" xmlns:w14="http://schemas.microsoft.com/office/word/2010/wordml" xmlns:w15="http://schemas.microsoft.com/office/word/2012/wordml" xmlns:wpg="http://schemas.microsoft.com/office/word/2010/wordprocessingGroup" xmlns:wpi="http://schemas.microsoft.com/office/word/2010/wordprocessingInk" xmlns:wne="http://schemas.microsoft.com/office/word/2006/wordml" xmlns:wps="http://schemas.microsoft.com/office/word/2010/wordprocessingShape" mc:Ignorable="w14 w15 wp14">
+<w:ftr xmlns:wpc="http://schemas.microsoft.com/office/word/2010/wordprocessingCanvas" xmlns:cx="http://schemas.microsoft.com/office/drawing/2014/chartex" xmlns:cx1="http://schemas.microsoft.com/office/drawing/2015/9/8/chartex" xmlns:cx2="http://schemas.microsoft.com/office/drawing/2015/10/21/chartex" xmlns:cx3="http://schemas.microsoft.com/office/drawing/2016/5/9/chartex" xmlns:cx4="http://schemas.microsoft.com/office/drawing/2016/5/10/chartex" xmlns:cx5="http://schemas.microsoft.com/office/drawing/2016/5/11/chartex" xmlns:cx6="http://schemas.microsoft.com/office/drawing/2016/5/12/chartex" xmlns:cx7="http://schemas.microsoft.com/office/drawing/2016/5/13/chartex" xmlns:cx8="http://schemas.microsoft.com/office/drawing/2016/5/14/chartex" xmlns:mc="http://schemas.openxmlformats.org/markup-compatibility/2006" xmlns:aink="http://schemas.microsoft.com/office/drawing/2016/ink" xmlns:am3d="http://schemas.microsoft.com/office/drawing/2017/model3d" xmlns:o="urn:schemas-microsoft-com:office:office" xmlns:r="http://schemas.openxmlformats.org/officeDocument/2006/relationships" xmlns:m="http://schemas.openxmlformats.org/officeDocument/2006/math" xmlns:v="urn:schemas-microsoft-com:vml" xmlns:wp14="http://schemas.microsoft.com/office/word/2010/wordprocessingDrawing" xmlns:wp="http://schemas.openxmlformats.org/drawingml/2006/wordprocessingDrawing" xmlns:w10="urn:schemas-microsoft-com:office:word" xmlns:w="http://schemas.openxmlformats.org/wordprocessingml/2006/main" xmlns:w14="http://schemas.microsoft.com/office/word/2010/wordml" xmlns:w15="http://schemas.microsoft.com/office/word/2012/wordml" xmlns:w16cid="http://schemas.microsoft.com/office/word/2016/wordml/cid" xmlns:w16se="http://schemas.microsoft.com/office/word/2015/wordml/symex" xmlns:wpg="http://schemas.microsoft.com/office/word/2010/wordprocessingGroup" xmlns:wpi="http://schemas.microsoft.com/office/word/2010/wordprocessingInk" xmlns:wne="http://schemas.microsoft.com/office/word/2006/wordml" xmlns:wps="http://schemas.microsoft.com/office/word/2010/wordprocessingShape" mc:Ignorable="w14 w15 w16se w16cid wp14">
   <w:p>
     <w:pPr>
       <w:pStyle w:val="Footer"/>
@@ -11266,7 +11424,7 @@
 </file>
 
 <file path=word/footer2.xml><?xml version="1.0" encoding="utf-8"?>
-<w:ftr xmlns:wpc="http://schemas.microsoft.com/office/word/2010/wordprocessingCanvas" xmlns:mc="http://schemas.openxmlformats.org/markup-compatibility/2006" xmlns:o="urn:schemas-microsoft-com:office:office" xmlns:r="http://schemas.openxmlformats.org/officeDocument/2006/relationships" xmlns:m="http://schemas.openxmlformats.org/officeDocument/2006/math" xmlns:v="urn:schemas-microsoft-com:vml" xmlns:wp14="http://schemas.microsoft.com/office/word/2010/wordprocessingDrawing" xmlns:wp="http://schemas.openxmlformats.org/drawingml/2006/wordprocessingDrawing" xmlns:w10="urn:schemas-microsoft-com:office:word" xmlns:w="http://schemas.openxmlformats.org/wordprocessingml/2006/main" xmlns:w14="http://schemas.microsoft.com/office/word/2010/wordml" xmlns:w15="http://schemas.microsoft.com/office/word/2012/wordml" xmlns:wpg="http://schemas.microsoft.com/office/word/2010/wordprocessingGroup" xmlns:wpi="http://schemas.microsoft.com/office/word/2010/wordprocessingInk" xmlns:wne="http://schemas.microsoft.com/office/word/2006/wordml" xmlns:wps="http://schemas.microsoft.com/office/word/2010/wordprocessingShape" mc:Ignorable="w14 w15 wp14">
+<w:ftr xmlns:wpc="http://schemas.microsoft.com/office/word/2010/wordprocessingCanvas" xmlns:cx="http://schemas.microsoft.com/office/drawing/2014/chartex" xmlns:cx1="http://schemas.microsoft.com/office/drawing/2015/9/8/chartex" xmlns:cx2="http://schemas.microsoft.com/office/drawing/2015/10/21/chartex" xmlns:cx3="http://schemas.microsoft.com/office/drawing/2016/5/9/chartex" xmlns:cx4="http://schemas.microsoft.com/office/drawing/2016/5/10/chartex" xmlns:cx5="http://schemas.microsoft.com/office/drawing/2016/5/11/chartex" xmlns:cx6="http://schemas.microsoft.com/office/drawing/2016/5/12/chartex" xmlns:cx7="http://schemas.microsoft.com/office/drawing/2016/5/13/chartex" xmlns:cx8="http://schemas.microsoft.com/office/drawing/2016/5/14/chartex" xmlns:mc="http://schemas.openxmlformats.org/markup-compatibility/2006" xmlns:aink="http://schemas.microsoft.com/office/drawing/2016/ink" xmlns:am3d="http://schemas.microsoft.com/office/drawing/2017/model3d" xmlns:o="urn:schemas-microsoft-com:office:office" xmlns:r="http://schemas.openxmlformats.org/officeDocument/2006/relationships" xmlns:m="http://schemas.openxmlformats.org/officeDocument/2006/math" xmlns:v="urn:schemas-microsoft-com:vml" xmlns:wp14="http://schemas.microsoft.com/office/word/2010/wordprocessingDrawing" xmlns:wp="http://schemas.openxmlformats.org/drawingml/2006/wordprocessingDrawing" xmlns:w10="urn:schemas-microsoft-com:office:word" xmlns:w="http://schemas.openxmlformats.org/wordprocessingml/2006/main" xmlns:w14="http://schemas.microsoft.com/office/word/2010/wordml" xmlns:w15="http://schemas.microsoft.com/office/word/2012/wordml" xmlns:w16cid="http://schemas.microsoft.com/office/word/2016/wordml/cid" xmlns:w16se="http://schemas.microsoft.com/office/word/2015/wordml/symex" xmlns:wpg="http://schemas.microsoft.com/office/word/2010/wordprocessingGroup" xmlns:wpi="http://schemas.microsoft.com/office/word/2010/wordprocessingInk" xmlns:wne="http://schemas.microsoft.com/office/word/2006/wordml" xmlns:wps="http://schemas.microsoft.com/office/word/2010/wordprocessingShape" mc:Ignorable="w14 w15 w16se w16cid wp14">
   <w:sdt>
     <w:sdtPr>
       <w:id w:val="20797104"/>
@@ -11387,7 +11545,7 @@
 </file>
 
 <file path=word/footnotes.xml><?xml version="1.0" encoding="utf-8"?>
-<w:footnotes xmlns:wpc="http://schemas.microsoft.com/office/word/2010/wordprocessingCanvas" xmlns:mc="http://schemas.openxmlformats.org/markup-compatibility/2006" xmlns:o="urn:schemas-microsoft-com:office:office" xmlns:r="http://schemas.openxmlformats.org/officeDocument/2006/relationships" xmlns:m="http://schemas.openxmlformats.org/officeDocument/2006/math" xmlns:v="urn:schemas-microsoft-com:vml" xmlns:wp14="http://schemas.microsoft.com/office/word/2010/wordprocessingDrawing" xmlns:wp="http://schemas.openxmlformats.org/drawingml/2006/wordprocessingDrawing" xmlns:w10="urn:schemas-microsoft-com:office:word" xmlns:w="http://schemas.openxmlformats.org/wordprocessingml/2006/main" xmlns:w14="http://schemas.microsoft.com/office/word/2010/wordml" xmlns:w15="http://schemas.microsoft.com/office/word/2012/wordml" xmlns:wpg="http://schemas.microsoft.com/office/word/2010/wordprocessingGroup" xmlns:wpi="http://schemas.microsoft.com/office/word/2010/wordprocessingInk" xmlns:wne="http://schemas.microsoft.com/office/word/2006/wordml" xmlns:wps="http://schemas.microsoft.com/office/word/2010/wordprocessingShape" mc:Ignorable="w14 w15 wp14">
+<w:footnotes xmlns:wpc="http://schemas.microsoft.com/office/word/2010/wordprocessingCanvas" xmlns:cx="http://schemas.microsoft.com/office/drawing/2014/chartex" xmlns:cx1="http://schemas.microsoft.com/office/drawing/2015/9/8/chartex" xmlns:cx2="http://schemas.microsoft.com/office/drawing/2015/10/21/chartex" xmlns:cx3="http://schemas.microsoft.com/office/drawing/2016/5/9/chartex" xmlns:cx4="http://schemas.microsoft.com/office/drawing/2016/5/10/chartex" xmlns:cx5="http://schemas.microsoft.com/office/drawing/2016/5/11/chartex" xmlns:cx6="http://schemas.microsoft.com/office/drawing/2016/5/12/chartex" xmlns:cx7="http://schemas.microsoft.com/office/drawing/2016/5/13/chartex" xmlns:cx8="http://schemas.microsoft.com/office/drawing/2016/5/14/chartex" xmlns:mc="http://schemas.openxmlformats.org/markup-compatibility/2006" xmlns:aink="http://schemas.microsoft.com/office/drawing/2016/ink" xmlns:am3d="http://schemas.microsoft.com/office/drawing/2017/model3d" xmlns:o="urn:schemas-microsoft-com:office:office" xmlns:r="http://schemas.openxmlformats.org/officeDocument/2006/relationships" xmlns:m="http://schemas.openxmlformats.org/officeDocument/2006/math" xmlns:v="urn:schemas-microsoft-com:vml" xmlns:wp14="http://schemas.microsoft.com/office/word/2010/wordprocessingDrawing" xmlns:wp="http://schemas.openxmlformats.org/drawingml/2006/wordprocessingDrawing" xmlns:w10="urn:schemas-microsoft-com:office:word" xmlns:w="http://schemas.openxmlformats.org/wordprocessingml/2006/main" xmlns:w14="http://schemas.microsoft.com/office/word/2010/wordml" xmlns:w15="http://schemas.microsoft.com/office/word/2012/wordml" xmlns:w16cid="http://schemas.microsoft.com/office/word/2016/wordml/cid" xmlns:w16se="http://schemas.microsoft.com/office/word/2015/wordml/symex" xmlns:wpg="http://schemas.microsoft.com/office/word/2010/wordprocessingGroup" xmlns:wpi="http://schemas.microsoft.com/office/word/2010/wordprocessingInk" xmlns:wne="http://schemas.microsoft.com/office/word/2006/wordml" xmlns:wps="http://schemas.microsoft.com/office/word/2010/wordprocessingShape" mc:Ignorable="w14 w15 w16se w16cid wp14">
   <w:footnote w:type="separator" w:id="-1">
     <w:p>
       <w:pPr>
@@ -11412,7 +11570,7 @@
 </file>
 
 <file path=word/header1.xml><?xml version="1.0" encoding="utf-8"?>
-<w:hdr xmlns:wpc="http://schemas.microsoft.com/office/word/2010/wordprocessingCanvas" xmlns:mc="http://schemas.openxmlformats.org/markup-compatibility/2006" xmlns:o="urn:schemas-microsoft-com:office:office" xmlns:r="http://schemas.openxmlformats.org/officeDocument/2006/relationships" xmlns:m="http://schemas.openxmlformats.org/officeDocument/2006/math" xmlns:v="urn:schemas-microsoft-com:vml" xmlns:wp14="http://schemas.microsoft.com/office/word/2010/wordprocessingDrawing" xmlns:wp="http://schemas.openxmlformats.org/drawingml/2006/wordprocessingDrawing" xmlns:w10="urn:schemas-microsoft-com:office:word" xmlns:w="http://schemas.openxmlformats.org/wordprocessingml/2006/main" xmlns:w14="http://schemas.microsoft.com/office/word/2010/wordml" xmlns:w15="http://schemas.microsoft.com/office/word/2012/wordml" xmlns:wpg="http://schemas.microsoft.com/office/word/2010/wordprocessingGroup" xmlns:wpi="http://schemas.microsoft.com/office/word/2010/wordprocessingInk" xmlns:wne="http://schemas.microsoft.com/office/word/2006/wordml" xmlns:wps="http://schemas.microsoft.com/office/word/2010/wordprocessingShape" mc:Ignorable="w14 w15 wp14">
+<w:hdr xmlns:wpc="http://schemas.microsoft.com/office/word/2010/wordprocessingCanvas" xmlns:cx="http://schemas.microsoft.com/office/drawing/2014/chartex" xmlns:cx1="http://schemas.microsoft.com/office/drawing/2015/9/8/chartex" xmlns:cx2="http://schemas.microsoft.com/office/drawing/2015/10/21/chartex" xmlns:cx3="http://schemas.microsoft.com/office/drawing/2016/5/9/chartex" xmlns:cx4="http://schemas.microsoft.com/office/drawing/2016/5/10/chartex" xmlns:cx5="http://schemas.microsoft.com/office/drawing/2016/5/11/chartex" xmlns:cx6="http://schemas.microsoft.com/office/drawing/2016/5/12/chartex" xmlns:cx7="http://schemas.microsoft.com/office/drawing/2016/5/13/chartex" xmlns:cx8="http://schemas.microsoft.com/office/drawing/2016/5/14/chartex" xmlns:mc="http://schemas.openxmlformats.org/markup-compatibility/2006" xmlns:aink="http://schemas.microsoft.com/office/drawing/2016/ink" xmlns:am3d="http://schemas.microsoft.com/office/drawing/2017/model3d" xmlns:o="urn:schemas-microsoft-com:office:office" xmlns:r="http://schemas.openxmlformats.org/officeDocument/2006/relationships" xmlns:m="http://schemas.openxmlformats.org/officeDocument/2006/math" xmlns:v="urn:schemas-microsoft-com:vml" xmlns:wp14="http://schemas.microsoft.com/office/word/2010/wordprocessingDrawing" xmlns:wp="http://schemas.openxmlformats.org/drawingml/2006/wordprocessingDrawing" xmlns:w10="urn:schemas-microsoft-com:office:word" xmlns:w="http://schemas.openxmlformats.org/wordprocessingml/2006/main" xmlns:w14="http://schemas.microsoft.com/office/word/2010/wordml" xmlns:w15="http://schemas.microsoft.com/office/word/2012/wordml" xmlns:w16cid="http://schemas.microsoft.com/office/word/2016/wordml/cid" xmlns:w16se="http://schemas.microsoft.com/office/word/2015/wordml/symex" xmlns:wpg="http://schemas.microsoft.com/office/word/2010/wordprocessingGroup" xmlns:wpi="http://schemas.microsoft.com/office/word/2010/wordprocessingInk" xmlns:wne="http://schemas.microsoft.com/office/word/2006/wordml" xmlns:wps="http://schemas.microsoft.com/office/word/2010/wordprocessingShape" mc:Ignorable="w14 w15 w16se w16cid wp14">
   <w:p>
     <w:pPr>
       <w:pStyle w:val="Header"/>
@@ -11485,10 +11643,7 @@
       </w:drawing>
     </w:r>
     <w:r>
-      <w:t xml:space="preserve">This version edited: </w:t>
-    </w:r>
-    <w:r>
-      <w:t>8</w:t>
+      <w:t>This version edited: 8</w:t>
     </w:r>
     <w:r>
       <w:rPr>
@@ -11497,20 +11652,14 @@
       <w:t>th</w:t>
     </w:r>
     <w:r>
-      <w:t xml:space="preserve"> </w:t>
-    </w:r>
-    <w:r>
-      <w:t>November</w:t>
-    </w:r>
-    <w:r>
-      <w:t xml:space="preserve"> 2017                                 </w:t>
+      <w:t xml:space="preserve"> November 2017                                 </w:t>
     </w:r>
   </w:p>
 </w:hdr>
 </file>
 
 <file path=word/header2.xml><?xml version="1.0" encoding="utf-8"?>
-<w:hdr xmlns:wpc="http://schemas.microsoft.com/office/word/2010/wordprocessingCanvas" xmlns:mc="http://schemas.openxmlformats.org/markup-compatibility/2006" xmlns:o="urn:schemas-microsoft-com:office:office" xmlns:r="http://schemas.openxmlformats.org/officeDocument/2006/relationships" xmlns:m="http://schemas.openxmlformats.org/officeDocument/2006/math" xmlns:v="urn:schemas-microsoft-com:vml" xmlns:wp14="http://schemas.microsoft.com/office/word/2010/wordprocessingDrawing" xmlns:wp="http://schemas.openxmlformats.org/drawingml/2006/wordprocessingDrawing" xmlns:w10="urn:schemas-microsoft-com:office:word" xmlns:w="http://schemas.openxmlformats.org/wordprocessingml/2006/main" xmlns:w14="http://schemas.microsoft.com/office/word/2010/wordml" xmlns:w15="http://schemas.microsoft.com/office/word/2012/wordml" xmlns:wpg="http://schemas.microsoft.com/office/word/2010/wordprocessingGroup" xmlns:wpi="http://schemas.microsoft.com/office/word/2010/wordprocessingInk" xmlns:wne="http://schemas.microsoft.com/office/word/2006/wordml" xmlns:wps="http://schemas.microsoft.com/office/word/2010/wordprocessingShape" mc:Ignorable="w14 w15 wp14">
+<w:hdr xmlns:wpc="http://schemas.microsoft.com/office/word/2010/wordprocessingCanvas" xmlns:cx="http://schemas.microsoft.com/office/drawing/2014/chartex" xmlns:cx1="http://schemas.microsoft.com/office/drawing/2015/9/8/chartex" xmlns:cx2="http://schemas.microsoft.com/office/drawing/2015/10/21/chartex" xmlns:cx3="http://schemas.microsoft.com/office/drawing/2016/5/9/chartex" xmlns:cx4="http://schemas.microsoft.com/office/drawing/2016/5/10/chartex" xmlns:cx5="http://schemas.microsoft.com/office/drawing/2016/5/11/chartex" xmlns:cx6="http://schemas.microsoft.com/office/drawing/2016/5/12/chartex" xmlns:cx7="http://schemas.microsoft.com/office/drawing/2016/5/13/chartex" xmlns:cx8="http://schemas.microsoft.com/office/drawing/2016/5/14/chartex" xmlns:mc="http://schemas.openxmlformats.org/markup-compatibility/2006" xmlns:aink="http://schemas.microsoft.com/office/drawing/2016/ink" xmlns:am3d="http://schemas.microsoft.com/office/drawing/2017/model3d" xmlns:o="urn:schemas-microsoft-com:office:office" xmlns:r="http://schemas.openxmlformats.org/officeDocument/2006/relationships" xmlns:m="http://schemas.openxmlformats.org/officeDocument/2006/math" xmlns:v="urn:schemas-microsoft-com:vml" xmlns:wp14="http://schemas.microsoft.com/office/word/2010/wordprocessingDrawing" xmlns:wp="http://schemas.openxmlformats.org/drawingml/2006/wordprocessingDrawing" xmlns:w10="urn:schemas-microsoft-com:office:word" xmlns:w="http://schemas.openxmlformats.org/wordprocessingml/2006/main" xmlns:w14="http://schemas.microsoft.com/office/word/2010/wordml" xmlns:w15="http://schemas.microsoft.com/office/word/2012/wordml" xmlns:w16cid="http://schemas.microsoft.com/office/word/2016/wordml/cid" xmlns:w16se="http://schemas.microsoft.com/office/word/2015/wordml/symex" xmlns:wpg="http://schemas.microsoft.com/office/word/2010/wordprocessingGroup" xmlns:wpi="http://schemas.microsoft.com/office/word/2010/wordprocessingInk" xmlns:wne="http://schemas.microsoft.com/office/word/2006/wordml" xmlns:wps="http://schemas.microsoft.com/office/word/2010/wordprocessingShape" mc:Ignorable="w14 w15 w16se w16cid wp14">
   <w:p>
     <w:pPr>
       <w:pStyle w:val="Header"/>
@@ -11539,7 +11688,7 @@
 </file>
 
 <file path=word/header3.xml><?xml version="1.0" encoding="utf-8"?>
-<w:hdr xmlns:wpc="http://schemas.microsoft.com/office/word/2010/wordprocessingCanvas" xmlns:mc="http://schemas.openxmlformats.org/markup-compatibility/2006" xmlns:o="urn:schemas-microsoft-com:office:office" xmlns:r="http://schemas.openxmlformats.org/officeDocument/2006/relationships" xmlns:m="http://schemas.openxmlformats.org/officeDocument/2006/math" xmlns:v="urn:schemas-microsoft-com:vml" xmlns:wp14="http://schemas.microsoft.com/office/word/2010/wordprocessingDrawing" xmlns:wp="http://schemas.openxmlformats.org/drawingml/2006/wordprocessingDrawing" xmlns:w10="urn:schemas-microsoft-com:office:word" xmlns:w="http://schemas.openxmlformats.org/wordprocessingml/2006/main" xmlns:w14="http://schemas.microsoft.com/office/word/2010/wordml" xmlns:w15="http://schemas.microsoft.com/office/word/2012/wordml" xmlns:wpg="http://schemas.microsoft.com/office/word/2010/wordprocessingGroup" xmlns:wpi="http://schemas.microsoft.com/office/word/2010/wordprocessingInk" xmlns:wne="http://schemas.microsoft.com/office/word/2006/wordml" xmlns:wps="http://schemas.microsoft.com/office/word/2010/wordprocessingShape" mc:Ignorable="w14 w15 wp14">
+<w:hdr xmlns:wpc="http://schemas.microsoft.com/office/word/2010/wordprocessingCanvas" xmlns:cx="http://schemas.microsoft.com/office/drawing/2014/chartex" xmlns:cx1="http://schemas.microsoft.com/office/drawing/2015/9/8/chartex" xmlns:cx2="http://schemas.microsoft.com/office/drawing/2015/10/21/chartex" xmlns:cx3="http://schemas.microsoft.com/office/drawing/2016/5/9/chartex" xmlns:cx4="http://schemas.microsoft.com/office/drawing/2016/5/10/chartex" xmlns:cx5="http://schemas.microsoft.com/office/drawing/2016/5/11/chartex" xmlns:cx6="http://schemas.microsoft.com/office/drawing/2016/5/12/chartex" xmlns:cx7="http://schemas.microsoft.com/office/drawing/2016/5/13/chartex" xmlns:cx8="http://schemas.microsoft.com/office/drawing/2016/5/14/chartex" xmlns:mc="http://schemas.openxmlformats.org/markup-compatibility/2006" xmlns:aink="http://schemas.microsoft.com/office/drawing/2016/ink" xmlns:am3d="http://schemas.microsoft.com/office/drawing/2017/model3d" xmlns:o="urn:schemas-microsoft-com:office:office" xmlns:r="http://schemas.openxmlformats.org/officeDocument/2006/relationships" xmlns:m="http://schemas.openxmlformats.org/officeDocument/2006/math" xmlns:v="urn:schemas-microsoft-com:vml" xmlns:wp14="http://schemas.microsoft.com/office/word/2010/wordprocessingDrawing" xmlns:wp="http://schemas.openxmlformats.org/drawingml/2006/wordprocessingDrawing" xmlns:w10="urn:schemas-microsoft-com:office:word" xmlns:w="http://schemas.openxmlformats.org/wordprocessingml/2006/main" xmlns:w14="http://schemas.microsoft.com/office/word/2010/wordml" xmlns:w15="http://schemas.microsoft.com/office/word/2012/wordml" xmlns:w16cid="http://schemas.microsoft.com/office/word/2016/wordml/cid" xmlns:w16se="http://schemas.microsoft.com/office/word/2015/wordml/symex" xmlns:wpg="http://schemas.microsoft.com/office/word/2010/wordprocessingGroup" xmlns:wpi="http://schemas.microsoft.com/office/word/2010/wordprocessingInk" xmlns:wne="http://schemas.microsoft.com/office/word/2006/wordml" xmlns:wps="http://schemas.microsoft.com/office/word/2010/wordprocessingShape" mc:Ignorable="w14 w15 w16se w16cid wp14">
   <w:p>
     <w:pPr>
       <w:pStyle w:val="Header"/>
@@ -11549,7 +11698,7 @@
 </file>
 
 <file path=word/header4.xml><?xml version="1.0" encoding="utf-8"?>
-<w:hdr xmlns:wpc="http://schemas.microsoft.com/office/word/2010/wordprocessingCanvas" xmlns:mc="http://schemas.openxmlformats.org/markup-compatibility/2006" xmlns:o="urn:schemas-microsoft-com:office:office" xmlns:r="http://schemas.openxmlformats.org/officeDocument/2006/relationships" xmlns:m="http://schemas.openxmlformats.org/officeDocument/2006/math" xmlns:v="urn:schemas-microsoft-com:vml" xmlns:wp14="http://schemas.microsoft.com/office/word/2010/wordprocessingDrawing" xmlns:wp="http://schemas.openxmlformats.org/drawingml/2006/wordprocessingDrawing" xmlns:w10="urn:schemas-microsoft-com:office:word" xmlns:w="http://schemas.openxmlformats.org/wordprocessingml/2006/main" xmlns:w14="http://schemas.microsoft.com/office/word/2010/wordml" xmlns:w15="http://schemas.microsoft.com/office/word/2012/wordml" xmlns:wpg="http://schemas.microsoft.com/office/word/2010/wordprocessingGroup" xmlns:wpi="http://schemas.microsoft.com/office/word/2010/wordprocessingInk" xmlns:wne="http://schemas.microsoft.com/office/word/2006/wordml" xmlns:wps="http://schemas.microsoft.com/office/word/2010/wordprocessingShape" mc:Ignorable="w14 w15 wp14">
+<w:hdr xmlns:wpc="http://schemas.microsoft.com/office/word/2010/wordprocessingCanvas" xmlns:cx="http://schemas.microsoft.com/office/drawing/2014/chartex" xmlns:cx1="http://schemas.microsoft.com/office/drawing/2015/9/8/chartex" xmlns:cx2="http://schemas.microsoft.com/office/drawing/2015/10/21/chartex" xmlns:cx3="http://schemas.microsoft.com/office/drawing/2016/5/9/chartex" xmlns:cx4="http://schemas.microsoft.com/office/drawing/2016/5/10/chartex" xmlns:cx5="http://schemas.microsoft.com/office/drawing/2016/5/11/chartex" xmlns:cx6="http://schemas.microsoft.com/office/drawing/2016/5/12/chartex" xmlns:cx7="http://schemas.microsoft.com/office/drawing/2016/5/13/chartex" xmlns:cx8="http://schemas.microsoft.com/office/drawing/2016/5/14/chartex" xmlns:mc="http://schemas.openxmlformats.org/markup-compatibility/2006" xmlns:aink="http://schemas.microsoft.com/office/drawing/2016/ink" xmlns:am3d="http://schemas.microsoft.com/office/drawing/2017/model3d" xmlns:o="urn:schemas-microsoft-com:office:office" xmlns:r="http://schemas.openxmlformats.org/officeDocument/2006/relationships" xmlns:m="http://schemas.openxmlformats.org/officeDocument/2006/math" xmlns:v="urn:schemas-microsoft-com:vml" xmlns:wp14="http://schemas.microsoft.com/office/word/2010/wordprocessingDrawing" xmlns:wp="http://schemas.openxmlformats.org/drawingml/2006/wordprocessingDrawing" xmlns:w10="urn:schemas-microsoft-com:office:word" xmlns:w="http://schemas.openxmlformats.org/wordprocessingml/2006/main" xmlns:w14="http://schemas.microsoft.com/office/word/2010/wordml" xmlns:w15="http://schemas.microsoft.com/office/word/2012/wordml" xmlns:w16cid="http://schemas.microsoft.com/office/word/2016/wordml/cid" xmlns:w16se="http://schemas.microsoft.com/office/word/2015/wordml/symex" xmlns:wpg="http://schemas.microsoft.com/office/word/2010/wordprocessingGroup" xmlns:wpi="http://schemas.microsoft.com/office/word/2010/wordprocessingInk" xmlns:wne="http://schemas.microsoft.com/office/word/2006/wordml" xmlns:wps="http://schemas.microsoft.com/office/word/2010/wordprocessingShape" mc:Ignorable="w14 w15 w16se w16cid wp14">
   <w:p>
     <w:pPr>
       <w:pStyle w:val="Header"/>
@@ -11559,7 +11708,7 @@
 </file>
 
 <file path=word/numbering.xml><?xml version="1.0" encoding="utf-8"?>
-<w:numbering xmlns:wpc="http://schemas.microsoft.com/office/word/2010/wordprocessingCanvas" xmlns:mc="http://schemas.openxmlformats.org/markup-compatibility/2006" xmlns:o="urn:schemas-microsoft-com:office:office" xmlns:r="http://schemas.openxmlformats.org/officeDocument/2006/relationships" xmlns:m="http://schemas.openxmlformats.org/officeDocument/2006/math" xmlns:v="urn:schemas-microsoft-com:vml" xmlns:wp14="http://schemas.microsoft.com/office/word/2010/wordprocessingDrawing" xmlns:wp="http://schemas.openxmlformats.org/drawingml/2006/wordprocessingDrawing" xmlns:w10="urn:schemas-microsoft-com:office:word" xmlns:w="http://schemas.openxmlformats.org/wordprocessingml/2006/main" xmlns:w14="http://schemas.microsoft.com/office/word/2010/wordml" xmlns:w15="http://schemas.microsoft.com/office/word/2012/wordml" xmlns:wpg="http://schemas.microsoft.com/office/word/2010/wordprocessingGroup" xmlns:wpi="http://schemas.microsoft.com/office/word/2010/wordprocessingInk" xmlns:wne="http://schemas.microsoft.com/office/word/2006/wordml" xmlns:wps="http://schemas.microsoft.com/office/word/2010/wordprocessingShape" mc:Ignorable="w14 w15 wp14">
+<w:numbering xmlns:wpc="http://schemas.microsoft.com/office/word/2010/wordprocessingCanvas" xmlns:cx="http://schemas.microsoft.com/office/drawing/2014/chartex" xmlns:cx1="http://schemas.microsoft.com/office/drawing/2015/9/8/chartex" xmlns:cx2="http://schemas.microsoft.com/office/drawing/2015/10/21/chartex" xmlns:cx3="http://schemas.microsoft.com/office/drawing/2016/5/9/chartex" xmlns:cx4="http://schemas.microsoft.com/office/drawing/2016/5/10/chartex" xmlns:cx5="http://schemas.microsoft.com/office/drawing/2016/5/11/chartex" xmlns:cx6="http://schemas.microsoft.com/office/drawing/2016/5/12/chartex" xmlns:cx7="http://schemas.microsoft.com/office/drawing/2016/5/13/chartex" xmlns:cx8="http://schemas.microsoft.com/office/drawing/2016/5/14/chartex" xmlns:mc="http://schemas.openxmlformats.org/markup-compatibility/2006" xmlns:aink="http://schemas.microsoft.com/office/drawing/2016/ink" xmlns:am3d="http://schemas.microsoft.com/office/drawing/2017/model3d" xmlns:o="urn:schemas-microsoft-com:office:office" xmlns:r="http://schemas.openxmlformats.org/officeDocument/2006/relationships" xmlns:m="http://schemas.openxmlformats.org/officeDocument/2006/math" xmlns:v="urn:schemas-microsoft-com:vml" xmlns:wp14="http://schemas.microsoft.com/office/word/2010/wordprocessingDrawing" xmlns:wp="http://schemas.openxmlformats.org/drawingml/2006/wordprocessingDrawing" xmlns:w10="urn:schemas-microsoft-com:office:word" xmlns:w="http://schemas.openxmlformats.org/wordprocessingml/2006/main" xmlns:w14="http://schemas.microsoft.com/office/word/2010/wordml" xmlns:w15="http://schemas.microsoft.com/office/word/2012/wordml" xmlns:w16cid="http://schemas.microsoft.com/office/word/2016/wordml/cid" xmlns:w16se="http://schemas.microsoft.com/office/word/2015/wordml/symex" xmlns:wpg="http://schemas.microsoft.com/office/word/2010/wordprocessingGroup" xmlns:wpi="http://schemas.microsoft.com/office/word/2010/wordprocessingInk" xmlns:wne="http://schemas.microsoft.com/office/word/2006/wordml" xmlns:wps="http://schemas.microsoft.com/office/word/2010/wordprocessingShape" mc:Ignorable="w14 w15 w16se w16cid wp14">
   <w:abstractNum w:abstractNumId="0" w15:restartNumberingAfterBreak="0">
     <w:nsid w:val="07882654"/>
     <w:multiLevelType w:val="hybridMultilevel"/>
@@ -14563,7 +14712,7 @@
 </file>
 
 <file path=word/styles.xml><?xml version="1.0" encoding="utf-8"?>
-<w:styles xmlns:mc="http://schemas.openxmlformats.org/markup-compatibility/2006" xmlns:r="http://schemas.openxmlformats.org/officeDocument/2006/relationships" xmlns:w="http://schemas.openxmlformats.org/wordprocessingml/2006/main" xmlns:w14="http://schemas.microsoft.com/office/word/2010/wordml" xmlns:w15="http://schemas.microsoft.com/office/word/2012/wordml" mc:Ignorable="w14 w15">
+<w:styles xmlns:mc="http://schemas.openxmlformats.org/markup-compatibility/2006" xmlns:r="http://schemas.openxmlformats.org/officeDocument/2006/relationships" xmlns:w="http://schemas.openxmlformats.org/wordprocessingml/2006/main" xmlns:w14="http://schemas.microsoft.com/office/word/2010/wordml" xmlns:w15="http://schemas.microsoft.com/office/word/2012/wordml" xmlns:w16cid="http://schemas.microsoft.com/office/word/2016/wordml/cid" xmlns:w16se="http://schemas.microsoft.com/office/word/2015/wordml/symex" mc:Ignorable="w14 w15 w16se w16cid">
   <w:docDefaults>
     <w:rPrDefault>
       <w:rPr>
@@ -14579,7 +14728,7 @@
       </w:pPr>
     </w:pPrDefault>
   </w:docDefaults>
-  <w:latentStyles w:defLockedState="0" w:defUIPriority="99" w:defSemiHidden="0" w:defUnhideWhenUsed="0" w:defQFormat="0" w:count="371">
+  <w:latentStyles w:defLockedState="0" w:defUIPriority="99" w:defSemiHidden="0" w:defUnhideWhenUsed="0" w:defQFormat="0" w:count="375">
     <w:lsdException w:name="Normal" w:uiPriority="0" w:qFormat="1"/>
     <w:lsdException w:name="heading 1" w:uiPriority="9" w:qFormat="1"/>
     <w:lsdException w:name="heading 2" w:semiHidden="1" w:uiPriority="9" w:unhideWhenUsed="1" w:qFormat="1"/>
@@ -14951,6 +15100,10 @@
     <w:lsdException w:name="List Table 5 Dark Accent 6" w:uiPriority="50"/>
     <w:lsdException w:name="List Table 6 Colorful Accent 6" w:uiPriority="51"/>
     <w:lsdException w:name="List Table 7 Colorful Accent 6" w:uiPriority="52"/>
+    <w:lsdException w:name="Mention" w:semiHidden="1" w:unhideWhenUsed="1"/>
+    <w:lsdException w:name="Smart Hyperlink" w:semiHidden="1" w:unhideWhenUsed="1"/>
+    <w:lsdException w:name="Hashtag" w:semiHidden="1" w:unhideWhenUsed="1"/>
+    <w:lsdException w:name="Unresolved Mention" w:semiHidden="1" w:unhideWhenUsed="1"/>
   </w:latentStyles>
   <w:style w:type="paragraph" w:default="1" w:styleId="Normal">
     <w:name w:val="Normal"/>
@@ -16141,7 +16294,7 @@
 </file>
 
 <file path=customXml/itemProps1.xml><?xml version="1.0" encoding="utf-8"?>
-<ds:datastoreItem xmlns:ds="http://schemas.openxmlformats.org/officeDocument/2006/customXml" ds:itemID="{AAFC81F7-A32C-4589-9704-3C7BC4C7213B}">
+<ds:datastoreItem xmlns:ds="http://schemas.openxmlformats.org/officeDocument/2006/customXml" ds:itemID="{C160BDE9-C94C-4764-A928-6BB53A92736A}">
   <ds:schemaRefs>
     <ds:schemaRef ds:uri="http://schemas.openxmlformats.org/officeDocument/2006/bibliography"/>
   </ds:schemaRefs>

</xml_diff>

<commit_message>
Updated scoring and documentation on scoring. Updated documentation on using latitude instead of strictness. Updated checking to account for change to sctrictness/latitude.
</commit_message>
<xml_diff>
--- a/documentation/Building a knowledge-base.docx
+++ b/documentation/Building a knowledge-base.docx
@@ -300,8 +300,6 @@
                                 <w:sz w:val="16"/>
                               </w:rPr>
                             </w:pPr>
-                            <w:bookmarkStart w:id="0" w:name="_GoBack"/>
-                            <w:bookmarkEnd w:id="0"/>
                           </w:p>
                         </w:txbxContent>
                       </wps:txbx>
@@ -478,8 +476,6 @@
                           <w:sz w:val="16"/>
                         </w:rPr>
                       </w:pPr>
-                      <w:bookmarkStart w:id="1" w:name="_GoBack"/>
-                      <w:bookmarkEnd w:id="1"/>
                     </w:p>
                   </w:txbxContent>
                 </v:textbox>
@@ -503,8 +499,8 @@
         </w:sectPr>
       </w:pPr>
     </w:p>
-    <w:bookmarkStart w:id="2" w:name="_Ref395180622" w:displacedByCustomXml="next"/>
-    <w:bookmarkStart w:id="3" w:name="_Toc512004437" w:displacedByCustomXml="next"/>
+    <w:bookmarkStart w:id="0" w:name="_Toc512004437" w:displacedByCustomXml="next"/>
+    <w:bookmarkStart w:id="1" w:name="_Ref395180622" w:displacedByCustomXml="next"/>
     <w:sdt>
       <w:sdtPr>
         <w:rPr>
@@ -521,7 +517,6 @@
           <w:docPartUnique/>
         </w:docPartObj>
       </w:sdtPr>
-      <w:sdtEndPr/>
       <w:sdtContent>
         <w:p>
           <w:pPr>
@@ -530,8 +525,8 @@
           <w:r>
             <w:t>Contents</w:t>
           </w:r>
-          <w:bookmarkEnd w:id="3"/>
-          <w:bookmarkEnd w:id="2"/>
+          <w:bookmarkEnd w:id="1"/>
+          <w:bookmarkEnd w:id="0"/>
         </w:p>
         <w:p>
           <w:pPr>
@@ -3831,12 +3826,12 @@
       <w:pPr>
         <w:pStyle w:val="Heading1"/>
       </w:pPr>
-      <w:bookmarkStart w:id="4" w:name="_Toc512004438"/>
+      <w:bookmarkStart w:id="2" w:name="_Toc512004438"/>
       <w:r>
         <w:lastRenderedPageBreak/>
         <w:t>Introduction</w:t>
       </w:r>
-      <w:bookmarkEnd w:id="4"/>
+      <w:bookmarkEnd w:id="2"/>
     </w:p>
     <w:p>
       <w:r>
@@ -3904,11 +3899,11 @@
       <w:pPr>
         <w:pStyle w:val="Heading1"/>
       </w:pPr>
-      <w:bookmarkStart w:id="5" w:name="_Toc512004439"/>
+      <w:bookmarkStart w:id="3" w:name="_Toc512004439"/>
       <w:r>
         <w:t>Building a knowledge-base</w:t>
       </w:r>
-      <w:bookmarkEnd w:id="5"/>
+      <w:bookmarkEnd w:id="3"/>
     </w:p>
     <w:p>
       <w:r>
@@ -4223,15 +4218,7 @@
         <w:t xml:space="preserve">a </w:t>
       </w:r>
       <w:r>
-        <w:t>useful mechanism for knowledge-</w:t>
-      </w:r>
-      <w:proofErr w:type="spellStart"/>
-      <w:r>
-        <w:t>base</w:t>
-      </w:r>
-      <w:proofErr w:type="spellEnd"/>
-      <w:r>
-        <w:t xml:space="preserve"> authors to </w:t>
+        <w:t xml:space="preserve">useful mechanism for knowledge-base authors to </w:t>
       </w:r>
       <w:r>
         <w:t xml:space="preserve">provide notes on </w:t>
@@ -4346,12 +4333,12 @@
       <w:pPr>
         <w:pStyle w:val="Heading2"/>
       </w:pPr>
-      <w:bookmarkStart w:id="6" w:name="_Toc512004440"/>
+      <w:bookmarkStart w:id="4" w:name="_Toc512004440"/>
       <w:r>
         <w:lastRenderedPageBreak/>
         <w:t>The taxa worksheet</w:t>
       </w:r>
-      <w:bookmarkEnd w:id="6"/>
+      <w:bookmarkEnd w:id="4"/>
     </w:p>
     <w:p>
       <w:r>
@@ -4405,11 +4392,11 @@
       <w:pPr>
         <w:pStyle w:val="Heading3"/>
       </w:pPr>
-      <w:bookmarkStart w:id="7" w:name="_Toc512004441"/>
+      <w:bookmarkStart w:id="5" w:name="_Toc512004441"/>
       <w:r>
         <w:t>General rules for the taxa worksheet</w:t>
       </w:r>
-      <w:bookmarkEnd w:id="7"/>
+      <w:bookmarkEnd w:id="5"/>
     </w:p>
     <w:p>
       <w:r>
@@ -4499,15 +4486,7 @@
         <w:spacing w:after="160" w:line="259" w:lineRule="auto"/>
       </w:pPr>
       <w:r>
-        <w:t>The column names are not what appears to users (see section on character worksheet) so you only need to use names that are meaningful to you as the knowledge-</w:t>
-      </w:r>
-      <w:proofErr w:type="spellStart"/>
-      <w:r>
-        <w:t>base</w:t>
-      </w:r>
-      <w:proofErr w:type="spellEnd"/>
-      <w:r>
-        <w:t xml:space="preserve"> author.</w:t>
+        <w:t>The column names are not what appears to users (see section on character worksheet) so you only need to use names that are meaningful to you as the knowledge-base author.</w:t>
       </w:r>
     </w:p>
     <w:p>
@@ -4770,11 +4749,11 @@
       <w:pPr>
         <w:pStyle w:val="Heading3"/>
       </w:pPr>
-      <w:bookmarkStart w:id="8" w:name="_Toc512004442"/>
+      <w:bookmarkStart w:id="6" w:name="_Toc512004442"/>
       <w:r>
         <w:t>Text character state values</w:t>
       </w:r>
-      <w:bookmarkEnd w:id="8"/>
+      <w:bookmarkEnd w:id="6"/>
     </w:p>
     <w:p>
       <w:r>
@@ -5116,11 +5095,11 @@
       <w:pPr>
         <w:pStyle w:val="Heading3"/>
       </w:pPr>
-      <w:bookmarkStart w:id="9" w:name="_Toc512004443"/>
+      <w:bookmarkStart w:id="7" w:name="_Toc512004443"/>
       <w:r>
         <w:t>Numeric character state values</w:t>
       </w:r>
-      <w:bookmarkEnd w:id="9"/>
+      <w:bookmarkEnd w:id="7"/>
     </w:p>
     <w:p>
       <w:r>
@@ -5214,15 +5193,7 @@
         <w:t>a</w:t>
       </w:r>
       <w:r>
-        <w:t xml:space="preserve"> valid format. Examples from the biscuits knowledge-</w:t>
-      </w:r>
-      <w:proofErr w:type="spellStart"/>
-      <w:r>
-        <w:t>base</w:t>
-      </w:r>
-      <w:proofErr w:type="spellEnd"/>
-      <w:r>
-        <w:t xml:space="preserve"> include the values of the ‘Width’ and ‘Length’ characters for ‘</w:t>
+        <w:t xml:space="preserve"> valid format. Examples from the biscuits knowledge-base include the values of the ‘Width’ and ‘Length’ characters for ‘</w:t>
       </w:r>
       <w:r>
         <w:t>Rich's fantasy biscuit 2</w:t>
@@ -5241,11 +5212,11 @@
       <w:pPr>
         <w:pStyle w:val="Heading3"/>
       </w:pPr>
-      <w:bookmarkStart w:id="10" w:name="_Toc512004444"/>
+      <w:bookmarkStart w:id="8" w:name="_Toc512004444"/>
       <w:r>
         <w:t>Ordinal character state values</w:t>
       </w:r>
-      <w:bookmarkEnd w:id="10"/>
+      <w:bookmarkEnd w:id="8"/>
     </w:p>
     <w:p>
       <w:r>
@@ -5428,15 +5399,7 @@
         <w:t xml:space="preserve"> with numeric characters. Like text characters, values are just specified by entering their text values</w:t>
       </w:r>
       <w:r>
-        <w:t xml:space="preserve">. Alternatives can be specified by using the ‘or’ character – ‘|’ – as with text characters, but because they are ranked, it is normally better to specify an ordinal range, in a similar fashion to numeric characters. For example if you wanted to specify a hairiness range for a certain </w:t>
-      </w:r>
-      <w:proofErr w:type="spellStart"/>
-      <w:r>
-        <w:t>taxon</w:t>
-      </w:r>
-      <w:proofErr w:type="spellEnd"/>
-      <w:r>
-        <w:t>, you could specify it thus: ‘[hairless-moderately hairy]’.</w:t>
+        <w:t>. Alternatives can be specified by using the ‘or’ character – ‘|’ – as with text characters, but because they are ranked, it is normally better to specify an ordinal range, in a similar fashion to numeric characters. For example if you wanted to specify a hairiness range for a certain taxon, you could specify it thus: ‘[hairless-moderately hairy]’.</w:t>
       </w:r>
     </w:p>
     <w:p>
@@ -5448,11 +5411,11 @@
       <w:pPr>
         <w:pStyle w:val="Heading3"/>
       </w:pPr>
-      <w:bookmarkStart w:id="11" w:name="_Toc512004445"/>
+      <w:bookmarkStart w:id="9" w:name="_Toc512004445"/>
       <w:r>
         <w:t>Special character state values</w:t>
       </w:r>
-      <w:bookmarkEnd w:id="11"/>
+      <w:bookmarkEnd w:id="9"/>
     </w:p>
     <w:p>
       <w:r>
@@ -5500,23 +5463,7 @@
     </w:p>
     <w:p>
       <w:r>
-        <w:t xml:space="preserve">The first one is an empty cell, i.e. no value at all. This is allowed in a knowledge-base and is treated as a missing value. Missing values neither score for or against a </w:t>
-      </w:r>
-      <w:proofErr w:type="spellStart"/>
-      <w:r>
-        <w:t>taxon</w:t>
-      </w:r>
-      <w:proofErr w:type="spellEnd"/>
-      <w:r>
-        <w:t xml:space="preserve"> when matching against user input. Obviously the performance of knowledge-bases with lots of missing values is poorer than those that are well-populated, but it is imperative that visualisations can operate ‘normally’ on knowledge-bases with missing values so that knowledge-</w:t>
-      </w:r>
-      <w:proofErr w:type="spellStart"/>
-      <w:r>
-        <w:t>base</w:t>
-      </w:r>
-      <w:proofErr w:type="spellEnd"/>
-      <w:r>
-        <w:t xml:space="preserve"> authors can see progress as their knowledge-bases mature. </w:t>
+        <w:t xml:space="preserve">The first one is an empty cell, i.e. no value at all. This is allowed in a knowledge-base and is treated as a missing value. Missing values neither score for or against a taxon when matching against user input. Obviously the performance of knowledge-bases with lots of missing values is poorer than those that are well-populated, but it is imperative that visualisations can operate ‘normally’ on knowledge-bases with missing values so that knowledge-base authors can see progress as their knowledge-bases mature. </w:t>
       </w:r>
     </w:p>
     <w:p>
@@ -5610,15 +5557,7 @@
         <w:t>the Identikit</w:t>
       </w:r>
       <w:r>
-        <w:t>. However it can be used by the knowledge-</w:t>
-      </w:r>
-      <w:proofErr w:type="spellStart"/>
-      <w:r>
-        <w:t>base</w:t>
-      </w:r>
-      <w:proofErr w:type="spellEnd"/>
-      <w:r>
-        <w:t xml:space="preserve"> author as a marker in the knowledge-base</w:t>
+        <w:t>. However it can be used by the knowledge-base author as a marker in the knowledge-base</w:t>
       </w:r>
       <w:r>
         <w:t>, for instance as a</w:t>
@@ -5648,56 +5587,24 @@
     </w:p>
     <w:p>
       <w:r>
-        <w:t>The final one – ‘n/a’ – represents ‘not applicable’. This should be used for characters that are not applicable for a given taxon. For example in the biscuits knowledge-</w:t>
-      </w:r>
-      <w:proofErr w:type="spellStart"/>
-      <w:r>
-        <w:t>base</w:t>
-      </w:r>
-      <w:proofErr w:type="spellEnd"/>
-      <w:r>
-        <w:t xml:space="preserve"> the value ‘n/a’ is used for the character ‘</w:t>
-      </w:r>
-      <w:proofErr w:type="spellStart"/>
-      <w:r>
-        <w:t>FillingColour</w:t>
-      </w:r>
-      <w:proofErr w:type="spellEnd"/>
-      <w:r>
-        <w:t>’ for those taxa that have a value of ‘single’ f</w:t>
-      </w:r>
-      <w:r>
-        <w:t>or the character ‘</w:t>
-      </w:r>
-      <w:proofErr w:type="spellStart"/>
-      <w:r>
-        <w:t>SingleDouble</w:t>
-      </w:r>
-      <w:proofErr w:type="spellEnd"/>
-      <w:r>
-        <w:t xml:space="preserve">’, indicating </w:t>
-      </w:r>
-      <w:r>
-        <w:t>that they do not have fillings. If the user specifies a value for the character ‘</w:t>
-      </w:r>
-      <w:proofErr w:type="spellStart"/>
-      <w:r>
-        <w:t>FillingColour</w:t>
-      </w:r>
-      <w:proofErr w:type="spellEnd"/>
-      <w:r>
-        <w:t>’ then those taxa with a value of ‘n/a’ will score negatively for that character.</w:t>
+        <w:t>The final one – ‘n/a’ – represents ‘not applicable’. This should be used for characters that are not applicable for a given taxon. For example in the biscuits knowledge-base the value ‘n/a’ is used for the character ‘FillingColour’ for those taxa that have a value of ‘single’ f</w:t>
+      </w:r>
+      <w:r>
+        <w:t xml:space="preserve">or the character ‘SingleDouble’, indicating </w:t>
+      </w:r>
+      <w:r>
+        <w:t>that they do not have fillings. If the user specifies a value for the character ‘FillingColour’ then those taxa with a value of ‘n/a’ will score negatively for that character.</w:t>
       </w:r>
     </w:p>
     <w:p>
       <w:pPr>
         <w:pStyle w:val="Heading3"/>
       </w:pPr>
-      <w:bookmarkStart w:id="12" w:name="_Toc512004446"/>
+      <w:bookmarkStart w:id="10" w:name="_Toc512004446"/>
       <w:r>
         <w:t>Describing taxonomy in a knowledge-base</w:t>
       </w:r>
-      <w:bookmarkEnd w:id="12"/>
+      <w:bookmarkEnd w:id="10"/>
     </w:p>
     <w:p>
       <w:r>
@@ -5789,11 +5696,11 @@
       <w:pPr>
         <w:pStyle w:val="Heading2"/>
       </w:pPr>
-      <w:bookmarkStart w:id="13" w:name="_Toc512004447"/>
+      <w:bookmarkStart w:id="11" w:name="_Toc512004447"/>
       <w:r>
         <w:t>The characters worksheet</w:t>
       </w:r>
-      <w:bookmarkEnd w:id="13"/>
+      <w:bookmarkEnd w:id="11"/>
     </w:p>
     <w:p>
       <w:r>
@@ -5864,12 +5771,12 @@
       <w:pPr>
         <w:pStyle w:val="Heading3"/>
       </w:pPr>
-      <w:bookmarkStart w:id="14" w:name="_Toc512004448"/>
+      <w:bookmarkStart w:id="12" w:name="_Toc512004448"/>
       <w:r>
         <w:lastRenderedPageBreak/>
         <w:t>The Group column</w:t>
       </w:r>
-      <w:bookmarkEnd w:id="14"/>
+      <w:bookmarkEnd w:id="12"/>
     </w:p>
     <w:p>
       <w:r>
@@ -6058,11 +5965,11 @@
       <w:pPr>
         <w:pStyle w:val="Heading3"/>
       </w:pPr>
-      <w:bookmarkStart w:id="15" w:name="_Toc512004449"/>
+      <w:bookmarkStart w:id="13" w:name="_Toc512004449"/>
       <w:r>
         <w:t>The Label column</w:t>
       </w:r>
-      <w:bookmarkEnd w:id="15"/>
+      <w:bookmarkEnd w:id="13"/>
     </w:p>
     <w:p>
       <w:r>
@@ -6153,36 +6060,20 @@
         <w:t>’</w:t>
       </w:r>
       <w:r>
-        <w:t xml:space="preserve"> column of the character worksheet) is short and succinct and convenient for you as a knowledge-</w:t>
-      </w:r>
-      <w:proofErr w:type="spellStart"/>
-      <w:r>
-        <w:t>base</w:t>
-      </w:r>
-      <w:proofErr w:type="spellEnd"/>
-      <w:r>
-        <w:t xml:space="preserve"> author, it may not be that meaningful to a user of the visualisations. So in the ‘Label’ column you indicate the text that will appear to a user in place of the character name used in the knowledge-base. If you like, you can frame these labels as short questions – as in the example for the decoration characters in the biscuits knowledge-base. Alternatively you can use something simpler and leave the questions for the next column we will discuss – the ‘Help’ column.</w:t>
+        <w:t xml:space="preserve"> column of the character worksheet) is short and succinct and convenient for you as a knowledge-base author, it may not be that meaningful to a user of the visualisations. So in the ‘Label’ column you indicate the text that will appear to a user in place of the character name used in the knowledge-base. If you like, you can frame these labels as short questions – as in the example for the decoration characters in the biscuits knowledge-base. Alternatively you can use something simpler and leave the questions for the next column we will discuss – the ‘Help’ column.</w:t>
       </w:r>
     </w:p>
     <w:p>
       <w:pPr>
         <w:pStyle w:val="Heading3"/>
       </w:pPr>
-      <w:bookmarkStart w:id="16" w:name="_Toc512004450"/>
+      <w:bookmarkStart w:id="14" w:name="_Toc512004450"/>
       <w:r>
         <w:lastRenderedPageBreak/>
         <w:t xml:space="preserve">The Help </w:t>
       </w:r>
       <w:r>
-        <w:t xml:space="preserve">and </w:t>
-      </w:r>
-      <w:proofErr w:type="spellStart"/>
-      <w:r>
-        <w:t>HelpShort</w:t>
-      </w:r>
-      <w:proofErr w:type="spellEnd"/>
-      <w:r>
-        <w:t xml:space="preserve"> </w:t>
+        <w:t xml:space="preserve">and HelpShort </w:t>
       </w:r>
       <w:r>
         <w:t>column</w:t>
@@ -6190,7 +6081,7 @@
       <w:r>
         <w:t>s</w:t>
       </w:r>
-      <w:bookmarkEnd w:id="16"/>
+      <w:bookmarkEnd w:id="14"/>
     </w:p>
     <w:p>
       <w:r>
@@ -6321,15 +6212,7 @@
     </w:p>
     <w:p>
       <w:r>
-        <w:t>But help on a character is also displayed to a user in a tooltip as they move the mouse over the label for the character. The text displayed will be that in the ‘Help’ column, but if you want a shorter version for the tooltip help, then put that in the ‘</w:t>
-      </w:r>
-      <w:proofErr w:type="spellStart"/>
-      <w:r>
-        <w:t>HelpShort</w:t>
-      </w:r>
-      <w:proofErr w:type="spellEnd"/>
-      <w:r>
-        <w:t>’ column and that will be used instead.</w:t>
+        <w:t>But help on a character is also displayed to a user in a tooltip as they move the mouse over the label for the character. The text displayed will be that in the ‘Help’ column, but if you want a shorter version for the tooltip help, then put that in the ‘HelpShort’ column and that will be used instead.</w:t>
       </w:r>
     </w:p>
     <w:p>
@@ -6341,11 +6224,11 @@
       <w:pPr>
         <w:pStyle w:val="Heading3"/>
       </w:pPr>
-      <w:bookmarkStart w:id="17" w:name="_Toc512004451"/>
+      <w:bookmarkStart w:id="15" w:name="_Toc512004451"/>
       <w:r>
         <w:t>The Status column</w:t>
       </w:r>
-      <w:bookmarkEnd w:id="17"/>
+      <w:bookmarkEnd w:id="15"/>
     </w:p>
     <w:p>
       <w:r>
@@ -6640,31 +6523,7 @@
         <w:t>of ‘display’.</w:t>
       </w:r>
       <w:r>
-        <w:t xml:space="preserve"> In the biscuits knowledge-base, the ‘</w:t>
-      </w:r>
-      <w:proofErr w:type="spellStart"/>
-      <w:r>
-        <w:t>TopTen</w:t>
-      </w:r>
-      <w:proofErr w:type="spellEnd"/>
-      <w:r>
-        <w:t xml:space="preserve">’ character is specified with a status of ‘display’, so it does not appear in the state input controls, but users can see its value elsewhere in the visualisations, for example when clicking on a </w:t>
-      </w:r>
-      <w:proofErr w:type="spellStart"/>
-      <w:r>
-        <w:t>taxon</w:t>
-      </w:r>
-      <w:proofErr w:type="spellEnd"/>
-      <w:r>
-        <w:t xml:space="preserve"> name in either of the two multi-access key visualisations. Doing this invokes a dialog showing the knowledge-</w:t>
-      </w:r>
-      <w:proofErr w:type="spellStart"/>
-      <w:r>
-        <w:t>base</w:t>
-      </w:r>
-      <w:proofErr w:type="spellEnd"/>
-      <w:r>
-        <w:t xml:space="preserve"> values for the taxon </w:t>
+        <w:t xml:space="preserve"> In the biscuits knowledge-base, the ‘TopTen’ character is specified with a status of ‘display’, so it does not appear in the state input controls, but users can see its value elsewhere in the visualisations, for example when clicking on a taxon name in either of the two multi-access key visualisations. Doing this invokes a dialog showing the knowledge-base values for the taxon </w:t>
       </w:r>
       <w:r>
         <w:lastRenderedPageBreak/>
@@ -6675,19 +6534,11 @@
       <w:pPr>
         <w:pStyle w:val="Heading3"/>
       </w:pPr>
-      <w:bookmarkStart w:id="18" w:name="_Toc512004452"/>
-      <w:r>
-        <w:t xml:space="preserve">The </w:t>
-      </w:r>
-      <w:proofErr w:type="spellStart"/>
-      <w:r>
-        <w:t>ValueType</w:t>
-      </w:r>
-      <w:proofErr w:type="spellEnd"/>
-      <w:r>
-        <w:t xml:space="preserve"> column</w:t>
-      </w:r>
-      <w:bookmarkEnd w:id="18"/>
+      <w:bookmarkStart w:id="16" w:name="_Toc512004452"/>
+      <w:r>
+        <w:t>The ValueType column</w:t>
+      </w:r>
+      <w:bookmarkEnd w:id="16"/>
     </w:p>
     <w:p>
       <w:r>
@@ -6758,15 +6609,7 @@
         <w:t xml:space="preserve">Under </w:t>
       </w:r>
       <w:r>
-        <w:t>the ‘</w:t>
-      </w:r>
-      <w:proofErr w:type="spellStart"/>
-      <w:r>
-        <w:t>ValueType</w:t>
-      </w:r>
-      <w:proofErr w:type="spellEnd"/>
-      <w:r>
-        <w:t>’ column</w:t>
+        <w:t>the ‘ValueType’ column</w:t>
       </w:r>
       <w:r>
         <w:t xml:space="preserve"> you specify the data type of the character. In the section on the taxa worksheet we noted that there were </w:t>
@@ -6787,115 +6630,27 @@
         <w:t>ordinal</w:t>
       </w:r>
       <w:r>
-        <w:t xml:space="preserve"> – these are indicated in the ‘</w:t>
-      </w:r>
-      <w:proofErr w:type="spellStart"/>
-      <w:r>
-        <w:t>ValueType</w:t>
-      </w:r>
-      <w:proofErr w:type="spellEnd"/>
-      <w:r>
-        <w:t>’ column simply by entering the words, ‘text’, ‘numeric’ and ‘ordinal’ respectively.</w:t>
-      </w:r>
-    </w:p>
-    <w:p>
-      <w:r>
-        <w:t>But there is a special class of ordinal values – circular ordinals – that we need to think about. Consider an ordinal character that whose values could take the name of any month of the year. This could be a ‘peak emergence’ character or something like that. You can see why it would be specified as ordinal – if the user specifies a value of ‘</w:t>
-      </w:r>
-      <w:proofErr w:type="spellStart"/>
-      <w:r>
-        <w:t>june</w:t>
-      </w:r>
-      <w:proofErr w:type="spellEnd"/>
-      <w:r>
-        <w:t>’, then taxa with the values ‘may’ and ‘</w:t>
-      </w:r>
-      <w:proofErr w:type="spellStart"/>
-      <w:r>
-        <w:t>july</w:t>
-      </w:r>
-      <w:proofErr w:type="spellEnd"/>
-      <w:r>
-        <w:t>’ should score equally and both would be a closer match than taxa with values of ‘</w:t>
-      </w:r>
-      <w:proofErr w:type="spellStart"/>
-      <w:r>
-        <w:t>april</w:t>
-      </w:r>
-      <w:proofErr w:type="spellEnd"/>
-      <w:r>
-        <w:t xml:space="preserve">’ </w:t>
+        <w:t xml:space="preserve"> – these are indicated in the ‘ValueType’ column simply by entering the words, ‘text’, ‘numeric’ and ‘ordinal’ respectively.</w:t>
+      </w:r>
+    </w:p>
+    <w:p>
+      <w:r>
+        <w:t xml:space="preserve">But there is a special class of ordinal values – circular ordinals – that we need to think about. Consider an ordinal character that whose values could take the name of any month of the year. This could be a ‘peak emergence’ character or something like that. You can see why it would be specified as ordinal – if the user specifies a value of ‘june’, then taxa with the values ‘may’ and ‘july’ should score equally and both would be a closer match than taxa with values of ‘april’ </w:t>
       </w:r>
       <w:r>
         <w:t>or</w:t>
       </w:r>
       <w:r>
-        <w:t xml:space="preserve"> ‘august’. But what if the user specified a value of ‘</w:t>
-      </w:r>
-      <w:proofErr w:type="spellStart"/>
-      <w:r>
-        <w:t>december</w:t>
-      </w:r>
-      <w:proofErr w:type="spellEnd"/>
-      <w:r>
-        <w:t>’? Taxa with values of ‘</w:t>
-      </w:r>
-      <w:proofErr w:type="spellStart"/>
-      <w:r>
-        <w:t>november</w:t>
-      </w:r>
-      <w:proofErr w:type="spellEnd"/>
-      <w:r>
-        <w:t>’ would score a close match, but those with a value of ‘</w:t>
-      </w:r>
-      <w:proofErr w:type="spellStart"/>
-      <w:r>
-        <w:t>january</w:t>
-      </w:r>
-      <w:proofErr w:type="spellEnd"/>
-      <w:r>
-        <w:t xml:space="preserve">’ would score a low match because </w:t>
+        <w:t xml:space="preserve"> ‘august’. But what if the user specified a value of ‘december’? Taxa with values of ‘november’ would score a close match, but those with a value of ‘january’ would score a low match because </w:t>
       </w:r>
       <w:r>
         <w:t>that’s</w:t>
       </w:r>
       <w:r>
-        <w:t xml:space="preserve"> at the other end of the ordinal scale. To account for situations like these, you can specify a ‘</w:t>
-      </w:r>
-      <w:proofErr w:type="spellStart"/>
-      <w:r>
-        <w:t>ValueType</w:t>
-      </w:r>
-      <w:proofErr w:type="spellEnd"/>
-      <w:r>
-        <w:t>’ of ‘</w:t>
-      </w:r>
-      <w:proofErr w:type="spellStart"/>
-      <w:r>
-        <w:t>ordinalCircular</w:t>
-      </w:r>
-      <w:proofErr w:type="spellEnd"/>
-      <w:r>
-        <w:t>’. This effectively joins the two extremities of the ordinal range to each other –</w:t>
-      </w:r>
-      <w:r>
-        <w:t xml:space="preserve"> i.e. a ‘circular ordinal’ – and in this case, taxa with a value of ‘</w:t>
-      </w:r>
-      <w:proofErr w:type="spellStart"/>
-      <w:r>
-        <w:t>january</w:t>
-      </w:r>
-      <w:proofErr w:type="spellEnd"/>
-      <w:r>
-        <w:t>’ would score the same as those with a value of ‘</w:t>
-      </w:r>
-      <w:proofErr w:type="spellStart"/>
-      <w:r>
-        <w:t>november</w:t>
-      </w:r>
-      <w:proofErr w:type="spellEnd"/>
-      <w:r>
-        <w:t>’.</w:t>
+        <w:t xml:space="preserve"> at the other end of the ordinal scale. To account for situations like these, you can specify a ‘ValueType’ of ‘ordinalCircular’. This effectively joins the two extremities of the ordinal range to each other –</w:t>
+      </w:r>
+      <w:r>
+        <w:t xml:space="preserve"> i.e. a ‘circular ordinal’ – and in this case, taxa with a value of ‘january’ would score the same as those with a value of ‘november’.</w:t>
       </w:r>
     </w:p>
     <w:p>
@@ -6907,7 +6662,7 @@
       <w:pPr>
         <w:pStyle w:val="Heading3"/>
       </w:pPr>
-      <w:bookmarkStart w:id="19" w:name="_Toc512004453"/>
+      <w:bookmarkStart w:id="17" w:name="_Toc512004453"/>
       <w:r>
         <w:rPr>
           <w:noProof/>
@@ -6978,37 +6733,13 @@
         </w:drawing>
       </w:r>
       <w:r>
-        <w:t xml:space="preserve">The </w:t>
-      </w:r>
-      <w:proofErr w:type="spellStart"/>
-      <w:r>
-        <w:t>ControlType</w:t>
-      </w:r>
-      <w:proofErr w:type="spellEnd"/>
-      <w:r>
-        <w:t xml:space="preserve"> and </w:t>
-      </w:r>
-      <w:proofErr w:type="spellStart"/>
-      <w:r>
-        <w:t>Params</w:t>
-      </w:r>
-      <w:proofErr w:type="spellEnd"/>
-      <w:r>
-        <w:t xml:space="preserve"> columns</w:t>
-      </w:r>
-      <w:bookmarkEnd w:id="19"/>
-    </w:p>
-    <w:p>
-      <w:r>
-        <w:t>The ‘</w:t>
-      </w:r>
-      <w:proofErr w:type="spellStart"/>
-      <w:r>
-        <w:t>ControlType</w:t>
-      </w:r>
-      <w:proofErr w:type="spellEnd"/>
-      <w:r>
-        <w:t xml:space="preserve">’ </w:t>
+        <w:t>The ControlType and Params columns</w:t>
+      </w:r>
+      <w:bookmarkEnd w:id="17"/>
+    </w:p>
+    <w:p>
+      <w:r>
+        <w:t xml:space="preserve">The ‘ControlType’ </w:t>
       </w:r>
       <w:r>
         <w:t>column is used to specify the type of input control used by the character state input controls on the visualisations. C</w:t>
@@ -7017,40 +6748,14 @@
         <w:t xml:space="preserve">urrently this can only accept </w:t>
       </w:r>
       <w:r>
-        <w:t>one value – ‘spin’ – for characters with a ‘</w:t>
-      </w:r>
-      <w:proofErr w:type="spellStart"/>
-      <w:r>
-        <w:t>ValueType</w:t>
-      </w:r>
-      <w:proofErr w:type="spellEnd"/>
-      <w:r>
-        <w:t>’ of ‘numeric’. So any character with a ‘</w:t>
-      </w:r>
-      <w:proofErr w:type="spellStart"/>
-      <w:r>
-        <w:t>ValueType</w:t>
-      </w:r>
-      <w:proofErr w:type="spellEnd"/>
-      <w:r>
-        <w:t>’ of ‘numeric’ must also have a ‘</w:t>
-      </w:r>
-      <w:proofErr w:type="spellStart"/>
-      <w:r>
-        <w:t>ControlType</w:t>
-      </w:r>
-      <w:proofErr w:type="spellEnd"/>
-      <w:r>
-        <w:t>’ of ‘spin’. This creates a ‘spin’ input control like that shown on the right. For each spin control you specify, you also need to provide a value in the ‘</w:t>
-      </w:r>
-      <w:proofErr w:type="spellStart"/>
+        <w:t>one value – ‘spin’ – for characters with a ‘ValueType’ of ‘numeric’. So any character with a ‘ValueType’ of ‘numeric’ must also have a ‘ControlType’ of ‘spin’. This creates a ‘spin’ input control like that shown on the right. For each spin control you specify, you also need to provide a value in the ‘</w:t>
+      </w:r>
       <w:r>
         <w:rPr>
           <w:b/>
         </w:rPr>
         <w:t>Params</w:t>
       </w:r>
-      <w:proofErr w:type="spellEnd"/>
       <w:r>
         <w:t xml:space="preserve">’ column to indicate the minimum and maximum values that the spinner will travel between when you use the up and down arrows and an increment value that indicates how much the value </w:t>
       </w:r>
@@ -7063,28 +6768,15 @@
     </w:p>
     <w:p>
       <w:r>
-        <w:t xml:space="preserve">The </w:t>
-      </w:r>
-      <w:proofErr w:type="spellStart"/>
-      <w:r>
-        <w:t>params</w:t>
-      </w:r>
-      <w:proofErr w:type="spellEnd"/>
-      <w:r>
-        <w:t xml:space="preserve"> value is specified in the form ‘</w:t>
-      </w:r>
-      <w:proofErr w:type="spellStart"/>
+        <w:t>The params value is specified in the form ‘</w:t>
+      </w:r>
       <w:proofErr w:type="gramStart"/>
       <w:r>
         <w:t>min,max</w:t>
       </w:r>
       <w:proofErr w:type="gramEnd"/>
       <w:r>
-        <w:t>,incr</w:t>
-      </w:r>
-      <w:proofErr w:type="spellEnd"/>
-      <w:r>
-        <w:t xml:space="preserve">’ – with no spaces. </w:t>
+        <w:t xml:space="preserve">,incr’ – with no spaces. </w:t>
       </w:r>
       <w:proofErr w:type="gramStart"/>
       <w:r>
@@ -7092,15 +6784,7 @@
       </w:r>
       <w:proofErr w:type="gramEnd"/>
       <w:r>
-        <w:t xml:space="preserve"> the value for the character ‘Width’ in the biscuits knowledge-base – ‘1,100,1’ – indicates that the control will spin between the values of 1 and 100 and increase/decrease by a value of 1. Note that fractional values are permissible for any of these values, e.g. ‘5.0,15.0, 0.25’. Currently, this is the only use of the ‘</w:t>
-      </w:r>
-      <w:proofErr w:type="spellStart"/>
-      <w:r>
-        <w:t>Params</w:t>
-      </w:r>
-      <w:proofErr w:type="spellEnd"/>
-      <w:r>
-        <w:t>’ column.</w:t>
+        <w:t xml:space="preserve"> the value for the character ‘Width’ in the biscuits knowledge-base – ‘1,100,1’ – indicates that the control will spin between the values of 1 and 100 and increase/decrease by a value of 1. Note that fractional values are permissible for any of these values, e.g. ‘5.0,15.0, 0.25’. Currently, this is the only use of the ‘Params’ column.</w:t>
       </w:r>
     </w:p>
     <w:p>
@@ -7170,47 +6854,15 @@
         <w:t xml:space="preserve"> </w:t>
       </w:r>
       <w:r>
-        <w:t>The ‘</w:t>
-      </w:r>
-      <w:proofErr w:type="spellStart"/>
-      <w:r>
-        <w:t>ControlType</w:t>
-      </w:r>
-      <w:proofErr w:type="spellEnd"/>
-      <w:r>
-        <w:t>’</w:t>
-      </w:r>
-      <w:r>
-        <w:t xml:space="preserve"> column can accept one of two values – ‘single’ or ‘multi’ – for characters with a ‘</w:t>
-      </w:r>
-      <w:proofErr w:type="spellStart"/>
-      <w:r>
-        <w:t>ValueType</w:t>
-      </w:r>
-      <w:proofErr w:type="spellEnd"/>
-      <w:r>
-        <w:t>’ of ‘text’ or ‘ordinal’. Both ‘single’ and ‘multi’ control types are drop-down lists from which the user can select the appropriate value. The difference between them is that for ‘single’ controls, only one value can be specified at once whilst for ‘multi’ controls, more than one value can be specified. The illustration on the right shows the ‘multi’ type control specified in the biscuits knowledge-base for the character ‘</w:t>
-      </w:r>
-      <w:proofErr w:type="spellStart"/>
-      <w:r>
-        <w:t>BiscuitColour</w:t>
-      </w:r>
-      <w:proofErr w:type="spellEnd"/>
-      <w:r>
-        <w:t xml:space="preserve">’. </w:t>
-      </w:r>
-    </w:p>
-    <w:p>
-      <w:r>
-        <w:t>Normally it is best to specify ‘single’ for ‘</w:t>
-      </w:r>
-      <w:proofErr w:type="spellStart"/>
-      <w:r>
-        <w:t>ControlType</w:t>
-      </w:r>
-      <w:proofErr w:type="spellEnd"/>
-      <w:r>
-        <w:t xml:space="preserve">’ – it makes for a clearer specification of knowledge and more transparent working of the visualisations. But it can be handy to allow the user to ‘hedge their bets’ for text characters that are particularly variable or subjective such as colour. </w:t>
+        <w:t>The ‘ControlType’</w:t>
+      </w:r>
+      <w:r>
+        <w:t xml:space="preserve"> column can accept one of two values – ‘single’ or ‘multi’ – for characters with a ‘ValueType’ of ‘text’ or ‘ordinal’. Both ‘single’ and ‘multi’ control types are drop-down lists from which the user can select the appropriate value. The difference between them is that for ‘single’ controls, only one value can be specified at once whilst for ‘multi’ controls, more than one value can be specified. The illustration on the right shows the ‘multi’ type control specified in the biscuits knowledge-base for the character ‘BiscuitColour’. </w:t>
+      </w:r>
+    </w:p>
+    <w:p>
+      <w:r>
+        <w:t xml:space="preserve">Normally it is best to specify ‘single’ for ‘ControlType’ – it makes for a clearer specification of knowledge and more transparent working of the visualisations. But it can be handy to allow the user to ‘hedge their bets’ for text characters that are particularly variable or subjective such as colour. </w:t>
       </w:r>
       <w:r>
         <w:rPr>
@@ -7231,11 +6883,11 @@
       <w:pPr>
         <w:pStyle w:val="Heading3"/>
       </w:pPr>
-      <w:bookmarkStart w:id="20" w:name="_Toc512004454"/>
+      <w:bookmarkStart w:id="18" w:name="_Toc512004454"/>
       <w:r>
         <w:t>The Weight column</w:t>
       </w:r>
-      <w:bookmarkEnd w:id="20"/>
+      <w:bookmarkEnd w:id="18"/>
     </w:p>
     <w:p>
       <w:r>
@@ -7339,41 +6991,68 @@
     </w:p>
     <w:p>
       <w:r>
-        <w:t>Your most reliable characters should be given a weighting of 10 and the weighting of all the others specified relative to this. In the biscuits knowledge-base, the characters with a weighting of 10 are ‘Shape’, ‘</w:t>
-      </w:r>
-      <w:proofErr w:type="spellStart"/>
-      <w:r>
-        <w:t>SingleDouble</w:t>
-      </w:r>
-      <w:proofErr w:type="spellEnd"/>
-      <w:r>
-        <w:t>’ and ‘Words’ – all characters with are not variable and very unlikely to be misinterpreted by a user. (There’s a good argument for giving the ‘Width’ and ‘Length’ characters of the biscuits a ‘Weight’ of 10 since they are likely to vary very little, however it is considered that a user is as likely to estimate these values as measure them, so they have been given a lower weighting.)</w:t>
+        <w:t>Your most reliable characters should be given a weighting of 10 and the weighting of all the others specified relative to this. In the biscuits knowledge-base, the characters with a weighting of 10 are ‘Shape’, ‘SingleDouble’ and ‘Words’ – all characters with are not variable and very unlikely to be misinterpreted by a user. (There’s a good argument for giving the ‘Width’ and ‘Length’ characters of the biscuits a ‘Weight’ of 10 since they are likely to vary very little, however it is considered that a user is as likely to estimate these values as measure them, so they have been given a lower weighting.)</w:t>
       </w:r>
     </w:p>
     <w:p>
       <w:pPr>
         <w:pStyle w:val="Heading3"/>
       </w:pPr>
-      <w:bookmarkStart w:id="21" w:name="_Toc512004455"/>
+      <w:bookmarkStart w:id="19" w:name="_Toc512004455"/>
       <w:r>
         <w:t>The Strictness column</w:t>
       </w:r>
-      <w:bookmarkEnd w:id="21"/>
+      <w:bookmarkEnd w:id="19"/>
+    </w:p>
+    <w:p>
+      <w:pPr>
+        <w:rPr>
+          <w:color w:val="FF0000"/>
+        </w:rPr>
+      </w:pPr>
+      <w:r>
+        <w:rPr>
+          <w:color w:val="FF0000"/>
+        </w:rPr>
+        <w:t>Note that from version 1.</w:t>
+      </w:r>
+      <w:r>
+        <w:rPr>
+          <w:color w:val="FF0000"/>
+        </w:rPr>
+        <w:t>7</w:t>
+      </w:r>
+      <w:r>
+        <w:rPr>
+          <w:color w:val="FF0000"/>
+        </w:rPr>
+        <w:t xml:space="preserve">.0, </w:t>
+      </w:r>
+      <w:r>
+        <w:rPr>
+          <w:color w:val="FF0000"/>
+        </w:rPr>
+        <w:t>the ‘Strictness’ column is deprecated in favour of the new ‘Latitude’ column</w:t>
+      </w:r>
+      <w:r>
+        <w:rPr>
+          <w:color w:val="FF0000"/>
+        </w:rPr>
+        <w:t>.</w:t>
+      </w:r>
+      <w:r>
+        <w:rPr>
+          <w:color w:val="FF0000"/>
+        </w:rPr>
+        <w:t xml:space="preserve"> Something that’s deprecated will still work, but support for it might be removed in a future release. Specifying ‘Latitude’ and predicting the results of the values you supply is much easier than for ‘Strictness’. Documentation on ‘Strictness’ is currently still supplied below, but you are urged to change to ‘Latitude’.</w:t>
+      </w:r>
     </w:p>
     <w:p>
       <w:r>
         <w:t>The ‘Strictness’ column is only relevant for characters with a</w:t>
       </w:r>
       <w:r>
-        <w:t xml:space="preserve"> ‘</w:t>
-      </w:r>
-      <w:proofErr w:type="spellStart"/>
-      <w:r>
-        <w:t>ValueType</w:t>
-      </w:r>
-      <w:proofErr w:type="spellEnd"/>
-      <w:r>
-        <w:t>’</w:t>
+        <w:t xml:space="preserve"> ‘ValueType’</w:t>
       </w:r>
       <w:r>
         <w:t xml:space="preserve"> of ‘numeric’, </w:t>
@@ -7382,15 +7061,7 @@
         <w:t>‘ordinal’</w:t>
       </w:r>
       <w:r>
-        <w:t xml:space="preserve"> or ‘</w:t>
-      </w:r>
-      <w:proofErr w:type="spellStart"/>
-      <w:r>
-        <w:t>ordinalCircular</w:t>
-      </w:r>
-      <w:proofErr w:type="spellEnd"/>
-      <w:r>
-        <w:t>’</w:t>
+        <w:t xml:space="preserve"> or ‘ordinalCircular’</w:t>
       </w:r>
       <w:r>
         <w:t>. You can use it to specify how much latitude to give to user-specified values that are not exact matches for a tax</w:t>
@@ -7399,15 +7070,7 @@
         <w:t>on</w:t>
       </w:r>
       <w:r>
-        <w:t xml:space="preserve"> but are relatively close. A strictness value of 10 – the strictest value – requires an exact match between character values specified by the user and those recorded in the knowledge-base for a </w:t>
-      </w:r>
-      <w:proofErr w:type="spellStart"/>
-      <w:r>
-        <w:t>taxon</w:t>
-      </w:r>
-      <w:proofErr w:type="spellEnd"/>
-      <w:r>
-        <w:t xml:space="preserve"> to score any sort of match for that character. But </w:t>
+        <w:t xml:space="preserve"> but are relatively close. A strictness value of 10 – the strictest value – requires an exact match between character values specified by the user and those recorded in the knowledge-base for a taxon to score any sort of match for that character. But </w:t>
       </w:r>
       <w:r>
         <w:t xml:space="preserve">with </w:t>
@@ -7428,6 +7091,7 @@
           <w:noProof/>
           <w:lang w:eastAsia="en-GB"/>
         </w:rPr>
+        <w:lastRenderedPageBreak/>
         <w:drawing>
           <wp:anchor distT="0" distB="0" distL="114300" distR="114300" simplePos="0" relativeHeight="251702272" behindDoc="1" locked="0" layoutInCell="1" allowOverlap="1" wp14:anchorId="365011BD" wp14:editId="38C54B1D">
             <wp:simplePos x="0" y="0"/>
@@ -7493,35 +7157,7 @@
         </w:drawing>
       </w:r>
       <w:r>
-        <w:t>Imagine a character ‘</w:t>
-      </w:r>
-      <w:proofErr w:type="spellStart"/>
-      <w:r>
-        <w:t>BodyLength</w:t>
-      </w:r>
-      <w:proofErr w:type="spellEnd"/>
-      <w:r>
-        <w:t xml:space="preserve">’ in a knowledge-base for </w:t>
-      </w:r>
-      <w:proofErr w:type="spellStart"/>
-      <w:r>
-        <w:t>Harvestemen</w:t>
-      </w:r>
-      <w:proofErr w:type="spellEnd"/>
-      <w:r>
-        <w:t xml:space="preserve"> (</w:t>
-      </w:r>
-      <w:proofErr w:type="spellStart"/>
-      <w:r>
-        <w:t>Opiliones</w:t>
-      </w:r>
-      <w:proofErr w:type="spellEnd"/>
-      <w:r>
-        <w:t xml:space="preserve">). Suppose that you could populate this field from the literature, but the best data at your disposal was an average body length. You don’t have the information required to specify a ‘normal’ range for the species, so you just use the average body length. Say for species A this was 5.5 mm and for species B 11.0 mm. If you </w:t>
-      </w:r>
-      <w:r>
-        <w:lastRenderedPageBreak/>
-        <w:t>specified a ‘Strictness’ value of 10 for this character, then a value of 10.5 mm specified by a user for the character would not match either taxon. But with s</w:t>
+        <w:t>Imagine a character ‘BodyLength’ in a knowledge-base for Harvestemen (Opiliones). Suppose that you could populate this field from the literature, but the best data at your disposal was an average body length. You don’t have the information required to specify a ‘normal’ range for the species, so you just use the average body length. Say for species A this was 5.5 mm and for species B 11.0 mm. If you specified a ‘Strictness’ value of 10 for this character, then a value of 10.5 mm specified by a user for the character would not match either taxon. But with s</w:t>
       </w:r>
       <w:r>
         <w:t>t</w:t>
@@ -7538,15 +7174,7 @@
     </w:p>
     <w:p>
       <w:r>
-        <w:t>Similarly, for the ordinal character ‘</w:t>
-      </w:r>
-      <w:proofErr w:type="spellStart"/>
-      <w:r>
-        <w:t>ChocTaste</w:t>
-      </w:r>
-      <w:proofErr w:type="spellEnd"/>
-      <w:r>
-        <w:t xml:space="preserve">’ in the biscuit knowledge-base, a user specified value of ‘very’ would only score a perfect match for taxa with a value of ‘very’. And if the ‘Strictness’ value for this character was 10, then those taxa with a value of ‘moderate’ would score nothing – just like those with a value of ‘none’. But with a ‘Strictness’ value of </w:t>
+        <w:t xml:space="preserve">Similarly, for the ordinal character ‘ChocTaste’ in the biscuit knowledge-base, a user specified value of ‘very’ would only score a perfect match for taxa with a value of ‘very’. And if the ‘Strictness’ value for this character was 10, then those taxa with a value of ‘moderate’ would score nothing – just like those with a value of ‘none’. But with a ‘Strictness’ value of </w:t>
       </w:r>
       <w:r>
         <w:t>0</w:t>
@@ -7617,26 +7245,10 @@
         <w:t>The illustration above of the ‘two-column key’ visualisation working on the biscuits knowled</w:t>
       </w:r>
       <w:r>
-        <w:t>ge-</w:t>
-      </w:r>
-      <w:proofErr w:type="spellStart"/>
-      <w:r>
-        <w:t>base</w:t>
-      </w:r>
-      <w:proofErr w:type="spellEnd"/>
-      <w:r>
-        <w:t xml:space="preserve"> shows how each taxon (b</w:t>
-      </w:r>
-      <w:r>
-        <w:t>iscuit) is scored when a single character – ‘</w:t>
-      </w:r>
-      <w:proofErr w:type="spellStart"/>
-      <w:r>
-        <w:t>ChocTaste</w:t>
-      </w:r>
-      <w:proofErr w:type="spellEnd"/>
-      <w:r>
-        <w:t xml:space="preserve">’ – is specified by the user as ‘strong’ (the value ‘strong’ has been translated to ‘A strong chocolate taste’ – see the section on the values worksheet for an explanation of that). </w:t>
+        <w:t>ge-base shows how each taxon (b</w:t>
+      </w:r>
+      <w:r>
+        <w:t xml:space="preserve">iscuit) is scored when a single character – ‘ChocTaste’ – is specified by the user as ‘strong’ (the value ‘strong’ has been translated to ‘A strong chocolate taste’ – see the section on the values worksheet for an explanation of that). </w:t>
       </w:r>
     </w:p>
     <w:p>
@@ -7664,28 +7276,599 @@
     <w:p>
       <w:pPr>
         <w:rPr>
-          <w:rFonts w:asciiTheme="majorHAnsi" w:eastAsiaTheme="majorEastAsia" w:hAnsiTheme="majorHAnsi" w:cstheme="majorBidi"/>
-          <w:b/>
-          <w:bCs/>
-          <w:color w:val="4F81BD" w:themeColor="accent1"/>
-          <w:sz w:val="26"/>
-          <w:szCs w:val="26"/>
+          <w:color w:val="FF0000"/>
         </w:rPr>
       </w:pPr>
       <w:r>
-        <w:br w:type="page"/>
-      </w:r>
+        <w:rPr>
+          <w:color w:val="FF0000"/>
+        </w:rPr>
+        <w:t>Note that from version 1.</w:t>
+      </w:r>
+      <w:r>
+        <w:rPr>
+          <w:color w:val="FF0000"/>
+        </w:rPr>
+        <w:t>7</w:t>
+      </w:r>
+      <w:r>
+        <w:rPr>
+          <w:color w:val="FF0000"/>
+        </w:rPr>
+        <w:t xml:space="preserve">.0, </w:t>
+      </w:r>
+      <w:r>
+        <w:rPr>
+          <w:color w:val="FF0000"/>
+        </w:rPr>
+        <w:t>the ‘Strictness’ column is deprecated in favour of the new ‘Latitude’ column and you are urged to change to use ‘Latitude’ instead of ‘Strictness’.</w:t>
+      </w:r>
+    </w:p>
+    <w:p>
+      <w:pPr>
+        <w:pStyle w:val="Heading3"/>
+      </w:pPr>
+      <w:r>
+        <w:lastRenderedPageBreak/>
+        <w:t>The Latitude column</w:t>
+      </w:r>
+    </w:p>
+    <w:p>
+      <w:r>
+        <w:rPr>
+          <w:noProof/>
+        </w:rPr>
+        <w:drawing>
+          <wp:anchor distT="0" distB="0" distL="114300" distR="114300" simplePos="0" relativeHeight="251715584" behindDoc="1" locked="0" layoutInCell="1" allowOverlap="1" wp14:anchorId="76F32EF0">
+            <wp:simplePos x="0" y="0"/>
+            <wp:positionH relativeFrom="column">
+              <wp:posOffset>3238500</wp:posOffset>
+            </wp:positionH>
+            <wp:positionV relativeFrom="paragraph">
+              <wp:posOffset>68580</wp:posOffset>
+            </wp:positionV>
+            <wp:extent cx="2324100" cy="800100"/>
+            <wp:effectExtent l="0" t="0" r="0" b="0"/>
+            <wp:wrapTight wrapText="bothSides">
+              <wp:wrapPolygon edited="0">
+                <wp:start x="0" y="0"/>
+                <wp:lineTo x="0" y="21086"/>
+                <wp:lineTo x="21423" y="21086"/>
+                <wp:lineTo x="21423" y="0"/>
+                <wp:lineTo x="0" y="0"/>
+              </wp:wrapPolygon>
+            </wp:wrapTight>
+            <wp:docPr id="63" name="Picture 63"/>
+            <wp:cNvGraphicFramePr>
+              <a:graphicFrameLocks xmlns:a="http://schemas.openxmlformats.org/drawingml/2006/main" noChangeAspect="1"/>
+            </wp:cNvGraphicFramePr>
+            <a:graphic xmlns:a="http://schemas.openxmlformats.org/drawingml/2006/main">
+              <a:graphicData uri="http://schemas.openxmlformats.org/drawingml/2006/picture">
+                <pic:pic xmlns:pic="http://schemas.openxmlformats.org/drawingml/2006/picture">
+                  <pic:nvPicPr>
+                    <pic:cNvPr id="1" name=""/>
+                    <pic:cNvPicPr/>
+                  </pic:nvPicPr>
+                  <pic:blipFill>
+                    <a:blip r:embed="rId38">
+                      <a:extLst>
+                        <a:ext uri="{28A0092B-C50C-407E-A947-70E740481C1C}">
+                          <a14:useLocalDpi xmlns:a14="http://schemas.microsoft.com/office/drawing/2010/main" val="0"/>
+                        </a:ext>
+                      </a:extLst>
+                    </a:blip>
+                    <a:stretch>
+                      <a:fillRect/>
+                    </a:stretch>
+                  </pic:blipFill>
+                  <pic:spPr>
+                    <a:xfrm>
+                      <a:off x="0" y="0"/>
+                      <a:ext cx="2324100" cy="800100"/>
+                    </a:xfrm>
+                    <a:prstGeom prst="rect">
+                      <a:avLst/>
+                    </a:prstGeom>
+                  </pic:spPr>
+                </pic:pic>
+              </a:graphicData>
+            </a:graphic>
+            <wp14:sizeRelH relativeFrom="page">
+              <wp14:pctWidth>0</wp14:pctWidth>
+            </wp14:sizeRelH>
+            <wp14:sizeRelV relativeFrom="page">
+              <wp14:pctHeight>0</wp14:pctHeight>
+            </wp14:sizeRelV>
+          </wp:anchor>
+        </w:drawing>
+      </w:r>
+      <w:r>
+        <w:t>The ‘Latitude column is only relevant for characters with a</w:t>
+      </w:r>
+      <w:r>
+        <w:t xml:space="preserve"> ‘ValueType’</w:t>
+      </w:r>
+      <w:r>
+        <w:t xml:space="preserve"> of ‘numeric’, ‘ordinal’ or ‘ordinalCircular’. You can use it to specify how much latitude to give to user-specified values that are not exact matches for a taxon but are relatively close. A latitude value of 0 requires an exact match between character values specified by the user and those recorded in the knowledge-base for a taxon to score any sort of match for that character. But with a </w:t>
+      </w:r>
+      <w:r>
+        <w:t>higher value for latitude</w:t>
+      </w:r>
+      <w:r>
+        <w:t>, values that are close but not an exact match can also score</w:t>
+      </w:r>
+      <w:r>
+        <w:t xml:space="preserve"> if they fall within the range expressed by latitude value.</w:t>
+      </w:r>
+      <w:r>
+        <w:t xml:space="preserve"> The idea is best illustrated by example so carefully examine the examples below.</w:t>
+      </w:r>
+    </w:p>
+    <w:p>
+      <w:r>
+        <w:t xml:space="preserve">Imagine a character ‘BodyLength’ in a knowledge-base for Harvestemen (Opiliones). Suppose that you could populate this field from the literature, but the best data at your disposal was an average body length. You don’t have the information required to specify a ‘normal’ range for the species, so you just use the average body length. </w:t>
+      </w:r>
+    </w:p>
+    <w:p>
+      <w:r>
+        <w:t xml:space="preserve">Say for species A this was </w:t>
+      </w:r>
+      <w:r>
+        <w:t>8.5</w:t>
+      </w:r>
+      <w:r>
+        <w:t xml:space="preserve"> mm. If you specified a ‘</w:t>
+      </w:r>
+      <w:r>
+        <w:t>Latitude’</w:t>
+      </w:r>
+      <w:r>
+        <w:t xml:space="preserve"> value of </w:t>
+      </w:r>
+      <w:r>
+        <w:t>3.5</w:t>
+      </w:r>
+      <w:r>
+        <w:t xml:space="preserve"> for this character</w:t>
+      </w:r>
+      <w:r>
+        <w:t>, then:</w:t>
+      </w:r>
+    </w:p>
+    <w:p>
+      <w:pPr>
+        <w:pStyle w:val="ListParagraph"/>
+        <w:numPr>
+          <w:ilvl w:val="0"/>
+          <w:numId w:val="27"/>
+        </w:numPr>
+      </w:pPr>
+      <w:r>
+        <w:t>Species A will score the maximum value if the user specifies a value of exactly 8.5.</w:t>
+      </w:r>
+    </w:p>
+    <w:p>
+      <w:pPr>
+        <w:pStyle w:val="ListParagraph"/>
+        <w:numPr>
+          <w:ilvl w:val="0"/>
+          <w:numId w:val="27"/>
+        </w:numPr>
+      </w:pPr>
+      <w:r>
+        <w:t>Species A will score something (but not the maximum) if the user specifies a value that is greater than 5 (8.5 – 3.5) and less than 12 (8.5 + 3.5).</w:t>
+      </w:r>
+    </w:p>
+    <w:p>
+      <w:pPr>
+        <w:pStyle w:val="ListParagraph"/>
+        <w:numPr>
+          <w:ilvl w:val="0"/>
+          <w:numId w:val="27"/>
+        </w:numPr>
+      </w:pPr>
+      <w:r>
+        <w:t>Species A will score nothing if the user specifies a value that is equal to or less than 5 (8.5 – 3.5) or equal to or greater than 12 (8.5 + 3.5).</w:t>
+      </w:r>
+    </w:p>
+    <w:p>
+      <w:pPr>
+        <w:pStyle w:val="ListParagraph"/>
+        <w:numPr>
+          <w:ilvl w:val="0"/>
+          <w:numId w:val="27"/>
+        </w:numPr>
+      </w:pPr>
+      <w:r>
+        <w:t>User specified values that are closer to 8.5 than 5 will result in higher scores for Species A.</w:t>
+      </w:r>
+    </w:p>
+    <w:p>
+      <w:pPr>
+        <w:pStyle w:val="ListParagraph"/>
+        <w:numPr>
+          <w:ilvl w:val="0"/>
+          <w:numId w:val="27"/>
+        </w:numPr>
+      </w:pPr>
+      <w:r>
+        <w:t xml:space="preserve">User specified values that are closer to </w:t>
+      </w:r>
+      <w:r>
+        <w:t>8</w:t>
+      </w:r>
+      <w:r>
+        <w:t xml:space="preserve">.5 than </w:t>
+      </w:r>
+      <w:r>
+        <w:t>12</w:t>
+      </w:r>
+      <w:r>
+        <w:t xml:space="preserve"> will result in higher scores for Species A.</w:t>
+      </w:r>
+    </w:p>
+    <w:p>
+      <w:r>
+        <w:t>Supposing for species B we have some information that allows us to specify a ‘normal’ range of body sizes and its body size is expressed as [8-10], then:</w:t>
+      </w:r>
+    </w:p>
+    <w:p>
+      <w:pPr>
+        <w:pStyle w:val="ListParagraph"/>
+        <w:numPr>
+          <w:ilvl w:val="0"/>
+          <w:numId w:val="27"/>
+        </w:numPr>
+      </w:pPr>
+      <w:r>
+        <w:t xml:space="preserve">Species </w:t>
+      </w:r>
+      <w:r>
+        <w:t>B</w:t>
+      </w:r>
+      <w:r>
+        <w:t xml:space="preserve"> will score the maximum value if the user specifies a value of exactly </w:t>
+      </w:r>
+      <w:r>
+        <w:t>between 8 and 10 inclusive</w:t>
+      </w:r>
+      <w:r>
+        <w:t>.</w:t>
+      </w:r>
+    </w:p>
+    <w:p>
+      <w:pPr>
+        <w:pStyle w:val="ListParagraph"/>
+        <w:numPr>
+          <w:ilvl w:val="0"/>
+          <w:numId w:val="27"/>
+        </w:numPr>
+      </w:pPr>
+      <w:r>
+        <w:t xml:space="preserve">Species </w:t>
+      </w:r>
+      <w:r>
+        <w:t>B</w:t>
+      </w:r>
+      <w:r>
+        <w:t xml:space="preserve"> will score something (but not the maximum) if the user specifies a value that is greater than </w:t>
+      </w:r>
+      <w:r>
+        <w:t>4.5</w:t>
+      </w:r>
+      <w:r>
+        <w:t xml:space="preserve"> (</w:t>
+      </w:r>
+      <w:r>
+        <w:t>8</w:t>
+      </w:r>
+      <w:r>
+        <w:t xml:space="preserve"> – 3.5) and less than 1</w:t>
+      </w:r>
+      <w:r>
+        <w:t>3.5</w:t>
+      </w:r>
+      <w:r>
+        <w:t xml:space="preserve"> (</w:t>
+      </w:r>
+      <w:r>
+        <w:t>10</w:t>
+      </w:r>
+      <w:r>
+        <w:t xml:space="preserve"> + 3.5).</w:t>
+      </w:r>
+    </w:p>
+    <w:p>
+      <w:pPr>
+        <w:pStyle w:val="ListParagraph"/>
+        <w:numPr>
+          <w:ilvl w:val="0"/>
+          <w:numId w:val="27"/>
+        </w:numPr>
+      </w:pPr>
+      <w:r>
+        <w:t xml:space="preserve">Species </w:t>
+      </w:r>
+      <w:r>
+        <w:t>B</w:t>
+      </w:r>
+      <w:r>
+        <w:t xml:space="preserve"> will score nothing if the user specifies a value that is equal to or less than 4.5 (8 – 3.5) or equal to or greater than 13.5 (10 + 3.5).</w:t>
+      </w:r>
+    </w:p>
+    <w:p>
+      <w:pPr>
+        <w:pStyle w:val="ListParagraph"/>
+        <w:numPr>
+          <w:ilvl w:val="0"/>
+          <w:numId w:val="27"/>
+        </w:numPr>
+      </w:pPr>
+      <w:r>
+        <w:t xml:space="preserve">User specified values that are closer to </w:t>
+      </w:r>
+      <w:r>
+        <w:t>8</w:t>
+      </w:r>
+      <w:r>
+        <w:t xml:space="preserve"> than </w:t>
+      </w:r>
+      <w:r>
+        <w:t>4.5</w:t>
+      </w:r>
+      <w:r>
+        <w:t xml:space="preserve"> will result in higher scores for Species </w:t>
+      </w:r>
+      <w:r>
+        <w:t>B</w:t>
+      </w:r>
+      <w:r>
+        <w:t>.</w:t>
+      </w:r>
+    </w:p>
+    <w:p>
+      <w:pPr>
+        <w:pStyle w:val="ListParagraph"/>
+        <w:numPr>
+          <w:ilvl w:val="0"/>
+          <w:numId w:val="27"/>
+        </w:numPr>
+      </w:pPr>
+      <w:r>
+        <w:t xml:space="preserve">User specified values that are closer to </w:t>
+      </w:r>
+      <w:r>
+        <w:t>10</w:t>
+      </w:r>
+      <w:r>
+        <w:t xml:space="preserve"> than 1</w:t>
+      </w:r>
+      <w:r>
+        <w:t>3.5</w:t>
+      </w:r>
+      <w:r>
+        <w:t xml:space="preserve"> will result in higher scores for Species </w:t>
+      </w:r>
+      <w:r>
+        <w:t>B</w:t>
+      </w:r>
+      <w:r>
+        <w:t>.</w:t>
+      </w:r>
+    </w:p>
+    <w:p>
+      <w:r>
+        <w:t xml:space="preserve">Latitude works similarly for ordinal and ordinalCircular characters, but instead of specifying a value corresponding to absolute values (as you do for numeric characters), you specify a whole number than corresponds to </w:t>
+      </w:r>
+      <w:proofErr w:type="gramStart"/>
+      <w:r>
+        <w:t>a number of</w:t>
+      </w:r>
+      <w:proofErr w:type="gramEnd"/>
+      <w:r>
+        <w:t xml:space="preserve"> </w:t>
+      </w:r>
+      <w:r>
+        <w:rPr>
+          <w:i/>
+        </w:rPr>
+        <w:t>ranks</w:t>
+      </w:r>
+      <w:r>
+        <w:t>.</w:t>
+      </w:r>
+    </w:p>
+    <w:p>
+      <w:r>
+        <w:rPr>
+          <w:noProof/>
+        </w:rPr>
+        <w:drawing>
+          <wp:anchor distT="0" distB="0" distL="114300" distR="114300" simplePos="0" relativeHeight="251714560" behindDoc="1" locked="0" layoutInCell="1" allowOverlap="1" wp14:anchorId="3D1FC107">
+            <wp:simplePos x="0" y="0"/>
+            <wp:positionH relativeFrom="column">
+              <wp:posOffset>3914775</wp:posOffset>
+            </wp:positionH>
+            <wp:positionV relativeFrom="paragraph">
+              <wp:posOffset>10160</wp:posOffset>
+            </wp:positionV>
+            <wp:extent cx="1647825" cy="800100"/>
+            <wp:effectExtent l="0" t="0" r="9525" b="0"/>
+            <wp:wrapTight wrapText="bothSides">
+              <wp:wrapPolygon edited="0">
+                <wp:start x="0" y="0"/>
+                <wp:lineTo x="0" y="21086"/>
+                <wp:lineTo x="21475" y="21086"/>
+                <wp:lineTo x="21475" y="0"/>
+                <wp:lineTo x="0" y="0"/>
+              </wp:wrapPolygon>
+            </wp:wrapTight>
+            <wp:docPr id="62" name="Picture 62"/>
+            <wp:cNvGraphicFramePr>
+              <a:graphicFrameLocks xmlns:a="http://schemas.openxmlformats.org/drawingml/2006/main" noChangeAspect="1"/>
+            </wp:cNvGraphicFramePr>
+            <a:graphic xmlns:a="http://schemas.openxmlformats.org/drawingml/2006/main">
+              <a:graphicData uri="http://schemas.openxmlformats.org/drawingml/2006/picture">
+                <pic:pic xmlns:pic="http://schemas.openxmlformats.org/drawingml/2006/picture">
+                  <pic:nvPicPr>
+                    <pic:cNvPr id="1" name=""/>
+                    <pic:cNvPicPr/>
+                  </pic:nvPicPr>
+                  <pic:blipFill>
+                    <a:blip r:embed="rId39">
+                      <a:extLst>
+                        <a:ext uri="{28A0092B-C50C-407E-A947-70E740481C1C}">
+                          <a14:useLocalDpi xmlns:a14="http://schemas.microsoft.com/office/drawing/2010/main" val="0"/>
+                        </a:ext>
+                      </a:extLst>
+                    </a:blip>
+                    <a:stretch>
+                      <a:fillRect/>
+                    </a:stretch>
+                  </pic:blipFill>
+                  <pic:spPr>
+                    <a:xfrm>
+                      <a:off x="0" y="0"/>
+                      <a:ext cx="1647825" cy="800100"/>
+                    </a:xfrm>
+                    <a:prstGeom prst="rect">
+                      <a:avLst/>
+                    </a:prstGeom>
+                  </pic:spPr>
+                </pic:pic>
+              </a:graphicData>
+            </a:graphic>
+            <wp14:sizeRelH relativeFrom="page">
+              <wp14:pctWidth>0</wp14:pctWidth>
+            </wp14:sizeRelH>
+            <wp14:sizeRelV relativeFrom="page">
+              <wp14:pctHeight>0</wp14:pctHeight>
+            </wp14:sizeRelV>
+          </wp:anchor>
+        </w:drawing>
+      </w:r>
+      <w:r>
+        <w:t>Consider</w:t>
+      </w:r>
+      <w:r>
+        <w:t xml:space="preserve"> the ordinal character ‘ChocTaste’ in the biscuit knowledge-base</w:t>
+      </w:r>
+      <w:r>
+        <w:t xml:space="preserve"> there are four possible values as shown on the values worksheet and illustrated on the right.</w:t>
+      </w:r>
+    </w:p>
+    <w:p/>
+    <w:p>
+      <w:r>
+        <w:t xml:space="preserve">If a value of 1 is specified for Latitude for this character and the user selects a value of ‘moderate’, then taxa with the value ‘moderate’ will score the maximum value, but taxa with values of ‘little’ and ‘very’ will also score something because they are within 1 rank of the selected value. Taxa with a value of ‘none’ will score nothing. </w:t>
+      </w:r>
+    </w:p>
+    <w:p>
+      <w:r>
+        <w:t>If a value of 2 is specified for Latitude for this character and the user selects a value of ‘none’ then taxa with a value of ‘none’ will score maximally, but those with ‘little’ and ‘moderate’ will also score because their ranks are both within 2 of the specified value. In this case taxa with the value ‘little’ will score more than those with ‘moderate’ since they are closer to the rank of the selected value. Taxa with a value of ‘very’ will score nothing because the rank of ‘very’ is more that 2 outside that of the selected value.</w:t>
+      </w:r>
+    </w:p>
+    <w:p>
+      <w:r>
+        <w:rPr>
+          <w:noProof/>
+        </w:rPr>
+        <w:drawing>
+          <wp:inline distT="0" distB="0" distL="0" distR="0" wp14:anchorId="376279C8" wp14:editId="1122B705">
+            <wp:extent cx="5731510" cy="2748280"/>
+            <wp:effectExtent l="0" t="0" r="2540" b="0"/>
+            <wp:docPr id="66" name="Picture 66"/>
+            <wp:cNvGraphicFramePr>
+              <a:graphicFrameLocks xmlns:a="http://schemas.openxmlformats.org/drawingml/2006/main" noChangeAspect="1"/>
+            </wp:cNvGraphicFramePr>
+            <a:graphic xmlns:a="http://schemas.openxmlformats.org/drawingml/2006/main">
+              <a:graphicData uri="http://schemas.openxmlformats.org/drawingml/2006/picture">
+                <pic:pic xmlns:pic="http://schemas.openxmlformats.org/drawingml/2006/picture">
+                  <pic:nvPicPr>
+                    <pic:cNvPr id="1" name=""/>
+                    <pic:cNvPicPr/>
+                  </pic:nvPicPr>
+                  <pic:blipFill>
+                    <a:blip r:embed="rId40"/>
+                    <a:stretch>
+                      <a:fillRect/>
+                    </a:stretch>
+                  </pic:blipFill>
+                  <pic:spPr>
+                    <a:xfrm>
+                      <a:off x="0" y="0"/>
+                      <a:ext cx="5731510" cy="2748280"/>
+                    </a:xfrm>
+                    <a:prstGeom prst="rect">
+                      <a:avLst/>
+                    </a:prstGeom>
+                  </pic:spPr>
+                </pic:pic>
+              </a:graphicData>
+            </a:graphic>
+          </wp:inline>
+        </w:drawing>
+      </w:r>
+    </w:p>
+    <w:p>
+      <w:r>
+        <w:t>The illustration above of the ‘two-column key’ visualisation working on the biscuits knowledge-base shows how each taxon (biscuit) is scored when a single character – ‘ChocTaste’ – is specified by the user as ‘</w:t>
+      </w:r>
+      <w:r>
+        <w:t>none</w:t>
+      </w:r>
+      <w:r>
+        <w:t>’ (the value ‘</w:t>
+      </w:r>
+      <w:r>
+        <w:t>none’</w:t>
+      </w:r>
+      <w:r>
+        <w:t xml:space="preserve"> has been translated to ‘</w:t>
+      </w:r>
+      <w:r>
+        <w:t>No</w:t>
+      </w:r>
+      <w:r>
+        <w:t xml:space="preserve"> chocolate taste’ – see the section on the values worksheet for an explanation of that). </w:t>
+      </w:r>
+    </w:p>
+    <w:p>
+      <w:r>
+        <w:t xml:space="preserve">The </w:t>
+      </w:r>
+      <w:r>
+        <w:t>taxa which have a value of ‘none’ for this character have the</w:t>
+      </w:r>
+      <w:r>
+        <w:t xml:space="preserve"> maximum score </w:t>
+      </w:r>
+      <w:r>
+        <w:t>1. B</w:t>
+      </w:r>
+      <w:r>
+        <w:t xml:space="preserve">ut because this is an ordinal character with </w:t>
+      </w:r>
+      <w:r>
+        <w:t xml:space="preserve">latitude of 2, the taxa with a value of ‘little’ also score (0.33) because they are only a single rank away. Even the taxa with a value of ‘moderate’ score -0.33, which is higher than the worst score of -1, since they are within 2 ranks of the specified value. Only the taxa with values of ‘very’ score the lowest value (-1) since they are three ranks away from the specified value. </w:t>
+      </w:r>
+    </w:p>
+    <w:p>
+      <w:r>
+        <w:t>If you want to understand how the scores are actually calculated from using the latitude then consult the document ‘Character scoring’.</w:t>
+      </w:r>
+      <w:bookmarkStart w:id="20" w:name="_GoBack"/>
+      <w:bookmarkEnd w:id="20"/>
     </w:p>
     <w:p>
       <w:pPr>
         <w:pStyle w:val="Heading2"/>
       </w:pPr>
-      <w:bookmarkStart w:id="22" w:name="_Toc512004456"/>
-      <w:r>
-        <w:lastRenderedPageBreak/>
+      <w:bookmarkStart w:id="21" w:name="_Toc512004456"/>
+      <w:r>
         <w:t>The values worksheet</w:t>
       </w:r>
-      <w:bookmarkEnd w:id="22"/>
+      <w:bookmarkEnd w:id="21"/>
     </w:p>
     <w:p>
       <w:r>
@@ -7698,6 +7881,7 @@
           <w:noProof/>
           <w:lang w:eastAsia="en-GB"/>
         </w:rPr>
+        <w:lastRenderedPageBreak/>
         <w:drawing>
           <wp:inline distT="0" distB="0" distL="0" distR="0" wp14:anchorId="7CB66C4D" wp14:editId="0348EA2E">
             <wp:extent cx="5731510" cy="3166745"/>
@@ -7714,7 +7898,7 @@
                     <pic:cNvPicPr/>
                   </pic:nvPicPr>
                   <pic:blipFill>
-                    <a:blip r:embed="rId38"/>
+                    <a:blip r:embed="rId41"/>
                     <a:stretch>
                       <a:fillRect/>
                     </a:stretch>
@@ -7829,12 +8013,12 @@
       <w:pPr>
         <w:pStyle w:val="Heading3"/>
       </w:pPr>
-      <w:bookmarkStart w:id="23" w:name="_Toc512004457"/>
+      <w:bookmarkStart w:id="22" w:name="_Toc512004457"/>
       <w:r>
         <w:lastRenderedPageBreak/>
         <w:t>Providing help on character state values</w:t>
       </w:r>
-      <w:bookmarkEnd w:id="23"/>
+      <w:bookmarkEnd w:id="22"/>
     </w:p>
     <w:p>
       <w:r>
@@ -7858,7 +8042,7 @@
                     <pic:cNvPicPr/>
                   </pic:nvPicPr>
                   <pic:blipFill>
-                    <a:blip r:embed="rId39"/>
+                    <a:blip r:embed="rId42"/>
                     <a:stretch>
                       <a:fillRect/>
                     </a:stretch>
@@ -7917,7 +8101,7 @@
                     <pic:cNvPicPr/>
                   </pic:nvPicPr>
                   <pic:blipFill>
-                    <a:blip r:embed="rId40">
+                    <a:blip r:embed="rId43">
                       <a:extLst>
                         <a:ext uri="{28A0092B-C50C-407E-A947-70E740481C1C}">
                           <a14:useLocalDpi xmlns:a14="http://schemas.microsoft.com/office/drawing/2010/main" val="0"/>
@@ -7950,23 +8134,7 @@
         </w:drawing>
       </w:r>
       <w:r>
-        <w:t>To provide help on character state values, it is first necessary to ensure that the character itself has some help text specified on the characters worksheet. Providing help text for one or more character states gives maximum help to users of the visualisations who are trying to input character state values for a specimen. To provide help for a character state, enter the character and character state values (as they appear in the taxa worksheet) in the columns ‘Character’ and ‘</w:t>
-      </w:r>
-      <w:proofErr w:type="spellStart"/>
-      <w:r>
-        <w:t>CharacterState</w:t>
-      </w:r>
-      <w:proofErr w:type="spellEnd"/>
-      <w:r>
-        <w:t>’ respectively and then enter the help text under ‘</w:t>
-      </w:r>
-      <w:proofErr w:type="spellStart"/>
-      <w:r>
-        <w:t>StateHelp</w:t>
-      </w:r>
-      <w:proofErr w:type="spellEnd"/>
-      <w:r>
-        <w:t xml:space="preserve">’. </w:t>
+        <w:t xml:space="preserve">To provide help on character state values, it is first necessary to ensure that the character itself has some help text specified on the characters worksheet. Providing help text for one or more character states gives maximum help to users of the visualisations who are trying to input character state values for a specimen. To provide help for a character state, enter the character and character state values (as they appear in the taxa worksheet) in the columns ‘Character’ and ‘CharacterState’ respectively and then enter the help text under ‘StateHelp’. </w:t>
       </w:r>
     </w:p>
     <w:p>
@@ -7979,15 +8147,7 @@
     </w:p>
     <w:p>
       <w:r>
-        <w:t>Note that like help text for characters themselves, you can use either plain text in the ‘</w:t>
-      </w:r>
-      <w:proofErr w:type="spellStart"/>
-      <w:r>
-        <w:t>StateHelp</w:t>
-      </w:r>
-      <w:proofErr w:type="spellEnd"/>
-      <w:r>
-        <w:t>’ column of the values worksheet, or simple HTML mark-up, e.g. to embolden or italicise text.</w:t>
+        <w:t>Note that like help text for characters themselves, you can use either plain text in the ‘StateHelp’ column of the values worksheet, or simple HTML mark-up, e.g. to embolden or italicise text.</w:t>
       </w:r>
     </w:p>
     <w:p>
@@ -8012,7 +8172,7 @@
                     <pic:cNvPicPr/>
                   </pic:nvPicPr>
                   <pic:blipFill>
-                    <a:blip r:embed="rId41"/>
+                    <a:blip r:embed="rId44"/>
                     <a:stretch>
                       <a:fillRect/>
                     </a:stretch>
@@ -8035,42 +8195,18 @@
     </w:p>
     <w:p>
       <w:r>
-        <w:t>As well as displaying help text for state values in the help dialog window as shown above, the values are also displayed in tooltips when a user moves the mouse over a selected value in the state input controls. If you want to provide a briefer version of the state help for a tooltip, then specify it in the ‘</w:t>
-      </w:r>
-      <w:proofErr w:type="spellStart"/>
-      <w:r>
-        <w:t>StateHelpShort</w:t>
-      </w:r>
-      <w:proofErr w:type="spellEnd"/>
-      <w:r>
-        <w:t>’ column (as has been done for the ‘Dark brown’ state for the ‘</w:t>
-      </w:r>
-      <w:proofErr w:type="spellStart"/>
-      <w:r>
-        <w:t>BiscuitColour</w:t>
-      </w:r>
-      <w:proofErr w:type="spellEnd"/>
-      <w:r>
-        <w:t>’ character in the Biscuits knowledge-</w:t>
-      </w:r>
-      <w:proofErr w:type="spellStart"/>
-      <w:r>
-        <w:t>base</w:t>
-      </w:r>
-      <w:proofErr w:type="spellEnd"/>
-      <w:r>
-        <w:t xml:space="preserve"> shown above).</w:t>
+        <w:t>As well as displaying help text for state values in the help dialog window as shown above, the values are also displayed in tooltips when a user moves the mouse over a selected value in the state input controls. If you want to provide a briefer version of the state help for a tooltip, then specify it in the ‘StateHelpShort’ column (as has been done for the ‘Dark brown’ state for the ‘BiscuitColour’ character in the Biscuits knowledge-base shown above).</w:t>
       </w:r>
     </w:p>
     <w:p>
       <w:pPr>
         <w:pStyle w:val="Heading3"/>
       </w:pPr>
-      <w:bookmarkStart w:id="24" w:name="_Toc512004458"/>
+      <w:bookmarkStart w:id="23" w:name="_Toc512004458"/>
       <w:r>
         <w:t>Translating character state values</w:t>
       </w:r>
-      <w:bookmarkEnd w:id="24"/>
+      <w:bookmarkEnd w:id="23"/>
     </w:p>
     <w:p>
       <w:r>
@@ -8151,7 +8287,7 @@
                           </pic:cNvPicPr>
                         </pic:nvPicPr>
                         <pic:blipFill>
-                          <a:blip r:embed="rId42">
+                          <a:blip r:embed="rId45">
                             <a:extLst>
                               <a:ext uri="{28A0092B-C50C-407E-A947-70E740481C1C}">
                                 <a14:useLocalDpi xmlns:a14="http://schemas.microsoft.com/office/drawing/2010/main" val="0"/>
@@ -8180,7 +8316,7 @@
                           </pic:cNvPicPr>
                         </pic:nvPicPr>
                         <pic:blipFill>
-                          <a:blip r:embed="rId43">
+                          <a:blip r:embed="rId46">
                             <a:extLst>
                               <a:ext uri="{28A0092B-C50C-407E-A947-70E740481C1C}">
                                 <a14:useLocalDpi xmlns:a14="http://schemas.microsoft.com/office/drawing/2010/main" val="0"/>
@@ -8209,7 +8345,7 @@
                           </pic:cNvPicPr>
                         </pic:nvPicPr>
                         <pic:blipFill>
-                          <a:blip r:embed="rId44">
+                          <a:blip r:embed="rId47">
                             <a:extLst>
                               <a:ext uri="{28A0092B-C50C-407E-A947-70E740481C1C}">
                                 <a14:useLocalDpi xmlns:a14="http://schemas.microsoft.com/office/drawing/2010/main" val="0"/>
@@ -8240,15 +8376,15 @@
             <w:pict>
               <v:group w14:anchorId="3F238121" id="Group 65" o:spid="_x0000_s1026" style="position:absolute;margin-left:201pt;margin-top:0;width:255.75pt;height:279.75pt;z-index:-251611136" coordsize="32480,35528" o:gfxdata="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">
                 <v:shape id="Picture 12" o:spid="_x0000_s1027" type="#_x0000_t75" style="position:absolute;left:8001;top:10287;width:24479;height:12192;visibility:visible;mso-wrap-style:square" o:gfxdata="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">
-                  <v:imagedata r:id="rId45" o:title=""/>
+                  <v:imagedata r:id="rId48" o:title=""/>
                   <v:path arrowok="t"/>
                 </v:shape>
                 <v:shape id="Picture 13" o:spid="_x0000_s1028" type="#_x0000_t75" style="position:absolute;left:8286;top:24098;width:23845;height:11430;visibility:visible;mso-wrap-style:square" o:gfxdata="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">
-                  <v:imagedata r:id="rId46" o:title=""/>
+                  <v:imagedata r:id="rId49" o:title=""/>
                   <v:path arrowok="t"/>
                 </v:shape>
                 <v:shape id="Picture 64" o:spid="_x0000_s1029" type="#_x0000_t75" style="position:absolute;width:32385;height:9906;visibility:visible;mso-wrap-style:square" o:gfxdata="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">
-                  <v:imagedata r:id="rId47" o:title=""/>
+                  <v:imagedata r:id="rId50" o:title=""/>
                   <v:path arrowok="t"/>
                 </v:shape>
                 <w10:wrap type="tight"/>
@@ -8258,23 +8394,7 @@
         </mc:AlternateContent>
       </w:r>
       <w:r>
-        <w:t>To provide a translated value for a character state, enter the character and character state values (as they appear in the taxa worksheet) in the columns ‘Character’ and ‘</w:t>
-      </w:r>
-      <w:proofErr w:type="spellStart"/>
-      <w:r>
-        <w:t>CharacterState</w:t>
-      </w:r>
-      <w:proofErr w:type="spellEnd"/>
-      <w:r>
-        <w:t>’ respectively and then enter the translated text for the character state under ‘</w:t>
-      </w:r>
-      <w:proofErr w:type="spellStart"/>
-      <w:r>
-        <w:t>CharacterStateTranslation</w:t>
-      </w:r>
-      <w:proofErr w:type="spellEnd"/>
-      <w:r>
-        <w:t xml:space="preserve">’. </w:t>
+        <w:t xml:space="preserve">To provide a translated value for a character state, enter the character and character state values (as they appear in the taxa worksheet) in the columns ‘Character’ and ‘CharacterState’ respectively and then enter the translated text for the character state under ‘CharacterStateTranslation’. </w:t>
       </w:r>
     </w:p>
     <w:p>
@@ -8282,15 +8402,7 @@
         <w:t>In the b</w:t>
       </w:r>
       <w:r>
-        <w:t>iscuits knowledge-base, the character states for the character ‘</w:t>
-      </w:r>
-      <w:proofErr w:type="spellStart"/>
-      <w:r>
-        <w:t>ChocTaste</w:t>
-      </w:r>
-      <w:proofErr w:type="spellEnd"/>
-      <w:r>
-        <w:t>’ have been provided with translated values. So whilst it is the succinct values of ‘none’, ‘little’, ‘moderate’ and ‘very’ that appear in the knowledge-base on the taxon worksheet, these are translated, by means of the values worksheet, to the values ‘</w:t>
+        <w:t>iscuits knowledge-base, the character states for the character ‘ChocTaste’ have been provided with translated values. So whilst it is the succinct values of ‘none’, ‘little’, ‘moderate’ and ‘very’ that appear in the knowledge-base on the taxon worksheet, these are translated, by means of the values worksheet, to the values ‘</w:t>
       </w:r>
       <w:r>
         <w:t>No chocolate taste</w:t>
@@ -8337,26 +8449,18 @@
     </w:p>
     <w:p>
       <w:r>
-        <w:t>The images show the effects of this translation in the character state selection control and the knowledge-</w:t>
-      </w:r>
-      <w:proofErr w:type="spellStart"/>
-      <w:r>
-        <w:t>base</w:t>
-      </w:r>
-      <w:proofErr w:type="spellEnd"/>
-      <w:r>
-        <w:t xml:space="preserve"> values display dialog.</w:t>
+        <w:t>The images show the effects of this translation in the character state selection control and the knowledge-base values display dialog.</w:t>
       </w:r>
     </w:p>
     <w:p>
       <w:pPr>
         <w:pStyle w:val="Heading3"/>
       </w:pPr>
-      <w:bookmarkStart w:id="25" w:name="_Toc512004459"/>
+      <w:bookmarkStart w:id="24" w:name="_Toc512004459"/>
       <w:r>
         <w:t>Ranking ordinal character state values</w:t>
       </w:r>
-      <w:bookmarkEnd w:id="25"/>
+      <w:bookmarkEnd w:id="24"/>
     </w:p>
     <w:p>
       <w:r>
@@ -8396,7 +8500,7 @@
                     <pic:cNvPicPr/>
                   </pic:nvPicPr>
                   <pic:blipFill>
-                    <a:blip r:embed="rId48">
+                    <a:blip r:embed="rId51">
                       <a:extLst>
                         <a:ext uri="{28A0092B-C50C-407E-A947-70E740481C1C}">
                           <a14:useLocalDpi xmlns:a14="http://schemas.microsoft.com/office/drawing/2010/main" val="0"/>
@@ -8440,26 +8544,18 @@
     </w:p>
     <w:p>
       <w:r>
-        <w:t>The relevant part of the worksheet is shown on the right for the ‘</w:t>
-      </w:r>
-      <w:proofErr w:type="spellStart"/>
-      <w:r>
-        <w:t>ChocTaste</w:t>
-      </w:r>
-      <w:proofErr w:type="spellEnd"/>
-      <w:r>
-        <w:t>’ character in the biscuits knowledge-base. It does not matter whether the values are ranked in ‘ascending’ or ‘descending’ order - the effect on scoring will be the same. The important thing is that they appear in rank order. (However the exact order does dictate the order in which they are presented to the user in drop-down lists - see below.)</w:t>
+        <w:t>The relevant part of the worksheet is shown on the right for the ‘ChocTaste’ character in the biscuits knowledge-base. It does not matter whether the values are ranked in ‘ascending’ or ‘descending’ order - the effect on scoring will be the same. The important thing is that they appear in rank order. (However the exact order does dictate the order in which they are presented to the user in drop-down lists - see below.)</w:t>
       </w:r>
     </w:p>
     <w:p>
       <w:pPr>
         <w:pStyle w:val="Heading3"/>
       </w:pPr>
-      <w:bookmarkStart w:id="26" w:name="_Toc512004460"/>
+      <w:bookmarkStart w:id="25" w:name="_Toc512004460"/>
       <w:r>
         <w:t>Specifying order for text character values in drop-down lists</w:t>
       </w:r>
-      <w:bookmarkEnd w:id="26"/>
+      <w:bookmarkEnd w:id="25"/>
     </w:p>
     <w:p>
       <w:r>
@@ -8509,7 +8605,7 @@
                     <pic:cNvPicPr/>
                   </pic:nvPicPr>
                   <pic:blipFill>
-                    <a:blip r:embed="rId49">
+                    <a:blip r:embed="rId52">
                       <a:extLst>
                         <a:ext uri="{28A0092B-C50C-407E-A947-70E740481C1C}">
                           <a14:useLocalDpi xmlns:a14="http://schemas.microsoft.com/office/drawing/2010/main" val="0"/>
@@ -8578,7 +8674,7 @@
                     <pic:cNvPicPr/>
                   </pic:nvPicPr>
                   <pic:blipFill>
-                    <a:blip r:embed="rId50">
+                    <a:blip r:embed="rId53">
                       <a:extLst>
                         <a:ext uri="{28A0092B-C50C-407E-A947-70E740481C1C}">
                           <a14:useLocalDpi xmlns:a14="http://schemas.microsoft.com/office/drawing/2010/main" val="0"/>
@@ -8622,15 +8718,7 @@
     </w:p>
     <w:p>
       <w:r>
-        <w:t>The list on the right was generated after all the possible character state values for this character were specified on the values worksheet in the order in which the knowledge-</w:t>
-      </w:r>
-      <w:proofErr w:type="spellStart"/>
-      <w:r>
-        <w:t>base</w:t>
-      </w:r>
-      <w:proofErr w:type="spellEnd"/>
-      <w:r>
-        <w:t xml:space="preserve"> author wanted them to be presented to the user. As you can see, this makes for a more intuitively navigable list.</w:t>
+        <w:t>The list on the right was generated after all the possible character state values for this character were specified on the values worksheet in the order in which the knowledge-base author wanted them to be presented to the user. As you can see, this makes for a more intuitively navigable list.</w:t>
       </w:r>
     </w:p>
     <w:p>
@@ -8638,15 +8726,7 @@
         <w:t>Remember that unless this is an ‘ordinal’</w:t>
       </w:r>
       <w:r>
-        <w:t xml:space="preserve"> or ‘</w:t>
-      </w:r>
-      <w:proofErr w:type="spellStart"/>
-      <w:r>
-        <w:t>circularOrdinal</w:t>
-      </w:r>
-      <w:proofErr w:type="spellEnd"/>
-      <w:r>
-        <w:t>’</w:t>
+        <w:t xml:space="preserve"> or ‘circularOrdinal’</w:t>
       </w:r>
       <w:r>
         <w:t xml:space="preserve"> character, the order has no effect whatsoever on the scoring of the character, only the order in which the state values appear to visualisation users.</w:t>
@@ -8656,11 +8736,11 @@
       <w:pPr>
         <w:pStyle w:val="Heading2"/>
       </w:pPr>
-      <w:bookmarkStart w:id="27" w:name="_Toc512004461"/>
+      <w:bookmarkStart w:id="26" w:name="_Toc512004461"/>
       <w:r>
         <w:t>The media worksheet</w:t>
       </w:r>
-      <w:bookmarkEnd w:id="27"/>
+      <w:bookmarkEnd w:id="26"/>
     </w:p>
     <w:p>
       <w:r>
@@ -8689,7 +8769,7 @@
                     <pic:cNvPicPr/>
                   </pic:nvPicPr>
                   <pic:blipFill>
-                    <a:blip r:embed="rId51"/>
+                    <a:blip r:embed="rId54"/>
                     <a:stretch>
                       <a:fillRect/>
                     </a:stretch>
@@ -8794,12 +8874,12 @@
       <w:pPr>
         <w:pStyle w:val="Heading3"/>
       </w:pPr>
-      <w:bookmarkStart w:id="28" w:name="_Toc512004462"/>
+      <w:bookmarkStart w:id="27" w:name="_Toc512004462"/>
       <w:r>
         <w:lastRenderedPageBreak/>
         <w:t>Images to supplement help text</w:t>
       </w:r>
-      <w:bookmarkEnd w:id="28"/>
+      <w:bookmarkEnd w:id="27"/>
     </w:p>
     <w:p>
       <w:r>
@@ -8839,7 +8919,7 @@
                     <pic:cNvPicPr/>
                   </pic:nvPicPr>
                   <pic:blipFill>
-                    <a:blip r:embed="rId52">
+                    <a:blip r:embed="rId55">
                       <a:extLst>
                         <a:ext uri="{28A0092B-C50C-407E-A947-70E740481C1C}">
                           <a14:useLocalDpi xmlns:a14="http://schemas.microsoft.com/office/drawing/2010/main" val="0"/>
@@ -8928,7 +9008,7 @@
                     <pic:cNvPicPr/>
                   </pic:nvPicPr>
                   <pic:blipFill>
-                    <a:blip r:embed="rId53">
+                    <a:blip r:embed="rId56">
                       <a:extLst>
                         <a:ext uri="{28A0092B-C50C-407E-A947-70E740481C1C}">
                           <a14:useLocalDpi xmlns:a14="http://schemas.microsoft.com/office/drawing/2010/main" val="0"/>
@@ -8961,15 +9041,7 @@
         </w:drawing>
       </w:r>
       <w:r>
-        <w:t>It is normally best to use the value of ‘100%’ in the ‘</w:t>
-      </w:r>
-      <w:proofErr w:type="spellStart"/>
-      <w:r>
-        <w:t>ImageWidth</w:t>
-      </w:r>
-      <w:proofErr w:type="spellEnd"/>
-      <w:r>
-        <w:t>’ column. This will ensure that the image is resized to fit the help dialog. Without this value, the image is shown at its natural size.</w:t>
+        <w:t>It is normally best to use the value of ‘100%’ in the ‘ImageWidth’ column. This will ensure that the image is resized to fit the help dialog. Without this value, the image is shown at its natural size.</w:t>
       </w:r>
     </w:p>
     <w:p>
@@ -8994,15 +9066,7 @@
     </w:p>
     <w:p>
       <w:r>
-        <w:t>The bottom image on the right shows the two images specified in the biscuits knowledge-base for the ‘White and red’ state value for the ‘</w:t>
-      </w:r>
-      <w:proofErr w:type="spellStart"/>
-      <w:r>
-        <w:t>FillingColour</w:t>
-      </w:r>
-      <w:proofErr w:type="spellEnd"/>
-      <w:r>
-        <w:t xml:space="preserve">’ character. Although the Happy Face image is listed </w:t>
+        <w:t xml:space="preserve">The bottom image on the right shows the two images specified in the biscuits knowledge-base for the ‘White and red’ state value for the ‘FillingColour’ character. Although the Happy Face image is listed </w:t>
       </w:r>
       <w:r>
         <w:t>on the row below</w:t>
@@ -9053,7 +9117,7 @@
                     <pic:cNvPicPr/>
                   </pic:nvPicPr>
                   <pic:blipFill>
-                    <a:blip r:embed="rId54"/>
+                    <a:blip r:embed="rId57"/>
                     <a:stretch>
                       <a:fillRect/>
                     </a:stretch>
@@ -9078,11 +9142,11 @@
       <w:pPr>
         <w:pStyle w:val="Heading3"/>
       </w:pPr>
-      <w:bookmarkStart w:id="29" w:name="_Toc512004463"/>
+      <w:bookmarkStart w:id="28" w:name="_Toc512004463"/>
       <w:r>
         <w:t>Images to illustrate taxa</w:t>
       </w:r>
-      <w:bookmarkEnd w:id="29"/>
+      <w:bookmarkEnd w:id="28"/>
     </w:p>
     <w:p>
       <w:r>
@@ -9119,7 +9183,7 @@
                     <pic:cNvPicPr/>
                   </pic:nvPicPr>
                   <pic:blipFill>
-                    <a:blip r:embed="rId55">
+                    <a:blip r:embed="rId58">
                       <a:extLst>
                         <a:ext uri="{28A0092B-C50C-407E-A947-70E740481C1C}">
                           <a14:useLocalDpi xmlns:a14="http://schemas.microsoft.com/office/drawing/2010/main" val="0"/>
@@ -9152,15 +9216,7 @@
         </w:drawing>
       </w:r>
       <w:r>
-        <w:t xml:space="preserve">The ‘Priority’ column is used in the same way. Make sure that if you have more than one image associated with a </w:t>
-      </w:r>
-      <w:proofErr w:type="spellStart"/>
-      <w:r>
-        <w:t>taxon</w:t>
-      </w:r>
-      <w:proofErr w:type="spellEnd"/>
-      <w:r>
-        <w:t xml:space="preserve"> the highest priority (lowest number) is associated with an image that is suitable to illustrate the taxon under most circumstances since, if only one image is required by a visualisation (e.g. the ‘two-column key’ visualisation), this is the one it will use.</w:t>
+        <w:t>The ‘Priority’ column is used in the same way. Make sure that if you have more than one image associated with a taxon the highest priority (lowest number) is associated with an image that is suitable to illustrate the taxon under most circumstances since, if only one image is required by a visualisation (e.g. the ‘two-column key’ visualisation), this is the one it will use.</w:t>
       </w:r>
     </w:p>
     <w:p>
@@ -9171,15 +9227,7 @@
         <w:t xml:space="preserve">group </w:t>
       </w:r>
       <w:r>
-        <w:t xml:space="preserve">viewer (included in a number of the visualisations) for a </w:t>
-      </w:r>
-      <w:proofErr w:type="spellStart"/>
-      <w:r>
-        <w:t>taxon</w:t>
-      </w:r>
-      <w:proofErr w:type="spellEnd"/>
-      <w:r>
-        <w:t xml:space="preserve"> (</w:t>
+        <w:t>viewer (included in a number of the visualisations) for a taxon (</w:t>
       </w:r>
       <w:r>
         <w:t>Choc Chip Cookie</w:t>
@@ -9226,7 +9274,7 @@
                     <pic:cNvPicPr/>
                   </pic:nvPicPr>
                   <pic:blipFill>
-                    <a:blip r:embed="rId56"/>
+                    <a:blip r:embed="rId59"/>
                     <a:stretch>
                       <a:fillRect/>
                     </a:stretch>
@@ -9251,60 +9299,20 @@
       <w:pPr>
         <w:pStyle w:val="Heading3"/>
       </w:pPr>
-      <w:bookmarkStart w:id="30" w:name="_Toc512004464"/>
-      <w:r>
-        <w:t xml:space="preserve">The </w:t>
-      </w:r>
-      <w:proofErr w:type="spellStart"/>
-      <w:r>
-        <w:t>UseFor</w:t>
-      </w:r>
-      <w:proofErr w:type="spellEnd"/>
-      <w:r>
-        <w:t xml:space="preserve"> and </w:t>
-      </w:r>
-      <w:proofErr w:type="spellStart"/>
-      <w:r>
-        <w:t>TipStyle</w:t>
-      </w:r>
-      <w:proofErr w:type="spellEnd"/>
-      <w:r>
-        <w:t xml:space="preserve"> columns</w:t>
-      </w:r>
-      <w:bookmarkEnd w:id="30"/>
-    </w:p>
-    <w:p>
-      <w:r>
-        <w:t>Images specified against particular characters (as opposed to character states) will, by default, be displayed to the user in the character help tooltip. If you wish to restrict an image defined for a character so that it is only displayed in the full help window, then set the value of the ‘</w:t>
-      </w:r>
-      <w:proofErr w:type="spellStart"/>
-      <w:r>
-        <w:t>UseFor</w:t>
-      </w:r>
-      <w:proofErr w:type="spellEnd"/>
-      <w:r>
-        <w:t>’ column to ‘full’. If you want to restrict an image defined for a character so that it is only displayed in the help tooltip, then set the value of the ‘</w:t>
-      </w:r>
-      <w:proofErr w:type="spellStart"/>
-      <w:r>
-        <w:t>UseFor</w:t>
-      </w:r>
-      <w:proofErr w:type="spellEnd"/>
-      <w:r>
-        <w:t>’ column to ‘tip’. To display in both situations, you can either leave the column blank, or set the value to ‘full, tip’ (or ‘tip, full’).</w:t>
-      </w:r>
-    </w:p>
-    <w:p>
-      <w:r>
-        <w:t>By default, images displayed in tooltips take up the full width of the tooltip. You can restrict them to part of the width using the ‘</w:t>
-      </w:r>
-      <w:proofErr w:type="spellStart"/>
-      <w:r>
-        <w:t>TipStyle</w:t>
-      </w:r>
-      <w:proofErr w:type="spellEnd"/>
-      <w:r>
-        <w:t xml:space="preserve">’ column. For example, a value of ‘left-40’ means that the image will only take up 40% of the width of the tool tip and be placed on the left-hand side. Similarly, a </w:t>
+      <w:bookmarkStart w:id="29" w:name="_Toc512004464"/>
+      <w:r>
+        <w:t>The UseFor and TipStyle columns</w:t>
+      </w:r>
+      <w:bookmarkEnd w:id="29"/>
+    </w:p>
+    <w:p>
+      <w:r>
+        <w:t>Images specified against particular characters (as opposed to character states) will, by default, be displayed to the user in the character help tooltip. If you wish to restrict an image defined for a character so that it is only displayed in the full help window, then set the value of the ‘UseFor’ column to ‘full’. If you want to restrict an image defined for a character so that it is only displayed in the help tooltip, then set the value of the ‘UseFor’ column to ‘tip’. To display in both situations, you can either leave the column blank, or set the value to ‘full, tip’ (or ‘tip, full’).</w:t>
+      </w:r>
+    </w:p>
+    <w:p>
+      <w:r>
+        <w:t xml:space="preserve">By default, images displayed in tooltips take up the full width of the tooltip. You can restrict them to part of the width using the ‘TipStyle’ column. For example, a value of ‘left-40’ means that the image will only take up 40% of the width of the tool tip and be placed on the left-hand side. Similarly, a </w:t>
       </w:r>
       <w:r>
         <w:lastRenderedPageBreak/>
@@ -9315,31 +9323,15 @@
       <w:pPr>
         <w:pStyle w:val="Heading3"/>
       </w:pPr>
-      <w:bookmarkStart w:id="31" w:name="_Toc512004465"/>
+      <w:bookmarkStart w:id="30" w:name="_Toc512004465"/>
       <w:r>
         <w:t>HTML files to provide further information on taxa</w:t>
       </w:r>
-      <w:bookmarkEnd w:id="31"/>
-    </w:p>
-    <w:p>
-      <w:r>
-        <w:t xml:space="preserve">If the very phrase ‘HTML file’ makes you feel queasy, fear not! Think instead of a Microsoft Word file containing detailed information about a </w:t>
-      </w:r>
-      <w:proofErr w:type="spellStart"/>
-      <w:r>
-        <w:t>taxon</w:t>
-      </w:r>
-      <w:proofErr w:type="spellEnd"/>
-      <w:r>
-        <w:t>. You can use Word’s ‘Save As’ function to save this file with a file type of ‘Web Page (*.</w:t>
-      </w:r>
-      <w:proofErr w:type="spellStart"/>
-      <w:r>
-        <w:t>htm</w:t>
-      </w:r>
-      <w:proofErr w:type="spellEnd"/>
-      <w:r>
-        <w:t xml:space="preserve">; *.html)’ – then you will be able to display it using </w:t>
+      <w:bookmarkEnd w:id="30"/>
+    </w:p>
+    <w:p>
+      <w:r>
+        <w:t xml:space="preserve">If the very phrase ‘HTML file’ makes you feel queasy, fear not! Think instead of a Microsoft Word file containing detailed information about a taxon. You can use Word’s ‘Save As’ function to save this file with a file type of ‘Web Page (*.htm; *.html)’ – then you will be able to display it using </w:t>
       </w:r>
       <w:r>
         <w:t>the Identikit</w:t>
@@ -9372,15 +9364,7 @@
         <w:t>the Identikit</w:t>
       </w:r>
       <w:r>
-        <w:t xml:space="preserve"> to decide which file to show first if more than one is specified for a </w:t>
-      </w:r>
-      <w:proofErr w:type="spellStart"/>
-      <w:r>
-        <w:t>taxon</w:t>
-      </w:r>
-      <w:proofErr w:type="spellEnd"/>
-      <w:r>
-        <w:t>.</w:t>
+        <w:t xml:space="preserve"> to decide which file to show first if more than one is specified for a taxon.</w:t>
       </w:r>
     </w:p>
     <w:p>
@@ -9418,7 +9402,7 @@
                     <pic:cNvPicPr/>
                   </pic:nvPicPr>
                   <pic:blipFill>
-                    <a:blip r:embed="rId57">
+                    <a:blip r:embed="rId60">
                       <a:extLst>
                         <a:ext uri="{28A0092B-C50C-407E-A947-70E740481C1C}">
                           <a14:useLocalDpi xmlns:a14="http://schemas.microsoft.com/office/drawing/2010/main" val="0"/>
@@ -9466,15 +9450,7 @@
         <w:t xml:space="preserve">’ </w:t>
       </w:r>
       <w:r>
-        <w:t xml:space="preserve">dialog box that appears when you select the name of a </w:t>
-      </w:r>
-      <w:proofErr w:type="spellStart"/>
-      <w:r>
-        <w:t>taxon</w:t>
-      </w:r>
-      <w:proofErr w:type="spellEnd"/>
-      <w:r>
-        <w:t xml:space="preserve"> from any of the default visualisations.</w:t>
+        <w:t>dialog box that appears when you select the name of a taxon from any of the default visualisations.</w:t>
       </w:r>
       <w:r>
         <w:t xml:space="preserve"> </w:t>
@@ -9494,15 +9470,7 @@
     </w:p>
     <w:p>
       <w:r>
-        <w:t xml:space="preserve">The lines from the media worksheet which are responsible for specifying the text images for the ‘Mile </w:t>
-      </w:r>
-      <w:proofErr w:type="spellStart"/>
-      <w:r>
-        <w:t>Chocholate</w:t>
-      </w:r>
-      <w:proofErr w:type="spellEnd"/>
-      <w:r>
-        <w:t xml:space="preserve"> Digestive’ taxon are shown below.</w:t>
+        <w:t>The lines from the media worksheet which are responsible for specifying the text images for the ‘Mile Chocholate Digestive’ taxon are shown below.</w:t>
       </w:r>
     </w:p>
     <w:p>
@@ -9527,7 +9495,7 @@
                     <pic:cNvPicPr/>
                   </pic:nvPicPr>
                   <pic:blipFill>
-                    <a:blip r:embed="rId58"/>
+                    <a:blip r:embed="rId61"/>
                     <a:stretch>
                       <a:fillRect/>
                     </a:stretch>
@@ -9552,11 +9520,11 @@
       <w:pPr>
         <w:pStyle w:val="Heading3"/>
       </w:pPr>
-      <w:bookmarkStart w:id="32" w:name="_Toc512004466"/>
+      <w:bookmarkStart w:id="31" w:name="_Toc512004466"/>
       <w:r>
         <w:t>General comments on the media worksheet</w:t>
       </w:r>
-      <w:bookmarkEnd w:id="32"/>
+      <w:bookmarkEnd w:id="31"/>
     </w:p>
     <w:p>
       <w:r>
@@ -9566,15 +9534,7 @@
     <w:p>
       <w:r>
         <w:lastRenderedPageBreak/>
-        <w:t xml:space="preserve">Where a single image is used for several purposes – e.g. illustrate a </w:t>
-      </w:r>
-      <w:proofErr w:type="spellStart"/>
-      <w:r>
-        <w:t>taxon</w:t>
-      </w:r>
-      <w:proofErr w:type="spellEnd"/>
-      <w:r>
-        <w:t xml:space="preserve"> </w:t>
+        <w:t xml:space="preserve">Where a single image is used for several purposes – e.g. illustrate a taxon </w:t>
       </w:r>
       <w:r>
         <w:rPr>
@@ -9596,11 +9556,11 @@
       <w:pPr>
         <w:pStyle w:val="Heading2"/>
       </w:pPr>
-      <w:bookmarkStart w:id="33" w:name="_Toc512004467"/>
+      <w:bookmarkStart w:id="32" w:name="_Toc512004467"/>
       <w:r>
         <w:t>The config worksheet</w:t>
       </w:r>
-      <w:bookmarkEnd w:id="33"/>
+      <w:bookmarkEnd w:id="32"/>
     </w:p>
     <w:p>
       <w:r>
@@ -9629,7 +9589,7 @@
                     <pic:cNvPicPr/>
                   </pic:nvPicPr>
                   <pic:blipFill>
-                    <a:blip r:embed="rId59"/>
+                    <a:blip r:embed="rId62"/>
                     <a:stretch>
                       <a:fillRect/>
                     </a:stretch>
@@ -9658,15 +9618,7 @@
         <w:t>Identikit</w:t>
       </w:r>
       <w:r>
-        <w:t xml:space="preserve"> and metadata about the knowledge-</w:t>
-      </w:r>
-      <w:proofErr w:type="spellStart"/>
-      <w:r>
-        <w:t>base</w:t>
-      </w:r>
-      <w:proofErr w:type="spellEnd"/>
-      <w:r>
-        <w:t xml:space="preserve"> itself. </w:t>
+        <w:t xml:space="preserve"> and metadata about the knowledge-base itself. </w:t>
       </w:r>
     </w:p>
     <w:p>
@@ -9692,14 +9644,14 @@
       <w:pPr>
         <w:pStyle w:val="Heading3"/>
       </w:pPr>
-      <w:bookmarkStart w:id="34" w:name="_Toc512004468"/>
+      <w:bookmarkStart w:id="33" w:name="_Toc512004468"/>
       <w:r>
         <w:t>Identikit</w:t>
       </w:r>
       <w:r>
         <w:t xml:space="preserve"> configuration (type ‘config’)</w:t>
       </w:r>
-      <w:bookmarkEnd w:id="34"/>
+      <w:bookmarkEnd w:id="33"/>
     </w:p>
     <w:p>
       <w:pPr>
@@ -9739,19 +9691,23 @@
         </w:rPr>
         <w:t xml:space="preserve"> visualisation options specified in the hosting HTML page. See the ‘Deploying your visualisations’ document for details of how to use the new initialisation options.</w:t>
       </w:r>
+      <w:r>
+        <w:rPr>
+          <w:color w:val="FF0000"/>
+        </w:rPr>
+        <w:t xml:space="preserve"> Something that’s deprecated will still work, but support for it might be removed in a future release.</w:t>
+      </w:r>
     </w:p>
     <w:p>
       <w:r>
         <w:t>The key ‘</w:t>
       </w:r>
-      <w:proofErr w:type="spellStart"/>
       <w:r>
         <w:rPr>
           <w:b/>
         </w:rPr>
         <w:t>excludedDefaultTools</w:t>
       </w:r>
-      <w:proofErr w:type="spellEnd"/>
       <w:r>
         <w:t xml:space="preserve">’ </w:t>
       </w:r>
@@ -9770,7 +9726,6 @@
         </w:rPr>
         <w:t xml:space="preserve"> – replaced by </w:t>
       </w:r>
-      <w:proofErr w:type="spellStart"/>
       <w:proofErr w:type="gramStart"/>
       <w:r>
         <w:rPr>
@@ -9783,14 +9738,7 @@
         <w:rPr>
           <w:color w:val="FF0000"/>
         </w:rPr>
-        <w:t>.tools</w:t>
-      </w:r>
-      <w:proofErr w:type="spellEnd"/>
-      <w:r>
-        <w:rPr>
-          <w:color w:val="FF0000"/>
-        </w:rPr>
-        <w:t>, see ‘Deploying your visualisations’</w:t>
+        <w:t>.tools, see ‘Deploying your visualisations’</w:t>
       </w:r>
       <w:r>
         <w:t xml:space="preserve">) </w:t>
@@ -9859,15 +9807,7 @@
     </w:p>
     <w:p>
       <w:r>
-        <w:t>The codes in parentheses can be used in the ‘Values’ column for the ‘</w:t>
-      </w:r>
-      <w:proofErr w:type="spellStart"/>
-      <w:r>
-        <w:t>excludedDefaultTools</w:t>
-      </w:r>
-      <w:proofErr w:type="spellEnd"/>
-      <w:r>
-        <w:t xml:space="preserve">’ key to exclude the visualisation when </w:t>
+        <w:t xml:space="preserve">The codes in parentheses can be used in the ‘Values’ column for the ‘excludedDefaultTools’ key to exclude the visualisation when </w:t>
       </w:r>
       <w:r>
         <w:t>the Identikit</w:t>
@@ -9900,14 +9840,51 @@
       <w:r>
         <w:t>The key ‘</w:t>
       </w:r>
-      <w:proofErr w:type="spellStart"/>
       <w:r>
         <w:rPr>
           <w:b/>
         </w:rPr>
         <w:t>otherIncludedTools</w:t>
       </w:r>
-      <w:proofErr w:type="spellEnd"/>
+      <w:r>
+        <w:t xml:space="preserve">’ </w:t>
+      </w:r>
+      <w:r>
+        <w:t>(</w:t>
+      </w:r>
+      <w:r>
+        <w:rPr>
+          <w:color w:val="FF0000"/>
+        </w:rPr>
+        <w:t>deprecated from v1.6.0 – replaced by tombiovis.opts.tools, see ‘Deploying your visualisations’</w:t>
+      </w:r>
+      <w:r>
+        <w:t xml:space="preserve">) </w:t>
+      </w:r>
+      <w:r>
+        <w:t xml:space="preserve">can be used to specify non-default visualisation tools that you have </w:t>
+      </w:r>
+      <w:r>
+        <w:lastRenderedPageBreak/>
+        <w:t xml:space="preserve">access to. You are unlikely to need to use this unless you have access to a non-default visualisation, e.g. you are a programmer who has created a new visualisation for </w:t>
+      </w:r>
+      <w:r>
+        <w:t>the Identikit</w:t>
+      </w:r>
+      <w:r>
+        <w:t>.</w:t>
+      </w:r>
+    </w:p>
+    <w:p>
+      <w:r>
+        <w:t>The key ‘</w:t>
+      </w:r>
+      <w:r>
+        <w:rPr>
+          <w:b/>
+        </w:rPr>
+        <w:t>selectedTool</w:t>
+      </w:r>
       <w:r>
         <w:t xml:space="preserve">’ </w:t>
       </w:r>
@@ -9920,59 +9897,6 @@
         </w:rPr>
         <w:t xml:space="preserve">deprecated from v1.6.0 – replaced by </w:t>
       </w:r>
-      <w:proofErr w:type="spellStart"/>
-      <w:r>
-        <w:rPr>
-          <w:color w:val="FF0000"/>
-        </w:rPr>
-        <w:t>tombiovis.opts.tools</w:t>
-      </w:r>
-      <w:proofErr w:type="spellEnd"/>
-      <w:r>
-        <w:rPr>
-          <w:color w:val="FF0000"/>
-        </w:rPr>
-        <w:t>, see ‘Deploying your visualisations’</w:t>
-      </w:r>
-      <w:r>
-        <w:t xml:space="preserve">) </w:t>
-      </w:r>
-      <w:r>
-        <w:t xml:space="preserve">can be used to specify non-default visualisation tools that you have access to. You are unlikely to need to use this unless you have access to a non-default visualisation, e.g. you are a programmer who has created a new visualisation for </w:t>
-      </w:r>
-      <w:r>
-        <w:t>the Identikit</w:t>
-      </w:r>
-      <w:r>
-        <w:t>.</w:t>
-      </w:r>
-    </w:p>
-    <w:p>
-      <w:r>
-        <w:lastRenderedPageBreak/>
-        <w:t>The key ‘</w:t>
-      </w:r>
-      <w:proofErr w:type="spellStart"/>
-      <w:r>
-        <w:rPr>
-          <w:b/>
-        </w:rPr>
-        <w:t>selectedTool</w:t>
-      </w:r>
-      <w:proofErr w:type="spellEnd"/>
-      <w:r>
-        <w:t xml:space="preserve">’ </w:t>
-      </w:r>
-      <w:r>
-        <w:t>(</w:t>
-      </w:r>
-      <w:r>
-        <w:rPr>
-          <w:color w:val="FF0000"/>
-        </w:rPr>
-        <w:t xml:space="preserve">deprecated from v1.6.0 – replaced by </w:t>
-      </w:r>
-      <w:proofErr w:type="spellStart"/>
       <w:proofErr w:type="gramStart"/>
       <w:r>
         <w:rPr>
@@ -9985,14 +9909,7 @@
         <w:rPr>
           <w:color w:val="FF0000"/>
         </w:rPr>
-        <w:t>.selectedTool</w:t>
-      </w:r>
-      <w:proofErr w:type="spellEnd"/>
-      <w:r>
-        <w:rPr>
-          <w:color w:val="FF0000"/>
-        </w:rPr>
-        <w:t>, see ‘Deploying your visualisations’</w:t>
+        <w:t>.selectedTool, see ‘Deploying your visualisations’</w:t>
       </w:r>
       <w:r>
         <w:t xml:space="preserve">) </w:t>
@@ -10025,14 +9942,12 @@
       <w:r>
         <w:t>The key ‘</w:t>
       </w:r>
-      <w:proofErr w:type="spellStart"/>
       <w:r>
         <w:rPr>
           <w:b/>
         </w:rPr>
         <w:t>checkValidity</w:t>
       </w:r>
-      <w:proofErr w:type="spellEnd"/>
       <w:r>
         <w:t xml:space="preserve">’ </w:t>
       </w:r>
@@ -10043,21 +9958,7 @@
         <w:rPr>
           <w:color w:val="FF0000"/>
         </w:rPr>
-        <w:t xml:space="preserve">deprecated from v1.6.0 – replaced by </w:t>
-      </w:r>
-      <w:proofErr w:type="spellStart"/>
-      <w:r>
-        <w:rPr>
-          <w:color w:val="FF0000"/>
-        </w:rPr>
-        <w:t>tombiovis.opts.checkKB</w:t>
-      </w:r>
-      <w:proofErr w:type="spellEnd"/>
-      <w:r>
-        <w:rPr>
-          <w:color w:val="FF0000"/>
-        </w:rPr>
-        <w:t>, see ‘Deploying your visualisations’</w:t>
+        <w:t>deprecated from v1.6.0 – replaced by tombiovis.opts.checkKB, see ‘Deploying your visualisations’</w:t>
       </w:r>
       <w:r>
         <w:t xml:space="preserve">) </w:t>
@@ -10094,7 +9995,7 @@
                     <pic:cNvPicPr/>
                   </pic:nvPicPr>
                   <pic:blipFill>
-                    <a:blip r:embed="rId60"/>
+                    <a:blip r:embed="rId63"/>
                     <a:stretch>
                       <a:fillRect/>
                     </a:stretch>
@@ -10138,14 +10039,12 @@
       <w:r>
         <w:t>The key ‘</w:t>
       </w:r>
-      <w:proofErr w:type="spellStart"/>
       <w:r>
         <w:rPr>
           <w:b/>
         </w:rPr>
         <w:t>defaultControlGroup</w:t>
       </w:r>
-      <w:proofErr w:type="spellEnd"/>
       <w:r>
         <w:t>’ (</w:t>
       </w:r>
@@ -10153,21 +10052,7 @@
         <w:rPr>
           <w:color w:val="FF0000"/>
         </w:rPr>
-        <w:t xml:space="preserve">deprecated from v1.6.0 – replaced by </w:t>
-      </w:r>
-      <w:proofErr w:type="spellStart"/>
-      <w:r>
-        <w:rPr>
-          <w:color w:val="FF0000"/>
-        </w:rPr>
-        <w:t>tombiovis.opts.selectedGroup</w:t>
-      </w:r>
-      <w:proofErr w:type="spellEnd"/>
-      <w:r>
-        <w:rPr>
-          <w:color w:val="FF0000"/>
-        </w:rPr>
-        <w:t>, see ‘Deploying your visualisations’</w:t>
+        <w:t>deprecated from v1.6.0 – replaced by tombiovis.opts.selectedGroup, see ‘Deploying your visualisations’</w:t>
       </w:r>
       <w:r>
         <w:t>) allows you to indicate the name of a control group to select by default when your visualisation starts up. The value you specify must correspond to one of the value in the ‘Group’ column of the characters worksheet.  In the biscuits knowledge-base, the value is set to ‘Structure’ when means that when the visualisation starts it will do so with the ‘Structure’ group selected rather than the ‘All’ group (which is the default).</w:t>
@@ -10178,32 +10063,16 @@
       <w:pPr>
         <w:pStyle w:val="Heading3"/>
       </w:pPr>
-      <w:bookmarkStart w:id="35" w:name="_Toc512004469"/>
+      <w:bookmarkStart w:id="34" w:name="_Toc512004469"/>
       <w:r>
         <w:lastRenderedPageBreak/>
-        <w:t>Knowledge-</w:t>
-      </w:r>
-      <w:proofErr w:type="spellStart"/>
-      <w:r>
-        <w:t>base</w:t>
-      </w:r>
-      <w:proofErr w:type="spellEnd"/>
-      <w:r>
-        <w:t xml:space="preserve"> metadata</w:t>
-      </w:r>
-      <w:bookmarkEnd w:id="35"/>
-    </w:p>
-    <w:p>
-      <w:r>
-        <w:t>Knowledge-</w:t>
-      </w:r>
-      <w:proofErr w:type="spellStart"/>
-      <w:r>
-        <w:t>base</w:t>
-      </w:r>
-      <w:proofErr w:type="spellEnd"/>
-      <w:r>
-        <w:t xml:space="preserve"> metadata provides your users some important information about your knowledge base. It is used to build a citation for users of your knowledge-base. </w:t>
+        <w:t>Knowledge-base metadata</w:t>
+      </w:r>
+      <w:bookmarkEnd w:id="34"/>
+    </w:p>
+    <w:p>
+      <w:r>
+        <w:t xml:space="preserve">Knowledge-base metadata provides your users some important information about your knowledge base. It is used to build a citation for users of your knowledge-base. </w:t>
       </w:r>
     </w:p>
     <w:p>
@@ -10255,7 +10124,7 @@
                     </pic:cNvPicPr>
                   </pic:nvPicPr>
                   <pic:blipFill>
-                    <a:blip r:embed="rId61">
+                    <a:blip r:embed="rId64">
                       <a:extLst>
                         <a:ext uri="{28A0092B-C50C-407E-A947-70E740481C1C}">
                           <a14:useLocalDpi xmlns:a14="http://schemas.microsoft.com/office/drawing/2010/main" val="0"/>
@@ -10304,15 +10173,7 @@
     </w:p>
     <w:p>
       <w:r>
-        <w:t>The metadata key values for the biscuits knowledge-</w:t>
-      </w:r>
-      <w:proofErr w:type="spellStart"/>
-      <w:r>
-        <w:t>base</w:t>
-      </w:r>
-      <w:proofErr w:type="spellEnd"/>
-      <w:r>
-        <w:t xml:space="preserve"> shown in the illustration here result in the following citation: </w:t>
+        <w:t xml:space="preserve">The metadata key values for the biscuits knowledge-base shown in the illustration here result in the following citation: </w:t>
       </w:r>
     </w:p>
     <w:p>
@@ -10391,7 +10252,7 @@
         </w:rPr>
         <w:t xml:space="preserve">). Field Studies Council. Preston Montford, Shrewsbury. Accessed Wed Nov 23 2016. </w:t>
       </w:r>
-      <w:hyperlink r:id="rId62" w:history="1">
+      <w:hyperlink r:id="rId65" w:history="1">
         <w:r>
           <w:rPr>
             <w:rStyle w:val="Hyperlink"/>
@@ -10432,11 +10293,11 @@
       <w:pPr>
         <w:pStyle w:val="Heading3"/>
       </w:pPr>
-      <w:bookmarkStart w:id="36" w:name="_Toc512004470"/>
+      <w:bookmarkStart w:id="35" w:name="_Toc512004470"/>
       <w:r>
         <w:t>Release history</w:t>
       </w:r>
-      <w:bookmarkEnd w:id="36"/>
+      <w:bookmarkEnd w:id="35"/>
     </w:p>
     <w:p>
       <w:r>
@@ -10477,7 +10338,7 @@
                     <pic:cNvPicPr/>
                   </pic:nvPicPr>
                   <pic:blipFill>
-                    <a:blip r:embed="rId63"/>
+                    <a:blip r:embed="rId66"/>
                     <a:stretch>
                       <a:fillRect/>
                     </a:stretch>
@@ -10507,12 +10368,12 @@
       <w:pPr>
         <w:pStyle w:val="Heading2"/>
       </w:pPr>
-      <w:bookmarkStart w:id="37" w:name="_Toc512004471"/>
+      <w:bookmarkStart w:id="36" w:name="_Toc512004471"/>
       <w:r>
         <w:lastRenderedPageBreak/>
         <w:t>Including an information file about your knowledge-base</w:t>
       </w:r>
-      <w:bookmarkEnd w:id="37"/>
+      <w:bookmarkEnd w:id="36"/>
     </w:p>
     <w:p>
       <w:r>
@@ -10522,15 +10383,7 @@
         <w:t>the Identikit</w:t>
       </w:r>
       <w:r>
-        <w:t xml:space="preserve"> looks for an HTML file called ‘info.html’ in the same folder that the knowledge-</w:t>
-      </w:r>
-      <w:proofErr w:type="spellStart"/>
-      <w:r>
-        <w:t>base</w:t>
-      </w:r>
-      <w:proofErr w:type="spellEnd"/>
-      <w:r>
-        <w:t xml:space="preserve"> CSV files are found. If it finds the file, it is rendered before the release history table generated from the config worksheet (see previous section) as shown below for the biscuits knowledge-base.</w:t>
+        <w:t xml:space="preserve"> looks for an HTML file called ‘info.html’ in the same folder that the knowledge-base CSV files are found. If it finds the file, it is rendered before the release history table generated from the config worksheet (see previous section) as shown below for the biscuits knowledge-base.</w:t>
       </w:r>
     </w:p>
     <w:p>
@@ -10555,7 +10408,7 @@
                     <pic:cNvPicPr/>
                   </pic:nvPicPr>
                   <pic:blipFill>
-                    <a:blip r:embed="rId64"/>
+                    <a:blip r:embed="rId67"/>
                     <a:stretch>
                       <a:fillRect/>
                     </a:stretch>
@@ -10620,7 +10473,6 @@
         </w:rPr>
         <w:t>&lt;</w:t>
       </w:r>
-      <w:proofErr w:type="spellStart"/>
       <w:r>
         <w:rPr>
           <w:rFonts w:ascii="Consolas" w:hAnsi="Consolas" w:cs="Consolas"/>
@@ -10631,7 +10483,6 @@
         </w:rPr>
         <w:t>img</w:t>
       </w:r>
-      <w:proofErr w:type="spellEnd"/>
       <w:r>
         <w:rPr>
           <w:rFonts w:ascii="Consolas" w:hAnsi="Consolas" w:cs="Consolas"/>
@@ -10642,7 +10493,6 @@
         </w:rPr>
         <w:t xml:space="preserve"> </w:t>
       </w:r>
-      <w:proofErr w:type="spellStart"/>
       <w:r>
         <w:rPr>
           <w:rFonts w:ascii="Consolas" w:hAnsi="Consolas" w:cs="Consolas"/>
@@ -10653,7 +10503,6 @@
         </w:rPr>
         <w:t>src</w:t>
       </w:r>
-      <w:proofErr w:type="spellEnd"/>
       <w:r>
         <w:rPr>
           <w:rFonts w:ascii="Consolas" w:hAnsi="Consolas" w:cs="Consolas"/>
@@ -10662,29 +10511,7 @@
           <w:szCs w:val="19"/>
           <w:highlight w:val="white"/>
         </w:rPr>
-        <w:t>="##</w:t>
-      </w:r>
-      <w:proofErr w:type="spellStart"/>
-      <w:r>
-        <w:rPr>
-          <w:rFonts w:ascii="Consolas" w:hAnsi="Consolas" w:cs="Consolas"/>
-          <w:color w:val="0000FF"/>
-          <w:sz w:val="19"/>
-          <w:szCs w:val="19"/>
-          <w:highlight w:val="white"/>
-        </w:rPr>
-        <w:t>tombiokbpath</w:t>
-      </w:r>
-      <w:proofErr w:type="spellEnd"/>
-      <w:r>
-        <w:rPr>
-          <w:rFonts w:ascii="Consolas" w:hAnsi="Consolas" w:cs="Consolas"/>
-          <w:color w:val="0000FF"/>
-          <w:sz w:val="19"/>
-          <w:szCs w:val="19"/>
-          <w:highlight w:val="white"/>
-        </w:rPr>
-        <w:t>##resources/logo.png"</w:t>
+        <w:t>="##tombiokbpath##resources/logo.png"</w:t>
       </w:r>
       <w:r>
         <w:rPr>
@@ -10836,7 +10663,6 @@
         </w:rPr>
         <w:t xml:space="preserve"> </w:t>
       </w:r>
-      <w:proofErr w:type="spellStart"/>
       <w:r>
         <w:rPr>
           <w:rFonts w:ascii="Consolas" w:hAnsi="Consolas" w:cs="Consolas"/>
@@ -10845,18 +10671,7 @@
           <w:szCs w:val="19"/>
           <w:highlight w:val="white"/>
         </w:rPr>
-        <w:t>10px</w:t>
-      </w:r>
-      <w:proofErr w:type="spellEnd"/>
-      <w:r>
-        <w:rPr>
-          <w:rFonts w:ascii="Consolas" w:hAnsi="Consolas" w:cs="Consolas"/>
-          <w:color w:val="0000FF"/>
-          <w:sz w:val="19"/>
-          <w:szCs w:val="19"/>
-          <w:highlight w:val="white"/>
-        </w:rPr>
-        <w:t>"</w:t>
+        <w:t>10px"</w:t>
       </w:r>
       <w:r>
         <w:rPr>
@@ -10887,43 +10702,27 @@
         <w:t xml:space="preserve"> </w:t>
       </w:r>
       <w:r>
-        <w:t>important part in the above HTML image tag is the ‘##</w:t>
-      </w:r>
-      <w:proofErr w:type="spellStart"/>
-      <w:r>
-        <w:t>tombiokbpath</w:t>
-      </w:r>
-      <w:proofErr w:type="spellEnd"/>
-      <w:r>
-        <w:t xml:space="preserve">##’ token. </w:t>
+        <w:t xml:space="preserve">important part in the above HTML image tag is the ‘##tombiokbpath##’ token. </w:t>
       </w:r>
       <w:r>
         <w:t>The Identikit</w:t>
       </w:r>
       <w:r>
-        <w:t xml:space="preserve"> replaces this token with the URL of the knowledge-</w:t>
-      </w:r>
-      <w:proofErr w:type="spellStart"/>
-      <w:r>
-        <w:t>base</w:t>
-      </w:r>
-      <w:proofErr w:type="spellEnd"/>
-      <w:r>
-        <w:t xml:space="preserve"> folder. That means that the knowledge-base can be moved around – e.g. from local computer to a web-server – without having to edit this file every time.</w:t>
+        <w:t xml:space="preserve"> replaces this token with the URL of the knowledge-base folder. That means that the knowledge-base can be moved around – e.g. from local computer to a web-server – without having to edit this file every time.</w:t>
       </w:r>
     </w:p>
     <w:p>
       <w:pPr>
         <w:pStyle w:val="Heading2"/>
       </w:pPr>
-      <w:bookmarkStart w:id="38" w:name="_Toc512004472"/>
+      <w:bookmarkStart w:id="37" w:name="_Toc512004472"/>
       <w:r>
         <w:t>Dealing with sex</w:t>
       </w:r>
       <w:r>
         <w:t>ual dimorphism</w:t>
       </w:r>
-      <w:bookmarkEnd w:id="38"/>
+      <w:bookmarkEnd w:id="37"/>
     </w:p>
     <w:p>
       <w:r>
@@ -10963,7 +10762,7 @@
                     <pic:cNvPicPr/>
                   </pic:nvPicPr>
                   <pic:blipFill>
-                    <a:blip r:embed="rId65">
+                    <a:blip r:embed="rId68">
                       <a:extLst>
                         <a:ext uri="{28A0092B-C50C-407E-A947-70E740481C1C}">
                           <a14:useLocalDpi xmlns:a14="http://schemas.microsoft.com/office/drawing/2010/main" val="0"/>
@@ -11028,28 +10827,12 @@
     <w:p>
       <w:r>
         <w:lastRenderedPageBreak/>
-        <w:t>If you represent sexually dimorphic characters in this way, then you need to have a character called ‘Sex’ (with an uppercase ‘S’) and the possible values must be ‘male’ and ‘female’ (all lower case). This text-type character must have a ‘</w:t>
-      </w:r>
-      <w:proofErr w:type="spellStart"/>
-      <w:r>
-        <w:t>ControlType</w:t>
-      </w:r>
-      <w:proofErr w:type="spellEnd"/>
-      <w:r>
-        <w:t xml:space="preserve">’ of ‘single’ specified on the characters worksheet. Users will be able to specify sex just like any other morphological character. </w:t>
-      </w:r>
-    </w:p>
-    <w:p>
-      <w:r>
-        <w:t>To understand how this all works, consider the following scenarios for the harvestman knowledge-</w:t>
-      </w:r>
-      <w:proofErr w:type="spellStart"/>
-      <w:r>
-        <w:t>base</w:t>
-      </w:r>
-      <w:proofErr w:type="spellEnd"/>
-      <w:r>
-        <w:t xml:space="preserve"> shown above.</w:t>
+        <w:t xml:space="preserve">If you represent sexually dimorphic characters in this way, then you need to have a character called ‘Sex’ (with an uppercase ‘S’) and the possible values must be ‘male’ and ‘female’ (all lower case). This text-type character must have a ‘ControlType’ of ‘single’ specified on the characters worksheet. Users will be able to specify sex just like any other morphological character. </w:t>
+      </w:r>
+    </w:p>
+    <w:p>
+      <w:r>
+        <w:t>To understand how this all works, consider the following scenarios for the harvestman knowledge-base shown above.</w:t>
       </w:r>
     </w:p>
     <w:p>
@@ -11094,7 +10877,7 @@
                     <pic:cNvPicPr/>
                   </pic:nvPicPr>
                   <pic:blipFill>
-                    <a:blip r:embed="rId66"/>
+                    <a:blip r:embed="rId69"/>
                     <a:stretch>
                       <a:fillRect/>
                     </a:stretch>
@@ -11151,7 +10934,7 @@
                     <pic:cNvPicPr/>
                   </pic:nvPicPr>
                   <pic:blipFill>
-                    <a:blip r:embed="rId67"/>
+                    <a:blip r:embed="rId70"/>
                     <a:stretch>
                       <a:fillRect/>
                     </a:stretch>
@@ -11190,14 +10973,14 @@
       <w:pPr>
         <w:pStyle w:val="Heading2"/>
       </w:pPr>
-      <w:bookmarkStart w:id="39" w:name="_Toc512004473"/>
+      <w:bookmarkStart w:id="38" w:name="_Toc512004473"/>
       <w:r>
         <w:t>The m</w:t>
       </w:r>
       <w:r>
         <w:t>acros worksheet</w:t>
       </w:r>
-      <w:bookmarkEnd w:id="39"/>
+      <w:bookmarkEnd w:id="38"/>
     </w:p>
     <w:p>
       <w:r>
@@ -11244,15 +11027,7 @@
         </w:numPr>
       </w:pPr>
       <w:r>
-        <w:t>The ‘Get max and min’ macro was developed to ease the process of extracting min and maximum values for a numeric character for use with the ‘</w:t>
-      </w:r>
-      <w:proofErr w:type="spellStart"/>
-      <w:r>
-        <w:t>Params</w:t>
-      </w:r>
-      <w:proofErr w:type="spellEnd"/>
-      <w:r>
-        <w:t>’ column of the characters worksheet.</w:t>
+        <w:t>The ‘Get max and min’ macro was developed to ease the process of extracting min and maximum values for a numeric character for use with the ‘Params’ column of the characters worksheet.</w:t>
       </w:r>
     </w:p>
     <w:p>
@@ -11271,23 +11046,7 @@
     </w:p>
     <w:p>
       <w:r>
-        <w:t>To get the minimum and maximum values for a numeric character, select the cells from which you want to extract the values on the taxa worksheet and then go to the macros worksheet and click the ‘Get max and min’ button – the min and max values are copied to the computer’s buffer (as a string – ‘</w:t>
-      </w:r>
-      <w:proofErr w:type="spellStart"/>
-      <w:r>
-        <w:t>min,max</w:t>
-      </w:r>
-      <w:proofErr w:type="spellEnd"/>
-      <w:r>
-        <w:t>,’) and you can simply paste them anywhere you like – usually to the corresponding ‘</w:t>
-      </w:r>
-      <w:proofErr w:type="spellStart"/>
-      <w:r>
-        <w:t>Params</w:t>
-      </w:r>
-      <w:proofErr w:type="spellEnd"/>
-      <w:r>
-        <w:t xml:space="preserve">’ column of the characters worksheet. (Don’t select an entire column by clicking on the header – the macro won’t work if you do that.) The macro takes care dealing with ranges specified as ‘[n1-n2]’. Special values (e.g. ‘n/a’ and ‘?’) are ignored. </w:t>
+        <w:t xml:space="preserve">To get the minimum and maximum values for a numeric character, select the cells from which you want to extract the values on the taxa worksheet and then go to the macros worksheet and click the ‘Get max and min’ button – the min and max values are copied to the computer’s buffer (as a string – ‘min,max,’) and you can simply paste them anywhere you like – usually to the corresponding ‘Params’ column of the characters worksheet. (Don’t select an entire column by clicking on the header – the macro won’t work if you do that.) The macro takes care dealing with ranges specified as ‘[n1-n2]’. Special values (e.g. ‘n/a’ and ‘?’) are ignored. </w:t>
       </w:r>
     </w:p>
     <w:p>
@@ -11299,11 +11058,11 @@
       <w:pPr>
         <w:pStyle w:val="Heading2"/>
       </w:pPr>
-      <w:bookmarkStart w:id="40" w:name="_Toc512004474"/>
+      <w:bookmarkStart w:id="39" w:name="_Toc512004474"/>
       <w:r>
         <w:t>Using other spreadsheet features</w:t>
       </w:r>
-      <w:bookmarkEnd w:id="40"/>
+      <w:bookmarkEnd w:id="39"/>
     </w:p>
     <w:p>
       <w:r>
@@ -11332,15 +11091,7 @@
     </w:p>
     <w:p>
       <w:r>
-        <w:t>In Excel, for example, you can create as many extra worksheets as you like containing supplementary information to help you as a knowledge-</w:t>
-      </w:r>
-      <w:proofErr w:type="spellStart"/>
-      <w:r>
-        <w:t>base</w:t>
-      </w:r>
-      <w:proofErr w:type="spellEnd"/>
-      <w:r>
-        <w:t xml:space="preserve"> author. For </w:t>
+        <w:t xml:space="preserve">In Excel, for example, you can create as many extra worksheets as you like containing supplementary information to help you as a knowledge-base author. For </w:t>
       </w:r>
       <w:proofErr w:type="gramStart"/>
       <w:r>
@@ -11375,9 +11126,9 @@
     </w:p>
     <w:p/>
     <w:sectPr>
-      <w:headerReference w:type="even" r:id="rId68"/>
-      <w:footerReference w:type="default" r:id="rId69"/>
-      <w:headerReference w:type="first" r:id="rId70"/>
+      <w:headerReference w:type="even" r:id="rId71"/>
+      <w:footerReference w:type="default" r:id="rId72"/>
+      <w:headerReference w:type="first" r:id="rId73"/>
       <w:pgSz w:w="11906" w:h="16838"/>
       <w:pgMar w:top="1440" w:right="1440" w:bottom="1440" w:left="1440" w:header="708" w:footer="708" w:gutter="0"/>
       <w:cols w:space="708"/>
@@ -11433,7 +11184,6 @@
         <w:docPartUnique/>
       </w:docPartObj>
     </w:sdtPr>
-    <w:sdtEndPr/>
     <w:sdtContent>
       <w:sdt>
         <w:sdtPr>
@@ -11443,7 +11193,6 @@
             <w:docPartUnique/>
           </w:docPartObj>
         </w:sdtPr>
-        <w:sdtEndPr/>
         <w:sdtContent>
           <w:p>
             <w:pPr>
@@ -11710,6 +11459,119 @@
 <file path=word/numbering.xml><?xml version="1.0" encoding="utf-8"?>
 <w:numbering xmlns:wpc="http://schemas.microsoft.com/office/word/2010/wordprocessingCanvas" xmlns:cx="http://schemas.microsoft.com/office/drawing/2014/chartex" xmlns:cx1="http://schemas.microsoft.com/office/drawing/2015/9/8/chartex" xmlns:cx2="http://schemas.microsoft.com/office/drawing/2015/10/21/chartex" xmlns:cx3="http://schemas.microsoft.com/office/drawing/2016/5/9/chartex" xmlns:cx4="http://schemas.microsoft.com/office/drawing/2016/5/10/chartex" xmlns:cx5="http://schemas.microsoft.com/office/drawing/2016/5/11/chartex" xmlns:cx6="http://schemas.microsoft.com/office/drawing/2016/5/12/chartex" xmlns:cx7="http://schemas.microsoft.com/office/drawing/2016/5/13/chartex" xmlns:cx8="http://schemas.microsoft.com/office/drawing/2016/5/14/chartex" xmlns:mc="http://schemas.openxmlformats.org/markup-compatibility/2006" xmlns:aink="http://schemas.microsoft.com/office/drawing/2016/ink" xmlns:am3d="http://schemas.microsoft.com/office/drawing/2017/model3d" xmlns:o="urn:schemas-microsoft-com:office:office" xmlns:r="http://schemas.openxmlformats.org/officeDocument/2006/relationships" xmlns:m="http://schemas.openxmlformats.org/officeDocument/2006/math" xmlns:v="urn:schemas-microsoft-com:vml" xmlns:wp14="http://schemas.microsoft.com/office/word/2010/wordprocessingDrawing" xmlns:wp="http://schemas.openxmlformats.org/drawingml/2006/wordprocessingDrawing" xmlns:w10="urn:schemas-microsoft-com:office:word" xmlns:w="http://schemas.openxmlformats.org/wordprocessingml/2006/main" xmlns:w14="http://schemas.microsoft.com/office/word/2010/wordml" xmlns:w15="http://schemas.microsoft.com/office/word/2012/wordml" xmlns:w16cid="http://schemas.microsoft.com/office/word/2016/wordml/cid" xmlns:w16se="http://schemas.microsoft.com/office/word/2015/wordml/symex" xmlns:wpg="http://schemas.microsoft.com/office/word/2010/wordprocessingGroup" xmlns:wpi="http://schemas.microsoft.com/office/word/2010/wordprocessingInk" xmlns:wne="http://schemas.microsoft.com/office/word/2006/wordml" xmlns:wps="http://schemas.microsoft.com/office/word/2010/wordprocessingShape" mc:Ignorable="w14 w15 w16se w16cid wp14">
   <w:abstractNum w:abstractNumId="0" w15:restartNumberingAfterBreak="0">
+    <w:nsid w:val="038F2AB1"/>
+    <w:multiLevelType w:val="hybridMultilevel"/>
+    <w:tmpl w:val="E8A24F10"/>
+    <w:lvl w:ilvl="0" w:tplc="08090001">
+      <w:start w:val="1"/>
+      <w:numFmt w:val="bullet"/>
+      <w:lvlText w:val=""/>
+      <w:lvlJc w:val="left"/>
+      <w:pPr>
+        <w:ind w:left="720" w:hanging="360"/>
+      </w:pPr>
+      <w:rPr>
+        <w:rFonts w:ascii="Symbol" w:hAnsi="Symbol" w:hint="default"/>
+      </w:rPr>
+    </w:lvl>
+    <w:lvl w:ilvl="1" w:tplc="08090003" w:tentative="1">
+      <w:start w:val="1"/>
+      <w:numFmt w:val="bullet"/>
+      <w:lvlText w:val="o"/>
+      <w:lvlJc w:val="left"/>
+      <w:pPr>
+        <w:ind w:left="1440" w:hanging="360"/>
+      </w:pPr>
+      <w:rPr>
+        <w:rFonts w:ascii="Courier New" w:hAnsi="Courier New" w:cs="Courier New" w:hint="default"/>
+      </w:rPr>
+    </w:lvl>
+    <w:lvl w:ilvl="2" w:tplc="08090005" w:tentative="1">
+      <w:start w:val="1"/>
+      <w:numFmt w:val="bullet"/>
+      <w:lvlText w:val=""/>
+      <w:lvlJc w:val="left"/>
+      <w:pPr>
+        <w:ind w:left="2160" w:hanging="360"/>
+      </w:pPr>
+      <w:rPr>
+        <w:rFonts w:ascii="Wingdings" w:hAnsi="Wingdings" w:hint="default"/>
+      </w:rPr>
+    </w:lvl>
+    <w:lvl w:ilvl="3" w:tplc="08090001" w:tentative="1">
+      <w:start w:val="1"/>
+      <w:numFmt w:val="bullet"/>
+      <w:lvlText w:val=""/>
+      <w:lvlJc w:val="left"/>
+      <w:pPr>
+        <w:ind w:left="2880" w:hanging="360"/>
+      </w:pPr>
+      <w:rPr>
+        <w:rFonts w:ascii="Symbol" w:hAnsi="Symbol" w:hint="default"/>
+      </w:rPr>
+    </w:lvl>
+    <w:lvl w:ilvl="4" w:tplc="08090003" w:tentative="1">
+      <w:start w:val="1"/>
+      <w:numFmt w:val="bullet"/>
+      <w:lvlText w:val="o"/>
+      <w:lvlJc w:val="left"/>
+      <w:pPr>
+        <w:ind w:left="3600" w:hanging="360"/>
+      </w:pPr>
+      <w:rPr>
+        <w:rFonts w:ascii="Courier New" w:hAnsi="Courier New" w:cs="Courier New" w:hint="default"/>
+      </w:rPr>
+    </w:lvl>
+    <w:lvl w:ilvl="5" w:tplc="08090005" w:tentative="1">
+      <w:start w:val="1"/>
+      <w:numFmt w:val="bullet"/>
+      <w:lvlText w:val=""/>
+      <w:lvlJc w:val="left"/>
+      <w:pPr>
+        <w:ind w:left="4320" w:hanging="360"/>
+      </w:pPr>
+      <w:rPr>
+        <w:rFonts w:ascii="Wingdings" w:hAnsi="Wingdings" w:hint="default"/>
+      </w:rPr>
+    </w:lvl>
+    <w:lvl w:ilvl="6" w:tplc="08090001" w:tentative="1">
+      <w:start w:val="1"/>
+      <w:numFmt w:val="bullet"/>
+      <w:lvlText w:val=""/>
+      <w:lvlJc w:val="left"/>
+      <w:pPr>
+        <w:ind w:left="5040" w:hanging="360"/>
+      </w:pPr>
+      <w:rPr>
+        <w:rFonts w:ascii="Symbol" w:hAnsi="Symbol" w:hint="default"/>
+      </w:rPr>
+    </w:lvl>
+    <w:lvl w:ilvl="7" w:tplc="08090003" w:tentative="1">
+      <w:start w:val="1"/>
+      <w:numFmt w:val="bullet"/>
+      <w:lvlText w:val="o"/>
+      <w:lvlJc w:val="left"/>
+      <w:pPr>
+        <w:ind w:left="5760" w:hanging="360"/>
+      </w:pPr>
+      <w:rPr>
+        <w:rFonts w:ascii="Courier New" w:hAnsi="Courier New" w:cs="Courier New" w:hint="default"/>
+      </w:rPr>
+    </w:lvl>
+    <w:lvl w:ilvl="8" w:tplc="08090005" w:tentative="1">
+      <w:start w:val="1"/>
+      <w:numFmt w:val="bullet"/>
+      <w:lvlText w:val=""/>
+      <w:lvlJc w:val="left"/>
+      <w:pPr>
+        <w:ind w:left="6480" w:hanging="360"/>
+      </w:pPr>
+      <w:rPr>
+        <w:rFonts w:ascii="Wingdings" w:hAnsi="Wingdings" w:hint="default"/>
+      </w:rPr>
+    </w:lvl>
+  </w:abstractNum>
+  <w:abstractNum w:abstractNumId="1" w15:restartNumberingAfterBreak="0">
     <w:nsid w:val="07882654"/>
     <w:multiLevelType w:val="hybridMultilevel"/>
     <w:tmpl w:val="29CCEF56"/>
@@ -11822,7 +11684,7 @@
       </w:rPr>
     </w:lvl>
   </w:abstractNum>
-  <w:abstractNum w:abstractNumId="1" w15:restartNumberingAfterBreak="0">
+  <w:abstractNum w:abstractNumId="2" w15:restartNumberingAfterBreak="0">
     <w:nsid w:val="0FBF5322"/>
     <w:multiLevelType w:val="hybridMultilevel"/>
     <w:tmpl w:val="1F58D546"/>
@@ -11935,7 +11797,7 @@
       </w:rPr>
     </w:lvl>
   </w:abstractNum>
-  <w:abstractNum w:abstractNumId="2" w15:restartNumberingAfterBreak="0">
+  <w:abstractNum w:abstractNumId="3" w15:restartNumberingAfterBreak="0">
     <w:nsid w:val="115E6A64"/>
     <w:multiLevelType w:val="hybridMultilevel"/>
     <w:tmpl w:val="AA82ED1E"/>
@@ -12048,7 +11910,7 @@
       </w:rPr>
     </w:lvl>
   </w:abstractNum>
-  <w:abstractNum w:abstractNumId="3" w15:restartNumberingAfterBreak="0">
+  <w:abstractNum w:abstractNumId="4" w15:restartNumberingAfterBreak="0">
     <w:nsid w:val="2189487D"/>
     <w:multiLevelType w:val="hybridMultilevel"/>
     <w:tmpl w:val="5A8079FC"/>
@@ -12161,7 +12023,7 @@
       </w:rPr>
     </w:lvl>
   </w:abstractNum>
-  <w:abstractNum w:abstractNumId="4" w15:restartNumberingAfterBreak="0">
+  <w:abstractNum w:abstractNumId="5" w15:restartNumberingAfterBreak="0">
     <w:nsid w:val="250A1936"/>
     <w:multiLevelType w:val="hybridMultilevel"/>
     <w:tmpl w:val="C986D0D0"/>
@@ -12274,7 +12136,7 @@
       </w:rPr>
     </w:lvl>
   </w:abstractNum>
-  <w:abstractNum w:abstractNumId="5" w15:restartNumberingAfterBreak="0">
+  <w:abstractNum w:abstractNumId="6" w15:restartNumberingAfterBreak="0">
     <w:nsid w:val="28673F43"/>
     <w:multiLevelType w:val="hybridMultilevel"/>
     <w:tmpl w:val="47224B76"/>
@@ -12387,7 +12249,7 @@
       </w:rPr>
     </w:lvl>
   </w:abstractNum>
-  <w:abstractNum w:abstractNumId="6" w15:restartNumberingAfterBreak="0">
+  <w:abstractNum w:abstractNumId="7" w15:restartNumberingAfterBreak="0">
     <w:nsid w:val="29166405"/>
     <w:multiLevelType w:val="hybridMultilevel"/>
     <w:tmpl w:val="AFEA1BB2"/>
@@ -12500,7 +12362,7 @@
       </w:rPr>
     </w:lvl>
   </w:abstractNum>
-  <w:abstractNum w:abstractNumId="7" w15:restartNumberingAfterBreak="0">
+  <w:abstractNum w:abstractNumId="8" w15:restartNumberingAfterBreak="0">
     <w:nsid w:val="296F3983"/>
     <w:multiLevelType w:val="hybridMultilevel"/>
     <w:tmpl w:val="304C5172"/>
@@ -12613,7 +12475,7 @@
       </w:rPr>
     </w:lvl>
   </w:abstractNum>
-  <w:abstractNum w:abstractNumId="8" w15:restartNumberingAfterBreak="0">
+  <w:abstractNum w:abstractNumId="9" w15:restartNumberingAfterBreak="0">
     <w:nsid w:val="2CB13638"/>
     <w:multiLevelType w:val="hybridMultilevel"/>
     <w:tmpl w:val="8A4059EA"/>
@@ -12726,7 +12588,7 @@
       </w:rPr>
     </w:lvl>
   </w:abstractNum>
-  <w:abstractNum w:abstractNumId="9" w15:restartNumberingAfterBreak="0">
+  <w:abstractNum w:abstractNumId="10" w15:restartNumberingAfterBreak="0">
     <w:nsid w:val="37835AD4"/>
     <w:multiLevelType w:val="hybridMultilevel"/>
     <w:tmpl w:val="6A5822F4"/>
@@ -12839,7 +12701,7 @@
       </w:rPr>
     </w:lvl>
   </w:abstractNum>
-  <w:abstractNum w:abstractNumId="10" w15:restartNumberingAfterBreak="0">
+  <w:abstractNum w:abstractNumId="11" w15:restartNumberingAfterBreak="0">
     <w:nsid w:val="3F042B37"/>
     <w:multiLevelType w:val="hybridMultilevel"/>
     <w:tmpl w:val="375E64E4"/>
@@ -12952,7 +12814,7 @@
       </w:rPr>
     </w:lvl>
   </w:abstractNum>
-  <w:abstractNum w:abstractNumId="11" w15:restartNumberingAfterBreak="0">
+  <w:abstractNum w:abstractNumId="12" w15:restartNumberingAfterBreak="0">
     <w:nsid w:val="4A963130"/>
     <w:multiLevelType w:val="hybridMultilevel"/>
     <w:tmpl w:val="9814B64A"/>
@@ -13065,7 +12927,7 @@
       </w:rPr>
     </w:lvl>
   </w:abstractNum>
-  <w:abstractNum w:abstractNumId="12" w15:restartNumberingAfterBreak="0">
+  <w:abstractNum w:abstractNumId="13" w15:restartNumberingAfterBreak="0">
     <w:nsid w:val="510317A8"/>
     <w:multiLevelType w:val="hybridMultilevel"/>
     <w:tmpl w:val="935EF53E"/>
@@ -13178,7 +13040,7 @@
       </w:rPr>
     </w:lvl>
   </w:abstractNum>
-  <w:abstractNum w:abstractNumId="13" w15:restartNumberingAfterBreak="0">
+  <w:abstractNum w:abstractNumId="14" w15:restartNumberingAfterBreak="0">
     <w:nsid w:val="53F77DB2"/>
     <w:multiLevelType w:val="hybridMultilevel"/>
     <w:tmpl w:val="B1269872"/>
@@ -13291,7 +13153,7 @@
       </w:rPr>
     </w:lvl>
   </w:abstractNum>
-  <w:abstractNum w:abstractNumId="14" w15:restartNumberingAfterBreak="0">
+  <w:abstractNum w:abstractNumId="15" w15:restartNumberingAfterBreak="0">
     <w:nsid w:val="54881A05"/>
     <w:multiLevelType w:val="hybridMultilevel"/>
     <w:tmpl w:val="E794DABC"/>
@@ -13404,7 +13266,7 @@
       </w:rPr>
     </w:lvl>
   </w:abstractNum>
-  <w:abstractNum w:abstractNumId="15" w15:restartNumberingAfterBreak="0">
+  <w:abstractNum w:abstractNumId="16" w15:restartNumberingAfterBreak="0">
     <w:nsid w:val="55E6337F"/>
     <w:multiLevelType w:val="hybridMultilevel"/>
     <w:tmpl w:val="93BAD14A"/>
@@ -13517,7 +13379,7 @@
       </w:rPr>
     </w:lvl>
   </w:abstractNum>
-  <w:abstractNum w:abstractNumId="16" w15:restartNumberingAfterBreak="0">
+  <w:abstractNum w:abstractNumId="17" w15:restartNumberingAfterBreak="0">
     <w:nsid w:val="5C597BE7"/>
     <w:multiLevelType w:val="hybridMultilevel"/>
     <w:tmpl w:val="63866F26"/>
@@ -13630,7 +13492,7 @@
       </w:rPr>
     </w:lvl>
   </w:abstractNum>
-  <w:abstractNum w:abstractNumId="17" w15:restartNumberingAfterBreak="0">
+  <w:abstractNum w:abstractNumId="18" w15:restartNumberingAfterBreak="0">
     <w:nsid w:val="5D1E1AF1"/>
     <w:multiLevelType w:val="hybridMultilevel"/>
     <w:tmpl w:val="91A27D4E"/>
@@ -13743,7 +13605,7 @@
       </w:rPr>
     </w:lvl>
   </w:abstractNum>
-  <w:abstractNum w:abstractNumId="18" w15:restartNumberingAfterBreak="0">
+  <w:abstractNum w:abstractNumId="19" w15:restartNumberingAfterBreak="0">
     <w:nsid w:val="5EF06812"/>
     <w:multiLevelType w:val="hybridMultilevel"/>
     <w:tmpl w:val="8D964D6C"/>
@@ -13856,7 +13718,7 @@
       </w:rPr>
     </w:lvl>
   </w:abstractNum>
-  <w:abstractNum w:abstractNumId="19" w15:restartNumberingAfterBreak="0">
+  <w:abstractNum w:abstractNumId="20" w15:restartNumberingAfterBreak="0">
     <w:nsid w:val="626209FB"/>
     <w:multiLevelType w:val="hybridMultilevel"/>
     <w:tmpl w:val="258E1160"/>
@@ -13969,7 +13831,7 @@
       </w:rPr>
     </w:lvl>
   </w:abstractNum>
-  <w:abstractNum w:abstractNumId="20" w15:restartNumberingAfterBreak="0">
+  <w:abstractNum w:abstractNumId="21" w15:restartNumberingAfterBreak="0">
     <w:nsid w:val="62841FDB"/>
     <w:multiLevelType w:val="hybridMultilevel"/>
     <w:tmpl w:val="A8BE0DB6"/>
@@ -14082,7 +13944,7 @@
       </w:rPr>
     </w:lvl>
   </w:abstractNum>
-  <w:abstractNum w:abstractNumId="21" w15:restartNumberingAfterBreak="0">
+  <w:abstractNum w:abstractNumId="22" w15:restartNumberingAfterBreak="0">
     <w:nsid w:val="63B138FB"/>
     <w:multiLevelType w:val="hybridMultilevel"/>
     <w:tmpl w:val="57B4214A"/>
@@ -14195,7 +14057,7 @@
       </w:rPr>
     </w:lvl>
   </w:abstractNum>
-  <w:abstractNum w:abstractNumId="22" w15:restartNumberingAfterBreak="0">
+  <w:abstractNum w:abstractNumId="23" w15:restartNumberingAfterBreak="0">
     <w:nsid w:val="6EF33FA7"/>
     <w:multiLevelType w:val="multilevel"/>
     <w:tmpl w:val="08090025"/>
@@ -14290,7 +14152,7 @@
       </w:pPr>
     </w:lvl>
   </w:abstractNum>
-  <w:abstractNum w:abstractNumId="23" w15:restartNumberingAfterBreak="0">
+  <w:abstractNum w:abstractNumId="24" w15:restartNumberingAfterBreak="0">
     <w:nsid w:val="6FDD4AD1"/>
     <w:multiLevelType w:val="hybridMultilevel"/>
     <w:tmpl w:val="D79293B6"/>
@@ -14403,7 +14265,7 @@
       </w:rPr>
     </w:lvl>
   </w:abstractNum>
-  <w:abstractNum w:abstractNumId="24" w15:restartNumberingAfterBreak="0">
+  <w:abstractNum w:abstractNumId="25" w15:restartNumberingAfterBreak="0">
     <w:nsid w:val="73362856"/>
     <w:multiLevelType w:val="hybridMultilevel"/>
     <w:tmpl w:val="5650BA4E"/>
@@ -14516,7 +14378,7 @@
       </w:rPr>
     </w:lvl>
   </w:abstractNum>
-  <w:abstractNum w:abstractNumId="25" w15:restartNumberingAfterBreak="0">
+  <w:abstractNum w:abstractNumId="26" w15:restartNumberingAfterBreak="0">
     <w:nsid w:val="754408AA"/>
     <w:multiLevelType w:val="hybridMultilevel"/>
     <w:tmpl w:val="04EACFBA"/>
@@ -14630,82 +14492,85 @@
     </w:lvl>
   </w:abstractNum>
   <w:num w:numId="1">
+    <w:abstractNumId w:val="23"/>
+  </w:num>
+  <w:num w:numId="2">
+    <w:abstractNumId w:val="4"/>
+  </w:num>
+  <w:num w:numId="3">
+    <w:abstractNumId w:val="19"/>
+  </w:num>
+  <w:num w:numId="4">
+    <w:abstractNumId w:val="6"/>
+  </w:num>
+  <w:num w:numId="5">
+    <w:abstractNumId w:val="5"/>
+  </w:num>
+  <w:num w:numId="6">
+    <w:abstractNumId w:val="26"/>
+  </w:num>
+  <w:num w:numId="7">
+    <w:abstractNumId w:val="7"/>
+  </w:num>
+  <w:num w:numId="8">
+    <w:abstractNumId w:val="24"/>
+  </w:num>
+  <w:num w:numId="9">
+    <w:abstractNumId w:val="10"/>
+  </w:num>
+  <w:num w:numId="10">
+    <w:abstractNumId w:val="3"/>
+  </w:num>
+  <w:num w:numId="11">
+    <w:abstractNumId w:val="15"/>
+  </w:num>
+  <w:num w:numId="12">
+    <w:abstractNumId w:val="9"/>
+  </w:num>
+  <w:num w:numId="13">
+    <w:abstractNumId w:val="8"/>
+  </w:num>
+  <w:num w:numId="14">
     <w:abstractNumId w:val="22"/>
   </w:num>
-  <w:num w:numId="2">
-    <w:abstractNumId w:val="3"/>
+  <w:num w:numId="15">
+    <w:abstractNumId w:val="1"/>
   </w:num>
-  <w:num w:numId="3">
+  <w:num w:numId="16">
+    <w:abstractNumId w:val="21"/>
+  </w:num>
+  <w:num w:numId="17">
+    <w:abstractNumId w:val="25"/>
+  </w:num>
+  <w:num w:numId="18">
     <w:abstractNumId w:val="18"/>
   </w:num>
-  <w:num w:numId="4">
-    <w:abstractNumId w:val="5"/>
+  <w:num w:numId="19">
+    <w:abstractNumId w:val="12"/>
   </w:num>
-  <w:num w:numId="5">
-    <w:abstractNumId w:val="4"/>
+  <w:num w:numId="20">
+    <w:abstractNumId w:val="11"/>
   </w:num>
-  <w:num w:numId="6">
-    <w:abstractNumId w:val="25"/>
-  </w:num>
-  <w:num w:numId="7">
-    <w:abstractNumId w:val="6"/>
-  </w:num>
-  <w:num w:numId="8">
-    <w:abstractNumId w:val="23"/>
-  </w:num>
-  <w:num w:numId="9">
-    <w:abstractNumId w:val="9"/>
-  </w:num>
-  <w:num w:numId="10">
+  <w:num w:numId="21">
     <w:abstractNumId w:val="2"/>
   </w:num>
-  <w:num w:numId="11">
+  <w:num w:numId="22">
     <w:abstractNumId w:val="14"/>
   </w:num>
-  <w:num w:numId="12">
-    <w:abstractNumId w:val="8"/>
+  <w:num w:numId="23">
+    <w:abstractNumId w:val="16"/>
   </w:num>
-  <w:num w:numId="13">
-    <w:abstractNumId w:val="7"/>
+  <w:num w:numId="24">
+    <w:abstractNumId w:val="17"/>
   </w:num>
-  <w:num w:numId="14">
-    <w:abstractNumId w:val="21"/>
+  <w:num w:numId="25">
+    <w:abstractNumId w:val="13"/>
   </w:num>
-  <w:num w:numId="15">
-    <w:abstractNumId w:val="0"/>
-  </w:num>
-  <w:num w:numId="16">
+  <w:num w:numId="26">
     <w:abstractNumId w:val="20"/>
   </w:num>
-  <w:num w:numId="17">
-    <w:abstractNumId w:val="24"/>
-  </w:num>
-  <w:num w:numId="18">
-    <w:abstractNumId w:val="17"/>
-  </w:num>
-  <w:num w:numId="19">
-    <w:abstractNumId w:val="11"/>
-  </w:num>
-  <w:num w:numId="20">
-    <w:abstractNumId w:val="10"/>
-  </w:num>
-  <w:num w:numId="21">
-    <w:abstractNumId w:val="1"/>
-  </w:num>
-  <w:num w:numId="22">
-    <w:abstractNumId w:val="13"/>
-  </w:num>
-  <w:num w:numId="23">
-    <w:abstractNumId w:val="15"/>
-  </w:num>
-  <w:num w:numId="24">
-    <w:abstractNumId w:val="16"/>
-  </w:num>
-  <w:num w:numId="25">
-    <w:abstractNumId w:val="12"/>
-  </w:num>
-  <w:num w:numId="26">
-    <w:abstractNumId w:val="19"/>
+  <w:num w:numId="27">
+    <w:abstractNumId w:val="0"/>
   </w:num>
   <w:numIdMacAtCleanup w:val="9"/>
 </w:numbering>
@@ -16294,7 +16159,7 @@
 </file>
 
 <file path=customXml/itemProps1.xml><?xml version="1.0" encoding="utf-8"?>
-<ds:datastoreItem xmlns:ds="http://schemas.openxmlformats.org/officeDocument/2006/customXml" ds:itemID="{C160BDE9-C94C-4764-A928-6BB53A92736A}">
+<ds:datastoreItem xmlns:ds="http://schemas.openxmlformats.org/officeDocument/2006/customXml" ds:itemID="{F763AA9A-C1D2-4A99-9C6D-58F5DC10A78B}">
   <ds:schemaRefs>
     <ds:schemaRef ds:uri="http://schemas.openxmlformats.org/officeDocument/2006/bibliography"/>
   </ds:schemaRefs>

</xml_diff>

<commit_message>
Added character value groups. Added documentation for new image type in media tab. Added option for specifying a parenthesised sub-title for vis4. Added structure for specification of module (or input) - level options.
</commit_message>
<xml_diff>
--- a/documentation/Building a knowledge-base.docx
+++ b/documentation/Building a knowledge-base.docx
@@ -499,8 +499,8 @@
         </w:sectPr>
       </w:pPr>
     </w:p>
-    <w:bookmarkStart w:id="0" w:name="_Toc512004437" w:displacedByCustomXml="next"/>
-    <w:bookmarkStart w:id="1" w:name="_Ref395180622" w:displacedByCustomXml="next"/>
+    <w:bookmarkStart w:id="0" w:name="_Ref395180622" w:displacedByCustomXml="next"/>
+    <w:bookmarkStart w:id="1" w:name="_Toc512004437" w:displacedByCustomXml="next"/>
     <w:sdt>
       <w:sdtPr>
         <w:rPr>
@@ -4218,7 +4218,15 @@
         <w:t xml:space="preserve">a </w:t>
       </w:r>
       <w:r>
-        <w:t xml:space="preserve">useful mechanism for knowledge-base authors to </w:t>
+        <w:t>useful mechanism for knowledge-</w:t>
+      </w:r>
+      <w:proofErr w:type="spellStart"/>
+      <w:r>
+        <w:t>base</w:t>
+      </w:r>
+      <w:proofErr w:type="spellEnd"/>
+      <w:r>
+        <w:t xml:space="preserve"> authors to </w:t>
       </w:r>
       <w:r>
         <w:t xml:space="preserve">provide notes on </w:t>
@@ -4486,7 +4494,15 @@
         <w:spacing w:after="160" w:line="259" w:lineRule="auto"/>
       </w:pPr>
       <w:r>
-        <w:t>The column names are not what appears to users (see section on character worksheet) so you only need to use names that are meaningful to you as the knowledge-base author.</w:t>
+        <w:t>The column names are not what appears to users (see section on character worksheet) so you only need to use names that are meaningful to you as the knowledge-</w:t>
+      </w:r>
+      <w:proofErr w:type="spellStart"/>
+      <w:r>
+        <w:t>base</w:t>
+      </w:r>
+      <w:proofErr w:type="spellEnd"/>
+      <w:r>
+        <w:t xml:space="preserve"> author.</w:t>
       </w:r>
     </w:p>
     <w:p>
@@ -5050,7 +5066,15 @@
         <w:t>There</w:t>
       </w:r>
       <w:r>
-        <w:t xml:space="preserve"> is no equivalent ‘and’ character. So you </w:t>
+        <w:t xml:space="preserve"> is no equivalent ‘and’ character. </w:t>
+      </w:r>
+      <w:proofErr w:type="gramStart"/>
+      <w:r>
+        <w:t>So</w:t>
+      </w:r>
+      <w:proofErr w:type="gramEnd"/>
+      <w:r>
+        <w:t xml:space="preserve"> you </w:t>
       </w:r>
       <w:r>
         <w:t>can’t</w:t>
@@ -5065,7 +5089,13 @@
         <w:t>and</w:t>
       </w:r>
       <w:r>
-        <w:t xml:space="preserve"> dark brown in a way that would match a multiple selection by the user (see section on the character worksheet for an explanation of multiple state selection). Instead you would have to specify ‘Pink and dark brown’ as the character state – the word ‘and’ would have no special meaning to </w:t>
+        <w:t xml:space="preserve"> dark brown in a way that would match a multiple selection by the user (see section on the character</w:t>
+      </w:r>
+      <w:r>
+        <w:t>s</w:t>
+      </w:r>
+      <w:r>
+        <w:t xml:space="preserve"> worksheet for an explanation of multiple state selection). Instead you would have to specify ‘Pink and dark brown’ as the character state – the word ‘and’ would have no special meaning to </w:t>
       </w:r>
       <w:r>
         <w:t>the Identikit</w:t>
@@ -5092,14 +5122,55 @@
       </w:r>
     </w:p>
     <w:p>
-      <w:pPr>
-        <w:pStyle w:val="Heading3"/>
-      </w:pPr>
+      <w:r>
+        <w:t xml:space="preserve">Sometimes you may find that you need to supply a lot of alternatives for a value and, furthermore, that you </w:t>
+      </w:r>
+      <w:proofErr w:type="gramStart"/>
+      <w:r>
+        <w:t>have to</w:t>
+      </w:r>
+      <w:proofErr w:type="gramEnd"/>
+      <w:r>
+        <w:t xml:space="preserve"> specify the same long list of alternatives for several taxa. In such cases, you can use the values worksheet to group values under a ‘state group’ name and instead of supplying the individual values, specify the state group name instead. </w:t>
+      </w:r>
       <w:bookmarkStart w:id="7" w:name="_Toc512004443"/>
       <w:r>
-        <w:t>Numeric character state values</w:t>
+        <w:t>An example from the biscuits knowledge-</w:t>
+      </w:r>
+      <w:proofErr w:type="spellStart"/>
+      <w:r>
+        <w:t>base</w:t>
+      </w:r>
+      <w:proofErr w:type="spellEnd"/>
+      <w:r>
+        <w:t xml:space="preserve"> is the value of ‘Availability’ for ‘</w:t>
+      </w:r>
+      <w:r>
+        <w:t>Rich's fantasy biscuit 2</w:t>
+      </w:r>
+      <w:r>
+        <w:t>’</w:t>
       </w:r>
       <w:bookmarkEnd w:id="7"/>
+      <w:r>
+        <w:t xml:space="preserve"> which is set the </w:t>
+      </w:r>
+      <w:proofErr w:type="spellStart"/>
+      <w:r>
+        <w:t>the</w:t>
+      </w:r>
+      <w:proofErr w:type="spellEnd"/>
+      <w:r>
+        <w:t xml:space="preserve"> group ‘even-months’. (</w:t>
+      </w:r>
+      <w:proofErr w:type="gramStart"/>
+      <w:r>
+        <w:t>Actually</w:t>
+      </w:r>
+      <w:proofErr w:type="gramEnd"/>
+      <w:r>
+        <w:t xml:space="preserve"> this is an ordinal character but it works in the same way for both text and ordinal characters.)</w:t>
+      </w:r>
     </w:p>
     <w:p>
       <w:r>
@@ -5193,7 +5264,15 @@
         <w:t>a</w:t>
       </w:r>
       <w:r>
-        <w:t xml:space="preserve"> valid format. Examples from the biscuits knowledge-base include the values of the ‘Width’ and ‘Length’ characters for ‘</w:t>
+        <w:t xml:space="preserve"> valid format. Examples from the biscuits knowledge-</w:t>
+      </w:r>
+      <w:proofErr w:type="spellStart"/>
+      <w:r>
+        <w:t>base</w:t>
+      </w:r>
+      <w:proofErr w:type="spellEnd"/>
+      <w:r>
+        <w:t xml:space="preserve"> include the values of the ‘Width’ and ‘Length’ characters for ‘</w:t>
       </w:r>
       <w:r>
         <w:t>Rich's fantasy biscuit 2</w:t>
@@ -5305,7 +5384,11 @@
         <w:t xml:space="preserve"> a ‘text’ type, then </w:t>
       </w:r>
       <w:r>
-        <w:t xml:space="preserve">a value of ‘few hairs’ specified by a user would not match ‘downy’ taxa or taxa that are ‘moderately hairy’. But in reality these types of character states are hard to judge and they can often also be variable in nature; under these circumstances, you might want taxa that are ‘moderately hairy’ to score </w:t>
+        <w:t xml:space="preserve">a value of ‘few hairs’ specified by a user would not match ‘downy’ taxa or taxa that are </w:t>
+      </w:r>
+      <w:r>
+        <w:lastRenderedPageBreak/>
+        <w:t xml:space="preserve">‘moderately hairy’. But in reality these types of character states are hard to judge and they can often also be variable in nature; under these circumstances, you might want taxa that are ‘moderately hairy’ to score </w:t>
       </w:r>
       <w:r>
         <w:rPr>
@@ -5323,7 +5406,6 @@
           <w:noProof/>
           <w:lang w:eastAsia="en-GB"/>
         </w:rPr>
-        <w:lastRenderedPageBreak/>
         <w:drawing>
           <wp:anchor distT="0" distB="0" distL="114300" distR="114300" simplePos="0" relativeHeight="251708416" behindDoc="0" locked="0" layoutInCell="1" allowOverlap="1">
             <wp:simplePos x="0" y="0"/>
@@ -5399,7 +5481,36 @@
         <w:t xml:space="preserve"> with numeric characters. Like text characters, values are just specified by entering their text values</w:t>
       </w:r>
       <w:r>
-        <w:t>. Alternatives can be specified by using the ‘or’ character – ‘|’ – as with text characters, but because they are ranked, it is normally better to specify an ordinal range, in a similar fashion to numeric characters. For example if you wanted to specify a hairiness range for a certain taxon, you could specify it thus: ‘[hairless-moderately hairy]’.</w:t>
+        <w:t xml:space="preserve">. Alternatives can be specified by using the ‘or’ character – ‘|’ – as with text characters, but because they are ranked, it is normally better to specify an ordinal range, in a similar fashion to numeric characters. For </w:t>
+      </w:r>
+      <w:proofErr w:type="gramStart"/>
+      <w:r>
+        <w:t>example</w:t>
+      </w:r>
+      <w:proofErr w:type="gramEnd"/>
+      <w:r>
+        <w:t xml:space="preserve"> if you wanted to specify a hairiness range for a certain </w:t>
+      </w:r>
+      <w:proofErr w:type="spellStart"/>
+      <w:r>
+        <w:t>taxon</w:t>
+      </w:r>
+      <w:proofErr w:type="spellEnd"/>
+      <w:r>
+        <w:t>, you could specify it thus: ‘[hairless-moderately hairy]’.</w:t>
+      </w:r>
+    </w:p>
+    <w:p>
+      <w:r>
+        <w:t xml:space="preserve">Just like text characters, you can use a state group value to conveniently indicate </w:t>
+      </w:r>
+      <w:proofErr w:type="gramStart"/>
+      <w:r>
+        <w:t>a large number of</w:t>
+      </w:r>
+      <w:proofErr w:type="gramEnd"/>
+      <w:r>
+        <w:t xml:space="preserve"> alternative states. You cannot use both an ordinal range and a state group for a single taxon character state.</w:t>
       </w:r>
     </w:p>
     <w:p>
@@ -5463,7 +5574,23 @@
     </w:p>
     <w:p>
       <w:r>
-        <w:t xml:space="preserve">The first one is an empty cell, i.e. no value at all. This is allowed in a knowledge-base and is treated as a missing value. Missing values neither score for or against a taxon when matching against user input. Obviously the performance of knowledge-bases with lots of missing values is poorer than those that are well-populated, but it is imperative that visualisations can operate ‘normally’ on knowledge-bases with missing values so that knowledge-base authors can see progress as their knowledge-bases mature. </w:t>
+        <w:t xml:space="preserve">The first one is an empty cell, i.e. no value at all. This is allowed in a knowledge-base and is treated as a missing value. Missing values neither score for or against a </w:t>
+      </w:r>
+      <w:proofErr w:type="spellStart"/>
+      <w:r>
+        <w:t>taxon</w:t>
+      </w:r>
+      <w:proofErr w:type="spellEnd"/>
+      <w:r>
+        <w:t xml:space="preserve"> when matching against user input. Obviously the performance of knowledge-bases with lots of missing values is poorer than those that are well-populated, but it is imperative that visualisations can operate ‘normally’ on knowledge-bases with missing values so that knowledge-</w:t>
+      </w:r>
+      <w:proofErr w:type="spellStart"/>
+      <w:r>
+        <w:t>base</w:t>
+      </w:r>
+      <w:proofErr w:type="spellEnd"/>
+      <w:r>
+        <w:t xml:space="preserve"> authors can see progress as their knowledge-bases mature. </w:t>
       </w:r>
     </w:p>
     <w:p>
@@ -5557,7 +5684,15 @@
         <w:t>the Identikit</w:t>
       </w:r>
       <w:r>
-        <w:t>. However it can be used by the knowledge-base author as a marker in the knowledge-base</w:t>
+        <w:t>. However it can be used by the knowledge-</w:t>
+      </w:r>
+      <w:proofErr w:type="spellStart"/>
+      <w:r>
+        <w:t>base</w:t>
+      </w:r>
+      <w:proofErr w:type="spellEnd"/>
+      <w:r>
+        <w:t xml:space="preserve"> author as a marker in the knowledge-base</w:t>
       </w:r>
       <w:r>
         <w:t>, for instance as a</w:t>
@@ -5587,13 +5722,49 @@
     </w:p>
     <w:p>
       <w:r>
-        <w:t>The final one – ‘n/a’ – represents ‘not applicable’. This should be used for characters that are not applicable for a given taxon. For example in the biscuits knowledge-base the value ‘n/a’ is used for the character ‘FillingColour’ for those taxa that have a value of ‘single’ f</w:t>
-      </w:r>
-      <w:r>
-        <w:t xml:space="preserve">or the character ‘SingleDouble’, indicating </w:t>
-      </w:r>
-      <w:r>
-        <w:t>that they do not have fillings. If the user specifies a value for the character ‘FillingColour’ then those taxa with a value of ‘n/a’ will score negatively for that character.</w:t>
+        <w:t>The final one – ‘n/a’ – represents ‘not applicable’. This should be used for characters that are not applicable for a given taxon. For example in the biscuits knowledge-</w:t>
+      </w:r>
+      <w:proofErr w:type="spellStart"/>
+      <w:r>
+        <w:t>base</w:t>
+      </w:r>
+      <w:proofErr w:type="spellEnd"/>
+      <w:r>
+        <w:t xml:space="preserve"> the value ‘n/a’ is used for the character ‘</w:t>
+      </w:r>
+      <w:proofErr w:type="spellStart"/>
+      <w:r>
+        <w:t>FillingColour</w:t>
+      </w:r>
+      <w:proofErr w:type="spellEnd"/>
+      <w:r>
+        <w:t>’ for those taxa that have a value of ‘single’ f</w:t>
+      </w:r>
+      <w:r>
+        <w:t>or the character ‘</w:t>
+      </w:r>
+      <w:proofErr w:type="spellStart"/>
+      <w:r>
+        <w:t>SingleDouble</w:t>
+      </w:r>
+      <w:proofErr w:type="spellEnd"/>
+      <w:r>
+        <w:t xml:space="preserve">’, </w:t>
+      </w:r>
+      <w:r>
+        <w:lastRenderedPageBreak/>
+        <w:t xml:space="preserve">indicating </w:t>
+      </w:r>
+      <w:r>
+        <w:t>that they do not have fillings. If the user specifies a value for the character ‘</w:t>
+      </w:r>
+      <w:proofErr w:type="spellStart"/>
+      <w:r>
+        <w:t>FillingColour</w:t>
+      </w:r>
+      <w:proofErr w:type="spellEnd"/>
+      <w:r>
+        <w:t>’ then those taxa with a value of ‘n/a’ will score negatively for that character.</w:t>
       </w:r>
     </w:p>
     <w:p>
@@ -5619,7 +5790,6 @@
     </w:p>
     <w:p>
       <w:r>
-        <w:lastRenderedPageBreak/>
         <w:t xml:space="preserve">To do that, you add columns to the taxa worksheet in the normal </w:t>
       </w:r>
       <w:r>
@@ -5713,6 +5883,7 @@
           <w:noProof/>
           <w:lang w:eastAsia="en-GB"/>
         </w:rPr>
+        <w:lastRenderedPageBreak/>
         <w:drawing>
           <wp:inline distT="0" distB="0" distL="0" distR="0" wp14:anchorId="45EB25D6" wp14:editId="3C814EE6">
             <wp:extent cx="5731510" cy="1846580"/>
@@ -5773,7 +5944,6 @@
       </w:pPr>
       <w:bookmarkStart w:id="12" w:name="_Toc512004448"/>
       <w:r>
-        <w:lastRenderedPageBreak/>
         <w:t>The Group column</w:t>
       </w:r>
       <w:bookmarkEnd w:id="12"/>
@@ -5967,6 +6137,7 @@
       </w:pPr>
       <w:bookmarkStart w:id="13" w:name="_Toc512004449"/>
       <w:r>
+        <w:lastRenderedPageBreak/>
         <w:t>The Label column</w:t>
       </w:r>
       <w:bookmarkEnd w:id="13"/>
@@ -6060,7 +6231,15 @@
         <w:t>’</w:t>
       </w:r>
       <w:r>
-        <w:t xml:space="preserve"> column of the character worksheet) is short and succinct and convenient for you as a knowledge-base author, it may not be that meaningful to a user of the visualisations. So in the ‘Label’ column you indicate the text that will appear to a user in place of the character name used in the knowledge-base. If you like, you can frame these labels as short questions – as in the example for the decoration characters in the biscuits knowledge-base. Alternatively you can use something simpler and leave the questions for the next column we will discuss – the ‘Help’ column.</w:t>
+        <w:t xml:space="preserve"> column of the character worksheet) is short and succinct and convenient for you as a knowledge-</w:t>
+      </w:r>
+      <w:proofErr w:type="spellStart"/>
+      <w:r>
+        <w:t>base</w:t>
+      </w:r>
+      <w:proofErr w:type="spellEnd"/>
+      <w:r>
+        <w:t xml:space="preserve"> author, it may not be that meaningful to a user of the visualisations. So in the ‘Label’ column you indicate the text that will appear to a user in place of the character name used in the knowledge-base. If you like, you can frame these labels as short questions – as in the example for the decoration characters in the biscuits knowledge-base. Alternatively you can use something simpler and leave the questions for the next column we will discuss – the ‘Help’ column.</w:t>
       </w:r>
     </w:p>
     <w:p>
@@ -6069,11 +6248,18 @@
       </w:pPr>
       <w:bookmarkStart w:id="14" w:name="_Toc512004450"/>
       <w:r>
-        <w:lastRenderedPageBreak/>
         <w:t xml:space="preserve">The Help </w:t>
       </w:r>
       <w:r>
-        <w:t xml:space="preserve">and HelpShort </w:t>
+        <w:t xml:space="preserve">and </w:t>
+      </w:r>
+      <w:proofErr w:type="spellStart"/>
+      <w:r>
+        <w:t>HelpShort</w:t>
+      </w:r>
+      <w:proofErr w:type="spellEnd"/>
+      <w:r>
+        <w:t xml:space="preserve"> </w:t>
       </w:r>
       <w:r>
         <w:t>column</w:t>
@@ -6212,7 +6398,15 @@
     </w:p>
     <w:p>
       <w:r>
-        <w:t>But help on a character is also displayed to a user in a tooltip as they move the mouse over the label for the character. The text displayed will be that in the ‘Help’ column, but if you want a shorter version for the tooltip help, then put that in the ‘HelpShort’ column and that will be used instead.</w:t>
+        <w:t>But help on a character is also displayed to a user in a tooltip as they move the mouse over the label for the character. The text displayed will be that in the ‘Help’ column, but if you want a shorter version for the tooltip help, then put that in the ‘</w:t>
+      </w:r>
+      <w:proofErr w:type="spellStart"/>
+      <w:r>
+        <w:t>HelpShort</w:t>
+      </w:r>
+      <w:proofErr w:type="spellEnd"/>
+      <w:r>
+        <w:t>’ column and that will be used instead.</w:t>
       </w:r>
     </w:p>
     <w:p>
@@ -6250,6 +6444,7 @@
           <w:noProof/>
           <w:lang w:eastAsia="en-GB"/>
         </w:rPr>
+        <w:lastRenderedPageBreak/>
         <mc:AlternateContent>
           <mc:Choice Requires="wpg">
             <w:drawing>
@@ -6523,11 +6718,31 @@
         <w:t>of ‘display’.</w:t>
       </w:r>
       <w:r>
-        <w:t xml:space="preserve"> In the biscuits knowledge-base, the ‘TopTen’ character is specified with a status of ‘display’, so it does not appear in the state input controls, but users can see its value elsewhere in the visualisations, for example when clicking on a taxon name in either of the two multi-access key visualisations. Doing this invokes a dialog showing the knowledge-base values for the taxon </w:t>
-      </w:r>
-      <w:r>
-        <w:lastRenderedPageBreak/>
-        <w:t>as shown in the illustration on the right. Here you can see values for all characters including those that can be used for character state input (values in bold) and those which are display only (values in normal font weight).</w:t>
+        <w:t xml:space="preserve"> In the biscuits knowledge-base, the ‘</w:t>
+      </w:r>
+      <w:proofErr w:type="spellStart"/>
+      <w:r>
+        <w:t>TopTen</w:t>
+      </w:r>
+      <w:proofErr w:type="spellEnd"/>
+      <w:r>
+        <w:t xml:space="preserve">’ character is specified with a status of ‘display’, so it does not appear in the state input controls, but users can see its value elsewhere in the visualisations, for example when clicking on a </w:t>
+      </w:r>
+      <w:proofErr w:type="spellStart"/>
+      <w:r>
+        <w:t>taxon</w:t>
+      </w:r>
+      <w:proofErr w:type="spellEnd"/>
+      <w:r>
+        <w:t xml:space="preserve"> name in either of the two multi-access key visualisations. Doing this invokes a dialog showing the knowledge-</w:t>
+      </w:r>
+      <w:proofErr w:type="spellStart"/>
+      <w:r>
+        <w:t>base</w:t>
+      </w:r>
+      <w:proofErr w:type="spellEnd"/>
+      <w:r>
+        <w:t xml:space="preserve"> values for the taxon as shown in the illustration on the right. Here you can see values for all characters including those that can be used for character state input (values in bold) and those which are display only (values in normal font weight).</w:t>
       </w:r>
     </w:p>
     <w:p>
@@ -6536,7 +6751,15 @@
       </w:pPr>
       <w:bookmarkStart w:id="16" w:name="_Toc512004452"/>
       <w:r>
-        <w:t>The ValueType column</w:t>
+        <w:t xml:space="preserve">The </w:t>
+      </w:r>
+      <w:proofErr w:type="spellStart"/>
+      <w:r>
+        <w:t>ValueType</w:t>
+      </w:r>
+      <w:proofErr w:type="spellEnd"/>
+      <w:r>
+        <w:t xml:space="preserve"> column</w:t>
       </w:r>
       <w:bookmarkEnd w:id="16"/>
     </w:p>
@@ -6609,7 +6832,15 @@
         <w:t xml:space="preserve">Under </w:t>
       </w:r>
       <w:r>
-        <w:t>the ‘ValueType’ column</w:t>
+        <w:t>the ‘</w:t>
+      </w:r>
+      <w:proofErr w:type="spellStart"/>
+      <w:r>
+        <w:t>ValueType</w:t>
+      </w:r>
+      <w:proofErr w:type="spellEnd"/>
+      <w:r>
+        <w:t>’ column</w:t>
       </w:r>
       <w:r>
         <w:t xml:space="preserve"> you specify the data type of the character. In the section on the taxa worksheet we noted that there were </w:t>
@@ -6630,27 +6861,115 @@
         <w:t>ordinal</w:t>
       </w:r>
       <w:r>
-        <w:t xml:space="preserve"> – these are indicated in the ‘ValueType’ column simply by entering the words, ‘text’, ‘numeric’ and ‘ordinal’ respectively.</w:t>
-      </w:r>
-    </w:p>
-    <w:p>
-      <w:r>
-        <w:t xml:space="preserve">But there is a special class of ordinal values – circular ordinals – that we need to think about. Consider an ordinal character that whose values could take the name of any month of the year. This could be a ‘peak emergence’ character or something like that. You can see why it would be specified as ordinal – if the user specifies a value of ‘june’, then taxa with the values ‘may’ and ‘july’ should score equally and both would be a closer match than taxa with values of ‘april’ </w:t>
+        <w:t xml:space="preserve"> – these are indicated in the ‘</w:t>
+      </w:r>
+      <w:proofErr w:type="spellStart"/>
+      <w:r>
+        <w:t>ValueType</w:t>
+      </w:r>
+      <w:proofErr w:type="spellEnd"/>
+      <w:r>
+        <w:t>’ column simply by entering the words, ‘text’, ‘numeric’ and ‘ordinal’ respectively.</w:t>
+      </w:r>
+    </w:p>
+    <w:p>
+      <w:r>
+        <w:t>But there is a special class of ordinal values – circular ordinals – that we need to think about. Consider an ordinal character that whose values could take the name of any month of the year. This could be a ‘peak emergence’ character or something like that. You can see why it would be specified as ordinal – if the user specifies a value of ‘</w:t>
+      </w:r>
+      <w:proofErr w:type="spellStart"/>
+      <w:r>
+        <w:t>june</w:t>
+      </w:r>
+      <w:proofErr w:type="spellEnd"/>
+      <w:r>
+        <w:t>’, then taxa with the values ‘may’ and ‘</w:t>
+      </w:r>
+      <w:proofErr w:type="spellStart"/>
+      <w:r>
+        <w:t>july</w:t>
+      </w:r>
+      <w:proofErr w:type="spellEnd"/>
+      <w:r>
+        <w:t>’ should score equally and both would be a closer match than taxa with values of ‘</w:t>
+      </w:r>
+      <w:proofErr w:type="spellStart"/>
+      <w:r>
+        <w:t>april</w:t>
+      </w:r>
+      <w:proofErr w:type="spellEnd"/>
+      <w:r>
+        <w:t xml:space="preserve">’ </w:t>
       </w:r>
       <w:r>
         <w:t>or</w:t>
       </w:r>
       <w:r>
-        <w:t xml:space="preserve"> ‘august’. But what if the user specified a value of ‘december’? Taxa with values of ‘november’ would score a close match, but those with a value of ‘january’ would score a low match because </w:t>
+        <w:t xml:space="preserve"> ‘august’. But what if the user specified a value of ‘</w:t>
+      </w:r>
+      <w:proofErr w:type="spellStart"/>
+      <w:r>
+        <w:t>december</w:t>
+      </w:r>
+      <w:proofErr w:type="spellEnd"/>
+      <w:r>
+        <w:t>’? Taxa with values of ‘</w:t>
+      </w:r>
+      <w:proofErr w:type="spellStart"/>
+      <w:r>
+        <w:t>november</w:t>
+      </w:r>
+      <w:proofErr w:type="spellEnd"/>
+      <w:r>
+        <w:t>’ would score a close match, but those with a value of ‘</w:t>
+      </w:r>
+      <w:proofErr w:type="spellStart"/>
+      <w:r>
+        <w:t>january</w:t>
+      </w:r>
+      <w:proofErr w:type="spellEnd"/>
+      <w:r>
+        <w:t xml:space="preserve">’ would score a low match because </w:t>
       </w:r>
       <w:r>
         <w:t>that’s</w:t>
       </w:r>
       <w:r>
-        <w:t xml:space="preserve"> at the other end of the ordinal scale. To account for situations like these, you can specify a ‘ValueType’ of ‘ordinalCircular’. This effectively joins the two extremities of the ordinal range to each other –</w:t>
-      </w:r>
-      <w:r>
-        <w:t xml:space="preserve"> i.e. a ‘circular ordinal’ – and in this case, taxa with a value of ‘january’ would score the same as those with a value of ‘november’.</w:t>
+        <w:t xml:space="preserve"> at the other end of the ordinal scale. To account for situations like these, you can specify a ‘</w:t>
+      </w:r>
+      <w:proofErr w:type="spellStart"/>
+      <w:r>
+        <w:t>ValueType</w:t>
+      </w:r>
+      <w:proofErr w:type="spellEnd"/>
+      <w:r>
+        <w:t>’ of ‘</w:t>
+      </w:r>
+      <w:proofErr w:type="spellStart"/>
+      <w:r>
+        <w:t>ordinalCircular</w:t>
+      </w:r>
+      <w:proofErr w:type="spellEnd"/>
+      <w:r>
+        <w:t>’. This effectively joins the two extremities of the ordinal range to each other –</w:t>
+      </w:r>
+      <w:r>
+        <w:t xml:space="preserve"> i.e. a ‘circular ordinal’ – and in this case, taxa with a value of ‘</w:t>
+      </w:r>
+      <w:proofErr w:type="spellStart"/>
+      <w:r>
+        <w:t>january</w:t>
+      </w:r>
+      <w:proofErr w:type="spellEnd"/>
+      <w:r>
+        <w:t>’ would score the same as those with a value of ‘</w:t>
+      </w:r>
+      <w:proofErr w:type="spellStart"/>
+      <w:r>
+        <w:t>november</w:t>
+      </w:r>
+      <w:proofErr w:type="spellEnd"/>
+      <w:r>
+        <w:t>’.</w:t>
       </w:r>
     </w:p>
     <w:p>
@@ -6668,6 +6987,7 @@
           <w:noProof/>
           <w:lang w:eastAsia="en-GB"/>
         </w:rPr>
+        <w:lastRenderedPageBreak/>
         <w:drawing>
           <wp:anchor distT="0" distB="0" distL="114300" distR="114300" simplePos="0" relativeHeight="251661312" behindDoc="1" locked="0" layoutInCell="1" allowOverlap="1" wp14:anchorId="6E5DD651" wp14:editId="20F3CDB3">
             <wp:simplePos x="0" y="0"/>
@@ -6733,13 +7053,29 @@
         </w:drawing>
       </w:r>
       <w:r>
-        <w:t>The ControlType and Params columns</w:t>
+        <w:t xml:space="preserve">The </w:t>
+      </w:r>
+      <w:proofErr w:type="spellStart"/>
+      <w:r>
+        <w:t>ControlType</w:t>
+      </w:r>
+      <w:proofErr w:type="spellEnd"/>
+      <w:r>
+        <w:t xml:space="preserve"> and Params columns</w:t>
       </w:r>
       <w:bookmarkEnd w:id="17"/>
     </w:p>
     <w:p>
       <w:r>
-        <w:t xml:space="preserve">The ‘ControlType’ </w:t>
+        <w:t>The ‘</w:t>
+      </w:r>
+      <w:proofErr w:type="spellStart"/>
+      <w:r>
+        <w:t>ControlType</w:t>
+      </w:r>
+      <w:proofErr w:type="spellEnd"/>
+      <w:r>
+        <w:t xml:space="preserve">’ </w:t>
       </w:r>
       <w:r>
         <w:t>column is used to specify the type of input control used by the character state input controls on the visualisations. C</w:t>
@@ -6748,7 +7084,31 @@
         <w:t xml:space="preserve">urrently this can only accept </w:t>
       </w:r>
       <w:r>
-        <w:t>one value – ‘spin’ – for characters with a ‘ValueType’ of ‘numeric’. So any character with a ‘ValueType’ of ‘numeric’ must also have a ‘ControlType’ of ‘spin’. This creates a ‘spin’ input control like that shown on the right. For each spin control you specify, you also need to provide a value in the ‘</w:t>
+        <w:t>one value – ‘spin’ – for characters with a ‘</w:t>
+      </w:r>
+      <w:proofErr w:type="spellStart"/>
+      <w:r>
+        <w:t>ValueType</w:t>
+      </w:r>
+      <w:proofErr w:type="spellEnd"/>
+      <w:r>
+        <w:t>’ of ‘numeric’. So any character with a ‘</w:t>
+      </w:r>
+      <w:proofErr w:type="spellStart"/>
+      <w:r>
+        <w:t>ValueType</w:t>
+      </w:r>
+      <w:proofErr w:type="spellEnd"/>
+      <w:r>
+        <w:t>’ of ‘numeric’ must also have a ‘</w:t>
+      </w:r>
+      <w:proofErr w:type="spellStart"/>
+      <w:r>
+        <w:t>ControlType</w:t>
+      </w:r>
+      <w:proofErr w:type="spellEnd"/>
+      <w:r>
+        <w:t>’ of ‘spin’. This creates a ‘spin’ input control like that shown on the right. For each spin control you specify, you also need to provide a value in the ‘</w:t>
       </w:r>
       <w:r>
         <w:rPr>
@@ -6770,13 +7130,18 @@
       <w:r>
         <w:t>The params value is specified in the form ‘</w:t>
       </w:r>
+      <w:proofErr w:type="spellStart"/>
       <w:proofErr w:type="gramStart"/>
       <w:r>
         <w:t>min,max</w:t>
       </w:r>
       <w:proofErr w:type="gramEnd"/>
       <w:r>
-        <w:t xml:space="preserve">,incr’ – with no spaces. </w:t>
+        <w:t>,incr</w:t>
+      </w:r>
+      <w:proofErr w:type="spellEnd"/>
+      <w:r>
+        <w:t xml:space="preserve">’ – with no spaces. </w:t>
       </w:r>
       <w:proofErr w:type="gramStart"/>
       <w:r>
@@ -6793,7 +7158,6 @@
           <w:noProof/>
           <w:lang w:eastAsia="en-GB"/>
         </w:rPr>
-        <w:lastRenderedPageBreak/>
         <w:drawing>
           <wp:anchor distT="0" distB="0" distL="114300" distR="114300" simplePos="0" relativeHeight="251662336" behindDoc="0" locked="0" layoutInCell="1" allowOverlap="1" wp14:anchorId="442711A3" wp14:editId="29DC6A3D">
             <wp:simplePos x="0" y="0"/>
@@ -6854,15 +7218,47 @@
         <w:t xml:space="preserve"> </w:t>
       </w:r>
       <w:r>
-        <w:t>The ‘ControlType’</w:t>
-      </w:r>
-      <w:r>
-        <w:t xml:space="preserve"> column can accept one of two values – ‘single’ or ‘multi’ – for characters with a ‘ValueType’ of ‘text’ or ‘ordinal’. Both ‘single’ and ‘multi’ control types are drop-down lists from which the user can select the appropriate value. The difference between them is that for ‘single’ controls, only one value can be specified at once whilst for ‘multi’ controls, more than one value can be specified. The illustration on the right shows the ‘multi’ type control specified in the biscuits knowledge-base for the character ‘BiscuitColour’. </w:t>
-      </w:r>
-    </w:p>
-    <w:p>
-      <w:r>
-        <w:t xml:space="preserve">Normally it is best to specify ‘single’ for ‘ControlType’ – it makes for a clearer specification of knowledge and more transparent working of the visualisations. But it can be handy to allow the user to ‘hedge their bets’ for text characters that are particularly variable or subjective such as colour. </w:t>
+        <w:t>The ‘</w:t>
+      </w:r>
+      <w:proofErr w:type="spellStart"/>
+      <w:r>
+        <w:t>ControlType</w:t>
+      </w:r>
+      <w:proofErr w:type="spellEnd"/>
+      <w:r>
+        <w:t>’</w:t>
+      </w:r>
+      <w:r>
+        <w:t xml:space="preserve"> column can accept one of two values – ‘single’ or ‘multi’ – for characters with a ‘</w:t>
+      </w:r>
+      <w:proofErr w:type="spellStart"/>
+      <w:r>
+        <w:t>ValueType</w:t>
+      </w:r>
+      <w:proofErr w:type="spellEnd"/>
+      <w:r>
+        <w:t>’ of ‘text’ or ‘ordinal’. Both ‘single’ and ‘multi’ control types are drop-down lists from which the user can select the appropriate value. The difference between them is that for ‘single’ controls, only one value can be specified at once whilst for ‘multi’ controls, more than one value can be specified. The illustration on the right shows the ‘multi’ type control specified in the biscuits knowledge-base for the character ‘</w:t>
+      </w:r>
+      <w:proofErr w:type="spellStart"/>
+      <w:r>
+        <w:t>BiscuitColour</w:t>
+      </w:r>
+      <w:proofErr w:type="spellEnd"/>
+      <w:r>
+        <w:t xml:space="preserve">’. </w:t>
+      </w:r>
+    </w:p>
+    <w:p>
+      <w:r>
+        <w:t>Normally it is best to specify ‘single’ for ‘</w:t>
+      </w:r>
+      <w:proofErr w:type="spellStart"/>
+      <w:r>
+        <w:t>ControlType</w:t>
+      </w:r>
+      <w:proofErr w:type="spellEnd"/>
+      <w:r>
+        <w:t xml:space="preserve">’ – it makes for a clearer specification of knowledge and more transparent working of the visualisations. But it can be handy to allow the user to ‘hedge their bets’ for text characters that are particularly variable or subjective such as colour. </w:t>
       </w:r>
       <w:r>
         <w:rPr>
@@ -6991,7 +7387,19 @@
     </w:p>
     <w:p>
       <w:r>
-        <w:t>Your most reliable characters should be given a weighting of 10 and the weighting of all the others specified relative to this. In the biscuits knowledge-base, the characters with a weighting of 10 are ‘Shape’, ‘SingleDouble’ and ‘Words’ – all characters with are not variable and very unlikely to be misinterpreted by a user. (There’s a good argument for giving the ‘Width’ and ‘Length’ characters of the biscuits a ‘Weight’ of 10 since they are likely to vary very little, however it is considered that a user is as likely to estimate these values as measure them, so they have been given a lower weighting.)</w:t>
+        <w:t>Your most reliable characters should be given a weighting of 10 and the weighting of all the others specified relative to this. In the biscuits knowledge-base, the characters with a weighting of 10 are ‘Shape’, ‘</w:t>
+      </w:r>
+      <w:proofErr w:type="spellStart"/>
+      <w:r>
+        <w:t>SingleDouble</w:t>
+      </w:r>
+      <w:proofErr w:type="spellEnd"/>
+      <w:r>
+        <w:t xml:space="preserve">’ and ‘Words’ – all characters with are not variable and very unlikely to be misinterpreted by a user. (There’s a good argument for giving the ‘Width’ and ‘Length’ characters of the biscuits a ‘Weight’ of 10 since they are likely to vary very little, however it is considered that a user is as likely to </w:t>
+      </w:r>
+      <w:r>
+        <w:lastRenderedPageBreak/>
+        <w:t>estimate these values as measure them, so they have been given a lower weighting.)</w:t>
       </w:r>
     </w:p>
     <w:p>
@@ -7052,7 +7460,15 @@
         <w:t>The ‘Strictness’ column is only relevant for characters with a</w:t>
       </w:r>
       <w:r>
-        <w:t xml:space="preserve"> ‘ValueType’</w:t>
+        <w:t xml:space="preserve"> ‘</w:t>
+      </w:r>
+      <w:proofErr w:type="spellStart"/>
+      <w:r>
+        <w:t>ValueType</w:t>
+      </w:r>
+      <w:proofErr w:type="spellEnd"/>
+      <w:r>
+        <w:t>’</w:t>
       </w:r>
       <w:r>
         <w:t xml:space="preserve"> of ‘numeric’, </w:t>
@@ -7061,7 +7477,15 @@
         <w:t>‘ordinal’</w:t>
       </w:r>
       <w:r>
-        <w:t xml:space="preserve"> or ‘ordinalCircular’</w:t>
+        <w:t xml:space="preserve"> or ‘</w:t>
+      </w:r>
+      <w:proofErr w:type="spellStart"/>
+      <w:r>
+        <w:t>ordinalCircular</w:t>
+      </w:r>
+      <w:proofErr w:type="spellEnd"/>
+      <w:r>
+        <w:t>’</w:t>
       </w:r>
       <w:r>
         <w:t>. You can use it to specify how much latitude to give to user-specified values that are not exact matches for a tax</w:t>
@@ -7070,7 +7494,15 @@
         <w:t>on</w:t>
       </w:r>
       <w:r>
-        <w:t xml:space="preserve"> but are relatively close. A strictness value of 10 – the strictest value – requires an exact match between character values specified by the user and those recorded in the knowledge-base for a taxon to score any sort of match for that character. But </w:t>
+        <w:t xml:space="preserve"> but are relatively close. A strictness value of 10 – the strictest value – requires an exact match between character values specified by the user and those recorded in the knowledge-base for a </w:t>
+      </w:r>
+      <w:proofErr w:type="spellStart"/>
+      <w:r>
+        <w:t>taxon</w:t>
+      </w:r>
+      <w:proofErr w:type="spellEnd"/>
+      <w:r>
+        <w:t xml:space="preserve"> to score any sort of match for that character. But </w:t>
       </w:r>
       <w:r>
         <w:t xml:space="preserve">with </w:t>
@@ -7091,7 +7523,6 @@
           <w:noProof/>
           <w:lang w:eastAsia="en-GB"/>
         </w:rPr>
-        <w:lastRenderedPageBreak/>
         <w:drawing>
           <wp:anchor distT="0" distB="0" distL="114300" distR="114300" simplePos="0" relativeHeight="251702272" behindDoc="1" locked="0" layoutInCell="1" allowOverlap="1" wp14:anchorId="365011BD" wp14:editId="38C54B1D">
             <wp:simplePos x="0" y="0"/>
@@ -7157,7 +7588,31 @@
         </w:drawing>
       </w:r>
       <w:r>
-        <w:t>Imagine a character ‘BodyLength’ in a knowledge-base for Harvestemen (Opiliones). Suppose that you could populate this field from the literature, but the best data at your disposal was an average body length. You don’t have the information required to specify a ‘normal’ range for the species, so you just use the average body length. Say for species A this was 5.5 mm and for species B 11.0 mm. If you specified a ‘Strictness’ value of 10 for this character, then a value of 10.5 mm specified by a user for the character would not match either taxon. But with s</w:t>
+        <w:t>Imagine a character ‘</w:t>
+      </w:r>
+      <w:proofErr w:type="spellStart"/>
+      <w:r>
+        <w:t>BodyLength</w:t>
+      </w:r>
+      <w:proofErr w:type="spellEnd"/>
+      <w:r>
+        <w:t xml:space="preserve">’ in a knowledge-base for </w:t>
+      </w:r>
+      <w:proofErr w:type="spellStart"/>
+      <w:r>
+        <w:t>Harvestemen</w:t>
+      </w:r>
+      <w:proofErr w:type="spellEnd"/>
+      <w:r>
+        <w:t xml:space="preserve"> (</w:t>
+      </w:r>
+      <w:proofErr w:type="spellStart"/>
+      <w:r>
+        <w:t>Opiliones</w:t>
+      </w:r>
+      <w:proofErr w:type="spellEnd"/>
+      <w:r>
+        <w:t>). Suppose that you could populate this field from the literature, but the best data at your disposal was an average body length. You don’t have the information required to specify a ‘normal’ range for the species, so you just use the average body length. Say for species A this was 5.5 mm and for species B 11.0 mm. If you specified a ‘Strictness’ value of 10 for this character, then a value of 10.5 mm specified by a user for the character would not match either taxon. But with s</w:t>
       </w:r>
       <w:r>
         <w:t>t</w:t>
@@ -7174,7 +7629,15 @@
     </w:p>
     <w:p>
       <w:r>
-        <w:t xml:space="preserve">Similarly, for the ordinal character ‘ChocTaste’ in the biscuit knowledge-base, a user specified value of ‘very’ would only score a perfect match for taxa with a value of ‘very’. And if the ‘Strictness’ value for this character was 10, then those taxa with a value of ‘moderate’ would score nothing – just like those with a value of ‘none’. But with a ‘Strictness’ value of </w:t>
+        <w:t>Similarly, for the ordinal character ‘</w:t>
+      </w:r>
+      <w:proofErr w:type="spellStart"/>
+      <w:r>
+        <w:t>ChocTaste</w:t>
+      </w:r>
+      <w:proofErr w:type="spellEnd"/>
+      <w:r>
+        <w:t xml:space="preserve">’ in the biscuit knowledge-base, a user specified value of ‘very’ would only score a perfect match for taxa with a value of ‘very’. And if the ‘Strictness’ value for this character was 10, then those taxa with a value of ‘moderate’ would score nothing – just like those with a value of ‘none’. But with a ‘Strictness’ value of </w:t>
       </w:r>
       <w:r>
         <w:t>0</w:t>
@@ -7203,6 +7666,7 @@
           <w:noProof/>
           <w:lang w:eastAsia="en-GB"/>
         </w:rPr>
+        <w:lastRenderedPageBreak/>
         <w:drawing>
           <wp:inline distT="0" distB="0" distL="0" distR="0" wp14:anchorId="0DA54A68" wp14:editId="08983752">
             <wp:extent cx="5731510" cy="2469515"/>
@@ -7245,10 +7709,26 @@
         <w:t>The illustration above of the ‘two-column key’ visualisation working on the biscuits knowled</w:t>
       </w:r>
       <w:r>
-        <w:t>ge-base shows how each taxon (b</w:t>
-      </w:r>
-      <w:r>
-        <w:t xml:space="preserve">iscuit) is scored when a single character – ‘ChocTaste’ – is specified by the user as ‘strong’ (the value ‘strong’ has been translated to ‘A strong chocolate taste’ – see the section on the values worksheet for an explanation of that). </w:t>
+        <w:t>ge-</w:t>
+      </w:r>
+      <w:proofErr w:type="spellStart"/>
+      <w:r>
+        <w:t>base</w:t>
+      </w:r>
+      <w:proofErr w:type="spellEnd"/>
+      <w:r>
+        <w:t xml:space="preserve"> shows how each taxon (b</w:t>
+      </w:r>
+      <w:r>
+        <w:t>iscuit) is scored when a single character – ‘</w:t>
+      </w:r>
+      <w:proofErr w:type="spellStart"/>
+      <w:r>
+        <w:t>ChocTaste</w:t>
+      </w:r>
+      <w:proofErr w:type="spellEnd"/>
+      <w:r>
+        <w:t xml:space="preserve">’ – is specified by the user as ‘strong’ (the value ‘strong’ has been translated to ‘A strong chocolate taste’ – see the section on the values worksheet for an explanation of that). </w:t>
       </w:r>
     </w:p>
     <w:p>
@@ -7309,7 +7789,6 @@
         <w:pStyle w:val="Heading3"/>
       </w:pPr>
       <w:r>
-        <w:lastRenderedPageBreak/>
         <w:t>The Latitude column</w:t>
       </w:r>
     </w:p>
@@ -7386,10 +7865,34 @@
         <w:t>The ‘Latitude column is only relevant for characters with a</w:t>
       </w:r>
       <w:r>
-        <w:t xml:space="preserve"> ‘ValueType’</w:t>
-      </w:r>
-      <w:r>
-        <w:t xml:space="preserve"> of ‘numeric’, ‘ordinal’ or ‘ordinalCircular’. You can use it to specify how much latitude to give to user-specified values that are not exact matches for a taxon but are relatively close. A latitude value of 0 requires an exact match between character values specified by the user and those recorded in the knowledge-base for a taxon to score any sort of match for that character. But with a </w:t>
+        <w:t xml:space="preserve"> ‘</w:t>
+      </w:r>
+      <w:proofErr w:type="spellStart"/>
+      <w:r>
+        <w:t>ValueType</w:t>
+      </w:r>
+      <w:proofErr w:type="spellEnd"/>
+      <w:r>
+        <w:t>’</w:t>
+      </w:r>
+      <w:r>
+        <w:t xml:space="preserve"> of ‘numeric’, ‘ordinal’ or ‘</w:t>
+      </w:r>
+      <w:proofErr w:type="spellStart"/>
+      <w:r>
+        <w:t>ordinalCircular</w:t>
+      </w:r>
+      <w:proofErr w:type="spellEnd"/>
+      <w:r>
+        <w:t xml:space="preserve">’. You can use it to specify how much latitude to give to user-specified values that are not exact matches for a taxon but are relatively close. A latitude value of 0 requires an exact match between character values specified by the user and those recorded in the knowledge-base for a </w:t>
+      </w:r>
+      <w:proofErr w:type="spellStart"/>
+      <w:r>
+        <w:t>taxon</w:t>
+      </w:r>
+      <w:proofErr w:type="spellEnd"/>
+      <w:r>
+        <w:t xml:space="preserve"> to score any sort of match for that character. But with a </w:t>
       </w:r>
       <w:r>
         <w:t>higher value for latitude</w:t>
@@ -7406,7 +7909,31 @@
     </w:p>
     <w:p>
       <w:r>
-        <w:t xml:space="preserve">Imagine a character ‘BodyLength’ in a knowledge-base for Harvestemen (Opiliones). Suppose that you could populate this field from the literature, but the best data at your disposal was an average body length. You don’t have the information required to specify a ‘normal’ range for the species, so you just use the average body length. </w:t>
+        <w:t>Imagine a character ‘</w:t>
+      </w:r>
+      <w:proofErr w:type="spellStart"/>
+      <w:r>
+        <w:t>BodyLength</w:t>
+      </w:r>
+      <w:proofErr w:type="spellEnd"/>
+      <w:r>
+        <w:t xml:space="preserve">’ in a knowledge-base for </w:t>
+      </w:r>
+      <w:proofErr w:type="spellStart"/>
+      <w:r>
+        <w:t>Harvestemen</w:t>
+      </w:r>
+      <w:proofErr w:type="spellEnd"/>
+      <w:r>
+        <w:t xml:space="preserve"> (</w:t>
+      </w:r>
+      <w:proofErr w:type="spellStart"/>
+      <w:r>
+        <w:t>Opiliones</w:t>
+      </w:r>
+      <w:proofErr w:type="spellEnd"/>
+      <w:r>
+        <w:t xml:space="preserve">). Suppose that you could populate this field from the literature, but the best data at your disposal was an average body length. You don’t have the information required to specify a ‘normal’ range for the species, so you just use the average body length. </w:t>
       </w:r>
     </w:p>
     <w:p>
@@ -7444,6 +7971,7 @@
         </w:numPr>
       </w:pPr>
       <w:r>
+        <w:lastRenderedPageBreak/>
         <w:t>Species A will score the maximum value if the user specifies a value of exactly 8.5.</w:t>
       </w:r>
     </w:p>
@@ -7492,19 +8020,7 @@
         </w:numPr>
       </w:pPr>
       <w:r>
-        <w:t xml:space="preserve">User specified values that are closer to </w:t>
-      </w:r>
-      <w:r>
-        <w:t>8</w:t>
-      </w:r>
-      <w:r>
-        <w:t xml:space="preserve">.5 than </w:t>
-      </w:r>
-      <w:r>
-        <w:t>12</w:t>
-      </w:r>
-      <w:r>
-        <w:t xml:space="preserve"> will result in higher scores for Species A.</w:t>
+        <w:t>User specified values that are closer to 8.5 than 12 will result in higher scores for Species A.</w:t>
       </w:r>
     </w:p>
     <w:p>
@@ -7521,19 +8037,7 @@
         </w:numPr>
       </w:pPr>
       <w:r>
-        <w:t xml:space="preserve">Species </w:t>
-      </w:r>
-      <w:r>
-        <w:t>B</w:t>
-      </w:r>
-      <w:r>
-        <w:t xml:space="preserve"> will score the maximum value if the user specifies a value of exactly </w:t>
-      </w:r>
-      <w:r>
-        <w:t>between 8 and 10 inclusive</w:t>
-      </w:r>
-      <w:r>
-        <w:t>.</w:t>
+        <w:t>Species B will score the maximum value if the user specifies a value of exactly between 8 and 10 inclusive.</w:t>
       </w:r>
     </w:p>
     <w:p>
@@ -7545,37 +8049,7 @@
         </w:numPr>
       </w:pPr>
       <w:r>
-        <w:t xml:space="preserve">Species </w:t>
-      </w:r>
-      <w:r>
-        <w:t>B</w:t>
-      </w:r>
-      <w:r>
-        <w:t xml:space="preserve"> will score something (but not the maximum) if the user specifies a value that is greater than </w:t>
-      </w:r>
-      <w:r>
-        <w:t>4.5</w:t>
-      </w:r>
-      <w:r>
-        <w:t xml:space="preserve"> (</w:t>
-      </w:r>
-      <w:r>
-        <w:t>8</w:t>
-      </w:r>
-      <w:r>
-        <w:t xml:space="preserve"> – 3.5) and less than 1</w:t>
-      </w:r>
-      <w:r>
-        <w:t>3.5</w:t>
-      </w:r>
-      <w:r>
-        <w:t xml:space="preserve"> (</w:t>
-      </w:r>
-      <w:r>
-        <w:t>10</w:t>
-      </w:r>
-      <w:r>
-        <w:t xml:space="preserve"> + 3.5).</w:t>
+        <w:t>Species B will score something (but not the maximum) if the user specifies a value that is greater than 4.5 (8 – 3.5) and less than 13.5 (10 + 3.5).</w:t>
       </w:r>
     </w:p>
     <w:p>
@@ -7587,13 +8061,7 @@
         </w:numPr>
       </w:pPr>
       <w:r>
-        <w:t xml:space="preserve">Species </w:t>
-      </w:r>
-      <w:r>
-        <w:t>B</w:t>
-      </w:r>
-      <w:r>
-        <w:t xml:space="preserve"> will score nothing if the user specifies a value that is equal to or less than 4.5 (8 – 3.5) or equal to or greater than 13.5 (10 + 3.5).</w:t>
+        <w:t>Species B will score nothing if the user specifies a value that is equal to or less than 4.5 (8 – 3.5) or equal to or greater than 13.5 (10 + 3.5).</w:t>
       </w:r>
     </w:p>
     <w:p>
@@ -7605,25 +8073,7 @@
         </w:numPr>
       </w:pPr>
       <w:r>
-        <w:t xml:space="preserve">User specified values that are closer to </w:t>
-      </w:r>
-      <w:r>
-        <w:t>8</w:t>
-      </w:r>
-      <w:r>
-        <w:t xml:space="preserve"> than </w:t>
-      </w:r>
-      <w:r>
-        <w:t>4.5</w:t>
-      </w:r>
-      <w:r>
-        <w:t xml:space="preserve"> will result in higher scores for Species </w:t>
-      </w:r>
-      <w:r>
-        <w:t>B</w:t>
-      </w:r>
-      <w:r>
-        <w:t>.</w:t>
+        <w:t>User specified values that are closer to 8 than 4.5 will result in higher scores for Species B.</w:t>
       </w:r>
     </w:p>
     <w:p>
@@ -7635,30 +8085,20 @@
         </w:numPr>
       </w:pPr>
       <w:r>
-        <w:t xml:space="preserve">User specified values that are closer to </w:t>
-      </w:r>
-      <w:r>
-        <w:t>10</w:t>
-      </w:r>
-      <w:r>
-        <w:t xml:space="preserve"> than 1</w:t>
-      </w:r>
-      <w:r>
-        <w:t>3.5</w:t>
-      </w:r>
-      <w:r>
-        <w:t xml:space="preserve"> will result in higher scores for Species </w:t>
-      </w:r>
-      <w:r>
-        <w:t>B</w:t>
-      </w:r>
-      <w:r>
-        <w:t>.</w:t>
-      </w:r>
-    </w:p>
-    <w:p>
-      <w:r>
-        <w:t xml:space="preserve">Latitude works similarly for ordinal and ordinalCircular characters, but instead of specifying a value corresponding to absolute values (as you do for numeric characters), you specify a whole number than corresponds to </w:t>
+        <w:t>User specified values that are closer to 10 than 13.5 will result in higher scores for Species B.</w:t>
+      </w:r>
+    </w:p>
+    <w:p>
+      <w:r>
+        <w:t xml:space="preserve">Latitude works similarly for ordinal and </w:t>
+      </w:r>
+      <w:proofErr w:type="spellStart"/>
+      <w:r>
+        <w:t>ordinalCircular</w:t>
+      </w:r>
+      <w:proofErr w:type="spellEnd"/>
+      <w:r>
+        <w:t xml:space="preserve"> characters, but instead of specifying a value corresponding to absolute values (as you do for numeric characters), you specify a whole number than corresponds to </w:t>
       </w:r>
       <w:proofErr w:type="gramStart"/>
       <w:r>
@@ -7751,8 +8191,21 @@
         <w:t>Consider</w:t>
       </w:r>
       <w:r>
-        <w:t xml:space="preserve"> the ordinal character ‘ChocTaste’ in the biscuit knowledge-base</w:t>
-      </w:r>
+        <w:t xml:space="preserve"> the ordinal character ‘</w:t>
+      </w:r>
+      <w:proofErr w:type="spellStart"/>
+      <w:r>
+        <w:t>ChocTaste</w:t>
+      </w:r>
+      <w:proofErr w:type="spellEnd"/>
+      <w:r>
+        <w:t>’ in the biscuit knowledge-</w:t>
+      </w:r>
+      <w:proofErr w:type="spellStart"/>
+      <w:r>
+        <w:t>base</w:t>
+      </w:r>
+      <w:proofErr w:type="spellEnd"/>
       <w:r>
         <w:t xml:space="preserve"> there are four possible values as shown on the values worksheet and illustrated on the right.</w:t>
       </w:r>
@@ -7765,7 +8218,15 @@
     </w:p>
     <w:p>
       <w:r>
-        <w:t>If a value of 2 is specified for Latitude for this character and the user selects a value of ‘none’ then taxa with a value of ‘none’ will score maximally, but those with ‘little’ and ‘moderate’ will also score because their ranks are both within 2 of the specified value. In this case taxa with the value ‘little’ will score more than those with ‘moderate’ since they are closer to the rank of the selected value. Taxa with a value of ‘very’ will score nothing because the rank of ‘very’ is more that 2 outside that of the selected value.</w:t>
+        <w:t xml:space="preserve">If a value of 2 is specified for Latitude for this character and the user selects a value of ‘none’ then taxa with a value of ‘none’ will score maximally, but those with ‘little’ and ‘moderate’ will also score because their ranks are both within 2 of the specified value. In this case taxa with the value ‘little’ will score more than those with ‘moderate’ since they are closer to the rank of the selected value. Taxa with a value of ‘very’ will score nothing because the rank of ‘very’ is more </w:t>
+      </w:r>
+      <w:proofErr w:type="spellStart"/>
+      <w:r>
+        <w:t>that</w:t>
+      </w:r>
+      <w:proofErr w:type="spellEnd"/>
+      <w:r>
+        <w:t xml:space="preserve"> 2 outside that of the selected value.</w:t>
       </w:r>
     </w:p>
     <w:p>
@@ -7773,6 +8234,7 @@
         <w:rPr>
           <w:noProof/>
         </w:rPr>
+        <w:lastRenderedPageBreak/>
         <w:drawing>
           <wp:inline distT="0" distB="0" distL="0" distR="0" wp14:anchorId="376279C8" wp14:editId="1122B705">
             <wp:extent cx="5731510" cy="2748280"/>
@@ -7812,7 +8274,23 @@
     </w:p>
     <w:p>
       <w:r>
-        <w:t>The illustration above of the ‘two-column key’ visualisation working on the biscuits knowledge-base shows how each taxon (biscuit) is scored when a single character – ‘ChocTaste’ – is specified by the user as ‘</w:t>
+        <w:t>The illustration above of the ‘two-column key’ visualisation working on the biscuits knowledge-</w:t>
+      </w:r>
+      <w:proofErr w:type="spellStart"/>
+      <w:r>
+        <w:t>base</w:t>
+      </w:r>
+      <w:proofErr w:type="spellEnd"/>
+      <w:r>
+        <w:t xml:space="preserve"> shows how each taxon (biscuit) is scored when a single character – ‘</w:t>
+      </w:r>
+      <w:proofErr w:type="spellStart"/>
+      <w:r>
+        <w:t>ChocTaste</w:t>
+      </w:r>
+      <w:proofErr w:type="spellEnd"/>
+      <w:r>
+        <w:t>’ – is specified by the user as ‘</w:t>
       </w:r>
       <w:r>
         <w:t>none</w:t>
@@ -7857,18 +8335,16 @@
       <w:r>
         <w:t>If you want to understand how the scores are actually calculated from using the latitude then consult the document ‘Character scoring’.</w:t>
       </w:r>
-      <w:bookmarkStart w:id="20" w:name="_GoBack"/>
+    </w:p>
+    <w:p>
+      <w:pPr>
+        <w:pStyle w:val="Heading2"/>
+      </w:pPr>
+      <w:bookmarkStart w:id="20" w:name="_Toc512004456"/>
+      <w:r>
+        <w:t>The values worksheet</w:t>
+      </w:r>
       <w:bookmarkEnd w:id="20"/>
-    </w:p>
-    <w:p>
-      <w:pPr>
-        <w:pStyle w:val="Heading2"/>
-      </w:pPr>
-      <w:bookmarkStart w:id="21" w:name="_Toc512004456"/>
-      <w:r>
-        <w:t>The values worksheet</w:t>
-      </w:r>
-      <w:bookmarkEnd w:id="21"/>
     </w:p>
     <w:p>
       <w:r>
@@ -8013,12 +8489,12 @@
       <w:pPr>
         <w:pStyle w:val="Heading3"/>
       </w:pPr>
-      <w:bookmarkStart w:id="22" w:name="_Toc512004457"/>
+      <w:bookmarkStart w:id="21" w:name="_Toc512004457"/>
       <w:r>
         <w:lastRenderedPageBreak/>
         <w:t>Providing help on character state values</w:t>
       </w:r>
-      <w:bookmarkEnd w:id="22"/>
+      <w:bookmarkEnd w:id="21"/>
     </w:p>
     <w:p>
       <w:r>
@@ -8134,7 +8610,23 @@
         </w:drawing>
       </w:r>
       <w:r>
-        <w:t xml:space="preserve">To provide help on character state values, it is first necessary to ensure that the character itself has some help text specified on the characters worksheet. Providing help text for one or more character states gives maximum help to users of the visualisations who are trying to input character state values for a specimen. To provide help for a character state, enter the character and character state values (as they appear in the taxa worksheet) in the columns ‘Character’ and ‘CharacterState’ respectively and then enter the help text under ‘StateHelp’. </w:t>
+        <w:t>To provide help on character state values, it is first necessary to ensure that the character itself has some help text specified on the characters worksheet. Providing help text for one or more character states gives maximum help to users of the visualisations who are trying to input character state values for a specimen. To provide help for a character state, enter the character and character state values (as they appear in the taxa worksheet) in the columns ‘Character’ and ‘</w:t>
+      </w:r>
+      <w:proofErr w:type="spellStart"/>
+      <w:r>
+        <w:t>CharacterState</w:t>
+      </w:r>
+      <w:proofErr w:type="spellEnd"/>
+      <w:r>
+        <w:t>’ respectively and then enter the help text under ‘</w:t>
+      </w:r>
+      <w:proofErr w:type="spellStart"/>
+      <w:r>
+        <w:t>StateHelp</w:t>
+      </w:r>
+      <w:proofErr w:type="spellEnd"/>
+      <w:r>
+        <w:t xml:space="preserve">’. </w:t>
       </w:r>
     </w:p>
     <w:p>
@@ -8147,7 +8639,15 @@
     </w:p>
     <w:p>
       <w:r>
-        <w:t>Note that like help text for characters themselves, you can use either plain text in the ‘StateHelp’ column of the values worksheet, or simple HTML mark-up, e.g. to embolden or italicise text.</w:t>
+        <w:t>Note that like help text for characters themselves, you can use either plain text in the ‘</w:t>
+      </w:r>
+      <w:proofErr w:type="spellStart"/>
+      <w:r>
+        <w:t>StateHelp</w:t>
+      </w:r>
+      <w:proofErr w:type="spellEnd"/>
+      <w:r>
+        <w:t>’ column of the values worksheet, or simple HTML mark-up, e.g. to embolden or italicise text.</w:t>
       </w:r>
     </w:p>
     <w:p>
@@ -8195,18 +8695,42 @@
     </w:p>
     <w:p>
       <w:r>
-        <w:t>As well as displaying help text for state values in the help dialog window as shown above, the values are also displayed in tooltips when a user moves the mouse over a selected value in the state input controls. If you want to provide a briefer version of the state help for a tooltip, then specify it in the ‘StateHelpShort’ column (as has been done for the ‘Dark brown’ state for the ‘BiscuitColour’ character in the Biscuits knowledge-base shown above).</w:t>
+        <w:t>As well as displaying help text for state values in the help dialog window as shown above, the values are also displayed in tooltips when a user moves the mouse over a selected value in the state input controls. If you want to provide a briefer version of the state help for a tooltip, then specify it in the ‘</w:t>
+      </w:r>
+      <w:proofErr w:type="spellStart"/>
+      <w:r>
+        <w:t>StateHelpShort</w:t>
+      </w:r>
+      <w:proofErr w:type="spellEnd"/>
+      <w:r>
+        <w:t>’ column (as has been done for the ‘Dark brown’ state for the ‘</w:t>
+      </w:r>
+      <w:proofErr w:type="spellStart"/>
+      <w:r>
+        <w:t>BiscuitColour</w:t>
+      </w:r>
+      <w:proofErr w:type="spellEnd"/>
+      <w:r>
+        <w:t>’ character in the Biscuits knowledge-</w:t>
+      </w:r>
+      <w:proofErr w:type="spellStart"/>
+      <w:r>
+        <w:t>base</w:t>
+      </w:r>
+      <w:proofErr w:type="spellEnd"/>
+      <w:r>
+        <w:t xml:space="preserve"> shown above).</w:t>
       </w:r>
     </w:p>
     <w:p>
       <w:pPr>
         <w:pStyle w:val="Heading3"/>
       </w:pPr>
-      <w:bookmarkStart w:id="23" w:name="_Toc512004458"/>
+      <w:bookmarkStart w:id="22" w:name="_Toc512004458"/>
       <w:r>
         <w:t>Translating character state values</w:t>
       </w:r>
-      <w:bookmarkEnd w:id="23"/>
+      <w:bookmarkEnd w:id="22"/>
     </w:p>
     <w:p>
       <w:r>
@@ -8394,7 +8918,23 @@
         </mc:AlternateContent>
       </w:r>
       <w:r>
-        <w:t xml:space="preserve">To provide a translated value for a character state, enter the character and character state values (as they appear in the taxa worksheet) in the columns ‘Character’ and ‘CharacterState’ respectively and then enter the translated text for the character state under ‘CharacterStateTranslation’. </w:t>
+        <w:t>To provide a translated value for a character state, enter the character and character state values (as they appear in the taxa worksheet) in the columns ‘Character’ and ‘</w:t>
+      </w:r>
+      <w:proofErr w:type="spellStart"/>
+      <w:r>
+        <w:t>CharacterState</w:t>
+      </w:r>
+      <w:proofErr w:type="spellEnd"/>
+      <w:r>
+        <w:t>’ respectively and then enter the translated text for the character state under ‘</w:t>
+      </w:r>
+      <w:proofErr w:type="spellStart"/>
+      <w:r>
+        <w:t>CharacterStateTranslation</w:t>
+      </w:r>
+      <w:proofErr w:type="spellEnd"/>
+      <w:r>
+        <w:t xml:space="preserve">’. </w:t>
       </w:r>
     </w:p>
     <w:p>
@@ -8402,7 +8942,15 @@
         <w:t>In the b</w:t>
       </w:r>
       <w:r>
-        <w:t>iscuits knowledge-base, the character states for the character ‘ChocTaste’ have been provided with translated values. So whilst it is the succinct values of ‘none’, ‘little’, ‘moderate’ and ‘very’ that appear in the knowledge-base on the taxon worksheet, these are translated, by means of the values worksheet, to the values ‘</w:t>
+        <w:t>iscuits knowledge-base, the character states for the character ‘</w:t>
+      </w:r>
+      <w:proofErr w:type="spellStart"/>
+      <w:r>
+        <w:t>ChocTaste</w:t>
+      </w:r>
+      <w:proofErr w:type="spellEnd"/>
+      <w:r>
+        <w:t>’ have been provided with translated values. So whilst it is the succinct values of ‘none’, ‘little’, ‘moderate’ and ‘very’ that appear in the knowledge-base on the taxon worksheet, these are translated, by means of the values worksheet, to the values ‘</w:t>
       </w:r>
       <w:r>
         <w:t>No chocolate taste</w:t>
@@ -8449,18 +8997,26 @@
     </w:p>
     <w:p>
       <w:r>
-        <w:t>The images show the effects of this translation in the character state selection control and the knowledge-base values display dialog.</w:t>
+        <w:t>The images show the effects of this translation in the character state selection control and the knowledge-</w:t>
+      </w:r>
+      <w:proofErr w:type="spellStart"/>
+      <w:r>
+        <w:t>base</w:t>
+      </w:r>
+      <w:proofErr w:type="spellEnd"/>
+      <w:r>
+        <w:t xml:space="preserve"> values display dialog.</w:t>
       </w:r>
     </w:p>
     <w:p>
       <w:pPr>
         <w:pStyle w:val="Heading3"/>
       </w:pPr>
-      <w:bookmarkStart w:id="24" w:name="_Toc512004459"/>
+      <w:bookmarkStart w:id="23" w:name="_Toc512004459"/>
       <w:r>
         <w:t>Ranking ordinal character state values</w:t>
       </w:r>
-      <w:bookmarkEnd w:id="24"/>
+      <w:bookmarkEnd w:id="23"/>
     </w:p>
     <w:p>
       <w:r>
@@ -8544,18 +9100,26 @@
     </w:p>
     <w:p>
       <w:r>
-        <w:t>The relevant part of the worksheet is shown on the right for the ‘ChocTaste’ character in the biscuits knowledge-base. It does not matter whether the values are ranked in ‘ascending’ or ‘descending’ order - the effect on scoring will be the same. The important thing is that they appear in rank order. (However the exact order does dictate the order in which they are presented to the user in drop-down lists - see below.)</w:t>
+        <w:t>The relevant part of the worksheet is shown on the right for the ‘</w:t>
+      </w:r>
+      <w:proofErr w:type="spellStart"/>
+      <w:r>
+        <w:t>ChocTaste</w:t>
+      </w:r>
+      <w:proofErr w:type="spellEnd"/>
+      <w:r>
+        <w:t>’ character in the biscuits knowledge-base. It does not matter whether the values are ranked in ‘ascending’ or ‘descending’ order - the effect on scoring will be the same. The important thing is that they appear in rank order. (However the exact order does dictate the order in which they are presented to the user in drop-down lists - see below.)</w:t>
       </w:r>
     </w:p>
     <w:p>
       <w:pPr>
         <w:pStyle w:val="Heading3"/>
       </w:pPr>
-      <w:bookmarkStart w:id="25" w:name="_Toc512004460"/>
+      <w:bookmarkStart w:id="24" w:name="_Toc512004460"/>
       <w:r>
         <w:t>Specifying order for text character values in drop-down lists</w:t>
       </w:r>
-      <w:bookmarkEnd w:id="25"/>
+      <w:bookmarkEnd w:id="24"/>
     </w:p>
     <w:p>
       <w:r>
@@ -8718,7 +9282,15 @@
     </w:p>
     <w:p>
       <w:r>
-        <w:t>The list on the right was generated after all the possible character state values for this character were specified on the values worksheet in the order in which the knowledge-base author wanted them to be presented to the user. As you can see, this makes for a more intuitively navigable list.</w:t>
+        <w:t>The list on the right was generated after all the possible character state values for this character were specified on the values worksheet in the order in which the knowledge-</w:t>
+      </w:r>
+      <w:proofErr w:type="spellStart"/>
+      <w:r>
+        <w:t>base</w:t>
+      </w:r>
+      <w:proofErr w:type="spellEnd"/>
+      <w:r>
+        <w:t xml:space="preserve"> author wanted them to be presented to the user. As you can see, this makes for a more intuitively navigable list.</w:t>
       </w:r>
     </w:p>
     <w:p>
@@ -8726,11 +9298,84 @@
         <w:t>Remember that unless this is an ‘ordinal’</w:t>
       </w:r>
       <w:r>
-        <w:t xml:space="preserve"> or ‘circularOrdinal’</w:t>
+        <w:t xml:space="preserve"> or ‘</w:t>
+      </w:r>
+      <w:proofErr w:type="spellStart"/>
+      <w:r>
+        <w:t>circularOrdinal</w:t>
+      </w:r>
+      <w:proofErr w:type="spellEnd"/>
+      <w:r>
+        <w:t>’</w:t>
       </w:r>
       <w:r>
         <w:t xml:space="preserve"> character, the order has no effect whatsoever on the scoring of the character, only the order in which the state values appear to visualisation users.</w:t>
       </w:r>
+    </w:p>
+    <w:p>
+      <w:pPr>
+        <w:pStyle w:val="Heading3"/>
+      </w:pPr>
+      <w:r>
+        <w:t>Specifying state groups</w:t>
+      </w:r>
+    </w:p>
+    <w:p>
+      <w:pPr>
+        <w:rPr>
+          <w:rFonts w:ascii="Calibri" w:eastAsia="Times New Roman" w:hAnsi="Calibri" w:cs="Calibri"/>
+          <w:color w:val="000000"/>
+          <w:lang w:eastAsia="en-GB"/>
+        </w:rPr>
+      </w:pPr>
+      <w:r>
+        <w:t xml:space="preserve">You can group </w:t>
+      </w:r>
+      <w:proofErr w:type="gramStart"/>
+      <w:r>
+        <w:t>a large number of</w:t>
+      </w:r>
+      <w:proofErr w:type="gramEnd"/>
+      <w:r>
+        <w:t xml:space="preserve"> alternative state values for a single character into a single ‘state group’ which you can use in the taxa worksheet instead of listing all the alternatives individually (separated by the ‘|’ – or – character). This is </w:t>
+      </w:r>
+      <w:proofErr w:type="gramStart"/>
+      <w:r>
+        <w:t>really useful</w:t>
+      </w:r>
+      <w:proofErr w:type="gramEnd"/>
+      <w:r>
+        <w:t xml:space="preserve"> if more than one taxon needs to reference the same large group of alternatives. To group character state values for a character into a single state group, just give them the same </w:t>
+      </w:r>
+      <w:r>
+        <w:t>value in the ‘</w:t>
+      </w:r>
+      <w:proofErr w:type="spellStart"/>
+      <w:r>
+        <w:t>StateGroup</w:t>
+      </w:r>
+      <w:proofErr w:type="spellEnd"/>
+      <w:r>
+        <w:t>’ column of the worksheet. In the example biscuits knowledge-base, the character state values for the ‘Availability’ character have been grouped into one of two state groups – ‘odd-month’ or ‘even-month’ and the value ‘even-month’ has been used to on the taxa worksheet for ‘</w:t>
+      </w:r>
+      <w:r>
+        <w:rPr>
+          <w:rFonts w:ascii="Calibri" w:eastAsia="Times New Roman" w:hAnsi="Calibri" w:cs="Calibri"/>
+          <w:color w:val="000000"/>
+          <w:lang w:eastAsia="en-GB"/>
+        </w:rPr>
+        <w:t xml:space="preserve">Rich's fantasy biscuit </w:t>
+      </w:r>
+      <w:r>
+        <w:rPr>
+          <w:rFonts w:ascii="Calibri" w:eastAsia="Times New Roman" w:hAnsi="Calibri" w:cs="Calibri"/>
+          <w:color w:val="000000"/>
+          <w:lang w:eastAsia="en-GB"/>
+        </w:rPr>
+        <w:t>2’.</w:t>
+      </w:r>
+      <w:bookmarkStart w:id="25" w:name="_GoBack"/>
+      <w:bookmarkEnd w:id="25"/>
     </w:p>
     <w:p>
       <w:pPr>
@@ -8811,6 +9456,7 @@
         <w:spacing w:after="160" w:line="259" w:lineRule="auto"/>
       </w:pPr>
       <w:r>
+        <w:lastRenderedPageBreak/>
         <w:t>Images to supplement help text for characters for visualisations th</w:t>
       </w:r>
       <w:r>
@@ -8876,7 +9522,6 @@
       </w:pPr>
       <w:bookmarkStart w:id="27" w:name="_Toc512004462"/>
       <w:r>
-        <w:lastRenderedPageBreak/>
         <w:t>Images to supplement help text</w:t>
       </w:r>
       <w:bookmarkEnd w:id="27"/>
@@ -8957,7 +9602,30 @@
     </w:p>
     <w:p>
       <w:r>
-        <w:t>Images should be stored in sub-folders of the folder which contains your knowledge-base (and therefore CSV files).  The ‘URI’ column is used to specify the relative path, from this folder, to the image file.</w:t>
+        <w:t>If you specify a value of ‘image-local’ for the ‘Type’ column, the image must available from your web server. If you specify a value of ‘image-web’ for the ‘Type’ column, you will direct the Identikit to get the image from another website. Make sure that the images you are retrieving are accessible and that you have permission to use them.</w:t>
+      </w:r>
+    </w:p>
+    <w:p>
+      <w:r>
+        <w:t>If you specify ‘image-local’ for the ‘Type’ column then the referenced image</w:t>
+      </w:r>
+      <w:r>
+        <w:t xml:space="preserve"> should be stored in </w:t>
+      </w:r>
+      <w:r>
+        <w:t xml:space="preserve">a </w:t>
+      </w:r>
+      <w:r>
+        <w:t>sub-folder of the folder which contains your knowledge-base (and therefore CSV files)</w:t>
+      </w:r>
+      <w:r>
+        <w:t xml:space="preserve"> and t</w:t>
+      </w:r>
+      <w:r>
+        <w:t>he ‘URI’ column is used to specify the relative path, from this folder, to the image file.</w:t>
+      </w:r>
+      <w:r>
+        <w:t xml:space="preserve"> If you specify ‘image-web’ for the ‘Type’ column, the ‘URI’ column is used to specify the full web address (i.e. starting with ‘http’) of the image.</w:t>
       </w:r>
     </w:p>
     <w:p>
@@ -8976,6 +9644,7 @@
           <w:noProof/>
           <w:lang w:eastAsia="en-GB"/>
         </w:rPr>
+        <w:lastRenderedPageBreak/>
         <w:drawing>
           <wp:anchor distT="0" distB="0" distL="114300" distR="114300" simplePos="0" relativeHeight="251712512" behindDoc="1" locked="0" layoutInCell="1" allowOverlap="1">
             <wp:simplePos x="0" y="0"/>
@@ -9041,12 +9710,15 @@
         </w:drawing>
       </w:r>
       <w:r>
-        <w:t>It is normally best to use the value of ‘100%’ in the ‘ImageWidth’ column. This will ensure that the image is resized to fit the help dialog. Without this value, the image is shown at its natural size.</w:t>
-      </w:r>
-    </w:p>
-    <w:p>
-      <w:r>
-        <w:t>Currently you must specify a value of ‘image-local’ for the ‘Type’ column.</w:t>
+        <w:t>It is normally best to use the value of ‘100%’ in the ‘</w:t>
+      </w:r>
+      <w:proofErr w:type="spellStart"/>
+      <w:r>
+        <w:t>ImageWidth</w:t>
+      </w:r>
+      <w:proofErr w:type="spellEnd"/>
+      <w:r>
+        <w:t>’ column. This will ensure that the image is resized to fit the help dialog. Without this value, the image is shown at its natural size.</w:t>
       </w:r>
     </w:p>
     <w:p>
@@ -9066,7 +9738,15 @@
     </w:p>
     <w:p>
       <w:r>
-        <w:t xml:space="preserve">The bottom image on the right shows the two images specified in the biscuits knowledge-base for the ‘White and red’ state value for the ‘FillingColour’ character. Although the Happy Face image is listed </w:t>
+        <w:t>The bottom image on the right shows the two images specified in the biscuits knowledge-base for the ‘White and red’ state value for the ‘</w:t>
+      </w:r>
+      <w:proofErr w:type="spellStart"/>
+      <w:r>
+        <w:t>FillingColour</w:t>
+      </w:r>
+      <w:proofErr w:type="spellEnd"/>
+      <w:r>
+        <w:t xml:space="preserve">’ character. Although the Happy Face image is listed </w:t>
       </w:r>
       <w:r>
         <w:t>on the row below</w:t>
@@ -9086,12 +9766,6 @@
     </w:p>
     <w:p>
       <w:r>
-        <w:br w:type="page"/>
-      </w:r>
-    </w:p>
-    <w:p>
-      <w:r>
-        <w:lastRenderedPageBreak/>
         <w:t>The image below shows the rows from the media worksheet responsible for specifying these images.</w:t>
       </w:r>
     </w:p>
@@ -9159,6 +9833,7 @@
           <w:noProof/>
           <w:lang w:eastAsia="en-GB"/>
         </w:rPr>
+        <w:lastRenderedPageBreak/>
         <w:drawing>
           <wp:anchor distT="0" distB="0" distL="114300" distR="114300" simplePos="0" relativeHeight="251710464" behindDoc="0" locked="0" layoutInCell="1" allowOverlap="1">
             <wp:simplePos x="0" y="0"/>
@@ -9216,7 +9891,15 @@
         </w:drawing>
       </w:r>
       <w:r>
-        <w:t>The ‘Priority’ column is used in the same way. Make sure that if you have more than one image associated with a taxon the highest priority (lowest number) is associated with an image that is suitable to illustrate the taxon under most circumstances since, if only one image is required by a visualisation (e.g. the ‘two-column key’ visualisation), this is the one it will use.</w:t>
+        <w:t xml:space="preserve">The ‘Priority’ column is used in the same way. Make sure that if you have more than one image associated with a </w:t>
+      </w:r>
+      <w:proofErr w:type="spellStart"/>
+      <w:r>
+        <w:t>taxon</w:t>
+      </w:r>
+      <w:proofErr w:type="spellEnd"/>
+      <w:r>
+        <w:t xml:space="preserve"> the highest priority (lowest number) is associated with an image that is suitable to illustrate the taxon under most circumstances since, if only one image is required by a visualisation (e.g. the ‘two-column key’ visualisation), this is the one it will use.</w:t>
       </w:r>
     </w:p>
     <w:p>
@@ -9227,7 +9910,15 @@
         <w:t xml:space="preserve">group </w:t>
       </w:r>
       <w:r>
-        <w:t>viewer (included in a number of the visualisations) for a taxon (</w:t>
+        <w:t xml:space="preserve">viewer (included in a number of the visualisations) for a </w:t>
+      </w:r>
+      <w:proofErr w:type="spellStart"/>
+      <w:r>
+        <w:t>taxon</w:t>
+      </w:r>
+      <w:proofErr w:type="spellEnd"/>
+      <w:r>
+        <w:t xml:space="preserve"> (</w:t>
       </w:r>
       <w:r>
         <w:t>Choc Chip Cookie</w:t>
@@ -9301,70 +9992,126 @@
       </w:pPr>
       <w:bookmarkStart w:id="29" w:name="_Toc512004464"/>
       <w:r>
-        <w:t>The UseFor and TipStyle columns</w:t>
+        <w:t xml:space="preserve">The </w:t>
+      </w:r>
+      <w:proofErr w:type="spellStart"/>
+      <w:r>
+        <w:t>UseFor</w:t>
+      </w:r>
+      <w:proofErr w:type="spellEnd"/>
+      <w:r>
+        <w:t xml:space="preserve"> and </w:t>
+      </w:r>
+      <w:proofErr w:type="spellStart"/>
+      <w:r>
+        <w:t>TipStyle</w:t>
+      </w:r>
+      <w:proofErr w:type="spellEnd"/>
+      <w:r>
+        <w:t xml:space="preserve"> columns</w:t>
       </w:r>
       <w:bookmarkEnd w:id="29"/>
     </w:p>
     <w:p>
       <w:r>
-        <w:t>Images specified against particular characters (as opposed to character states) will, by default, be displayed to the user in the character help tooltip. If you wish to restrict an image defined for a character so that it is only displayed in the full help window, then set the value of the ‘UseFor’ column to ‘full’. If you want to restrict an image defined for a character so that it is only displayed in the help tooltip, then set the value of the ‘UseFor’ column to ‘tip’. To display in both situations, you can either leave the column blank, or set the value to ‘full, tip’ (or ‘tip, full’).</w:t>
-      </w:r>
-    </w:p>
-    <w:p>
-      <w:r>
-        <w:t xml:space="preserve">By default, images displayed in tooltips take up the full width of the tooltip. You can restrict them to part of the width using the ‘TipStyle’ column. For example, a value of ‘left-40’ means that the image will only take up 40% of the width of the tool tip and be placed on the left-hand side. Similarly, a </w:t>
+        <w:t>Images specified against particular characters (as opposed to character states) will, by default, be displayed to the user in the character help tooltip. If you wish to restrict an image defined for a character so that it is only displayed in the full help window, then set the value of the ‘</w:t>
+      </w:r>
+      <w:proofErr w:type="spellStart"/>
+      <w:r>
+        <w:t>UseFor</w:t>
+      </w:r>
+      <w:proofErr w:type="spellEnd"/>
+      <w:r>
+        <w:t>’ column to ‘full’. If you want to restrict an image defined for a character so that it is only displayed in the help tooltip, then set the value of the ‘</w:t>
+      </w:r>
+      <w:proofErr w:type="spellStart"/>
+      <w:r>
+        <w:t>UseFor</w:t>
+      </w:r>
+      <w:proofErr w:type="spellEnd"/>
+      <w:r>
+        <w:t>’ column to ‘tip’. To display in both situations, you can either leave the column blank, or set the value to ‘full, tip’ (or ‘tip, full’).</w:t>
+      </w:r>
+    </w:p>
+    <w:p>
+      <w:r>
+        <w:t>By default, images displayed in tooltips take up the full width of the tooltip. You can restrict them to part of the width using the ‘</w:t>
+      </w:r>
+      <w:proofErr w:type="spellStart"/>
+      <w:r>
+        <w:t>TipStyle</w:t>
+      </w:r>
+      <w:proofErr w:type="spellEnd"/>
+      <w:r>
+        <w:t>’ column. For example, a value of ‘left-40’ means that the image will only take up 40% of the width of the tool tip and be placed on the left-hand side. Similarly, a value of ‘right-50’ means that the image will take up 50% of the width of the tool tip and be placed on the right-hand side.</w:t>
+      </w:r>
+    </w:p>
+    <w:p>
+      <w:pPr>
+        <w:pStyle w:val="Heading3"/>
+      </w:pPr>
+      <w:bookmarkStart w:id="30" w:name="_Toc512004465"/>
+      <w:r>
+        <w:t>HTML files to provide further information on taxa</w:t>
+      </w:r>
+      <w:bookmarkEnd w:id="30"/>
+    </w:p>
+    <w:p>
+      <w:r>
+        <w:t xml:space="preserve">If the very phrase ‘HTML file’ makes you feel queasy, fear not! Think instead of a Microsoft Word file containing detailed information about a </w:t>
+      </w:r>
+      <w:proofErr w:type="spellStart"/>
+      <w:r>
+        <w:t>taxon</w:t>
+      </w:r>
+      <w:proofErr w:type="spellEnd"/>
+      <w:r>
+        <w:t xml:space="preserve">. You can use Word’s ‘Save As’ function to save this file with a file type of ‘Web Page (*.htm; *.html)’ – then you will be able to display it using </w:t>
+      </w:r>
+      <w:r>
+        <w:t>the Identikit</w:t>
+      </w:r>
+      <w:r>
+        <w:t>.</w:t>
+      </w:r>
+    </w:p>
+    <w:p>
+      <w:r>
+        <w:t>HTML files should be stored in sub-folders of the folder which contain</w:t>
+      </w:r>
+      <w:r>
+        <w:t>s</w:t>
+      </w:r>
+      <w:r>
+        <w:t xml:space="preserve"> your knowledge-base (and therefore CSV files).  The ‘URI’ column is used to specify the relative path, from this folder, to the HTML file. </w:t>
+      </w:r>
+    </w:p>
+    <w:p>
+      <w:r>
+        <w:t xml:space="preserve">If you have saved an HTML file that just contains text, all is very simple. But if you want your HTML file to reference external resources like images, you will need to be careful about how you specify </w:t>
       </w:r>
       <w:r>
         <w:lastRenderedPageBreak/>
-        <w:t>value of ‘right-50’ means that the image will take up 50% of the width of the tool tip and be placed on the right-hand side.</w:t>
-      </w:r>
-    </w:p>
-    <w:p>
-      <w:pPr>
-        <w:pStyle w:val="Heading3"/>
-      </w:pPr>
-      <w:bookmarkStart w:id="30" w:name="_Toc512004465"/>
-      <w:r>
-        <w:t>HTML files to provide further information on taxa</w:t>
-      </w:r>
-      <w:bookmarkEnd w:id="30"/>
-    </w:p>
-    <w:p>
-      <w:r>
-        <w:t xml:space="preserve">If the very phrase ‘HTML file’ makes you feel queasy, fear not! Think instead of a Microsoft Word file containing detailed information about a taxon. You can use Word’s ‘Save As’ function to save this file with a file type of ‘Web Page (*.htm; *.html)’ – then you will be able to display it using </w:t>
+        <w:t>the image URLs. Unless you are very competent with dealing with HTML and websites, it is best not to include images in your HTML files.</w:t>
+      </w:r>
+    </w:p>
+    <w:p>
+      <w:r>
+        <w:t xml:space="preserve">Using the media worksheet to specify HTML files associated with taxa is very similar to specifying images associated with taxa. Follow the same steps as for images, but use a value of ‘html-local’ in the ‘Type’ column. The value of the ‘Priority’ column is used by </w:t>
       </w:r>
       <w:r>
         <w:t>the Identikit</w:t>
       </w:r>
       <w:r>
+        <w:t xml:space="preserve"> to decide which file to show first if more than one is specified for a </w:t>
+      </w:r>
+      <w:proofErr w:type="spellStart"/>
+      <w:r>
+        <w:t>taxon</w:t>
+      </w:r>
+      <w:proofErr w:type="spellEnd"/>
+      <w:r>
         <w:t>.</w:t>
-      </w:r>
-    </w:p>
-    <w:p>
-      <w:r>
-        <w:t>HTML files should be stored in sub-folders of the folder which contain</w:t>
-      </w:r>
-      <w:r>
-        <w:t>s</w:t>
-      </w:r>
-      <w:r>
-        <w:t xml:space="preserve"> your knowledge-base (and therefore CSV files).  The ‘URI’ column is used to specify the relative path, from this folder, to the HTML file. </w:t>
-      </w:r>
-    </w:p>
-    <w:p>
-      <w:r>
-        <w:t>If you have saved an HTML file that just contains text, all is very simple. But if you want your HTML file to reference external resources like images, you will need to be careful about how you specify the image URLs. Unless you are very competent with dealing with HTML and websites, it is best not to include images in your HTML files.</w:t>
-      </w:r>
-    </w:p>
-    <w:p>
-      <w:r>
-        <w:t xml:space="preserve">Using the media worksheet to specify HTML files associated with taxa is very similar to specifying images associated with taxa. Follow the same steps as for images, but use a value of ‘html-local’ in the ‘Type’ column. The value of the ‘Priority’ column is used by </w:t>
-      </w:r>
-      <w:r>
-        <w:t>the Identikit</w:t>
-      </w:r>
-      <w:r>
-        <w:t xml:space="preserve"> to decide which file to show first if more than one is specified for a taxon.</w:t>
       </w:r>
     </w:p>
     <w:p>
@@ -9450,7 +10197,15 @@
         <w:t xml:space="preserve">’ </w:t>
       </w:r>
       <w:r>
-        <w:t>dialog box that appears when you select the name of a taxon from any of the default visualisations.</w:t>
+        <w:t xml:space="preserve">dialog box that appears when you select the name of a </w:t>
+      </w:r>
+      <w:proofErr w:type="spellStart"/>
+      <w:r>
+        <w:t>taxon</w:t>
+      </w:r>
+      <w:proofErr w:type="spellEnd"/>
+      <w:r>
+        <w:t xml:space="preserve"> from any of the default visualisations.</w:t>
       </w:r>
       <w:r>
         <w:t xml:space="preserve"> </w:t>
@@ -9470,7 +10225,15 @@
     </w:p>
     <w:p>
       <w:r>
-        <w:t>The lines from the media worksheet which are responsible for specifying the text images for the ‘Mile Chocholate Digestive’ taxon are shown below.</w:t>
+        <w:t xml:space="preserve">The lines from the media worksheet which are responsible for specifying the text images for the ‘Mile </w:t>
+      </w:r>
+      <w:proofErr w:type="spellStart"/>
+      <w:r>
+        <w:t>Chocholate</w:t>
+      </w:r>
+      <w:proofErr w:type="spellEnd"/>
+      <w:r>
+        <w:t xml:space="preserve"> Digestive’ taxon are shown below.</w:t>
       </w:r>
     </w:p>
     <w:p>
@@ -9533,8 +10296,15 @@
     </w:p>
     <w:p>
       <w:r>
-        <w:lastRenderedPageBreak/>
-        <w:t xml:space="preserve">Where a single image is used for several purposes – e.g. illustrate a taxon </w:t>
+        <w:t xml:space="preserve">Where a single image is used for several purposes – e.g. illustrate a </w:t>
+      </w:r>
+      <w:proofErr w:type="spellStart"/>
+      <w:r>
+        <w:t>taxon</w:t>
+      </w:r>
+      <w:proofErr w:type="spellEnd"/>
+      <w:r>
+        <w:t xml:space="preserve"> </w:t>
       </w:r>
       <w:r>
         <w:rPr>
@@ -9573,6 +10343,7 @@
           <w:noProof/>
           <w:lang w:eastAsia="en-GB"/>
         </w:rPr>
+        <w:lastRenderedPageBreak/>
         <w:drawing>
           <wp:inline distT="0" distB="0" distL="0" distR="0" wp14:anchorId="657EEC5F" wp14:editId="20247FD3">
             <wp:extent cx="5731510" cy="1711960"/>
@@ -9618,7 +10389,15 @@
         <w:t>Identikit</w:t>
       </w:r>
       <w:r>
-        <w:t xml:space="preserve"> and metadata about the knowledge-base itself. </w:t>
+        <w:t xml:space="preserve"> and metadata about the knowledge-</w:t>
+      </w:r>
+      <w:proofErr w:type="spellStart"/>
+      <w:r>
+        <w:t>base</w:t>
+      </w:r>
+      <w:proofErr w:type="spellEnd"/>
+      <w:r>
+        <w:t xml:space="preserve"> itself. </w:t>
       </w:r>
     </w:p>
     <w:p>
@@ -9702,12 +10481,14 @@
       <w:r>
         <w:t>The key ‘</w:t>
       </w:r>
+      <w:proofErr w:type="spellStart"/>
       <w:r>
         <w:rPr>
           <w:b/>
         </w:rPr>
         <w:t>excludedDefaultTools</w:t>
       </w:r>
+      <w:proofErr w:type="spellEnd"/>
       <w:r>
         <w:t xml:space="preserve">’ </w:t>
       </w:r>
@@ -9726,6 +10507,7 @@
         </w:rPr>
         <w:t xml:space="preserve"> – replaced by </w:t>
       </w:r>
+      <w:proofErr w:type="spellStart"/>
       <w:proofErr w:type="gramStart"/>
       <w:r>
         <w:rPr>
@@ -9738,7 +10520,14 @@
         <w:rPr>
           <w:color w:val="FF0000"/>
         </w:rPr>
-        <w:t>.tools, see ‘Deploying your visualisations’</w:t>
+        <w:t>.tools</w:t>
+      </w:r>
+      <w:proofErr w:type="spellEnd"/>
+      <w:r>
+        <w:rPr>
+          <w:color w:val="FF0000"/>
+        </w:rPr>
+        <w:t>, see ‘Deploying your visualisations’</w:t>
       </w:r>
       <w:r>
         <w:t xml:space="preserve">) </w:t>
@@ -9807,7 +10596,15 @@
     </w:p>
     <w:p>
       <w:r>
-        <w:t xml:space="preserve">The codes in parentheses can be used in the ‘Values’ column for the ‘excludedDefaultTools’ key to exclude the visualisation when </w:t>
+        <w:t>The codes in parentheses can be used in the ‘Values’ column for the ‘</w:t>
+      </w:r>
+      <w:proofErr w:type="spellStart"/>
+      <w:r>
+        <w:t>excludedDefaultTools</w:t>
+      </w:r>
+      <w:proofErr w:type="spellEnd"/>
+      <w:r>
+        <w:t xml:space="preserve">’ key to exclude the visualisation when </w:t>
       </w:r>
       <w:r>
         <w:t>the Identikit</w:t>
@@ -9840,12 +10637,14 @@
       <w:r>
         <w:t>The key ‘</w:t>
       </w:r>
+      <w:proofErr w:type="spellStart"/>
       <w:r>
         <w:rPr>
           <w:b/>
         </w:rPr>
         <w:t>otherIncludedTools</w:t>
       </w:r>
+      <w:proofErr w:type="spellEnd"/>
       <w:r>
         <w:t xml:space="preserve">’ </w:t>
       </w:r>
@@ -9856,17 +10655,27 @@
         <w:rPr>
           <w:color w:val="FF0000"/>
         </w:rPr>
-        <w:t>deprecated from v1.6.0 – replaced by tombiovis.opts.tools, see ‘Deploying your visualisations’</w:t>
+        <w:t xml:space="preserve">deprecated from v1.6.0 – replaced by </w:t>
+      </w:r>
+      <w:proofErr w:type="spellStart"/>
+      <w:r>
+        <w:rPr>
+          <w:color w:val="FF0000"/>
+        </w:rPr>
+        <w:t>tombiovis.opts.tools</w:t>
+      </w:r>
+      <w:proofErr w:type="spellEnd"/>
+      <w:r>
+        <w:rPr>
+          <w:color w:val="FF0000"/>
+        </w:rPr>
+        <w:t>, see ‘Deploying your visualisations’</w:t>
       </w:r>
       <w:r>
         <w:t xml:space="preserve">) </w:t>
       </w:r>
       <w:r>
-        <w:t xml:space="preserve">can be used to specify non-default visualisation tools that you have </w:t>
-      </w:r>
-      <w:r>
-        <w:lastRenderedPageBreak/>
-        <w:t xml:space="preserve">access to. You are unlikely to need to use this unless you have access to a non-default visualisation, e.g. you are a programmer who has created a new visualisation for </w:t>
+        <w:t xml:space="preserve">can be used to specify non-default visualisation tools that you have access to. You are unlikely to need to use this unless you have access to a non-default visualisation, e.g. you are a programmer who has created a new visualisation for </w:t>
       </w:r>
       <w:r>
         <w:t>the Identikit</w:t>
@@ -9879,12 +10688,14 @@
       <w:r>
         <w:t>The key ‘</w:t>
       </w:r>
+      <w:proofErr w:type="spellStart"/>
       <w:r>
         <w:rPr>
           <w:b/>
         </w:rPr>
         <w:t>selectedTool</w:t>
       </w:r>
+      <w:proofErr w:type="spellEnd"/>
       <w:r>
         <w:t xml:space="preserve">’ </w:t>
       </w:r>
@@ -9897,6 +10708,7 @@
         </w:rPr>
         <w:t xml:space="preserve">deprecated from v1.6.0 – replaced by </w:t>
       </w:r>
+      <w:proofErr w:type="spellStart"/>
       <w:proofErr w:type="gramStart"/>
       <w:r>
         <w:rPr>
@@ -9909,7 +10721,14 @@
         <w:rPr>
           <w:color w:val="FF0000"/>
         </w:rPr>
-        <w:t>.selectedTool, see ‘Deploying your visualisations’</w:t>
+        <w:t>.selectedTool</w:t>
+      </w:r>
+      <w:proofErr w:type="spellEnd"/>
+      <w:r>
+        <w:rPr>
+          <w:color w:val="FF0000"/>
+        </w:rPr>
+        <w:t>, see ‘Deploying your visualisations’</w:t>
       </w:r>
       <w:r>
         <w:t xml:space="preserve">) </w:t>
@@ -9940,14 +10759,17 @@
     </w:p>
     <w:p>
       <w:r>
+        <w:lastRenderedPageBreak/>
         <w:t>The key ‘</w:t>
       </w:r>
+      <w:proofErr w:type="spellStart"/>
       <w:r>
         <w:rPr>
           <w:b/>
         </w:rPr>
         <w:t>checkValidity</w:t>
       </w:r>
+      <w:proofErr w:type="spellEnd"/>
       <w:r>
         <w:t xml:space="preserve">’ </w:t>
       </w:r>
@@ -9958,7 +10780,21 @@
         <w:rPr>
           <w:color w:val="FF0000"/>
         </w:rPr>
-        <w:t>deprecated from v1.6.0 – replaced by tombiovis.opts.checkKB, see ‘Deploying your visualisations’</w:t>
+        <w:t xml:space="preserve">deprecated from v1.6.0 – replaced by </w:t>
+      </w:r>
+      <w:proofErr w:type="spellStart"/>
+      <w:r>
+        <w:rPr>
+          <w:color w:val="FF0000"/>
+        </w:rPr>
+        <w:t>tombiovis.opts.checkKB</w:t>
+      </w:r>
+      <w:proofErr w:type="spellEnd"/>
+      <w:r>
+        <w:rPr>
+          <w:color w:val="FF0000"/>
+        </w:rPr>
+        <w:t>, see ‘Deploying your visualisations’</w:t>
       </w:r>
       <w:r>
         <w:t xml:space="preserve">) </w:t>
@@ -10039,12 +10875,14 @@
       <w:r>
         <w:t>The key ‘</w:t>
       </w:r>
+      <w:proofErr w:type="spellStart"/>
       <w:r>
         <w:rPr>
           <w:b/>
         </w:rPr>
         <w:t>defaultControlGroup</w:t>
       </w:r>
+      <w:proofErr w:type="spellEnd"/>
       <w:r>
         <w:t>’ (</w:t>
       </w:r>
@@ -10052,7 +10890,21 @@
         <w:rPr>
           <w:color w:val="FF0000"/>
         </w:rPr>
-        <w:t>deprecated from v1.6.0 – replaced by tombiovis.opts.selectedGroup, see ‘Deploying your visualisations’</w:t>
+        <w:t xml:space="preserve">deprecated from v1.6.0 – replaced by </w:t>
+      </w:r>
+      <w:proofErr w:type="spellStart"/>
+      <w:r>
+        <w:rPr>
+          <w:color w:val="FF0000"/>
+        </w:rPr>
+        <w:t>tombiovis.opts.selectedGroup</w:t>
+      </w:r>
+      <w:proofErr w:type="spellEnd"/>
+      <w:r>
+        <w:rPr>
+          <w:color w:val="FF0000"/>
+        </w:rPr>
+        <w:t>, see ‘Deploying your visualisations’</w:t>
       </w:r>
       <w:r>
         <w:t>) allows you to indicate the name of a control group to select by default when your visualisation starts up. The value you specify must correspond to one of the value in the ‘Group’ column of the characters worksheet.  In the biscuits knowledge-base, the value is set to ‘Structure’ when means that when the visualisation starts it will do so with the ‘Structure’ group selected rather than the ‘All’ group (which is the default).</w:t>
@@ -10065,14 +10917,29 @@
       </w:pPr>
       <w:bookmarkStart w:id="34" w:name="_Toc512004469"/>
       <w:r>
-        <w:lastRenderedPageBreak/>
-        <w:t>Knowledge-base metadata</w:t>
+        <w:t>Knowledge-</w:t>
+      </w:r>
+      <w:proofErr w:type="spellStart"/>
+      <w:r>
+        <w:t>base</w:t>
+      </w:r>
+      <w:proofErr w:type="spellEnd"/>
+      <w:r>
+        <w:t xml:space="preserve"> metadata</w:t>
       </w:r>
       <w:bookmarkEnd w:id="34"/>
     </w:p>
     <w:p>
       <w:r>
-        <w:t xml:space="preserve">Knowledge-base metadata provides your users some important information about your knowledge base. It is used to build a citation for users of your knowledge-base. </w:t>
+        <w:t>Knowledge-</w:t>
+      </w:r>
+      <w:proofErr w:type="spellStart"/>
+      <w:r>
+        <w:t>base</w:t>
+      </w:r>
+      <w:proofErr w:type="spellEnd"/>
+      <w:r>
+        <w:t xml:space="preserve"> metadata provides your users some important information about your knowledge base. It is used to build a citation for users of your knowledge-base. </w:t>
       </w:r>
     </w:p>
     <w:p>
@@ -10081,6 +10948,7 @@
           <w:noProof/>
           <w:lang w:eastAsia="en-GB"/>
         </w:rPr>
+        <w:lastRenderedPageBreak/>
         <w:drawing>
           <wp:anchor distT="0" distB="0" distL="114300" distR="114300" simplePos="0" relativeHeight="251672576" behindDoc="1" locked="0" layoutInCell="1" allowOverlap="1" wp14:anchorId="40FB6A2F" wp14:editId="08255D40">
             <wp:simplePos x="0" y="0"/>
@@ -10173,7 +11041,15 @@
     </w:p>
     <w:p>
       <w:r>
-        <w:t xml:space="preserve">The metadata key values for the biscuits knowledge-base shown in the illustration here result in the following citation: </w:t>
+        <w:t>The metadata key values for the biscuits knowledge-</w:t>
+      </w:r>
+      <w:proofErr w:type="spellStart"/>
+      <w:r>
+        <w:t>base</w:t>
+      </w:r>
+      <w:proofErr w:type="spellEnd"/>
+      <w:r>
+        <w:t xml:space="preserve"> shown in the illustration here result in the following citation: </w:t>
       </w:r>
     </w:p>
     <w:p>
@@ -10370,20 +11246,31 @@
       </w:pPr>
       <w:bookmarkStart w:id="36" w:name="_Toc512004471"/>
       <w:r>
+        <w:t>Including an information file about your knowledge-base</w:t>
+      </w:r>
+      <w:bookmarkEnd w:id="36"/>
+    </w:p>
+    <w:p>
+      <w:r>
+        <w:t xml:space="preserve">When a user selects the ‘About the knowledge-base’ option from the ‘Select a tool’ dropdown list </w:t>
+      </w:r>
+      <w:r>
+        <w:t>the Identikit</w:t>
+      </w:r>
+      <w:r>
+        <w:t xml:space="preserve"> looks for an HTML file called ‘info.html’ in the same folder that the knowledge-</w:t>
+      </w:r>
+      <w:proofErr w:type="spellStart"/>
+      <w:r>
+        <w:t>base</w:t>
+      </w:r>
+      <w:proofErr w:type="spellEnd"/>
+      <w:r>
+        <w:t xml:space="preserve"> CSV </w:t>
+      </w:r>
+      <w:r>
         <w:lastRenderedPageBreak/>
-        <w:t>Including an information file about your knowledge-base</w:t>
-      </w:r>
-      <w:bookmarkEnd w:id="36"/>
-    </w:p>
-    <w:p>
-      <w:r>
-        <w:t xml:space="preserve">When a user selects the ‘About the knowledge-base’ option from the ‘Select a tool’ dropdown list </w:t>
-      </w:r>
-      <w:r>
-        <w:t>the Identikit</w:t>
-      </w:r>
-      <w:r>
-        <w:t xml:space="preserve"> looks for an HTML file called ‘info.html’ in the same folder that the knowledge-base CSV files are found. If it finds the file, it is rendered before the release history table generated from the config worksheet (see previous section) as shown below for the biscuits knowledge-base.</w:t>
+        <w:t>files are found. If it finds the file, it is rendered before the release history table generated from the config worksheet (see previous section) as shown below for the biscuits knowledge-base.</w:t>
       </w:r>
     </w:p>
     <w:p>
@@ -10473,6 +11360,7 @@
         </w:rPr>
         <w:t>&lt;</w:t>
       </w:r>
+      <w:proofErr w:type="spellStart"/>
       <w:r>
         <w:rPr>
           <w:rFonts w:ascii="Consolas" w:hAnsi="Consolas" w:cs="Consolas"/>
@@ -10483,6 +11371,7 @@
         </w:rPr>
         <w:t>img</w:t>
       </w:r>
+      <w:proofErr w:type="spellEnd"/>
       <w:r>
         <w:rPr>
           <w:rFonts w:ascii="Consolas" w:hAnsi="Consolas" w:cs="Consolas"/>
@@ -10493,6 +11382,7 @@
         </w:rPr>
         <w:t xml:space="preserve"> </w:t>
       </w:r>
+      <w:proofErr w:type="spellStart"/>
       <w:r>
         <w:rPr>
           <w:rFonts w:ascii="Consolas" w:hAnsi="Consolas" w:cs="Consolas"/>
@@ -10503,6 +11393,7 @@
         </w:rPr>
         <w:t>src</w:t>
       </w:r>
+      <w:proofErr w:type="spellEnd"/>
       <w:r>
         <w:rPr>
           <w:rFonts w:ascii="Consolas" w:hAnsi="Consolas" w:cs="Consolas"/>
@@ -10511,7 +11402,29 @@
           <w:szCs w:val="19"/>
           <w:highlight w:val="white"/>
         </w:rPr>
-        <w:t>="##tombiokbpath##resources/logo.png"</w:t>
+        <w:t>="##</w:t>
+      </w:r>
+      <w:proofErr w:type="spellStart"/>
+      <w:r>
+        <w:rPr>
+          <w:rFonts w:ascii="Consolas" w:hAnsi="Consolas" w:cs="Consolas"/>
+          <w:color w:val="0000FF"/>
+          <w:sz w:val="19"/>
+          <w:szCs w:val="19"/>
+          <w:highlight w:val="white"/>
+        </w:rPr>
+        <w:t>tombiokbpath</w:t>
+      </w:r>
+      <w:proofErr w:type="spellEnd"/>
+      <w:r>
+        <w:rPr>
+          <w:rFonts w:ascii="Consolas" w:hAnsi="Consolas" w:cs="Consolas"/>
+          <w:color w:val="0000FF"/>
+          <w:sz w:val="19"/>
+          <w:szCs w:val="19"/>
+          <w:highlight w:val="white"/>
+        </w:rPr>
+        <w:t>##resources/logo.png"</w:t>
       </w:r>
       <w:r>
         <w:rPr>
@@ -10663,6 +11576,7 @@
         </w:rPr>
         <w:t xml:space="preserve"> </w:t>
       </w:r>
+      <w:proofErr w:type="spellStart"/>
       <w:r>
         <w:rPr>
           <w:rFonts w:ascii="Consolas" w:hAnsi="Consolas" w:cs="Consolas"/>
@@ -10671,7 +11585,18 @@
           <w:szCs w:val="19"/>
           <w:highlight w:val="white"/>
         </w:rPr>
-        <w:t>10px"</w:t>
+        <w:t>10px</w:t>
+      </w:r>
+      <w:proofErr w:type="spellEnd"/>
+      <w:r>
+        <w:rPr>
+          <w:rFonts w:ascii="Consolas" w:hAnsi="Consolas" w:cs="Consolas"/>
+          <w:color w:val="0000FF"/>
+          <w:sz w:val="19"/>
+          <w:szCs w:val="19"/>
+          <w:highlight w:val="white"/>
+        </w:rPr>
+        <w:t>"</w:t>
       </w:r>
       <w:r>
         <w:rPr>
@@ -10702,13 +11627,29 @@
         <w:t xml:space="preserve"> </w:t>
       </w:r>
       <w:r>
-        <w:t xml:space="preserve">important part in the above HTML image tag is the ‘##tombiokbpath##’ token. </w:t>
+        <w:t>important part in the above HTML image tag is the ‘##</w:t>
+      </w:r>
+      <w:proofErr w:type="spellStart"/>
+      <w:r>
+        <w:t>tombiokbpath</w:t>
+      </w:r>
+      <w:proofErr w:type="spellEnd"/>
+      <w:r>
+        <w:t xml:space="preserve">##’ token. </w:t>
       </w:r>
       <w:r>
         <w:t>The Identikit</w:t>
       </w:r>
       <w:r>
-        <w:t xml:space="preserve"> replaces this token with the URL of the knowledge-base folder. That means that the knowledge-base can be moved around – e.g. from local computer to a web-server – without having to edit this file every time.</w:t>
+        <w:t xml:space="preserve"> replaces this token with the URL of the knowledge-</w:t>
+      </w:r>
+      <w:proofErr w:type="spellStart"/>
+      <w:r>
+        <w:t>base</w:t>
+      </w:r>
+      <w:proofErr w:type="spellEnd"/>
+      <w:r>
+        <w:t xml:space="preserve"> folder. That means that the knowledge-base can be moved around – e.g. from local computer to a web-server – without having to edit this file every time.</w:t>
       </w:r>
     </w:p>
     <w:p>
@@ -10826,13 +11767,29 @@
     </w:p>
     <w:p>
       <w:r>
+        <w:t>If you represent sexually dimorphic characters in this way, then you need to have a character called ‘Sex’ (with an uppercase ‘S’) and the possible values must be ‘male’ and ‘female’ (all lower case). This text-type character must have a ‘</w:t>
+      </w:r>
+      <w:proofErr w:type="spellStart"/>
+      <w:r>
+        <w:t>ControlType</w:t>
+      </w:r>
+      <w:proofErr w:type="spellEnd"/>
+      <w:r>
+        <w:t xml:space="preserve">’ of ‘single’ specified on the characters worksheet. Users will be able to specify sex just like any other morphological character. </w:t>
+      </w:r>
+    </w:p>
+    <w:p>
+      <w:r>
         <w:lastRenderedPageBreak/>
-        <w:t xml:space="preserve">If you represent sexually dimorphic characters in this way, then you need to have a character called ‘Sex’ (with an uppercase ‘S’) and the possible values must be ‘male’ and ‘female’ (all lower case). This text-type character must have a ‘ControlType’ of ‘single’ specified on the characters worksheet. Users will be able to specify sex just like any other morphological character. </w:t>
-      </w:r>
-    </w:p>
-    <w:p>
-      <w:r>
-        <w:t>To understand how this all works, consider the following scenarios for the harvestman knowledge-base shown above.</w:t>
+        <w:t>To understand how this all works, consider the following scenarios for the harvestman knowledge-</w:t>
+      </w:r>
+      <w:proofErr w:type="spellStart"/>
+      <w:r>
+        <w:t>base</w:t>
+      </w:r>
+      <w:proofErr w:type="spellEnd"/>
+      <w:r>
+        <w:t xml:space="preserve"> shown above.</w:t>
       </w:r>
     </w:p>
     <w:p>
@@ -11011,7 +11968,6 @@
         </w:numPr>
       </w:pPr>
       <w:r>
-        <w:lastRenderedPageBreak/>
         <w:t xml:space="preserve">The ‘Get unique values’ macro </w:t>
       </w:r>
       <w:r>
@@ -11027,6 +11983,7 @@
         </w:numPr>
       </w:pPr>
       <w:r>
+        <w:lastRenderedPageBreak/>
         <w:t>The ‘Get max and min’ macro was developed to ease the process of extracting min and maximum values for a numeric character for use with the ‘Params’ column of the characters worksheet.</w:t>
       </w:r>
     </w:p>
@@ -11046,7 +12003,15 @@
     </w:p>
     <w:p>
       <w:r>
-        <w:t xml:space="preserve">To get the minimum and maximum values for a numeric character, select the cells from which you want to extract the values on the taxa worksheet and then go to the macros worksheet and click the ‘Get max and min’ button – the min and max values are copied to the computer’s buffer (as a string – ‘min,max,’) and you can simply paste them anywhere you like – usually to the corresponding ‘Params’ column of the characters worksheet. (Don’t select an entire column by clicking on the header – the macro won’t work if you do that.) The macro takes care dealing with ranges specified as ‘[n1-n2]’. Special values (e.g. ‘n/a’ and ‘?’) are ignored. </w:t>
+        <w:t>To get the minimum and maximum values for a numeric character, select the cells from which you want to extract the values on the taxa worksheet and then go to the macros worksheet and click the ‘Get max and min’ button – the min and max values are copied to the computer’s buffer (as a string – ‘</w:t>
+      </w:r>
+      <w:proofErr w:type="spellStart"/>
+      <w:r>
+        <w:t>min,max</w:t>
+      </w:r>
+      <w:proofErr w:type="spellEnd"/>
+      <w:r>
+        <w:t xml:space="preserve">,’) and you can simply paste them anywhere you like – usually to the corresponding ‘Params’ column of the characters worksheet. (Don’t select an entire column by clicking on the header – the macro won’t work if you do that.) The macro takes care dealing with ranges specified as ‘[n1-n2]’. Special values (e.g. ‘n/a’ and ‘?’) are ignored. </w:t>
       </w:r>
     </w:p>
     <w:p>
@@ -11091,7 +12056,15 @@
     </w:p>
     <w:p>
       <w:r>
-        <w:t xml:space="preserve">In Excel, for example, you can create as many extra worksheets as you like containing supplementary information to help you as a knowledge-base author. For </w:t>
+        <w:t>In Excel, for example, you can create as many extra worksheets as you like containing supplementary information to help you as a knowledge-</w:t>
+      </w:r>
+      <w:proofErr w:type="spellStart"/>
+      <w:r>
+        <w:t>base</w:t>
+      </w:r>
+      <w:proofErr w:type="spellEnd"/>
+      <w:r>
+        <w:t xml:space="preserve"> author. For </w:t>
       </w:r>
       <w:proofErr w:type="gramStart"/>
       <w:r>
@@ -16159,7 +17132,7 @@
 </file>
 
 <file path=customXml/itemProps1.xml><?xml version="1.0" encoding="utf-8"?>
-<ds:datastoreItem xmlns:ds="http://schemas.openxmlformats.org/officeDocument/2006/customXml" ds:itemID="{F763AA9A-C1D2-4A99-9C6D-58F5DC10A78B}">
+<ds:datastoreItem xmlns:ds="http://schemas.openxmlformats.org/officeDocument/2006/customXml" ds:itemID="{55DB32A0-5E67-4ECA-AFAF-E1015992D6F9}">
   <ds:schemaRefs>
     <ds:schemaRef ds:uri="http://schemas.openxmlformats.org/officeDocument/2006/bibliography"/>
   </ds:schemaRefs>

</xml_diff>

<commit_message>
Replaced integrity checking of media files with a Javascript promise-based approach. Added support for NBN distribution maps to full taxon details (pop-up from visualisations and the vis4 visualisation).
</commit_message>
<xml_diff>
--- a/documentation/Building a knowledge-base.docx
+++ b/documentation/Building a knowledge-base.docx
@@ -499,8 +499,8 @@
         </w:sectPr>
       </w:pPr>
     </w:p>
-    <w:bookmarkStart w:id="0" w:name="_Ref395180622" w:displacedByCustomXml="next"/>
-    <w:bookmarkStart w:id="1" w:name="_Toc512004437" w:displacedByCustomXml="next"/>
+    <w:bookmarkStart w:id="0" w:name="_Toc512004437" w:displacedByCustomXml="next"/>
+    <w:bookmarkStart w:id="1" w:name="_Ref395180622" w:displacedByCustomXml="next"/>
     <w:sdt>
       <w:sdtPr>
         <w:rPr>
@@ -517,6 +517,7 @@
           <w:docPartUnique/>
         </w:docPartObj>
       </w:sdtPr>
+      <w:sdtEndPr/>
       <w:sdtContent>
         <w:p>
           <w:pPr>
@@ -4320,6 +4321,11 @@
       </w:r>
       <w:r>
         <w:t>case when creating knowledge-bases.</w:t>
+      </w:r>
+    </w:p>
+    <w:p>
+      <w:r>
+        <w:t xml:space="preserve">The sections below tell you how to construct a knowledge-base. It’s easy to make mistakes but, fear not, when you run the Identikit, it will check the integrity of your knowledge-base and indicate problems to you. This is documented in the separate document ‘Deploying your visualisations’. </w:t>
       </w:r>
     </w:p>
     <w:p>
@@ -5135,15 +5141,7 @@
       </w:r>
       <w:bookmarkStart w:id="7" w:name="_Toc512004443"/>
       <w:r>
-        <w:t>An example from the biscuits knowledge-</w:t>
-      </w:r>
-      <w:proofErr w:type="spellStart"/>
-      <w:r>
-        <w:t>base</w:t>
-      </w:r>
-      <w:proofErr w:type="spellEnd"/>
-      <w:r>
-        <w:t xml:space="preserve"> is the value of ‘Availability’ for ‘</w:t>
+        <w:t>An example from the biscuits knowledge-base is the value of ‘Availability’ for ‘</w:t>
       </w:r>
       <w:r>
         <w:t>Rich's fantasy biscuit 2</w:t>
@@ -5573,6 +5571,21 @@
       </w:r>
     </w:p>
     <w:p>
+      <w:pPr>
+        <w:pStyle w:val="ListParagraph"/>
+        <w:numPr>
+          <w:ilvl w:val="0"/>
+          <w:numId w:val="21"/>
+        </w:numPr>
+        <w:spacing w:after="160" w:line="259" w:lineRule="auto"/>
+      </w:pPr>
+      <w:proofErr w:type="spellStart"/>
+      <w:r>
+        <w:t>novalue</w:t>
+      </w:r>
+      <w:proofErr w:type="spellEnd"/>
+    </w:p>
+    <w:p>
       <w:r>
         <w:t xml:space="preserve">The first one is an empty cell, i.e. no value at all. This is allowed in a knowledge-base and is treated as a missing value. Missing values neither score for or against a </w:t>
       </w:r>
@@ -5722,7 +5735,10 @@
     </w:p>
     <w:p>
       <w:r>
-        <w:t>The final one – ‘n/a’ – represents ‘not applicable’. This should be used for characters that are not applicable for a given taxon. For example in the biscuits knowledge-</w:t>
+        <w:t>The value</w:t>
+      </w:r>
+      <w:r>
+        <w:t xml:space="preserve"> ‘n/a’ represents ‘not applicable’. This should be used for characters that are not applicable for a given taxon. For example in the biscuits knowledge-</w:t>
       </w:r>
       <w:proofErr w:type="spellStart"/>
       <w:r>
@@ -5730,7 +5746,11 @@
       </w:r>
       <w:proofErr w:type="spellEnd"/>
       <w:r>
-        <w:t xml:space="preserve"> the value ‘n/a’ is used for the character ‘</w:t>
+        <w:t xml:space="preserve"> the value ‘n/a’ is </w:t>
+      </w:r>
+      <w:r>
+        <w:lastRenderedPageBreak/>
+        <w:t>used for the character ‘</w:t>
       </w:r>
       <w:proofErr w:type="spellStart"/>
       <w:r>
@@ -5749,11 +5769,7 @@
       </w:r>
       <w:proofErr w:type="spellEnd"/>
       <w:r>
-        <w:t xml:space="preserve">’, </w:t>
-      </w:r>
-      <w:r>
-        <w:lastRenderedPageBreak/>
-        <w:t xml:space="preserve">indicating </w:t>
+        <w:t xml:space="preserve">’, indicating </w:t>
       </w:r>
       <w:r>
         <w:t>that they do not have fillings. If the user specifies a value for the character ‘</w:t>
@@ -5765,6 +5781,109 @@
       <w:proofErr w:type="spellEnd"/>
       <w:r>
         <w:t>’ then those taxa with a value of ‘n/a’ will score negatively for that character.</w:t>
+      </w:r>
+    </w:p>
+    <w:p>
+      <w:r>
+        <w:t>The meaning of final one - ‘</w:t>
+      </w:r>
+      <w:proofErr w:type="spellStart"/>
+      <w:r>
+        <w:t>novalue</w:t>
+      </w:r>
+      <w:proofErr w:type="spellEnd"/>
+      <w:r>
+        <w:t xml:space="preserve">’ – is ‘not manifest’. This means that none of the possible states for this character </w:t>
+      </w:r>
+      <w:r>
+        <w:t>are</w:t>
+      </w:r>
+      <w:r>
+        <w:t xml:space="preserve"> manifest for this taxon. It is an important way to distinguish between empty cells – </w:t>
+      </w:r>
+      <w:r>
+        <w:t>representing</w:t>
+      </w:r>
+      <w:r>
+        <w:t xml:space="preserve"> missing value</w:t>
+      </w:r>
+      <w:r>
+        <w:t>s</w:t>
+      </w:r>
+      <w:r>
+        <w:t xml:space="preserve"> – and those where the character does not manifest itself for the taxon because they score differently. If the user selects a state for a character those taxa with missing values for that character state will score neutrally – i.e. zero</w:t>
+      </w:r>
+      <w:r>
+        <w:t xml:space="preserve"> - b</w:t>
+      </w:r>
+      <w:r>
+        <w:t xml:space="preserve">ut those for which the character is not manifest score negatively. </w:t>
+      </w:r>
+    </w:p>
+    <w:p>
+      <w:r>
+        <w:t>T</w:t>
+      </w:r>
+      <w:r>
+        <w:t xml:space="preserve">his value </w:t>
+      </w:r>
+      <w:r>
+        <w:t>‘</w:t>
+      </w:r>
+      <w:proofErr w:type="spellStart"/>
+      <w:r>
+        <w:t>novalue</w:t>
+      </w:r>
+      <w:proofErr w:type="spellEnd"/>
+      <w:r>
+        <w:t xml:space="preserve">’ </w:t>
+      </w:r>
+      <w:r>
+        <w:t>is most useful for characters which describe highly distinctive features of certain taxa. For example, in the Harvestman knowledge</w:t>
+      </w:r>
+      <w:r>
+        <w:t>-</w:t>
+      </w:r>
+      <w:proofErr w:type="spellStart"/>
+      <w:r>
+        <w:t>base</w:t>
+      </w:r>
+      <w:proofErr w:type="spellEnd"/>
+      <w:r>
+        <w:t xml:space="preserve"> there is a character ‘Other distinctive trident features’ designed to pick out a handful of trident features exhibited by just a few taxa. For all other taxa, these features aren’t present. Those taxa which do not have a trident will correctly specify a value of ‘n/a’ for this character. But those that have a trident which does not exhibit any of the possible character states can use ‘</w:t>
+      </w:r>
+      <w:proofErr w:type="spellStart"/>
+      <w:r>
+        <w:t>novalue</w:t>
+      </w:r>
+      <w:proofErr w:type="spellEnd"/>
+      <w:r>
+        <w:t xml:space="preserve">’. In </w:t>
+      </w:r>
+      <w:proofErr w:type="gramStart"/>
+      <w:r>
+        <w:t>fact</w:t>
+      </w:r>
+      <w:proofErr w:type="gramEnd"/>
+      <w:r>
+        <w:t xml:space="preserve"> ‘n/a’ and ‘</w:t>
+      </w:r>
+      <w:proofErr w:type="spellStart"/>
+      <w:r>
+        <w:t>novalue</w:t>
+      </w:r>
+      <w:proofErr w:type="spellEnd"/>
+      <w:r>
+        <w:t xml:space="preserve">’ score similarly, so what you use is really up to you, but there is a </w:t>
+      </w:r>
+      <w:r>
+        <w:t>true</w:t>
+      </w:r>
+      <w:r>
+        <w:t xml:space="preserve"> </w:t>
+      </w:r>
+      <w:r>
+        <w:t>semantic difference.</w:t>
       </w:r>
     </w:p>
     <w:p>
@@ -5856,7 +5975,11 @@
         <w:t xml:space="preserve"> </w:t>
       </w:r>
       <w:r>
-        <w:t xml:space="preserve">See ‘The group column’ section for the characters worksheet to complete your understanding of how to specify taxonomy. </w:t>
+        <w:t xml:space="preserve">See ‘The group column’ section for the characters worksheet </w:t>
+      </w:r>
+      <w:r>
+        <w:lastRenderedPageBreak/>
+        <w:t xml:space="preserve">to complete your understanding of how to specify taxonomy. </w:t>
       </w:r>
       <w:r>
         <w:t>Note that the taxonomy you specify must be expressible as a strict hierarchy – so all taxa that have the same value for a given taxonomic rank, must also have the same values at all higher taxonomic ranks. This is a general truism of all hierarchical taxonomies in the tree of life. If you break this rule, you can expect unexpected results!</w:t>
@@ -5883,7 +6006,6 @@
           <w:noProof/>
           <w:lang w:eastAsia="en-GB"/>
         </w:rPr>
-        <w:lastRenderedPageBreak/>
         <w:drawing>
           <wp:inline distT="0" distB="0" distL="0" distR="0" wp14:anchorId="45EB25D6" wp14:editId="3C814EE6">
             <wp:extent cx="5731510" cy="1846580"/>
@@ -6080,6 +6202,7 @@
           <w:noProof/>
           <w:lang w:eastAsia="en-GB"/>
         </w:rPr>
+        <w:lastRenderedPageBreak/>
         <w:drawing>
           <wp:inline distT="0" distB="0" distL="0" distR="0" wp14:anchorId="61E4E70D" wp14:editId="2630B102">
             <wp:extent cx="5731510" cy="703580"/>
@@ -6137,7 +6260,6 @@
       </w:pPr>
       <w:bookmarkStart w:id="13" w:name="_Toc512004449"/>
       <w:r>
-        <w:lastRenderedPageBreak/>
         <w:t>The Label column</w:t>
       </w:r>
       <w:bookmarkEnd w:id="13"/>
@@ -6429,7 +6551,11 @@
         <w:t>The ‘Status’ column</w:t>
       </w:r>
       <w:r>
-        <w:t xml:space="preserve"> is where you can indicate how the character is to be treated by the visualisations. There are currently only two recognised values for this: ‘key’ and ‘display’. A character with any other value in this column, or no value, will be ignored by the visualisations. (The exception is </w:t>
+        <w:t xml:space="preserve"> is where you can indicate how the character is to be treated by the visualisations. There are currently only two recognised values for this: ‘key’ and ‘display’. A character </w:t>
+      </w:r>
+      <w:r>
+        <w:lastRenderedPageBreak/>
+        <w:t xml:space="preserve">with any other value in this column, or no value, will be ignored by the visualisations. (The exception is </w:t>
       </w:r>
       <w:r>
         <w:t>the ‘Taxon’</w:t>
@@ -6444,7 +6570,6 @@
           <w:noProof/>
           <w:lang w:eastAsia="en-GB"/>
         </w:rPr>
-        <w:lastRenderedPageBreak/>
         <mc:AlternateContent>
           <mc:Choice Requires="wpg">
             <w:drawing>
@@ -6974,6 +7099,7 @@
     </w:p>
     <w:p>
       <w:r>
+        <w:lastRenderedPageBreak/>
         <w:t xml:space="preserve">(Note that for both ordinal and circular ordinal characters, we have to specify the ranking order – this is done on the values worksheet.) </w:t>
       </w:r>
     </w:p>
@@ -6987,7 +7113,6 @@
           <w:noProof/>
           <w:lang w:eastAsia="en-GB"/>
         </w:rPr>
-        <w:lastRenderedPageBreak/>
         <w:drawing>
           <wp:anchor distT="0" distB="0" distL="114300" distR="114300" simplePos="0" relativeHeight="251661312" behindDoc="1" locked="0" layoutInCell="1" allowOverlap="1" wp14:anchorId="6E5DD651" wp14:editId="20F3CDB3">
             <wp:simplePos x="0" y="0"/>
@@ -7281,6 +7406,7 @@
       </w:pPr>
       <w:bookmarkStart w:id="18" w:name="_Toc512004454"/>
       <w:r>
+        <w:lastRenderedPageBreak/>
         <w:t>The Weight column</w:t>
       </w:r>
       <w:bookmarkEnd w:id="18"/>
@@ -7395,11 +7521,7 @@
       </w:r>
       <w:proofErr w:type="spellEnd"/>
       <w:r>
-        <w:t xml:space="preserve">’ and ‘Words’ – all characters with are not variable and very unlikely to be misinterpreted by a user. (There’s a good argument for giving the ‘Width’ and ‘Length’ characters of the biscuits a ‘Weight’ of 10 since they are likely to vary very little, however it is considered that a user is as likely to </w:t>
-      </w:r>
-      <w:r>
-        <w:lastRenderedPageBreak/>
-        <w:t>estimate these values as measure them, so they have been given a lower weighting.)</w:t>
+        <w:t>’ and ‘Words’ – all characters with are not variable and very unlikely to be misinterpreted by a user. (There’s a good argument for giving the ‘Width’ and ‘Length’ characters of the biscuits a ‘Weight’ of 10 since they are likely to vary very little, however it is considered that a user is as likely to estimate these values as measure them, so they have been given a lower weighting.)</w:t>
       </w:r>
     </w:p>
     <w:p>
@@ -7643,7 +7765,11 @@
         <w:t>0</w:t>
       </w:r>
       <w:r>
-        <w:t xml:space="preserve">, those taxa with a value of ‘moderate’ would score less than those with a value of ‘very’ but more than those with a value of ‘none’. </w:t>
+        <w:t xml:space="preserve">, those taxa with a value of ‘moderate’ would score less than those with a value </w:t>
+      </w:r>
+      <w:r>
+        <w:lastRenderedPageBreak/>
+        <w:t xml:space="preserve">of ‘very’ but more than those with a value of ‘none’. </w:t>
       </w:r>
       <w:r>
         <w:rPr>
@@ -7666,7 +7792,6 @@
           <w:noProof/>
           <w:lang w:eastAsia="en-GB"/>
         </w:rPr>
-        <w:lastRenderedPageBreak/>
         <w:drawing>
           <wp:inline distT="0" distB="0" distL="0" distR="0" wp14:anchorId="0DA54A68" wp14:editId="08983752">
             <wp:extent cx="5731510" cy="2469515"/>
@@ -7933,7 +8058,11 @@
       </w:r>
       <w:proofErr w:type="spellEnd"/>
       <w:r>
-        <w:t xml:space="preserve">). Suppose that you could populate this field from the literature, but the best data at your disposal was an average body length. You don’t have the information required to specify a ‘normal’ range for the species, so you just use the average body length. </w:t>
+        <w:t xml:space="preserve">). Suppose that you could populate this field from the literature, but the best data at your disposal was an average </w:t>
+      </w:r>
+      <w:r>
+        <w:lastRenderedPageBreak/>
+        <w:t xml:space="preserve">body length. You don’t have the information required to specify a ‘normal’ range for the species, so you just use the average body length. </w:t>
       </w:r>
     </w:p>
     <w:p>
@@ -7971,7 +8100,6 @@
         </w:numPr>
       </w:pPr>
       <w:r>
-        <w:lastRenderedPageBreak/>
         <w:t>Species A will score the maximum value if the user specifies a value of exactly 8.5.</w:t>
       </w:r>
     </w:p>
@@ -9374,18 +9502,16 @@
         </w:rPr>
         <w:t>2’.</w:t>
       </w:r>
-      <w:bookmarkStart w:id="25" w:name="_GoBack"/>
+    </w:p>
+    <w:p>
+      <w:pPr>
+        <w:pStyle w:val="Heading2"/>
+      </w:pPr>
+      <w:bookmarkStart w:id="25" w:name="_Toc512004461"/>
+      <w:r>
+        <w:t>The media worksheet</w:t>
+      </w:r>
       <w:bookmarkEnd w:id="25"/>
-    </w:p>
-    <w:p>
-      <w:pPr>
-        <w:pStyle w:val="Heading2"/>
-      </w:pPr>
-      <w:bookmarkStart w:id="26" w:name="_Toc512004461"/>
-      <w:r>
-        <w:t>The media worksheet</w:t>
-      </w:r>
-      <w:bookmarkEnd w:id="26"/>
     </w:p>
     <w:p>
       <w:r>
@@ -9520,11 +9646,11 @@
       <w:pPr>
         <w:pStyle w:val="Heading3"/>
       </w:pPr>
-      <w:bookmarkStart w:id="27" w:name="_Toc512004462"/>
+      <w:bookmarkStart w:id="26" w:name="_Toc512004462"/>
       <w:r>
         <w:t>Images to supplement help text</w:t>
       </w:r>
-      <w:bookmarkEnd w:id="27"/>
+      <w:bookmarkEnd w:id="26"/>
     </w:p>
     <w:p>
       <w:r>
@@ -9816,11 +9942,11 @@
       <w:pPr>
         <w:pStyle w:val="Heading3"/>
       </w:pPr>
-      <w:bookmarkStart w:id="28" w:name="_Toc512004463"/>
+      <w:bookmarkStart w:id="27" w:name="_Toc512004463"/>
       <w:r>
         <w:t>Images to illustrate taxa</w:t>
       </w:r>
-      <w:bookmarkEnd w:id="28"/>
+      <w:bookmarkEnd w:id="27"/>
     </w:p>
     <w:p>
       <w:r>
@@ -9990,7 +10116,7 @@
       <w:pPr>
         <w:pStyle w:val="Heading3"/>
       </w:pPr>
-      <w:bookmarkStart w:id="29" w:name="_Toc512004464"/>
+      <w:bookmarkStart w:id="28" w:name="_Toc512004464"/>
       <w:r>
         <w:t xml:space="preserve">The </w:t>
       </w:r>
@@ -10010,51 +10136,51 @@
       <w:r>
         <w:t xml:space="preserve"> columns</w:t>
       </w:r>
+      <w:bookmarkEnd w:id="28"/>
+    </w:p>
+    <w:p>
+      <w:r>
+        <w:t>Images specified against particular characters (as opposed to character states) will, by default, be displayed to the user in the character help tooltip. If you wish to restrict an image defined for a character so that it is only displayed in the full help window, then set the value of the ‘</w:t>
+      </w:r>
+      <w:proofErr w:type="spellStart"/>
+      <w:r>
+        <w:t>UseFor</w:t>
+      </w:r>
+      <w:proofErr w:type="spellEnd"/>
+      <w:r>
+        <w:t>’ column to ‘full’. If you want to restrict an image defined for a character so that it is only displayed in the help tooltip, then set the value of the ‘</w:t>
+      </w:r>
+      <w:proofErr w:type="spellStart"/>
+      <w:r>
+        <w:t>UseFor</w:t>
+      </w:r>
+      <w:proofErr w:type="spellEnd"/>
+      <w:r>
+        <w:t>’ column to ‘tip’. To display in both situations, you can either leave the column blank, or set the value to ‘full, tip’ (or ‘tip, full’).</w:t>
+      </w:r>
+    </w:p>
+    <w:p>
+      <w:r>
+        <w:t>By default, images displayed in tooltips take up the full width of the tooltip. You can restrict them to part of the width using the ‘</w:t>
+      </w:r>
+      <w:proofErr w:type="spellStart"/>
+      <w:r>
+        <w:t>TipStyle</w:t>
+      </w:r>
+      <w:proofErr w:type="spellEnd"/>
+      <w:r>
+        <w:t>’ column. For example, a value of ‘left-40’ means that the image will only take up 40% of the width of the tool tip and be placed on the left-hand side. Similarly, a value of ‘right-50’ means that the image will take up 50% of the width of the tool tip and be placed on the right-hand side.</w:t>
+      </w:r>
+    </w:p>
+    <w:p>
+      <w:pPr>
+        <w:pStyle w:val="Heading3"/>
+      </w:pPr>
+      <w:bookmarkStart w:id="29" w:name="_Toc512004465"/>
+      <w:r>
+        <w:t>HTML files to provide further information on taxa</w:t>
+      </w:r>
       <w:bookmarkEnd w:id="29"/>
-    </w:p>
-    <w:p>
-      <w:r>
-        <w:t>Images specified against particular characters (as opposed to character states) will, by default, be displayed to the user in the character help tooltip. If you wish to restrict an image defined for a character so that it is only displayed in the full help window, then set the value of the ‘</w:t>
-      </w:r>
-      <w:proofErr w:type="spellStart"/>
-      <w:r>
-        <w:t>UseFor</w:t>
-      </w:r>
-      <w:proofErr w:type="spellEnd"/>
-      <w:r>
-        <w:t>’ column to ‘full’. If you want to restrict an image defined for a character so that it is only displayed in the help tooltip, then set the value of the ‘</w:t>
-      </w:r>
-      <w:proofErr w:type="spellStart"/>
-      <w:r>
-        <w:t>UseFor</w:t>
-      </w:r>
-      <w:proofErr w:type="spellEnd"/>
-      <w:r>
-        <w:t>’ column to ‘tip’. To display in both situations, you can either leave the column blank, or set the value to ‘full, tip’ (or ‘tip, full’).</w:t>
-      </w:r>
-    </w:p>
-    <w:p>
-      <w:r>
-        <w:t>By default, images displayed in tooltips take up the full width of the tooltip. You can restrict them to part of the width using the ‘</w:t>
-      </w:r>
-      <w:proofErr w:type="spellStart"/>
-      <w:r>
-        <w:t>TipStyle</w:t>
-      </w:r>
-      <w:proofErr w:type="spellEnd"/>
-      <w:r>
-        <w:t>’ column. For example, a value of ‘left-40’ means that the image will only take up 40% of the width of the tool tip and be placed on the left-hand side. Similarly, a value of ‘right-50’ means that the image will take up 50% of the width of the tool tip and be placed on the right-hand side.</w:t>
-      </w:r>
-    </w:p>
-    <w:p>
-      <w:pPr>
-        <w:pStyle w:val="Heading3"/>
-      </w:pPr>
-      <w:bookmarkStart w:id="30" w:name="_Toc512004465"/>
-      <w:r>
-        <w:t>HTML files to provide further information on taxa</w:t>
-      </w:r>
-      <w:bookmarkEnd w:id="30"/>
     </w:p>
     <w:p>
       <w:r>
@@ -10283,11 +10409,11 @@
       <w:pPr>
         <w:pStyle w:val="Heading3"/>
       </w:pPr>
-      <w:bookmarkStart w:id="31" w:name="_Toc512004466"/>
+      <w:bookmarkStart w:id="30" w:name="_Toc512004466"/>
       <w:r>
         <w:t>General comments on the media worksheet</w:t>
       </w:r>
-      <w:bookmarkEnd w:id="31"/>
+      <w:bookmarkEnd w:id="30"/>
     </w:p>
     <w:p>
       <w:r>
@@ -10324,10 +10450,149 @@
     </w:p>
     <w:p>
       <w:pPr>
+        <w:pStyle w:val="Heading3"/>
+      </w:pPr>
+      <w:r>
+        <w:t>Checking media files</w:t>
+      </w:r>
+    </w:p>
+    <w:p>
+      <w:r>
+        <w:rPr>
+          <w:noProof/>
+        </w:rPr>
+        <w:drawing>
+          <wp:anchor distT="0" distB="0" distL="114300" distR="114300" simplePos="0" relativeHeight="251716608" behindDoc="1" locked="0" layoutInCell="1" allowOverlap="1" wp14:anchorId="29E0E90B">
+            <wp:simplePos x="0" y="0"/>
+            <wp:positionH relativeFrom="margin">
+              <wp:posOffset>4364990</wp:posOffset>
+            </wp:positionH>
+            <wp:positionV relativeFrom="paragraph">
+              <wp:posOffset>464185</wp:posOffset>
+            </wp:positionV>
+            <wp:extent cx="1352550" cy="285115"/>
+            <wp:effectExtent l="0" t="0" r="0" b="635"/>
+            <wp:wrapTight wrapText="bothSides">
+              <wp:wrapPolygon edited="0">
+                <wp:start x="0" y="0"/>
+                <wp:lineTo x="0" y="20205"/>
+                <wp:lineTo x="21296" y="20205"/>
+                <wp:lineTo x="21296" y="0"/>
+                <wp:lineTo x="0" y="0"/>
+              </wp:wrapPolygon>
+            </wp:wrapTight>
+            <wp:docPr id="17" name="Picture 17"/>
+            <wp:cNvGraphicFramePr>
+              <a:graphicFrameLocks xmlns:a="http://schemas.openxmlformats.org/drawingml/2006/main" noChangeAspect="1"/>
+            </wp:cNvGraphicFramePr>
+            <a:graphic xmlns:a="http://schemas.openxmlformats.org/drawingml/2006/main">
+              <a:graphicData uri="http://schemas.openxmlformats.org/drawingml/2006/picture">
+                <pic:pic xmlns:pic="http://schemas.openxmlformats.org/drawingml/2006/picture">
+                  <pic:nvPicPr>
+                    <pic:cNvPr id="1" name=""/>
+                    <pic:cNvPicPr/>
+                  </pic:nvPicPr>
+                  <pic:blipFill>
+                    <a:blip r:embed="rId62">
+                      <a:extLst>
+                        <a:ext uri="{28A0092B-C50C-407E-A947-70E740481C1C}">
+                          <a14:useLocalDpi xmlns:a14="http://schemas.microsoft.com/office/drawing/2010/main" val="0"/>
+                        </a:ext>
+                      </a:extLst>
+                    </a:blip>
+                    <a:stretch>
+                      <a:fillRect/>
+                    </a:stretch>
+                  </pic:blipFill>
+                  <pic:spPr>
+                    <a:xfrm>
+                      <a:off x="0" y="0"/>
+                      <a:ext cx="1352550" cy="285115"/>
+                    </a:xfrm>
+                    <a:prstGeom prst="rect">
+                      <a:avLst/>
+                    </a:prstGeom>
+                  </pic:spPr>
+                </pic:pic>
+              </a:graphicData>
+            </a:graphic>
+            <wp14:sizeRelH relativeFrom="page">
+              <wp14:pctWidth>0</wp14:pctWidth>
+            </wp14:sizeRelH>
+            <wp14:sizeRelV relativeFrom="page">
+              <wp14:pctHeight>0</wp14:pctHeight>
+            </wp14:sizeRelV>
+          </wp:anchor>
+        </w:drawing>
+      </w:r>
+      <w:r>
+        <w:t xml:space="preserve"> </w:t>
+      </w:r>
+      <w:r>
+        <w:t xml:space="preserve">Most aspects </w:t>
+      </w:r>
+      <w:r>
+        <w:t>of knowledge-</w:t>
+      </w:r>
+      <w:proofErr w:type="spellStart"/>
+      <w:r>
+        <w:t>base</w:t>
+      </w:r>
+      <w:proofErr w:type="spellEnd"/>
+      <w:r>
+        <w:t xml:space="preserve"> checking are done </w:t>
+      </w:r>
+      <w:r>
+        <w:t>‘up front’ before any visualisations are set (if the top level ‘</w:t>
+      </w:r>
+      <w:proofErr w:type="spellStart"/>
+      <w:r>
+        <w:t>checkKB</w:t>
+      </w:r>
+      <w:proofErr w:type="spellEnd"/>
+      <w:r>
+        <w:t xml:space="preserve">’ option is set from the calling web page (see the document ‘Deploying your visualisations’ for details). </w:t>
+      </w:r>
+      <w:proofErr w:type="gramStart"/>
+      <w:r>
+        <w:t>However</w:t>
+      </w:r>
+      <w:proofErr w:type="gramEnd"/>
+      <w:r>
+        <w:t xml:space="preserve"> checking for the existence of media files, e.g. local images, web images and html files, can potentially take some time and therefore is therefore not routinely done at </w:t>
+      </w:r>
+      <w:proofErr w:type="spellStart"/>
+      <w:r>
+        <w:t>startup</w:t>
+      </w:r>
+      <w:proofErr w:type="spellEnd"/>
+      <w:r>
+        <w:t>. However, if you have the ‘</w:t>
+      </w:r>
+      <w:proofErr w:type="spellStart"/>
+      <w:r>
+        <w:t>checkKB</w:t>
+      </w:r>
+      <w:proofErr w:type="spellEnd"/>
+      <w:r>
+        <w:t xml:space="preserve">’ option set to true, then Identikit puts an additional item on the </w:t>
+      </w:r>
+      <w:r>
+        <w:t>‘Select a tool’ drop-down</w:t>
+      </w:r>
+      <w:r>
+        <w:t xml:space="preserve"> – ‘Check media files’. If you select this item, a report will be generated to indicate whether or not the files referenced in your knowledge-base can be found.</w:t>
+      </w:r>
+      <w:bookmarkStart w:id="31" w:name="_GoBack"/>
+      <w:bookmarkEnd w:id="31"/>
+    </w:p>
+    <w:p>
+      <w:pPr>
         <w:pStyle w:val="Heading2"/>
       </w:pPr>
       <w:bookmarkStart w:id="32" w:name="_Toc512004467"/>
       <w:r>
+        <w:lastRenderedPageBreak/>
         <w:t>The config worksheet</w:t>
       </w:r>
       <w:bookmarkEnd w:id="32"/>
@@ -10343,7 +10608,6 @@
           <w:noProof/>
           <w:lang w:eastAsia="en-GB"/>
         </w:rPr>
-        <w:lastRenderedPageBreak/>
         <w:drawing>
           <wp:inline distT="0" distB="0" distL="0" distR="0" wp14:anchorId="657EEC5F" wp14:editId="20247FD3">
             <wp:extent cx="5731510" cy="1711960"/>
@@ -10360,7 +10624,7 @@
                     <pic:cNvPicPr/>
                   </pic:nvPicPr>
                   <pic:blipFill>
-                    <a:blip r:embed="rId62"/>
+                    <a:blip r:embed="rId63"/>
                     <a:stretch>
                       <a:fillRect/>
                     </a:stretch>
@@ -10740,7 +11004,11 @@
         <w:t>the Identikit</w:t>
       </w:r>
       <w:r>
-        <w:t xml:space="preserve"> to show upon initialisation. By default this is the first included visualisation – ‘Two-column key (vis1)’ if you haven’t excluded it. For </w:t>
+        <w:t xml:space="preserve"> to </w:t>
+      </w:r>
+      <w:r>
+        <w:lastRenderedPageBreak/>
+        <w:t xml:space="preserve">show upon initialisation. By default this is the first included visualisation – ‘Two-column key (vis1)’ if you haven’t excluded it. For </w:t>
       </w:r>
       <w:proofErr w:type="gramStart"/>
       <w:r>
@@ -10759,7 +11027,6 @@
     </w:p>
     <w:p>
       <w:r>
-        <w:lastRenderedPageBreak/>
         <w:t>The key ‘</w:t>
       </w:r>
       <w:proofErr w:type="spellStart"/>
@@ -10831,7 +11098,7 @@
                     <pic:cNvPicPr/>
                   </pic:nvPicPr>
                   <pic:blipFill>
-                    <a:blip r:embed="rId63"/>
+                    <a:blip r:embed="rId64"/>
                     <a:stretch>
                       <a:fillRect/>
                     </a:stretch>
@@ -10910,7 +11177,6 @@
         <w:t>) allows you to indicate the name of a control group to select by default when your visualisation starts up. The value you specify must correspond to one of the value in the ‘Group’ column of the characters worksheet.  In the biscuits knowledge-base, the value is set to ‘Structure’ when means that when the visualisation starts it will do so with the ‘Structure’ group selected rather than the ‘All’ group (which is the default).</w:t>
       </w:r>
     </w:p>
-    <w:p/>
     <w:p>
       <w:pPr>
         <w:pStyle w:val="Heading3"/>
@@ -10992,7 +11258,7 @@
                     </pic:cNvPicPr>
                   </pic:nvPicPr>
                   <pic:blipFill>
-                    <a:blip r:embed="rId64">
+                    <a:blip r:embed="rId65">
                       <a:extLst>
                         <a:ext uri="{28A0092B-C50C-407E-A947-70E740481C1C}">
                           <a14:useLocalDpi xmlns:a14="http://schemas.microsoft.com/office/drawing/2010/main" val="0"/>
@@ -11128,7 +11394,7 @@
         </w:rPr>
         <w:t xml:space="preserve">). Field Studies Council. Preston Montford, Shrewsbury. Accessed Wed Nov 23 2016. </w:t>
       </w:r>
-      <w:hyperlink r:id="rId65" w:history="1">
+      <w:hyperlink r:id="rId66" w:history="1">
         <w:r>
           <w:rPr>
             <w:rStyle w:val="Hyperlink"/>
@@ -11214,7 +11480,7 @@
                     <pic:cNvPicPr/>
                   </pic:nvPicPr>
                   <pic:blipFill>
-                    <a:blip r:embed="rId66"/>
+                    <a:blip r:embed="rId67"/>
                     <a:stretch>
                       <a:fillRect/>
                     </a:stretch>
@@ -11295,7 +11561,7 @@
                     <pic:cNvPicPr/>
                   </pic:nvPicPr>
                   <pic:blipFill>
-                    <a:blip r:embed="rId67"/>
+                    <a:blip r:embed="rId68"/>
                     <a:stretch>
                       <a:fillRect/>
                     </a:stretch>
@@ -11703,7 +11969,7 @@
                     <pic:cNvPicPr/>
                   </pic:nvPicPr>
                   <pic:blipFill>
-                    <a:blip r:embed="rId68">
+                    <a:blip r:embed="rId69">
                       <a:extLst>
                         <a:ext uri="{28A0092B-C50C-407E-A947-70E740481C1C}">
                           <a14:useLocalDpi xmlns:a14="http://schemas.microsoft.com/office/drawing/2010/main" val="0"/>
@@ -11794,7 +12060,13 @@
     </w:p>
     <w:p>
       <w:r>
-        <w:t xml:space="preserve">Scenario 1: user specifies a saddle visibility as ‘distinct’ </w:t>
+        <w:t>Scenario 1: user specifies a saddle visibility as ‘</w:t>
+      </w:r>
+      <w:r>
+        <w:t>indistinct’</w:t>
+      </w:r>
+      <w:r>
+        <w:t xml:space="preserve"> </w:t>
       </w:r>
       <w:r>
         <w:t>and</w:t>
@@ -11809,77 +12081,25 @@
         <w:t>not specify a value for sex</w:t>
       </w:r>
       <w:r>
-        <w:t>. The result (for the ‘Two-column visualisation’) is shown below:</w:t>
+        <w:t>. The result for the ‘Two-column visualisation’</w:t>
+      </w:r>
+      <w:r>
+        <w:t xml:space="preserve"> (or rather part of it) </w:t>
+      </w:r>
+      <w:r>
+        <w:t>is shown below:</w:t>
       </w:r>
     </w:p>
     <w:p>
       <w:r>
         <w:rPr>
           <w:noProof/>
-          <w:lang w:eastAsia="en-GB"/>
         </w:rPr>
         <w:drawing>
-          <wp:inline distT="0" distB="0" distL="0" distR="0" wp14:anchorId="7E83C0FF" wp14:editId="4BDA7654">
-            <wp:extent cx="5731510" cy="2143760"/>
-            <wp:effectExtent l="0" t="0" r="2540" b="8890"/>
-            <wp:docPr id="22" name="Picture 22"/>
-            <wp:cNvGraphicFramePr>
-              <a:graphicFrameLocks xmlns:a="http://schemas.openxmlformats.org/drawingml/2006/main" noChangeAspect="1"/>
-            </wp:cNvGraphicFramePr>
-            <a:graphic xmlns:a="http://schemas.openxmlformats.org/drawingml/2006/main">
-              <a:graphicData uri="http://schemas.openxmlformats.org/drawingml/2006/picture">
-                <pic:pic xmlns:pic="http://schemas.openxmlformats.org/drawingml/2006/picture">
-                  <pic:nvPicPr>
-                    <pic:cNvPr id="1" name=""/>
-                    <pic:cNvPicPr/>
-                  </pic:nvPicPr>
-                  <pic:blipFill>
-                    <a:blip r:embed="rId69"/>
-                    <a:stretch>
-                      <a:fillRect/>
-                    </a:stretch>
-                  </pic:blipFill>
-                  <pic:spPr>
-                    <a:xfrm>
-                      <a:off x="0" y="0"/>
-                      <a:ext cx="5731510" cy="2143760"/>
-                    </a:xfrm>
-                    <a:prstGeom prst="rect">
-                      <a:avLst/>
-                    </a:prstGeom>
-                  </pic:spPr>
-                </pic:pic>
-              </a:graphicData>
-            </a:graphic>
-          </wp:inline>
-        </w:drawing>
-      </w:r>
-    </w:p>
-    <w:p>
-      <w:r>
-        <w:t xml:space="preserve">Scenario 2: user specifies a saddle visibility as ‘distinct’ </w:t>
-      </w:r>
-      <w:r>
-        <w:rPr>
-          <w:i/>
-        </w:rPr>
-        <w:t>and specifies sex as ‘male’</w:t>
-      </w:r>
-      <w:r>
-        <w:t>. The result (for the ‘Two-column visualisation’) is shown below:</w:t>
-      </w:r>
-    </w:p>
-    <w:p>
-      <w:r>
-        <w:rPr>
-          <w:noProof/>
-          <w:lang w:eastAsia="en-GB"/>
-        </w:rPr>
-        <w:drawing>
-          <wp:inline distT="0" distB="0" distL="0" distR="0" wp14:anchorId="3341E229" wp14:editId="70113474">
-            <wp:extent cx="5731510" cy="2737485"/>
-            <wp:effectExtent l="0" t="0" r="2540" b="5715"/>
-            <wp:docPr id="31" name="Picture 31"/>
+          <wp:inline distT="0" distB="0" distL="0" distR="0" wp14:anchorId="3529B8EB" wp14:editId="5F450363">
+            <wp:extent cx="5731510" cy="2812415"/>
+            <wp:effectExtent l="0" t="0" r="2540" b="6985"/>
+            <wp:docPr id="18" name="Picture 18"/>
             <wp:cNvGraphicFramePr>
               <a:graphicFrameLocks xmlns:a="http://schemas.openxmlformats.org/drawingml/2006/main" noChangeAspect="1"/>
             </wp:cNvGraphicFramePr>
@@ -11899,7 +12119,7 @@
                   <pic:spPr>
                     <a:xfrm>
                       <a:off x="0" y="0"/>
-                      <a:ext cx="5731510" cy="2737485"/>
+                      <a:ext cx="5731510" cy="2812415"/>
                     </a:xfrm>
                     <a:prstGeom prst="rect">
                       <a:avLst/>
@@ -11914,16 +12134,126 @@
     </w:p>
     <w:p>
       <w:r>
-        <w:t xml:space="preserve">If no sex is specified, then it is as if no sex tags are present in the knowledge-base - </w:t>
+        <w:t>Scenario 2: user specifies a saddle visibility as ‘</w:t>
+      </w:r>
+      <w:r>
+        <w:t>indistinct’</w:t>
+      </w:r>
+      <w:r>
+        <w:t xml:space="preserve"> </w:t>
       </w:r>
       <w:r>
         <w:rPr>
           <w:i/>
         </w:rPr>
-        <w:t>the values are still there, but without the sex tags</w:t>
-      </w:r>
-      <w:r>
-        <w:t>. They only come into play if a user specifies a sex.</w:t>
+        <w:t>and specifies sex as ‘</w:t>
+      </w:r>
+      <w:r>
+        <w:rPr>
+          <w:i/>
+        </w:rPr>
+        <w:t>female’</w:t>
+      </w:r>
+      <w:r>
+        <w:t>. The result (for the ‘Two-column visualisation’) is shown below:</w:t>
+      </w:r>
+    </w:p>
+    <w:p>
+      <w:r>
+        <w:rPr>
+          <w:noProof/>
+        </w:rPr>
+        <w:drawing>
+          <wp:inline distT="0" distB="0" distL="0" distR="0" wp14:anchorId="37E8A8AF" wp14:editId="6FD631D4">
+            <wp:extent cx="5731510" cy="2865755"/>
+            <wp:effectExtent l="0" t="0" r="2540" b="0"/>
+            <wp:docPr id="30" name="Picture 30"/>
+            <wp:cNvGraphicFramePr>
+              <a:graphicFrameLocks xmlns:a="http://schemas.openxmlformats.org/drawingml/2006/main" noChangeAspect="1"/>
+            </wp:cNvGraphicFramePr>
+            <a:graphic xmlns:a="http://schemas.openxmlformats.org/drawingml/2006/main">
+              <a:graphicData uri="http://schemas.openxmlformats.org/drawingml/2006/picture">
+                <pic:pic xmlns:pic="http://schemas.openxmlformats.org/drawingml/2006/picture">
+                  <pic:nvPicPr>
+                    <pic:cNvPr id="1" name=""/>
+                    <pic:cNvPicPr/>
+                  </pic:nvPicPr>
+                  <pic:blipFill>
+                    <a:blip r:embed="rId71"/>
+                    <a:stretch>
+                      <a:fillRect/>
+                    </a:stretch>
+                  </pic:blipFill>
+                  <pic:spPr>
+                    <a:xfrm>
+                      <a:off x="0" y="0"/>
+                      <a:ext cx="5731510" cy="2865755"/>
+                    </a:xfrm>
+                    <a:prstGeom prst="rect">
+                      <a:avLst/>
+                    </a:prstGeom>
+                  </pic:spPr>
+                </pic:pic>
+              </a:graphicData>
+            </a:graphic>
+          </wp:inline>
+        </w:drawing>
+      </w:r>
+    </w:p>
+    <w:p>
+      <w:r>
+        <w:t xml:space="preserve">You will see that </w:t>
+      </w:r>
+      <w:proofErr w:type="spellStart"/>
+      <w:r>
+        <w:rPr>
+          <w:i/>
+        </w:rPr>
+        <w:t>Paroligolophus</w:t>
+      </w:r>
+      <w:proofErr w:type="spellEnd"/>
+      <w:r>
+        <w:rPr>
+          <w:i/>
+        </w:rPr>
+        <w:t xml:space="preserve"> </w:t>
+      </w:r>
+      <w:proofErr w:type="spellStart"/>
+      <w:r>
+        <w:rPr>
+          <w:i/>
+        </w:rPr>
+        <w:t>agrestis</w:t>
+      </w:r>
+      <w:proofErr w:type="spellEnd"/>
+      <w:r>
+        <w:t xml:space="preserve">, amongst others, has changed score. This because this species has the value of ‘indistinct’ for saddle visibility only for the female. </w:t>
+      </w:r>
+      <w:proofErr w:type="gramStart"/>
+      <w:r>
+        <w:t>So</w:t>
+      </w:r>
+      <w:proofErr w:type="gramEnd"/>
+      <w:r>
+        <w:t xml:space="preserve"> when no sex is specified (or if female had been specified), it scores </w:t>
+      </w:r>
+      <w:r>
+        <w:t>positively</w:t>
+      </w:r>
+      <w:r>
+        <w:t xml:space="preserve"> for this character. But when the value of sex is set to ‘male’ it scores </w:t>
+      </w:r>
+      <w:r>
+        <w:t>negatively</w:t>
+      </w:r>
+      <w:r>
+        <w:t xml:space="preserve"> for this characte</w:t>
+      </w:r>
+      <w:r>
+        <w:t>r. Note that the character ‘Sex’ does not itself score</w:t>
+      </w:r>
+      <w:r>
+        <w:t>.</w:t>
       </w:r>
     </w:p>
     <w:p>
@@ -11932,6 +12262,7 @@
       </w:pPr>
       <w:bookmarkStart w:id="38" w:name="_Toc512004473"/>
       <w:r>
+        <w:lastRenderedPageBreak/>
         <w:t>The m</w:t>
       </w:r>
       <w:r>
@@ -11983,7 +12314,6 @@
         </w:numPr>
       </w:pPr>
       <w:r>
-        <w:lastRenderedPageBreak/>
         <w:t>The ‘Get max and min’ macro was developed to ease the process of extracting min and maximum values for a numeric character for use with the ‘Params’ column of the characters worksheet.</w:t>
       </w:r>
     </w:p>
@@ -12099,9 +12429,9 @@
     </w:p>
     <w:p/>
     <w:sectPr>
-      <w:headerReference w:type="even" r:id="rId71"/>
-      <w:footerReference w:type="default" r:id="rId72"/>
-      <w:headerReference w:type="first" r:id="rId73"/>
+      <w:headerReference w:type="even" r:id="rId72"/>
+      <w:footerReference w:type="default" r:id="rId73"/>
+      <w:headerReference w:type="first" r:id="rId74"/>
       <w:pgSz w:w="11906" w:h="16838"/>
       <w:pgMar w:top="1440" w:right="1440" w:bottom="1440" w:left="1440" w:header="708" w:footer="708" w:gutter="0"/>
       <w:cols w:space="708"/>
@@ -12157,6 +12487,7 @@
         <w:docPartUnique/>
       </w:docPartObj>
     </w:sdtPr>
+    <w:sdtEndPr/>
     <w:sdtContent>
       <w:sdt>
         <w:sdtPr>
@@ -12166,6 +12497,7 @@
             <w:docPartUnique/>
           </w:docPartObj>
         </w:sdtPr>
+        <w:sdtEndPr/>
         <w:sdtContent>
           <w:p>
             <w:pPr>
@@ -17132,7 +17464,7 @@
 </file>
 
 <file path=customXml/itemProps1.xml><?xml version="1.0" encoding="utf-8"?>
-<ds:datastoreItem xmlns:ds="http://schemas.openxmlformats.org/officeDocument/2006/customXml" ds:itemID="{55DB32A0-5E67-4ECA-AFAF-E1015992D6F9}">
+<ds:datastoreItem xmlns:ds="http://schemas.openxmlformats.org/officeDocument/2006/customXml" ds:itemID="{C6A5B18F-CA74-4F6D-AE98-512C6AE342A1}">
   <ds:schemaRefs>
     <ds:schemaRef ds:uri="http://schemas.openxmlformats.org/officeDocument/2006/bibliography"/>
   </ds:schemaRefs>

</xml_diff>

<commit_message>
Intermediate commit on rework of image handling to use Galleria plugin.
</commit_message>
<xml_diff>
--- a/documentation/Building a knowledge-base.docx
+++ b/documentation/Building a knowledge-base.docx
@@ -48,7 +48,7 @@
           <w:lang w:eastAsia="en-GB"/>
         </w:rPr>
         <w:drawing>
-          <wp:anchor distT="0" distB="0" distL="114300" distR="114300" simplePos="0" relativeHeight="251656192" behindDoc="0" locked="0" layoutInCell="1" allowOverlap="1">
+          <wp:anchor distT="0" distB="0" distL="114300" distR="114300" simplePos="0" relativeHeight="251653120" behindDoc="0" locked="0" layoutInCell="1" allowOverlap="1">
             <wp:simplePos x="0" y="0"/>
             <wp:positionH relativeFrom="column">
               <wp:posOffset>-317381</wp:posOffset>
@@ -101,7 +101,7 @@
         <mc:AlternateContent>
           <mc:Choice Requires="wps">
             <w:drawing>
-              <wp:anchor distT="0" distB="0" distL="114300" distR="114300" simplePos="0" relativeHeight="251655168" behindDoc="0" locked="0" layoutInCell="1" allowOverlap="1">
+              <wp:anchor distT="0" distB="0" distL="114300" distR="114300" simplePos="0" relativeHeight="251652096" behindDoc="0" locked="0" layoutInCell="1" allowOverlap="1">
                 <wp:simplePos x="0" y="0"/>
                 <wp:positionH relativeFrom="column">
                   <wp:posOffset>4572000</wp:posOffset>
@@ -324,7 +324,7 @@
                 <v:stroke joinstyle="miter"/>
                 <v:path gradientshapeok="t" o:connecttype="rect"/>
               </v:shapetype>
-              <v:shape id="Text Box 4" o:spid="_x0000_s1026" type="#_x0000_t202" style="position:absolute;margin-left:5in;margin-top:.5pt;width:135.75pt;height:143.9pt;z-index:251655168;visibility:visible;mso-wrap-style:square;mso-width-percent:0;mso-height-percent:200;mso-wrap-distance-left:9pt;mso-wrap-distance-top:0;mso-wrap-distance-right:9pt;mso-wrap-distance-bottom:0;mso-position-horizontal:absolute;mso-position-horizontal-relative:text;mso-position-vertical:absolute;mso-position-vertical-relative:text;mso-width-percent:0;mso-height-percent:200;mso-width-relative:margin;mso-height-relative:margin;v-text-anchor:top" o:gfxdata="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" stroked="f">
+              <v:shape id="Text Box 4" o:spid="_x0000_s1026" type="#_x0000_t202" style="position:absolute;margin-left:5in;margin-top:.5pt;width:135.75pt;height:143.9pt;z-index:251652096;visibility:visible;mso-wrap-style:square;mso-width-percent:0;mso-height-percent:200;mso-wrap-distance-left:9pt;mso-wrap-distance-top:0;mso-wrap-distance-right:9pt;mso-wrap-distance-bottom:0;mso-position-horizontal:absolute;mso-position-horizontal-relative:text;mso-position-vertical:absolute;mso-position-vertical-relative:text;mso-width-percent:0;mso-height-percent:200;mso-width-relative:margin;mso-height-relative:margin;v-text-anchor:top" o:gfxdata="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" stroked="f">
                 <v:textbox style="mso-fit-shape-to-text:t">
                   <w:txbxContent>
                     <w:p>
@@ -3913,7 +3913,7 @@
           <w:lang w:eastAsia="en-GB"/>
         </w:rPr>
         <w:drawing>
-          <wp:anchor distT="0" distB="0" distL="114300" distR="114300" simplePos="0" relativeHeight="251674624" behindDoc="1" locked="0" layoutInCell="1" allowOverlap="1" wp14:anchorId="7A2EBB89" wp14:editId="6DDD67AF">
+          <wp:anchor distT="0" distB="0" distL="114300" distR="114300" simplePos="0" relativeHeight="251671552" behindDoc="1" locked="0" layoutInCell="1" allowOverlap="1" wp14:anchorId="7A2EBB89" wp14:editId="6DDD67AF">
             <wp:simplePos x="0" y="0"/>
             <wp:positionH relativeFrom="column">
               <wp:posOffset>4781550</wp:posOffset>
@@ -4026,7 +4026,7 @@
           <w:lang w:eastAsia="en-GB"/>
         </w:rPr>
         <w:drawing>
-          <wp:anchor distT="0" distB="0" distL="114300" distR="114300" simplePos="0" relativeHeight="251675648" behindDoc="1" locked="0" layoutInCell="1" allowOverlap="1" wp14:anchorId="735ED7B5" wp14:editId="18862CB9">
+          <wp:anchor distT="0" distB="0" distL="114300" distR="114300" simplePos="0" relativeHeight="251672576" behindDoc="1" locked="0" layoutInCell="1" allowOverlap="1" wp14:anchorId="735ED7B5" wp14:editId="18862CB9">
             <wp:simplePos x="0" y="0"/>
             <wp:positionH relativeFrom="column">
               <wp:posOffset>4781550</wp:posOffset>
@@ -4526,7 +4526,7 @@
           <w:lang w:eastAsia="en-GB"/>
         </w:rPr>
         <w:drawing>
-          <wp:anchor distT="0" distB="0" distL="114300" distR="114300" simplePos="0" relativeHeight="251679744" behindDoc="0" locked="0" layoutInCell="1" allowOverlap="1">
+          <wp:anchor distT="0" distB="0" distL="114300" distR="114300" simplePos="0" relativeHeight="251676672" behindDoc="0" locked="0" layoutInCell="1" allowOverlap="1">
             <wp:simplePos x="0" y="0"/>
             <wp:positionH relativeFrom="column">
               <wp:posOffset>3562350</wp:posOffset>
@@ -4612,7 +4612,7 @@
         <mc:AlternateContent>
           <mc:Choice Requires="wps">
             <w:drawing>
-              <wp:anchor distT="0" distB="0" distL="114300" distR="114300" simplePos="0" relativeHeight="251680768" behindDoc="0" locked="0" layoutInCell="1" allowOverlap="1">
+              <wp:anchor distT="0" distB="0" distL="114300" distR="114300" simplePos="0" relativeHeight="251677696" behindDoc="0" locked="0" layoutInCell="1" allowOverlap="1">
                 <wp:simplePos x="0" y="0"/>
                 <wp:positionH relativeFrom="column">
                   <wp:posOffset>3743325</wp:posOffset>
@@ -4692,7 +4692,7 @@
           </mc:Choice>
           <mc:Fallback>
             <w:pict>
-              <v:oval w14:anchorId="7F024E4C" id="Oval 36" o:spid="_x0000_s1026" style="position:absolute;margin-left:294.75pt;margin-top:9.8pt;width:17.25pt;height:18.75pt;z-index:251680768;visibility:visible;mso-wrap-style:square;mso-width-percent:0;mso-height-percent:0;mso-wrap-distance-left:9pt;mso-wrap-distance-top:0;mso-wrap-distance-right:9pt;mso-wrap-distance-bottom:0;mso-position-horizontal:absolute;mso-position-horizontal-relative:text;mso-position-vertical:absolute;mso-position-vertical-relative:text;mso-width-percent:0;mso-height-percent:0;mso-width-relative:margin;mso-height-relative:margin;v-text-anchor:middle" o:gfxdata="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" filled="f" strokecolor="red" strokeweight="2pt">
+              <v:oval w14:anchorId="03B86237" id="Oval 36" o:spid="_x0000_s1026" style="position:absolute;margin-left:294.75pt;margin-top:9.8pt;width:17.25pt;height:18.75pt;z-index:251677696;visibility:visible;mso-wrap-style:square;mso-width-percent:0;mso-height-percent:0;mso-wrap-distance-left:9pt;mso-wrap-distance-top:0;mso-wrap-distance-right:9pt;mso-wrap-distance-bottom:0;mso-position-horizontal:absolute;mso-position-horizontal-relative:text;mso-position-vertical:absolute;mso-position-vertical-relative:text;mso-width-percent:0;mso-height-percent:0;mso-width-relative:margin;mso-height-relative:margin;v-text-anchor:middle" o:gfxdata="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" filled="f" strokecolor="red" strokeweight="2pt">
                 <w10:wrap type="tight"/>
               </v:oval>
             </w:pict>
@@ -4786,7 +4786,7 @@
         <mc:AlternateContent>
           <mc:Choice Requires="wpg">
             <w:drawing>
-              <wp:anchor distT="0" distB="0" distL="114300" distR="114300" simplePos="0" relativeHeight="251687936" behindDoc="0" locked="0" layoutInCell="1" allowOverlap="1">
+              <wp:anchor distT="0" distB="0" distL="114300" distR="114300" simplePos="0" relativeHeight="251684864" behindDoc="0" locked="0" layoutInCell="1" allowOverlap="1">
                 <wp:simplePos x="0" y="0"/>
                 <wp:positionH relativeFrom="column">
                   <wp:posOffset>3943350</wp:posOffset>
@@ -4971,7 +4971,7 @@
           </mc:Choice>
           <mc:Fallback>
             <w:pict>
-              <v:group w14:anchorId="719F9B63" id="Group 44" o:spid="_x0000_s1026" style="position:absolute;margin-left:310.5pt;margin-top:36.75pt;width:135pt;height:52.5pt;z-index:251687936" coordsize="17145,6667" o:gfxdata="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">
+              <v:group w14:anchorId="11004794" id="Group 44" o:spid="_x0000_s1026" style="position:absolute;margin-left:310.5pt;margin-top:36.75pt;width:135pt;height:52.5pt;z-index:251684864" coordsize="17145,6667" o:gfxdata="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">
                 <v:shapetype id="_x0000_t75" coordsize="21600,21600" o:spt="75" o:preferrelative="t" path="m@4@5l@4@11@9@11@9@5xe" filled="f" stroked="f">
                   <v:stroke joinstyle="miter"/>
                   <v:formulas>
@@ -4991,13 +4991,12 @@
                   <v:path o:extrusionok="f" gradientshapeok="t" o:connecttype="rect"/>
                   <o:lock v:ext="edit" aspectratio="t"/>
                 </v:shapetype>
-                <v:shape id="Picture 38" o:spid="_x0000_s1027" type="#_x0000_t75" style="position:absolute;width:17145;height:6572;visibility:visible;mso-wrap-style:square" o:gfxdata="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">
+                <v:shape id="Picture 38" o:spid="_x0000_s1027" type="#_x0000_t75" style="position:absolute;width:17145;height:6572;visibility:visible;mso-wrap-style:square" o:gfxdata="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">
                   <v:imagedata r:id="rId17" o:title=""/>
-                  <v:path arrowok="t"/>
                 </v:shape>
-                <v:oval id="Oval 39" o:spid="_x0000_s1028" style="position:absolute;left:6572;top:3429;width:1048;height:1714;visibility:visible;mso-wrap-style:square;v-text-anchor:middle" o:gfxdata="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" filled="f" strokecolor="red" strokeweight="2pt"/>
-                <v:oval id="Oval 42" o:spid="_x0000_s1029" style="position:absolute;left:2762;top:4953;width:1048;height:1714;visibility:visible;mso-wrap-style:square;v-text-anchor:middle" o:gfxdata="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" filled="f" strokecolor="red" strokeweight="2pt"/>
-                <v:oval id="Oval 43" o:spid="_x0000_s1030" style="position:absolute;left:9810;top:4953;width:1048;height:1714;visibility:visible;mso-wrap-style:square;v-text-anchor:middle" o:gfxdata="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" filled="f" strokecolor="red" strokeweight="2pt"/>
+                <v:oval id="Oval 39" o:spid="_x0000_s1028" style="position:absolute;left:6572;top:3429;width:1048;height:1714;visibility:visible;mso-wrap-style:square;v-text-anchor:middle" o:gfxdata="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" filled="f" strokecolor="red" strokeweight="2pt"/>
+                <v:oval id="Oval 42" o:spid="_x0000_s1029" style="position:absolute;left:2762;top:4953;width:1048;height:1714;visibility:visible;mso-wrap-style:square;v-text-anchor:middle" o:gfxdata="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" filled="f" strokecolor="red" strokeweight="2pt"/>
+                <v:oval id="Oval 43" o:spid="_x0000_s1030" style="position:absolute;left:9810;top:4953;width:1048;height:1714;visibility:visible;mso-wrap-style:square;v-text-anchor:middle" o:gfxdata="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" filled="f" strokecolor="red" strokeweight="2pt"/>
                 <w10:wrap type="square"/>
               </v:group>
             </w:pict>
@@ -5177,7 +5176,7 @@
           <w:lang w:eastAsia="en-GB"/>
         </w:rPr>
         <w:drawing>
-          <wp:anchor distT="0" distB="0" distL="114300" distR="114300" simplePos="0" relativeHeight="251701248" behindDoc="1" locked="0" layoutInCell="1" allowOverlap="1" wp14:anchorId="2926E1F3" wp14:editId="53B6EDB6">
+          <wp:anchor distT="0" distB="0" distL="114300" distR="114300" simplePos="0" relativeHeight="251698176" behindDoc="1" locked="0" layoutInCell="1" allowOverlap="1" wp14:anchorId="2926E1F3" wp14:editId="53B6EDB6">
             <wp:simplePos x="0" y="0"/>
             <wp:positionH relativeFrom="column">
               <wp:posOffset>3276600</wp:posOffset>
@@ -5405,7 +5404,7 @@
           <w:lang w:eastAsia="en-GB"/>
         </w:rPr>
         <w:drawing>
-          <wp:anchor distT="0" distB="0" distL="114300" distR="114300" simplePos="0" relativeHeight="251708416" behindDoc="0" locked="0" layoutInCell="1" allowOverlap="1">
+          <wp:anchor distT="0" distB="0" distL="114300" distR="114300" simplePos="0" relativeHeight="251705344" behindDoc="0" locked="0" layoutInCell="1" allowOverlap="1">
             <wp:simplePos x="0" y="0"/>
             <wp:positionH relativeFrom="column">
               <wp:posOffset>4743450</wp:posOffset>
@@ -5613,7 +5612,7 @@
           <w:lang w:eastAsia="en-GB"/>
         </w:rPr>
         <w:drawing>
-          <wp:anchor distT="0" distB="0" distL="114300" distR="114300" simplePos="0" relativeHeight="251700224" behindDoc="1" locked="0" layoutInCell="1" allowOverlap="1" wp14:anchorId="7C35F1AD" wp14:editId="3C8562AC">
+          <wp:anchor distT="0" distB="0" distL="114300" distR="114300" simplePos="0" relativeHeight="251697152" behindDoc="1" locked="0" layoutInCell="1" allowOverlap="1" wp14:anchorId="7C35F1AD" wp14:editId="3C8562AC">
             <wp:simplePos x="0" y="0"/>
             <wp:positionH relativeFrom="column">
               <wp:posOffset>3667125</wp:posOffset>
@@ -5987,6 +5986,355 @@
     </w:p>
     <w:p>
       <w:pPr>
+        <w:pStyle w:val="Heading3"/>
+      </w:pPr>
+      <w:r>
+        <w:t>NBN Mapping</w:t>
+      </w:r>
+    </w:p>
+    <w:p>
+      <w:r>
+        <w:t xml:space="preserve">From version 1.7.0 of the Identikit, some features (e.g. taxon details dialog) and visualisations (e.g. the ‘full details’ visualisation) are able to show distribution maps for taxa by using NBN web services. To make use of this feature, all you </w:t>
+      </w:r>
+      <w:proofErr w:type="gramStart"/>
+      <w:r>
+        <w:t>have to</w:t>
+      </w:r>
+      <w:proofErr w:type="gramEnd"/>
+      <w:r>
+        <w:t xml:space="preserve"> do is supply a column on the Taxon worksheet called ‘TVK’</w:t>
+      </w:r>
+      <w:r>
+        <w:t xml:space="preserve"> (</w:t>
+      </w:r>
+      <w:proofErr w:type="spellStart"/>
+      <w:r>
+        <w:t>nake</w:t>
+      </w:r>
+      <w:proofErr w:type="spellEnd"/>
+      <w:r>
+        <w:t xml:space="preserve"> sure it’s upper case)</w:t>
+      </w:r>
+      <w:r>
+        <w:t>. TVK stands for ‘taxon version key’ and is a unique identifier, for each taxon, used by the NBN. For every taxon for which you wish to display an NBN distribution map, you must supply its TVK in this column. The example below is from the Harvestman knowledge-base.</w:t>
+      </w:r>
+    </w:p>
+    <w:p>
+      <w:r>
+        <w:rPr>
+          <w:noProof/>
+        </w:rPr>
+        <mc:AlternateContent>
+          <mc:Choice Requires="wpg">
+            <w:drawing>
+              <wp:inline distT="0" distB="0" distL="0" distR="0">
+                <wp:extent cx="5731510" cy="3277235"/>
+                <wp:effectExtent l="0" t="0" r="2540" b="18415"/>
+                <wp:docPr id="69" name="Group 69"/>
+                <wp:cNvGraphicFramePr/>
+                <a:graphic xmlns:a="http://schemas.openxmlformats.org/drawingml/2006/main">
+                  <a:graphicData uri="http://schemas.microsoft.com/office/word/2010/wordprocessingGroup">
+                    <wpg:wgp>
+                      <wpg:cNvGrpSpPr/>
+                      <wpg:grpSpPr>
+                        <a:xfrm>
+                          <a:off x="0" y="0"/>
+                          <a:ext cx="5731510" cy="3277235"/>
+                          <a:chOff x="0" y="0"/>
+                          <a:chExt cx="5731510" cy="3277235"/>
+                        </a:xfrm>
+                      </wpg:grpSpPr>
+                      <pic:pic xmlns:pic="http://schemas.openxmlformats.org/drawingml/2006/picture">
+                        <pic:nvPicPr>
+                          <pic:cNvPr id="22" name="Picture 22"/>
+                          <pic:cNvPicPr>
+                            <a:picLocks noChangeAspect="1"/>
+                          </pic:cNvPicPr>
+                        </pic:nvPicPr>
+                        <pic:blipFill>
+                          <a:blip r:embed="rId22">
+                            <a:extLst>
+                              <a:ext uri="{28A0092B-C50C-407E-A947-70E740481C1C}">
+                                <a14:useLocalDpi xmlns:a14="http://schemas.microsoft.com/office/drawing/2010/main" val="0"/>
+                              </a:ext>
+                            </a:extLst>
+                          </a:blip>
+                          <a:stretch>
+                            <a:fillRect/>
+                          </a:stretch>
+                        </pic:blipFill>
+                        <pic:spPr>
+                          <a:xfrm>
+                            <a:off x="0" y="0"/>
+                            <a:ext cx="5731510" cy="3277235"/>
+                          </a:xfrm>
+                          <a:prstGeom prst="rect">
+                            <a:avLst/>
+                          </a:prstGeom>
+                        </pic:spPr>
+                      </pic:pic>
+                      <wps:wsp>
+                        <wps:cNvPr id="31" name="Rectangle 31"/>
+                        <wps:cNvSpPr/>
+                        <wps:spPr>
+                          <a:xfrm>
+                            <a:off x="2695433" y="0"/>
+                            <a:ext cx="696036" cy="3277235"/>
+                          </a:xfrm>
+                          <a:prstGeom prst="rect">
+                            <a:avLst/>
+                          </a:prstGeom>
+                          <a:noFill/>
+                          <a:ln>
+                            <a:solidFill>
+                              <a:srgbClr val="FF0000"/>
+                            </a:solidFill>
+                          </a:ln>
+                        </wps:spPr>
+                        <wps:style>
+                          <a:lnRef idx="2">
+                            <a:schemeClr val="accent1">
+                              <a:shade val="50000"/>
+                            </a:schemeClr>
+                          </a:lnRef>
+                          <a:fillRef idx="1">
+                            <a:schemeClr val="accent1"/>
+                          </a:fillRef>
+                          <a:effectRef idx="0">
+                            <a:schemeClr val="accent1"/>
+                          </a:effectRef>
+                          <a:fontRef idx="minor">
+                            <a:schemeClr val="lt1"/>
+                          </a:fontRef>
+                        </wps:style>
+                        <wps:bodyPr rot="0" spcFirstLastPara="0" vertOverflow="overflow" horzOverflow="overflow" vert="horz" wrap="square" lIns="91440" tIns="45720" rIns="91440" bIns="45720" numCol="1" spcCol="0" rtlCol="0" fromWordArt="0" anchor="ctr" anchorCtr="0" forceAA="0" compatLnSpc="1">
+                          <a:prstTxWarp prst="textNoShape">
+                            <a:avLst/>
+                          </a:prstTxWarp>
+                          <a:noAutofit/>
+                        </wps:bodyPr>
+                      </wps:wsp>
+                    </wpg:wgp>
+                  </a:graphicData>
+                </a:graphic>
+              </wp:inline>
+            </w:drawing>
+          </mc:Choice>
+          <mc:Fallback>
+            <w:pict>
+              <v:group w14:anchorId="042E82AF" id="Group 69" o:spid="_x0000_s1026" style="width:451.3pt;height:258.05pt;mso-position-horizontal-relative:char;mso-position-vertical-relative:line" coordsize="57315,32772" o:gfxdata="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">
+                <v:shape id="Picture 22" o:spid="_x0000_s1027" type="#_x0000_t75" style="position:absolute;width:57315;height:32772;visibility:visible;mso-wrap-style:square" o:gfxdata="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">
+                  <v:imagedata r:id="rId23" o:title=""/>
+                </v:shape>
+                <v:rect id="Rectangle 31" o:spid="_x0000_s1028" style="position:absolute;left:26954;width:6960;height:32772;visibility:visible;mso-wrap-style:square;v-text-anchor:middle" o:gfxdata="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" filled="f" strokecolor="red" strokeweight="2pt"/>
+                <w10:anchorlock/>
+              </v:group>
+            </w:pict>
+          </mc:Fallback>
+        </mc:AlternateContent>
+      </w:r>
+    </w:p>
+    <w:p>
+      <w:r>
+        <w:t>You can get TVK values, also known as the ‘NBN ID code’, one at a time, by search</w:t>
+      </w:r>
+      <w:r>
+        <w:t>ing</w:t>
+      </w:r>
+      <w:r>
+        <w:t xml:space="preserve"> on the UKSI (UK Species Inventory) here: </w:t>
+      </w:r>
+      <w:hyperlink r:id="rId24" w:history="1">
+        <w:r>
+          <w:rPr>
+            <w:rStyle w:val="Hyperlink"/>
+          </w:rPr>
+          <w:t>http://www.nhm.ac.uk/our-science/data/uk-species/species/index.html</w:t>
+        </w:r>
+      </w:hyperlink>
+      <w:r>
+        <w:t xml:space="preserve">. But if you have a large number to do, you might find it more convenient to use the experimental bulk search here: </w:t>
+      </w:r>
+      <w:hyperlink r:id="rId25" w:history="1">
+        <w:r>
+          <w:rPr>
+            <w:rStyle w:val="Hyperlink"/>
+          </w:rPr>
+          <w:t>http://nbn-sd-dev.nhm.ac.uk/taxonmatch.php</w:t>
+        </w:r>
+      </w:hyperlink>
+      <w:r>
+        <w:t>. You can also search and check TVKs using the NBN Atlas website (</w:t>
+      </w:r>
+      <w:hyperlink r:id="rId26" w:history="1">
+        <w:r>
+          <w:rPr>
+            <w:rStyle w:val="Hyperlink"/>
+          </w:rPr>
+          <w:t>https://nbnatlas.org/</w:t>
+        </w:r>
+      </w:hyperlink>
+      <w:r>
+        <w:t>).</w:t>
+      </w:r>
+    </w:p>
+    <w:p>
+      <w:r>
+        <w:rPr>
+          <w:noProof/>
+        </w:rPr>
+        <w:drawing>
+          <wp:anchor distT="0" distB="0" distL="114300" distR="114300" simplePos="0" relativeHeight="251714560" behindDoc="1" locked="0" layoutInCell="1" allowOverlap="1" wp14:anchorId="533CDF7D">
+            <wp:simplePos x="0" y="0"/>
+            <wp:positionH relativeFrom="margin">
+              <wp:align>right</wp:align>
+            </wp:positionH>
+            <wp:positionV relativeFrom="paragraph">
+              <wp:posOffset>432738</wp:posOffset>
+            </wp:positionV>
+            <wp:extent cx="1847850" cy="295275"/>
+            <wp:effectExtent l="0" t="0" r="0" b="9525"/>
+            <wp:wrapTight wrapText="bothSides">
+              <wp:wrapPolygon edited="0">
+                <wp:start x="0" y="0"/>
+                <wp:lineTo x="0" y="20903"/>
+                <wp:lineTo x="21377" y="20903"/>
+                <wp:lineTo x="21377" y="0"/>
+                <wp:lineTo x="0" y="0"/>
+              </wp:wrapPolygon>
+            </wp:wrapTight>
+            <wp:docPr id="71" name="Picture 71"/>
+            <wp:cNvGraphicFramePr>
+              <a:graphicFrameLocks xmlns:a="http://schemas.openxmlformats.org/drawingml/2006/main" noChangeAspect="1"/>
+            </wp:cNvGraphicFramePr>
+            <a:graphic xmlns:a="http://schemas.openxmlformats.org/drawingml/2006/main">
+              <a:graphicData uri="http://schemas.openxmlformats.org/drawingml/2006/picture">
+                <pic:pic xmlns:pic="http://schemas.openxmlformats.org/drawingml/2006/picture">
+                  <pic:nvPicPr>
+                    <pic:cNvPr id="1" name=""/>
+                    <pic:cNvPicPr/>
+                  </pic:nvPicPr>
+                  <pic:blipFill>
+                    <a:blip r:embed="rId27">
+                      <a:extLst>
+                        <a:ext uri="{28A0092B-C50C-407E-A947-70E740481C1C}">
+                          <a14:useLocalDpi xmlns:a14="http://schemas.microsoft.com/office/drawing/2010/main" val="0"/>
+                        </a:ext>
+                      </a:extLst>
+                    </a:blip>
+                    <a:stretch>
+                      <a:fillRect/>
+                    </a:stretch>
+                  </pic:blipFill>
+                  <pic:spPr>
+                    <a:xfrm>
+                      <a:off x="0" y="0"/>
+                      <a:ext cx="1847850" cy="295275"/>
+                    </a:xfrm>
+                    <a:prstGeom prst="rect">
+                      <a:avLst/>
+                    </a:prstGeom>
+                  </pic:spPr>
+                </pic:pic>
+              </a:graphicData>
+            </a:graphic>
+          </wp:anchor>
+        </w:drawing>
+      </w:r>
+      <w:r>
+        <w:t>Most aspects of knowledge-</w:t>
+      </w:r>
+      <w:proofErr w:type="spellStart"/>
+      <w:r>
+        <w:t>base</w:t>
+      </w:r>
+      <w:proofErr w:type="spellEnd"/>
+      <w:r>
+        <w:t xml:space="preserve"> checking are done ‘up front’ before any visualisations are set (if the top level ‘</w:t>
+      </w:r>
+      <w:proofErr w:type="spellStart"/>
+      <w:r>
+        <w:t>checkKB</w:t>
+      </w:r>
+      <w:proofErr w:type="spellEnd"/>
+      <w:r>
+        <w:t xml:space="preserve">’ option is set from the calling web page </w:t>
+      </w:r>
+      <w:r>
+        <w:t xml:space="preserve">- </w:t>
+      </w:r>
+      <w:r>
+        <w:t>see the document ‘Deploying your visualisations’ for details). However</w:t>
+      </w:r>
+      <w:r>
+        <w:t>,</w:t>
+      </w:r>
+      <w:r>
+        <w:t xml:space="preserve"> checking for the </w:t>
+      </w:r>
+      <w:r>
+        <w:t>TVKs</w:t>
+      </w:r>
+      <w:r>
+        <w:t xml:space="preserve"> can potentially take some time and therefore is therefore not routinely done at </w:t>
+      </w:r>
+      <w:proofErr w:type="spellStart"/>
+      <w:r>
+        <w:t>startup</w:t>
+      </w:r>
+      <w:proofErr w:type="spellEnd"/>
+      <w:r>
+        <w:t xml:space="preserve">. </w:t>
+      </w:r>
+      <w:r>
+        <w:t>But</w:t>
+      </w:r>
+      <w:r>
+        <w:t xml:space="preserve"> if you have the ‘</w:t>
+      </w:r>
+      <w:proofErr w:type="spellStart"/>
+      <w:r>
+        <w:t>checkKB</w:t>
+      </w:r>
+      <w:proofErr w:type="spellEnd"/>
+      <w:r>
+        <w:t xml:space="preserve">’ option set to true, then Identikit puts an additional item on the ‘Select a tool’ drop-down – ‘Check </w:t>
+      </w:r>
+      <w:r>
+        <w:t>TVKs’ (only if you have a ‘TVK’ column on the taxa worksheet)</w:t>
+      </w:r>
+      <w:r>
+        <w:t xml:space="preserve">. If you select this item, a report will be generated to indicate </w:t>
+      </w:r>
+      <w:proofErr w:type="gramStart"/>
+      <w:r>
+        <w:t>whether or not</w:t>
+      </w:r>
+      <w:proofErr w:type="gramEnd"/>
+      <w:r>
+        <w:t xml:space="preserve"> the </w:t>
+      </w:r>
+      <w:r>
+        <w:t>TVKs</w:t>
+      </w:r>
+      <w:r>
+        <w:t xml:space="preserve"> referenced in your knowledge-base can be </w:t>
+      </w:r>
+      <w:r>
+        <w:t>on the NBN</w:t>
+      </w:r>
+      <w:r>
+        <w:t>.</w:t>
+      </w:r>
+    </w:p>
+    <w:p>
+      <w:r>
+        <w:lastRenderedPageBreak/>
+        <w:t xml:space="preserve"> </w:t>
+      </w:r>
+    </w:p>
+    <w:p>
+      <w:pPr>
         <w:pStyle w:val="Heading2"/>
       </w:pPr>
       <w:bookmarkStart w:id="11" w:name="_Toc512004447"/>
@@ -6022,7 +6370,7 @@
                     <pic:cNvPicPr/>
                   </pic:nvPicPr>
                   <pic:blipFill>
-                    <a:blip r:embed="rId22"/>
+                    <a:blip r:embed="rId28"/>
                     <a:stretch>
                       <a:fillRect/>
                     </a:stretch>
@@ -6077,7 +6425,7 @@
           <w:lang w:eastAsia="en-GB"/>
         </w:rPr>
         <w:drawing>
-          <wp:anchor distT="0" distB="0" distL="114300" distR="114300" simplePos="0" relativeHeight="251658240" behindDoc="1" locked="0" layoutInCell="1" allowOverlap="1" wp14:anchorId="07441802" wp14:editId="5A59A7F1">
+          <wp:anchor distT="0" distB="0" distL="114300" distR="114300" simplePos="0" relativeHeight="251655168" behindDoc="1" locked="0" layoutInCell="1" allowOverlap="1" wp14:anchorId="07441802" wp14:editId="5A59A7F1">
             <wp:simplePos x="0" y="0"/>
             <wp:positionH relativeFrom="column">
               <wp:posOffset>2937510</wp:posOffset>
@@ -6108,7 +6456,7 @@
                     <pic:cNvPicPr/>
                   </pic:nvPicPr>
                   <pic:blipFill>
-                    <a:blip r:embed="rId23">
+                    <a:blip r:embed="rId29">
                       <a:extLst>
                         <a:ext uri="{28A0092B-C50C-407E-A947-70E740481C1C}">
                           <a14:useLocalDpi xmlns:a14="http://schemas.microsoft.com/office/drawing/2010/main" val="0"/>
@@ -6202,7 +6550,6 @@
           <w:noProof/>
           <w:lang w:eastAsia="en-GB"/>
         </w:rPr>
-        <w:lastRenderedPageBreak/>
         <w:drawing>
           <wp:inline distT="0" distB="0" distL="0" distR="0" wp14:anchorId="61E4E70D" wp14:editId="2630B102">
             <wp:extent cx="5731510" cy="703580"/>
@@ -6219,7 +6566,7 @@
                     <pic:cNvPicPr/>
                   </pic:nvPicPr>
                   <pic:blipFill>
-                    <a:blip r:embed="rId24"/>
+                    <a:blip r:embed="rId30"/>
                     <a:stretch>
                       <a:fillRect/>
                     </a:stretch>
@@ -6242,6 +6589,7 @@
     </w:p>
     <w:p>
       <w:r>
+        <w:lastRenderedPageBreak/>
         <w:t xml:space="preserve">Note that </w:t>
       </w:r>
       <w:r>
@@ -6271,7 +6619,7 @@
           <w:lang w:eastAsia="en-GB"/>
         </w:rPr>
         <w:drawing>
-          <wp:anchor distT="0" distB="0" distL="114300" distR="114300" simplePos="0" relativeHeight="251691008" behindDoc="1" locked="0" layoutInCell="1" allowOverlap="1" wp14:anchorId="2E2A02BD" wp14:editId="1CB7CDED">
+          <wp:anchor distT="0" distB="0" distL="114300" distR="114300" simplePos="0" relativeHeight="251687936" behindDoc="1" locked="0" layoutInCell="1" allowOverlap="1" wp14:anchorId="2E2A02BD" wp14:editId="1CB7CDED">
             <wp:simplePos x="0" y="0"/>
             <wp:positionH relativeFrom="column">
               <wp:posOffset>2924175</wp:posOffset>
@@ -6302,7 +6650,7 @@
                     <pic:cNvPicPr/>
                   </pic:nvPicPr>
                   <pic:blipFill>
-                    <a:blip r:embed="rId25">
+                    <a:blip r:embed="rId31">
                       <a:extLst>
                         <a:ext uri="{28A0092B-C50C-407E-A947-70E740481C1C}">
                           <a14:useLocalDpi xmlns:a14="http://schemas.microsoft.com/office/drawing/2010/main" val="0"/>
@@ -6398,7 +6746,7 @@
           <w:lang w:eastAsia="en-GB"/>
         </w:rPr>
         <w:drawing>
-          <wp:anchor distT="0" distB="0" distL="114300" distR="114300" simplePos="0" relativeHeight="251659264" behindDoc="1" locked="0" layoutInCell="1" allowOverlap="1" wp14:anchorId="494B077E" wp14:editId="5E6B5080">
+          <wp:anchor distT="0" distB="0" distL="114300" distR="114300" simplePos="0" relativeHeight="251656192" behindDoc="1" locked="0" layoutInCell="1" allowOverlap="1" wp14:anchorId="494B077E" wp14:editId="5E6B5080">
             <wp:simplePos x="0" y="0"/>
             <wp:positionH relativeFrom="column">
               <wp:posOffset>2533650</wp:posOffset>
@@ -6429,7 +6777,7 @@
                     <pic:cNvPicPr/>
                   </pic:nvPicPr>
                   <pic:blipFill>
-                    <a:blip r:embed="rId26">
+                    <a:blip r:embed="rId32">
                       <a:extLst>
                         <a:ext uri="{28A0092B-C50C-407E-A947-70E740481C1C}">
                           <a14:useLocalDpi xmlns:a14="http://schemas.microsoft.com/office/drawing/2010/main" val="0"/>
@@ -6482,7 +6830,7 @@
                     <pic:cNvPicPr/>
                   </pic:nvPicPr>
                   <pic:blipFill>
-                    <a:blip r:embed="rId27"/>
+                    <a:blip r:embed="rId33"/>
                     <a:stretch>
                       <a:fillRect/>
                     </a:stretch>
@@ -6551,11 +6899,7 @@
         <w:t>The ‘Status’ column</w:t>
       </w:r>
       <w:r>
-        <w:t xml:space="preserve"> is where you can indicate how the character is to be treated by the visualisations. There are currently only two recognised values for this: ‘key’ and ‘display’. A character </w:t>
-      </w:r>
-      <w:r>
-        <w:lastRenderedPageBreak/>
-        <w:t xml:space="preserve">with any other value in this column, or no value, will be ignored by the visualisations. (The exception is </w:t>
+        <w:t xml:space="preserve"> is where you can indicate how the character is to be treated by the visualisations. There are currently only two recognised values for this: ‘key’ and ‘display’. A character with any other value in this column, or no value, will be ignored by the visualisations. (The exception is </w:t>
       </w:r>
       <w:r>
         <w:t>the ‘Taxon’</w:t>
@@ -6570,10 +6914,11 @@
           <w:noProof/>
           <w:lang w:eastAsia="en-GB"/>
         </w:rPr>
+        <w:lastRenderedPageBreak/>
         <mc:AlternateContent>
           <mc:Choice Requires="wpg">
             <w:drawing>
-              <wp:anchor distT="0" distB="0" distL="114300" distR="114300" simplePos="0" relativeHeight="251696128" behindDoc="1" locked="0" layoutInCell="1" allowOverlap="1">
+              <wp:anchor distT="0" distB="0" distL="114300" distR="114300" simplePos="0" relativeHeight="251693056" behindDoc="1" locked="0" layoutInCell="1" allowOverlap="1">
                 <wp:simplePos x="0" y="0"/>
                 <wp:positionH relativeFrom="column">
                   <wp:posOffset>2943225</wp:posOffset>
@@ -6614,7 +6959,7 @@
                           </pic:cNvPicPr>
                         </pic:nvPicPr>
                         <pic:blipFill>
-                          <a:blip r:embed="rId28">
+                          <a:blip r:embed="rId34">
                             <a:extLst>
                               <a:ext uri="{28A0092B-C50C-407E-A947-70E740481C1C}">
                                 <a14:useLocalDpi xmlns:a14="http://schemas.microsoft.com/office/drawing/2010/main" val="0"/>
@@ -6684,12 +7029,11 @@
           </mc:Choice>
           <mc:Fallback>
             <w:pict>
-              <v:group w14:anchorId="6E27067D" id="Group 55" o:spid="_x0000_s1026" style="position:absolute;margin-left:231.75pt;margin-top:110.35pt;width:226.35pt;height:161.25pt;z-index:-251620352" coordsize="28746,20478" o:gfxdata="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">
-                <v:shape id="Picture 7" o:spid="_x0000_s1027" type="#_x0000_t75" style="position:absolute;width:28746;height:20478;visibility:visible;mso-wrap-style:square" o:gfxdata="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">
-                  <v:imagedata r:id="rId29" o:title=""/>
-                  <v:path arrowok="t"/>
+              <v:group w14:anchorId="76F08E98" id="Group 55" o:spid="_x0000_s1026" style="position:absolute;margin-left:231.75pt;margin-top:110.35pt;width:226.35pt;height:161.25pt;z-index:-251623424" coordsize="28746,20478" o:gfxdata="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">
+                <v:shape id="Picture 7" o:spid="_x0000_s1027" type="#_x0000_t75" style="position:absolute;width:28746;height:20478;visibility:visible;mso-wrap-style:square" o:gfxdata="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">
+                  <v:imagedata r:id="rId35" o:title=""/>
                 </v:shape>
-                <v:roundrect id="Rounded Rectangle 53" o:spid="_x0000_s1028" style="position:absolute;left:952;top:12477;width:25051;height:7239;visibility:visible;mso-wrap-style:square;v-text-anchor:middle" arcsize="10923f" o:gfxdata="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" filled="f" strokecolor="red" strokeweight="2pt"/>
+                <v:roundrect id="Rounded Rectangle 53" o:spid="_x0000_s1028" style="position:absolute;left:952;top:12477;width:25051;height:7239;visibility:visible;mso-wrap-style:square;v-text-anchor:middle" arcsize="10923f" o:gfxdata="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" filled="f" strokecolor="red" strokeweight="2pt"/>
                 <w10:wrap type="tight"/>
               </v:group>
             </w:pict>
@@ -6704,7 +7048,7 @@
         <mc:AlternateContent>
           <mc:Choice Requires="wpg">
             <w:drawing>
-              <wp:anchor distT="0" distB="0" distL="114300" distR="114300" simplePos="0" relativeHeight="251694080" behindDoc="1" locked="0" layoutInCell="1" allowOverlap="1" wp14:anchorId="4ABA8AC9" wp14:editId="716B2D10">
+              <wp:anchor distT="0" distB="0" distL="114300" distR="114300" simplePos="0" relativeHeight="251691008" behindDoc="1" locked="0" layoutInCell="1" allowOverlap="1" wp14:anchorId="4ABA8AC9" wp14:editId="716B2D10">
                 <wp:simplePos x="0" y="0"/>
                 <wp:positionH relativeFrom="column">
                   <wp:posOffset>1600200</wp:posOffset>
@@ -6748,7 +7092,7 @@
                           </pic:cNvPicPr>
                         </pic:nvPicPr>
                         <pic:blipFill>
-                          <a:blip r:embed="rId30">
+                          <a:blip r:embed="rId36">
                             <a:extLst>
                               <a:ext uri="{28A0092B-C50C-407E-A947-70E740481C1C}">
                                 <a14:useLocalDpi xmlns:a14="http://schemas.microsoft.com/office/drawing/2010/main" val="0"/>
@@ -6818,12 +7162,11 @@
           </mc:Choice>
           <mc:Fallback>
             <w:pict>
-              <v:group w14:anchorId="7C44224A" id="Group 54" o:spid="_x0000_s1026" style="position:absolute;margin-left:126pt;margin-top:47.35pt;width:334.5pt;height:57pt;z-index:-251622400" coordsize="42481,7239" o:gfxdata="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">
-                <v:shape id="Picture 50" o:spid="_x0000_s1027" type="#_x0000_t75" style="position:absolute;width:42291;height:6477;visibility:visible;mso-wrap-style:square" o:gfxdata="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">
-                  <v:imagedata r:id="rId31" o:title=""/>
-                  <v:path arrowok="t"/>
+              <v:group w14:anchorId="2C399A9E" id="Group 54" o:spid="_x0000_s1026" style="position:absolute;margin-left:126pt;margin-top:47.35pt;width:334.5pt;height:57pt;z-index:-251625472" coordsize="42481,7239" o:gfxdata="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">
+                <v:shape id="Picture 50" o:spid="_x0000_s1027" type="#_x0000_t75" style="position:absolute;width:42291;height:6477;visibility:visible;mso-wrap-style:square" o:gfxdata="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">
+                  <v:imagedata r:id="rId37" o:title=""/>
                 </v:shape>
-                <v:oval id="Oval 52" o:spid="_x0000_s1028" style="position:absolute;left:37147;top:857;width:5334;height:6382;visibility:visible;mso-wrap-style:square;v-text-anchor:middle" o:gfxdata="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" filled="f" strokecolor="red" strokeweight="2pt"/>
+                <v:oval id="Oval 52" o:spid="_x0000_s1028" style="position:absolute;left:37147;top:857;width:5334;height:6382;visibility:visible;mso-wrap-style:square;v-text-anchor:middle" o:gfxdata="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" filled="f" strokecolor="red" strokeweight="2pt"/>
                 <w10:wrap type="tight"/>
               </v:group>
             </w:pict>
@@ -6895,7 +7238,7 @@
           <w:lang w:eastAsia="en-GB"/>
         </w:rPr>
         <w:drawing>
-          <wp:anchor distT="0" distB="0" distL="114300" distR="114300" simplePos="0" relativeHeight="251709440" behindDoc="0" locked="0" layoutInCell="1" allowOverlap="1">
+          <wp:anchor distT="0" distB="0" distL="114300" distR="114300" simplePos="0" relativeHeight="251706368" behindDoc="0" locked="0" layoutInCell="1" allowOverlap="1">
             <wp:simplePos x="0" y="0"/>
             <wp:positionH relativeFrom="column">
               <wp:posOffset>3981450</wp:posOffset>
@@ -6918,7 +7261,7 @@
                     <pic:cNvPicPr/>
                   </pic:nvPicPr>
                   <pic:blipFill>
-                    <a:blip r:embed="rId32">
+                    <a:blip r:embed="rId38">
                       <a:extLst>
                         <a:ext uri="{28A0092B-C50C-407E-A947-70E740481C1C}">
                           <a14:useLocalDpi xmlns:a14="http://schemas.microsoft.com/office/drawing/2010/main" val="0"/>
@@ -7099,7 +7442,6 @@
     </w:p>
     <w:p>
       <w:r>
-        <w:lastRenderedPageBreak/>
         <w:t xml:space="preserve">(Note that for both ordinal and circular ordinal characters, we have to specify the ranking order – this is done on the values worksheet.) </w:t>
       </w:r>
     </w:p>
@@ -7113,8 +7455,9 @@
           <w:noProof/>
           <w:lang w:eastAsia="en-GB"/>
         </w:rPr>
+        <w:lastRenderedPageBreak/>
         <w:drawing>
-          <wp:anchor distT="0" distB="0" distL="114300" distR="114300" simplePos="0" relativeHeight="251661312" behindDoc="1" locked="0" layoutInCell="1" allowOverlap="1" wp14:anchorId="6E5DD651" wp14:editId="20F3CDB3">
+          <wp:anchor distT="0" distB="0" distL="114300" distR="114300" simplePos="0" relativeHeight="251658240" behindDoc="1" locked="0" layoutInCell="1" allowOverlap="1" wp14:anchorId="6E5DD651" wp14:editId="20F3CDB3">
             <wp:simplePos x="0" y="0"/>
             <wp:positionH relativeFrom="column">
               <wp:posOffset>3438525</wp:posOffset>
@@ -7145,7 +7488,7 @@
                     <pic:cNvPicPr/>
                   </pic:nvPicPr>
                   <pic:blipFill>
-                    <a:blip r:embed="rId33">
+                    <a:blip r:embed="rId39">
                       <a:extLst>
                         <a:ext uri="{28A0092B-C50C-407E-A947-70E740481C1C}">
                           <a14:useLocalDpi xmlns:a14="http://schemas.microsoft.com/office/drawing/2010/main" val="0"/>
@@ -7284,7 +7627,7 @@
           <w:lang w:eastAsia="en-GB"/>
         </w:rPr>
         <w:drawing>
-          <wp:anchor distT="0" distB="0" distL="114300" distR="114300" simplePos="0" relativeHeight="251662336" behindDoc="0" locked="0" layoutInCell="1" allowOverlap="1" wp14:anchorId="442711A3" wp14:editId="29DC6A3D">
+          <wp:anchor distT="0" distB="0" distL="114300" distR="114300" simplePos="0" relativeHeight="251659264" behindDoc="0" locked="0" layoutInCell="1" allowOverlap="1" wp14:anchorId="442711A3" wp14:editId="29DC6A3D">
             <wp:simplePos x="0" y="0"/>
             <wp:positionH relativeFrom="column">
               <wp:posOffset>3257550</wp:posOffset>
@@ -7307,7 +7650,7 @@
                     <pic:cNvPicPr/>
                   </pic:nvPicPr>
                   <pic:blipFill>
-                    <a:blip r:embed="rId34">
+                    <a:blip r:embed="rId40">
                       <a:extLst>
                         <a:ext uri="{28A0092B-C50C-407E-A947-70E740481C1C}">
                           <a14:useLocalDpi xmlns:a14="http://schemas.microsoft.com/office/drawing/2010/main" val="0"/>
@@ -7406,7 +7749,6 @@
       </w:pPr>
       <w:bookmarkStart w:id="18" w:name="_Toc512004454"/>
       <w:r>
-        <w:lastRenderedPageBreak/>
         <w:t>The Weight column</w:t>
       </w:r>
       <w:bookmarkEnd w:id="18"/>
@@ -7418,7 +7760,7 @@
           <w:lang w:eastAsia="en-GB"/>
         </w:rPr>
         <w:drawing>
-          <wp:anchor distT="0" distB="0" distL="114300" distR="114300" simplePos="0" relativeHeight="251698176" behindDoc="1" locked="0" layoutInCell="1" allowOverlap="1" wp14:anchorId="40425ACB" wp14:editId="4CA1EA79">
+          <wp:anchor distT="0" distB="0" distL="114300" distR="114300" simplePos="0" relativeHeight="251695104" behindDoc="1" locked="0" layoutInCell="1" allowOverlap="1" wp14:anchorId="40425ACB" wp14:editId="4CA1EA79">
             <wp:simplePos x="0" y="0"/>
             <wp:positionH relativeFrom="column">
               <wp:posOffset>4533900</wp:posOffset>
@@ -7449,7 +7791,7 @@
                     <pic:cNvPicPr/>
                   </pic:nvPicPr>
                   <pic:blipFill>
-                    <a:blip r:embed="rId35">
+                    <a:blip r:embed="rId41">
                       <a:extLst>
                         <a:ext uri="{28A0092B-C50C-407E-A947-70E740481C1C}">
                           <a14:useLocalDpi xmlns:a14="http://schemas.microsoft.com/office/drawing/2010/main" val="0"/>
@@ -7521,7 +7863,11 @@
       </w:r>
       <w:proofErr w:type="spellEnd"/>
       <w:r>
-        <w:t>’ and ‘Words’ – all characters with are not variable and very unlikely to be misinterpreted by a user. (There’s a good argument for giving the ‘Width’ and ‘Length’ characters of the biscuits a ‘Weight’ of 10 since they are likely to vary very little, however it is considered that a user is as likely to estimate these values as measure them, so they have been given a lower weighting.)</w:t>
+        <w:t xml:space="preserve">’ and ‘Words’ – all characters with are not variable and very unlikely to be misinterpreted by a user. (There’s a good argument for giving the ‘Width’ and ‘Length’ characters of the biscuits a ‘Weight’ of 10 since they are likely to vary very little, however it is considered that a user is as likely to </w:t>
+      </w:r>
+      <w:r>
+        <w:lastRenderedPageBreak/>
+        <w:t>estimate these values as measure them, so they have been given a lower weighting.)</w:t>
       </w:r>
     </w:p>
     <w:p>
@@ -7646,7 +7992,7 @@
           <w:lang w:eastAsia="en-GB"/>
         </w:rPr>
         <w:drawing>
-          <wp:anchor distT="0" distB="0" distL="114300" distR="114300" simplePos="0" relativeHeight="251702272" behindDoc="1" locked="0" layoutInCell="1" allowOverlap="1" wp14:anchorId="365011BD" wp14:editId="38C54B1D">
+          <wp:anchor distT="0" distB="0" distL="114300" distR="114300" simplePos="0" relativeHeight="251699200" behindDoc="1" locked="0" layoutInCell="1" allowOverlap="1" wp14:anchorId="365011BD" wp14:editId="38C54B1D">
             <wp:simplePos x="0" y="0"/>
             <wp:positionH relativeFrom="column">
               <wp:posOffset>3743325</wp:posOffset>
@@ -7677,7 +8023,7 @@
                     <pic:cNvPicPr/>
                   </pic:nvPicPr>
                   <pic:blipFill>
-                    <a:blip r:embed="rId36">
+                    <a:blip r:embed="rId42">
                       <a:extLst>
                         <a:ext uri="{28A0092B-C50C-407E-A947-70E740481C1C}">
                           <a14:useLocalDpi xmlns:a14="http://schemas.microsoft.com/office/drawing/2010/main" val="0"/>
@@ -7765,11 +8111,7 @@
         <w:t>0</w:t>
       </w:r>
       <w:r>
-        <w:t xml:space="preserve">, those taxa with a value of ‘moderate’ would score less than those with a value </w:t>
-      </w:r>
-      <w:r>
-        <w:lastRenderedPageBreak/>
-        <w:t xml:space="preserve">of ‘very’ but more than those with a value of ‘none’. </w:t>
+        <w:t xml:space="preserve">, those taxa with a value of ‘moderate’ would score less than those with a value of ‘very’ but more than those with a value of ‘none’. </w:t>
       </w:r>
       <w:r>
         <w:rPr>
@@ -7792,6 +8134,7 @@
           <w:noProof/>
           <w:lang w:eastAsia="en-GB"/>
         </w:rPr>
+        <w:lastRenderedPageBreak/>
         <w:drawing>
           <wp:inline distT="0" distB="0" distL="0" distR="0" wp14:anchorId="0DA54A68" wp14:editId="08983752">
             <wp:extent cx="5731510" cy="2469515"/>
@@ -7808,7 +8151,7 @@
                     <pic:cNvPicPr/>
                   </pic:nvPicPr>
                   <pic:blipFill>
-                    <a:blip r:embed="rId37"/>
+                    <a:blip r:embed="rId43"/>
                     <a:stretch>
                       <a:fillRect/>
                     </a:stretch>
@@ -7923,7 +8266,7 @@
           <w:noProof/>
         </w:rPr>
         <w:drawing>
-          <wp:anchor distT="0" distB="0" distL="114300" distR="114300" simplePos="0" relativeHeight="251715584" behindDoc="1" locked="0" layoutInCell="1" allowOverlap="1" wp14:anchorId="76F32EF0">
+          <wp:anchor distT="0" distB="0" distL="114300" distR="114300" simplePos="0" relativeHeight="251712512" behindDoc="1" locked="0" layoutInCell="1" allowOverlap="1" wp14:anchorId="76F32EF0">
             <wp:simplePos x="0" y="0"/>
             <wp:positionH relativeFrom="column">
               <wp:posOffset>3238500</wp:posOffset>
@@ -7954,7 +8297,7 @@
                     <pic:cNvPicPr/>
                   </pic:nvPicPr>
                   <pic:blipFill>
-                    <a:blip r:embed="rId38">
+                    <a:blip r:embed="rId44">
                       <a:extLst>
                         <a:ext uri="{28A0092B-C50C-407E-A947-70E740481C1C}">
                           <a14:useLocalDpi xmlns:a14="http://schemas.microsoft.com/office/drawing/2010/main" val="0"/>
@@ -8058,11 +8401,7 @@
       </w:r>
       <w:proofErr w:type="spellEnd"/>
       <w:r>
-        <w:t xml:space="preserve">). Suppose that you could populate this field from the literature, but the best data at your disposal was an average </w:t>
-      </w:r>
-      <w:r>
-        <w:lastRenderedPageBreak/>
-        <w:t xml:space="preserve">body length. You don’t have the information required to specify a ‘normal’ range for the species, so you just use the average body length. </w:t>
+        <w:t xml:space="preserve">). Suppose that you could populate this field from the literature, but the best data at your disposal was an average body length. You don’t have the information required to specify a ‘normal’ range for the species, so you just use the average body length. </w:t>
       </w:r>
     </w:p>
     <w:p>
@@ -8100,6 +8439,7 @@
         </w:numPr>
       </w:pPr>
       <w:r>
+        <w:lastRenderedPageBreak/>
         <w:t>Species A will score the maximum value if the user specifies a value of exactly 8.5.</w:t>
       </w:r>
     </w:p>
@@ -8252,7 +8592,7 @@
           <w:noProof/>
         </w:rPr>
         <w:drawing>
-          <wp:anchor distT="0" distB="0" distL="114300" distR="114300" simplePos="0" relativeHeight="251714560" behindDoc="1" locked="0" layoutInCell="1" allowOverlap="1" wp14:anchorId="3D1FC107">
+          <wp:anchor distT="0" distB="0" distL="114300" distR="114300" simplePos="0" relativeHeight="251711488" behindDoc="1" locked="0" layoutInCell="1" allowOverlap="1" wp14:anchorId="3D1FC107">
             <wp:simplePos x="0" y="0"/>
             <wp:positionH relativeFrom="column">
               <wp:posOffset>3914775</wp:posOffset>
@@ -8283,7 +8623,7 @@
                     <pic:cNvPicPr/>
                   </pic:nvPicPr>
                   <pic:blipFill>
-                    <a:blip r:embed="rId39">
+                    <a:blip r:embed="rId45">
                       <a:extLst>
                         <a:ext uri="{28A0092B-C50C-407E-A947-70E740481C1C}">
                           <a14:useLocalDpi xmlns:a14="http://schemas.microsoft.com/office/drawing/2010/main" val="0"/>
@@ -8379,7 +8719,7 @@
                     <pic:cNvPicPr/>
                   </pic:nvPicPr>
                   <pic:blipFill>
-                    <a:blip r:embed="rId40"/>
+                    <a:blip r:embed="rId46"/>
                     <a:stretch>
                       <a:fillRect/>
                     </a:stretch>
@@ -8502,7 +8842,7 @@
                     <pic:cNvPicPr/>
                   </pic:nvPicPr>
                   <pic:blipFill>
-                    <a:blip r:embed="rId41"/>
+                    <a:blip r:embed="rId47"/>
                     <a:stretch>
                       <a:fillRect/>
                     </a:stretch>
@@ -8646,7 +8986,7 @@
                     <pic:cNvPicPr/>
                   </pic:nvPicPr>
                   <pic:blipFill>
-                    <a:blip r:embed="rId42"/>
+                    <a:blip r:embed="rId48"/>
                     <a:stretch>
                       <a:fillRect/>
                     </a:stretch>
@@ -8674,7 +9014,7 @@
           <w:lang w:eastAsia="en-GB"/>
         </w:rPr>
         <w:drawing>
-          <wp:anchor distT="0" distB="0" distL="114300" distR="114300" simplePos="0" relativeHeight="251663360" behindDoc="1" locked="0" layoutInCell="1" allowOverlap="1" wp14:anchorId="38EBB453" wp14:editId="4571B483">
+          <wp:anchor distT="0" distB="0" distL="114300" distR="114300" simplePos="0" relativeHeight="251660288" behindDoc="1" locked="0" layoutInCell="1" allowOverlap="1" wp14:anchorId="38EBB453" wp14:editId="4571B483">
             <wp:simplePos x="0" y="0"/>
             <wp:positionH relativeFrom="column">
               <wp:posOffset>3207385</wp:posOffset>
@@ -8705,7 +9045,7 @@
                     <pic:cNvPicPr/>
                   </pic:nvPicPr>
                   <pic:blipFill>
-                    <a:blip r:embed="rId43">
+                    <a:blip r:embed="rId49">
                       <a:extLst>
                         <a:ext uri="{28A0092B-C50C-407E-A947-70E740481C1C}">
                           <a14:useLocalDpi xmlns:a14="http://schemas.microsoft.com/office/drawing/2010/main" val="0"/>
@@ -8800,7 +9140,7 @@
                     <pic:cNvPicPr/>
                   </pic:nvPicPr>
                   <pic:blipFill>
-                    <a:blip r:embed="rId44"/>
+                    <a:blip r:embed="rId50"/>
                     <a:stretch>
                       <a:fillRect/>
                     </a:stretch>
@@ -8896,7 +9236,7 @@
         <mc:AlternateContent>
           <mc:Choice Requires="wpg">
             <w:drawing>
-              <wp:anchor distT="0" distB="0" distL="114300" distR="114300" simplePos="0" relativeHeight="251705344" behindDoc="1" locked="0" layoutInCell="1" allowOverlap="1">
+              <wp:anchor distT="0" distB="0" distL="114300" distR="114300" simplePos="0" relativeHeight="251702272" behindDoc="1" locked="0" layoutInCell="1" allowOverlap="1">
                 <wp:simplePos x="0" y="0"/>
                 <wp:positionH relativeFrom="column">
                   <wp:posOffset>2552700</wp:posOffset>
@@ -8939,7 +9279,7 @@
                           </pic:cNvPicPr>
                         </pic:nvPicPr>
                         <pic:blipFill>
-                          <a:blip r:embed="rId45">
+                          <a:blip r:embed="rId51">
                             <a:extLst>
                               <a:ext uri="{28A0092B-C50C-407E-A947-70E740481C1C}">
                                 <a14:useLocalDpi xmlns:a14="http://schemas.microsoft.com/office/drawing/2010/main" val="0"/>
@@ -8968,7 +9308,7 @@
                           </pic:cNvPicPr>
                         </pic:nvPicPr>
                         <pic:blipFill>
-                          <a:blip r:embed="rId46">
+                          <a:blip r:embed="rId52">
                             <a:extLst>
                               <a:ext uri="{28A0092B-C50C-407E-A947-70E740481C1C}">
                                 <a14:useLocalDpi xmlns:a14="http://schemas.microsoft.com/office/drawing/2010/main" val="0"/>
@@ -8997,7 +9337,7 @@
                           </pic:cNvPicPr>
                         </pic:nvPicPr>
                         <pic:blipFill>
-                          <a:blip r:embed="rId47">
+                          <a:blip r:embed="rId53">
                             <a:extLst>
                               <a:ext uri="{28A0092B-C50C-407E-A947-70E740481C1C}">
                                 <a14:useLocalDpi xmlns:a14="http://schemas.microsoft.com/office/drawing/2010/main" val="0"/>
@@ -9026,18 +9366,15 @@
           </mc:Choice>
           <mc:Fallback>
             <w:pict>
-              <v:group w14:anchorId="3F238121" id="Group 65" o:spid="_x0000_s1026" style="position:absolute;margin-left:201pt;margin-top:0;width:255.75pt;height:279.75pt;z-index:-251611136" coordsize="32480,35528" o:gfxdata="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">
-                <v:shape id="Picture 12" o:spid="_x0000_s1027" type="#_x0000_t75" style="position:absolute;left:8001;top:10287;width:24479;height:12192;visibility:visible;mso-wrap-style:square" o:gfxdata="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">
-                  <v:imagedata r:id="rId48" o:title=""/>
-                  <v:path arrowok="t"/>
+              <v:group w14:anchorId="1A316770" id="Group 65" o:spid="_x0000_s1026" style="position:absolute;margin-left:201pt;margin-top:0;width:255.75pt;height:279.75pt;z-index:-251614208" coordsize="32480,35528" o:gfxdata="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">
+                <v:shape id="Picture 12" o:spid="_x0000_s1027" type="#_x0000_t75" style="position:absolute;left:8001;top:10287;width:24479;height:12192;visibility:visible;mso-wrap-style:square" o:gfxdata="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">
+                  <v:imagedata r:id="rId54" o:title=""/>
                 </v:shape>
-                <v:shape id="Picture 13" o:spid="_x0000_s1028" type="#_x0000_t75" style="position:absolute;left:8286;top:24098;width:23845;height:11430;visibility:visible;mso-wrap-style:square" o:gfxdata="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">
-                  <v:imagedata r:id="rId49" o:title=""/>
-                  <v:path arrowok="t"/>
+                <v:shape id="Picture 13" o:spid="_x0000_s1028" type="#_x0000_t75" style="position:absolute;left:8286;top:24098;width:23845;height:11430;visibility:visible;mso-wrap-style:square" o:gfxdata="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">
+                  <v:imagedata r:id="rId55" o:title=""/>
                 </v:shape>
-                <v:shape id="Picture 64" o:spid="_x0000_s1029" type="#_x0000_t75" style="position:absolute;width:32385;height:9906;visibility:visible;mso-wrap-style:square" o:gfxdata="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">
-                  <v:imagedata r:id="rId50" o:title=""/>
-                  <v:path arrowok="t"/>
+                <v:shape id="Picture 64" o:spid="_x0000_s1029" type="#_x0000_t75" style="position:absolute;width:32385;height:9906;visibility:visible;mso-wrap-style:square" o:gfxdata="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">
+                  <v:imagedata r:id="rId56" o:title=""/>
                 </v:shape>
                 <w10:wrap type="tight"/>
               </v:group>
@@ -9153,7 +9490,7 @@
           <w:lang w:eastAsia="en-GB"/>
         </w:rPr>
         <w:drawing>
-          <wp:anchor distT="0" distB="0" distL="114300" distR="114300" simplePos="0" relativeHeight="251666432" behindDoc="1" locked="0" layoutInCell="1" allowOverlap="1" wp14:anchorId="37F8E950" wp14:editId="631B6605">
+          <wp:anchor distT="0" distB="0" distL="114300" distR="114300" simplePos="0" relativeHeight="251663360" behindDoc="1" locked="0" layoutInCell="1" allowOverlap="1" wp14:anchorId="37F8E950" wp14:editId="631B6605">
             <wp:simplePos x="0" y="0"/>
             <wp:positionH relativeFrom="column">
               <wp:posOffset>3705225</wp:posOffset>
@@ -9184,7 +9521,7 @@
                     <pic:cNvPicPr/>
                   </pic:nvPicPr>
                   <pic:blipFill>
-                    <a:blip r:embed="rId51">
+                    <a:blip r:embed="rId57">
                       <a:extLst>
                         <a:ext uri="{28A0092B-C50C-407E-A947-70E740481C1C}">
                           <a14:useLocalDpi xmlns:a14="http://schemas.microsoft.com/office/drawing/2010/main" val="0"/>
@@ -9266,7 +9603,7 @@
         </w:rPr>
         <w:lastRenderedPageBreak/>
         <w:drawing>
-          <wp:anchor distT="0" distB="0" distL="114300" distR="114300" simplePos="0" relativeHeight="251668480" behindDoc="1" locked="0" layoutInCell="1" allowOverlap="1" wp14:anchorId="2D25C45B" wp14:editId="1CEA982C">
+          <wp:anchor distT="0" distB="0" distL="114300" distR="114300" simplePos="0" relativeHeight="251665408" behindDoc="1" locked="0" layoutInCell="1" allowOverlap="1" wp14:anchorId="2D25C45B" wp14:editId="1CEA982C">
             <wp:simplePos x="0" y="0"/>
             <wp:positionH relativeFrom="column">
               <wp:posOffset>4409440</wp:posOffset>
@@ -9297,7 +9634,7 @@
                     <pic:cNvPicPr/>
                   </pic:nvPicPr>
                   <pic:blipFill>
-                    <a:blip r:embed="rId52">
+                    <a:blip r:embed="rId58">
                       <a:extLst>
                         <a:ext uri="{28A0092B-C50C-407E-A947-70E740481C1C}">
                           <a14:useLocalDpi xmlns:a14="http://schemas.microsoft.com/office/drawing/2010/main" val="0"/>
@@ -9335,7 +9672,7 @@
           <w:lang w:eastAsia="en-GB"/>
         </w:rPr>
         <w:drawing>
-          <wp:anchor distT="0" distB="0" distL="114300" distR="114300" simplePos="0" relativeHeight="251667456" behindDoc="1" locked="0" layoutInCell="1" allowOverlap="1" wp14:anchorId="6EDCA3E7" wp14:editId="2188BF8B">
+          <wp:anchor distT="0" distB="0" distL="114300" distR="114300" simplePos="0" relativeHeight="251664384" behindDoc="1" locked="0" layoutInCell="1" allowOverlap="1" wp14:anchorId="6EDCA3E7" wp14:editId="2188BF8B">
             <wp:simplePos x="0" y="0"/>
             <wp:positionH relativeFrom="column">
               <wp:posOffset>2685415</wp:posOffset>
@@ -9366,7 +9703,7 @@
                     <pic:cNvPicPr/>
                   </pic:nvPicPr>
                   <pic:blipFill>
-                    <a:blip r:embed="rId53">
+                    <a:blip r:embed="rId59">
                       <a:extLst>
                         <a:ext uri="{28A0092B-C50C-407E-A947-70E740481C1C}">
                           <a14:useLocalDpi xmlns:a14="http://schemas.microsoft.com/office/drawing/2010/main" val="0"/>
@@ -9540,7 +9877,7 @@
                     <pic:cNvPicPr/>
                   </pic:nvPicPr>
                   <pic:blipFill>
-                    <a:blip r:embed="rId54"/>
+                    <a:blip r:embed="rId60"/>
                     <a:stretch>
                       <a:fillRect/>
                     </a:stretch>
@@ -9659,7 +9996,7 @@
           <w:lang w:eastAsia="en-GB"/>
         </w:rPr>
         <w:drawing>
-          <wp:anchor distT="0" distB="0" distL="114300" distR="114300" simplePos="0" relativeHeight="251711488" behindDoc="1" locked="0" layoutInCell="1" allowOverlap="1">
+          <wp:anchor distT="0" distB="0" distL="114300" distR="114300" simplePos="0" relativeHeight="251708416" behindDoc="1" locked="0" layoutInCell="1" allowOverlap="1">
             <wp:simplePos x="0" y="0"/>
             <wp:positionH relativeFrom="column">
               <wp:posOffset>3886200</wp:posOffset>
@@ -9690,7 +10027,7 @@
                     <pic:cNvPicPr/>
                   </pic:nvPicPr>
                   <pic:blipFill>
-                    <a:blip r:embed="rId55">
+                    <a:blip r:embed="rId61">
                       <a:extLst>
                         <a:ext uri="{28A0092B-C50C-407E-A947-70E740481C1C}">
                           <a14:useLocalDpi xmlns:a14="http://schemas.microsoft.com/office/drawing/2010/main" val="0"/>
@@ -9772,7 +10109,7 @@
         </w:rPr>
         <w:lastRenderedPageBreak/>
         <w:drawing>
-          <wp:anchor distT="0" distB="0" distL="114300" distR="114300" simplePos="0" relativeHeight="251712512" behindDoc="1" locked="0" layoutInCell="1" allowOverlap="1">
+          <wp:anchor distT="0" distB="0" distL="114300" distR="114300" simplePos="0" relativeHeight="251709440" behindDoc="1" locked="0" layoutInCell="1" allowOverlap="1">
             <wp:simplePos x="0" y="0"/>
             <wp:positionH relativeFrom="column">
               <wp:posOffset>3927475</wp:posOffset>
@@ -9803,7 +10140,7 @@
                     <pic:cNvPicPr/>
                   </pic:nvPicPr>
                   <pic:blipFill>
-                    <a:blip r:embed="rId56">
+                    <a:blip r:embed="rId62">
                       <a:extLst>
                         <a:ext uri="{28A0092B-C50C-407E-A947-70E740481C1C}">
                           <a14:useLocalDpi xmlns:a14="http://schemas.microsoft.com/office/drawing/2010/main" val="0"/>
@@ -9917,7 +10254,7 @@
                     <pic:cNvPicPr/>
                   </pic:nvPicPr>
                   <pic:blipFill>
-                    <a:blip r:embed="rId57"/>
+                    <a:blip r:embed="rId63"/>
                     <a:stretch>
                       <a:fillRect/>
                     </a:stretch>
@@ -9961,7 +10298,7 @@
         </w:rPr>
         <w:lastRenderedPageBreak/>
         <w:drawing>
-          <wp:anchor distT="0" distB="0" distL="114300" distR="114300" simplePos="0" relativeHeight="251710464" behindDoc="0" locked="0" layoutInCell="1" allowOverlap="1">
+          <wp:anchor distT="0" distB="0" distL="114300" distR="114300" simplePos="0" relativeHeight="251707392" behindDoc="0" locked="0" layoutInCell="1" allowOverlap="1">
             <wp:simplePos x="0" y="0"/>
             <wp:positionH relativeFrom="column">
               <wp:posOffset>3364865</wp:posOffset>
@@ -9984,7 +10321,7 @@
                     <pic:cNvPicPr/>
                   </pic:nvPicPr>
                   <pic:blipFill>
-                    <a:blip r:embed="rId58">
+                    <a:blip r:embed="rId64">
                       <a:extLst>
                         <a:ext uri="{28A0092B-C50C-407E-A947-70E740481C1C}">
                           <a14:useLocalDpi xmlns:a14="http://schemas.microsoft.com/office/drawing/2010/main" val="0"/>
@@ -10091,7 +10428,7 @@
                     <pic:cNvPicPr/>
                   </pic:nvPicPr>
                   <pic:blipFill>
-                    <a:blip r:embed="rId59"/>
+                    <a:blip r:embed="rId65"/>
                     <a:stretch>
                       <a:fillRect/>
                     </a:stretch>
@@ -10252,7 +10589,7 @@
           <w:lang w:eastAsia="en-GB"/>
         </w:rPr>
         <w:drawing>
-          <wp:anchor distT="0" distB="0" distL="114300" distR="114300" simplePos="0" relativeHeight="251707392" behindDoc="0" locked="0" layoutInCell="1" allowOverlap="1">
+          <wp:anchor distT="0" distB="0" distL="114300" distR="114300" simplePos="0" relativeHeight="251704320" behindDoc="0" locked="0" layoutInCell="1" allowOverlap="1">
             <wp:simplePos x="0" y="0"/>
             <wp:positionH relativeFrom="column">
               <wp:posOffset>3180080</wp:posOffset>
@@ -10275,7 +10612,7 @@
                     <pic:cNvPicPr/>
                   </pic:nvPicPr>
                   <pic:blipFill>
-                    <a:blip r:embed="rId60">
+                    <a:blip r:embed="rId66">
                       <a:extLst>
                         <a:ext uri="{28A0092B-C50C-407E-A947-70E740481C1C}">
                           <a14:useLocalDpi xmlns:a14="http://schemas.microsoft.com/office/drawing/2010/main" val="0"/>
@@ -10384,7 +10721,7 @@
                     <pic:cNvPicPr/>
                   </pic:nvPicPr>
                   <pic:blipFill>
-                    <a:blip r:embed="rId61"/>
+                    <a:blip r:embed="rId67"/>
                     <a:stretch>
                       <a:fillRect/>
                     </a:stretch>
@@ -10462,7 +10799,7 @@
           <w:noProof/>
         </w:rPr>
         <w:drawing>
-          <wp:anchor distT="0" distB="0" distL="114300" distR="114300" simplePos="0" relativeHeight="251716608" behindDoc="1" locked="0" layoutInCell="1" allowOverlap="1" wp14:anchorId="29E0E90B">
+          <wp:anchor distT="0" distB="0" distL="114300" distR="114300" simplePos="0" relativeHeight="251713536" behindDoc="1" locked="0" layoutInCell="1" allowOverlap="1" wp14:anchorId="29E0E90B">
             <wp:simplePos x="0" y="0"/>
             <wp:positionH relativeFrom="margin">
               <wp:posOffset>4364990</wp:posOffset>
@@ -10493,7 +10830,7 @@
                     <pic:cNvPicPr/>
                   </pic:nvPicPr>
                   <pic:blipFill>
-                    <a:blip r:embed="rId62">
+                    <a:blip r:embed="rId68">
                       <a:extLst>
                         <a:ext uri="{28A0092B-C50C-407E-A947-70E740481C1C}">
                           <a14:useLocalDpi xmlns:a14="http://schemas.microsoft.com/office/drawing/2010/main" val="0"/>
@@ -10526,9 +10863,6 @@
         </w:drawing>
       </w:r>
       <w:r>
-        <w:t xml:space="preserve"> </w:t>
-      </w:r>
-      <w:r>
         <w:t xml:space="preserve">Most aspects </w:t>
       </w:r>
       <w:r>
@@ -10551,7 +10885,13 @@
       </w:r>
       <w:proofErr w:type="spellEnd"/>
       <w:r>
-        <w:t xml:space="preserve">’ option is set from the calling web page (see the document ‘Deploying your visualisations’ for details). </w:t>
+        <w:t xml:space="preserve">’ option is set from the calling web page </w:t>
+      </w:r>
+      <w:r>
+        <w:t xml:space="preserve">- </w:t>
+      </w:r>
+      <w:r>
+        <w:t xml:space="preserve">see the document ‘Deploying your visualisations’ for details). </w:t>
       </w:r>
       <w:proofErr w:type="gramStart"/>
       <w:r>
@@ -10567,7 +10907,13 @@
       </w:r>
       <w:proofErr w:type="spellEnd"/>
       <w:r>
-        <w:t>. However, if you have the ‘</w:t>
+        <w:t xml:space="preserve">. </w:t>
+      </w:r>
+      <w:r>
+        <w:t>But</w:t>
+      </w:r>
+      <w:r>
+        <w:t xml:space="preserve"> if you have the ‘</w:t>
       </w:r>
       <w:proofErr w:type="spellStart"/>
       <w:r>
@@ -10575,13 +10921,7 @@
       </w:r>
       <w:proofErr w:type="spellEnd"/>
       <w:r>
-        <w:t xml:space="preserve">’ option set to true, then Identikit puts an additional item on the </w:t>
-      </w:r>
-      <w:r>
-        <w:t>‘Select a tool’ drop-down</w:t>
-      </w:r>
-      <w:r>
-        <w:t xml:space="preserve"> – ‘Check media files’. If you select this item, a report will be generated to indicate whether or not the files referenced in your knowledge-base can be found.</w:t>
+        <w:t>’ option set to true, then Identikit puts an additional item on the ‘Select a tool’ drop-down – ‘Check media files’. If you select this item, a report will be generated to indicate whether or not the files referenced in your knowledge-base can be found.</w:t>
       </w:r>
       <w:bookmarkStart w:id="31" w:name="_GoBack"/>
       <w:bookmarkEnd w:id="31"/>
@@ -10624,7 +10964,7 @@
                     <pic:cNvPicPr/>
                   </pic:nvPicPr>
                   <pic:blipFill>
-                    <a:blip r:embed="rId63"/>
+                    <a:blip r:embed="rId69"/>
                     <a:stretch>
                       <a:fillRect/>
                     </a:stretch>
@@ -11098,7 +11438,7 @@
                     <pic:cNvPicPr/>
                   </pic:nvPicPr>
                   <pic:blipFill>
-                    <a:blip r:embed="rId64"/>
+                    <a:blip r:embed="rId70"/>
                     <a:stretch>
                       <a:fillRect/>
                     </a:stretch>
@@ -11216,7 +11556,7 @@
         </w:rPr>
         <w:lastRenderedPageBreak/>
         <w:drawing>
-          <wp:anchor distT="0" distB="0" distL="114300" distR="114300" simplePos="0" relativeHeight="251672576" behindDoc="1" locked="0" layoutInCell="1" allowOverlap="1" wp14:anchorId="40FB6A2F" wp14:editId="08255D40">
+          <wp:anchor distT="0" distB="0" distL="114300" distR="114300" simplePos="0" relativeHeight="251669504" behindDoc="1" locked="0" layoutInCell="1" allowOverlap="1" wp14:anchorId="40FB6A2F" wp14:editId="08255D40">
             <wp:simplePos x="0" y="0"/>
             <wp:positionH relativeFrom="column">
               <wp:posOffset>1942465</wp:posOffset>
@@ -11258,7 +11598,7 @@
                     </pic:cNvPicPr>
                   </pic:nvPicPr>
                   <pic:blipFill>
-                    <a:blip r:embed="rId65">
+                    <a:blip r:embed="rId71">
                       <a:extLst>
                         <a:ext uri="{28A0092B-C50C-407E-A947-70E740481C1C}">
                           <a14:useLocalDpi xmlns:a14="http://schemas.microsoft.com/office/drawing/2010/main" val="0"/>
@@ -11394,7 +11734,7 @@
         </w:rPr>
         <w:t xml:space="preserve">). Field Studies Council. Preston Montford, Shrewsbury. Accessed Wed Nov 23 2016. </w:t>
       </w:r>
-      <w:hyperlink r:id="rId66" w:history="1">
+      <w:hyperlink r:id="rId72" w:history="1">
         <w:r>
           <w:rPr>
             <w:rStyle w:val="Hyperlink"/>
@@ -11480,7 +11820,7 @@
                     <pic:cNvPicPr/>
                   </pic:nvPicPr>
                   <pic:blipFill>
-                    <a:blip r:embed="rId67"/>
+                    <a:blip r:embed="rId73"/>
                     <a:stretch>
                       <a:fillRect/>
                     </a:stretch>
@@ -11561,7 +11901,7 @@
                     <pic:cNvPicPr/>
                   </pic:nvPicPr>
                   <pic:blipFill>
-                    <a:blip r:embed="rId68"/>
+                    <a:blip r:embed="rId74"/>
                     <a:stretch>
                       <a:fillRect/>
                     </a:stretch>
@@ -11938,7 +12278,7 @@
           <w:lang w:eastAsia="en-GB"/>
         </w:rPr>
         <w:drawing>
-          <wp:anchor distT="0" distB="0" distL="114300" distR="114300" simplePos="0" relativeHeight="251673600" behindDoc="1" locked="0" layoutInCell="1" allowOverlap="1" wp14:anchorId="0C75CF91" wp14:editId="1EA89B76">
+          <wp:anchor distT="0" distB="0" distL="114300" distR="114300" simplePos="0" relativeHeight="251670528" behindDoc="1" locked="0" layoutInCell="1" allowOverlap="1" wp14:anchorId="0C75CF91" wp14:editId="1EA89B76">
             <wp:simplePos x="0" y="0"/>
             <wp:positionH relativeFrom="column">
               <wp:posOffset>2700020</wp:posOffset>
@@ -11969,7 +12309,7 @@
                     <pic:cNvPicPr/>
                   </pic:nvPicPr>
                   <pic:blipFill>
-                    <a:blip r:embed="rId69">
+                    <a:blip r:embed="rId75">
                       <a:extLst>
                         <a:ext uri="{28A0092B-C50C-407E-A947-70E740481C1C}">
                           <a14:useLocalDpi xmlns:a14="http://schemas.microsoft.com/office/drawing/2010/main" val="0"/>
@@ -12111,7 +12451,7 @@
                     <pic:cNvPicPr/>
                   </pic:nvPicPr>
                   <pic:blipFill>
-                    <a:blip r:embed="rId70"/>
+                    <a:blip r:embed="rId76"/>
                     <a:stretch>
                       <a:fillRect/>
                     </a:stretch>
@@ -12179,7 +12519,7 @@
                     <pic:cNvPicPr/>
                   </pic:nvPicPr>
                   <pic:blipFill>
-                    <a:blip r:embed="rId71"/>
+                    <a:blip r:embed="rId77"/>
                     <a:stretch>
                       <a:fillRect/>
                     </a:stretch>
@@ -12429,9 +12769,9 @@
     </w:p>
     <w:p/>
     <w:sectPr>
-      <w:headerReference w:type="even" r:id="rId72"/>
-      <w:footerReference w:type="default" r:id="rId73"/>
-      <w:headerReference w:type="first" r:id="rId74"/>
+      <w:headerReference w:type="even" r:id="rId78"/>
+      <w:footerReference w:type="default" r:id="rId79"/>
+      <w:headerReference w:type="first" r:id="rId80"/>
       <w:pgSz w:w="11906" w:h="16838"/>
       <w:pgMar w:top="1440" w:right="1440" w:bottom="1440" w:left="1440" w:header="708" w:footer="708" w:gutter="0"/>
       <w:cols w:space="708"/>
@@ -17173,6 +17513,18 @@
       </w:tcPr>
     </w:tblStylePr>
   </w:style>
+  <w:style w:type="character" w:styleId="UnresolvedMention">
+    <w:name w:val="Unresolved Mention"/>
+    <w:basedOn w:val="DefaultParagraphFont"/>
+    <w:uiPriority w:val="99"/>
+    <w:semiHidden/>
+    <w:unhideWhenUsed/>
+    <w:rsid w:val="00D00410"/>
+    <w:rPr>
+      <w:color w:val="808080"/>
+      <w:shd w:val="clear" w:color="auto" w:fill="E6E6E6"/>
+    </w:rPr>
+  </w:style>
 </w:styles>
 </file>
 
@@ -17464,7 +17816,7 @@
 </file>
 
 <file path=customXml/itemProps1.xml><?xml version="1.0" encoding="utf-8"?>
-<ds:datastoreItem xmlns:ds="http://schemas.openxmlformats.org/officeDocument/2006/customXml" ds:itemID="{C6A5B18F-CA74-4F6D-AE98-512C6AE342A1}">
+<ds:datastoreItem xmlns:ds="http://schemas.openxmlformats.org/officeDocument/2006/customXml" ds:itemID="{BFD8CBE1-CB25-422B-A7EE-0A69B8D22D7C}">
   <ds:schemaRefs>
     <ds:schemaRef ds:uri="http://schemas.openxmlformats.org/officeDocument/2006/bibliography"/>
   </ds:schemaRefs>

</xml_diff>

<commit_message>
Getting ready for release 1.7.0.
</commit_message>
<xml_diff>
--- a/documentation/Building a knowledge-base.docx
+++ b/documentation/Building a knowledge-base.docx
@@ -499,8 +499,8 @@
         </w:sectPr>
       </w:pPr>
     </w:p>
-    <w:bookmarkStart w:id="0" w:name="_Toc512004437" w:displacedByCustomXml="next"/>
-    <w:bookmarkStart w:id="1" w:name="_Ref395180622" w:displacedByCustomXml="next"/>
+    <w:bookmarkStart w:id="0" w:name="_Ref395180622" w:displacedByCustomXml="next"/>
+    <w:bookmarkStart w:id="1" w:name="_Toc512004437" w:displacedByCustomXml="next"/>
     <w:sdt>
       <w:sdtPr>
         <w:rPr>
@@ -517,7 +517,6 @@
           <w:docPartUnique/>
         </w:docPartObj>
       </w:sdtPr>
-      <w:sdtEndPr/>
       <w:sdtContent>
         <w:p>
           <w:pPr>
@@ -6258,25 +6257,7 @@
       </w:r>
       <w:proofErr w:type="spellEnd"/>
       <w:r>
-        <w:t xml:space="preserve">’ option is set from the calling web page </w:t>
-      </w:r>
-      <w:r>
-        <w:t xml:space="preserve">- </w:t>
-      </w:r>
-      <w:r>
-        <w:t>see the document ‘Deploying your visualisations’ for details). However</w:t>
-      </w:r>
-      <w:r>
-        <w:t>,</w:t>
-      </w:r>
-      <w:r>
-        <w:t xml:space="preserve"> checking for the </w:t>
-      </w:r>
-      <w:r>
-        <w:t>TVKs</w:t>
-      </w:r>
-      <w:r>
-        <w:t xml:space="preserve"> can potentially take some time and therefore is therefore not routinely done at </w:t>
+        <w:t xml:space="preserve">’ option is set from the calling web page - see the document ‘Deploying your visualisations’ for details). However, checking for the TVKs can potentially take some time and therefore is therefore not routinely done at </w:t>
       </w:r>
       <w:proofErr w:type="spellStart"/>
       <w:r>
@@ -6284,13 +6265,7 @@
       </w:r>
       <w:proofErr w:type="spellEnd"/>
       <w:r>
-        <w:t xml:space="preserve">. </w:t>
-      </w:r>
-      <w:r>
-        <w:t>But</w:t>
-      </w:r>
-      <w:r>
-        <w:t xml:space="preserve"> if you have the ‘</w:t>
+        <w:t>. But if you have the ‘</w:t>
       </w:r>
       <w:proofErr w:type="spellStart"/>
       <w:r>
@@ -6298,13 +6273,7 @@
       </w:r>
       <w:proofErr w:type="spellEnd"/>
       <w:r>
-        <w:t xml:space="preserve">’ option set to true, then Identikit puts an additional item on the ‘Select a tool’ drop-down – ‘Check </w:t>
-      </w:r>
-      <w:r>
-        <w:t>TVKs’ (only if you have a ‘TVK’ column on the taxa worksheet)</w:t>
-      </w:r>
-      <w:r>
-        <w:t xml:space="preserve">. If you select this item, a report will be generated to indicate </w:t>
+        <w:t xml:space="preserve">’ option set to true, then Identikit puts an additional item on the ‘Select a tool’ drop-down – ‘Check TVKs’ (only if you have a ‘TVK’ column on the taxa worksheet). If you select this item, a report will be generated to indicate </w:t>
       </w:r>
       <w:proofErr w:type="gramStart"/>
       <w:r>
@@ -6312,19 +6281,7 @@
       </w:r>
       <w:proofErr w:type="gramEnd"/>
       <w:r>
-        <w:t xml:space="preserve"> the </w:t>
-      </w:r>
-      <w:r>
-        <w:t>TVKs</w:t>
-      </w:r>
-      <w:r>
-        <w:t xml:space="preserve"> referenced in your knowledge-base can be </w:t>
-      </w:r>
-      <w:r>
-        <w:t>on the NBN</w:t>
-      </w:r>
-      <w:r>
-        <w:t>.</w:t>
+        <w:t xml:space="preserve"> the TVKs referenced in your knowledge-base can be on the NBN.</w:t>
       </w:r>
     </w:p>
     <w:p>
@@ -10521,25 +10478,71 @@
     </w:p>
     <w:p>
       <w:r>
-        <w:t xml:space="preserve">If the very phrase ‘HTML file’ makes you feel queasy, fear not! Think instead of a Microsoft Word file containing detailed information about a </w:t>
+        <w:t xml:space="preserve">HTML files (Hypertext </w:t>
       </w:r>
       <w:proofErr w:type="spellStart"/>
       <w:r>
-        <w:t>taxon</w:t>
+        <w:t>Markup</w:t>
       </w:r>
       <w:proofErr w:type="spellEnd"/>
       <w:r>
-        <w:t xml:space="preserve">. You can use Word’s ‘Save As’ function to save this file with a file type of ‘Web Page (*.htm; *.html)’ – then you will be able to display it using </w:t>
-      </w:r>
-      <w:r>
-        <w:t>the Identikit</w:t>
-      </w:r>
-      <w:r>
-        <w:t>.</w:t>
-      </w:r>
-    </w:p>
-    <w:p>
-      <w:r>
+        <w:t xml:space="preserve"> Language files) sound complicated, but they’re not. They are simple text files with short tags (‘</w:t>
+      </w:r>
+      <w:proofErr w:type="spellStart"/>
+      <w:r>
+        <w:t>markup</w:t>
+      </w:r>
+      <w:proofErr w:type="spellEnd"/>
+      <w:r>
+        <w:t xml:space="preserve">’) that web browsers understand. For example, if a web browser finds this text in an HTML file - </w:t>
+      </w:r>
+      <w:r>
+        <w:t>&lt;</w:t>
+      </w:r>
+      <w:proofErr w:type="spellStart"/>
+      <w:r>
+        <w:t>i</w:t>
+      </w:r>
+      <w:proofErr w:type="spellEnd"/>
+      <w:r>
+        <w:t>&gt;</w:t>
+      </w:r>
+      <w:proofErr w:type="spellStart"/>
+      <w:r>
+        <w:t>Anelasmocephalus</w:t>
+      </w:r>
+      <w:proofErr w:type="spellEnd"/>
+      <w:r>
+        <w:t xml:space="preserve"> </w:t>
+      </w:r>
+      <w:proofErr w:type="spellStart"/>
+      <w:r>
+        <w:t>cambridgei</w:t>
+      </w:r>
+      <w:proofErr w:type="spellEnd"/>
+      <w:r>
+        <w:t>&lt;/</w:t>
+      </w:r>
+      <w:proofErr w:type="spellStart"/>
+      <w:r>
+        <w:t>i</w:t>
+      </w:r>
+      <w:proofErr w:type="spellEnd"/>
+      <w:r>
+        <w:t>&gt; is relatively small with &lt;b&gt;very short legs&lt;/b&gt;</w:t>
+      </w:r>
+      <w:r>
+        <w:t xml:space="preserve"> - it will know that it needs italicise the scientific name and embolden the text ‘very short legs’. </w:t>
+      </w:r>
+    </w:p>
+    <w:p>
+      <w:r>
+        <w:t xml:space="preserve">You can use HTML files to provide detailed information on taxa. The information you supply is up to you – it could be very sort ID tips or very long ecological accounts. </w:t>
+      </w:r>
+    </w:p>
+    <w:p>
+      <w:r>
+        <w:lastRenderedPageBreak/>
         <w:t>HTML files should be stored in sub-folders of the folder which contain</w:t>
       </w:r>
       <w:r>
@@ -10547,15 +10550,6 @@
       </w:r>
       <w:r>
         <w:t xml:space="preserve"> your knowledge-base (and therefore CSV files).  The ‘URI’ column is used to specify the relative path, from this folder, to the HTML file. </w:t>
-      </w:r>
-    </w:p>
-    <w:p>
-      <w:r>
-        <w:t xml:space="preserve">If you have saved an HTML file that just contains text, all is very simple. But if you want your HTML file to reference external resources like images, you will need to be careful about how you specify </w:t>
-      </w:r>
-      <w:r>
-        <w:lastRenderedPageBreak/>
-        <w:t>the image URLs. Unless you are very competent with dealing with HTML and websites, it is best not to include images in your HTML files.</w:t>
       </w:r>
     </w:p>
     <w:p>
@@ -10743,14 +10737,145 @@
       </w:r>
     </w:p>
     <w:p>
+      <w:r>
+        <w:t xml:space="preserve">Prior to version 1.7.0 of the Identikit, this document suggested using Microsoft word to create files and use the ‘Save As’ facility to save them as HTML files. We no longer recommend that approach </w:t>
+      </w:r>
+      <w:r>
+        <w:t xml:space="preserve">since Word adds a lot of </w:t>
+      </w:r>
+      <w:proofErr w:type="spellStart"/>
+      <w:r>
+        <w:t>markup</w:t>
+      </w:r>
+      <w:proofErr w:type="spellEnd"/>
+      <w:r>
+        <w:t xml:space="preserve"> and additional information which is not necessary and can also adversely affect the appearance of </w:t>
+      </w:r>
+      <w:proofErr w:type="gramStart"/>
+      <w:r>
+        <w:t>the end result</w:t>
+      </w:r>
+      <w:proofErr w:type="gramEnd"/>
+      <w:r>
+        <w:t xml:space="preserve"> in the Identikit.</w:t>
+      </w:r>
+    </w:p>
+    <w:p>
+      <w:r>
+        <w:t>We have created a ‘template’ HTML file called ‘template.html’ which</w:t>
+      </w:r>
+      <w:r>
+        <w:t xml:space="preserve"> is in the 'resources/text' folder under the 'biscuits' knowledge-</w:t>
+      </w:r>
+      <w:proofErr w:type="spellStart"/>
+      <w:r>
+        <w:t>base</w:t>
+      </w:r>
+      <w:proofErr w:type="spellEnd"/>
+      <w:r>
+        <w:t xml:space="preserve"> folder</w:t>
+      </w:r>
+      <w:r>
+        <w:t xml:space="preserve">. </w:t>
+      </w:r>
+      <w:r>
+        <w:t xml:space="preserve">It contains examples of simple HTML </w:t>
+      </w:r>
+      <w:proofErr w:type="spellStart"/>
+      <w:r>
+        <w:t>markup</w:t>
+      </w:r>
+      <w:proofErr w:type="spellEnd"/>
+      <w:r>
+        <w:t xml:space="preserve">. </w:t>
+      </w:r>
+      <w:r>
+        <w:t>T</w:t>
+      </w:r>
+      <w:r>
+        <w:t xml:space="preserve">his file is linked on the 'media' worksheet of the </w:t>
+      </w:r>
+      <w:proofErr w:type="spellStart"/>
+      <w:r>
+        <w:t>buiscuits</w:t>
+      </w:r>
+      <w:proofErr w:type="spellEnd"/>
+      <w:r>
+        <w:t xml:space="preserve"> knowledge-base to the 'Rich Highland </w:t>
+      </w:r>
+      <w:proofErr w:type="spellStart"/>
+      <w:r>
+        <w:t>Shortie</w:t>
+      </w:r>
+      <w:proofErr w:type="spellEnd"/>
+      <w:r>
+        <w:t xml:space="preserve">' taxon. </w:t>
+      </w:r>
+      <w:proofErr w:type="gramStart"/>
+      <w:r>
+        <w:t>So</w:t>
+      </w:r>
+      <w:proofErr w:type="gramEnd"/>
+      <w:r>
+        <w:t xml:space="preserve"> </w:t>
+      </w:r>
+      <w:r>
+        <w:t>you can see what it looks like in the</w:t>
+      </w:r>
+      <w:r>
+        <w:t xml:space="preserve"> visualisation</w:t>
+      </w:r>
+      <w:r>
+        <w:t>s</w:t>
+      </w:r>
+      <w:r>
+        <w:t xml:space="preserve"> by using either the 'full details' visualisation from the drop-down menu, or by invoking the full details dialog from and looking on the 'details tab' (for the 'Rich Highland </w:t>
+      </w:r>
+      <w:proofErr w:type="spellStart"/>
+      <w:r>
+        <w:t>Shortie</w:t>
+      </w:r>
+      <w:proofErr w:type="spellEnd"/>
+      <w:r>
+        <w:t>').</w:t>
+      </w:r>
+    </w:p>
+    <w:p>
+      <w:r>
+        <w:t xml:space="preserve">You can open and edit the template file in any plain text editor, such as </w:t>
+      </w:r>
+      <w:proofErr w:type="spellStart"/>
+      <w:r>
+        <w:t>Microscoft’s</w:t>
+      </w:r>
+      <w:proofErr w:type="spellEnd"/>
+      <w:r>
+        <w:t xml:space="preserve"> Notepad, but we recommend another lightweight and free text editor called Notepad++. This is much more user-friendly for editing HTML – it will colour text and tags different and make it much less likely that you will make mistakes. You can download it here: </w:t>
+      </w:r>
+      <w:hyperlink r:id="rId68" w:history="1">
+        <w:r>
+          <w:rPr>
+            <w:rStyle w:val="Hyperlink"/>
+          </w:rPr>
+          <w:t>https://notepad-plus-plus.org/download/v7.5.6.html</w:t>
+        </w:r>
+      </w:hyperlink>
+      <w:r>
+        <w:t xml:space="preserve">. </w:t>
+      </w:r>
+      <w:bookmarkStart w:id="30" w:name="_GoBack"/>
+      <w:bookmarkEnd w:id="30"/>
+    </w:p>
+    <w:p>
       <w:pPr>
         <w:pStyle w:val="Heading3"/>
       </w:pPr>
-      <w:bookmarkStart w:id="30" w:name="_Toc512004466"/>
-      <w:r>
+      <w:bookmarkStart w:id="31" w:name="_Toc512004466"/>
+      <w:r>
+        <w:lastRenderedPageBreak/>
         <w:t>General comments on the media worksheet</w:t>
       </w:r>
-      <w:bookmarkEnd w:id="30"/>
+      <w:bookmarkEnd w:id="31"/>
     </w:p>
     <w:p>
       <w:r>
@@ -10830,7 +10955,7 @@
                     <pic:cNvPicPr/>
                   </pic:nvPicPr>
                   <pic:blipFill>
-                    <a:blip r:embed="rId68">
+                    <a:blip r:embed="rId69">
                       <a:extLst>
                         <a:ext uri="{28A0092B-C50C-407E-A947-70E740481C1C}">
                           <a14:useLocalDpi xmlns:a14="http://schemas.microsoft.com/office/drawing/2010/main" val="0"/>
@@ -10923,8 +11048,6 @@
       <w:r>
         <w:t>’ option set to true, then Identikit puts an additional item on the ‘Select a tool’ drop-down – ‘Check media files’. If you select this item, a report will be generated to indicate whether or not the files referenced in your knowledge-base can be found.</w:t>
       </w:r>
-      <w:bookmarkStart w:id="31" w:name="_GoBack"/>
-      <w:bookmarkEnd w:id="31"/>
     </w:p>
     <w:p>
       <w:pPr>
@@ -10932,7 +11055,6 @@
       </w:pPr>
       <w:bookmarkStart w:id="32" w:name="_Toc512004467"/>
       <w:r>
-        <w:lastRenderedPageBreak/>
         <w:t>The config worksheet</w:t>
       </w:r>
       <w:bookmarkEnd w:id="32"/>
@@ -10964,7 +11086,7 @@
                     <pic:cNvPicPr/>
                   </pic:nvPicPr>
                   <pic:blipFill>
-                    <a:blip r:embed="rId69"/>
+                    <a:blip r:embed="rId70"/>
                     <a:stretch>
                       <a:fillRect/>
                     </a:stretch>
@@ -11083,6 +11205,7 @@
     </w:p>
     <w:p>
       <w:r>
+        <w:lastRenderedPageBreak/>
         <w:t>The key ‘</w:t>
       </w:r>
       <w:proofErr w:type="spellStart"/>
@@ -11344,11 +11467,7 @@
         <w:t>the Identikit</w:t>
       </w:r>
       <w:r>
-        <w:t xml:space="preserve"> to </w:t>
-      </w:r>
-      <w:r>
-        <w:lastRenderedPageBreak/>
-        <w:t xml:space="preserve">show upon initialisation. By default this is the first included visualisation – ‘Two-column key (vis1)’ if you haven’t excluded it. For </w:t>
+        <w:t xml:space="preserve"> to show upon initialisation. By default this is the first included visualisation – ‘Two-column key (vis1)’ if you haven’t excluded it. For </w:t>
       </w:r>
       <w:proofErr w:type="gramStart"/>
       <w:r>
@@ -11422,6 +11541,7 @@
           <w:noProof/>
           <w:lang w:eastAsia="en-GB"/>
         </w:rPr>
+        <w:lastRenderedPageBreak/>
         <w:drawing>
           <wp:inline distT="0" distB="0" distL="0" distR="0" wp14:anchorId="5685CC59" wp14:editId="65FD498C">
             <wp:extent cx="5731510" cy="3590925"/>
@@ -11438,7 +11558,7 @@
                     <pic:cNvPicPr/>
                   </pic:nvPicPr>
                   <pic:blipFill>
-                    <a:blip r:embed="rId70"/>
+                    <a:blip r:embed="rId71"/>
                     <a:stretch>
                       <a:fillRect/>
                     </a:stretch>
@@ -11554,7 +11674,6 @@
           <w:noProof/>
           <w:lang w:eastAsia="en-GB"/>
         </w:rPr>
-        <w:lastRenderedPageBreak/>
         <w:drawing>
           <wp:anchor distT="0" distB="0" distL="114300" distR="114300" simplePos="0" relativeHeight="251669504" behindDoc="1" locked="0" layoutInCell="1" allowOverlap="1" wp14:anchorId="40FB6A2F" wp14:editId="08255D40">
             <wp:simplePos x="0" y="0"/>
@@ -11598,7 +11717,7 @@
                     </pic:cNvPicPr>
                   </pic:nvPicPr>
                   <pic:blipFill>
-                    <a:blip r:embed="rId71">
+                    <a:blip r:embed="rId72">
                       <a:extLst>
                         <a:ext uri="{28A0092B-C50C-407E-A947-70E740481C1C}">
                           <a14:useLocalDpi xmlns:a14="http://schemas.microsoft.com/office/drawing/2010/main" val="0"/>
@@ -11734,7 +11853,7 @@
         </w:rPr>
         <w:t xml:space="preserve">). Field Studies Council. Preston Montford, Shrewsbury. Accessed Wed Nov 23 2016. </w:t>
       </w:r>
-      <w:hyperlink r:id="rId72" w:history="1">
+      <w:hyperlink r:id="rId73" w:history="1">
         <w:r>
           <w:rPr>
             <w:rStyle w:val="Hyperlink"/>
@@ -11748,6 +11867,7 @@
     </w:p>
     <w:p>
       <w:r>
+        <w:lastRenderedPageBreak/>
         <w:t>Citation text is important because it allows people who make determinations based on your knowledge-base to reference it when required (e.g. for the purposes of verification).</w:t>
       </w:r>
     </w:p>
@@ -11820,7 +11940,7 @@
                     <pic:cNvPicPr/>
                   </pic:nvPicPr>
                   <pic:blipFill>
-                    <a:blip r:embed="rId73"/>
+                    <a:blip r:embed="rId74"/>
                     <a:stretch>
                       <a:fillRect/>
                     </a:stretch>
@@ -11872,11 +11992,7 @@
       </w:r>
       <w:proofErr w:type="spellEnd"/>
       <w:r>
-        <w:t xml:space="preserve"> CSV </w:t>
-      </w:r>
-      <w:r>
-        <w:lastRenderedPageBreak/>
-        <w:t>files are found. If it finds the file, it is rendered before the release history table generated from the config worksheet (see previous section) as shown below for the biscuits knowledge-base.</w:t>
+        <w:t xml:space="preserve"> CSV files are found. If it finds the file, it is rendered before the release history table generated from the config worksheet (see previous section) as shown below for the biscuits knowledge-base.</w:t>
       </w:r>
     </w:p>
     <w:p>
@@ -11901,7 +12017,7 @@
                     <pic:cNvPicPr/>
                   </pic:nvPicPr>
                   <pic:blipFill>
-                    <a:blip r:embed="rId74"/>
+                    <a:blip r:embed="rId75"/>
                     <a:stretch>
                       <a:fillRect/>
                     </a:stretch>
@@ -11924,6 +12040,7 @@
     </w:p>
     <w:p>
       <w:r>
+        <w:lastRenderedPageBreak/>
         <w:t xml:space="preserve">If you want to include external resources in your ‘info.html’ file, they need to be included in sub-folders of the folder containing your knowledge-base. Furthermore, you need to reference them in a particular way in your knowledge-base as shown below for </w:t>
       </w:r>
       <w:proofErr w:type="gramStart"/>
@@ -12309,7 +12426,7 @@
                     <pic:cNvPicPr/>
                   </pic:nvPicPr>
                   <pic:blipFill>
-                    <a:blip r:embed="rId75">
+                    <a:blip r:embed="rId76">
                       <a:extLst>
                         <a:ext uri="{28A0092B-C50C-407E-A947-70E740481C1C}">
                           <a14:useLocalDpi xmlns:a14="http://schemas.microsoft.com/office/drawing/2010/main" val="0"/>
@@ -12386,7 +12503,6 @@
     </w:p>
     <w:p>
       <w:r>
-        <w:lastRenderedPageBreak/>
         <w:t>To understand how this all works, consider the following scenarios for the harvestman knowledge-</w:t>
       </w:r>
       <w:proofErr w:type="spellStart"/>
@@ -12435,6 +12551,7 @@
         <w:rPr>
           <w:noProof/>
         </w:rPr>
+        <w:lastRenderedPageBreak/>
         <w:drawing>
           <wp:inline distT="0" distB="0" distL="0" distR="0" wp14:anchorId="3529B8EB" wp14:editId="5F450363">
             <wp:extent cx="5731510" cy="2812415"/>
@@ -12451,7 +12568,7 @@
                     <pic:cNvPicPr/>
                   </pic:nvPicPr>
                   <pic:blipFill>
-                    <a:blip r:embed="rId76"/>
+                    <a:blip r:embed="rId77"/>
                     <a:stretch>
                       <a:fillRect/>
                     </a:stretch>
@@ -12519,7 +12636,7 @@
                     <pic:cNvPicPr/>
                   </pic:nvPicPr>
                   <pic:blipFill>
-                    <a:blip r:embed="rId77"/>
+                    <a:blip r:embed="rId78"/>
                     <a:stretch>
                       <a:fillRect/>
                     </a:stretch>
@@ -12602,7 +12719,6 @@
       </w:pPr>
       <w:bookmarkStart w:id="38" w:name="_Toc512004473"/>
       <w:r>
-        <w:lastRenderedPageBreak/>
         <w:t>The m</w:t>
       </w:r>
       <w:r>
@@ -12654,6 +12770,7 @@
         </w:numPr>
       </w:pPr>
       <w:r>
+        <w:lastRenderedPageBreak/>
         <w:t>The ‘Get max and min’ macro was developed to ease the process of extracting min and maximum values for a numeric character for use with the ‘Params’ column of the characters worksheet.</w:t>
       </w:r>
     </w:p>
@@ -12769,9 +12886,9 @@
     </w:p>
     <w:p/>
     <w:sectPr>
-      <w:headerReference w:type="even" r:id="rId78"/>
-      <w:footerReference w:type="default" r:id="rId79"/>
-      <w:headerReference w:type="first" r:id="rId80"/>
+      <w:headerReference w:type="even" r:id="rId79"/>
+      <w:footerReference w:type="default" r:id="rId80"/>
+      <w:headerReference w:type="first" r:id="rId81"/>
       <w:pgSz w:w="11906" w:h="16838"/>
       <w:pgMar w:top="1440" w:right="1440" w:bottom="1440" w:left="1440" w:header="708" w:footer="708" w:gutter="0"/>
       <w:cols w:space="708"/>
@@ -12827,7 +12944,6 @@
         <w:docPartUnique/>
       </w:docPartObj>
     </w:sdtPr>
-    <w:sdtEndPr/>
     <w:sdtContent>
       <w:sdt>
         <w:sdtPr>
@@ -12837,7 +12953,6 @@
             <w:docPartUnique/>
           </w:docPartObj>
         </w:sdtPr>
-        <w:sdtEndPr/>
         <w:sdtContent>
           <w:p>
             <w:pPr>
@@ -17816,7 +17931,7 @@
 </file>
 
 <file path=customXml/itemProps1.xml><?xml version="1.0" encoding="utf-8"?>
-<ds:datastoreItem xmlns:ds="http://schemas.openxmlformats.org/officeDocument/2006/customXml" ds:itemID="{BFD8CBE1-CB25-422B-A7EE-0A69B8D22D7C}">
+<ds:datastoreItem xmlns:ds="http://schemas.openxmlformats.org/officeDocument/2006/customXml" ds:itemID="{67C76541-8FC8-4835-B053-353450C4FAF4}">
   <ds:schemaRefs>
     <ds:schemaRef ds:uri="http://schemas.openxmlformats.org/officeDocument/2006/bibliography"/>
   </ds:schemaRefs>

</xml_diff>

<commit_message>
More minor changes to prepare for new release.
</commit_message>
<xml_diff>
--- a/documentation/Building a knowledge-base.docx
+++ b/documentation/Building a knowledge-base.docx
@@ -499,8 +499,8 @@
         </w:sectPr>
       </w:pPr>
     </w:p>
-    <w:bookmarkStart w:id="0" w:name="_Ref395180622" w:displacedByCustomXml="next"/>
-    <w:bookmarkStart w:id="1" w:name="_Toc512004437" w:displacedByCustomXml="next"/>
+    <w:bookmarkStart w:id="0" w:name="_Toc512004437" w:displacedByCustomXml="next"/>
+    <w:bookmarkStart w:id="1" w:name="_Ref395180622" w:displacedByCustomXml="next"/>
     <w:sdt>
       <w:sdtPr>
         <w:rPr>
@@ -5519,11 +5519,13 @@
         <w:pStyle w:val="Heading3"/>
       </w:pPr>
       <w:bookmarkStart w:id="9" w:name="_Toc512004445"/>
+      <w:bookmarkStart w:id="10" w:name="_GoBack"/>
       <w:r>
         <w:t>Special character state values</w:t>
       </w:r>
       <w:bookmarkEnd w:id="9"/>
     </w:p>
+    <w:bookmarkEnd w:id="10"/>
     <w:p>
       <w:r>
         <w:t>As well as the text and numeric state values indicated above, there are three other ‘special’ values that can be used in the character/taxon character state spreadsheet cells. These are:</w:t>
@@ -5888,11 +5890,11 @@
       <w:pPr>
         <w:pStyle w:val="Heading3"/>
       </w:pPr>
-      <w:bookmarkStart w:id="10" w:name="_Toc512004446"/>
+      <w:bookmarkStart w:id="11" w:name="_Toc512004446"/>
       <w:r>
         <w:t>Describing taxonomy in a knowledge-base</w:t>
       </w:r>
-      <w:bookmarkEnd w:id="10"/>
+      <w:bookmarkEnd w:id="11"/>
     </w:p>
     <w:p>
       <w:r>
@@ -6294,11 +6296,11 @@
       <w:pPr>
         <w:pStyle w:val="Heading2"/>
       </w:pPr>
-      <w:bookmarkStart w:id="11" w:name="_Toc512004447"/>
+      <w:bookmarkStart w:id="12" w:name="_Toc512004447"/>
       <w:r>
         <w:t>The characters worksheet</w:t>
       </w:r>
-      <w:bookmarkEnd w:id="11"/>
+      <w:bookmarkEnd w:id="12"/>
     </w:p>
     <w:p>
       <w:r>
@@ -6369,11 +6371,11 @@
       <w:pPr>
         <w:pStyle w:val="Heading3"/>
       </w:pPr>
-      <w:bookmarkStart w:id="12" w:name="_Toc512004448"/>
+      <w:bookmarkStart w:id="13" w:name="_Toc512004448"/>
       <w:r>
         <w:t>The Group column</w:t>
       </w:r>
-      <w:bookmarkEnd w:id="12"/>
+      <w:bookmarkEnd w:id="13"/>
     </w:p>
     <w:p>
       <w:r>
@@ -6563,11 +6565,11 @@
       <w:pPr>
         <w:pStyle w:val="Heading3"/>
       </w:pPr>
-      <w:bookmarkStart w:id="13" w:name="_Toc512004449"/>
+      <w:bookmarkStart w:id="14" w:name="_Toc512004449"/>
       <w:r>
         <w:t>The Label column</w:t>
       </w:r>
-      <w:bookmarkEnd w:id="13"/>
+      <w:bookmarkEnd w:id="14"/>
     </w:p>
     <w:p>
       <w:r>
@@ -6673,7 +6675,7 @@
       <w:pPr>
         <w:pStyle w:val="Heading3"/>
       </w:pPr>
-      <w:bookmarkStart w:id="14" w:name="_Toc512004450"/>
+      <w:bookmarkStart w:id="15" w:name="_Toc512004450"/>
       <w:r>
         <w:t xml:space="preserve">The Help </w:t>
       </w:r>
@@ -6694,7 +6696,7 @@
       <w:r>
         <w:t>s</w:t>
       </w:r>
-      <w:bookmarkEnd w:id="14"/>
+      <w:bookmarkEnd w:id="15"/>
     </w:p>
     <w:p>
       <w:r>
@@ -6845,11 +6847,11 @@
       <w:pPr>
         <w:pStyle w:val="Heading3"/>
       </w:pPr>
-      <w:bookmarkStart w:id="15" w:name="_Toc512004451"/>
+      <w:bookmarkStart w:id="16" w:name="_Toc512004451"/>
       <w:r>
         <w:t>The Status column</w:t>
       </w:r>
-      <w:bookmarkEnd w:id="15"/>
+      <w:bookmarkEnd w:id="16"/>
     </w:p>
     <w:p>
       <w:r>
@@ -7174,7 +7176,7 @@
       <w:pPr>
         <w:pStyle w:val="Heading3"/>
       </w:pPr>
-      <w:bookmarkStart w:id="16" w:name="_Toc512004452"/>
+      <w:bookmarkStart w:id="17" w:name="_Toc512004452"/>
       <w:r>
         <w:t xml:space="preserve">The </w:t>
       </w:r>
@@ -7186,7 +7188,7 @@
       <w:r>
         <w:t xml:space="preserve"> column</w:t>
       </w:r>
-      <w:bookmarkEnd w:id="16"/>
+      <w:bookmarkEnd w:id="17"/>
     </w:p>
     <w:p>
       <w:r>
@@ -7406,7 +7408,7 @@
       <w:pPr>
         <w:pStyle w:val="Heading3"/>
       </w:pPr>
-      <w:bookmarkStart w:id="17" w:name="_Toc512004453"/>
+      <w:bookmarkStart w:id="18" w:name="_Toc512004453"/>
       <w:r>
         <w:rPr>
           <w:noProof/>
@@ -7488,7 +7490,7 @@
       <w:r>
         <w:t xml:space="preserve"> and Params columns</w:t>
       </w:r>
-      <w:bookmarkEnd w:id="17"/>
+      <w:bookmarkEnd w:id="18"/>
     </w:p>
     <w:p>
       <w:r>
@@ -7704,11 +7706,11 @@
       <w:pPr>
         <w:pStyle w:val="Heading3"/>
       </w:pPr>
-      <w:bookmarkStart w:id="18" w:name="_Toc512004454"/>
+      <w:bookmarkStart w:id="19" w:name="_Toc512004454"/>
       <w:r>
         <w:t>The Weight column</w:t>
       </w:r>
-      <w:bookmarkEnd w:id="18"/>
+      <w:bookmarkEnd w:id="19"/>
     </w:p>
     <w:p>
       <w:r>
@@ -7831,11 +7833,11 @@
       <w:pPr>
         <w:pStyle w:val="Heading3"/>
       </w:pPr>
-      <w:bookmarkStart w:id="19" w:name="_Toc512004455"/>
+      <w:bookmarkStart w:id="20" w:name="_Toc512004455"/>
       <w:r>
         <w:t>The Strictness column</w:t>
       </w:r>
-      <w:bookmarkEnd w:id="19"/>
+      <w:bookmarkEnd w:id="20"/>
     </w:p>
     <w:p>
       <w:pPr>
@@ -8765,11 +8767,11 @@
       <w:pPr>
         <w:pStyle w:val="Heading2"/>
       </w:pPr>
-      <w:bookmarkStart w:id="20" w:name="_Toc512004456"/>
+      <w:bookmarkStart w:id="21" w:name="_Toc512004456"/>
       <w:r>
         <w:t>The values worksheet</w:t>
       </w:r>
-      <w:bookmarkEnd w:id="20"/>
+      <w:bookmarkEnd w:id="21"/>
     </w:p>
     <w:p>
       <w:r>
@@ -8914,12 +8916,12 @@
       <w:pPr>
         <w:pStyle w:val="Heading3"/>
       </w:pPr>
-      <w:bookmarkStart w:id="21" w:name="_Toc512004457"/>
+      <w:bookmarkStart w:id="22" w:name="_Toc512004457"/>
       <w:r>
         <w:lastRenderedPageBreak/>
         <w:t>Providing help on character state values</w:t>
       </w:r>
-      <w:bookmarkEnd w:id="21"/>
+      <w:bookmarkEnd w:id="22"/>
     </w:p>
     <w:p>
       <w:r>
@@ -9151,11 +9153,11 @@
       <w:pPr>
         <w:pStyle w:val="Heading3"/>
       </w:pPr>
-      <w:bookmarkStart w:id="22" w:name="_Toc512004458"/>
+      <w:bookmarkStart w:id="23" w:name="_Toc512004458"/>
       <w:r>
         <w:t>Translating character state values</w:t>
       </w:r>
-      <w:bookmarkEnd w:id="22"/>
+      <w:bookmarkEnd w:id="23"/>
     </w:p>
     <w:p>
       <w:r>
@@ -9434,11 +9436,11 @@
       <w:pPr>
         <w:pStyle w:val="Heading3"/>
       </w:pPr>
-      <w:bookmarkStart w:id="23" w:name="_Toc512004459"/>
+      <w:bookmarkStart w:id="24" w:name="_Toc512004459"/>
       <w:r>
         <w:t>Ranking ordinal character state values</w:t>
       </w:r>
-      <w:bookmarkEnd w:id="23"/>
+      <w:bookmarkEnd w:id="24"/>
     </w:p>
     <w:p>
       <w:r>
@@ -9537,11 +9539,11 @@
       <w:pPr>
         <w:pStyle w:val="Heading3"/>
       </w:pPr>
-      <w:bookmarkStart w:id="24" w:name="_Toc512004460"/>
+      <w:bookmarkStart w:id="25" w:name="_Toc512004460"/>
       <w:r>
         <w:t>Specifying order for text character values in drop-down lists</w:t>
       </w:r>
-      <w:bookmarkEnd w:id="24"/>
+      <w:bookmarkEnd w:id="25"/>
     </w:p>
     <w:p>
       <w:r>
@@ -9801,11 +9803,11 @@
       <w:pPr>
         <w:pStyle w:val="Heading2"/>
       </w:pPr>
-      <w:bookmarkStart w:id="25" w:name="_Toc512004461"/>
+      <w:bookmarkStart w:id="26" w:name="_Toc512004461"/>
       <w:r>
         <w:t>The media worksheet</w:t>
       </w:r>
-      <w:bookmarkEnd w:id="25"/>
+      <w:bookmarkEnd w:id="26"/>
     </w:p>
     <w:p>
       <w:r>
@@ -9940,11 +9942,11 @@
       <w:pPr>
         <w:pStyle w:val="Heading3"/>
       </w:pPr>
-      <w:bookmarkStart w:id="26" w:name="_Toc512004462"/>
+      <w:bookmarkStart w:id="27" w:name="_Toc512004462"/>
       <w:r>
         <w:t>Images to supplement help text</w:t>
       </w:r>
-      <w:bookmarkEnd w:id="26"/>
+      <w:bookmarkEnd w:id="27"/>
     </w:p>
     <w:p>
       <w:r>
@@ -10236,11 +10238,11 @@
       <w:pPr>
         <w:pStyle w:val="Heading3"/>
       </w:pPr>
-      <w:bookmarkStart w:id="27" w:name="_Toc512004463"/>
+      <w:bookmarkStart w:id="28" w:name="_Toc512004463"/>
       <w:r>
         <w:t>Images to illustrate taxa</w:t>
       </w:r>
-      <w:bookmarkEnd w:id="27"/>
+      <w:bookmarkEnd w:id="28"/>
     </w:p>
     <w:p>
       <w:r>
@@ -10407,10 +10409,84 @@
       </w:r>
     </w:p>
     <w:p>
+      <w:r>
+        <w:t>From version 1.7.0 of the Identikit onwards</w:t>
+      </w:r>
+      <w:r>
+        <w:t xml:space="preserve"> you can optionally specify values in the columns ‘</w:t>
+      </w:r>
+      <w:proofErr w:type="spellStart"/>
+      <w:r>
+        <w:t>SmallURI</w:t>
+      </w:r>
+      <w:proofErr w:type="spellEnd"/>
+      <w:r>
+        <w:t>’ and ‘</w:t>
+      </w:r>
+      <w:proofErr w:type="spellStart"/>
+      <w:r>
+        <w:t>LargeURI</w:t>
+      </w:r>
+      <w:proofErr w:type="spellEnd"/>
+      <w:r>
+        <w:t>’ on the Media tab. The ‘</w:t>
+      </w:r>
+      <w:proofErr w:type="spellStart"/>
+      <w:r>
+        <w:t>SmallURI</w:t>
+      </w:r>
+      <w:proofErr w:type="spellEnd"/>
+      <w:r>
+        <w:t xml:space="preserve">’ can be used to specify a thumbnail image that will be used by the </w:t>
+      </w:r>
+      <w:r>
+        <w:rPr>
+          <w:i/>
+        </w:rPr>
+        <w:t>Galleria</w:t>
+      </w:r>
+      <w:r>
+        <w:t xml:space="preserve"> image control. If you don’t specify a value for ‘</w:t>
+      </w:r>
+      <w:proofErr w:type="spellStart"/>
+      <w:r>
+        <w:t>SmallURI</w:t>
+      </w:r>
+      <w:proofErr w:type="spellEnd"/>
+      <w:r>
+        <w:t xml:space="preserve">’ the image specified under ‘URI’ will be used to generate a </w:t>
+      </w:r>
+      <w:proofErr w:type="gramStart"/>
+      <w:r>
+        <w:t>thumbnail, but</w:t>
+      </w:r>
+      <w:proofErr w:type="gramEnd"/>
+      <w:r>
+        <w:t xml:space="preserve"> specifying your own can improve performance. The </w:t>
+      </w:r>
+      <w:r>
+        <w:rPr>
+          <w:i/>
+        </w:rPr>
+        <w:t xml:space="preserve">Galleria </w:t>
+      </w:r>
+      <w:r>
+        <w:t>control allows users to pop out a full-resolution image. If you specify a value in the ‘</w:t>
+      </w:r>
+      <w:proofErr w:type="spellStart"/>
+      <w:r>
+        <w:t>LargeURI</w:t>
+      </w:r>
+      <w:proofErr w:type="spellEnd"/>
+      <w:r>
+        <w:t>’ column, then this image will be used when displaying these full-resolution images to the user (otherwise that specified under the ‘URI’ column is used). Careful preparation of different versions of your images and use of these columns helps you to generate the most responsive experience for your users.</w:t>
+      </w:r>
+    </w:p>
+    <w:p>
       <w:pPr>
         <w:pStyle w:val="Heading3"/>
       </w:pPr>
-      <w:bookmarkStart w:id="28" w:name="_Toc512004464"/>
+      <w:bookmarkStart w:id="29" w:name="_Toc512004464"/>
       <w:r>
         <w:t xml:space="preserve">The </w:t>
       </w:r>
@@ -10430,7 +10506,7 @@
       <w:r>
         <w:t xml:space="preserve"> columns</w:t>
       </w:r>
-      <w:bookmarkEnd w:id="28"/>
+      <w:bookmarkEnd w:id="29"/>
     </w:p>
     <w:p>
       <w:r>
@@ -10470,11 +10546,12 @@
       <w:pPr>
         <w:pStyle w:val="Heading3"/>
       </w:pPr>
-      <w:bookmarkStart w:id="29" w:name="_Toc512004465"/>
-      <w:r>
+      <w:bookmarkStart w:id="30" w:name="_Toc512004465"/>
+      <w:r>
+        <w:lastRenderedPageBreak/>
         <w:t>HTML files to provide further information on taxa</w:t>
       </w:r>
-      <w:bookmarkEnd w:id="29"/>
+      <w:bookmarkEnd w:id="30"/>
     </w:p>
     <w:p>
       <w:r>
@@ -10542,7 +10619,6 @@
     </w:p>
     <w:p>
       <w:r>
-        <w:lastRenderedPageBreak/>
         <w:t>HTML files should be stored in sub-folders of the folder which contain</w:t>
       </w:r>
       <w:r>
@@ -10776,10 +10852,7 @@
         <w:t xml:space="preserve"> folder</w:t>
       </w:r>
       <w:r>
-        <w:t xml:space="preserve">. </w:t>
-      </w:r>
-      <w:r>
-        <w:t xml:space="preserve">It contains examples of simple HTML </w:t>
+        <w:t xml:space="preserve">. It contains examples of simple HTML </w:t>
       </w:r>
       <w:proofErr w:type="spellStart"/>
       <w:r>
@@ -10787,10 +10860,7 @@
       </w:r>
       <w:proofErr w:type="spellEnd"/>
       <w:r>
-        <w:t xml:space="preserve">. </w:t>
-      </w:r>
-      <w:r>
-        <w:t>T</w:t>
+        <w:t>. T</w:t>
       </w:r>
       <w:r>
         <w:t xml:space="preserve">his file is linked on the 'media' worksheet of the </w:t>
@@ -10809,7 +10879,11 @@
       </w:r>
       <w:proofErr w:type="spellEnd"/>
       <w:r>
-        <w:t xml:space="preserve">' taxon. </w:t>
+        <w:t xml:space="preserve">' </w:t>
+      </w:r>
+      <w:r>
+        <w:lastRenderedPageBreak/>
+        <w:t xml:space="preserve">taxon. </w:t>
       </w:r>
       <w:proofErr w:type="gramStart"/>
       <w:r>
@@ -10863,8 +10937,6 @@
       <w:r>
         <w:t xml:space="preserve">. </w:t>
       </w:r>
-      <w:bookmarkStart w:id="30" w:name="_GoBack"/>
-      <w:bookmarkEnd w:id="30"/>
     </w:p>
     <w:p>
       <w:pPr>
@@ -10872,7 +10944,6 @@
       </w:pPr>
       <w:bookmarkStart w:id="31" w:name="_Toc512004466"/>
       <w:r>
-        <w:lastRenderedPageBreak/>
         <w:t>General comments on the media worksheet</w:t>
       </w:r>
       <w:bookmarkEnd w:id="31"/>
@@ -11151,6 +11222,7 @@
       </w:pPr>
       <w:bookmarkStart w:id="33" w:name="_Toc512004468"/>
       <w:r>
+        <w:lastRenderedPageBreak/>
         <w:t>Identikit</w:t>
       </w:r>
       <w:r>
@@ -11205,7 +11277,6 @@
     </w:p>
     <w:p>
       <w:r>
-        <w:lastRenderedPageBreak/>
         <w:t>The key ‘</w:t>
       </w:r>
       <w:proofErr w:type="spellStart"/>
@@ -17931,7 +18002,7 @@
 </file>
 
 <file path=customXml/itemProps1.xml><?xml version="1.0" encoding="utf-8"?>
-<ds:datastoreItem xmlns:ds="http://schemas.openxmlformats.org/officeDocument/2006/customXml" ds:itemID="{67C76541-8FC8-4835-B053-353450C4FAF4}">
+<ds:datastoreItem xmlns:ds="http://schemas.openxmlformats.org/officeDocument/2006/customXml" ds:itemID="{EC6058B4-0C14-4721-85F4-C28C815225E9}">
   <ds:schemaRefs>
     <ds:schemaRef ds:uri="http://schemas.openxmlformats.org/officeDocument/2006/bibliography"/>
   </ds:schemaRefs>

</xml_diff>

<commit_message>
Final commit before release 1.7.0
</commit_message>
<xml_diff>
--- a/documentation/Building a knowledge-base.docx
+++ b/documentation/Building a knowledge-base.docx
@@ -499,7 +499,7 @@
         </w:sectPr>
       </w:pPr>
     </w:p>
-    <w:bookmarkStart w:id="0" w:name="_Toc512004437" w:displacedByCustomXml="next"/>
+    <w:bookmarkStart w:id="0" w:name="_Toc516155923" w:displacedByCustomXml="next"/>
     <w:bookmarkStart w:id="1" w:name="_Ref395180622" w:displacedByCustomXml="next"/>
     <w:sdt>
       <w:sdtPr>
@@ -517,6 +517,7 @@
           <w:docPartUnique/>
         </w:docPartObj>
       </w:sdtPr>
+      <w:sdtEndPr/>
       <w:sdtContent>
         <w:p>
           <w:pPr>
@@ -549,13 +550,145 @@
           <w:r>
             <w:fldChar w:fldCharType="separate"/>
           </w:r>
-          <w:hyperlink w:anchor="_Toc512004437" w:history="1">
+          <w:bookmarkStart w:id="2" w:name="_GoBack"/>
+          <w:bookmarkEnd w:id="2"/>
+          <w:r>
+            <w:rPr>
+              <w:rStyle w:val="Hyperlink"/>
+              <w:noProof/>
+            </w:rPr>
+            <w:fldChar w:fldCharType="begin"/>
+          </w:r>
+          <w:r>
+            <w:rPr>
+              <w:rStyle w:val="Hyperlink"/>
+              <w:noProof/>
+            </w:rPr>
+            <w:instrText xml:space="preserve"> </w:instrText>
+          </w:r>
+          <w:r>
+            <w:rPr>
+              <w:noProof/>
+            </w:rPr>
+            <w:instrText>HYPERLINK \l "_Toc516155923"</w:instrText>
+          </w:r>
+          <w:r>
+            <w:rPr>
+              <w:rStyle w:val="Hyperlink"/>
+              <w:noProof/>
+            </w:rPr>
+            <w:instrText xml:space="preserve"> </w:instrText>
+          </w:r>
+          <w:r>
+            <w:rPr>
+              <w:rStyle w:val="Hyperlink"/>
+              <w:noProof/>
+            </w:rPr>
+          </w:r>
+          <w:r>
+            <w:rPr>
+              <w:rStyle w:val="Hyperlink"/>
+              <w:noProof/>
+            </w:rPr>
+            <w:fldChar w:fldCharType="separate"/>
+          </w:r>
+          <w:r>
+            <w:rPr>
+              <w:rStyle w:val="Hyperlink"/>
+              <w:noProof/>
+            </w:rPr>
+            <w:t>1</w:t>
+          </w:r>
+          <w:r>
+            <w:rPr>
+              <w:rFonts w:eastAsiaTheme="minorEastAsia"/>
+              <w:noProof/>
+              <w:lang w:eastAsia="en-GB"/>
+            </w:rPr>
+            <w:tab/>
+          </w:r>
+          <w:r>
+            <w:rPr>
+              <w:rStyle w:val="Hyperlink"/>
+              <w:noProof/>
+            </w:rPr>
+            <w:t>Contents</w:t>
+          </w:r>
+          <w:r>
+            <w:rPr>
+              <w:noProof/>
+              <w:webHidden/>
+            </w:rPr>
+            <w:tab/>
+          </w:r>
+          <w:r>
+            <w:rPr>
+              <w:noProof/>
+              <w:webHidden/>
+            </w:rPr>
+            <w:fldChar w:fldCharType="begin"/>
+          </w:r>
+          <w:r>
+            <w:rPr>
+              <w:noProof/>
+              <w:webHidden/>
+            </w:rPr>
+            <w:instrText xml:space="preserve"> PAGEREF _Toc516155923 \h </w:instrText>
+          </w:r>
+          <w:r>
+            <w:rPr>
+              <w:noProof/>
+              <w:webHidden/>
+            </w:rPr>
+          </w:r>
+          <w:r>
+            <w:rPr>
+              <w:noProof/>
+              <w:webHidden/>
+            </w:rPr>
+            <w:fldChar w:fldCharType="separate"/>
+          </w:r>
+          <w:r>
+            <w:rPr>
+              <w:noProof/>
+              <w:webHidden/>
+            </w:rPr>
+            <w:t>2</w:t>
+          </w:r>
+          <w:r>
+            <w:rPr>
+              <w:noProof/>
+              <w:webHidden/>
+            </w:rPr>
+            <w:fldChar w:fldCharType="end"/>
+          </w:r>
+          <w:r>
+            <w:rPr>
+              <w:rStyle w:val="Hyperlink"/>
+              <w:noProof/>
+            </w:rPr>
+            <w:fldChar w:fldCharType="end"/>
+          </w:r>
+        </w:p>
+        <w:p>
+          <w:pPr>
+            <w:pStyle w:val="TOC1"/>
+            <w:tabs>
+              <w:tab w:val="left" w:pos="440"/>
+            </w:tabs>
+            <w:rPr>
+              <w:rFonts w:eastAsiaTheme="minorEastAsia"/>
+              <w:noProof/>
+              <w:lang w:eastAsia="en-GB"/>
+            </w:rPr>
+          </w:pPr>
+          <w:hyperlink w:anchor="_Toc516155924" w:history="1">
             <w:r>
               <w:rPr>
                 <w:rStyle w:val="Hyperlink"/>
                 <w:noProof/>
               </w:rPr>
-              <w:t>1</w:t>
+              <w:t>2</w:t>
             </w:r>
             <w:r>
               <w:rPr>
@@ -570,7 +703,7 @@
                 <w:rStyle w:val="Hyperlink"/>
                 <w:noProof/>
               </w:rPr>
-              <w:t>Contents</w:t>
+              <w:t>Introduction</w:t>
             </w:r>
             <w:r>
               <w:rPr>
@@ -591,7 +724,7 @@
                 <w:noProof/>
                 <w:webHidden/>
               </w:rPr>
-              <w:instrText xml:space="preserve"> PAGEREF _Toc512004437 \h </w:instrText>
+              <w:instrText xml:space="preserve"> PAGEREF _Toc516155924 \h </w:instrText>
             </w:r>
             <w:r>
               <w:rPr>
@@ -611,7 +744,7 @@
                 <w:noProof/>
                 <w:webHidden/>
               </w:rPr>
-              <w:t>2</w:t>
+              <w:t>4</w:t>
             </w:r>
             <w:r>
               <w:rPr>
@@ -634,13 +767,13 @@
               <w:lang w:eastAsia="en-GB"/>
             </w:rPr>
           </w:pPr>
-          <w:hyperlink w:anchor="_Toc512004438" w:history="1">
+          <w:hyperlink w:anchor="_Toc516155925" w:history="1">
             <w:r>
               <w:rPr>
                 <w:rStyle w:val="Hyperlink"/>
                 <w:noProof/>
               </w:rPr>
-              <w:t>2</w:t>
+              <w:t>3</w:t>
             </w:r>
             <w:r>
               <w:rPr>
@@ -655,7 +788,7 @@
                 <w:rStyle w:val="Hyperlink"/>
                 <w:noProof/>
               </w:rPr>
-              <w:t>Introduction</w:t>
+              <w:t>Building a knowledge-base</w:t>
             </w:r>
             <w:r>
               <w:rPr>
@@ -676,92 +809,7 @@
                 <w:noProof/>
                 <w:webHidden/>
               </w:rPr>
-              <w:instrText xml:space="preserve"> PAGEREF _Toc512004438 \h </w:instrText>
-            </w:r>
-            <w:r>
-              <w:rPr>
-                <w:noProof/>
-                <w:webHidden/>
-              </w:rPr>
-            </w:r>
-            <w:r>
-              <w:rPr>
-                <w:noProof/>
-                <w:webHidden/>
-              </w:rPr>
-              <w:fldChar w:fldCharType="separate"/>
-            </w:r>
-            <w:r>
-              <w:rPr>
-                <w:noProof/>
-                <w:webHidden/>
-              </w:rPr>
-              <w:t>4</w:t>
-            </w:r>
-            <w:r>
-              <w:rPr>
-                <w:noProof/>
-                <w:webHidden/>
-              </w:rPr>
-              <w:fldChar w:fldCharType="end"/>
-            </w:r>
-          </w:hyperlink>
-        </w:p>
-        <w:p>
-          <w:pPr>
-            <w:pStyle w:val="TOC1"/>
-            <w:tabs>
-              <w:tab w:val="left" w:pos="440"/>
-            </w:tabs>
-            <w:rPr>
-              <w:rFonts w:eastAsiaTheme="minorEastAsia"/>
-              <w:noProof/>
-              <w:lang w:eastAsia="en-GB"/>
-            </w:rPr>
-          </w:pPr>
-          <w:hyperlink w:anchor="_Toc512004439" w:history="1">
-            <w:r>
-              <w:rPr>
-                <w:rStyle w:val="Hyperlink"/>
-                <w:noProof/>
-              </w:rPr>
-              <w:t>3</w:t>
-            </w:r>
-            <w:r>
-              <w:rPr>
-                <w:rFonts w:eastAsiaTheme="minorEastAsia"/>
-                <w:noProof/>
-                <w:lang w:eastAsia="en-GB"/>
-              </w:rPr>
-              <w:tab/>
-            </w:r>
-            <w:r>
-              <w:rPr>
-                <w:rStyle w:val="Hyperlink"/>
-                <w:noProof/>
-              </w:rPr>
-              <w:t>Building a knowledge-base</w:t>
-            </w:r>
-            <w:r>
-              <w:rPr>
-                <w:noProof/>
-                <w:webHidden/>
-              </w:rPr>
-              <w:tab/>
-            </w:r>
-            <w:r>
-              <w:rPr>
-                <w:noProof/>
-                <w:webHidden/>
-              </w:rPr>
-              <w:fldChar w:fldCharType="begin"/>
-            </w:r>
-            <w:r>
-              <w:rPr>
-                <w:noProof/>
-                <w:webHidden/>
-              </w:rPr>
-              <w:instrText xml:space="preserve"> PAGEREF _Toc512004439 \h </w:instrText>
+              <w:instrText xml:space="preserve"> PAGEREF _Toc516155925 \h </w:instrText>
             </w:r>
             <w:r>
               <w:rPr>
@@ -805,7 +853,7 @@
               <w:lang w:eastAsia="en-GB"/>
             </w:rPr>
           </w:pPr>
-          <w:hyperlink w:anchor="_Toc512004440" w:history="1">
+          <w:hyperlink w:anchor="_Toc516155926" w:history="1">
             <w:r>
               <w:rPr>
                 <w:rStyle w:val="Hyperlink"/>
@@ -847,7 +895,7 @@
                 <w:noProof/>
                 <w:webHidden/>
               </w:rPr>
-              <w:instrText xml:space="preserve"> PAGEREF _Toc512004440 \h </w:instrText>
+              <w:instrText xml:space="preserve"> PAGEREF _Toc516155926 \h </w:instrText>
             </w:r>
             <w:r>
               <w:rPr>
@@ -891,7 +939,7 @@
               <w:lang w:eastAsia="en-GB"/>
             </w:rPr>
           </w:pPr>
-          <w:hyperlink w:anchor="_Toc512004441" w:history="1">
+          <w:hyperlink w:anchor="_Toc516155927" w:history="1">
             <w:r>
               <w:rPr>
                 <w:rStyle w:val="Hyperlink"/>
@@ -933,7 +981,7 @@
                 <w:noProof/>
                 <w:webHidden/>
               </w:rPr>
-              <w:instrText xml:space="preserve"> PAGEREF _Toc512004441 \h </w:instrText>
+              <w:instrText xml:space="preserve"> PAGEREF _Toc516155927 \h </w:instrText>
             </w:r>
             <w:r>
               <w:rPr>
@@ -977,7 +1025,7 @@
               <w:lang w:eastAsia="en-GB"/>
             </w:rPr>
           </w:pPr>
-          <w:hyperlink w:anchor="_Toc512004442" w:history="1">
+          <w:hyperlink w:anchor="_Toc516155928" w:history="1">
             <w:r>
               <w:rPr>
                 <w:rStyle w:val="Hyperlink"/>
@@ -1019,7 +1067,7 @@
                 <w:noProof/>
                 <w:webHidden/>
               </w:rPr>
-              <w:instrText xml:space="preserve"> PAGEREF _Toc512004442 \h </w:instrText>
+              <w:instrText xml:space="preserve"> PAGEREF _Toc516155928 \h </w:instrText>
             </w:r>
             <w:r>
               <w:rPr>
@@ -1063,7 +1111,7 @@
               <w:lang w:eastAsia="en-GB"/>
             </w:rPr>
           </w:pPr>
-          <w:hyperlink w:anchor="_Toc512004443" w:history="1">
+          <w:hyperlink w:anchor="_Toc516155929" w:history="1">
             <w:r>
               <w:rPr>
                 <w:rStyle w:val="Hyperlink"/>
@@ -1084,7 +1132,7 @@
                 <w:rStyle w:val="Hyperlink"/>
                 <w:noProof/>
               </w:rPr>
-              <w:t>Numeric character state values</w:t>
+              <w:t>Ordinal character state values</w:t>
             </w:r>
             <w:r>
               <w:rPr>
@@ -1105,7 +1153,7 @@
                 <w:noProof/>
                 <w:webHidden/>
               </w:rPr>
-              <w:instrText xml:space="preserve"> PAGEREF _Toc512004443 \h </w:instrText>
+              <w:instrText xml:space="preserve"> PAGEREF _Toc516155929 \h </w:instrText>
             </w:r>
             <w:r>
               <w:rPr>
@@ -1149,7 +1197,7 @@
               <w:lang w:eastAsia="en-GB"/>
             </w:rPr>
           </w:pPr>
-          <w:hyperlink w:anchor="_Toc512004444" w:history="1">
+          <w:hyperlink w:anchor="_Toc516155930" w:history="1">
             <w:r>
               <w:rPr>
                 <w:rStyle w:val="Hyperlink"/>
@@ -1170,7 +1218,7 @@
                 <w:rStyle w:val="Hyperlink"/>
                 <w:noProof/>
               </w:rPr>
-              <w:t>Ordinal character state values</w:t>
+              <w:t>Special character state values</w:t>
             </w:r>
             <w:r>
               <w:rPr>
@@ -1191,7 +1239,7 @@
                 <w:noProof/>
                 <w:webHidden/>
               </w:rPr>
-              <w:instrText xml:space="preserve"> PAGEREF _Toc512004444 \h </w:instrText>
+              <w:instrText xml:space="preserve"> PAGEREF _Toc516155930 \h </w:instrText>
             </w:r>
             <w:r>
               <w:rPr>
@@ -1211,7 +1259,7 @@
                 <w:noProof/>
                 <w:webHidden/>
               </w:rPr>
-              <w:t>6</w:t>
+              <w:t>7</w:t>
             </w:r>
             <w:r>
               <w:rPr>
@@ -1235,7 +1283,7 @@
               <w:lang w:eastAsia="en-GB"/>
             </w:rPr>
           </w:pPr>
-          <w:hyperlink w:anchor="_Toc512004445" w:history="1">
+          <w:hyperlink w:anchor="_Toc516155931" w:history="1">
             <w:r>
               <w:rPr>
                 <w:rStyle w:val="Hyperlink"/>
@@ -1256,7 +1304,7 @@
                 <w:rStyle w:val="Hyperlink"/>
                 <w:noProof/>
               </w:rPr>
-              <w:t>Special character state values</w:t>
+              <w:t>Describing taxonomy in a knowledge-base</w:t>
             </w:r>
             <w:r>
               <w:rPr>
@@ -1277,7 +1325,7 @@
                 <w:noProof/>
                 <w:webHidden/>
               </w:rPr>
-              <w:instrText xml:space="preserve"> PAGEREF _Toc512004445 \h </w:instrText>
+              <w:instrText xml:space="preserve"> PAGEREF _Toc516155931 \h </w:instrText>
             </w:r>
             <w:r>
               <w:rPr>
@@ -1297,7 +1345,7 @@
                 <w:noProof/>
                 <w:webHidden/>
               </w:rPr>
-              <w:t>7</w:t>
+              <w:t>8</w:t>
             </w:r>
             <w:r>
               <w:rPr>
@@ -1321,7 +1369,7 @@
               <w:lang w:eastAsia="en-GB"/>
             </w:rPr>
           </w:pPr>
-          <w:hyperlink w:anchor="_Toc512004446" w:history="1">
+          <w:hyperlink w:anchor="_Toc516155932" w:history="1">
             <w:r>
               <w:rPr>
                 <w:rStyle w:val="Hyperlink"/>
@@ -1342,7 +1390,7 @@
                 <w:rStyle w:val="Hyperlink"/>
                 <w:noProof/>
               </w:rPr>
-              <w:t>Describing taxonomy in a knowledge-base</w:t>
+              <w:t>NBN Mapping</w:t>
             </w:r>
             <w:r>
               <w:rPr>
@@ -1363,7 +1411,7 @@
                 <w:noProof/>
                 <w:webHidden/>
               </w:rPr>
-              <w:instrText xml:space="preserve"> PAGEREF _Toc512004446 \h </w:instrText>
+              <w:instrText xml:space="preserve"> PAGEREF _Toc516155932 \h </w:instrText>
             </w:r>
             <w:r>
               <w:rPr>
@@ -1383,7 +1431,7 @@
                 <w:noProof/>
                 <w:webHidden/>
               </w:rPr>
-              <w:t>7</w:t>
+              <w:t>9</w:t>
             </w:r>
             <w:r>
               <w:rPr>
@@ -1407,7 +1455,7 @@
               <w:lang w:eastAsia="en-GB"/>
             </w:rPr>
           </w:pPr>
-          <w:hyperlink w:anchor="_Toc512004447" w:history="1">
+          <w:hyperlink w:anchor="_Toc516155933" w:history="1">
             <w:r>
               <w:rPr>
                 <w:rStyle w:val="Hyperlink"/>
@@ -1449,7 +1497,7 @@
                 <w:noProof/>
                 <w:webHidden/>
               </w:rPr>
-              <w:instrText xml:space="preserve"> PAGEREF _Toc512004447 \h </w:instrText>
+              <w:instrText xml:space="preserve"> PAGEREF _Toc516155933 \h </w:instrText>
             </w:r>
             <w:r>
               <w:rPr>
@@ -1469,7 +1517,7 @@
                 <w:noProof/>
                 <w:webHidden/>
               </w:rPr>
-              <w:t>8</w:t>
+              <w:t>10</w:t>
             </w:r>
             <w:r>
               <w:rPr>
@@ -1493,7 +1541,7 @@
               <w:lang w:eastAsia="en-GB"/>
             </w:rPr>
           </w:pPr>
-          <w:hyperlink w:anchor="_Toc512004448" w:history="1">
+          <w:hyperlink w:anchor="_Toc516155934" w:history="1">
             <w:r>
               <w:rPr>
                 <w:rStyle w:val="Hyperlink"/>
@@ -1535,7 +1583,7 @@
                 <w:noProof/>
                 <w:webHidden/>
               </w:rPr>
-              <w:instrText xml:space="preserve"> PAGEREF _Toc512004448 \h </w:instrText>
+              <w:instrText xml:space="preserve"> PAGEREF _Toc516155934 \h </w:instrText>
             </w:r>
             <w:r>
               <w:rPr>
@@ -1555,7 +1603,7 @@
                 <w:noProof/>
                 <w:webHidden/>
               </w:rPr>
-              <w:t>9</w:t>
+              <w:t>10</w:t>
             </w:r>
             <w:r>
               <w:rPr>
@@ -1579,7 +1627,7 @@
               <w:lang w:eastAsia="en-GB"/>
             </w:rPr>
           </w:pPr>
-          <w:hyperlink w:anchor="_Toc512004449" w:history="1">
+          <w:hyperlink w:anchor="_Toc516155935" w:history="1">
             <w:r>
               <w:rPr>
                 <w:rStyle w:val="Hyperlink"/>
@@ -1621,7 +1669,7 @@
                 <w:noProof/>
                 <w:webHidden/>
               </w:rPr>
-              <w:instrText xml:space="preserve"> PAGEREF _Toc512004449 \h </w:instrText>
+              <w:instrText xml:space="preserve"> PAGEREF _Toc516155935 \h </w:instrText>
             </w:r>
             <w:r>
               <w:rPr>
@@ -1641,7 +1689,7 @@
                 <w:noProof/>
                 <w:webHidden/>
               </w:rPr>
-              <w:t>9</w:t>
+              <w:t>11</w:t>
             </w:r>
             <w:r>
               <w:rPr>
@@ -1665,7 +1713,7 @@
               <w:lang w:eastAsia="en-GB"/>
             </w:rPr>
           </w:pPr>
-          <w:hyperlink w:anchor="_Toc512004450" w:history="1">
+          <w:hyperlink w:anchor="_Toc516155936" w:history="1">
             <w:r>
               <w:rPr>
                 <w:rStyle w:val="Hyperlink"/>
@@ -1707,7 +1755,7 @@
                 <w:noProof/>
                 <w:webHidden/>
               </w:rPr>
-              <w:instrText xml:space="preserve"> PAGEREF _Toc512004450 \h </w:instrText>
+              <w:instrText xml:space="preserve"> PAGEREF _Toc516155936 \h </w:instrText>
             </w:r>
             <w:r>
               <w:rPr>
@@ -1727,7 +1775,7 @@
                 <w:noProof/>
                 <w:webHidden/>
               </w:rPr>
-              <w:t>10</w:t>
+              <w:t>11</w:t>
             </w:r>
             <w:r>
               <w:rPr>
@@ -1751,7 +1799,7 @@
               <w:lang w:eastAsia="en-GB"/>
             </w:rPr>
           </w:pPr>
-          <w:hyperlink w:anchor="_Toc512004451" w:history="1">
+          <w:hyperlink w:anchor="_Toc516155937" w:history="1">
             <w:r>
               <w:rPr>
                 <w:rStyle w:val="Hyperlink"/>
@@ -1793,7 +1841,7 @@
                 <w:noProof/>
                 <w:webHidden/>
               </w:rPr>
-              <w:instrText xml:space="preserve"> PAGEREF _Toc512004451 \h </w:instrText>
+              <w:instrText xml:space="preserve"> PAGEREF _Toc516155937 \h </w:instrText>
             </w:r>
             <w:r>
               <w:rPr>
@@ -1813,7 +1861,7 @@
                 <w:noProof/>
                 <w:webHidden/>
               </w:rPr>
-              <w:t>10</w:t>
+              <w:t>11</w:t>
             </w:r>
             <w:r>
               <w:rPr>
@@ -1837,7 +1885,7 @@
               <w:lang w:eastAsia="en-GB"/>
             </w:rPr>
           </w:pPr>
-          <w:hyperlink w:anchor="_Toc512004452" w:history="1">
+          <w:hyperlink w:anchor="_Toc516155938" w:history="1">
             <w:r>
               <w:rPr>
                 <w:rStyle w:val="Hyperlink"/>
@@ -1879,7 +1927,7 @@
                 <w:noProof/>
                 <w:webHidden/>
               </w:rPr>
-              <w:instrText xml:space="preserve"> PAGEREF _Toc512004452 \h </w:instrText>
+              <w:instrText xml:space="preserve"> PAGEREF _Toc516155938 \h </w:instrText>
             </w:r>
             <w:r>
               <w:rPr>
@@ -1899,7 +1947,7 @@
                 <w:noProof/>
                 <w:webHidden/>
               </w:rPr>
-              <w:t>11</w:t>
+              <w:t>12</w:t>
             </w:r>
             <w:r>
               <w:rPr>
@@ -1923,7 +1971,7 @@
               <w:lang w:eastAsia="en-GB"/>
             </w:rPr>
           </w:pPr>
-          <w:hyperlink w:anchor="_Toc512004453" w:history="1">
+          <w:hyperlink w:anchor="_Toc516155939" w:history="1">
             <w:r>
               <w:rPr>
                 <w:rStyle w:val="Hyperlink"/>
@@ -1965,7 +2013,7 @@
                 <w:noProof/>
                 <w:webHidden/>
               </w:rPr>
-              <w:instrText xml:space="preserve"> PAGEREF _Toc512004453 \h </w:instrText>
+              <w:instrText xml:space="preserve"> PAGEREF _Toc516155939 \h </w:instrText>
             </w:r>
             <w:r>
               <w:rPr>
@@ -1985,7 +2033,7 @@
                 <w:noProof/>
                 <w:webHidden/>
               </w:rPr>
-              <w:t>11</w:t>
+              <w:t>13</w:t>
             </w:r>
             <w:r>
               <w:rPr>
@@ -2009,7 +2057,7 @@
               <w:lang w:eastAsia="en-GB"/>
             </w:rPr>
           </w:pPr>
-          <w:hyperlink w:anchor="_Toc512004454" w:history="1">
+          <w:hyperlink w:anchor="_Toc516155940" w:history="1">
             <w:r>
               <w:rPr>
                 <w:rStyle w:val="Hyperlink"/>
@@ -2051,7 +2099,7 @@
                 <w:noProof/>
                 <w:webHidden/>
               </w:rPr>
-              <w:instrText xml:space="preserve"> PAGEREF _Toc512004454 \h </w:instrText>
+              <w:instrText xml:space="preserve"> PAGEREF _Toc516155940 \h </w:instrText>
             </w:r>
             <w:r>
               <w:rPr>
@@ -2071,7 +2119,7 @@
                 <w:noProof/>
                 <w:webHidden/>
               </w:rPr>
-              <w:t>12</w:t>
+              <w:t>13</w:t>
             </w:r>
             <w:r>
               <w:rPr>
@@ -2095,7 +2143,7 @@
               <w:lang w:eastAsia="en-GB"/>
             </w:rPr>
           </w:pPr>
-          <w:hyperlink w:anchor="_Toc512004455" w:history="1">
+          <w:hyperlink w:anchor="_Toc516155941" w:history="1">
             <w:r>
               <w:rPr>
                 <w:rStyle w:val="Hyperlink"/>
@@ -2137,7 +2185,7 @@
                 <w:noProof/>
                 <w:webHidden/>
               </w:rPr>
-              <w:instrText xml:space="preserve"> PAGEREF _Toc512004455 \h </w:instrText>
+              <w:instrText xml:space="preserve"> PAGEREF _Toc516155941 \h </w:instrText>
             </w:r>
             <w:r>
               <w:rPr>
@@ -2157,7 +2205,93 @@
                 <w:noProof/>
                 <w:webHidden/>
               </w:rPr>
-              <w:t>12</w:t>
+              <w:t>14</w:t>
+            </w:r>
+            <w:r>
+              <w:rPr>
+                <w:noProof/>
+                <w:webHidden/>
+              </w:rPr>
+              <w:fldChar w:fldCharType="end"/>
+            </w:r>
+          </w:hyperlink>
+        </w:p>
+        <w:p>
+          <w:pPr>
+            <w:pStyle w:val="TOC3"/>
+            <w:tabs>
+              <w:tab w:val="left" w:pos="1320"/>
+              <w:tab w:val="right" w:leader="dot" w:pos="9016"/>
+            </w:tabs>
+            <w:rPr>
+              <w:rFonts w:eastAsiaTheme="minorEastAsia"/>
+              <w:noProof/>
+              <w:lang w:eastAsia="en-GB"/>
+            </w:rPr>
+          </w:pPr>
+          <w:hyperlink w:anchor="_Toc516155942" w:history="1">
+            <w:r>
+              <w:rPr>
+                <w:rStyle w:val="Hyperlink"/>
+                <w:noProof/>
+              </w:rPr>
+              <w:t>3.2.9</w:t>
+            </w:r>
+            <w:r>
+              <w:rPr>
+                <w:rFonts w:eastAsiaTheme="minorEastAsia"/>
+                <w:noProof/>
+                <w:lang w:eastAsia="en-GB"/>
+              </w:rPr>
+              <w:tab/>
+            </w:r>
+            <w:r>
+              <w:rPr>
+                <w:rStyle w:val="Hyperlink"/>
+                <w:noProof/>
+              </w:rPr>
+              <w:t>The Latitude column</w:t>
+            </w:r>
+            <w:r>
+              <w:rPr>
+                <w:noProof/>
+                <w:webHidden/>
+              </w:rPr>
+              <w:tab/>
+            </w:r>
+            <w:r>
+              <w:rPr>
+                <w:noProof/>
+                <w:webHidden/>
+              </w:rPr>
+              <w:fldChar w:fldCharType="begin"/>
+            </w:r>
+            <w:r>
+              <w:rPr>
+                <w:noProof/>
+                <w:webHidden/>
+              </w:rPr>
+              <w:instrText xml:space="preserve"> PAGEREF _Toc516155942 \h </w:instrText>
+            </w:r>
+            <w:r>
+              <w:rPr>
+                <w:noProof/>
+                <w:webHidden/>
+              </w:rPr>
+            </w:r>
+            <w:r>
+              <w:rPr>
+                <w:noProof/>
+                <w:webHidden/>
+              </w:rPr>
+              <w:fldChar w:fldCharType="separate"/>
+            </w:r>
+            <w:r>
+              <w:rPr>
+                <w:noProof/>
+                <w:webHidden/>
+              </w:rPr>
+              <w:t>15</w:t>
             </w:r>
             <w:r>
               <w:rPr>
@@ -2181,7 +2315,7 @@
               <w:lang w:eastAsia="en-GB"/>
             </w:rPr>
           </w:pPr>
-          <w:hyperlink w:anchor="_Toc512004456" w:history="1">
+          <w:hyperlink w:anchor="_Toc516155943" w:history="1">
             <w:r>
               <w:rPr>
                 <w:rStyle w:val="Hyperlink"/>
@@ -2223,7 +2357,7 @@
                 <w:noProof/>
                 <w:webHidden/>
               </w:rPr>
-              <w:instrText xml:space="preserve"> PAGEREF _Toc512004456 \h </w:instrText>
+              <w:instrText xml:space="preserve"> PAGEREF _Toc516155943 \h </w:instrText>
             </w:r>
             <w:r>
               <w:rPr>
@@ -2243,7 +2377,7 @@
                 <w:noProof/>
                 <w:webHidden/>
               </w:rPr>
-              <w:t>14</w:t>
+              <w:t>17</w:t>
             </w:r>
             <w:r>
               <w:rPr>
@@ -2267,7 +2401,7 @@
               <w:lang w:eastAsia="en-GB"/>
             </w:rPr>
           </w:pPr>
-          <w:hyperlink w:anchor="_Toc512004457" w:history="1">
+          <w:hyperlink w:anchor="_Toc516155944" w:history="1">
             <w:r>
               <w:rPr>
                 <w:rStyle w:val="Hyperlink"/>
@@ -2309,7 +2443,7 @@
                 <w:noProof/>
                 <w:webHidden/>
               </w:rPr>
-              <w:instrText xml:space="preserve"> PAGEREF _Toc512004457 \h </w:instrText>
+              <w:instrText xml:space="preserve"> PAGEREF _Toc516155944 \h </w:instrText>
             </w:r>
             <w:r>
               <w:rPr>
@@ -2329,7 +2463,7 @@
                 <w:noProof/>
                 <w:webHidden/>
               </w:rPr>
-              <w:t>15</w:t>
+              <w:t>19</w:t>
             </w:r>
             <w:r>
               <w:rPr>
@@ -2353,7 +2487,7 @@
               <w:lang w:eastAsia="en-GB"/>
             </w:rPr>
           </w:pPr>
-          <w:hyperlink w:anchor="_Toc512004458" w:history="1">
+          <w:hyperlink w:anchor="_Toc516155945" w:history="1">
             <w:r>
               <w:rPr>
                 <w:rStyle w:val="Hyperlink"/>
@@ -2395,7 +2529,7 @@
                 <w:noProof/>
                 <w:webHidden/>
               </w:rPr>
-              <w:instrText xml:space="preserve"> PAGEREF _Toc512004458 \h </w:instrText>
+              <w:instrText xml:space="preserve"> PAGEREF _Toc516155945 \h </w:instrText>
             </w:r>
             <w:r>
               <w:rPr>
@@ -2415,7 +2549,7 @@
                 <w:noProof/>
                 <w:webHidden/>
               </w:rPr>
-              <w:t>15</w:t>
+              <w:t>19</w:t>
             </w:r>
             <w:r>
               <w:rPr>
@@ -2439,7 +2573,7 @@
               <w:lang w:eastAsia="en-GB"/>
             </w:rPr>
           </w:pPr>
-          <w:hyperlink w:anchor="_Toc512004459" w:history="1">
+          <w:hyperlink w:anchor="_Toc516155946" w:history="1">
             <w:r>
               <w:rPr>
                 <w:rStyle w:val="Hyperlink"/>
@@ -2481,7 +2615,7 @@
                 <w:noProof/>
                 <w:webHidden/>
               </w:rPr>
-              <w:instrText xml:space="preserve"> PAGEREF _Toc512004459 \h </w:instrText>
+              <w:instrText xml:space="preserve"> PAGEREF _Toc516155946 \h </w:instrText>
             </w:r>
             <w:r>
               <w:rPr>
@@ -2501,7 +2635,7 @@
                 <w:noProof/>
                 <w:webHidden/>
               </w:rPr>
-              <w:t>16</w:t>
+              <w:t>20</w:t>
             </w:r>
             <w:r>
               <w:rPr>
@@ -2525,7 +2659,7 @@
               <w:lang w:eastAsia="en-GB"/>
             </w:rPr>
           </w:pPr>
-          <w:hyperlink w:anchor="_Toc512004460" w:history="1">
+          <w:hyperlink w:anchor="_Toc516155947" w:history="1">
             <w:r>
               <w:rPr>
                 <w:rStyle w:val="Hyperlink"/>
@@ -2567,7 +2701,7 @@
                 <w:noProof/>
                 <w:webHidden/>
               </w:rPr>
-              <w:instrText xml:space="preserve"> PAGEREF _Toc512004460 \h </w:instrText>
+              <w:instrText xml:space="preserve"> PAGEREF _Toc516155947 \h </w:instrText>
             </w:r>
             <w:r>
               <w:rPr>
@@ -2587,7 +2721,93 @@
                 <w:noProof/>
                 <w:webHidden/>
               </w:rPr>
-              <w:t>16</w:t>
+              <w:t>20</w:t>
+            </w:r>
+            <w:r>
+              <w:rPr>
+                <w:noProof/>
+                <w:webHidden/>
+              </w:rPr>
+              <w:fldChar w:fldCharType="end"/>
+            </w:r>
+          </w:hyperlink>
+        </w:p>
+        <w:p>
+          <w:pPr>
+            <w:pStyle w:val="TOC3"/>
+            <w:tabs>
+              <w:tab w:val="left" w:pos="1320"/>
+              <w:tab w:val="right" w:leader="dot" w:pos="9016"/>
+            </w:tabs>
+            <w:rPr>
+              <w:rFonts w:eastAsiaTheme="minorEastAsia"/>
+              <w:noProof/>
+              <w:lang w:eastAsia="en-GB"/>
+            </w:rPr>
+          </w:pPr>
+          <w:hyperlink w:anchor="_Toc516155948" w:history="1">
+            <w:r>
+              <w:rPr>
+                <w:rStyle w:val="Hyperlink"/>
+                <w:noProof/>
+              </w:rPr>
+              <w:t>3.3.5</w:t>
+            </w:r>
+            <w:r>
+              <w:rPr>
+                <w:rFonts w:eastAsiaTheme="minorEastAsia"/>
+                <w:noProof/>
+                <w:lang w:eastAsia="en-GB"/>
+              </w:rPr>
+              <w:tab/>
+            </w:r>
+            <w:r>
+              <w:rPr>
+                <w:rStyle w:val="Hyperlink"/>
+                <w:noProof/>
+              </w:rPr>
+              <w:t>Specifying state groups</w:t>
+            </w:r>
+            <w:r>
+              <w:rPr>
+                <w:noProof/>
+                <w:webHidden/>
+              </w:rPr>
+              <w:tab/>
+            </w:r>
+            <w:r>
+              <w:rPr>
+                <w:noProof/>
+                <w:webHidden/>
+              </w:rPr>
+              <w:fldChar w:fldCharType="begin"/>
+            </w:r>
+            <w:r>
+              <w:rPr>
+                <w:noProof/>
+                <w:webHidden/>
+              </w:rPr>
+              <w:instrText xml:space="preserve"> PAGEREF _Toc516155948 \h </w:instrText>
+            </w:r>
+            <w:r>
+              <w:rPr>
+                <w:noProof/>
+                <w:webHidden/>
+              </w:rPr>
+            </w:r>
+            <w:r>
+              <w:rPr>
+                <w:noProof/>
+                <w:webHidden/>
+              </w:rPr>
+              <w:fldChar w:fldCharType="separate"/>
+            </w:r>
+            <w:r>
+              <w:rPr>
+                <w:noProof/>
+                <w:webHidden/>
+              </w:rPr>
+              <w:t>21</w:t>
             </w:r>
             <w:r>
               <w:rPr>
@@ -2611,7 +2831,7 @@
               <w:lang w:eastAsia="en-GB"/>
             </w:rPr>
           </w:pPr>
-          <w:hyperlink w:anchor="_Toc512004461" w:history="1">
+          <w:hyperlink w:anchor="_Toc516155949" w:history="1">
             <w:r>
               <w:rPr>
                 <w:rStyle w:val="Hyperlink"/>
@@ -2653,7 +2873,7 @@
                 <w:noProof/>
                 <w:webHidden/>
               </w:rPr>
-              <w:instrText xml:space="preserve"> PAGEREF _Toc512004461 \h </w:instrText>
+              <w:instrText xml:space="preserve"> PAGEREF _Toc516155949 \h </w:instrText>
             </w:r>
             <w:r>
               <w:rPr>
@@ -2673,7 +2893,7 @@
                 <w:noProof/>
                 <w:webHidden/>
               </w:rPr>
-              <w:t>17</w:t>
+              <w:t>21</w:t>
             </w:r>
             <w:r>
               <w:rPr>
@@ -2697,7 +2917,7 @@
               <w:lang w:eastAsia="en-GB"/>
             </w:rPr>
           </w:pPr>
-          <w:hyperlink w:anchor="_Toc512004462" w:history="1">
+          <w:hyperlink w:anchor="_Toc516155950" w:history="1">
             <w:r>
               <w:rPr>
                 <w:rStyle w:val="Hyperlink"/>
@@ -2739,7 +2959,7 @@
                 <w:noProof/>
                 <w:webHidden/>
               </w:rPr>
-              <w:instrText xml:space="preserve"> PAGEREF _Toc512004462 \h </w:instrText>
+              <w:instrText xml:space="preserve"> PAGEREF _Toc516155950 \h </w:instrText>
             </w:r>
             <w:r>
               <w:rPr>
@@ -2759,7 +2979,7 @@
                 <w:noProof/>
                 <w:webHidden/>
               </w:rPr>
-              <w:t>18</w:t>
+              <w:t>22</w:t>
             </w:r>
             <w:r>
               <w:rPr>
@@ -2783,7 +3003,7 @@
               <w:lang w:eastAsia="en-GB"/>
             </w:rPr>
           </w:pPr>
-          <w:hyperlink w:anchor="_Toc512004463" w:history="1">
+          <w:hyperlink w:anchor="_Toc516155951" w:history="1">
             <w:r>
               <w:rPr>
                 <w:rStyle w:val="Hyperlink"/>
@@ -2825,7 +3045,7 @@
                 <w:noProof/>
                 <w:webHidden/>
               </w:rPr>
-              <w:instrText xml:space="preserve"> PAGEREF _Toc512004463 \h </w:instrText>
+              <w:instrText xml:space="preserve"> PAGEREF _Toc516155951 \h </w:instrText>
             </w:r>
             <w:r>
               <w:rPr>
@@ -2845,7 +3065,7 @@
                 <w:noProof/>
                 <w:webHidden/>
               </w:rPr>
-              <w:t>19</w:t>
+              <w:t>23</w:t>
             </w:r>
             <w:r>
               <w:rPr>
@@ -2869,7 +3089,7 @@
               <w:lang w:eastAsia="en-GB"/>
             </w:rPr>
           </w:pPr>
-          <w:hyperlink w:anchor="_Toc512004464" w:history="1">
+          <w:hyperlink w:anchor="_Toc516155952" w:history="1">
             <w:r>
               <w:rPr>
                 <w:rStyle w:val="Hyperlink"/>
@@ -2911,7 +3131,7 @@
                 <w:noProof/>
                 <w:webHidden/>
               </w:rPr>
-              <w:instrText xml:space="preserve"> PAGEREF _Toc512004464 \h </w:instrText>
+              <w:instrText xml:space="preserve"> PAGEREF _Toc516155952 \h </w:instrText>
             </w:r>
             <w:r>
               <w:rPr>
@@ -2931,7 +3151,7 @@
                 <w:noProof/>
                 <w:webHidden/>
               </w:rPr>
-              <w:t>19</w:t>
+              <w:t>24</w:t>
             </w:r>
             <w:r>
               <w:rPr>
@@ -2955,7 +3175,7 @@
               <w:lang w:eastAsia="en-GB"/>
             </w:rPr>
           </w:pPr>
-          <w:hyperlink w:anchor="_Toc512004465" w:history="1">
+          <w:hyperlink w:anchor="_Toc516155953" w:history="1">
             <w:r>
               <w:rPr>
                 <w:rStyle w:val="Hyperlink"/>
@@ -2997,7 +3217,7 @@
                 <w:noProof/>
                 <w:webHidden/>
               </w:rPr>
-              <w:instrText xml:space="preserve"> PAGEREF _Toc512004465 \h </w:instrText>
+              <w:instrText xml:space="preserve"> PAGEREF _Toc516155953 \h </w:instrText>
             </w:r>
             <w:r>
               <w:rPr>
@@ -3017,7 +3237,7 @@
                 <w:noProof/>
                 <w:webHidden/>
               </w:rPr>
-              <w:t>20</w:t>
+              <w:t>25</w:t>
             </w:r>
             <w:r>
               <w:rPr>
@@ -3041,7 +3261,7 @@
               <w:lang w:eastAsia="en-GB"/>
             </w:rPr>
           </w:pPr>
-          <w:hyperlink w:anchor="_Toc512004466" w:history="1">
+          <w:hyperlink w:anchor="_Toc516155954" w:history="1">
             <w:r>
               <w:rPr>
                 <w:rStyle w:val="Hyperlink"/>
@@ -3083,7 +3303,7 @@
                 <w:noProof/>
                 <w:webHidden/>
               </w:rPr>
-              <w:instrText xml:space="preserve"> PAGEREF _Toc512004466 \h </w:instrText>
+              <w:instrText xml:space="preserve"> PAGEREF _Toc516155954 \h </w:instrText>
             </w:r>
             <w:r>
               <w:rPr>
@@ -3103,7 +3323,93 @@
                 <w:noProof/>
                 <w:webHidden/>
               </w:rPr>
-              <w:t>20</w:t>
+              <w:t>26</w:t>
+            </w:r>
+            <w:r>
+              <w:rPr>
+                <w:noProof/>
+                <w:webHidden/>
+              </w:rPr>
+              <w:fldChar w:fldCharType="end"/>
+            </w:r>
+          </w:hyperlink>
+        </w:p>
+        <w:p>
+          <w:pPr>
+            <w:pStyle w:val="TOC3"/>
+            <w:tabs>
+              <w:tab w:val="left" w:pos="1320"/>
+              <w:tab w:val="right" w:leader="dot" w:pos="9016"/>
+            </w:tabs>
+            <w:rPr>
+              <w:rFonts w:eastAsiaTheme="minorEastAsia"/>
+              <w:noProof/>
+              <w:lang w:eastAsia="en-GB"/>
+            </w:rPr>
+          </w:pPr>
+          <w:hyperlink w:anchor="_Toc516155955" w:history="1">
+            <w:r>
+              <w:rPr>
+                <w:rStyle w:val="Hyperlink"/>
+                <w:noProof/>
+              </w:rPr>
+              <w:t>3.4.6</w:t>
+            </w:r>
+            <w:r>
+              <w:rPr>
+                <w:rFonts w:eastAsiaTheme="minorEastAsia"/>
+                <w:noProof/>
+                <w:lang w:eastAsia="en-GB"/>
+              </w:rPr>
+              <w:tab/>
+            </w:r>
+            <w:r>
+              <w:rPr>
+                <w:rStyle w:val="Hyperlink"/>
+                <w:noProof/>
+              </w:rPr>
+              <w:t>Checking media files</w:t>
+            </w:r>
+            <w:r>
+              <w:rPr>
+                <w:noProof/>
+                <w:webHidden/>
+              </w:rPr>
+              <w:tab/>
+            </w:r>
+            <w:r>
+              <w:rPr>
+                <w:noProof/>
+                <w:webHidden/>
+              </w:rPr>
+              <w:fldChar w:fldCharType="begin"/>
+            </w:r>
+            <w:r>
+              <w:rPr>
+                <w:noProof/>
+                <w:webHidden/>
+              </w:rPr>
+              <w:instrText xml:space="preserve"> PAGEREF _Toc516155955 \h </w:instrText>
+            </w:r>
+            <w:r>
+              <w:rPr>
+                <w:noProof/>
+                <w:webHidden/>
+              </w:rPr>
+            </w:r>
+            <w:r>
+              <w:rPr>
+                <w:noProof/>
+                <w:webHidden/>
+              </w:rPr>
+              <w:fldChar w:fldCharType="separate"/>
+            </w:r>
+            <w:r>
+              <w:rPr>
+                <w:noProof/>
+                <w:webHidden/>
+              </w:rPr>
+              <w:t>26</w:t>
             </w:r>
             <w:r>
               <w:rPr>
@@ -3127,7 +3433,7 @@
               <w:lang w:eastAsia="en-GB"/>
             </w:rPr>
           </w:pPr>
-          <w:hyperlink w:anchor="_Toc512004467" w:history="1">
+          <w:hyperlink w:anchor="_Toc516155956" w:history="1">
             <w:r>
               <w:rPr>
                 <w:rStyle w:val="Hyperlink"/>
@@ -3169,7 +3475,7 @@
                 <w:noProof/>
                 <w:webHidden/>
               </w:rPr>
-              <w:instrText xml:space="preserve"> PAGEREF _Toc512004467 \h </w:instrText>
+              <w:instrText xml:space="preserve"> PAGEREF _Toc516155956 \h </w:instrText>
             </w:r>
             <w:r>
               <w:rPr>
@@ -3189,7 +3495,7 @@
                 <w:noProof/>
                 <w:webHidden/>
               </w:rPr>
-              <w:t>21</w:t>
+              <w:t>26</w:t>
             </w:r>
             <w:r>
               <w:rPr>
@@ -3213,7 +3519,7 @@
               <w:lang w:eastAsia="en-GB"/>
             </w:rPr>
           </w:pPr>
-          <w:hyperlink w:anchor="_Toc512004468" w:history="1">
+          <w:hyperlink w:anchor="_Toc516155957" w:history="1">
             <w:r>
               <w:rPr>
                 <w:rStyle w:val="Hyperlink"/>
@@ -3255,7 +3561,7 @@
                 <w:noProof/>
                 <w:webHidden/>
               </w:rPr>
-              <w:instrText xml:space="preserve"> PAGEREF _Toc512004468 \h </w:instrText>
+              <w:instrText xml:space="preserve"> PAGEREF _Toc516155957 \h </w:instrText>
             </w:r>
             <w:r>
               <w:rPr>
@@ -3275,7 +3581,7 @@
                 <w:noProof/>
                 <w:webHidden/>
               </w:rPr>
-              <w:t>21</w:t>
+              <w:t>27</w:t>
             </w:r>
             <w:r>
               <w:rPr>
@@ -3299,7 +3605,7 @@
               <w:lang w:eastAsia="en-GB"/>
             </w:rPr>
           </w:pPr>
-          <w:hyperlink w:anchor="_Toc512004469" w:history="1">
+          <w:hyperlink w:anchor="_Toc516155958" w:history="1">
             <w:r>
               <w:rPr>
                 <w:rStyle w:val="Hyperlink"/>
@@ -3341,7 +3647,7 @@
                 <w:noProof/>
                 <w:webHidden/>
               </w:rPr>
-              <w:instrText xml:space="preserve"> PAGEREF _Toc512004469 \h </w:instrText>
+              <w:instrText xml:space="preserve"> PAGEREF _Toc516155958 \h </w:instrText>
             </w:r>
             <w:r>
               <w:rPr>
@@ -3361,7 +3667,7 @@
                 <w:noProof/>
                 <w:webHidden/>
               </w:rPr>
-              <w:t>23</w:t>
+              <w:t>28</w:t>
             </w:r>
             <w:r>
               <w:rPr>
@@ -3385,7 +3691,7 @@
               <w:lang w:eastAsia="en-GB"/>
             </w:rPr>
           </w:pPr>
-          <w:hyperlink w:anchor="_Toc512004470" w:history="1">
+          <w:hyperlink w:anchor="_Toc516155959" w:history="1">
             <w:r>
               <w:rPr>
                 <w:rStyle w:val="Hyperlink"/>
@@ -3427,7 +3733,7 @@
                 <w:noProof/>
                 <w:webHidden/>
               </w:rPr>
-              <w:instrText xml:space="preserve"> PAGEREF _Toc512004470 \h </w:instrText>
+              <w:instrText xml:space="preserve"> PAGEREF _Toc516155959 \h </w:instrText>
             </w:r>
             <w:r>
               <w:rPr>
@@ -3447,7 +3753,7 @@
                 <w:noProof/>
                 <w:webHidden/>
               </w:rPr>
-              <w:t>23</w:t>
+              <w:t>29</w:t>
             </w:r>
             <w:r>
               <w:rPr>
@@ -3471,7 +3777,7 @@
               <w:lang w:eastAsia="en-GB"/>
             </w:rPr>
           </w:pPr>
-          <w:hyperlink w:anchor="_Toc512004471" w:history="1">
+          <w:hyperlink w:anchor="_Toc516155960" w:history="1">
             <w:r>
               <w:rPr>
                 <w:rStyle w:val="Hyperlink"/>
@@ -3513,7 +3819,7 @@
                 <w:noProof/>
                 <w:webHidden/>
               </w:rPr>
-              <w:instrText xml:space="preserve"> PAGEREF _Toc512004471 \h </w:instrText>
+              <w:instrText xml:space="preserve"> PAGEREF _Toc516155960 \h </w:instrText>
             </w:r>
             <w:r>
               <w:rPr>
@@ -3533,7 +3839,7 @@
                 <w:noProof/>
                 <w:webHidden/>
               </w:rPr>
-              <w:t>24</w:t>
+              <w:t>29</w:t>
             </w:r>
             <w:r>
               <w:rPr>
@@ -3557,7 +3863,7 @@
               <w:lang w:eastAsia="en-GB"/>
             </w:rPr>
           </w:pPr>
-          <w:hyperlink w:anchor="_Toc512004472" w:history="1">
+          <w:hyperlink w:anchor="_Toc516155961" w:history="1">
             <w:r>
               <w:rPr>
                 <w:rStyle w:val="Hyperlink"/>
@@ -3599,7 +3905,7 @@
                 <w:noProof/>
                 <w:webHidden/>
               </w:rPr>
-              <w:instrText xml:space="preserve"> PAGEREF _Toc512004472 \h </w:instrText>
+              <w:instrText xml:space="preserve"> PAGEREF _Toc516155961 \h </w:instrText>
             </w:r>
             <w:r>
               <w:rPr>
@@ -3619,7 +3925,7 @@
                 <w:noProof/>
                 <w:webHidden/>
               </w:rPr>
-              <w:t>24</w:t>
+              <w:t>30</w:t>
             </w:r>
             <w:r>
               <w:rPr>
@@ -3643,7 +3949,7 @@
               <w:lang w:eastAsia="en-GB"/>
             </w:rPr>
           </w:pPr>
-          <w:hyperlink w:anchor="_Toc512004473" w:history="1">
+          <w:hyperlink w:anchor="_Toc516155962" w:history="1">
             <w:r>
               <w:rPr>
                 <w:rStyle w:val="Hyperlink"/>
@@ -3685,7 +3991,7 @@
                 <w:noProof/>
                 <w:webHidden/>
               </w:rPr>
-              <w:instrText xml:space="preserve"> PAGEREF _Toc512004473 \h </w:instrText>
+              <w:instrText xml:space="preserve"> PAGEREF _Toc516155962 \h </w:instrText>
             </w:r>
             <w:r>
               <w:rPr>
@@ -3705,7 +4011,7 @@
                 <w:noProof/>
                 <w:webHidden/>
               </w:rPr>
-              <w:t>25</w:t>
+              <w:t>31</w:t>
             </w:r>
             <w:r>
               <w:rPr>
@@ -3729,7 +4035,7 @@
               <w:lang w:eastAsia="en-GB"/>
             </w:rPr>
           </w:pPr>
-          <w:hyperlink w:anchor="_Toc512004474" w:history="1">
+          <w:hyperlink w:anchor="_Toc516155963" w:history="1">
             <w:r>
               <w:rPr>
                 <w:rStyle w:val="Hyperlink"/>
@@ -3771,7 +4077,7 @@
                 <w:noProof/>
                 <w:webHidden/>
               </w:rPr>
-              <w:instrText xml:space="preserve"> PAGEREF _Toc512004474 \h </w:instrText>
+              <w:instrText xml:space="preserve"> PAGEREF _Toc516155963 \h </w:instrText>
             </w:r>
             <w:r>
               <w:rPr>
@@ -3791,7 +4097,7 @@
                 <w:noProof/>
                 <w:webHidden/>
               </w:rPr>
-              <w:t>26</w:t>
+              <w:t>32</w:t>
             </w:r>
             <w:r>
               <w:rPr>
@@ -3826,12 +4132,12 @@
       <w:pPr>
         <w:pStyle w:val="Heading1"/>
       </w:pPr>
-      <w:bookmarkStart w:id="2" w:name="_Toc512004438"/>
+      <w:bookmarkStart w:id="3" w:name="_Toc516155924"/>
       <w:r>
         <w:lastRenderedPageBreak/>
         <w:t>Introduction</w:t>
       </w:r>
-      <w:bookmarkEnd w:id="2"/>
+      <w:bookmarkEnd w:id="3"/>
     </w:p>
     <w:p>
       <w:r>
@@ -3899,11 +4205,11 @@
       <w:pPr>
         <w:pStyle w:val="Heading1"/>
       </w:pPr>
-      <w:bookmarkStart w:id="3" w:name="_Toc512004439"/>
+      <w:bookmarkStart w:id="4" w:name="_Toc516155925"/>
       <w:r>
         <w:t>Building a knowledge-base</w:t>
       </w:r>
-      <w:bookmarkEnd w:id="3"/>
+      <w:bookmarkEnd w:id="4"/>
     </w:p>
     <w:p>
       <w:r>
@@ -4346,12 +4652,12 @@
       <w:pPr>
         <w:pStyle w:val="Heading2"/>
       </w:pPr>
-      <w:bookmarkStart w:id="4" w:name="_Toc512004440"/>
+      <w:bookmarkStart w:id="5" w:name="_Toc516155926"/>
       <w:r>
         <w:lastRenderedPageBreak/>
         <w:t>The taxa worksheet</w:t>
       </w:r>
-      <w:bookmarkEnd w:id="4"/>
+      <w:bookmarkEnd w:id="5"/>
     </w:p>
     <w:p>
       <w:r>
@@ -4405,11 +4711,11 @@
       <w:pPr>
         <w:pStyle w:val="Heading3"/>
       </w:pPr>
-      <w:bookmarkStart w:id="5" w:name="_Toc512004441"/>
+      <w:bookmarkStart w:id="6" w:name="_Toc516155927"/>
       <w:r>
         <w:t>General rules for the taxa worksheet</w:t>
       </w:r>
-      <w:bookmarkEnd w:id="5"/>
+      <w:bookmarkEnd w:id="6"/>
     </w:p>
     <w:p>
       <w:r>
@@ -4770,11 +5076,11 @@
       <w:pPr>
         <w:pStyle w:val="Heading3"/>
       </w:pPr>
-      <w:bookmarkStart w:id="6" w:name="_Toc512004442"/>
+      <w:bookmarkStart w:id="7" w:name="_Toc516155928"/>
       <w:r>
         <w:t>Text character state values</w:t>
       </w:r>
-      <w:bookmarkEnd w:id="6"/>
+      <w:bookmarkEnd w:id="7"/>
     </w:p>
     <w:p>
       <w:r>
@@ -5135,21 +5441,13 @@
       </w:r>
       <w:proofErr w:type="gramEnd"/>
       <w:r>
-        <w:t xml:space="preserve"> specify the same long list of alternatives for several taxa. In such cases, you can use the values worksheet to group values under a ‘state group’ name and instead of supplying the individual values, specify the state group name instead. </w:t>
-      </w:r>
-      <w:bookmarkStart w:id="7" w:name="_Toc512004443"/>
-      <w:r>
-        <w:t>An example from the biscuits knowledge-base is the value of ‘Availability’ for ‘</w:t>
+        <w:t xml:space="preserve"> specify the same long list of alternatives for several taxa. In such cases, you can use the values worksheet to group values under a ‘state group’ name and instead of supplying the individual values, specify the state group name instead. An example from the biscuits knowledge-base is the value of ‘Availability’ for ‘</w:t>
       </w:r>
       <w:r>
         <w:t>Rich's fantasy biscuit 2</w:t>
       </w:r>
       <w:r>
-        <w:t>’</w:t>
-      </w:r>
-      <w:bookmarkEnd w:id="7"/>
-      <w:r>
-        <w:t xml:space="preserve"> which is set the </w:t>
+        <w:t xml:space="preserve">’ which is set the </w:t>
       </w:r>
       <w:proofErr w:type="spellStart"/>
       <w:r>
@@ -5287,7 +5585,7 @@
       <w:pPr>
         <w:pStyle w:val="Heading3"/>
       </w:pPr>
-      <w:bookmarkStart w:id="8" w:name="_Toc512004444"/>
+      <w:bookmarkStart w:id="8" w:name="_Toc516155929"/>
       <w:r>
         <w:t>Ordinal character state values</w:t>
       </w:r>
@@ -5518,14 +5816,12 @@
       <w:pPr>
         <w:pStyle w:val="Heading3"/>
       </w:pPr>
-      <w:bookmarkStart w:id="9" w:name="_Toc512004445"/>
-      <w:bookmarkStart w:id="10" w:name="_GoBack"/>
+      <w:bookmarkStart w:id="9" w:name="_Toc516155930"/>
       <w:r>
         <w:t>Special character state values</w:t>
       </w:r>
       <w:bookmarkEnd w:id="9"/>
     </w:p>
-    <w:bookmarkEnd w:id="10"/>
     <w:p>
       <w:r>
         <w:t>As well as the text and numeric state values indicated above, there are three other ‘special’ values that can be used in the character/taxon character state spreadsheet cells. These are:</w:t>
@@ -5890,11 +6186,11 @@
       <w:pPr>
         <w:pStyle w:val="Heading3"/>
       </w:pPr>
-      <w:bookmarkStart w:id="11" w:name="_Toc512004446"/>
+      <w:bookmarkStart w:id="10" w:name="_Toc516155931"/>
       <w:r>
         <w:t>Describing taxonomy in a knowledge-base</w:t>
       </w:r>
-      <w:bookmarkEnd w:id="11"/>
+      <w:bookmarkEnd w:id="10"/>
     </w:p>
     <w:p>
       <w:r>
@@ -5989,9 +6285,11 @@
       <w:pPr>
         <w:pStyle w:val="Heading3"/>
       </w:pPr>
+      <w:bookmarkStart w:id="11" w:name="_Toc516155932"/>
       <w:r>
         <w:t>NBN Mapping</w:t>
       </w:r>
+      <w:bookmarkEnd w:id="11"/>
     </w:p>
     <w:p>
       <w:r>
@@ -6296,7 +6594,7 @@
       <w:pPr>
         <w:pStyle w:val="Heading2"/>
       </w:pPr>
-      <w:bookmarkStart w:id="12" w:name="_Toc512004447"/>
+      <w:bookmarkStart w:id="12" w:name="_Toc516155933"/>
       <w:r>
         <w:t>The characters worksheet</w:t>
       </w:r>
@@ -6371,7 +6669,7 @@
       <w:pPr>
         <w:pStyle w:val="Heading3"/>
       </w:pPr>
-      <w:bookmarkStart w:id="13" w:name="_Toc512004448"/>
+      <w:bookmarkStart w:id="13" w:name="_Toc516155934"/>
       <w:r>
         <w:t>The Group column</w:t>
       </w:r>
@@ -6565,7 +6863,7 @@
       <w:pPr>
         <w:pStyle w:val="Heading3"/>
       </w:pPr>
-      <w:bookmarkStart w:id="14" w:name="_Toc512004449"/>
+      <w:bookmarkStart w:id="14" w:name="_Toc516155935"/>
       <w:r>
         <w:t>The Label column</w:t>
       </w:r>
@@ -6675,7 +6973,7 @@
       <w:pPr>
         <w:pStyle w:val="Heading3"/>
       </w:pPr>
-      <w:bookmarkStart w:id="15" w:name="_Toc512004450"/>
+      <w:bookmarkStart w:id="15" w:name="_Toc516155936"/>
       <w:r>
         <w:t xml:space="preserve">The Help </w:t>
       </w:r>
@@ -6847,7 +7145,7 @@
       <w:pPr>
         <w:pStyle w:val="Heading3"/>
       </w:pPr>
-      <w:bookmarkStart w:id="16" w:name="_Toc512004451"/>
+      <w:bookmarkStart w:id="16" w:name="_Toc516155937"/>
       <w:r>
         <w:t>The Status column</w:t>
       </w:r>
@@ -7176,7 +7474,7 @@
       <w:pPr>
         <w:pStyle w:val="Heading3"/>
       </w:pPr>
-      <w:bookmarkStart w:id="17" w:name="_Toc512004452"/>
+      <w:bookmarkStart w:id="17" w:name="_Toc516155938"/>
       <w:r>
         <w:t xml:space="preserve">The </w:t>
       </w:r>
@@ -7408,7 +7706,7 @@
       <w:pPr>
         <w:pStyle w:val="Heading3"/>
       </w:pPr>
-      <w:bookmarkStart w:id="18" w:name="_Toc512004453"/>
+      <w:bookmarkStart w:id="18" w:name="_Toc516155939"/>
       <w:r>
         <w:rPr>
           <w:noProof/>
@@ -7706,7 +8004,7 @@
       <w:pPr>
         <w:pStyle w:val="Heading3"/>
       </w:pPr>
-      <w:bookmarkStart w:id="19" w:name="_Toc512004454"/>
+      <w:bookmarkStart w:id="19" w:name="_Toc516155940"/>
       <w:r>
         <w:t>The Weight column</w:t>
       </w:r>
@@ -7833,7 +8131,7 @@
       <w:pPr>
         <w:pStyle w:val="Heading3"/>
       </w:pPr>
-      <w:bookmarkStart w:id="20" w:name="_Toc512004455"/>
+      <w:bookmarkStart w:id="20" w:name="_Toc516155941"/>
       <w:r>
         <w:t>The Strictness column</w:t>
       </w:r>
@@ -8215,9 +8513,11 @@
       <w:pPr>
         <w:pStyle w:val="Heading3"/>
       </w:pPr>
+      <w:bookmarkStart w:id="21" w:name="_Toc516155942"/>
       <w:r>
         <w:t>The Latitude column</w:t>
       </w:r>
+      <w:bookmarkEnd w:id="21"/>
     </w:p>
     <w:p>
       <w:r>
@@ -8767,11 +9067,11 @@
       <w:pPr>
         <w:pStyle w:val="Heading2"/>
       </w:pPr>
-      <w:bookmarkStart w:id="21" w:name="_Toc512004456"/>
+      <w:bookmarkStart w:id="22" w:name="_Toc516155943"/>
       <w:r>
         <w:t>The values worksheet</w:t>
       </w:r>
-      <w:bookmarkEnd w:id="21"/>
+      <w:bookmarkEnd w:id="22"/>
     </w:p>
     <w:p>
       <w:r>
@@ -8916,12 +9216,12 @@
       <w:pPr>
         <w:pStyle w:val="Heading3"/>
       </w:pPr>
-      <w:bookmarkStart w:id="22" w:name="_Toc512004457"/>
+      <w:bookmarkStart w:id="23" w:name="_Toc516155944"/>
       <w:r>
         <w:lastRenderedPageBreak/>
         <w:t>Providing help on character state values</w:t>
       </w:r>
-      <w:bookmarkEnd w:id="22"/>
+      <w:bookmarkEnd w:id="23"/>
     </w:p>
     <w:p>
       <w:r>
@@ -9153,11 +9453,11 @@
       <w:pPr>
         <w:pStyle w:val="Heading3"/>
       </w:pPr>
-      <w:bookmarkStart w:id="23" w:name="_Toc512004458"/>
+      <w:bookmarkStart w:id="24" w:name="_Toc516155945"/>
       <w:r>
         <w:t>Translating character state values</w:t>
       </w:r>
-      <w:bookmarkEnd w:id="23"/>
+      <w:bookmarkEnd w:id="24"/>
     </w:p>
     <w:p>
       <w:r>
@@ -9436,11 +9736,11 @@
       <w:pPr>
         <w:pStyle w:val="Heading3"/>
       </w:pPr>
-      <w:bookmarkStart w:id="24" w:name="_Toc512004459"/>
+      <w:bookmarkStart w:id="25" w:name="_Toc516155946"/>
       <w:r>
         <w:t>Ranking ordinal character state values</w:t>
       </w:r>
-      <w:bookmarkEnd w:id="24"/>
+      <w:bookmarkEnd w:id="25"/>
     </w:p>
     <w:p>
       <w:r>
@@ -9539,11 +9839,11 @@
       <w:pPr>
         <w:pStyle w:val="Heading3"/>
       </w:pPr>
-      <w:bookmarkStart w:id="25" w:name="_Toc512004460"/>
+      <w:bookmarkStart w:id="26" w:name="_Toc516155947"/>
       <w:r>
         <w:t>Specifying order for text character values in drop-down lists</w:t>
       </w:r>
-      <w:bookmarkEnd w:id="25"/>
+      <w:bookmarkEnd w:id="26"/>
     </w:p>
     <w:p>
       <w:r>
@@ -9740,9 +10040,11 @@
       <w:pPr>
         <w:pStyle w:val="Heading3"/>
       </w:pPr>
+      <w:bookmarkStart w:id="27" w:name="_Toc516155948"/>
       <w:r>
         <w:t>Specifying state groups</w:t>
       </w:r>
+      <w:bookmarkEnd w:id="27"/>
     </w:p>
     <w:p>
       <w:pPr>
@@ -9803,11 +10105,11 @@
       <w:pPr>
         <w:pStyle w:val="Heading2"/>
       </w:pPr>
-      <w:bookmarkStart w:id="26" w:name="_Toc512004461"/>
+      <w:bookmarkStart w:id="28" w:name="_Toc516155949"/>
       <w:r>
         <w:t>The media worksheet</w:t>
       </w:r>
-      <w:bookmarkEnd w:id="26"/>
+      <w:bookmarkEnd w:id="28"/>
     </w:p>
     <w:p>
       <w:r>
@@ -9942,11 +10244,11 @@
       <w:pPr>
         <w:pStyle w:val="Heading3"/>
       </w:pPr>
-      <w:bookmarkStart w:id="27" w:name="_Toc512004462"/>
+      <w:bookmarkStart w:id="29" w:name="_Toc516155950"/>
       <w:r>
         <w:t>Images to supplement help text</w:t>
       </w:r>
-      <w:bookmarkEnd w:id="27"/>
+      <w:bookmarkEnd w:id="29"/>
     </w:p>
     <w:p>
       <w:r>
@@ -10238,11 +10540,11 @@
       <w:pPr>
         <w:pStyle w:val="Heading3"/>
       </w:pPr>
-      <w:bookmarkStart w:id="28" w:name="_Toc512004463"/>
+      <w:bookmarkStart w:id="30" w:name="_Toc516155951"/>
       <w:r>
         <w:t>Images to illustrate taxa</w:t>
       </w:r>
-      <w:bookmarkEnd w:id="28"/>
+      <w:bookmarkEnd w:id="30"/>
     </w:p>
     <w:p>
       <w:r>
@@ -10486,7 +10788,7 @@
       <w:pPr>
         <w:pStyle w:val="Heading3"/>
       </w:pPr>
-      <w:bookmarkStart w:id="29" w:name="_Toc512004464"/>
+      <w:bookmarkStart w:id="31" w:name="_Toc516155952"/>
       <w:r>
         <w:t xml:space="preserve">The </w:t>
       </w:r>
@@ -10506,7 +10808,7 @@
       <w:r>
         <w:t xml:space="preserve"> columns</w:t>
       </w:r>
-      <w:bookmarkEnd w:id="29"/>
+      <w:bookmarkEnd w:id="31"/>
     </w:p>
     <w:p>
       <w:r>
@@ -10546,12 +10848,12 @@
       <w:pPr>
         <w:pStyle w:val="Heading3"/>
       </w:pPr>
-      <w:bookmarkStart w:id="30" w:name="_Toc512004465"/>
+      <w:bookmarkStart w:id="32" w:name="_Toc516155953"/>
       <w:r>
         <w:lastRenderedPageBreak/>
         <w:t>HTML files to provide further information on taxa</w:t>
       </w:r>
-      <w:bookmarkEnd w:id="30"/>
+      <w:bookmarkEnd w:id="32"/>
     </w:p>
     <w:p>
       <w:r>
@@ -10942,11 +11244,11 @@
       <w:pPr>
         <w:pStyle w:val="Heading3"/>
       </w:pPr>
-      <w:bookmarkStart w:id="31" w:name="_Toc512004466"/>
+      <w:bookmarkStart w:id="33" w:name="_Toc516155954"/>
       <w:r>
         <w:t>General comments on the media worksheet</w:t>
       </w:r>
-      <w:bookmarkEnd w:id="31"/>
+      <w:bookmarkEnd w:id="33"/>
     </w:p>
     <w:p>
       <w:r>
@@ -10985,9 +11287,11 @@
       <w:pPr>
         <w:pStyle w:val="Heading3"/>
       </w:pPr>
+      <w:bookmarkStart w:id="34" w:name="_Toc516155955"/>
       <w:r>
         <w:t>Checking media files</w:t>
       </w:r>
+      <w:bookmarkEnd w:id="34"/>
     </w:p>
     <w:p>
       <w:r>
@@ -11124,11 +11428,11 @@
       <w:pPr>
         <w:pStyle w:val="Heading2"/>
       </w:pPr>
-      <w:bookmarkStart w:id="32" w:name="_Toc512004467"/>
+      <w:bookmarkStart w:id="35" w:name="_Toc516155956"/>
       <w:r>
         <w:t>The config worksheet</w:t>
       </w:r>
-      <w:bookmarkEnd w:id="32"/>
+      <w:bookmarkEnd w:id="35"/>
     </w:p>
     <w:p>
       <w:r>
@@ -11220,7 +11524,7 @@
       <w:pPr>
         <w:pStyle w:val="Heading3"/>
       </w:pPr>
-      <w:bookmarkStart w:id="33" w:name="_Toc512004468"/>
+      <w:bookmarkStart w:id="36" w:name="_Toc516155957"/>
       <w:r>
         <w:lastRenderedPageBreak/>
         <w:t>Identikit</w:t>
@@ -11228,7 +11532,7 @@
       <w:r>
         <w:t xml:space="preserve"> configuration (type ‘config’)</w:t>
       </w:r>
-      <w:bookmarkEnd w:id="33"/>
+      <w:bookmarkEnd w:id="36"/>
     </w:p>
     <w:p>
       <w:pPr>
@@ -11712,7 +12016,7 @@
       <w:pPr>
         <w:pStyle w:val="Heading3"/>
       </w:pPr>
-      <w:bookmarkStart w:id="34" w:name="_Toc512004469"/>
+      <w:bookmarkStart w:id="37" w:name="_Toc516155958"/>
       <w:r>
         <w:t>Knowledge-</w:t>
       </w:r>
@@ -11724,7 +12028,7 @@
       <w:r>
         <w:t xml:space="preserve"> metadata</w:t>
       </w:r>
-      <w:bookmarkEnd w:id="34"/>
+      <w:bookmarkEnd w:id="37"/>
     </w:p>
     <w:p>
       <w:r>
@@ -11966,11 +12270,11 @@
       <w:pPr>
         <w:pStyle w:val="Heading3"/>
       </w:pPr>
-      <w:bookmarkStart w:id="35" w:name="_Toc512004470"/>
+      <w:bookmarkStart w:id="38" w:name="_Toc516155959"/>
       <w:r>
         <w:t>Release history</w:t>
       </w:r>
-      <w:bookmarkEnd w:id="35"/>
+      <w:bookmarkEnd w:id="38"/>
     </w:p>
     <w:p>
       <w:r>
@@ -12041,11 +12345,11 @@
       <w:pPr>
         <w:pStyle w:val="Heading2"/>
       </w:pPr>
-      <w:bookmarkStart w:id="36" w:name="_Toc512004471"/>
+      <w:bookmarkStart w:id="39" w:name="_Toc516155960"/>
       <w:r>
         <w:t>Including an information file about your knowledge-base</w:t>
       </w:r>
-      <w:bookmarkEnd w:id="36"/>
+      <w:bookmarkEnd w:id="39"/>
     </w:p>
     <w:p>
       <w:r>
@@ -12450,14 +12754,14 @@
       <w:pPr>
         <w:pStyle w:val="Heading2"/>
       </w:pPr>
-      <w:bookmarkStart w:id="37" w:name="_Toc512004472"/>
+      <w:bookmarkStart w:id="40" w:name="_Toc516155961"/>
       <w:r>
         <w:t>Dealing with sex</w:t>
       </w:r>
       <w:r>
         <w:t>ual dimorphism</w:t>
       </w:r>
-      <w:bookmarkEnd w:id="37"/>
+      <w:bookmarkEnd w:id="40"/>
     </w:p>
     <w:p>
       <w:r>
@@ -12788,14 +13092,14 @@
       <w:pPr>
         <w:pStyle w:val="Heading2"/>
       </w:pPr>
-      <w:bookmarkStart w:id="38" w:name="_Toc512004473"/>
+      <w:bookmarkStart w:id="41" w:name="_Toc516155962"/>
       <w:r>
         <w:t>The m</w:t>
       </w:r>
       <w:r>
         <w:t>acros worksheet</w:t>
       </w:r>
-      <w:bookmarkEnd w:id="38"/>
+      <w:bookmarkEnd w:id="41"/>
     </w:p>
     <w:p>
       <w:r>
@@ -12881,11 +13185,11 @@
       <w:pPr>
         <w:pStyle w:val="Heading2"/>
       </w:pPr>
-      <w:bookmarkStart w:id="39" w:name="_Toc512004474"/>
+      <w:bookmarkStart w:id="42" w:name="_Toc516155963"/>
       <w:r>
         <w:t>Using other spreadsheet features</w:t>
       </w:r>
-      <w:bookmarkEnd w:id="39"/>
+      <w:bookmarkEnd w:id="42"/>
     </w:p>
     <w:p>
       <w:r>
@@ -13015,6 +13319,7 @@
         <w:docPartUnique/>
       </w:docPartObj>
     </w:sdtPr>
+    <w:sdtEndPr/>
     <w:sdtContent>
       <w:sdt>
         <w:sdtPr>
@@ -13024,6 +13329,7 @@
             <w:docPartUnique/>
           </w:docPartObj>
         </w:sdtPr>
+        <w:sdtEndPr/>
         <w:sdtContent>
           <w:p>
             <w:pPr>
@@ -13223,7 +13529,10 @@
       </w:drawing>
     </w:r>
     <w:r>
-      <w:t>This version edited: 8</w:t>
+      <w:t xml:space="preserve">This version edited: </w:t>
+    </w:r>
+    <w:r>
+      <w:t>7</w:t>
     </w:r>
     <w:r>
       <w:rPr>
@@ -13232,7 +13541,19 @@
       <w:t>th</w:t>
     </w:r>
     <w:r>
-      <w:t xml:space="preserve"> November 2017                                 </w:t>
+      <w:t xml:space="preserve"> </w:t>
+    </w:r>
+    <w:r>
+      <w:t>June</w:t>
+    </w:r>
+    <w:r>
+      <w:t xml:space="preserve"> 201</w:t>
+    </w:r>
+    <w:r>
+      <w:t>8</w:t>
+    </w:r>
+    <w:r>
+      <w:t xml:space="preserve">                                 </w:t>
     </w:r>
   </w:p>
 </w:hdr>
@@ -18002,7 +18323,7 @@
 </file>
 
 <file path=customXml/itemProps1.xml><?xml version="1.0" encoding="utf-8"?>
-<ds:datastoreItem xmlns:ds="http://schemas.openxmlformats.org/officeDocument/2006/customXml" ds:itemID="{EC6058B4-0C14-4721-85F4-C28C815225E9}">
+<ds:datastoreItem xmlns:ds="http://schemas.openxmlformats.org/officeDocument/2006/customXml" ds:itemID="{A8E1D2B7-8386-492F-8807-C0901A2C7353}">
   <ds:schemaRefs>
     <ds:schemaRef ds:uri="http://schemas.openxmlformats.org/officeDocument/2006/bibliography"/>
   </ds:schemaRefs>

</xml_diff>

<commit_message>
Final commit before release 1.8.0.
</commit_message>
<xml_diff>
--- a/documentation/Building a knowledge-base.docx
+++ b/documentation/Building a knowledge-base.docx
@@ -48,18 +48,18 @@
           <w:lang w:eastAsia="en-GB"/>
         </w:rPr>
         <w:drawing>
-          <wp:anchor distT="0" distB="0" distL="114300" distR="114300" simplePos="0" relativeHeight="251653120" behindDoc="0" locked="0" layoutInCell="1" allowOverlap="1">
+          <wp:anchor distT="0" distB="0" distL="114300" distR="114300" simplePos="0" relativeHeight="251653120" behindDoc="0" locked="0" layoutInCell="1" allowOverlap="1" wp14:anchorId="04384C7B" wp14:editId="7EDAC5E0">
             <wp:simplePos x="0" y="0"/>
             <wp:positionH relativeFrom="column">
-              <wp:posOffset>-317381</wp:posOffset>
+              <wp:posOffset>-55164</wp:posOffset>
             </wp:positionH>
             <wp:positionV relativeFrom="paragraph">
-              <wp:posOffset>241108</wp:posOffset>
+              <wp:posOffset>239533</wp:posOffset>
             </wp:positionV>
-            <wp:extent cx="3742067" cy="1828800"/>
-            <wp:effectExtent l="19050" t="0" r="0" b="0"/>
+            <wp:extent cx="3216290" cy="1828800"/>
+            <wp:effectExtent l="0" t="0" r="3175" b="0"/>
             <wp:wrapNone/>
-            <wp:docPr id="11" name="Picture 8" descr="FSC logotype 1 rgb crop.jpg"/>
+            <wp:docPr id="11" name="Picture 8"/>
             <wp:cNvGraphicFramePr>
               <a:graphicFrameLocks xmlns:a="http://schemas.openxmlformats.org/drawingml/2006/main" noChangeAspect="1"/>
             </wp:cNvGraphicFramePr>
@@ -71,7 +71,13 @@
                     <pic:cNvPicPr/>
                   </pic:nvPicPr>
                   <pic:blipFill>
-                    <a:blip r:embed="rId8" cstate="print"/>
+                    <a:blip r:embed="rId8" cstate="print">
+                      <a:extLst>
+                        <a:ext uri="{28A0092B-C50C-407E-A947-70E740481C1C}">
+                          <a14:useLocalDpi xmlns:a14="http://schemas.microsoft.com/office/drawing/2010/main" val="0"/>
+                        </a:ext>
+                      </a:extLst>
+                    </a:blip>
                     <a:stretch>
                       <a:fillRect/>
                     </a:stretch>
@@ -79,7 +85,7 @@
                   <pic:spPr>
                     <a:xfrm>
                       <a:off x="0" y="0"/>
-                      <a:ext cx="3742067" cy="1828800"/>
+                      <a:ext cx="3216290" cy="1828800"/>
                     </a:xfrm>
                     <a:prstGeom prst="rect">
                       <a:avLst/>
@@ -88,6 +94,9 @@
                 </pic:pic>
               </a:graphicData>
             </a:graphic>
+            <wp14:sizeRelH relativeFrom="margin">
+              <wp14:pctWidth>0</wp14:pctWidth>
+            </wp14:sizeRelH>
           </wp:anchor>
         </w:drawing>
       </w:r>
@@ -101,7 +110,7 @@
         <mc:AlternateContent>
           <mc:Choice Requires="wps">
             <w:drawing>
-              <wp:anchor distT="0" distB="0" distL="114300" distR="114300" simplePos="0" relativeHeight="251652096" behindDoc="0" locked="0" layoutInCell="1" allowOverlap="1">
+              <wp:anchor distT="0" distB="0" distL="114300" distR="114300" simplePos="0" relativeHeight="251652096" behindDoc="0" locked="0" layoutInCell="1" allowOverlap="1" wp14:anchorId="29E60F3F" wp14:editId="79E3BAE0">
                 <wp:simplePos x="0" y="0"/>
                 <wp:positionH relativeFrom="column">
                   <wp:posOffset>4572000</wp:posOffset>
@@ -499,7 +508,7 @@
         </w:sectPr>
       </w:pPr>
     </w:p>
-    <w:bookmarkStart w:id="0" w:name="_Toc516155923" w:displacedByCustomXml="next"/>
+    <w:bookmarkStart w:id="0" w:name="_Toc528167395" w:displacedByCustomXml="next"/>
     <w:bookmarkStart w:id="1" w:name="_Ref395180622" w:displacedByCustomXml="next"/>
     <w:sdt>
       <w:sdtPr>
@@ -550,201 +559,69 @@
           <w:r>
             <w:fldChar w:fldCharType="separate"/>
           </w:r>
-          <w:bookmarkStart w:id="2" w:name="_GoBack"/>
-          <w:bookmarkEnd w:id="2"/>
-          <w:r>
-            <w:rPr>
-              <w:rStyle w:val="Hyperlink"/>
-              <w:noProof/>
-            </w:rPr>
-            <w:fldChar w:fldCharType="begin"/>
-          </w:r>
-          <w:r>
-            <w:rPr>
-              <w:rStyle w:val="Hyperlink"/>
-              <w:noProof/>
-            </w:rPr>
-            <w:instrText xml:space="preserve"> </w:instrText>
-          </w:r>
-          <w:r>
-            <w:rPr>
-              <w:noProof/>
-            </w:rPr>
-            <w:instrText>HYPERLINK \l "_Toc516155923"</w:instrText>
-          </w:r>
-          <w:r>
-            <w:rPr>
-              <w:rStyle w:val="Hyperlink"/>
-              <w:noProof/>
-            </w:rPr>
-            <w:instrText xml:space="preserve"> </w:instrText>
-          </w:r>
-          <w:r>
-            <w:rPr>
-              <w:rStyle w:val="Hyperlink"/>
-              <w:noProof/>
-            </w:rPr>
-          </w:r>
-          <w:r>
-            <w:rPr>
-              <w:rStyle w:val="Hyperlink"/>
-              <w:noProof/>
-            </w:rPr>
-            <w:fldChar w:fldCharType="separate"/>
-          </w:r>
-          <w:r>
-            <w:rPr>
-              <w:rStyle w:val="Hyperlink"/>
-              <w:noProof/>
-            </w:rPr>
-            <w:t>1</w:t>
-          </w:r>
-          <w:r>
-            <w:rPr>
-              <w:rFonts w:eastAsiaTheme="minorEastAsia"/>
-              <w:noProof/>
-              <w:lang w:eastAsia="en-GB"/>
-            </w:rPr>
-            <w:tab/>
-          </w:r>
-          <w:r>
-            <w:rPr>
-              <w:rStyle w:val="Hyperlink"/>
-              <w:noProof/>
-            </w:rPr>
-            <w:t>Contents</w:t>
-          </w:r>
-          <w:r>
-            <w:rPr>
-              <w:noProof/>
-              <w:webHidden/>
-            </w:rPr>
-            <w:tab/>
-          </w:r>
-          <w:r>
-            <w:rPr>
-              <w:noProof/>
-              <w:webHidden/>
-            </w:rPr>
-            <w:fldChar w:fldCharType="begin"/>
-          </w:r>
-          <w:r>
-            <w:rPr>
-              <w:noProof/>
-              <w:webHidden/>
-            </w:rPr>
-            <w:instrText xml:space="preserve"> PAGEREF _Toc516155923 \h </w:instrText>
-          </w:r>
-          <w:r>
-            <w:rPr>
-              <w:noProof/>
-              <w:webHidden/>
-            </w:rPr>
-          </w:r>
-          <w:r>
-            <w:rPr>
-              <w:noProof/>
-              <w:webHidden/>
-            </w:rPr>
-            <w:fldChar w:fldCharType="separate"/>
-          </w:r>
-          <w:r>
-            <w:rPr>
-              <w:noProof/>
-              <w:webHidden/>
-            </w:rPr>
-            <w:t>2</w:t>
-          </w:r>
-          <w:r>
-            <w:rPr>
-              <w:noProof/>
-              <w:webHidden/>
-            </w:rPr>
-            <w:fldChar w:fldCharType="end"/>
-          </w:r>
-          <w:r>
-            <w:rPr>
-              <w:rStyle w:val="Hyperlink"/>
-              <w:noProof/>
-            </w:rPr>
-            <w:fldChar w:fldCharType="end"/>
-          </w:r>
-        </w:p>
-        <w:p>
-          <w:pPr>
-            <w:pStyle w:val="TOC1"/>
-            <w:tabs>
-              <w:tab w:val="left" w:pos="440"/>
-            </w:tabs>
-            <w:rPr>
-              <w:rFonts w:eastAsiaTheme="minorEastAsia"/>
-              <w:noProof/>
-              <w:lang w:eastAsia="en-GB"/>
-            </w:rPr>
-          </w:pPr>
-          <w:hyperlink w:anchor="_Toc516155924" w:history="1">
+          <w:hyperlink w:anchor="_Toc528167395" w:history="1">
             <w:r>
               <w:rPr>
                 <w:rStyle w:val="Hyperlink"/>
                 <w:noProof/>
               </w:rPr>
+              <w:t>1</w:t>
+            </w:r>
+            <w:r>
+              <w:rPr>
+                <w:rFonts w:eastAsiaTheme="minorEastAsia"/>
+                <w:noProof/>
+                <w:lang w:eastAsia="en-GB"/>
+              </w:rPr>
+              <w:tab/>
+            </w:r>
+            <w:r>
+              <w:rPr>
+                <w:rStyle w:val="Hyperlink"/>
+                <w:noProof/>
+              </w:rPr>
+              <w:t>Contents</w:t>
+            </w:r>
+            <w:r>
+              <w:rPr>
+                <w:noProof/>
+                <w:webHidden/>
+              </w:rPr>
+              <w:tab/>
+            </w:r>
+            <w:r>
+              <w:rPr>
+                <w:noProof/>
+                <w:webHidden/>
+              </w:rPr>
+              <w:fldChar w:fldCharType="begin"/>
+            </w:r>
+            <w:r>
+              <w:rPr>
+                <w:noProof/>
+                <w:webHidden/>
+              </w:rPr>
+              <w:instrText xml:space="preserve"> PAGEREF _Toc528167395 \h </w:instrText>
+            </w:r>
+            <w:r>
+              <w:rPr>
+                <w:noProof/>
+                <w:webHidden/>
+              </w:rPr>
+            </w:r>
+            <w:r>
+              <w:rPr>
+                <w:noProof/>
+                <w:webHidden/>
+              </w:rPr>
+              <w:fldChar w:fldCharType="separate"/>
+            </w:r>
+            <w:r>
+              <w:rPr>
+                <w:noProof/>
+                <w:webHidden/>
+              </w:rPr>
               <w:t>2</w:t>
-            </w:r>
-            <w:r>
-              <w:rPr>
-                <w:rFonts w:eastAsiaTheme="minorEastAsia"/>
-                <w:noProof/>
-                <w:lang w:eastAsia="en-GB"/>
-              </w:rPr>
-              <w:tab/>
-            </w:r>
-            <w:r>
-              <w:rPr>
-                <w:rStyle w:val="Hyperlink"/>
-                <w:noProof/>
-              </w:rPr>
-              <w:t>Introduction</w:t>
-            </w:r>
-            <w:r>
-              <w:rPr>
-                <w:noProof/>
-                <w:webHidden/>
-              </w:rPr>
-              <w:tab/>
-            </w:r>
-            <w:r>
-              <w:rPr>
-                <w:noProof/>
-                <w:webHidden/>
-              </w:rPr>
-              <w:fldChar w:fldCharType="begin"/>
-            </w:r>
-            <w:r>
-              <w:rPr>
-                <w:noProof/>
-                <w:webHidden/>
-              </w:rPr>
-              <w:instrText xml:space="preserve"> PAGEREF _Toc516155924 \h </w:instrText>
-            </w:r>
-            <w:r>
-              <w:rPr>
-                <w:noProof/>
-                <w:webHidden/>
-              </w:rPr>
-            </w:r>
-            <w:r>
-              <w:rPr>
-                <w:noProof/>
-                <w:webHidden/>
-              </w:rPr>
-              <w:fldChar w:fldCharType="separate"/>
-            </w:r>
-            <w:r>
-              <w:rPr>
-                <w:noProof/>
-                <w:webHidden/>
-              </w:rPr>
-              <w:t>4</w:t>
             </w:r>
             <w:r>
               <w:rPr>
@@ -767,12 +644,97 @@
               <w:lang w:eastAsia="en-GB"/>
             </w:rPr>
           </w:pPr>
-          <w:hyperlink w:anchor="_Toc516155925" w:history="1">
+          <w:hyperlink w:anchor="_Toc528167396" w:history="1">
             <w:r>
               <w:rPr>
                 <w:rStyle w:val="Hyperlink"/>
                 <w:noProof/>
               </w:rPr>
+              <w:t>2</w:t>
+            </w:r>
+            <w:r>
+              <w:rPr>
+                <w:rFonts w:eastAsiaTheme="minorEastAsia"/>
+                <w:noProof/>
+                <w:lang w:eastAsia="en-GB"/>
+              </w:rPr>
+              <w:tab/>
+            </w:r>
+            <w:r>
+              <w:rPr>
+                <w:rStyle w:val="Hyperlink"/>
+                <w:noProof/>
+              </w:rPr>
+              <w:t>Introduction</w:t>
+            </w:r>
+            <w:r>
+              <w:rPr>
+                <w:noProof/>
+                <w:webHidden/>
+              </w:rPr>
+              <w:tab/>
+            </w:r>
+            <w:r>
+              <w:rPr>
+                <w:noProof/>
+                <w:webHidden/>
+              </w:rPr>
+              <w:fldChar w:fldCharType="begin"/>
+            </w:r>
+            <w:r>
+              <w:rPr>
+                <w:noProof/>
+                <w:webHidden/>
+              </w:rPr>
+              <w:instrText xml:space="preserve"> PAGEREF _Toc528167396 \h </w:instrText>
+            </w:r>
+            <w:r>
+              <w:rPr>
+                <w:noProof/>
+                <w:webHidden/>
+              </w:rPr>
+            </w:r>
+            <w:r>
+              <w:rPr>
+                <w:noProof/>
+                <w:webHidden/>
+              </w:rPr>
+              <w:fldChar w:fldCharType="separate"/>
+            </w:r>
+            <w:r>
+              <w:rPr>
+                <w:noProof/>
+                <w:webHidden/>
+              </w:rPr>
+              <w:t>4</w:t>
+            </w:r>
+            <w:r>
+              <w:rPr>
+                <w:noProof/>
+                <w:webHidden/>
+              </w:rPr>
+              <w:fldChar w:fldCharType="end"/>
+            </w:r>
+          </w:hyperlink>
+        </w:p>
+        <w:p>
+          <w:pPr>
+            <w:pStyle w:val="TOC1"/>
+            <w:tabs>
+              <w:tab w:val="left" w:pos="440"/>
+            </w:tabs>
+            <w:rPr>
+              <w:rFonts w:eastAsiaTheme="minorEastAsia"/>
+              <w:noProof/>
+              <w:lang w:eastAsia="en-GB"/>
+            </w:rPr>
+          </w:pPr>
+          <w:hyperlink w:anchor="_Toc528167397" w:history="1">
+            <w:r>
+              <w:rPr>
+                <w:rStyle w:val="Hyperlink"/>
+                <w:noProof/>
+              </w:rPr>
               <w:t>3</w:t>
             </w:r>
             <w:r>
@@ -809,7 +771,7 @@
                 <w:noProof/>
                 <w:webHidden/>
               </w:rPr>
-              <w:instrText xml:space="preserve"> PAGEREF _Toc516155925 \h </w:instrText>
+              <w:instrText xml:space="preserve"> PAGEREF _Toc528167397 \h </w:instrText>
             </w:r>
             <w:r>
               <w:rPr>
@@ -853,7 +815,7 @@
               <w:lang w:eastAsia="en-GB"/>
             </w:rPr>
           </w:pPr>
-          <w:hyperlink w:anchor="_Toc516155926" w:history="1">
+          <w:hyperlink w:anchor="_Toc528167398" w:history="1">
             <w:r>
               <w:rPr>
                 <w:rStyle w:val="Hyperlink"/>
@@ -895,7 +857,7 @@
                 <w:noProof/>
                 <w:webHidden/>
               </w:rPr>
-              <w:instrText xml:space="preserve"> PAGEREF _Toc516155926 \h </w:instrText>
+              <w:instrText xml:space="preserve"> PAGEREF _Toc528167398 \h </w:instrText>
             </w:r>
             <w:r>
               <w:rPr>
@@ -939,7 +901,7 @@
               <w:lang w:eastAsia="en-GB"/>
             </w:rPr>
           </w:pPr>
-          <w:hyperlink w:anchor="_Toc516155927" w:history="1">
+          <w:hyperlink w:anchor="_Toc528167399" w:history="1">
             <w:r>
               <w:rPr>
                 <w:rStyle w:val="Hyperlink"/>
@@ -981,7 +943,7 @@
                 <w:noProof/>
                 <w:webHidden/>
               </w:rPr>
-              <w:instrText xml:space="preserve"> PAGEREF _Toc516155927 \h </w:instrText>
+              <w:instrText xml:space="preserve"> PAGEREF _Toc528167399 \h </w:instrText>
             </w:r>
             <w:r>
               <w:rPr>
@@ -1025,7 +987,7 @@
               <w:lang w:eastAsia="en-GB"/>
             </w:rPr>
           </w:pPr>
-          <w:hyperlink w:anchor="_Toc516155928" w:history="1">
+          <w:hyperlink w:anchor="_Toc528167400" w:history="1">
             <w:r>
               <w:rPr>
                 <w:rStyle w:val="Hyperlink"/>
@@ -1067,7 +1029,7 @@
                 <w:noProof/>
                 <w:webHidden/>
               </w:rPr>
-              <w:instrText xml:space="preserve"> PAGEREF _Toc516155928 \h </w:instrText>
+              <w:instrText xml:space="preserve"> PAGEREF _Toc528167400 \h </w:instrText>
             </w:r>
             <w:r>
               <w:rPr>
@@ -1111,7 +1073,7 @@
               <w:lang w:eastAsia="en-GB"/>
             </w:rPr>
           </w:pPr>
-          <w:hyperlink w:anchor="_Toc516155929" w:history="1">
+          <w:hyperlink w:anchor="_Toc528167401" w:history="1">
             <w:r>
               <w:rPr>
                 <w:rStyle w:val="Hyperlink"/>
@@ -1153,7 +1115,7 @@
                 <w:noProof/>
                 <w:webHidden/>
               </w:rPr>
-              <w:instrText xml:space="preserve"> PAGEREF _Toc516155929 \h </w:instrText>
+              <w:instrText xml:space="preserve"> PAGEREF _Toc528167401 \h </w:instrText>
             </w:r>
             <w:r>
               <w:rPr>
@@ -1197,7 +1159,7 @@
               <w:lang w:eastAsia="en-GB"/>
             </w:rPr>
           </w:pPr>
-          <w:hyperlink w:anchor="_Toc516155930" w:history="1">
+          <w:hyperlink w:anchor="_Toc528167402" w:history="1">
             <w:r>
               <w:rPr>
                 <w:rStyle w:val="Hyperlink"/>
@@ -1239,7 +1201,7 @@
                 <w:noProof/>
                 <w:webHidden/>
               </w:rPr>
-              <w:instrText xml:space="preserve"> PAGEREF _Toc516155930 \h </w:instrText>
+              <w:instrText xml:space="preserve"> PAGEREF _Toc528167402 \h </w:instrText>
             </w:r>
             <w:r>
               <w:rPr>
@@ -1283,7 +1245,7 @@
               <w:lang w:eastAsia="en-GB"/>
             </w:rPr>
           </w:pPr>
-          <w:hyperlink w:anchor="_Toc516155931" w:history="1">
+          <w:hyperlink w:anchor="_Toc528167403" w:history="1">
             <w:r>
               <w:rPr>
                 <w:rStyle w:val="Hyperlink"/>
@@ -1325,7 +1287,7 @@
                 <w:noProof/>
                 <w:webHidden/>
               </w:rPr>
-              <w:instrText xml:space="preserve"> PAGEREF _Toc516155931 \h </w:instrText>
+              <w:instrText xml:space="preserve"> PAGEREF _Toc528167403 \h </w:instrText>
             </w:r>
             <w:r>
               <w:rPr>
@@ -1369,7 +1331,7 @@
               <w:lang w:eastAsia="en-GB"/>
             </w:rPr>
           </w:pPr>
-          <w:hyperlink w:anchor="_Toc516155932" w:history="1">
+          <w:hyperlink w:anchor="_Toc528167404" w:history="1">
             <w:r>
               <w:rPr>
                 <w:rStyle w:val="Hyperlink"/>
@@ -1411,7 +1373,7 @@
                 <w:noProof/>
                 <w:webHidden/>
               </w:rPr>
-              <w:instrText xml:space="preserve"> PAGEREF _Toc516155932 \h </w:instrText>
+              <w:instrText xml:space="preserve"> PAGEREF _Toc528167404 \h </w:instrText>
             </w:r>
             <w:r>
               <w:rPr>
@@ -1455,7 +1417,7 @@
               <w:lang w:eastAsia="en-GB"/>
             </w:rPr>
           </w:pPr>
-          <w:hyperlink w:anchor="_Toc516155933" w:history="1">
+          <w:hyperlink w:anchor="_Toc528167405" w:history="1">
             <w:r>
               <w:rPr>
                 <w:rStyle w:val="Hyperlink"/>
@@ -1497,7 +1459,7 @@
                 <w:noProof/>
                 <w:webHidden/>
               </w:rPr>
-              <w:instrText xml:space="preserve"> PAGEREF _Toc516155933 \h </w:instrText>
+              <w:instrText xml:space="preserve"> PAGEREF _Toc528167405 \h </w:instrText>
             </w:r>
             <w:r>
               <w:rPr>
@@ -1541,7 +1503,7 @@
               <w:lang w:eastAsia="en-GB"/>
             </w:rPr>
           </w:pPr>
-          <w:hyperlink w:anchor="_Toc516155934" w:history="1">
+          <w:hyperlink w:anchor="_Toc528167406" w:history="1">
             <w:r>
               <w:rPr>
                 <w:rStyle w:val="Hyperlink"/>
@@ -1583,7 +1545,7 @@
                 <w:noProof/>
                 <w:webHidden/>
               </w:rPr>
-              <w:instrText xml:space="preserve"> PAGEREF _Toc516155934 \h </w:instrText>
+              <w:instrText xml:space="preserve"> PAGEREF _Toc528167406 \h </w:instrText>
             </w:r>
             <w:r>
               <w:rPr>
@@ -1627,7 +1589,7 @@
               <w:lang w:eastAsia="en-GB"/>
             </w:rPr>
           </w:pPr>
-          <w:hyperlink w:anchor="_Toc516155935" w:history="1">
+          <w:hyperlink w:anchor="_Toc528167407" w:history="1">
             <w:r>
               <w:rPr>
                 <w:rStyle w:val="Hyperlink"/>
@@ -1669,7 +1631,7 @@
                 <w:noProof/>
                 <w:webHidden/>
               </w:rPr>
-              <w:instrText xml:space="preserve"> PAGEREF _Toc516155935 \h </w:instrText>
+              <w:instrText xml:space="preserve"> PAGEREF _Toc528167407 \h </w:instrText>
             </w:r>
             <w:r>
               <w:rPr>
@@ -1713,7 +1675,7 @@
               <w:lang w:eastAsia="en-GB"/>
             </w:rPr>
           </w:pPr>
-          <w:hyperlink w:anchor="_Toc516155936" w:history="1">
+          <w:hyperlink w:anchor="_Toc528167408" w:history="1">
             <w:r>
               <w:rPr>
                 <w:rStyle w:val="Hyperlink"/>
@@ -1755,7 +1717,7 @@
                 <w:noProof/>
                 <w:webHidden/>
               </w:rPr>
-              <w:instrText xml:space="preserve"> PAGEREF _Toc516155936 \h </w:instrText>
+              <w:instrText xml:space="preserve"> PAGEREF _Toc528167408 \h </w:instrText>
             </w:r>
             <w:r>
               <w:rPr>
@@ -1799,7 +1761,7 @@
               <w:lang w:eastAsia="en-GB"/>
             </w:rPr>
           </w:pPr>
-          <w:hyperlink w:anchor="_Toc516155937" w:history="1">
+          <w:hyperlink w:anchor="_Toc528167409" w:history="1">
             <w:r>
               <w:rPr>
                 <w:rStyle w:val="Hyperlink"/>
@@ -1841,7 +1803,7 @@
                 <w:noProof/>
                 <w:webHidden/>
               </w:rPr>
-              <w:instrText xml:space="preserve"> PAGEREF _Toc516155937 \h </w:instrText>
+              <w:instrText xml:space="preserve"> PAGEREF _Toc528167409 \h </w:instrText>
             </w:r>
             <w:r>
               <w:rPr>
@@ -1885,7 +1847,7 @@
               <w:lang w:eastAsia="en-GB"/>
             </w:rPr>
           </w:pPr>
-          <w:hyperlink w:anchor="_Toc516155938" w:history="1">
+          <w:hyperlink w:anchor="_Toc528167410" w:history="1">
             <w:r>
               <w:rPr>
                 <w:rStyle w:val="Hyperlink"/>
@@ -1927,7 +1889,7 @@
                 <w:noProof/>
                 <w:webHidden/>
               </w:rPr>
-              <w:instrText xml:space="preserve"> PAGEREF _Toc516155938 \h </w:instrText>
+              <w:instrText xml:space="preserve"> PAGEREF _Toc528167410 \h </w:instrText>
             </w:r>
             <w:r>
               <w:rPr>
@@ -1971,7 +1933,7 @@
               <w:lang w:eastAsia="en-GB"/>
             </w:rPr>
           </w:pPr>
-          <w:hyperlink w:anchor="_Toc516155939" w:history="1">
+          <w:hyperlink w:anchor="_Toc528167411" w:history="1">
             <w:r>
               <w:rPr>
                 <w:rStyle w:val="Hyperlink"/>
@@ -2013,7 +1975,7 @@
                 <w:noProof/>
                 <w:webHidden/>
               </w:rPr>
-              <w:instrText xml:space="preserve"> PAGEREF _Toc516155939 \h </w:instrText>
+              <w:instrText xml:space="preserve"> PAGEREF _Toc528167411 \h </w:instrText>
             </w:r>
             <w:r>
               <w:rPr>
@@ -2057,7 +2019,7 @@
               <w:lang w:eastAsia="en-GB"/>
             </w:rPr>
           </w:pPr>
-          <w:hyperlink w:anchor="_Toc516155940" w:history="1">
+          <w:hyperlink w:anchor="_Toc528167412" w:history="1">
             <w:r>
               <w:rPr>
                 <w:rStyle w:val="Hyperlink"/>
@@ -2099,7 +2061,7 @@
                 <w:noProof/>
                 <w:webHidden/>
               </w:rPr>
-              <w:instrText xml:space="preserve"> PAGEREF _Toc516155940 \h </w:instrText>
+              <w:instrText xml:space="preserve"> PAGEREF _Toc528167412 \h </w:instrText>
             </w:r>
             <w:r>
               <w:rPr>
@@ -2143,7 +2105,7 @@
               <w:lang w:eastAsia="en-GB"/>
             </w:rPr>
           </w:pPr>
-          <w:hyperlink w:anchor="_Toc516155941" w:history="1">
+          <w:hyperlink w:anchor="_Toc528167413" w:history="1">
             <w:r>
               <w:rPr>
                 <w:rStyle w:val="Hyperlink"/>
@@ -2185,7 +2147,7 @@
                 <w:noProof/>
                 <w:webHidden/>
               </w:rPr>
-              <w:instrText xml:space="preserve"> PAGEREF _Toc516155941 \h </w:instrText>
+              <w:instrText xml:space="preserve"> PAGEREF _Toc528167413 \h </w:instrText>
             </w:r>
             <w:r>
               <w:rPr>
@@ -2229,7 +2191,7 @@
               <w:lang w:eastAsia="en-GB"/>
             </w:rPr>
           </w:pPr>
-          <w:hyperlink w:anchor="_Toc516155942" w:history="1">
+          <w:hyperlink w:anchor="_Toc528167414" w:history="1">
             <w:r>
               <w:rPr>
                 <w:rStyle w:val="Hyperlink"/>
@@ -2271,7 +2233,7 @@
                 <w:noProof/>
                 <w:webHidden/>
               </w:rPr>
-              <w:instrText xml:space="preserve"> PAGEREF _Toc516155942 \h </w:instrText>
+              <w:instrText xml:space="preserve"> PAGEREF _Toc528167414 \h </w:instrText>
             </w:r>
             <w:r>
               <w:rPr>
@@ -2315,7 +2277,7 @@
               <w:lang w:eastAsia="en-GB"/>
             </w:rPr>
           </w:pPr>
-          <w:hyperlink w:anchor="_Toc516155943" w:history="1">
+          <w:hyperlink w:anchor="_Toc528167415" w:history="1">
             <w:r>
               <w:rPr>
                 <w:rStyle w:val="Hyperlink"/>
@@ -2357,7 +2319,7 @@
                 <w:noProof/>
                 <w:webHidden/>
               </w:rPr>
-              <w:instrText xml:space="preserve"> PAGEREF _Toc516155943 \h </w:instrText>
+              <w:instrText xml:space="preserve"> PAGEREF _Toc528167415 \h </w:instrText>
             </w:r>
             <w:r>
               <w:rPr>
@@ -2401,7 +2363,7 @@
               <w:lang w:eastAsia="en-GB"/>
             </w:rPr>
           </w:pPr>
-          <w:hyperlink w:anchor="_Toc516155944" w:history="1">
+          <w:hyperlink w:anchor="_Toc528167416" w:history="1">
             <w:r>
               <w:rPr>
                 <w:rStyle w:val="Hyperlink"/>
@@ -2443,7 +2405,7 @@
                 <w:noProof/>
                 <w:webHidden/>
               </w:rPr>
-              <w:instrText xml:space="preserve"> PAGEREF _Toc516155944 \h </w:instrText>
+              <w:instrText xml:space="preserve"> PAGEREF _Toc528167416 \h </w:instrText>
             </w:r>
             <w:r>
               <w:rPr>
@@ -2487,7 +2449,7 @@
               <w:lang w:eastAsia="en-GB"/>
             </w:rPr>
           </w:pPr>
-          <w:hyperlink w:anchor="_Toc516155945" w:history="1">
+          <w:hyperlink w:anchor="_Toc528167417" w:history="1">
             <w:r>
               <w:rPr>
                 <w:rStyle w:val="Hyperlink"/>
@@ -2529,7 +2491,7 @@
                 <w:noProof/>
                 <w:webHidden/>
               </w:rPr>
-              <w:instrText xml:space="preserve"> PAGEREF _Toc516155945 \h </w:instrText>
+              <w:instrText xml:space="preserve"> PAGEREF _Toc528167417 \h </w:instrText>
             </w:r>
             <w:r>
               <w:rPr>
@@ -2573,7 +2535,7 @@
               <w:lang w:eastAsia="en-GB"/>
             </w:rPr>
           </w:pPr>
-          <w:hyperlink w:anchor="_Toc516155946" w:history="1">
+          <w:hyperlink w:anchor="_Toc528167418" w:history="1">
             <w:r>
               <w:rPr>
                 <w:rStyle w:val="Hyperlink"/>
@@ -2615,7 +2577,7 @@
                 <w:noProof/>
                 <w:webHidden/>
               </w:rPr>
-              <w:instrText xml:space="preserve"> PAGEREF _Toc516155946 \h </w:instrText>
+              <w:instrText xml:space="preserve"> PAGEREF _Toc528167418 \h </w:instrText>
             </w:r>
             <w:r>
               <w:rPr>
@@ -2659,7 +2621,7 @@
               <w:lang w:eastAsia="en-GB"/>
             </w:rPr>
           </w:pPr>
-          <w:hyperlink w:anchor="_Toc516155947" w:history="1">
+          <w:hyperlink w:anchor="_Toc528167419" w:history="1">
             <w:r>
               <w:rPr>
                 <w:rStyle w:val="Hyperlink"/>
@@ -2701,7 +2663,7 @@
                 <w:noProof/>
                 <w:webHidden/>
               </w:rPr>
-              <w:instrText xml:space="preserve"> PAGEREF _Toc516155947 \h </w:instrText>
+              <w:instrText xml:space="preserve"> PAGEREF _Toc528167419 \h </w:instrText>
             </w:r>
             <w:r>
               <w:rPr>
@@ -2745,7 +2707,7 @@
               <w:lang w:eastAsia="en-GB"/>
             </w:rPr>
           </w:pPr>
-          <w:hyperlink w:anchor="_Toc516155948" w:history="1">
+          <w:hyperlink w:anchor="_Toc528167420" w:history="1">
             <w:r>
               <w:rPr>
                 <w:rStyle w:val="Hyperlink"/>
@@ -2787,7 +2749,7 @@
                 <w:noProof/>
                 <w:webHidden/>
               </w:rPr>
-              <w:instrText xml:space="preserve"> PAGEREF _Toc516155948 \h </w:instrText>
+              <w:instrText xml:space="preserve"> PAGEREF _Toc528167420 \h </w:instrText>
             </w:r>
             <w:r>
               <w:rPr>
@@ -2831,7 +2793,7 @@
               <w:lang w:eastAsia="en-GB"/>
             </w:rPr>
           </w:pPr>
-          <w:hyperlink w:anchor="_Toc516155949" w:history="1">
+          <w:hyperlink w:anchor="_Toc528167421" w:history="1">
             <w:r>
               <w:rPr>
                 <w:rStyle w:val="Hyperlink"/>
@@ -2873,7 +2835,7 @@
                 <w:noProof/>
                 <w:webHidden/>
               </w:rPr>
-              <w:instrText xml:space="preserve"> PAGEREF _Toc516155949 \h </w:instrText>
+              <w:instrText xml:space="preserve"> PAGEREF _Toc528167421 \h </w:instrText>
             </w:r>
             <w:r>
               <w:rPr>
@@ -2917,7 +2879,7 @@
               <w:lang w:eastAsia="en-GB"/>
             </w:rPr>
           </w:pPr>
-          <w:hyperlink w:anchor="_Toc516155950" w:history="1">
+          <w:hyperlink w:anchor="_Toc528167422" w:history="1">
             <w:r>
               <w:rPr>
                 <w:rStyle w:val="Hyperlink"/>
@@ -2959,7 +2921,7 @@
                 <w:noProof/>
                 <w:webHidden/>
               </w:rPr>
-              <w:instrText xml:space="preserve"> PAGEREF _Toc516155950 \h </w:instrText>
+              <w:instrText xml:space="preserve"> PAGEREF _Toc528167422 \h </w:instrText>
             </w:r>
             <w:r>
               <w:rPr>
@@ -3003,7 +2965,7 @@
               <w:lang w:eastAsia="en-GB"/>
             </w:rPr>
           </w:pPr>
-          <w:hyperlink w:anchor="_Toc516155951" w:history="1">
+          <w:hyperlink w:anchor="_Toc528167423" w:history="1">
             <w:r>
               <w:rPr>
                 <w:rStyle w:val="Hyperlink"/>
@@ -3045,7 +3007,7 @@
                 <w:noProof/>
                 <w:webHidden/>
               </w:rPr>
-              <w:instrText xml:space="preserve"> PAGEREF _Toc516155951 \h </w:instrText>
+              <w:instrText xml:space="preserve"> PAGEREF _Toc528167423 \h </w:instrText>
             </w:r>
             <w:r>
               <w:rPr>
@@ -3089,7 +3051,7 @@
               <w:lang w:eastAsia="en-GB"/>
             </w:rPr>
           </w:pPr>
-          <w:hyperlink w:anchor="_Toc516155952" w:history="1">
+          <w:hyperlink w:anchor="_Toc528167424" w:history="1">
             <w:r>
               <w:rPr>
                 <w:rStyle w:val="Hyperlink"/>
@@ -3131,7 +3093,7 @@
                 <w:noProof/>
                 <w:webHidden/>
               </w:rPr>
-              <w:instrText xml:space="preserve"> PAGEREF _Toc516155952 \h </w:instrText>
+              <w:instrText xml:space="preserve"> PAGEREF _Toc528167424 \h </w:instrText>
             </w:r>
             <w:r>
               <w:rPr>
@@ -3175,7 +3137,7 @@
               <w:lang w:eastAsia="en-GB"/>
             </w:rPr>
           </w:pPr>
-          <w:hyperlink w:anchor="_Toc516155953" w:history="1">
+          <w:hyperlink w:anchor="_Toc528167425" w:history="1">
             <w:r>
               <w:rPr>
                 <w:rStyle w:val="Hyperlink"/>
@@ -3217,7 +3179,7 @@
                 <w:noProof/>
                 <w:webHidden/>
               </w:rPr>
-              <w:instrText xml:space="preserve"> PAGEREF _Toc516155953 \h </w:instrText>
+              <w:instrText xml:space="preserve"> PAGEREF _Toc528167425 \h </w:instrText>
             </w:r>
             <w:r>
               <w:rPr>
@@ -3261,7 +3223,7 @@
               <w:lang w:eastAsia="en-GB"/>
             </w:rPr>
           </w:pPr>
-          <w:hyperlink w:anchor="_Toc516155954" w:history="1">
+          <w:hyperlink w:anchor="_Toc528167426" w:history="1">
             <w:r>
               <w:rPr>
                 <w:rStyle w:val="Hyperlink"/>
@@ -3303,7 +3265,7 @@
                 <w:noProof/>
                 <w:webHidden/>
               </w:rPr>
-              <w:instrText xml:space="preserve"> PAGEREF _Toc516155954 \h </w:instrText>
+              <w:instrText xml:space="preserve"> PAGEREF _Toc528167426 \h </w:instrText>
             </w:r>
             <w:r>
               <w:rPr>
@@ -3347,7 +3309,7 @@
               <w:lang w:eastAsia="en-GB"/>
             </w:rPr>
           </w:pPr>
-          <w:hyperlink w:anchor="_Toc516155955" w:history="1">
+          <w:hyperlink w:anchor="_Toc528167427" w:history="1">
             <w:r>
               <w:rPr>
                 <w:rStyle w:val="Hyperlink"/>
@@ -3389,7 +3351,7 @@
                 <w:noProof/>
                 <w:webHidden/>
               </w:rPr>
-              <w:instrText xml:space="preserve"> PAGEREF _Toc516155955 \h </w:instrText>
+              <w:instrText xml:space="preserve"> PAGEREF _Toc528167427 \h </w:instrText>
             </w:r>
             <w:r>
               <w:rPr>
@@ -3433,7 +3395,7 @@
               <w:lang w:eastAsia="en-GB"/>
             </w:rPr>
           </w:pPr>
-          <w:hyperlink w:anchor="_Toc516155956" w:history="1">
+          <w:hyperlink w:anchor="_Toc528167428" w:history="1">
             <w:r>
               <w:rPr>
                 <w:rStyle w:val="Hyperlink"/>
@@ -3475,7 +3437,7 @@
                 <w:noProof/>
                 <w:webHidden/>
               </w:rPr>
-              <w:instrText xml:space="preserve"> PAGEREF _Toc516155956 \h </w:instrText>
+              <w:instrText xml:space="preserve"> PAGEREF _Toc528167428 \h </w:instrText>
             </w:r>
             <w:r>
               <w:rPr>
@@ -3519,7 +3481,7 @@
               <w:lang w:eastAsia="en-GB"/>
             </w:rPr>
           </w:pPr>
-          <w:hyperlink w:anchor="_Toc516155957" w:history="1">
+          <w:hyperlink w:anchor="_Toc528167429" w:history="1">
             <w:r>
               <w:rPr>
                 <w:rStyle w:val="Hyperlink"/>
@@ -3561,7 +3523,7 @@
                 <w:noProof/>
                 <w:webHidden/>
               </w:rPr>
-              <w:instrText xml:space="preserve"> PAGEREF _Toc516155957 \h </w:instrText>
+              <w:instrText xml:space="preserve"> PAGEREF _Toc528167429 \h </w:instrText>
             </w:r>
             <w:r>
               <w:rPr>
@@ -3605,7 +3567,7 @@
               <w:lang w:eastAsia="en-GB"/>
             </w:rPr>
           </w:pPr>
-          <w:hyperlink w:anchor="_Toc516155958" w:history="1">
+          <w:hyperlink w:anchor="_Toc528167430" w:history="1">
             <w:r>
               <w:rPr>
                 <w:rStyle w:val="Hyperlink"/>
@@ -3647,7 +3609,7 @@
                 <w:noProof/>
                 <w:webHidden/>
               </w:rPr>
-              <w:instrText xml:space="preserve"> PAGEREF _Toc516155958 \h </w:instrText>
+              <w:instrText xml:space="preserve"> PAGEREF _Toc528167430 \h </w:instrText>
             </w:r>
             <w:r>
               <w:rPr>
@@ -3691,7 +3653,7 @@
               <w:lang w:eastAsia="en-GB"/>
             </w:rPr>
           </w:pPr>
-          <w:hyperlink w:anchor="_Toc516155959" w:history="1">
+          <w:hyperlink w:anchor="_Toc528167431" w:history="1">
             <w:r>
               <w:rPr>
                 <w:rStyle w:val="Hyperlink"/>
@@ -3733,7 +3695,7 @@
                 <w:noProof/>
                 <w:webHidden/>
               </w:rPr>
-              <w:instrText xml:space="preserve"> PAGEREF _Toc516155959 \h </w:instrText>
+              <w:instrText xml:space="preserve"> PAGEREF _Toc528167431 \h </w:instrText>
             </w:r>
             <w:r>
               <w:rPr>
@@ -3777,7 +3739,7 @@
               <w:lang w:eastAsia="en-GB"/>
             </w:rPr>
           </w:pPr>
-          <w:hyperlink w:anchor="_Toc516155960" w:history="1">
+          <w:hyperlink w:anchor="_Toc528167432" w:history="1">
             <w:r>
               <w:rPr>
                 <w:rStyle w:val="Hyperlink"/>
@@ -3819,7 +3781,7 @@
                 <w:noProof/>
                 <w:webHidden/>
               </w:rPr>
-              <w:instrText xml:space="preserve"> PAGEREF _Toc516155960 \h </w:instrText>
+              <w:instrText xml:space="preserve"> PAGEREF _Toc528167432 \h </w:instrText>
             </w:r>
             <w:r>
               <w:rPr>
@@ -3863,7 +3825,7 @@
               <w:lang w:eastAsia="en-GB"/>
             </w:rPr>
           </w:pPr>
-          <w:hyperlink w:anchor="_Toc516155961" w:history="1">
+          <w:hyperlink w:anchor="_Toc528167433" w:history="1">
             <w:r>
               <w:rPr>
                 <w:rStyle w:val="Hyperlink"/>
@@ -3884,7 +3846,7 @@
                 <w:rStyle w:val="Hyperlink"/>
                 <w:noProof/>
               </w:rPr>
-              <w:t>Dealing with sexual dimorphism</w:t>
+              <w:t>Including a downloadable PDF</w:t>
             </w:r>
             <w:r>
               <w:rPr>
@@ -3905,7 +3867,7 @@
                 <w:noProof/>
                 <w:webHidden/>
               </w:rPr>
-              <w:instrText xml:space="preserve"> PAGEREF _Toc516155961 \h </w:instrText>
+              <w:instrText xml:space="preserve"> PAGEREF _Toc528167433 \h </w:instrText>
             </w:r>
             <w:r>
               <w:rPr>
@@ -3949,7 +3911,7 @@
               <w:lang w:eastAsia="en-GB"/>
             </w:rPr>
           </w:pPr>
-          <w:hyperlink w:anchor="_Toc516155962" w:history="1">
+          <w:hyperlink w:anchor="_Toc528167434" w:history="1">
             <w:r>
               <w:rPr>
                 <w:rStyle w:val="Hyperlink"/>
@@ -3970,7 +3932,7 @@
                 <w:rStyle w:val="Hyperlink"/>
                 <w:noProof/>
               </w:rPr>
-              <w:t>The macros worksheet</w:t>
+              <w:t>Dealing with sexual dimorphism</w:t>
             </w:r>
             <w:r>
               <w:rPr>
@@ -3991,7 +3953,7 @@
                 <w:noProof/>
                 <w:webHidden/>
               </w:rPr>
-              <w:instrText xml:space="preserve"> PAGEREF _Toc516155962 \h </w:instrText>
+              <w:instrText xml:space="preserve"> PAGEREF _Toc528167434 \h </w:instrText>
             </w:r>
             <w:r>
               <w:rPr>
@@ -4011,7 +3973,7 @@
                 <w:noProof/>
                 <w:webHidden/>
               </w:rPr>
-              <w:t>31</w:t>
+              <w:t>30</w:t>
             </w:r>
             <w:r>
               <w:rPr>
@@ -4035,7 +3997,7 @@
               <w:lang w:eastAsia="en-GB"/>
             </w:rPr>
           </w:pPr>
-          <w:hyperlink w:anchor="_Toc516155963" w:history="1">
+          <w:hyperlink w:anchor="_Toc528167435" w:history="1">
             <w:r>
               <w:rPr>
                 <w:rStyle w:val="Hyperlink"/>
@@ -4056,6 +4018,92 @@
                 <w:rStyle w:val="Hyperlink"/>
                 <w:noProof/>
               </w:rPr>
+              <w:t>The macros worksheet</w:t>
+            </w:r>
+            <w:r>
+              <w:rPr>
+                <w:noProof/>
+                <w:webHidden/>
+              </w:rPr>
+              <w:tab/>
+            </w:r>
+            <w:r>
+              <w:rPr>
+                <w:noProof/>
+                <w:webHidden/>
+              </w:rPr>
+              <w:fldChar w:fldCharType="begin"/>
+            </w:r>
+            <w:r>
+              <w:rPr>
+                <w:noProof/>
+                <w:webHidden/>
+              </w:rPr>
+              <w:instrText xml:space="preserve"> PAGEREF _Toc528167435 \h </w:instrText>
+            </w:r>
+            <w:r>
+              <w:rPr>
+                <w:noProof/>
+                <w:webHidden/>
+              </w:rPr>
+            </w:r>
+            <w:r>
+              <w:rPr>
+                <w:noProof/>
+                <w:webHidden/>
+              </w:rPr>
+              <w:fldChar w:fldCharType="separate"/>
+            </w:r>
+            <w:r>
+              <w:rPr>
+                <w:noProof/>
+                <w:webHidden/>
+              </w:rPr>
+              <w:t>32</w:t>
+            </w:r>
+            <w:r>
+              <w:rPr>
+                <w:noProof/>
+                <w:webHidden/>
+              </w:rPr>
+              <w:fldChar w:fldCharType="end"/>
+            </w:r>
+          </w:hyperlink>
+        </w:p>
+        <w:p>
+          <w:pPr>
+            <w:pStyle w:val="TOC2"/>
+            <w:tabs>
+              <w:tab w:val="left" w:pos="880"/>
+              <w:tab w:val="right" w:leader="dot" w:pos="9016"/>
+            </w:tabs>
+            <w:rPr>
+              <w:rFonts w:eastAsiaTheme="minorEastAsia"/>
+              <w:noProof/>
+              <w:lang w:eastAsia="en-GB"/>
+            </w:rPr>
+          </w:pPr>
+          <w:hyperlink w:anchor="_Toc528167436" w:history="1">
+            <w:r>
+              <w:rPr>
+                <w:rStyle w:val="Hyperlink"/>
+                <w:noProof/>
+              </w:rPr>
+              <w:t>3.10</w:t>
+            </w:r>
+            <w:r>
+              <w:rPr>
+                <w:rFonts w:eastAsiaTheme="minorEastAsia"/>
+                <w:noProof/>
+                <w:lang w:eastAsia="en-GB"/>
+              </w:rPr>
+              <w:tab/>
+            </w:r>
+            <w:r>
+              <w:rPr>
+                <w:rStyle w:val="Hyperlink"/>
+                <w:noProof/>
+              </w:rPr>
               <w:t>Using other spreadsheet features</w:t>
             </w:r>
             <w:r>
@@ -4077,7 +4125,7 @@
                 <w:noProof/>
                 <w:webHidden/>
               </w:rPr>
-              <w:instrText xml:space="preserve"> PAGEREF _Toc516155963 \h </w:instrText>
+              <w:instrText xml:space="preserve"> PAGEREF _Toc528167436 \h </w:instrText>
             </w:r>
             <w:r>
               <w:rPr>
@@ -4127,12 +4175,14 @@
       <w:r>
         <w:br w:type="page"/>
       </w:r>
+      <w:bookmarkStart w:id="2" w:name="_GoBack"/>
+      <w:bookmarkEnd w:id="2"/>
     </w:p>
     <w:p>
       <w:pPr>
         <w:pStyle w:val="Heading1"/>
       </w:pPr>
-      <w:bookmarkStart w:id="3" w:name="_Toc516155924"/>
+      <w:bookmarkStart w:id="3" w:name="_Toc528167396"/>
       <w:r>
         <w:lastRenderedPageBreak/>
         <w:t>Introduction</w:t>
@@ -4205,7 +4255,7 @@
       <w:pPr>
         <w:pStyle w:val="Heading1"/>
       </w:pPr>
-      <w:bookmarkStart w:id="4" w:name="_Toc516155925"/>
+      <w:bookmarkStart w:id="4" w:name="_Toc528167397"/>
       <w:r>
         <w:t>Building a knowledge-base</w:t>
       </w:r>
@@ -4218,7 +4268,7 @@
           <w:lang w:eastAsia="en-GB"/>
         </w:rPr>
         <w:drawing>
-          <wp:anchor distT="0" distB="0" distL="114300" distR="114300" simplePos="0" relativeHeight="251671552" behindDoc="1" locked="0" layoutInCell="1" allowOverlap="1" wp14:anchorId="7A2EBB89" wp14:editId="6DDD67AF">
+          <wp:anchor distT="0" distB="0" distL="114300" distR="114300" simplePos="0" relativeHeight="251671552" behindDoc="1" locked="0" layoutInCell="1" allowOverlap="1" wp14:anchorId="75B975BB" wp14:editId="66E67D51">
             <wp:simplePos x="0" y="0"/>
             <wp:positionH relativeFrom="column">
               <wp:posOffset>4781550</wp:posOffset>
@@ -4331,7 +4381,7 @@
           <w:lang w:eastAsia="en-GB"/>
         </w:rPr>
         <w:drawing>
-          <wp:anchor distT="0" distB="0" distL="114300" distR="114300" simplePos="0" relativeHeight="251672576" behindDoc="1" locked="0" layoutInCell="1" allowOverlap="1" wp14:anchorId="735ED7B5" wp14:editId="18862CB9">
+          <wp:anchor distT="0" distB="0" distL="114300" distR="114300" simplePos="0" relativeHeight="251672576" behindDoc="1" locked="0" layoutInCell="1" allowOverlap="1" wp14:anchorId="33628C54" wp14:editId="66AE4EAD">
             <wp:simplePos x="0" y="0"/>
             <wp:positionH relativeFrom="column">
               <wp:posOffset>4781550</wp:posOffset>
@@ -4652,7 +4702,7 @@
       <w:pPr>
         <w:pStyle w:val="Heading2"/>
       </w:pPr>
-      <w:bookmarkStart w:id="5" w:name="_Toc516155926"/>
+      <w:bookmarkStart w:id="5" w:name="_Toc528167398"/>
       <w:r>
         <w:lastRenderedPageBreak/>
         <w:t>The taxa worksheet</w:t>
@@ -4671,7 +4721,7 @@
           <w:lang w:eastAsia="en-GB"/>
         </w:rPr>
         <w:drawing>
-          <wp:inline distT="0" distB="0" distL="0" distR="0" wp14:anchorId="325C4246" wp14:editId="2E9C29B1">
+          <wp:inline distT="0" distB="0" distL="0" distR="0" wp14:anchorId="480D2CB9" wp14:editId="3C7981EF">
             <wp:extent cx="5731510" cy="1463675"/>
             <wp:effectExtent l="0" t="0" r="2540" b="3175"/>
             <wp:docPr id="21" name="Picture 21"/>
@@ -4711,7 +4761,7 @@
       <w:pPr>
         <w:pStyle w:val="Heading3"/>
       </w:pPr>
-      <w:bookmarkStart w:id="6" w:name="_Toc516155927"/>
+      <w:bookmarkStart w:id="6" w:name="_Toc528167399"/>
       <w:r>
         <w:t>General rules for the taxa worksheet</w:t>
       </w:r>
@@ -4831,7 +4881,7 @@
           <w:lang w:eastAsia="en-GB"/>
         </w:rPr>
         <w:drawing>
-          <wp:anchor distT="0" distB="0" distL="114300" distR="114300" simplePos="0" relativeHeight="251676672" behindDoc="0" locked="0" layoutInCell="1" allowOverlap="1">
+          <wp:anchor distT="0" distB="0" distL="114300" distR="114300" simplePos="0" relativeHeight="251676672" behindDoc="0" locked="0" layoutInCell="1" allowOverlap="1" wp14:anchorId="1C7A87AA" wp14:editId="23B3566F">
             <wp:simplePos x="0" y="0"/>
             <wp:positionH relativeFrom="column">
               <wp:posOffset>3562350</wp:posOffset>
@@ -4917,7 +4967,7 @@
         <mc:AlternateContent>
           <mc:Choice Requires="wps">
             <w:drawing>
-              <wp:anchor distT="0" distB="0" distL="114300" distR="114300" simplePos="0" relativeHeight="251677696" behindDoc="0" locked="0" layoutInCell="1" allowOverlap="1">
+              <wp:anchor distT="0" distB="0" distL="114300" distR="114300" simplePos="0" relativeHeight="251677696" behindDoc="0" locked="0" layoutInCell="1" allowOverlap="1" wp14:anchorId="3207935A" wp14:editId="67ACB1EB">
                 <wp:simplePos x="0" y="0"/>
                 <wp:positionH relativeFrom="column">
                   <wp:posOffset>3743325</wp:posOffset>
@@ -5076,7 +5126,7 @@
       <w:pPr>
         <w:pStyle w:val="Heading3"/>
       </w:pPr>
-      <w:bookmarkStart w:id="7" w:name="_Toc516155928"/>
+      <w:bookmarkStart w:id="7" w:name="_Toc528167400"/>
       <w:r>
         <w:t>Text character state values</w:t>
       </w:r>
@@ -5091,7 +5141,7 @@
         <mc:AlternateContent>
           <mc:Choice Requires="wpg">
             <w:drawing>
-              <wp:anchor distT="0" distB="0" distL="114300" distR="114300" simplePos="0" relativeHeight="251684864" behindDoc="0" locked="0" layoutInCell="1" allowOverlap="1">
+              <wp:anchor distT="0" distB="0" distL="114300" distR="114300" simplePos="0" relativeHeight="251684864" behindDoc="0" locked="0" layoutInCell="1" allowOverlap="1" wp14:anchorId="6732767C" wp14:editId="15F86564">
                 <wp:simplePos x="0" y="0"/>
                 <wp:positionH relativeFrom="column">
                   <wp:posOffset>3943350</wp:posOffset>
@@ -5473,7 +5523,7 @@
           <w:lang w:eastAsia="en-GB"/>
         </w:rPr>
         <w:drawing>
-          <wp:anchor distT="0" distB="0" distL="114300" distR="114300" simplePos="0" relativeHeight="251698176" behindDoc="1" locked="0" layoutInCell="1" allowOverlap="1" wp14:anchorId="2926E1F3" wp14:editId="53B6EDB6">
+          <wp:anchor distT="0" distB="0" distL="114300" distR="114300" simplePos="0" relativeHeight="251698176" behindDoc="1" locked="0" layoutInCell="1" allowOverlap="1" wp14:anchorId="755667D8" wp14:editId="0EDAC45B">
             <wp:simplePos x="0" y="0"/>
             <wp:positionH relativeFrom="column">
               <wp:posOffset>3276600</wp:posOffset>
@@ -5585,7 +5635,7 @@
       <w:pPr>
         <w:pStyle w:val="Heading3"/>
       </w:pPr>
-      <w:bookmarkStart w:id="8" w:name="_Toc516155929"/>
+      <w:bookmarkStart w:id="8" w:name="_Toc528167401"/>
       <w:r>
         <w:t>Ordinal character state values</w:t>
       </w:r>
@@ -5701,7 +5751,7 @@
           <w:lang w:eastAsia="en-GB"/>
         </w:rPr>
         <w:drawing>
-          <wp:anchor distT="0" distB="0" distL="114300" distR="114300" simplePos="0" relativeHeight="251705344" behindDoc="0" locked="0" layoutInCell="1" allowOverlap="1">
+          <wp:anchor distT="0" distB="0" distL="114300" distR="114300" simplePos="0" relativeHeight="251705344" behindDoc="0" locked="0" layoutInCell="1" allowOverlap="1" wp14:anchorId="79AB8656" wp14:editId="444D82AF">
             <wp:simplePos x="0" y="0"/>
             <wp:positionH relativeFrom="column">
               <wp:posOffset>4743450</wp:posOffset>
@@ -5816,7 +5866,7 @@
       <w:pPr>
         <w:pStyle w:val="Heading3"/>
       </w:pPr>
-      <w:bookmarkStart w:id="9" w:name="_Toc516155930"/>
+      <w:bookmarkStart w:id="9" w:name="_Toc528167402"/>
       <w:r>
         <w:t>Special character state values</w:t>
       </w:r>
@@ -5909,7 +5959,7 @@
           <w:lang w:eastAsia="en-GB"/>
         </w:rPr>
         <w:drawing>
-          <wp:anchor distT="0" distB="0" distL="114300" distR="114300" simplePos="0" relativeHeight="251697152" behindDoc="1" locked="0" layoutInCell="1" allowOverlap="1" wp14:anchorId="7C35F1AD" wp14:editId="3C8562AC">
+          <wp:anchor distT="0" distB="0" distL="114300" distR="114300" simplePos="0" relativeHeight="251697152" behindDoc="1" locked="0" layoutInCell="1" allowOverlap="1" wp14:anchorId="6C9B4DB6" wp14:editId="1D012CAA">
             <wp:simplePos x="0" y="0"/>
             <wp:positionH relativeFrom="column">
               <wp:posOffset>3667125</wp:posOffset>
@@ -6186,7 +6236,7 @@
       <w:pPr>
         <w:pStyle w:val="Heading3"/>
       </w:pPr>
-      <w:bookmarkStart w:id="10" w:name="_Toc516155931"/>
+      <w:bookmarkStart w:id="10" w:name="_Toc528167403"/>
       <w:r>
         <w:t>Describing taxonomy in a knowledge-base</w:t>
       </w:r>
@@ -6221,7 +6271,7 @@
           <w:lang w:eastAsia="en-GB"/>
         </w:rPr>
         <w:drawing>
-          <wp:inline distT="0" distB="0" distL="0" distR="0">
+          <wp:inline distT="0" distB="0" distL="0" distR="0" wp14:anchorId="511B3ED0" wp14:editId="1D458F3A">
             <wp:extent cx="5717311" cy="2858655"/>
             <wp:effectExtent l="0" t="0" r="0" b="0"/>
             <wp:docPr id="2" name="Picture 2"/>
@@ -6285,7 +6335,7 @@
       <w:pPr>
         <w:pStyle w:val="Heading3"/>
       </w:pPr>
-      <w:bookmarkStart w:id="11" w:name="_Toc516155932"/>
+      <w:bookmarkStart w:id="11" w:name="_Toc528167404"/>
       <w:r>
         <w:t>NBN Mapping</w:t>
       </w:r>
@@ -6326,7 +6376,7 @@
         <mc:AlternateContent>
           <mc:Choice Requires="wpg">
             <w:drawing>
-              <wp:inline distT="0" distB="0" distL="0" distR="0">
+              <wp:inline distT="0" distB="0" distL="0" distR="0" wp14:anchorId="1094597F" wp14:editId="263A242C">
                 <wp:extent cx="5731510" cy="3277235"/>
                 <wp:effectExtent l="0" t="0" r="2540" b="18415"/>
                 <wp:docPr id="69" name="Group 69"/>
@@ -6483,7 +6533,7 @@
           <w:noProof/>
         </w:rPr>
         <w:drawing>
-          <wp:anchor distT="0" distB="0" distL="114300" distR="114300" simplePos="0" relativeHeight="251714560" behindDoc="1" locked="0" layoutInCell="1" allowOverlap="1" wp14:anchorId="533CDF7D">
+          <wp:anchor distT="0" distB="0" distL="114300" distR="114300" simplePos="0" relativeHeight="251714560" behindDoc="1" locked="0" layoutInCell="1" allowOverlap="1" wp14:anchorId="1F8A66F5" wp14:editId="1B9C769C">
             <wp:simplePos x="0" y="0"/>
             <wp:positionH relativeFrom="margin">
               <wp:align>right</wp:align>
@@ -6594,7 +6644,7 @@
       <w:pPr>
         <w:pStyle w:val="Heading2"/>
       </w:pPr>
-      <w:bookmarkStart w:id="12" w:name="_Toc516155933"/>
+      <w:bookmarkStart w:id="12" w:name="_Toc528167405"/>
       <w:r>
         <w:t>The characters worksheet</w:t>
       </w:r>
@@ -6612,7 +6662,7 @@
           <w:lang w:eastAsia="en-GB"/>
         </w:rPr>
         <w:drawing>
-          <wp:inline distT="0" distB="0" distL="0" distR="0" wp14:anchorId="45EB25D6" wp14:editId="3C814EE6">
+          <wp:inline distT="0" distB="0" distL="0" distR="0" wp14:anchorId="5C7EFB96" wp14:editId="0E869D2F">
             <wp:extent cx="5731510" cy="1846580"/>
             <wp:effectExtent l="0" t="0" r="2540" b="1270"/>
             <wp:docPr id="5" name="Picture 5"/>
@@ -6669,7 +6719,7 @@
       <w:pPr>
         <w:pStyle w:val="Heading3"/>
       </w:pPr>
-      <w:bookmarkStart w:id="13" w:name="_Toc516155934"/>
+      <w:bookmarkStart w:id="13" w:name="_Toc528167406"/>
       <w:r>
         <w:t>The Group column</w:t>
       </w:r>
@@ -6682,7 +6732,7 @@
           <w:lang w:eastAsia="en-GB"/>
         </w:rPr>
         <w:drawing>
-          <wp:anchor distT="0" distB="0" distL="114300" distR="114300" simplePos="0" relativeHeight="251655168" behindDoc="1" locked="0" layoutInCell="1" allowOverlap="1" wp14:anchorId="07441802" wp14:editId="5A59A7F1">
+          <wp:anchor distT="0" distB="0" distL="114300" distR="114300" simplePos="0" relativeHeight="251655168" behindDoc="1" locked="0" layoutInCell="1" allowOverlap="1" wp14:anchorId="5D48D8EF" wp14:editId="4EB71FE4">
             <wp:simplePos x="0" y="0"/>
             <wp:positionH relativeFrom="column">
               <wp:posOffset>2937510</wp:posOffset>
@@ -6808,7 +6858,7 @@
           <w:lang w:eastAsia="en-GB"/>
         </w:rPr>
         <w:drawing>
-          <wp:inline distT="0" distB="0" distL="0" distR="0" wp14:anchorId="61E4E70D" wp14:editId="2630B102">
+          <wp:inline distT="0" distB="0" distL="0" distR="0" wp14:anchorId="624F4A37" wp14:editId="16DEF866">
             <wp:extent cx="5731510" cy="703580"/>
             <wp:effectExtent l="0" t="0" r="2540" b="1270"/>
             <wp:docPr id="23" name="Picture 23"/>
@@ -6863,7 +6913,7 @@
       <w:pPr>
         <w:pStyle w:val="Heading3"/>
       </w:pPr>
-      <w:bookmarkStart w:id="14" w:name="_Toc516155935"/>
+      <w:bookmarkStart w:id="14" w:name="_Toc528167407"/>
       <w:r>
         <w:t>The Label column</w:t>
       </w:r>
@@ -6876,7 +6926,7 @@
           <w:lang w:eastAsia="en-GB"/>
         </w:rPr>
         <w:drawing>
-          <wp:anchor distT="0" distB="0" distL="114300" distR="114300" simplePos="0" relativeHeight="251687936" behindDoc="1" locked="0" layoutInCell="1" allowOverlap="1" wp14:anchorId="2E2A02BD" wp14:editId="1CB7CDED">
+          <wp:anchor distT="0" distB="0" distL="114300" distR="114300" simplePos="0" relativeHeight="251687936" behindDoc="1" locked="0" layoutInCell="1" allowOverlap="1" wp14:anchorId="02EC216C" wp14:editId="37CAE0D6">
             <wp:simplePos x="0" y="0"/>
             <wp:positionH relativeFrom="column">
               <wp:posOffset>2924175</wp:posOffset>
@@ -6973,7 +7023,7 @@
       <w:pPr>
         <w:pStyle w:val="Heading3"/>
       </w:pPr>
-      <w:bookmarkStart w:id="15" w:name="_Toc516155936"/>
+      <w:bookmarkStart w:id="15" w:name="_Toc528167408"/>
       <w:r>
         <w:t xml:space="preserve">The Help </w:t>
       </w:r>
@@ -7003,7 +7053,7 @@
           <w:lang w:eastAsia="en-GB"/>
         </w:rPr>
         <w:drawing>
-          <wp:anchor distT="0" distB="0" distL="114300" distR="114300" simplePos="0" relativeHeight="251656192" behindDoc="1" locked="0" layoutInCell="1" allowOverlap="1" wp14:anchorId="494B077E" wp14:editId="5E6B5080">
+          <wp:anchor distT="0" distB="0" distL="114300" distR="114300" simplePos="0" relativeHeight="251656192" behindDoc="1" locked="0" layoutInCell="1" allowOverlap="1" wp14:anchorId="7D2038D9" wp14:editId="5831DC22">
             <wp:simplePos x="0" y="0"/>
             <wp:positionH relativeFrom="column">
               <wp:posOffset>2533650</wp:posOffset>
@@ -7072,7 +7122,7 @@
           <w:lang w:eastAsia="en-GB"/>
         </w:rPr>
         <w:drawing>
-          <wp:inline distT="0" distB="0" distL="0" distR="0" wp14:anchorId="6AEF3443" wp14:editId="75B4E7F2">
+          <wp:inline distT="0" distB="0" distL="0" distR="0" wp14:anchorId="0BD6F592" wp14:editId="5097A71F">
             <wp:extent cx="5731510" cy="532130"/>
             <wp:effectExtent l="0" t="0" r="2540" b="1270"/>
             <wp:docPr id="49" name="Picture 49"/>
@@ -7145,7 +7195,7 @@
       <w:pPr>
         <w:pStyle w:val="Heading3"/>
       </w:pPr>
-      <w:bookmarkStart w:id="16" w:name="_Toc516155937"/>
+      <w:bookmarkStart w:id="16" w:name="_Toc528167409"/>
       <w:r>
         <w:t>The Status column</w:t>
       </w:r>
@@ -7175,7 +7225,7 @@
         <mc:AlternateContent>
           <mc:Choice Requires="wpg">
             <w:drawing>
-              <wp:anchor distT="0" distB="0" distL="114300" distR="114300" simplePos="0" relativeHeight="251693056" behindDoc="1" locked="0" layoutInCell="1" allowOverlap="1">
+              <wp:anchor distT="0" distB="0" distL="114300" distR="114300" simplePos="0" relativeHeight="251693056" behindDoc="1" locked="0" layoutInCell="1" allowOverlap="1" wp14:anchorId="64F33C3B" wp14:editId="625A99D2">
                 <wp:simplePos x="0" y="0"/>
                 <wp:positionH relativeFrom="column">
                   <wp:posOffset>2943225</wp:posOffset>
@@ -7305,7 +7355,7 @@
         <mc:AlternateContent>
           <mc:Choice Requires="wpg">
             <w:drawing>
-              <wp:anchor distT="0" distB="0" distL="114300" distR="114300" simplePos="0" relativeHeight="251691008" behindDoc="1" locked="0" layoutInCell="1" allowOverlap="1" wp14:anchorId="4ABA8AC9" wp14:editId="716B2D10">
+              <wp:anchor distT="0" distB="0" distL="114300" distR="114300" simplePos="0" relativeHeight="251691008" behindDoc="1" locked="0" layoutInCell="1" allowOverlap="1" wp14:anchorId="48CBE6D4" wp14:editId="51632F2D">
                 <wp:simplePos x="0" y="0"/>
                 <wp:positionH relativeFrom="column">
                   <wp:posOffset>1600200</wp:posOffset>
@@ -7474,7 +7524,7 @@
       <w:pPr>
         <w:pStyle w:val="Heading3"/>
       </w:pPr>
-      <w:bookmarkStart w:id="17" w:name="_Toc516155938"/>
+      <w:bookmarkStart w:id="17" w:name="_Toc528167410"/>
       <w:r>
         <w:t xml:space="preserve">The </w:t>
       </w:r>
@@ -7495,7 +7545,7 @@
           <w:lang w:eastAsia="en-GB"/>
         </w:rPr>
         <w:drawing>
-          <wp:anchor distT="0" distB="0" distL="114300" distR="114300" simplePos="0" relativeHeight="251706368" behindDoc="0" locked="0" layoutInCell="1" allowOverlap="1">
+          <wp:anchor distT="0" distB="0" distL="114300" distR="114300" simplePos="0" relativeHeight="251706368" behindDoc="0" locked="0" layoutInCell="1" allowOverlap="1" wp14:anchorId="6515BB38" wp14:editId="0DBC4670">
             <wp:simplePos x="0" y="0"/>
             <wp:positionH relativeFrom="column">
               <wp:posOffset>3981450</wp:posOffset>
@@ -7706,7 +7756,7 @@
       <w:pPr>
         <w:pStyle w:val="Heading3"/>
       </w:pPr>
-      <w:bookmarkStart w:id="18" w:name="_Toc516155939"/>
+      <w:bookmarkStart w:id="18" w:name="_Toc528167411"/>
       <w:r>
         <w:rPr>
           <w:noProof/>
@@ -7714,7 +7764,7 @@
         </w:rPr>
         <w:lastRenderedPageBreak/>
         <w:drawing>
-          <wp:anchor distT="0" distB="0" distL="114300" distR="114300" simplePos="0" relativeHeight="251658240" behindDoc="1" locked="0" layoutInCell="1" allowOverlap="1" wp14:anchorId="6E5DD651" wp14:editId="20F3CDB3">
+          <wp:anchor distT="0" distB="0" distL="114300" distR="114300" simplePos="0" relativeHeight="251658240" behindDoc="1" locked="0" layoutInCell="1" allowOverlap="1" wp14:anchorId="0AE6EA2B" wp14:editId="57B21EEE">
             <wp:simplePos x="0" y="0"/>
             <wp:positionH relativeFrom="column">
               <wp:posOffset>3438525</wp:posOffset>
@@ -7884,7 +7934,7 @@
           <w:lang w:eastAsia="en-GB"/>
         </w:rPr>
         <w:drawing>
-          <wp:anchor distT="0" distB="0" distL="114300" distR="114300" simplePos="0" relativeHeight="251659264" behindDoc="0" locked="0" layoutInCell="1" allowOverlap="1" wp14:anchorId="442711A3" wp14:editId="29DC6A3D">
+          <wp:anchor distT="0" distB="0" distL="114300" distR="114300" simplePos="0" relativeHeight="251659264" behindDoc="0" locked="0" layoutInCell="1" allowOverlap="1" wp14:anchorId="675969D9" wp14:editId="6C3E9E6B">
             <wp:simplePos x="0" y="0"/>
             <wp:positionH relativeFrom="column">
               <wp:posOffset>3257550</wp:posOffset>
@@ -8004,7 +8054,7 @@
       <w:pPr>
         <w:pStyle w:val="Heading3"/>
       </w:pPr>
-      <w:bookmarkStart w:id="19" w:name="_Toc516155940"/>
+      <w:bookmarkStart w:id="19" w:name="_Toc528167412"/>
       <w:r>
         <w:t>The Weight column</w:t>
       </w:r>
@@ -8017,7 +8067,7 @@
           <w:lang w:eastAsia="en-GB"/>
         </w:rPr>
         <w:drawing>
-          <wp:anchor distT="0" distB="0" distL="114300" distR="114300" simplePos="0" relativeHeight="251695104" behindDoc="1" locked="0" layoutInCell="1" allowOverlap="1" wp14:anchorId="40425ACB" wp14:editId="4CA1EA79">
+          <wp:anchor distT="0" distB="0" distL="114300" distR="114300" simplePos="0" relativeHeight="251695104" behindDoc="1" locked="0" layoutInCell="1" allowOverlap="1" wp14:anchorId="395060FD" wp14:editId="5BA595F6">
             <wp:simplePos x="0" y="0"/>
             <wp:positionH relativeFrom="column">
               <wp:posOffset>4533900</wp:posOffset>
@@ -8131,7 +8181,7 @@
       <w:pPr>
         <w:pStyle w:val="Heading3"/>
       </w:pPr>
-      <w:bookmarkStart w:id="20" w:name="_Toc516155941"/>
+      <w:bookmarkStart w:id="20" w:name="_Toc528167413"/>
       <w:r>
         <w:t>The Strictness column</w:t>
       </w:r>
@@ -8249,7 +8299,7 @@
           <w:lang w:eastAsia="en-GB"/>
         </w:rPr>
         <w:drawing>
-          <wp:anchor distT="0" distB="0" distL="114300" distR="114300" simplePos="0" relativeHeight="251699200" behindDoc="1" locked="0" layoutInCell="1" allowOverlap="1" wp14:anchorId="365011BD" wp14:editId="38C54B1D">
+          <wp:anchor distT="0" distB="0" distL="114300" distR="114300" simplePos="0" relativeHeight="251699200" behindDoc="1" locked="0" layoutInCell="1" allowOverlap="1" wp14:anchorId="7A76E637" wp14:editId="3E6AC2BE">
             <wp:simplePos x="0" y="0"/>
             <wp:positionH relativeFrom="column">
               <wp:posOffset>3743325</wp:posOffset>
@@ -8393,7 +8443,7 @@
         </w:rPr>
         <w:lastRenderedPageBreak/>
         <w:drawing>
-          <wp:inline distT="0" distB="0" distL="0" distR="0" wp14:anchorId="0DA54A68" wp14:editId="08983752">
+          <wp:inline distT="0" distB="0" distL="0" distR="0" wp14:anchorId="20BDC91E" wp14:editId="2BD9526D">
             <wp:extent cx="5731510" cy="2469515"/>
             <wp:effectExtent l="0" t="0" r="2540" b="6985"/>
             <wp:docPr id="32" name="Picture 32"/>
@@ -8513,7 +8563,7 @@
       <w:pPr>
         <w:pStyle w:val="Heading3"/>
       </w:pPr>
-      <w:bookmarkStart w:id="21" w:name="_Toc516155942"/>
+      <w:bookmarkStart w:id="21" w:name="_Toc528167414"/>
       <w:r>
         <w:t>The Latitude column</w:t>
       </w:r>
@@ -8525,7 +8575,7 @@
           <w:noProof/>
         </w:rPr>
         <w:drawing>
-          <wp:anchor distT="0" distB="0" distL="114300" distR="114300" simplePos="0" relativeHeight="251712512" behindDoc="1" locked="0" layoutInCell="1" allowOverlap="1" wp14:anchorId="76F32EF0">
+          <wp:anchor distT="0" distB="0" distL="114300" distR="114300" simplePos="0" relativeHeight="251712512" behindDoc="1" locked="0" layoutInCell="1" allowOverlap="1" wp14:anchorId="4B3BE0DC" wp14:editId="532E39C7">
             <wp:simplePos x="0" y="0"/>
             <wp:positionH relativeFrom="column">
               <wp:posOffset>3238500</wp:posOffset>
@@ -8851,7 +8901,7 @@
           <w:noProof/>
         </w:rPr>
         <w:drawing>
-          <wp:anchor distT="0" distB="0" distL="114300" distR="114300" simplePos="0" relativeHeight="251711488" behindDoc="1" locked="0" layoutInCell="1" allowOverlap="1" wp14:anchorId="3D1FC107">
+          <wp:anchor distT="0" distB="0" distL="114300" distR="114300" simplePos="0" relativeHeight="251711488" behindDoc="1" locked="0" layoutInCell="1" allowOverlap="1" wp14:anchorId="2F6B69AD" wp14:editId="46C1D848">
             <wp:simplePos x="0" y="0"/>
             <wp:positionH relativeFrom="column">
               <wp:posOffset>3914775</wp:posOffset>
@@ -8963,7 +9013,7 @@
         </w:rPr>
         <w:lastRenderedPageBreak/>
         <w:drawing>
-          <wp:inline distT="0" distB="0" distL="0" distR="0" wp14:anchorId="376279C8" wp14:editId="1122B705">
+          <wp:inline distT="0" distB="0" distL="0" distR="0" wp14:anchorId="1593121C" wp14:editId="462A6861">
             <wp:extent cx="5731510" cy="2748280"/>
             <wp:effectExtent l="0" t="0" r="2540" b="0"/>
             <wp:docPr id="66" name="Picture 66"/>
@@ -9067,7 +9117,7 @@
       <w:pPr>
         <w:pStyle w:val="Heading2"/>
       </w:pPr>
-      <w:bookmarkStart w:id="22" w:name="_Toc516155943"/>
+      <w:bookmarkStart w:id="22" w:name="_Toc528167415"/>
       <w:r>
         <w:t>The values worksheet</w:t>
       </w:r>
@@ -9086,7 +9136,7 @@
         </w:rPr>
         <w:lastRenderedPageBreak/>
         <w:drawing>
-          <wp:inline distT="0" distB="0" distL="0" distR="0" wp14:anchorId="7CB66C4D" wp14:editId="0348EA2E">
+          <wp:inline distT="0" distB="0" distL="0" distR="0" wp14:anchorId="63F33185" wp14:editId="03BFA4D2">
             <wp:extent cx="5731510" cy="3166745"/>
             <wp:effectExtent l="0" t="0" r="2540" b="0"/>
             <wp:docPr id="41" name="Picture 41"/>
@@ -9216,7 +9266,7 @@
       <w:pPr>
         <w:pStyle w:val="Heading3"/>
       </w:pPr>
-      <w:bookmarkStart w:id="23" w:name="_Toc516155944"/>
+      <w:bookmarkStart w:id="23" w:name="_Toc528167416"/>
       <w:r>
         <w:lastRenderedPageBreak/>
         <w:t>Providing help on character state values</w:t>
@@ -9230,7 +9280,7 @@
           <w:lang w:eastAsia="en-GB"/>
         </w:rPr>
         <w:drawing>
-          <wp:inline distT="0" distB="0" distL="0" distR="0" wp14:anchorId="5B95525F" wp14:editId="39635384">
+          <wp:inline distT="0" distB="0" distL="0" distR="0" wp14:anchorId="6A22B62C" wp14:editId="50B3A46E">
             <wp:extent cx="5731510" cy="622300"/>
             <wp:effectExtent l="0" t="0" r="2540" b="6350"/>
             <wp:docPr id="45" name="Picture 45"/>
@@ -9273,7 +9323,7 @@
           <w:lang w:eastAsia="en-GB"/>
         </w:rPr>
         <w:drawing>
-          <wp:anchor distT="0" distB="0" distL="114300" distR="114300" simplePos="0" relativeHeight="251660288" behindDoc="1" locked="0" layoutInCell="1" allowOverlap="1" wp14:anchorId="38EBB453" wp14:editId="4571B483">
+          <wp:anchor distT="0" distB="0" distL="114300" distR="114300" simplePos="0" relativeHeight="251660288" behindDoc="1" locked="0" layoutInCell="1" allowOverlap="1" wp14:anchorId="16B7DFC3" wp14:editId="2710007A">
             <wp:simplePos x="0" y="0"/>
             <wp:positionH relativeFrom="column">
               <wp:posOffset>3207385</wp:posOffset>
@@ -9384,7 +9434,7 @@
           <w:lang w:eastAsia="en-GB"/>
         </w:rPr>
         <w:drawing>
-          <wp:inline distT="0" distB="0" distL="0" distR="0" wp14:anchorId="11571230" wp14:editId="747FB621">
+          <wp:inline distT="0" distB="0" distL="0" distR="0" wp14:anchorId="2BEF0A7C" wp14:editId="0C71F970">
             <wp:extent cx="5731510" cy="817880"/>
             <wp:effectExtent l="0" t="0" r="2540" b="1270"/>
             <wp:docPr id="46" name="Picture 46"/>
@@ -9453,7 +9503,7 @@
       <w:pPr>
         <w:pStyle w:val="Heading3"/>
       </w:pPr>
-      <w:bookmarkStart w:id="24" w:name="_Toc516155945"/>
+      <w:bookmarkStart w:id="24" w:name="_Toc528167417"/>
       <w:r>
         <w:t>Translating character state values</w:t>
       </w:r>
@@ -9495,7 +9545,7 @@
         <mc:AlternateContent>
           <mc:Choice Requires="wpg">
             <w:drawing>
-              <wp:anchor distT="0" distB="0" distL="114300" distR="114300" simplePos="0" relativeHeight="251702272" behindDoc="1" locked="0" layoutInCell="1" allowOverlap="1">
+              <wp:anchor distT="0" distB="0" distL="114300" distR="114300" simplePos="0" relativeHeight="251702272" behindDoc="1" locked="0" layoutInCell="1" allowOverlap="1" wp14:anchorId="0B7AEE9F" wp14:editId="0620EE55">
                 <wp:simplePos x="0" y="0"/>
                 <wp:positionH relativeFrom="column">
                   <wp:posOffset>2552700</wp:posOffset>
@@ -9736,7 +9786,7 @@
       <w:pPr>
         <w:pStyle w:val="Heading3"/>
       </w:pPr>
-      <w:bookmarkStart w:id="25" w:name="_Toc516155946"/>
+      <w:bookmarkStart w:id="25" w:name="_Toc528167418"/>
       <w:r>
         <w:t>Ranking ordinal character state values</w:t>
       </w:r>
@@ -9749,7 +9799,7 @@
           <w:lang w:eastAsia="en-GB"/>
         </w:rPr>
         <w:drawing>
-          <wp:anchor distT="0" distB="0" distL="114300" distR="114300" simplePos="0" relativeHeight="251663360" behindDoc="1" locked="0" layoutInCell="1" allowOverlap="1" wp14:anchorId="37F8E950" wp14:editId="631B6605">
+          <wp:anchor distT="0" distB="0" distL="114300" distR="114300" simplePos="0" relativeHeight="251663360" behindDoc="1" locked="0" layoutInCell="1" allowOverlap="1" wp14:anchorId="3863D892" wp14:editId="69781A86">
             <wp:simplePos x="0" y="0"/>
             <wp:positionH relativeFrom="column">
               <wp:posOffset>3705225</wp:posOffset>
@@ -9839,7 +9889,7 @@
       <w:pPr>
         <w:pStyle w:val="Heading3"/>
       </w:pPr>
-      <w:bookmarkStart w:id="26" w:name="_Toc516155947"/>
+      <w:bookmarkStart w:id="26" w:name="_Toc528167419"/>
       <w:r>
         <w:t>Specifying order for text character values in drop-down lists</w:t>
       </w:r>
@@ -9862,7 +9912,7 @@
         </w:rPr>
         <w:lastRenderedPageBreak/>
         <w:drawing>
-          <wp:anchor distT="0" distB="0" distL="114300" distR="114300" simplePos="0" relativeHeight="251665408" behindDoc="1" locked="0" layoutInCell="1" allowOverlap="1" wp14:anchorId="2D25C45B" wp14:editId="1CEA982C">
+          <wp:anchor distT="0" distB="0" distL="114300" distR="114300" simplePos="0" relativeHeight="251665408" behindDoc="1" locked="0" layoutInCell="1" allowOverlap="1" wp14:anchorId="3F9E7D71" wp14:editId="3E3F2E12">
             <wp:simplePos x="0" y="0"/>
             <wp:positionH relativeFrom="column">
               <wp:posOffset>4409440</wp:posOffset>
@@ -9931,7 +9981,7 @@
           <w:lang w:eastAsia="en-GB"/>
         </w:rPr>
         <w:drawing>
-          <wp:anchor distT="0" distB="0" distL="114300" distR="114300" simplePos="0" relativeHeight="251664384" behindDoc="1" locked="0" layoutInCell="1" allowOverlap="1" wp14:anchorId="6EDCA3E7" wp14:editId="2188BF8B">
+          <wp:anchor distT="0" distB="0" distL="114300" distR="114300" simplePos="0" relativeHeight="251664384" behindDoc="1" locked="0" layoutInCell="1" allowOverlap="1" wp14:anchorId="18D73019" wp14:editId="125CF478">
             <wp:simplePos x="0" y="0"/>
             <wp:positionH relativeFrom="column">
               <wp:posOffset>2685415</wp:posOffset>
@@ -10040,7 +10090,7 @@
       <w:pPr>
         <w:pStyle w:val="Heading3"/>
       </w:pPr>
-      <w:bookmarkStart w:id="27" w:name="_Toc516155948"/>
+      <w:bookmarkStart w:id="27" w:name="_Toc528167420"/>
       <w:r>
         <w:t>Specifying state groups</w:t>
       </w:r>
@@ -10105,7 +10155,7 @@
       <w:pPr>
         <w:pStyle w:val="Heading2"/>
       </w:pPr>
-      <w:bookmarkStart w:id="28" w:name="_Toc516155949"/>
+      <w:bookmarkStart w:id="28" w:name="_Toc528167421"/>
       <w:r>
         <w:t>The media worksheet</w:t>
       </w:r>
@@ -10123,7 +10173,7 @@
           <w:lang w:eastAsia="en-GB"/>
         </w:rPr>
         <w:drawing>
-          <wp:inline distT="0" distB="0" distL="0" distR="0" wp14:anchorId="5AE5A932" wp14:editId="004FD2A7">
+          <wp:inline distT="0" distB="0" distL="0" distR="0" wp14:anchorId="131B5AB7" wp14:editId="1B73DE06">
             <wp:extent cx="5731510" cy="1927225"/>
             <wp:effectExtent l="0" t="0" r="2540" b="0"/>
             <wp:docPr id="47" name="Picture 47"/>
@@ -10244,7 +10294,7 @@
       <w:pPr>
         <w:pStyle w:val="Heading3"/>
       </w:pPr>
-      <w:bookmarkStart w:id="29" w:name="_Toc516155950"/>
+      <w:bookmarkStart w:id="29" w:name="_Toc528167422"/>
       <w:r>
         <w:t>Images to supplement help text</w:t>
       </w:r>
@@ -10257,7 +10307,7 @@
           <w:lang w:eastAsia="en-GB"/>
         </w:rPr>
         <w:drawing>
-          <wp:anchor distT="0" distB="0" distL="114300" distR="114300" simplePos="0" relativeHeight="251708416" behindDoc="1" locked="0" layoutInCell="1" allowOverlap="1">
+          <wp:anchor distT="0" distB="0" distL="114300" distR="114300" simplePos="0" relativeHeight="251708416" behindDoc="1" locked="0" layoutInCell="1" allowOverlap="1" wp14:anchorId="471940DB" wp14:editId="2ED9DFA3">
             <wp:simplePos x="0" y="0"/>
             <wp:positionH relativeFrom="column">
               <wp:posOffset>3886200</wp:posOffset>
@@ -10370,7 +10420,7 @@
         </w:rPr>
         <w:lastRenderedPageBreak/>
         <w:drawing>
-          <wp:anchor distT="0" distB="0" distL="114300" distR="114300" simplePos="0" relativeHeight="251709440" behindDoc="1" locked="0" layoutInCell="1" allowOverlap="1">
+          <wp:anchor distT="0" distB="0" distL="114300" distR="114300" simplePos="0" relativeHeight="251709440" behindDoc="1" locked="0" layoutInCell="1" allowOverlap="1" wp14:anchorId="77652E07" wp14:editId="7FA3BD1F">
             <wp:simplePos x="0" y="0"/>
             <wp:positionH relativeFrom="column">
               <wp:posOffset>3927475</wp:posOffset>
@@ -10500,7 +10550,7 @@
           <w:lang w:eastAsia="en-GB"/>
         </w:rPr>
         <w:drawing>
-          <wp:inline distT="0" distB="0" distL="0" distR="0" wp14:anchorId="391735C8" wp14:editId="72C1FFEF">
+          <wp:inline distT="0" distB="0" distL="0" distR="0" wp14:anchorId="479B54C2" wp14:editId="2D0F721E">
             <wp:extent cx="5731510" cy="1165860"/>
             <wp:effectExtent l="0" t="0" r="2540" b="0"/>
             <wp:docPr id="58" name="Picture 58"/>
@@ -10540,7 +10590,7 @@
       <w:pPr>
         <w:pStyle w:val="Heading3"/>
       </w:pPr>
-      <w:bookmarkStart w:id="30" w:name="_Toc516155951"/>
+      <w:bookmarkStart w:id="30" w:name="_Toc528167423"/>
       <w:r>
         <w:t>Images to illustrate taxa</w:t>
       </w:r>
@@ -10559,7 +10609,7 @@
         </w:rPr>
         <w:lastRenderedPageBreak/>
         <w:drawing>
-          <wp:anchor distT="0" distB="0" distL="114300" distR="114300" simplePos="0" relativeHeight="251707392" behindDoc="0" locked="0" layoutInCell="1" allowOverlap="1">
+          <wp:anchor distT="0" distB="0" distL="114300" distR="114300" simplePos="0" relativeHeight="251707392" behindDoc="0" locked="0" layoutInCell="1" allowOverlap="1" wp14:anchorId="4499A1FE" wp14:editId="54E876D9">
             <wp:simplePos x="0" y="0"/>
             <wp:positionH relativeFrom="column">
               <wp:posOffset>3364865</wp:posOffset>
@@ -10674,7 +10724,7 @@
           <w:lang w:eastAsia="en-GB"/>
         </w:rPr>
         <w:drawing>
-          <wp:inline distT="0" distB="0" distL="0" distR="0" wp14:anchorId="6E2A1DF6" wp14:editId="35EC61CD">
+          <wp:inline distT="0" distB="0" distL="0" distR="0" wp14:anchorId="75243A0C" wp14:editId="09D3C8B0">
             <wp:extent cx="5731510" cy="551180"/>
             <wp:effectExtent l="0" t="0" r="2540" b="1270"/>
             <wp:docPr id="68" name="Picture 68"/>
@@ -10788,7 +10838,7 @@
       <w:pPr>
         <w:pStyle w:val="Heading3"/>
       </w:pPr>
-      <w:bookmarkStart w:id="31" w:name="_Toc516155952"/>
+      <w:bookmarkStart w:id="31" w:name="_Toc528167424"/>
       <w:r>
         <w:t xml:space="preserve">The </w:t>
       </w:r>
@@ -10848,7 +10898,7 @@
       <w:pPr>
         <w:pStyle w:val="Heading3"/>
       </w:pPr>
-      <w:bookmarkStart w:id="32" w:name="_Toc516155953"/>
+      <w:bookmarkStart w:id="32" w:name="_Toc528167425"/>
       <w:r>
         <w:lastRenderedPageBreak/>
         <w:t>HTML files to provide further information on taxa</w:t>
@@ -10961,7 +11011,7 @@
           <w:lang w:eastAsia="en-GB"/>
         </w:rPr>
         <w:drawing>
-          <wp:anchor distT="0" distB="0" distL="114300" distR="114300" simplePos="0" relativeHeight="251704320" behindDoc="0" locked="0" layoutInCell="1" allowOverlap="1">
+          <wp:anchor distT="0" distB="0" distL="114300" distR="114300" simplePos="0" relativeHeight="251704320" behindDoc="0" locked="0" layoutInCell="1" allowOverlap="1" wp14:anchorId="1CC6B1D3" wp14:editId="0DA0B3BD">
             <wp:simplePos x="0" y="0"/>
             <wp:positionH relativeFrom="column">
               <wp:posOffset>3180080</wp:posOffset>
@@ -11078,7 +11128,7 @@
           <w:lang w:eastAsia="en-GB"/>
         </w:rPr>
         <w:drawing>
-          <wp:inline distT="0" distB="0" distL="0" distR="0" wp14:anchorId="608C9440" wp14:editId="3ED2BEBF">
+          <wp:inline distT="0" distB="0" distL="0" distR="0" wp14:anchorId="691C0318" wp14:editId="72AF9AB7">
             <wp:extent cx="5731510" cy="558165"/>
             <wp:effectExtent l="0" t="0" r="2540" b="0"/>
             <wp:docPr id="70" name="Picture 70"/>
@@ -11244,7 +11294,7 @@
       <w:pPr>
         <w:pStyle w:val="Heading3"/>
       </w:pPr>
-      <w:bookmarkStart w:id="33" w:name="_Toc516155954"/>
+      <w:bookmarkStart w:id="33" w:name="_Toc528167426"/>
       <w:r>
         <w:t>General comments on the media worksheet</w:t>
       </w:r>
@@ -11287,7 +11337,7 @@
       <w:pPr>
         <w:pStyle w:val="Heading3"/>
       </w:pPr>
-      <w:bookmarkStart w:id="34" w:name="_Toc516155955"/>
+      <w:bookmarkStart w:id="34" w:name="_Toc528167427"/>
       <w:r>
         <w:t>Checking media files</w:t>
       </w:r>
@@ -11299,7 +11349,7 @@
           <w:noProof/>
         </w:rPr>
         <w:drawing>
-          <wp:anchor distT="0" distB="0" distL="114300" distR="114300" simplePos="0" relativeHeight="251713536" behindDoc="1" locked="0" layoutInCell="1" allowOverlap="1" wp14:anchorId="29E0E90B">
+          <wp:anchor distT="0" distB="0" distL="114300" distR="114300" simplePos="0" relativeHeight="251713536" behindDoc="1" locked="0" layoutInCell="1" allowOverlap="1" wp14:anchorId="55CF4701" wp14:editId="0BE3DA31">
             <wp:simplePos x="0" y="0"/>
             <wp:positionH relativeFrom="margin">
               <wp:posOffset>4364990</wp:posOffset>
@@ -11428,7 +11478,7 @@
       <w:pPr>
         <w:pStyle w:val="Heading2"/>
       </w:pPr>
-      <w:bookmarkStart w:id="35" w:name="_Toc516155956"/>
+      <w:bookmarkStart w:id="35" w:name="_Toc528167428"/>
       <w:r>
         <w:t>The config worksheet</w:t>
       </w:r>
@@ -11446,7 +11496,7 @@
           <w:lang w:eastAsia="en-GB"/>
         </w:rPr>
         <w:drawing>
-          <wp:inline distT="0" distB="0" distL="0" distR="0" wp14:anchorId="657EEC5F" wp14:editId="20247FD3">
+          <wp:inline distT="0" distB="0" distL="0" distR="0" wp14:anchorId="3F3641B3" wp14:editId="1F8336D6">
             <wp:extent cx="5731510" cy="1711960"/>
             <wp:effectExtent l="0" t="0" r="2540" b="2540"/>
             <wp:docPr id="19" name="Picture 19"/>
@@ -11524,7 +11574,7 @@
       <w:pPr>
         <w:pStyle w:val="Heading3"/>
       </w:pPr>
-      <w:bookmarkStart w:id="36" w:name="_Toc516155957"/>
+      <w:bookmarkStart w:id="36" w:name="_Toc528167429"/>
       <w:r>
         <w:lastRenderedPageBreak/>
         <w:t>Identikit</w:t>
@@ -11918,7 +11968,7 @@
         </w:rPr>
         <w:lastRenderedPageBreak/>
         <w:drawing>
-          <wp:inline distT="0" distB="0" distL="0" distR="0" wp14:anchorId="5685CC59" wp14:editId="65FD498C">
+          <wp:inline distT="0" distB="0" distL="0" distR="0" wp14:anchorId="07DB7C2C" wp14:editId="0A3761F4">
             <wp:extent cx="5731510" cy="3590925"/>
             <wp:effectExtent l="0" t="0" r="2540" b="9525"/>
             <wp:docPr id="24" name="Picture 24"/>
@@ -12016,7 +12066,7 @@
       <w:pPr>
         <w:pStyle w:val="Heading3"/>
       </w:pPr>
-      <w:bookmarkStart w:id="37" w:name="_Toc516155958"/>
+      <w:bookmarkStart w:id="37" w:name="_Toc528167430"/>
       <w:r>
         <w:t>Knowledge-</w:t>
       </w:r>
@@ -12050,7 +12100,7 @@
           <w:lang w:eastAsia="en-GB"/>
         </w:rPr>
         <w:drawing>
-          <wp:anchor distT="0" distB="0" distL="114300" distR="114300" simplePos="0" relativeHeight="251669504" behindDoc="1" locked="0" layoutInCell="1" allowOverlap="1" wp14:anchorId="40FB6A2F" wp14:editId="08255D40">
+          <wp:anchor distT="0" distB="0" distL="114300" distR="114300" simplePos="0" relativeHeight="251669504" behindDoc="1" locked="0" layoutInCell="1" allowOverlap="1" wp14:anchorId="09B58970" wp14:editId="14663F38">
             <wp:simplePos x="0" y="0"/>
             <wp:positionH relativeFrom="column">
               <wp:posOffset>1942465</wp:posOffset>
@@ -12270,7 +12320,7 @@
       <w:pPr>
         <w:pStyle w:val="Heading3"/>
       </w:pPr>
-      <w:bookmarkStart w:id="38" w:name="_Toc516155959"/>
+      <w:bookmarkStart w:id="38" w:name="_Toc528167431"/>
       <w:r>
         <w:t>Release history</w:t>
       </w:r>
@@ -12300,7 +12350,7 @@
           <w:lang w:eastAsia="en-GB"/>
         </w:rPr>
         <w:drawing>
-          <wp:inline distT="0" distB="0" distL="0" distR="0" wp14:anchorId="1C77215D" wp14:editId="2147C0B5">
+          <wp:inline distT="0" distB="0" distL="0" distR="0" wp14:anchorId="3193FD4B" wp14:editId="1568F7B2">
             <wp:extent cx="5731510" cy="1118870"/>
             <wp:effectExtent l="0" t="0" r="2540" b="5080"/>
             <wp:docPr id="26" name="Picture 26"/>
@@ -12345,7 +12395,7 @@
       <w:pPr>
         <w:pStyle w:val="Heading2"/>
       </w:pPr>
-      <w:bookmarkStart w:id="39" w:name="_Toc516155960"/>
+      <w:bookmarkStart w:id="39" w:name="_Toc528167432"/>
       <w:r>
         <w:t>Including an information file about your knowledge-base</w:t>
       </w:r>
@@ -12377,7 +12427,7 @@
           <w:lang w:eastAsia="en-GB"/>
         </w:rPr>
         <w:drawing>
-          <wp:inline distT="0" distB="0" distL="0" distR="0" wp14:anchorId="2E6472AC" wp14:editId="5E9004ED">
+          <wp:inline distT="0" distB="0" distL="0" distR="0" wp14:anchorId="76F32C25" wp14:editId="69F18864">
             <wp:extent cx="5731510" cy="1725295"/>
             <wp:effectExtent l="0" t="0" r="2540" b="8255"/>
             <wp:docPr id="27" name="Picture 27"/>
@@ -12754,14 +12804,89 @@
       <w:pPr>
         <w:pStyle w:val="Heading2"/>
       </w:pPr>
-      <w:bookmarkStart w:id="40" w:name="_Toc516155961"/>
+      <w:bookmarkStart w:id="40" w:name="_Toc528167433"/>
+      <w:r>
+        <w:t>Including a downloadable PDF</w:t>
+      </w:r>
+      <w:bookmarkEnd w:id="40"/>
+    </w:p>
+    <w:p>
+      <w:r>
+        <w:t>Some knowledge-base authors want to provide a separate downloadable PDF file with information on their ID resource which could cover any manner of information on using the ID resources. If you want to include such a PDF, it must be named ‘info.pdf’ (all lowercase) and included in the same folder that the knowledge-</w:t>
+      </w:r>
+      <w:proofErr w:type="spellStart"/>
+      <w:r>
+        <w:t>base</w:t>
+      </w:r>
+      <w:proofErr w:type="spellEnd"/>
+      <w:r>
+        <w:t xml:space="preserve"> CSV files are found. If Identikit finds the file, it will provide a method for users down view/download it.</w:t>
+      </w:r>
+    </w:p>
+    <w:p>
+      <w:r>
+        <w:t>In the default interface, this is a ‘PDF’ icon next to the ‘Select a tool’ dropdown list (see below).</w:t>
+      </w:r>
+    </w:p>
+    <w:p>
+      <w:r>
+        <w:rPr>
+          <w:noProof/>
+        </w:rPr>
+        <w:drawing>
+          <wp:inline distT="0" distB="0" distL="0" distR="0" wp14:anchorId="720A5564" wp14:editId="117AE135">
+            <wp:extent cx="2190750" cy="371475"/>
+            <wp:effectExtent l="0" t="0" r="0" b="9525"/>
+            <wp:docPr id="67" name="Picture 67"/>
+            <wp:cNvGraphicFramePr>
+              <a:graphicFrameLocks xmlns:a="http://schemas.openxmlformats.org/drawingml/2006/main" noChangeAspect="1"/>
+            </wp:cNvGraphicFramePr>
+            <a:graphic xmlns:a="http://schemas.openxmlformats.org/drawingml/2006/main">
+              <a:graphicData uri="http://schemas.openxmlformats.org/drawingml/2006/picture">
+                <pic:pic xmlns:pic="http://schemas.openxmlformats.org/drawingml/2006/picture">
+                  <pic:nvPicPr>
+                    <pic:cNvPr id="1" name=""/>
+                    <pic:cNvPicPr/>
+                  </pic:nvPicPr>
+                  <pic:blipFill>
+                    <a:blip r:embed="rId76"/>
+                    <a:stretch>
+                      <a:fillRect/>
+                    </a:stretch>
+                  </pic:blipFill>
+                  <pic:spPr>
+                    <a:xfrm>
+                      <a:off x="0" y="0"/>
+                      <a:ext cx="2190750" cy="371475"/>
+                    </a:xfrm>
+                    <a:prstGeom prst="rect">
+                      <a:avLst/>
+                    </a:prstGeom>
+                  </pic:spPr>
+                </pic:pic>
+              </a:graphicData>
+            </a:graphic>
+          </wp:inline>
+        </w:drawing>
+      </w:r>
+    </w:p>
+    <w:p>
+      <w:r>
+        <w:t>In the mobile interface, the link to the PDF is found in the main menu.</w:t>
+      </w:r>
+    </w:p>
+    <w:p>
+      <w:pPr>
+        <w:pStyle w:val="Heading2"/>
+      </w:pPr>
+      <w:bookmarkStart w:id="41" w:name="_Toc528167434"/>
       <w:r>
         <w:t>Dealing with sex</w:t>
       </w:r>
       <w:r>
         <w:t>ual dimorphism</w:t>
       </w:r>
-      <w:bookmarkEnd w:id="40"/>
+      <w:bookmarkEnd w:id="41"/>
     </w:p>
     <w:p>
       <w:r>
@@ -12770,7 +12895,7 @@
           <w:lang w:eastAsia="en-GB"/>
         </w:rPr>
         <w:drawing>
-          <wp:anchor distT="0" distB="0" distL="114300" distR="114300" simplePos="0" relativeHeight="251670528" behindDoc="1" locked="0" layoutInCell="1" allowOverlap="1" wp14:anchorId="0C75CF91" wp14:editId="1EA89B76">
+          <wp:anchor distT="0" distB="0" distL="114300" distR="114300" simplePos="0" relativeHeight="251670528" behindDoc="1" locked="0" layoutInCell="1" allowOverlap="1" wp14:anchorId="321E55BE" wp14:editId="50CC294C">
             <wp:simplePos x="0" y="0"/>
             <wp:positionH relativeFrom="column">
               <wp:posOffset>2700020</wp:posOffset>
@@ -12801,7 +12926,7 @@
                     <pic:cNvPicPr/>
                   </pic:nvPicPr>
                   <pic:blipFill>
-                    <a:blip r:embed="rId76">
+                    <a:blip r:embed="rId77">
                       <a:extLst>
                         <a:ext uri="{28A0092B-C50C-407E-A947-70E740481C1C}">
                           <a14:useLocalDpi xmlns:a14="http://schemas.microsoft.com/office/drawing/2010/main" val="0"/>
@@ -12878,6 +13003,7 @@
     </w:p>
     <w:p>
       <w:r>
+        <w:lastRenderedPageBreak/>
         <w:t>To understand how this all works, consider the following scenarios for the harvestman knowledge-</w:t>
       </w:r>
       <w:proofErr w:type="spellStart"/>
@@ -12926,80 +13052,11 @@
         <w:rPr>
           <w:noProof/>
         </w:rPr>
-        <w:lastRenderedPageBreak/>
         <w:drawing>
-          <wp:inline distT="0" distB="0" distL="0" distR="0" wp14:anchorId="3529B8EB" wp14:editId="5F450363">
+          <wp:inline distT="0" distB="0" distL="0" distR="0" wp14:anchorId="43592931" wp14:editId="4E8E1BCF">
             <wp:extent cx="5731510" cy="2812415"/>
             <wp:effectExtent l="0" t="0" r="2540" b="6985"/>
             <wp:docPr id="18" name="Picture 18"/>
-            <wp:cNvGraphicFramePr>
-              <a:graphicFrameLocks xmlns:a="http://schemas.openxmlformats.org/drawingml/2006/main" noChangeAspect="1"/>
-            </wp:cNvGraphicFramePr>
-            <a:graphic xmlns:a="http://schemas.openxmlformats.org/drawingml/2006/main">
-              <a:graphicData uri="http://schemas.openxmlformats.org/drawingml/2006/picture">
-                <pic:pic xmlns:pic="http://schemas.openxmlformats.org/drawingml/2006/picture">
-                  <pic:nvPicPr>
-                    <pic:cNvPr id="1" name=""/>
-                    <pic:cNvPicPr/>
-                  </pic:nvPicPr>
-                  <pic:blipFill>
-                    <a:blip r:embed="rId77"/>
-                    <a:stretch>
-                      <a:fillRect/>
-                    </a:stretch>
-                  </pic:blipFill>
-                  <pic:spPr>
-                    <a:xfrm>
-                      <a:off x="0" y="0"/>
-                      <a:ext cx="5731510" cy="2812415"/>
-                    </a:xfrm>
-                    <a:prstGeom prst="rect">
-                      <a:avLst/>
-                    </a:prstGeom>
-                  </pic:spPr>
-                </pic:pic>
-              </a:graphicData>
-            </a:graphic>
-          </wp:inline>
-        </w:drawing>
-      </w:r>
-    </w:p>
-    <w:p>
-      <w:r>
-        <w:t>Scenario 2: user specifies a saddle visibility as ‘</w:t>
-      </w:r>
-      <w:r>
-        <w:t>indistinct’</w:t>
-      </w:r>
-      <w:r>
-        <w:t xml:space="preserve"> </w:t>
-      </w:r>
-      <w:r>
-        <w:rPr>
-          <w:i/>
-        </w:rPr>
-        <w:t>and specifies sex as ‘</w:t>
-      </w:r>
-      <w:r>
-        <w:rPr>
-          <w:i/>
-        </w:rPr>
-        <w:t>female’</w:t>
-      </w:r>
-      <w:r>
-        <w:t>. The result (for the ‘Two-column visualisation’) is shown below:</w:t>
-      </w:r>
-    </w:p>
-    <w:p>
-      <w:r>
-        <w:rPr>
-          <w:noProof/>
-        </w:rPr>
-        <w:drawing>
-          <wp:inline distT="0" distB="0" distL="0" distR="0" wp14:anchorId="37E8A8AF" wp14:editId="6FD631D4">
-            <wp:extent cx="5731510" cy="2865755"/>
-            <wp:effectExtent l="0" t="0" r="2540" b="0"/>
-            <wp:docPr id="30" name="Picture 30"/>
             <wp:cNvGraphicFramePr>
               <a:graphicFrameLocks xmlns:a="http://schemas.openxmlformats.org/drawingml/2006/main" noChangeAspect="1"/>
             </wp:cNvGraphicFramePr>
@@ -13019,6 +13076,74 @@
                   <pic:spPr>
                     <a:xfrm>
                       <a:off x="0" y="0"/>
+                      <a:ext cx="5731510" cy="2812415"/>
+                    </a:xfrm>
+                    <a:prstGeom prst="rect">
+                      <a:avLst/>
+                    </a:prstGeom>
+                  </pic:spPr>
+                </pic:pic>
+              </a:graphicData>
+            </a:graphic>
+          </wp:inline>
+        </w:drawing>
+      </w:r>
+    </w:p>
+    <w:p>
+      <w:r>
+        <w:t>Scenario 2: user specifies a saddle visibility as ‘</w:t>
+      </w:r>
+      <w:r>
+        <w:t>indistinct’</w:t>
+      </w:r>
+      <w:r>
+        <w:t xml:space="preserve"> </w:t>
+      </w:r>
+      <w:r>
+        <w:rPr>
+          <w:i/>
+        </w:rPr>
+        <w:t>and specifies sex as ‘</w:t>
+      </w:r>
+      <w:r>
+        <w:rPr>
+          <w:i/>
+        </w:rPr>
+        <w:t>female’</w:t>
+      </w:r>
+      <w:r>
+        <w:t>. The result (for the ‘Two-column visualisation’) is shown below:</w:t>
+      </w:r>
+    </w:p>
+    <w:p>
+      <w:r>
+        <w:rPr>
+          <w:noProof/>
+        </w:rPr>
+        <w:drawing>
+          <wp:inline distT="0" distB="0" distL="0" distR="0" wp14:anchorId="3CCDBA54" wp14:editId="3B71F219">
+            <wp:extent cx="5731510" cy="2865755"/>
+            <wp:effectExtent l="0" t="0" r="2540" b="0"/>
+            <wp:docPr id="30" name="Picture 30"/>
+            <wp:cNvGraphicFramePr>
+              <a:graphicFrameLocks xmlns:a="http://schemas.openxmlformats.org/drawingml/2006/main" noChangeAspect="1"/>
+            </wp:cNvGraphicFramePr>
+            <a:graphic xmlns:a="http://schemas.openxmlformats.org/drawingml/2006/main">
+              <a:graphicData uri="http://schemas.openxmlformats.org/drawingml/2006/picture">
+                <pic:pic xmlns:pic="http://schemas.openxmlformats.org/drawingml/2006/picture">
+                  <pic:nvPicPr>
+                    <pic:cNvPr id="1" name=""/>
+                    <pic:cNvPicPr/>
+                  </pic:nvPicPr>
+                  <pic:blipFill>
+                    <a:blip r:embed="rId79"/>
+                    <a:stretch>
+                      <a:fillRect/>
+                    </a:stretch>
+                  </pic:blipFill>
+                  <pic:spPr>
+                    <a:xfrm>
+                      <a:off x="0" y="0"/>
                       <a:ext cx="5731510" cy="2865755"/>
                     </a:xfrm>
                     <a:prstGeom prst="rect">
@@ -13092,14 +13217,15 @@
       <w:pPr>
         <w:pStyle w:val="Heading2"/>
       </w:pPr>
-      <w:bookmarkStart w:id="41" w:name="_Toc516155962"/>
-      <w:r>
+      <w:bookmarkStart w:id="42" w:name="_Toc528167435"/>
+      <w:r>
+        <w:lastRenderedPageBreak/>
         <w:t>The m</w:t>
       </w:r>
       <w:r>
         <w:t>acros worksheet</w:t>
       </w:r>
-      <w:bookmarkEnd w:id="41"/>
+      <w:bookmarkEnd w:id="42"/>
     </w:p>
     <w:p>
       <w:r>
@@ -13145,7 +13271,6 @@
         </w:numPr>
       </w:pPr>
       <w:r>
-        <w:lastRenderedPageBreak/>
         <w:t>The ‘Get max and min’ macro was developed to ease the process of extracting min and maximum values for a numeric character for use with the ‘Params’ column of the characters worksheet.</w:t>
       </w:r>
     </w:p>
@@ -13185,11 +13310,11 @@
       <w:pPr>
         <w:pStyle w:val="Heading2"/>
       </w:pPr>
-      <w:bookmarkStart w:id="42" w:name="_Toc516155963"/>
+      <w:bookmarkStart w:id="43" w:name="_Toc528167436"/>
       <w:r>
         <w:t>Using other spreadsheet features</w:t>
       </w:r>
-      <w:bookmarkEnd w:id="42"/>
+      <w:bookmarkEnd w:id="43"/>
     </w:p>
     <w:p>
       <w:r>
@@ -13261,9 +13386,9 @@
     </w:p>
     <w:p/>
     <w:sectPr>
-      <w:headerReference w:type="even" r:id="rId79"/>
-      <w:footerReference w:type="default" r:id="rId80"/>
-      <w:headerReference w:type="first" r:id="rId81"/>
+      <w:headerReference w:type="even" r:id="rId80"/>
+      <w:footerReference w:type="default" r:id="rId81"/>
+      <w:headerReference w:type="first" r:id="rId82"/>
       <w:pgSz w:w="11906" w:h="16838"/>
       <w:pgMar w:top="1440" w:right="1440" w:bottom="1440" w:left="1440" w:header="708" w:footer="708" w:gutter="0"/>
       <w:cols w:space="708"/>
@@ -13467,7 +13592,7 @@
         <w:lang w:eastAsia="en-GB"/>
       </w:rPr>
       <w:drawing>
-        <wp:anchor distT="0" distB="0" distL="114300" distR="114300" simplePos="0" relativeHeight="251658240" behindDoc="1" locked="0" layoutInCell="1" allowOverlap="1">
+        <wp:anchor distT="0" distB="0" distL="114300" distR="114300" simplePos="0" relativeHeight="251658240" behindDoc="1" locked="0" layoutInCell="1" allowOverlap="1" wp14:anchorId="0324297C" wp14:editId="1D5820A3">
           <wp:simplePos x="0" y="0"/>
           <wp:positionH relativeFrom="column">
             <wp:posOffset>4930775</wp:posOffset>
@@ -13532,22 +13657,19 @@
       <w:t xml:space="preserve">This version edited: </w:t>
     </w:r>
     <w:r>
-      <w:t>7</w:t>
+      <w:t>23</w:t>
     </w:r>
     <w:r>
       <w:rPr>
         <w:vertAlign w:val="superscript"/>
       </w:rPr>
-      <w:t>th</w:t>
+      <w:t>rd</w:t>
     </w:r>
     <w:r>
-      <w:t xml:space="preserve"> </w:t>
+      <w:t xml:space="preserve"> October </w:t>
     </w:r>
     <w:r>
-      <w:t>June</w:t>
-    </w:r>
-    <w:r>
-      <w:t xml:space="preserve"> 201</w:t>
+      <w:t>201</w:t>
     </w:r>
     <w:r>
       <w:t>8</w:t>
@@ -18323,7 +18445,7 @@
 </file>
 
 <file path=customXml/itemProps1.xml><?xml version="1.0" encoding="utf-8"?>
-<ds:datastoreItem xmlns:ds="http://schemas.openxmlformats.org/officeDocument/2006/customXml" ds:itemID="{A8E1D2B7-8386-492F-8807-C0901A2C7353}">
+<ds:datastoreItem xmlns:ds="http://schemas.openxmlformats.org/officeDocument/2006/customXml" ds:itemID="{7E08DDA5-2E8B-4ECA-BAA2-D3458532B14C}">
   <ds:schemaRefs>
     <ds:schemaRef ds:uri="http://schemas.openxmlformats.org/officeDocument/2006/bibliography"/>
   </ds:schemaRefs>

</xml_diff>